<commit_message>
Added to the functional section describing the absent pathways, potential for net loss and link between species and function
</commit_message>
<xml_diff>
--- a/Organic_whole_lake_draft7.docx
+++ b/Organic_whole_lake_draft7.docx
@@ -15078,251 +15078,304 @@
         <w:jc w:val="both"/>
         <w:rPr>
           <w:rFonts w:ascii="Times New Roman" w:hAnsi="Times New Roman" w:cs="Times New Roman"/>
+        </w:rPr>
+      </w:pPr>
+      <w:r>
+        <w:rPr>
+          <w:rFonts w:ascii="Times New Roman" w:hAnsi="Times New Roman" w:cs="Times New Roman"/>
+        </w:rPr>
+        <w:t>Variation in the cellular population structure was</w:t>
+      </w:r>
+      <w:r>
+        <w:rPr>
+          <w:rFonts w:ascii="Times New Roman" w:hAnsi="Times New Roman" w:cs="Times New Roman"/>
+        </w:rPr>
+        <w:t xml:space="preserve"> significantly correlated (</w:t>
+      </w:r>
+      <w:r>
+        <w:rPr>
+          <w:rFonts w:ascii="Times New Roman" w:hAnsi="Times New Roman" w:cs="Times New Roman"/>
+        </w:rPr>
+        <w:t xml:space="preserve">Rho: </w:t>
+      </w:r>
+      <w:r>
+        <w:rPr>
+          <w:rFonts w:ascii="Times New Roman" w:hAnsi="Times New Roman" w:cs="Times New Roman"/>
+        </w:rPr>
+        <w:t xml:space="preserve">0.519, </w:t>
+      </w:r>
+      <w:r>
+        <w:rPr>
+          <w:rFonts w:ascii="Times New Roman" w:hAnsi="Times New Roman" w:cs="Times New Roman"/>
+        </w:rPr>
+        <w:t xml:space="preserve">significance: </w:t>
+      </w:r>
+      <w:r>
+        <w:rPr>
+          <w:rFonts w:ascii="Times New Roman" w:hAnsi="Times New Roman" w:cs="Times New Roman"/>
+        </w:rPr>
+        <w:t>0</w:t>
+      </w:r>
+      <w:r>
+        <w:rPr>
+          <w:rFonts w:ascii="Times New Roman" w:hAnsi="Times New Roman" w:cs="Times New Roman"/>
+        </w:rPr>
+        <w:t xml:space="preserve">.3%) </w:t>
+      </w:r>
+      <w:r>
+        <w:rPr>
+          <w:rFonts w:ascii="Times New Roman" w:hAnsi="Times New Roman" w:cs="Times New Roman"/>
+        </w:rPr>
+        <w:t xml:space="preserve">with the abiotic parameters </w:t>
+      </w:r>
+      <w:r>
+        <w:rPr>
+          <w:rFonts w:ascii="Times New Roman" w:hAnsi="Times New Roman" w:cs="Times New Roman"/>
           <w:color w:val="000000" w:themeColor="text1"/>
         </w:rPr>
-      </w:pPr>
-      <w:r>
-        <w:rPr>
-          <w:rFonts w:ascii="Times New Roman" w:hAnsi="Times New Roman" w:cs="Times New Roman"/>
-        </w:rPr>
-        <w:t>Variation in the cellular population structure was</w:t>
-      </w:r>
-      <w:r>
-        <w:rPr>
-          <w:rFonts w:ascii="Times New Roman" w:hAnsi="Times New Roman" w:cs="Times New Roman"/>
-        </w:rPr>
-        <w:t xml:space="preserve"> significantly correlated (</w:t>
-      </w:r>
-      <w:r>
-        <w:rPr>
-          <w:rFonts w:ascii="Times New Roman" w:hAnsi="Times New Roman" w:cs="Times New Roman"/>
-        </w:rPr>
-        <w:t xml:space="preserve">Rho: </w:t>
-      </w:r>
-      <w:r>
-        <w:rPr>
-          <w:rFonts w:ascii="Times New Roman" w:hAnsi="Times New Roman" w:cs="Times New Roman"/>
-        </w:rPr>
-        <w:t xml:space="preserve">0.519, </w:t>
-      </w:r>
-      <w:r>
-        <w:rPr>
-          <w:rFonts w:ascii="Times New Roman" w:hAnsi="Times New Roman" w:cs="Times New Roman"/>
-        </w:rPr>
-        <w:t xml:space="preserve">significance: </w:t>
-      </w:r>
-      <w:r>
-        <w:rPr>
-          <w:rFonts w:ascii="Times New Roman" w:hAnsi="Times New Roman" w:cs="Times New Roman"/>
-        </w:rPr>
-        <w:t>0</w:t>
-      </w:r>
-      <w:r>
-        <w:rPr>
-          <w:rFonts w:ascii="Times New Roman" w:hAnsi="Times New Roman" w:cs="Times New Roman"/>
-        </w:rPr>
-        <w:t xml:space="preserve">.3%) </w:t>
-      </w:r>
-      <w:r>
-        <w:rPr>
-          <w:rFonts w:ascii="Times New Roman" w:hAnsi="Times New Roman" w:cs="Times New Roman"/>
-        </w:rPr>
-        <w:t xml:space="preserve">with the abiotic parameters </w:t>
+        <w:t>DO</w:t>
       </w:r>
       <w:r>
         <w:rPr>
           <w:rFonts w:ascii="Times New Roman" w:hAnsi="Times New Roman" w:cs="Times New Roman"/>
           <w:color w:val="000000" w:themeColor="text1"/>
         </w:rPr>
-        <w:t>DO</w:t>
+        <w:t>, temperature</w:t>
       </w:r>
       <w:r>
         <w:rPr>
           <w:rFonts w:ascii="Times New Roman" w:hAnsi="Times New Roman" w:cs="Times New Roman"/>
           <w:color w:val="000000" w:themeColor="text1"/>
         </w:rPr>
-        <w:t>, temperature</w:t>
+        <w:t>,</w:t>
       </w:r>
       <w:r>
         <w:rPr>
           <w:rFonts w:ascii="Times New Roman" w:hAnsi="Times New Roman" w:cs="Times New Roman"/>
           <w:color w:val="000000" w:themeColor="text1"/>
         </w:rPr>
-        <w:t>,</w:t>
+        <w:t xml:space="preserve"> </w:t>
       </w:r>
       <w:r>
         <w:rPr>
           <w:rFonts w:ascii="Times New Roman" w:hAnsi="Times New Roman" w:cs="Times New Roman"/>
           <w:color w:val="000000" w:themeColor="text1"/>
         </w:rPr>
-        <w:t xml:space="preserve"> </w:t>
+        <w:t>TS and TN</w:t>
+      </w:r>
+      <w:r>
+        <w:rPr>
+          <w:rFonts w:ascii="Times New Roman" w:hAnsi="Times New Roman" w:cs="Times New Roman"/>
+        </w:rPr>
+        <w:t xml:space="preserve">. </w:t>
       </w:r>
       <w:r>
         <w:rPr>
           <w:rFonts w:ascii="Times New Roman" w:hAnsi="Times New Roman" w:cs="Times New Roman"/>
           <w:color w:val="000000" w:themeColor="text1"/>
         </w:rPr>
-        <w:t>TS and TN</w:t>
+        <w:t>(*RELA</w:t>
+      </w:r>
+      <w:r>
+        <w:rPr>
+          <w:rFonts w:ascii="Times New Roman" w:hAnsi="Times New Roman" w:cs="Times New Roman"/>
+          <w:color w:val="000000" w:themeColor="text1"/>
+        </w:rPr>
+        <w:t xml:space="preserve">TE to the species composition?) </w:t>
+      </w:r>
+      <w:r>
+        <w:rPr>
+          <w:rFonts w:ascii="Times New Roman" w:hAnsi="Times New Roman" w:cs="Times New Roman"/>
+          <w:color w:val="000000" w:themeColor="text1"/>
+        </w:rPr>
+        <w:t xml:space="preserve"> </w:t>
+      </w:r>
+      <w:r>
+        <w:rPr>
+          <w:rFonts w:ascii="Times New Roman" w:hAnsi="Times New Roman" w:cs="Times New Roman"/>
+          <w:color w:val="000000" w:themeColor="text1"/>
+        </w:rPr>
+        <w:t>M</w:t>
+      </w:r>
+      <w:r>
+        <w:rPr>
+          <w:rFonts w:ascii="Times New Roman" w:hAnsi="Times New Roman" w:cs="Times New Roman"/>
+          <w:color w:val="000000" w:themeColor="text1"/>
+        </w:rPr>
+        <w:t>olecular</w:t>
+      </w:r>
+      <w:r>
+        <w:rPr>
+          <w:rFonts w:ascii="Times New Roman" w:hAnsi="Times New Roman" w:cs="Times New Roman"/>
+          <w:color w:val="000000" w:themeColor="text1"/>
+        </w:rPr>
+        <w:t xml:space="preserve"> markers for</w:t>
+      </w:r>
+      <w:r>
+        <w:rPr>
+          <w:rFonts w:ascii="Times New Roman" w:hAnsi="Times New Roman" w:cs="Times New Roman"/>
+          <w:color w:val="000000" w:themeColor="text1"/>
+        </w:rPr>
+        <w:t xml:space="preserve"> </w:t>
+      </w:r>
+      <w:r>
+        <w:rPr>
+          <w:rFonts w:ascii="Times New Roman" w:hAnsi="Times New Roman" w:cs="Times New Roman"/>
+          <w:color w:val="000000" w:themeColor="text1"/>
+        </w:rPr>
+        <w:t xml:space="preserve">key </w:t>
+      </w:r>
+      <w:r>
+        <w:rPr>
+          <w:rFonts w:ascii="Times New Roman" w:hAnsi="Times New Roman" w:cs="Times New Roman"/>
+          <w:color w:val="000000" w:themeColor="text1"/>
+        </w:rPr>
+        <w:t xml:space="preserve">C, N and S conversions </w:t>
+      </w:r>
+      <w:r>
+        <w:rPr>
+          <w:rFonts w:ascii="Times New Roman" w:hAnsi="Times New Roman" w:cs="Times New Roman"/>
+          <w:color w:val="000000" w:themeColor="text1"/>
+        </w:rPr>
+        <w:t xml:space="preserve">were retrieved from the metagenomic reads </w:t>
+      </w:r>
+      <w:r>
+        <w:rPr>
+          <w:rFonts w:ascii="Times New Roman" w:hAnsi="Times New Roman" w:cs="Times New Roman"/>
+          <w:color w:val="000000" w:themeColor="text1"/>
+        </w:rPr>
+        <w:t>to determine</w:t>
+      </w:r>
+      <w:r>
+        <w:rPr>
+          <w:rFonts w:ascii="Times New Roman" w:hAnsi="Times New Roman" w:cs="Times New Roman"/>
+          <w:color w:val="000000" w:themeColor="text1"/>
+        </w:rPr>
+        <w:t xml:space="preserve"> </w:t>
+      </w:r>
+      <w:r>
+        <w:rPr>
+          <w:rFonts w:ascii="Times New Roman" w:hAnsi="Times New Roman" w:cs="Times New Roman"/>
+          <w:color w:val="000000" w:themeColor="text1"/>
+        </w:rPr>
+        <w:t>the capacity for</w:t>
+      </w:r>
+      <w:r>
+        <w:rPr>
+          <w:rFonts w:ascii="Times New Roman" w:hAnsi="Times New Roman" w:cs="Times New Roman"/>
+          <w:color w:val="000000" w:themeColor="text1"/>
+        </w:rPr>
+        <w:t xml:space="preserve"> nutrient cycling in</w:t>
+      </w:r>
+      <w:r>
+        <w:rPr>
+          <w:rFonts w:ascii="Times New Roman" w:hAnsi="Times New Roman" w:cs="Times New Roman"/>
+          <w:color w:val="000000" w:themeColor="text1"/>
+        </w:rPr>
+        <w:t xml:space="preserve"> Organic Lake</w:t>
+      </w:r>
+      <w:r>
+        <w:rPr>
+          <w:rFonts w:ascii="Times New Roman" w:hAnsi="Times New Roman" w:cs="Times New Roman"/>
+          <w:color w:val="000000" w:themeColor="text1"/>
+        </w:rPr>
+        <w:t xml:space="preserve"> (Figure 4)</w:t>
+      </w:r>
+      <w:r>
+        <w:rPr>
+          <w:rFonts w:ascii="Times New Roman" w:hAnsi="Times New Roman" w:cs="Times New Roman"/>
+          <w:color w:val="000000" w:themeColor="text1"/>
+        </w:rPr>
+        <w:t>, especially those</w:t>
+      </w:r>
+      <w:r>
+        <w:rPr>
+          <w:rFonts w:ascii="Times New Roman" w:hAnsi="Times New Roman" w:cs="Times New Roman"/>
+          <w:color w:val="000000" w:themeColor="text1"/>
+        </w:rPr>
+        <w:t xml:space="preserve"> </w:t>
+      </w:r>
+      <w:r>
+        <w:rPr>
+          <w:rFonts w:ascii="Times New Roman" w:hAnsi="Times New Roman" w:cs="Times New Roman"/>
+          <w:color w:val="000000" w:themeColor="text1"/>
+        </w:rPr>
+        <w:t xml:space="preserve">that </w:t>
+      </w:r>
+      <w:r>
+        <w:rPr>
+          <w:rFonts w:ascii="Times New Roman" w:hAnsi="Times New Roman" w:cs="Times New Roman"/>
+          <w:color w:val="000000" w:themeColor="text1"/>
+        </w:rPr>
+        <w:t>are related to TN and TS</w:t>
+      </w:r>
+      <w:r>
+        <w:rPr>
+          <w:rFonts w:ascii="Times New Roman" w:hAnsi="Times New Roman" w:cs="Times New Roman"/>
+          <w:color w:val="000000" w:themeColor="text1"/>
+        </w:rPr>
+        <w:t>.</w:t>
+      </w:r>
+      <w:r>
+        <w:rPr>
+          <w:rFonts w:ascii="Times New Roman" w:hAnsi="Times New Roman" w:cs="Times New Roman"/>
+          <w:color w:val="000000" w:themeColor="text1"/>
+        </w:rPr>
+        <w:t xml:space="preserve"> It showed the </w:t>
+      </w:r>
+      <w:r>
+        <w:rPr>
+          <w:rFonts w:ascii="Times New Roman" w:hAnsi="Times New Roman" w:cs="Times New Roman"/>
+        </w:rPr>
+        <w:t>absence</w:t>
+      </w:r>
+      <w:r>
+        <w:rPr>
+          <w:rFonts w:ascii="Times New Roman" w:hAnsi="Times New Roman" w:cs="Times New Roman"/>
+        </w:rPr>
+        <w:t xml:space="preserve"> of </w:t>
+      </w:r>
+      <w:r>
+        <w:rPr>
+          <w:rFonts w:ascii="Times New Roman" w:hAnsi="Times New Roman" w:cs="Times New Roman"/>
+        </w:rPr>
+        <w:t xml:space="preserve">major </w:t>
+      </w:r>
+      <w:r>
+        <w:rPr>
+          <w:rFonts w:ascii="Times New Roman" w:hAnsi="Times New Roman" w:cs="Times New Roman"/>
+        </w:rPr>
+        <w:t xml:space="preserve">chemical </w:t>
+      </w:r>
+      <w:r>
+        <w:rPr>
+          <w:rFonts w:ascii="Times New Roman" w:hAnsi="Times New Roman" w:cs="Times New Roman"/>
+        </w:rPr>
+        <w:t>pathways</w:t>
+      </w:r>
+      <w:r>
+        <w:rPr>
+          <w:rFonts w:ascii="Times New Roman" w:hAnsi="Times New Roman" w:cs="Times New Roman"/>
+        </w:rPr>
+        <w:t xml:space="preserve"> involved in typical N and S cycling</w:t>
+      </w:r>
+      <w:r>
+        <w:rPr>
+          <w:rFonts w:ascii="Times New Roman" w:hAnsi="Times New Roman" w:cs="Times New Roman"/>
+        </w:rPr>
+        <w:t xml:space="preserve"> suggesting a mechanism for the accumulation of metabolic products</w:t>
+      </w:r>
+      <w:r>
+        <w:rPr>
+          <w:rFonts w:ascii="Times New Roman" w:hAnsi="Times New Roman" w:cs="Times New Roman"/>
+        </w:rPr>
+        <w:t xml:space="preserve"> and may indicate a strong role for exogenous inputs into the system</w:t>
       </w:r>
       <w:r>
         <w:rPr>
           <w:rFonts w:ascii="Times New Roman" w:hAnsi="Times New Roman" w:cs="Times New Roman"/>
         </w:rPr>
         <w:t xml:space="preserve">. </w:t>
-      </w:r>
-      <w:r>
-        <w:rPr>
-          <w:rFonts w:ascii="Times New Roman" w:hAnsi="Times New Roman" w:cs="Times New Roman"/>
-          <w:color w:val="000000" w:themeColor="text1"/>
-        </w:rPr>
-        <w:t>(*RELA</w:t>
-      </w:r>
-      <w:r>
-        <w:rPr>
-          <w:rFonts w:ascii="Times New Roman" w:hAnsi="Times New Roman" w:cs="Times New Roman"/>
-          <w:color w:val="000000" w:themeColor="text1"/>
-        </w:rPr>
-        <w:t xml:space="preserve">TE to the species composition?) </w:t>
-      </w:r>
-      <w:r>
-        <w:rPr>
-          <w:rFonts w:ascii="Times New Roman" w:hAnsi="Times New Roman" w:cs="Times New Roman"/>
-          <w:color w:val="000000" w:themeColor="text1"/>
-        </w:rPr>
-        <w:t xml:space="preserve"> </w:t>
-      </w:r>
-      <w:r>
-        <w:rPr>
-          <w:rFonts w:ascii="Times New Roman" w:hAnsi="Times New Roman" w:cs="Times New Roman"/>
-          <w:color w:val="000000" w:themeColor="text1"/>
-        </w:rPr>
-        <w:t>M</w:t>
-      </w:r>
-      <w:r>
-        <w:rPr>
-          <w:rFonts w:ascii="Times New Roman" w:hAnsi="Times New Roman" w:cs="Times New Roman"/>
-          <w:color w:val="000000" w:themeColor="text1"/>
-        </w:rPr>
-        <w:t>olecular</w:t>
-      </w:r>
-      <w:r>
-        <w:rPr>
-          <w:rFonts w:ascii="Times New Roman" w:hAnsi="Times New Roman" w:cs="Times New Roman"/>
-          <w:color w:val="000000" w:themeColor="text1"/>
-        </w:rPr>
-        <w:t xml:space="preserve"> markers for</w:t>
-      </w:r>
-      <w:r>
-        <w:rPr>
-          <w:rFonts w:ascii="Times New Roman" w:hAnsi="Times New Roman" w:cs="Times New Roman"/>
-          <w:color w:val="000000" w:themeColor="text1"/>
-        </w:rPr>
-        <w:t xml:space="preserve"> </w:t>
-      </w:r>
-      <w:r>
-        <w:rPr>
-          <w:rFonts w:ascii="Times New Roman" w:hAnsi="Times New Roman" w:cs="Times New Roman"/>
-          <w:color w:val="000000" w:themeColor="text1"/>
-        </w:rPr>
-        <w:t xml:space="preserve">key </w:t>
-      </w:r>
-      <w:r>
-        <w:rPr>
-          <w:rFonts w:ascii="Times New Roman" w:hAnsi="Times New Roman" w:cs="Times New Roman"/>
-          <w:color w:val="000000" w:themeColor="text1"/>
-        </w:rPr>
-        <w:t xml:space="preserve">C, N and S conversions </w:t>
-      </w:r>
-      <w:r>
-        <w:rPr>
-          <w:rFonts w:ascii="Times New Roman" w:hAnsi="Times New Roman" w:cs="Times New Roman"/>
-          <w:color w:val="000000" w:themeColor="text1"/>
-        </w:rPr>
-        <w:t xml:space="preserve">were retrieved from the metagenomic reads </w:t>
-      </w:r>
-      <w:r>
-        <w:rPr>
-          <w:rFonts w:ascii="Times New Roman" w:hAnsi="Times New Roman" w:cs="Times New Roman"/>
-          <w:color w:val="000000" w:themeColor="text1"/>
-        </w:rPr>
-        <w:t>to determine</w:t>
-      </w:r>
-      <w:r>
-        <w:rPr>
-          <w:rFonts w:ascii="Times New Roman" w:hAnsi="Times New Roman" w:cs="Times New Roman"/>
-          <w:color w:val="000000" w:themeColor="text1"/>
-        </w:rPr>
-        <w:t xml:space="preserve"> </w:t>
-      </w:r>
-      <w:r>
-        <w:rPr>
-          <w:rFonts w:ascii="Times New Roman" w:hAnsi="Times New Roman" w:cs="Times New Roman"/>
-          <w:color w:val="000000" w:themeColor="text1"/>
-        </w:rPr>
-        <w:t>the capacity for</w:t>
-      </w:r>
-      <w:r>
-        <w:rPr>
-          <w:rFonts w:ascii="Times New Roman" w:hAnsi="Times New Roman" w:cs="Times New Roman"/>
-          <w:color w:val="000000" w:themeColor="text1"/>
-        </w:rPr>
-        <w:t xml:space="preserve"> nutrient cycling in</w:t>
-      </w:r>
-      <w:r>
-        <w:rPr>
-          <w:rFonts w:ascii="Times New Roman" w:hAnsi="Times New Roman" w:cs="Times New Roman"/>
-          <w:color w:val="000000" w:themeColor="text1"/>
-        </w:rPr>
-        <w:t xml:space="preserve"> Organic Lake</w:t>
-      </w:r>
-      <w:r>
-        <w:rPr>
-          <w:rFonts w:ascii="Times New Roman" w:hAnsi="Times New Roman" w:cs="Times New Roman"/>
-          <w:color w:val="000000" w:themeColor="text1"/>
-        </w:rPr>
-        <w:t>, especially those</w:t>
-      </w:r>
-      <w:r>
-        <w:rPr>
-          <w:rFonts w:ascii="Times New Roman" w:hAnsi="Times New Roman" w:cs="Times New Roman"/>
-          <w:color w:val="000000" w:themeColor="text1"/>
-        </w:rPr>
-        <w:t xml:space="preserve"> </w:t>
-      </w:r>
-      <w:r>
-        <w:rPr>
-          <w:rFonts w:ascii="Times New Roman" w:hAnsi="Times New Roman" w:cs="Times New Roman"/>
-          <w:color w:val="000000" w:themeColor="text1"/>
-        </w:rPr>
-        <w:t>that affect</w:t>
-      </w:r>
-      <w:r>
-        <w:rPr>
-          <w:rFonts w:ascii="Times New Roman" w:hAnsi="Times New Roman" w:cs="Times New Roman"/>
-          <w:color w:val="000000" w:themeColor="text1"/>
-        </w:rPr>
-        <w:t xml:space="preserve"> these </w:t>
-      </w:r>
-      <w:r>
-        <w:rPr>
-          <w:rFonts w:ascii="Times New Roman" w:hAnsi="Times New Roman" w:cs="Times New Roman"/>
-          <w:color w:val="000000" w:themeColor="text1"/>
-        </w:rPr>
-        <w:t>influential</w:t>
-      </w:r>
-      <w:r>
-        <w:rPr>
-          <w:rFonts w:ascii="Times New Roman" w:hAnsi="Times New Roman" w:cs="Times New Roman"/>
-          <w:color w:val="000000" w:themeColor="text1"/>
-        </w:rPr>
-        <w:t xml:space="preserve"> factors</w:t>
-      </w:r>
-      <w:r>
-        <w:rPr>
-          <w:rFonts w:ascii="Times New Roman" w:hAnsi="Times New Roman" w:cs="Times New Roman"/>
-          <w:color w:val="000000" w:themeColor="text1"/>
-        </w:rPr>
-        <w:t>.</w:t>
       </w:r>
     </w:p>
     <w:p>
@@ -15336,80 +15389,45 @@
       <w:r>
         <w:rPr>
           <w:rFonts w:ascii="Times New Roman" w:hAnsi="Times New Roman" w:cs="Times New Roman"/>
-        </w:rPr>
-        <w:t>Analysis of n</w:t>
-      </w:r>
-      <w:r>
-        <w:rPr>
-          <w:rFonts w:ascii="Times New Roman" w:hAnsi="Times New Roman" w:cs="Times New Roman"/>
-        </w:rPr>
-        <w:t xml:space="preserve">utrient </w:t>
-      </w:r>
-      <w:r>
-        <w:rPr>
-          <w:rFonts w:ascii="Times New Roman" w:hAnsi="Times New Roman" w:cs="Times New Roman"/>
-        </w:rPr>
-        <w:t xml:space="preserve">cycling potential showed </w:t>
-      </w:r>
-      <w:r>
-        <w:rPr>
-          <w:rFonts w:ascii="Times New Roman" w:hAnsi="Times New Roman" w:cs="Times New Roman"/>
-        </w:rPr>
-        <w:t>the absence</w:t>
-      </w:r>
-      <w:r>
-        <w:rPr>
-          <w:rFonts w:ascii="Times New Roman" w:hAnsi="Times New Roman" w:cs="Times New Roman"/>
-        </w:rPr>
-        <w:t xml:space="preserve"> of </w:t>
-      </w:r>
-      <w:r>
-        <w:rPr>
-          <w:rFonts w:ascii="Times New Roman" w:hAnsi="Times New Roman" w:cs="Times New Roman"/>
-        </w:rPr>
-        <w:t xml:space="preserve">major </w:t>
-      </w:r>
-      <w:r>
-        <w:rPr>
-          <w:rFonts w:ascii="Times New Roman" w:hAnsi="Times New Roman" w:cs="Times New Roman"/>
-        </w:rPr>
-        <w:t xml:space="preserve">chemical </w:t>
-      </w:r>
-      <w:r>
-        <w:rPr>
-          <w:rFonts w:ascii="Times New Roman" w:hAnsi="Times New Roman" w:cs="Times New Roman"/>
-        </w:rPr>
-        <w:t xml:space="preserve">pathways. Genes involved in nitrification </w:t>
-      </w:r>
-      <w:r>
-        <w:rPr>
-          <w:rFonts w:ascii="Times New Roman" w:hAnsi="Times New Roman" w:cs="Times New Roman"/>
-        </w:rPr>
-        <w:t xml:space="preserve">(ammonia oxidation AMO genes) </w:t>
-      </w:r>
-      <w:r>
-        <w:rPr>
-          <w:rFonts w:ascii="Times New Roman" w:hAnsi="Times New Roman" w:cs="Times New Roman"/>
-        </w:rPr>
-        <w:t>were not detected suggesting a limited capacity to re</w:t>
-      </w:r>
-      <w:r>
-        <w:rPr>
-          <w:rFonts w:ascii="Times New Roman" w:hAnsi="Times New Roman" w:cs="Times New Roman"/>
-        </w:rPr>
-        <w:t>-</w:t>
-      </w:r>
-      <w:r>
-        <w:rPr>
-          <w:rFonts w:ascii="Times New Roman" w:hAnsi="Times New Roman" w:cs="Times New Roman"/>
-        </w:rPr>
-        <w:t>form bioavailable N and a mechanism for accumulation of ammonia</w:t>
-      </w:r>
-      <w:r>
-        <w:rPr>
-          <w:rFonts w:ascii="Times New Roman" w:hAnsi="Times New Roman" w:cs="Times New Roman"/>
-        </w:rPr>
-        <w:t xml:space="preserve"> (Figure 4B)</w:t>
+          <w:b/>
+        </w:rPr>
+        <w:t xml:space="preserve">Absence of N cycling genes: </w:t>
+      </w:r>
+      <w:r>
+        <w:rPr>
+          <w:rFonts w:ascii="Times New Roman" w:hAnsi="Times New Roman" w:cs="Times New Roman"/>
+        </w:rPr>
+        <w:t>Ammonia monooxygenase (AMO) genes</w:t>
+      </w:r>
+      <w:r>
+        <w:rPr>
+          <w:rFonts w:ascii="Times New Roman" w:hAnsi="Times New Roman" w:cs="Times New Roman"/>
+        </w:rPr>
+        <w:t xml:space="preserve"> </w:t>
+      </w:r>
+      <w:r>
+        <w:rPr>
+          <w:rFonts w:ascii="Times New Roman" w:hAnsi="Times New Roman" w:cs="Times New Roman"/>
+        </w:rPr>
+        <w:t xml:space="preserve">were not detected </w:t>
+      </w:r>
+      <w:r>
+        <w:rPr>
+          <w:rFonts w:ascii="Times New Roman" w:hAnsi="Times New Roman" w:cs="Times New Roman"/>
+        </w:rPr>
+        <w:t xml:space="preserve">(Figure 4B), nor were ammonia oxidizing bacteria or archaea </w:t>
+      </w:r>
+      <w:r>
+        <w:rPr>
+          <w:rFonts w:ascii="Times New Roman" w:hAnsi="Times New Roman" w:cs="Times New Roman"/>
+        </w:rPr>
+        <w:t>(Figure 4B)</w:t>
+      </w:r>
+      <w:r>
+        <w:rPr>
+          <w:rFonts w:ascii="Times New Roman" w:hAnsi="Times New Roman" w:cs="Times New Roman"/>
+        </w:rPr>
+        <w:t xml:space="preserve"> indicating the lack of nitrification potential</w:t>
       </w:r>
       <w:r>
         <w:rPr>
@@ -15421,111 +15439,62 @@
         <w:rPr>
           <w:rFonts w:ascii="Times New Roman" w:hAnsi="Times New Roman" w:cs="Times New Roman"/>
         </w:rPr>
-        <w:t>Why ammonia oxid</w:t>
-      </w:r>
-      <w:r>
-        <w:rPr>
-          <w:rFonts w:ascii="Times New Roman" w:hAnsi="Times New Roman" w:cs="Times New Roman"/>
-        </w:rPr>
-        <w:t>ation</w:t>
-      </w:r>
-      <w:r>
-        <w:rPr>
-          <w:rFonts w:ascii="Times New Roman" w:hAnsi="Times New Roman" w:cs="Times New Roman"/>
-        </w:rPr>
-        <w:t xml:space="preserve"> do</w:t>
-      </w:r>
-      <w:r>
-        <w:rPr>
-          <w:rFonts w:ascii="Times New Roman" w:hAnsi="Times New Roman" w:cs="Times New Roman"/>
-        </w:rPr>
-        <w:t>es</w:t>
-      </w:r>
-      <w:r>
-        <w:rPr>
-          <w:rFonts w:ascii="Times New Roman" w:hAnsi="Times New Roman" w:cs="Times New Roman"/>
-        </w:rPr>
-        <w:t xml:space="preserve"> not occur is unclear (*check AMO study Dry Valleys). </w:t>
-      </w:r>
-      <w:r>
-        <w:rPr>
-          <w:rFonts w:ascii="Times New Roman" w:hAnsi="Times New Roman" w:cs="Times New Roman"/>
-        </w:rPr>
-        <w:t>Genes for methanogenesis</w:t>
-      </w:r>
-      <w:r>
-        <w:rPr>
-          <w:rFonts w:ascii="Times New Roman" w:hAnsi="Times New Roman" w:cs="Times New Roman"/>
-        </w:rPr>
-        <w:t xml:space="preserve"> </w:t>
-      </w:r>
-      <w:r>
-        <w:rPr>
-          <w:rFonts w:ascii="Times New Roman" w:hAnsi="Times New Roman" w:cs="Times New Roman"/>
-        </w:rPr>
-        <w:t>were also</w:t>
-      </w:r>
-      <w:r>
-        <w:rPr>
-          <w:rFonts w:ascii="Times New Roman" w:hAnsi="Times New Roman" w:cs="Times New Roman"/>
-        </w:rPr>
-        <w:t xml:space="preserve"> absent</w:t>
-      </w:r>
-      <w:r>
-        <w:rPr>
-          <w:rFonts w:ascii="Times New Roman" w:hAnsi="Times New Roman" w:cs="Times New Roman"/>
-        </w:rPr>
-        <w:t xml:space="preserve"> (Figure 4A)</w:t>
-      </w:r>
-      <w:r>
-        <w:rPr>
-          <w:rFonts w:ascii="Times New Roman" w:hAnsi="Times New Roman" w:cs="Times New Roman"/>
-        </w:rPr>
-        <w:t xml:space="preserve">. This is to be expected as methanogenesis usually only occurs when </w:t>
-      </w:r>
-      <w:r>
-        <w:rPr>
-          <w:rFonts w:ascii="Times New Roman" w:hAnsi="Times New Roman" w:cs="Times New Roman"/>
-        </w:rPr>
-        <w:t>alternate</w:t>
-      </w:r>
-      <w:r>
-        <w:rPr>
-          <w:rFonts w:ascii="Times New Roman" w:hAnsi="Times New Roman" w:cs="Times New Roman"/>
-        </w:rPr>
-        <w:t xml:space="preserve"> electron acceptors such as sulfate and nitrate depleted </w:t>
-      </w:r>
-      <w:r>
-        <w:rPr>
-          <w:rFonts w:ascii="Times New Roman" w:hAnsi="Times New Roman" w:cs="Times New Roman"/>
-        </w:rPr>
-        <w:t xml:space="preserve">in anoxic conditions </w:t>
-      </w:r>
-      <w:r>
-        <w:rPr>
-          <w:rFonts w:ascii="Times New Roman" w:hAnsi="Times New Roman" w:cs="Times New Roman"/>
-        </w:rPr>
-        <w:t>(*ref paper SRB vs methanogens</w:t>
-      </w:r>
-      <w:proofErr w:type="gramStart"/>
-      <w:r>
-        <w:rPr>
-          <w:rFonts w:ascii="Times New Roman" w:hAnsi="Times New Roman" w:cs="Times New Roman"/>
-        </w:rPr>
-        <w:t>)</w:t>
-      </w:r>
-      <w:r>
-        <w:rPr>
-          <w:rFonts w:ascii="Times New Roman" w:hAnsi="Times New Roman" w:cs="Times New Roman"/>
-        </w:rPr>
-        <w:t>(</w:t>
-      </w:r>
-      <w:proofErr w:type="gramEnd"/>
-      <w:r>
-        <w:rPr>
-          <w:rFonts w:ascii="Times New Roman" w:hAnsi="Times New Roman" w:cs="Times New Roman"/>
-        </w:rPr>
-        <w:t>*it is probably energetically unfavourable if it is hydrogenoclastic</w:t>
+        <w:t xml:space="preserve">AMO was similarly absent in nearby Ace Lake (Lauro </w:t>
+      </w:r>
+      <w:r>
+        <w:rPr>
+          <w:rFonts w:ascii="Times New Roman" w:hAnsi="Times New Roman" w:cs="Times New Roman"/>
+          <w:i/>
+        </w:rPr>
+        <w:t>et al</w:t>
+      </w:r>
+      <w:r>
+        <w:rPr>
+          <w:rFonts w:ascii="Times New Roman" w:hAnsi="Times New Roman" w:cs="Times New Roman"/>
+        </w:rPr>
+        <w:t>., 2011)</w:t>
+      </w:r>
+      <w:r>
+        <w:rPr>
+          <w:rFonts w:ascii="Times New Roman" w:hAnsi="Times New Roman" w:cs="Times New Roman"/>
+        </w:rPr>
+        <w:t xml:space="preserve"> and this was hypothesized to be due to persistent </w:t>
+      </w:r>
+      <w:r>
+        <w:rPr>
+          <w:rFonts w:ascii="Times New Roman" w:hAnsi="Times New Roman" w:cs="Times New Roman"/>
+        </w:rPr>
+        <w:t>nitrogen</w:t>
+      </w:r>
+      <w:r>
+        <w:rPr>
+          <w:rFonts w:ascii="Times New Roman" w:hAnsi="Times New Roman" w:cs="Times New Roman"/>
+        </w:rPr>
+        <w:t xml:space="preserve"> concentrations leading to loss of nitrifying bacteria</w:t>
+      </w:r>
+      <w:r>
+        <w:rPr>
+          <w:rFonts w:ascii="Times New Roman" w:hAnsi="Times New Roman" w:cs="Times New Roman"/>
+        </w:rPr>
+        <w:t xml:space="preserve"> and a mechanism to conserve nitrogen as ammonia</w:t>
+      </w:r>
+      <w:r>
+        <w:rPr>
+          <w:rFonts w:ascii="Times New Roman" w:hAnsi="Times New Roman" w:cs="Times New Roman"/>
+        </w:rPr>
+        <w:t xml:space="preserve">. </w:t>
+      </w:r>
+      <w:r>
+        <w:rPr>
+          <w:rFonts w:ascii="Times New Roman" w:hAnsi="Times New Roman" w:cs="Times New Roman"/>
+        </w:rPr>
+        <w:t>I</w:t>
+      </w:r>
+      <w:r>
+        <w:rPr>
+          <w:rFonts w:ascii="Times New Roman" w:hAnsi="Times New Roman" w:cs="Times New Roman"/>
+        </w:rPr>
+        <w:t>n contrast</w:t>
       </w:r>
       <w:r>
         <w:rPr>
@@ -15537,43 +15506,37 @@
         <w:rPr>
           <w:rFonts w:ascii="Times New Roman" w:hAnsi="Times New Roman" w:cs="Times New Roman"/>
         </w:rPr>
-        <w:t xml:space="preserve"> and limited by</w:t>
-      </w:r>
-      <w:r>
-        <w:rPr>
-          <w:rFonts w:ascii="Times New Roman" w:hAnsi="Times New Roman" w:cs="Times New Roman"/>
-        </w:rPr>
-        <w:t xml:space="preserve"> competitive exclusion</w:t>
-      </w:r>
-      <w:r>
-        <w:rPr>
-          <w:rFonts w:ascii="Times New Roman" w:hAnsi="Times New Roman" w:cs="Times New Roman"/>
-        </w:rPr>
-        <w:t xml:space="preserve"> if fermentative</w:t>
-      </w:r>
-      <w:r>
-        <w:rPr>
-          <w:rFonts w:ascii="Times New Roman" w:hAnsi="Times New Roman" w:cs="Times New Roman"/>
-        </w:rPr>
-        <w:t>)</w:t>
-      </w:r>
-      <w:r>
-        <w:rPr>
-          <w:rFonts w:ascii="Times New Roman" w:hAnsi="Times New Roman" w:cs="Times New Roman"/>
-        </w:rPr>
-        <w:t>.</w:t>
-      </w:r>
-      <w:r>
-        <w:rPr>
-          <w:rFonts w:ascii="Times New Roman" w:hAnsi="Times New Roman" w:cs="Times New Roman"/>
-        </w:rPr>
-        <w:t xml:space="preserve"> </w:t>
-      </w:r>
-      <w:r>
-        <w:rPr>
-          <w:rFonts w:ascii="Times New Roman" w:hAnsi="Times New Roman" w:cs="Times New Roman"/>
-        </w:rPr>
-        <w:t xml:space="preserve">Moreover, methane oxidation enzymes that were detected are not indicative of active methane cycling as they related to alkane hydroxylases and therefore most likely involved in hydrolysis of compounds such as phenol, which has been previously detected in the bottom waters of Organic Lake (Roberts &amp; Burton 1993a; Roberts </w:t>
+        <w:t xml:space="preserve"> </w:t>
+      </w:r>
+      <w:r>
+        <w:rPr>
+          <w:rFonts w:ascii="Times New Roman" w:hAnsi="Times New Roman" w:cs="Times New Roman"/>
+        </w:rPr>
+        <w:t xml:space="preserve">six freshwater to hypersaline lakes in the McMurdo Dry Valleys </w:t>
+      </w:r>
+      <w:r>
+        <w:rPr>
+          <w:rFonts w:ascii="Times New Roman" w:hAnsi="Times New Roman" w:cs="Times New Roman"/>
+        </w:rPr>
+        <w:t xml:space="preserve">all had </w:t>
+      </w:r>
+      <w:r>
+        <w:rPr>
+          <w:rFonts w:ascii="Times New Roman" w:hAnsi="Times New Roman" w:cs="Times New Roman"/>
+        </w:rPr>
+        <w:t xml:space="preserve">prevalent </w:t>
+      </w:r>
+      <w:r>
+        <w:rPr>
+          <w:rFonts w:ascii="Times New Roman" w:hAnsi="Times New Roman" w:cs="Times New Roman"/>
+        </w:rPr>
+        <w:t xml:space="preserve">AMO genes </w:t>
+      </w:r>
+      <w:r>
+        <w:rPr>
+          <w:rFonts w:ascii="Times New Roman" w:hAnsi="Times New Roman" w:cs="Times New Roman"/>
+        </w:rPr>
+        <w:t xml:space="preserve">(Voytek </w:t>
       </w:r>
       <w:r>
         <w:rPr>
@@ -15586,252 +15549,228 @@
         <w:rPr>
           <w:rFonts w:ascii="Times New Roman" w:hAnsi="Times New Roman" w:cs="Times New Roman"/>
         </w:rPr>
-        <w:t xml:space="preserve">, 1993b). </w:t>
-      </w:r>
-      <w:r>
-        <w:rPr>
-          <w:rFonts w:ascii="Times New Roman" w:hAnsi="Times New Roman" w:cs="Times New Roman"/>
-        </w:rPr>
-        <w:t xml:space="preserve">Although Organic Lake is not sulfidic, </w:t>
-      </w:r>
-      <w:r>
-        <w:rPr>
-          <w:rFonts w:ascii="Times New Roman" w:hAnsi="Times New Roman" w:cs="Times New Roman"/>
-        </w:rPr>
-        <w:t xml:space="preserve">it is possible for </w:t>
-      </w:r>
-      <w:r>
-        <w:rPr>
-          <w:rFonts w:ascii="Times New Roman" w:hAnsi="Times New Roman" w:cs="Times New Roman"/>
-        </w:rPr>
-        <w:t>‘cryptic’</w:t>
-      </w:r>
-      <w:r>
-        <w:rPr>
-          <w:rFonts w:ascii="Times New Roman" w:hAnsi="Times New Roman" w:cs="Times New Roman"/>
-        </w:rPr>
-        <w:t xml:space="preserve"> </w:t>
-      </w:r>
-      <w:r>
-        <w:rPr>
-          <w:rFonts w:ascii="Times New Roman" w:hAnsi="Times New Roman" w:cs="Times New Roman"/>
-        </w:rPr>
-        <w:t xml:space="preserve">sulfur cycling </w:t>
-      </w:r>
-      <w:r>
-        <w:rPr>
-          <w:rFonts w:ascii="Times New Roman" w:hAnsi="Times New Roman" w:cs="Times New Roman"/>
-        </w:rPr>
-        <w:t>to</w:t>
-      </w:r>
-      <w:r>
-        <w:rPr>
-          <w:rFonts w:ascii="Times New Roman" w:hAnsi="Times New Roman" w:cs="Times New Roman"/>
-        </w:rPr>
-        <w:t xml:space="preserve"> occur where </w:t>
-      </w:r>
-      <w:r>
-        <w:rPr>
-          <w:rFonts w:ascii="Times New Roman" w:hAnsi="Times New Roman" w:cs="Times New Roman"/>
-        </w:rPr>
-        <w:t xml:space="preserve">there is no chemical </w:t>
-      </w:r>
-      <w:r>
-        <w:rPr>
-          <w:rFonts w:ascii="Times New Roman" w:hAnsi="Times New Roman" w:cs="Times New Roman"/>
-        </w:rPr>
-        <w:t>signature</w:t>
-      </w:r>
-      <w:r>
-        <w:rPr>
-          <w:rFonts w:ascii="Times New Roman" w:hAnsi="Times New Roman" w:cs="Times New Roman"/>
-        </w:rPr>
-        <w:t>. S</w:t>
-      </w:r>
-      <w:r>
-        <w:rPr>
-          <w:rFonts w:ascii="Times New Roman" w:hAnsi="Times New Roman" w:cs="Times New Roman"/>
-        </w:rPr>
-        <w:t xml:space="preserve">ulfate reduction </w:t>
-      </w:r>
-      <w:r>
-        <w:rPr>
-          <w:rFonts w:ascii="Times New Roman" w:hAnsi="Times New Roman" w:cs="Times New Roman"/>
-        </w:rPr>
-        <w:t xml:space="preserve">can be </w:t>
-      </w:r>
-      <w:r>
-        <w:rPr>
-          <w:rFonts w:ascii="Times New Roman" w:hAnsi="Times New Roman" w:cs="Times New Roman"/>
-        </w:rPr>
-        <w:t>tightly coupled to</w:t>
-      </w:r>
-      <w:r>
-        <w:rPr>
-          <w:rFonts w:ascii="Times New Roman" w:hAnsi="Times New Roman" w:cs="Times New Roman"/>
-        </w:rPr>
-        <w:t xml:space="preserve"> </w:t>
-      </w:r>
-      <w:r>
-        <w:rPr>
-          <w:rFonts w:ascii="Times New Roman" w:hAnsi="Times New Roman" w:cs="Times New Roman"/>
-        </w:rPr>
-        <w:t xml:space="preserve">sulfide oxidation such that there is no detectable </w:t>
-      </w:r>
-      <w:r>
-        <w:rPr>
-          <w:rFonts w:ascii="Times New Roman" w:hAnsi="Times New Roman" w:cs="Times New Roman"/>
-        </w:rPr>
-        <w:t xml:space="preserve">sulfide </w:t>
-      </w:r>
-      <w:r>
-        <w:rPr>
-          <w:rFonts w:ascii="Times New Roman" w:hAnsi="Times New Roman" w:cs="Times New Roman"/>
-        </w:rPr>
-        <w:t xml:space="preserve">(*Canfield </w:t>
-      </w:r>
-      <w:r>
-        <w:rPr>
-          <w:rFonts w:ascii="Times New Roman" w:hAnsi="Times New Roman" w:cs="Times New Roman"/>
-          <w:i/>
-        </w:rPr>
-        <w:t>et al.</w:t>
-      </w:r>
-      <w:r>
-        <w:rPr>
-          <w:rFonts w:ascii="Times New Roman" w:hAnsi="Times New Roman" w:cs="Times New Roman"/>
-        </w:rPr>
-        <w:t>, 2010)</w:t>
-      </w:r>
-      <w:r>
-        <w:rPr>
-          <w:rFonts w:ascii="Times New Roman" w:hAnsi="Times New Roman" w:cs="Times New Roman"/>
-        </w:rPr>
-        <w:t xml:space="preserve">, or sulfate </w:t>
-      </w:r>
-      <w:r>
-        <w:rPr>
-          <w:rFonts w:ascii="Times New Roman" w:hAnsi="Times New Roman" w:cs="Times New Roman"/>
-        </w:rPr>
-        <w:t xml:space="preserve">(Ng </w:t>
-      </w:r>
-      <w:r>
-        <w:rPr>
-          <w:rFonts w:ascii="Times New Roman" w:hAnsi="Times New Roman" w:cs="Times New Roman"/>
-          <w:i/>
-        </w:rPr>
-        <w:t>et al.</w:t>
-      </w:r>
-      <w:r>
-        <w:rPr>
-          <w:rFonts w:ascii="Times New Roman" w:hAnsi="Times New Roman" w:cs="Times New Roman"/>
-        </w:rPr>
-        <w:t xml:space="preserve">, 2010; Lauro </w:t>
-      </w:r>
-      <w:r>
-        <w:rPr>
-          <w:rFonts w:ascii="Times New Roman" w:hAnsi="Times New Roman" w:cs="Times New Roman"/>
-          <w:i/>
-        </w:rPr>
-        <w:t>et al.</w:t>
-      </w:r>
-      <w:r>
-        <w:rPr>
-          <w:rFonts w:ascii="Times New Roman" w:hAnsi="Times New Roman" w:cs="Times New Roman"/>
-        </w:rPr>
-        <w:t xml:space="preserve">, 2011). </w:t>
-      </w:r>
-      <w:r>
-        <w:rPr>
-          <w:rFonts w:ascii="Times New Roman" w:hAnsi="Times New Roman" w:cs="Times New Roman"/>
-        </w:rPr>
-        <w:t>However</w:t>
-      </w:r>
-      <w:r>
-        <w:rPr>
-          <w:rFonts w:ascii="Times New Roman" w:hAnsi="Times New Roman" w:cs="Times New Roman"/>
-        </w:rPr>
-        <w:t>,</w:t>
-      </w:r>
-      <w:r>
-        <w:rPr>
-          <w:rFonts w:ascii="Times New Roman" w:hAnsi="Times New Roman" w:cs="Times New Roman"/>
-        </w:rPr>
-        <w:t xml:space="preserve"> in Organic Lake, </w:t>
-      </w:r>
-      <w:r>
-        <w:rPr>
-          <w:rFonts w:ascii="Times New Roman" w:hAnsi="Times New Roman" w:cs="Times New Roman"/>
-        </w:rPr>
-        <w:t xml:space="preserve">sulfur oxidation </w:t>
-      </w:r>
-      <w:r>
-        <w:rPr>
-          <w:rFonts w:ascii="Times New Roman" w:hAnsi="Times New Roman" w:cs="Times New Roman"/>
-        </w:rPr>
-        <w:t>genes were</w:t>
-      </w:r>
-      <w:r>
-        <w:rPr>
-          <w:rFonts w:ascii="Times New Roman" w:hAnsi="Times New Roman" w:cs="Times New Roman"/>
-        </w:rPr>
-        <w:t xml:space="preserve"> undetectable and dissimilatory sulfate reduction extremely limited (Figure 4C)</w:t>
-      </w:r>
-      <w:r>
-        <w:rPr>
-          <w:rFonts w:ascii="Times New Roman" w:hAnsi="Times New Roman" w:cs="Times New Roman"/>
-        </w:rPr>
-        <w:t xml:space="preserve"> indicating </w:t>
-      </w:r>
-      <w:r>
-        <w:rPr>
-          <w:rFonts w:ascii="Times New Roman" w:hAnsi="Times New Roman" w:cs="Times New Roman"/>
-        </w:rPr>
-        <w:t>incomplete sulfur cycling</w:t>
-      </w:r>
-      <w:r>
-        <w:rPr>
-          <w:rFonts w:ascii="Times New Roman" w:hAnsi="Times New Roman" w:cs="Times New Roman"/>
-        </w:rPr>
-        <w:t>.</w:t>
-      </w:r>
-      <w:r>
-        <w:rPr>
-          <w:rFonts w:ascii="Times New Roman" w:hAnsi="Times New Roman" w:cs="Times New Roman"/>
-        </w:rPr>
-        <w:t xml:space="preserve"> </w:t>
-      </w:r>
-      <w:r>
-        <w:rPr>
-          <w:rFonts w:ascii="Times New Roman" w:hAnsi="Times New Roman" w:cs="Times New Roman"/>
-        </w:rPr>
-        <w:lastRenderedPageBreak/>
-        <w:t xml:space="preserve">Consistent with this, </w:t>
-      </w:r>
-      <w:r>
-        <w:rPr>
-          <w:rFonts w:ascii="Times New Roman" w:hAnsi="Times New Roman" w:cs="Times New Roman"/>
-        </w:rPr>
-        <w:t xml:space="preserve">very few </w:t>
-      </w:r>
-      <w:r>
-        <w:rPr>
-          <w:rFonts w:ascii="Times New Roman" w:hAnsi="Times New Roman" w:cs="Times New Roman"/>
-        </w:rPr>
-        <w:t xml:space="preserve">sulfur oxidizers were found (*check) and sulfate-reducing </w:t>
-      </w:r>
-      <w:r>
-        <w:rPr>
-          <w:rFonts w:ascii="Times New Roman" w:hAnsi="Times New Roman" w:cs="Times New Roman"/>
-          <w:i/>
-        </w:rPr>
-        <w:t>Deltaproteobacteria</w:t>
-      </w:r>
-      <w:r>
-        <w:rPr>
-          <w:rFonts w:ascii="Times New Roman" w:hAnsi="Times New Roman" w:cs="Times New Roman"/>
-        </w:rPr>
-        <w:t xml:space="preserve"> were present (Figure 2 and Table S2) at very low abundance.</w:t>
+        <w:t>, 1999)</w:t>
+      </w:r>
+      <w:r>
+        <w:rPr>
+          <w:rFonts w:ascii="Times New Roman" w:hAnsi="Times New Roman" w:cs="Times New Roman"/>
+        </w:rPr>
+        <w:t xml:space="preserve">, indicating some factor </w:t>
+      </w:r>
+      <w:r>
+        <w:rPr>
+          <w:rFonts w:ascii="Times New Roman" w:hAnsi="Times New Roman" w:cs="Times New Roman"/>
+        </w:rPr>
+        <w:t>limiting nitrification</w:t>
+      </w:r>
+      <w:r>
+        <w:rPr>
+          <w:rFonts w:ascii="Times New Roman" w:hAnsi="Times New Roman" w:cs="Times New Roman"/>
+        </w:rPr>
+        <w:t xml:space="preserve"> specific to </w:t>
+      </w:r>
+      <w:r>
+        <w:rPr>
+          <w:rFonts w:ascii="Times New Roman" w:hAnsi="Times New Roman" w:cs="Times New Roman"/>
+        </w:rPr>
+        <w:t xml:space="preserve">the lakes in the Vestfold Hills </w:t>
+      </w:r>
+      <w:r>
+        <w:rPr>
+          <w:rFonts w:ascii="Times New Roman" w:hAnsi="Times New Roman" w:cs="Times New Roman"/>
+        </w:rPr>
+        <w:t xml:space="preserve">(*copper? limitation? </w:t>
+      </w:r>
+      <w:r>
+        <w:rPr>
+          <w:rFonts w:ascii="Times New Roman" w:hAnsi="Times New Roman" w:cs="Times New Roman"/>
+        </w:rPr>
+        <w:t>nitrate concentration</w:t>
+      </w:r>
+      <w:r>
+        <w:rPr>
+          <w:rFonts w:ascii="Times New Roman" w:hAnsi="Times New Roman" w:cs="Times New Roman"/>
+        </w:rPr>
+        <w:t>?)</w:t>
+      </w:r>
+      <w:r>
+        <w:rPr>
+          <w:rFonts w:ascii="Times New Roman" w:hAnsi="Times New Roman" w:cs="Times New Roman"/>
+        </w:rPr>
+        <w:t xml:space="preserve">. </w:t>
+      </w:r>
+      <w:r>
+        <w:rPr>
+          <w:rFonts w:ascii="Times New Roman" w:hAnsi="Times New Roman" w:cs="Times New Roman"/>
+        </w:rPr>
+        <w:t>Similarly, t</w:t>
+      </w:r>
+      <w:r>
+        <w:rPr>
+          <w:rFonts w:ascii="Times New Roman" w:hAnsi="Times New Roman" w:cs="Times New Roman"/>
+        </w:rPr>
+        <w:t>here was a</w:t>
+      </w:r>
+      <w:r>
+        <w:rPr>
+          <w:rFonts w:ascii="Times New Roman" w:hAnsi="Times New Roman" w:cs="Times New Roman"/>
+        </w:rPr>
+        <w:t xml:space="preserve"> limited capacity for N </w:t>
+      </w:r>
+      <w:r>
+        <w:rPr>
+          <w:rFonts w:ascii="Times New Roman" w:hAnsi="Times New Roman" w:cs="Times New Roman"/>
+        </w:rPr>
+        <w:t>fixatiion,</w:t>
+      </w:r>
+      <w:r>
+        <w:rPr>
+          <w:rFonts w:ascii="Times New Roman" w:hAnsi="Times New Roman" w:cs="Times New Roman"/>
+        </w:rPr>
+        <w:t xml:space="preserve"> and this was confined to the lake bottom and consistent with anaerobic </w:t>
+      </w:r>
+      <w:r>
+        <w:rPr>
+          <w:rFonts w:ascii="Times New Roman" w:hAnsi="Times New Roman" w:cs="Times New Roman"/>
+        </w:rPr>
+        <w:t xml:space="preserve">bacteria, principally </w:t>
+      </w:r>
+      <w:r>
+        <w:rPr>
+          <w:rFonts w:ascii="Times New Roman" w:hAnsi="Times New Roman" w:cs="Times New Roman"/>
+          <w:i/>
+        </w:rPr>
+        <w:t>Epsilonproteobacteria</w:t>
+      </w:r>
+      <w:r>
+        <w:rPr>
+          <w:rFonts w:ascii="Times New Roman" w:hAnsi="Times New Roman" w:cs="Times New Roman"/>
+        </w:rPr>
+        <w:t xml:space="preserve"> such as </w:t>
+      </w:r>
+      <w:r>
+        <w:rPr>
+          <w:rFonts w:ascii="Times New Roman" w:hAnsi="Times New Roman" w:cs="Times New Roman"/>
+          <w:i/>
+        </w:rPr>
+        <w:t>Arcobacter</w:t>
+      </w:r>
+      <w:r>
+        <w:rPr>
+          <w:rFonts w:ascii="Times New Roman" w:hAnsi="Times New Roman" w:cs="Times New Roman"/>
+        </w:rPr>
+        <w:t xml:space="preserve">, </w:t>
+      </w:r>
+      <w:r>
+        <w:rPr>
+          <w:rFonts w:ascii="Times New Roman" w:hAnsi="Times New Roman" w:cs="Times New Roman"/>
+        </w:rPr>
+        <w:t xml:space="preserve">as well as </w:t>
+      </w:r>
+      <w:r>
+        <w:rPr>
+          <w:rFonts w:ascii="Times New Roman" w:hAnsi="Times New Roman" w:cs="Times New Roman"/>
+          <w:i/>
+        </w:rPr>
+        <w:t xml:space="preserve">Deltaproteobacteria </w:t>
+      </w:r>
+      <w:r>
+        <w:rPr>
+          <w:rFonts w:ascii="Times New Roman" w:hAnsi="Times New Roman" w:cs="Times New Roman"/>
+        </w:rPr>
+        <w:t xml:space="preserve">and </w:t>
+      </w:r>
+      <w:r>
+        <w:rPr>
+          <w:rFonts w:ascii="Times New Roman" w:hAnsi="Times New Roman" w:cs="Times New Roman"/>
+          <w:i/>
+        </w:rPr>
+        <w:t xml:space="preserve">Clostridia </w:t>
+      </w:r>
+      <w:r>
+        <w:rPr>
+          <w:rFonts w:ascii="Times New Roman" w:hAnsi="Times New Roman" w:cs="Times New Roman"/>
+        </w:rPr>
+        <w:t>(*figure/table)</w:t>
+      </w:r>
+      <w:r>
+        <w:rPr>
+          <w:rFonts w:ascii="Times New Roman" w:hAnsi="Times New Roman" w:cs="Times New Roman"/>
+        </w:rPr>
+        <w:t xml:space="preserve"> </w:t>
+      </w:r>
+      <w:r>
+        <w:rPr>
+          <w:rFonts w:ascii="Times New Roman" w:hAnsi="Times New Roman" w:cs="Times New Roman"/>
+        </w:rPr>
+        <w:t>being</w:t>
+      </w:r>
+      <w:r>
+        <w:rPr>
+          <w:rFonts w:ascii="Times New Roman" w:hAnsi="Times New Roman" w:cs="Times New Roman"/>
+        </w:rPr>
+        <w:t xml:space="preserve"> the sole diazotrophs</w:t>
+      </w:r>
+      <w:r>
+        <w:rPr>
+          <w:rFonts w:ascii="Times New Roman" w:hAnsi="Times New Roman" w:cs="Times New Roman"/>
+        </w:rPr>
+        <w:t xml:space="preserve">. </w:t>
+      </w:r>
+      <w:r>
+        <w:rPr>
+          <w:rFonts w:ascii="Times New Roman" w:hAnsi="Times New Roman" w:cs="Times New Roman"/>
+        </w:rPr>
+        <w:t xml:space="preserve">There was also a </w:t>
+      </w:r>
+      <w:r>
+        <w:rPr>
+          <w:rFonts w:ascii="Times New Roman" w:hAnsi="Times New Roman" w:cs="Times New Roman"/>
+        </w:rPr>
+        <w:t>l</w:t>
+      </w:r>
+      <w:r>
+        <w:rPr>
+          <w:rFonts w:ascii="Times New Roman" w:hAnsi="Times New Roman" w:cs="Times New Roman"/>
+        </w:rPr>
+        <w:t xml:space="preserve">arge </w:t>
+      </w:r>
+      <w:r>
+        <w:rPr>
+          <w:rFonts w:ascii="Times New Roman" w:hAnsi="Times New Roman" w:cs="Times New Roman"/>
+        </w:rPr>
+        <w:t>capacity for denitrification</w:t>
+      </w:r>
+      <w:r>
+        <w:rPr>
+          <w:rFonts w:ascii="Times New Roman" w:hAnsi="Times New Roman" w:cs="Times New Roman"/>
+        </w:rPr>
+        <w:t xml:space="preserve"> linked to the </w:t>
+      </w:r>
+      <w:r>
+        <w:rPr>
+          <w:rFonts w:ascii="Times New Roman" w:hAnsi="Times New Roman" w:cs="Times New Roman"/>
+          <w:i/>
+        </w:rPr>
+        <w:t>Gammaproteobacteria</w:t>
+      </w:r>
+      <w:r>
+        <w:rPr>
+          <w:rFonts w:ascii="Times New Roman" w:hAnsi="Times New Roman" w:cs="Times New Roman"/>
+        </w:rPr>
+        <w:t xml:space="preserve">. </w:t>
+      </w:r>
+      <w:r>
+        <w:rPr>
+          <w:rFonts w:ascii="Times New Roman" w:hAnsi="Times New Roman" w:cs="Times New Roman"/>
+        </w:rPr>
+        <w:t>The low potential for fixation and a high potential for denitrification</w:t>
+      </w:r>
+      <w:r>
+        <w:rPr>
+          <w:rFonts w:ascii="Times New Roman" w:hAnsi="Times New Roman" w:cs="Times New Roman"/>
+        </w:rPr>
+        <w:t xml:space="preserve"> indicates a net loss of N via nitrate reduction could occur.</w:t>
       </w:r>
     </w:p>
     <w:p>
@@ -15846,61 +15785,266 @@
         <w:rPr>
           <w:rFonts w:ascii="Times New Roman" w:hAnsi="Times New Roman" w:cs="Times New Roman"/>
         </w:rPr>
-        <w:t>(*paper in SRB vs methanogens)</w:t>
-      </w:r>
-      <w:r>
-        <w:rPr>
-          <w:rFonts w:ascii="Times New Roman" w:hAnsi="Times New Roman" w:cs="Times New Roman"/>
-        </w:rPr>
-        <w:t xml:space="preserve"> </w:t>
-      </w:r>
-      <w:r>
-        <w:rPr>
-          <w:rFonts w:ascii="Times New Roman" w:hAnsi="Times New Roman" w:cs="Times New Roman"/>
-        </w:rPr>
-        <w:t>The f</w:t>
-      </w:r>
-      <w:r>
-        <w:rPr>
-          <w:rFonts w:ascii="Times New Roman" w:hAnsi="Times New Roman" w:cs="Times New Roman"/>
-        </w:rPr>
-        <w:t xml:space="preserve">actors </w:t>
-      </w:r>
-      <w:r>
-        <w:rPr>
-          <w:rFonts w:ascii="Times New Roman" w:hAnsi="Times New Roman" w:cs="Times New Roman"/>
-        </w:rPr>
-        <w:t xml:space="preserve">that exclude these processes may be cold, </w:t>
-      </w:r>
-      <w:r>
-        <w:rPr>
-          <w:rFonts w:ascii="Times New Roman" w:hAnsi="Times New Roman" w:cs="Times New Roman"/>
-        </w:rPr>
-        <w:t xml:space="preserve">salinity or </w:t>
-      </w:r>
-      <w:r>
-        <w:rPr>
-          <w:rFonts w:ascii="Times New Roman" w:hAnsi="Times New Roman" w:cs="Times New Roman"/>
-        </w:rPr>
-        <w:t xml:space="preserve">low levels of </w:t>
-      </w:r>
-      <w:r>
-        <w:rPr>
-          <w:rFonts w:ascii="Times New Roman" w:hAnsi="Times New Roman" w:cs="Times New Roman"/>
-        </w:rPr>
-        <w:t xml:space="preserve">oxygen in the deep zone. Since the deep zone of Organic Lake has been found to be totally </w:t>
-      </w:r>
-      <w:r>
-        <w:rPr>
-          <w:rFonts w:ascii="Times New Roman" w:hAnsi="Times New Roman" w:cs="Times New Roman"/>
-        </w:rPr>
-        <w:t>anoxic in the past (*ref), yet neither methane (*ref) nor methanogens have been detected, this implies their absence was not due to oxygen incursion in the recent past but a longer term inhibition</w:t>
+        <w:lastRenderedPageBreak/>
+        <w:t>As</w:t>
+      </w:r>
+      <w:r>
+        <w:rPr>
+          <w:rFonts w:ascii="Times New Roman" w:hAnsi="Times New Roman" w:cs="Times New Roman"/>
+        </w:rPr>
+        <w:t xml:space="preserve"> denitrification </w:t>
+      </w:r>
+      <w:r>
+        <w:rPr>
+          <w:rFonts w:ascii="Times New Roman" w:hAnsi="Times New Roman" w:cs="Times New Roman"/>
+        </w:rPr>
+        <w:t xml:space="preserve">genes are usually only expressed in response to </w:t>
+      </w:r>
+      <w:r>
+        <w:rPr>
+          <w:rFonts w:ascii="Times New Roman" w:hAnsi="Times New Roman" w:cs="Times New Roman"/>
+        </w:rPr>
+        <w:t xml:space="preserve">low oxygen </w:t>
+      </w:r>
+      <w:r>
+        <w:rPr>
+          <w:rFonts w:ascii="Times New Roman" w:hAnsi="Times New Roman" w:cs="Times New Roman"/>
+        </w:rPr>
+        <w:t xml:space="preserve">conditions, it is </w:t>
+      </w:r>
+      <w:r>
+        <w:rPr>
+          <w:rFonts w:ascii="Times New Roman" w:hAnsi="Times New Roman" w:cs="Times New Roman"/>
+        </w:rPr>
+        <w:t xml:space="preserve">expected to only be </w:t>
+      </w:r>
+      <w:r>
+        <w:rPr>
+          <w:rFonts w:ascii="Times New Roman" w:hAnsi="Times New Roman" w:cs="Times New Roman"/>
+        </w:rPr>
+        <w:t xml:space="preserve">actively occurring </w:t>
+      </w:r>
+      <w:r>
+        <w:rPr>
+          <w:rFonts w:ascii="Times New Roman" w:hAnsi="Times New Roman" w:cs="Times New Roman"/>
+        </w:rPr>
+        <w:t xml:space="preserve">in the deep zone. </w:t>
+      </w:r>
+      <w:r>
+        <w:rPr>
+          <w:rFonts w:ascii="Times New Roman" w:hAnsi="Times New Roman" w:cs="Times New Roman"/>
+        </w:rPr>
+        <w:t xml:space="preserve">Low nitrate </w:t>
+      </w:r>
+      <w:r>
+        <w:rPr>
+          <w:rFonts w:ascii="Times New Roman" w:hAnsi="Times New Roman" w:cs="Times New Roman"/>
+        </w:rPr>
+        <w:t xml:space="preserve">and high ammonia </w:t>
+      </w:r>
+      <w:r>
+        <w:rPr>
+          <w:rFonts w:ascii="Times New Roman" w:hAnsi="Times New Roman" w:cs="Times New Roman"/>
+        </w:rPr>
+        <w:t xml:space="preserve">in the </w:t>
+      </w:r>
+      <w:r>
+        <w:rPr>
+          <w:rFonts w:ascii="Times New Roman" w:hAnsi="Times New Roman" w:cs="Times New Roman"/>
+        </w:rPr>
+        <w:t>deep zone, par</w:t>
+      </w:r>
+      <w:r>
+        <w:rPr>
+          <w:rFonts w:ascii="Times New Roman" w:hAnsi="Times New Roman" w:cs="Times New Roman"/>
+        </w:rPr>
+        <w:t>ticularly at 6.5 m</w:t>
+      </w:r>
+      <w:r>
+        <w:rPr>
+          <w:rFonts w:ascii="Times New Roman" w:hAnsi="Times New Roman" w:cs="Times New Roman"/>
+        </w:rPr>
+        <w:t xml:space="preserve"> (</w:t>
+      </w:r>
+      <w:r>
+        <w:rPr>
+          <w:rFonts w:ascii="Times New Roman" w:hAnsi="Times New Roman" w:cs="Times New Roman"/>
+        </w:rPr>
+        <w:t xml:space="preserve">Figure 1, </w:t>
+      </w:r>
+      <w:r>
+        <w:rPr>
+          <w:rFonts w:ascii="Times New Roman" w:hAnsi="Times New Roman" w:cs="Times New Roman"/>
+        </w:rPr>
+        <w:t>Table 1),</w:t>
+      </w:r>
+      <w:r>
+        <w:rPr>
+          <w:rFonts w:ascii="Times New Roman" w:hAnsi="Times New Roman" w:cs="Times New Roman"/>
+        </w:rPr>
+        <w:t xml:space="preserve"> is characteristic of active nitrate respiration (*ref)</w:t>
       </w:r>
       <w:r>
         <w:rPr>
           <w:rFonts w:ascii="Times New Roman" w:hAnsi="Times New Roman" w:cs="Times New Roman"/>
         </w:rPr>
         <w:t xml:space="preserve">. </w:t>
+      </w:r>
+      <w:r>
+        <w:rPr>
+          <w:rFonts w:ascii="Times New Roman" w:hAnsi="Times New Roman" w:cs="Times New Roman"/>
+        </w:rPr>
+        <w:t>Since</w:t>
+      </w:r>
+      <w:r>
+        <w:rPr>
+          <w:rFonts w:ascii="Times New Roman" w:hAnsi="Times New Roman" w:cs="Times New Roman"/>
+        </w:rPr>
+        <w:t xml:space="preserve"> </w:t>
+      </w:r>
+      <w:r>
+        <w:rPr>
+          <w:rFonts w:ascii="Times New Roman" w:hAnsi="Times New Roman" w:cs="Times New Roman"/>
+        </w:rPr>
+        <w:t xml:space="preserve">6.5 m </w:t>
+      </w:r>
+      <w:r>
+        <w:rPr>
+          <w:rFonts w:ascii="Times New Roman" w:hAnsi="Times New Roman" w:cs="Times New Roman"/>
+        </w:rPr>
+        <w:t xml:space="preserve">is where dissolved N is relatively less limited, it would be consistent </w:t>
+      </w:r>
+      <w:r>
+        <w:rPr>
+          <w:rFonts w:ascii="Times New Roman" w:hAnsi="Times New Roman" w:cs="Times New Roman"/>
+        </w:rPr>
+        <w:t>that a</w:t>
+      </w:r>
+      <w:r>
+        <w:rPr>
+          <w:rFonts w:ascii="Times New Roman" w:hAnsi="Times New Roman" w:cs="Times New Roman"/>
+        </w:rPr>
+        <w:t xml:space="preserve"> higher proportion of nitrate respiration to occur at this discrete layer. Furthermore, </w:t>
+      </w:r>
+      <w:r>
+        <w:rPr>
+          <w:rFonts w:ascii="Times New Roman" w:hAnsi="Times New Roman" w:cs="Times New Roman"/>
+        </w:rPr>
+        <w:t xml:space="preserve">6.5 m has the </w:t>
+      </w:r>
+      <w:r>
+        <w:rPr>
+          <w:rFonts w:ascii="Times New Roman" w:hAnsi="Times New Roman" w:cs="Times New Roman"/>
+        </w:rPr>
+        <w:t>highest potential for fer</w:t>
+      </w:r>
+      <w:r>
+        <w:rPr>
+          <w:rFonts w:ascii="Times New Roman" w:hAnsi="Times New Roman" w:cs="Times New Roman"/>
+        </w:rPr>
+        <w:t>mentatio</w:t>
+      </w:r>
+      <w:r>
+        <w:rPr>
+          <w:rFonts w:ascii="Times New Roman" w:hAnsi="Times New Roman" w:cs="Times New Roman"/>
+        </w:rPr>
+        <w:t>n and anaerobic carbon fixation</w:t>
+      </w:r>
+      <w:r>
+        <w:rPr>
+          <w:rFonts w:ascii="Times New Roman" w:hAnsi="Times New Roman" w:cs="Times New Roman"/>
+        </w:rPr>
+        <w:t xml:space="preserve"> </w:t>
+      </w:r>
+      <w:r>
+        <w:rPr>
+          <w:rFonts w:ascii="Times New Roman" w:hAnsi="Times New Roman" w:cs="Times New Roman"/>
+        </w:rPr>
+        <w:t xml:space="preserve">to </w:t>
+      </w:r>
+      <w:r>
+        <w:rPr>
+          <w:rFonts w:ascii="Times New Roman" w:hAnsi="Times New Roman" w:cs="Times New Roman"/>
+        </w:rPr>
+        <w:t xml:space="preserve">support </w:t>
+      </w:r>
+      <w:r>
+        <w:rPr>
+          <w:rFonts w:ascii="Times New Roman" w:hAnsi="Times New Roman" w:cs="Times New Roman"/>
+        </w:rPr>
+        <w:t>the cost of nitrate loss at a fixed depth</w:t>
+      </w:r>
+      <w:r>
+        <w:rPr>
+          <w:rFonts w:ascii="Times New Roman" w:hAnsi="Times New Roman" w:cs="Times New Roman"/>
+        </w:rPr>
+        <w:t xml:space="preserve">. </w:t>
+      </w:r>
+      <w:r>
+        <w:rPr>
+          <w:rFonts w:ascii="Times New Roman" w:hAnsi="Times New Roman" w:cs="Times New Roman"/>
+        </w:rPr>
+        <w:t>D</w:t>
+      </w:r>
+      <w:r>
+        <w:rPr>
+          <w:rFonts w:ascii="Times New Roman" w:hAnsi="Times New Roman" w:cs="Times New Roman"/>
+        </w:rPr>
+        <w:t>eamination (*check) and Stickland fermentation of amino acids (figure*) would also contribute to the</w:t>
+      </w:r>
+      <w:r>
+        <w:rPr>
+          <w:rFonts w:ascii="Times New Roman" w:hAnsi="Times New Roman" w:cs="Times New Roman"/>
+        </w:rPr>
+        <w:t xml:space="preserve"> higher</w:t>
+      </w:r>
+      <w:r>
+        <w:rPr>
+          <w:rFonts w:ascii="Times New Roman" w:hAnsi="Times New Roman" w:cs="Times New Roman"/>
+        </w:rPr>
+        <w:t xml:space="preserve"> </w:t>
+      </w:r>
+      <w:r>
+        <w:rPr>
+          <w:rFonts w:ascii="Times New Roman" w:hAnsi="Times New Roman" w:cs="Times New Roman"/>
+        </w:rPr>
+        <w:t>ammonia</w:t>
+      </w:r>
+      <w:r>
+        <w:rPr>
+          <w:rFonts w:ascii="Times New Roman" w:hAnsi="Times New Roman" w:cs="Times New Roman"/>
+        </w:rPr>
+        <w:t xml:space="preserve"> at that depth</w:t>
+      </w:r>
+      <w:r>
+        <w:rPr>
+          <w:rFonts w:ascii="Times New Roman" w:hAnsi="Times New Roman" w:cs="Times New Roman"/>
+        </w:rPr>
+        <w:t>.</w:t>
+      </w:r>
+      <w:r>
+        <w:rPr>
+          <w:rFonts w:ascii="Times New Roman" w:hAnsi="Times New Roman" w:cs="Times New Roman"/>
+        </w:rPr>
+        <w:t xml:space="preserve"> </w:t>
+      </w:r>
+      <w:r>
+        <w:rPr>
+          <w:rFonts w:ascii="Times New Roman" w:hAnsi="Times New Roman" w:cs="Times New Roman"/>
+        </w:rPr>
+        <w:t xml:space="preserve">The N conversion capacity in Organic Lake is therefore distinct from </w:t>
+      </w:r>
+      <w:r>
+        <w:rPr>
+          <w:rFonts w:ascii="Times New Roman" w:hAnsi="Times New Roman" w:cs="Times New Roman"/>
+        </w:rPr>
+        <w:t xml:space="preserve">Ace Lake, </w:t>
+      </w:r>
+      <w:r>
+        <w:rPr>
+          <w:rFonts w:ascii="Times New Roman" w:hAnsi="Times New Roman" w:cs="Times New Roman"/>
+        </w:rPr>
+        <w:t>as there is evidence of overall N loss via denitrification. This could indicate more exogenous inputs or that denitrification proceeds principally to ammonia rather than gas (*look up lake Bonney).</w:t>
       </w:r>
     </w:p>
     <w:p>
@@ -15914,8 +16058,192 @@
       <w:r>
         <w:rPr>
           <w:rFonts w:ascii="Times New Roman" w:hAnsi="Times New Roman" w:cs="Times New Roman"/>
-        </w:rPr>
-        <w:t xml:space="preserve">The absence of key pathways and the increased potential for mineralization indicates both a mechanism by which metabolic end-products may accumulate and a possibility of net nutrient loss. </w:t>
+          <w:b/>
+        </w:rPr>
+        <w:t>Absence of C cycle genes</w:t>
+      </w:r>
+      <w:r>
+        <w:rPr>
+          <w:rFonts w:ascii="Times New Roman" w:hAnsi="Times New Roman" w:cs="Times New Roman"/>
+        </w:rPr>
+        <w:t xml:space="preserve">: </w:t>
+      </w:r>
+      <w:r>
+        <w:rPr>
+          <w:rFonts w:ascii="Times New Roman" w:hAnsi="Times New Roman" w:cs="Times New Roman"/>
+        </w:rPr>
+        <w:t>Genes for methanogenesis</w:t>
+      </w:r>
+      <w:r>
+        <w:rPr>
+          <w:rFonts w:ascii="Times New Roman" w:hAnsi="Times New Roman" w:cs="Times New Roman"/>
+        </w:rPr>
+        <w:t xml:space="preserve"> </w:t>
+      </w:r>
+      <w:r>
+        <w:rPr>
+          <w:rFonts w:ascii="Times New Roman" w:hAnsi="Times New Roman" w:cs="Times New Roman"/>
+        </w:rPr>
+        <w:t xml:space="preserve">were </w:t>
+      </w:r>
+      <w:r>
+        <w:rPr>
+          <w:rFonts w:ascii="Times New Roman" w:hAnsi="Times New Roman" w:cs="Times New Roman"/>
+        </w:rPr>
+        <w:t>absent</w:t>
+      </w:r>
+      <w:r>
+        <w:rPr>
+          <w:rFonts w:ascii="Times New Roman" w:hAnsi="Times New Roman" w:cs="Times New Roman"/>
+        </w:rPr>
+        <w:t xml:space="preserve"> (Figure 4A)</w:t>
+      </w:r>
+      <w:r>
+        <w:rPr>
+          <w:rFonts w:ascii="Times New Roman" w:hAnsi="Times New Roman" w:cs="Times New Roman"/>
+        </w:rPr>
+        <w:t xml:space="preserve"> which is to be </w:t>
+      </w:r>
+      <w:r>
+        <w:rPr>
+          <w:rFonts w:ascii="Times New Roman" w:hAnsi="Times New Roman" w:cs="Times New Roman"/>
+        </w:rPr>
+        <w:t xml:space="preserve">expected as methanogenesis usually only occurs when </w:t>
+      </w:r>
+      <w:r>
+        <w:rPr>
+          <w:rFonts w:ascii="Times New Roman" w:hAnsi="Times New Roman" w:cs="Times New Roman"/>
+        </w:rPr>
+        <w:t>alternate</w:t>
+      </w:r>
+      <w:r>
+        <w:rPr>
+          <w:rFonts w:ascii="Times New Roman" w:hAnsi="Times New Roman" w:cs="Times New Roman"/>
+        </w:rPr>
+        <w:t xml:space="preserve"> electron acceptors</w:t>
+      </w:r>
+      <w:r>
+        <w:rPr>
+          <w:rFonts w:ascii="Times New Roman" w:hAnsi="Times New Roman" w:cs="Times New Roman"/>
+        </w:rPr>
+        <w:t xml:space="preserve"> are depleted, but Organic Lake sulfate concentrations </w:t>
+      </w:r>
+      <w:r>
+        <w:rPr>
+          <w:rFonts w:ascii="Times New Roman" w:hAnsi="Times New Roman" w:cs="Times New Roman"/>
+        </w:rPr>
+        <w:t xml:space="preserve">in the deep zone are high (twice that of seawater) (Franzman </w:t>
+      </w:r>
+      <w:r>
+        <w:rPr>
+          <w:rFonts w:ascii="Times New Roman" w:hAnsi="Times New Roman" w:cs="Times New Roman"/>
+          <w:i/>
+        </w:rPr>
+        <w:t>et al.</w:t>
+      </w:r>
+      <w:r>
+        <w:rPr>
+          <w:rFonts w:ascii="Times New Roman" w:hAnsi="Times New Roman" w:cs="Times New Roman"/>
+        </w:rPr>
+        <w:t>, 1987).</w:t>
+      </w:r>
+      <w:r>
+        <w:rPr>
+          <w:rFonts w:ascii="Times New Roman" w:hAnsi="Times New Roman" w:cs="Times New Roman"/>
+        </w:rPr>
+        <w:t xml:space="preserve"> (</w:t>
+      </w:r>
+      <w:r>
+        <w:rPr>
+          <w:rFonts w:ascii="Times New Roman" w:hAnsi="Times New Roman" w:cs="Times New Roman"/>
+        </w:rPr>
+        <w:t>(*ref paper SRB vs methanogens</w:t>
+      </w:r>
+      <w:proofErr w:type="gramStart"/>
+      <w:r>
+        <w:rPr>
+          <w:rFonts w:ascii="Times New Roman" w:hAnsi="Times New Roman" w:cs="Times New Roman"/>
+        </w:rPr>
+        <w:t>)</w:t>
+      </w:r>
+      <w:r>
+        <w:rPr>
+          <w:rFonts w:ascii="Times New Roman" w:hAnsi="Times New Roman" w:cs="Times New Roman"/>
+        </w:rPr>
+        <w:t>(</w:t>
+      </w:r>
+      <w:proofErr w:type="gramEnd"/>
+      <w:r>
+        <w:rPr>
+          <w:rFonts w:ascii="Times New Roman" w:hAnsi="Times New Roman" w:cs="Times New Roman"/>
+        </w:rPr>
+        <w:t>*it is probably energetically unfavo</w:t>
+      </w:r>
+      <w:r>
+        <w:rPr>
+          <w:rFonts w:ascii="Times New Roman" w:hAnsi="Times New Roman" w:cs="Times New Roman"/>
+        </w:rPr>
+        <w:t>urable if it is hydrogenotrophic</w:t>
+      </w:r>
+      <w:r>
+        <w:rPr>
+          <w:rFonts w:ascii="Times New Roman" w:hAnsi="Times New Roman" w:cs="Times New Roman"/>
+        </w:rPr>
+        <w:t>,</w:t>
+      </w:r>
+      <w:r>
+        <w:rPr>
+          <w:rFonts w:ascii="Times New Roman" w:hAnsi="Times New Roman" w:cs="Times New Roman"/>
+        </w:rPr>
+        <w:t xml:space="preserve"> and limited by</w:t>
+      </w:r>
+      <w:r>
+        <w:rPr>
+          <w:rFonts w:ascii="Times New Roman" w:hAnsi="Times New Roman" w:cs="Times New Roman"/>
+        </w:rPr>
+        <w:t xml:space="preserve"> competitive exclusion</w:t>
+      </w:r>
+      <w:r>
+        <w:rPr>
+          <w:rFonts w:ascii="Times New Roman" w:hAnsi="Times New Roman" w:cs="Times New Roman"/>
+        </w:rPr>
+        <w:t xml:space="preserve"> if fermentative</w:t>
+      </w:r>
+      <w:r>
+        <w:rPr>
+          <w:rFonts w:ascii="Times New Roman" w:hAnsi="Times New Roman" w:cs="Times New Roman"/>
+        </w:rPr>
+        <w:t>)</w:t>
+      </w:r>
+      <w:r>
+        <w:rPr>
+          <w:rFonts w:ascii="Times New Roman" w:hAnsi="Times New Roman" w:cs="Times New Roman"/>
+        </w:rPr>
+        <w:t>.</w:t>
+      </w:r>
+      <w:r>
+        <w:rPr>
+          <w:rFonts w:ascii="Times New Roman" w:hAnsi="Times New Roman" w:cs="Times New Roman"/>
+        </w:rPr>
+        <w:t xml:space="preserve"> </w:t>
+      </w:r>
+      <w:r>
+        <w:rPr>
+          <w:rFonts w:ascii="Times New Roman" w:hAnsi="Times New Roman" w:cs="Times New Roman"/>
+        </w:rPr>
+        <w:t xml:space="preserve">Moreover, methane oxidation enzymes that were detected are not indicative of active methane </w:t>
+      </w:r>
+      <w:r>
+        <w:rPr>
+          <w:rFonts w:ascii="Times New Roman" w:hAnsi="Times New Roman" w:cs="Times New Roman"/>
+        </w:rPr>
+        <w:t>production.</w:t>
+      </w:r>
+      <w:r>
+        <w:rPr>
+          <w:rFonts w:ascii="Times New Roman" w:hAnsi="Times New Roman" w:cs="Times New Roman"/>
+        </w:rPr>
+        <w:t xml:space="preserve"> </w:t>
       </w:r>
       <w:r>
         <w:rPr>
@@ -15927,235 +16255,20 @@
         <w:rPr>
           <w:rFonts w:ascii="Times New Roman" w:hAnsi="Times New Roman" w:cs="Times New Roman"/>
         </w:rPr>
-        <w:t xml:space="preserve">he </w:t>
-      </w:r>
-      <w:r>
-        <w:rPr>
-          <w:rFonts w:ascii="Times New Roman" w:hAnsi="Times New Roman" w:cs="Times New Roman"/>
-        </w:rPr>
-        <w:t xml:space="preserve">potential </w:t>
-      </w:r>
-      <w:r>
-        <w:rPr>
-          <w:rFonts w:ascii="Times New Roman" w:hAnsi="Times New Roman" w:cs="Times New Roman"/>
-        </w:rPr>
-        <w:t>for respiration, fermentation and</w:t>
-      </w:r>
-      <w:r>
-        <w:rPr>
-          <w:rFonts w:ascii="Times New Roman" w:hAnsi="Times New Roman" w:cs="Times New Roman"/>
-        </w:rPr>
-        <w:t xml:space="preserve"> CO oxidation was much higher than </w:t>
-      </w:r>
-      <w:r>
-        <w:rPr>
-          <w:rFonts w:ascii="Times New Roman" w:hAnsi="Times New Roman" w:cs="Times New Roman"/>
-        </w:rPr>
-        <w:t xml:space="preserve">potential for </w:t>
-      </w:r>
-      <w:r>
-        <w:rPr>
-          <w:rFonts w:ascii="Times New Roman" w:hAnsi="Times New Roman" w:cs="Times New Roman"/>
-        </w:rPr>
-        <w:t>carbon fixation</w:t>
-      </w:r>
-      <w:r>
-        <w:rPr>
-          <w:rFonts w:ascii="Times New Roman" w:hAnsi="Times New Roman" w:cs="Times New Roman"/>
-        </w:rPr>
-        <w:t xml:space="preserve"> (Figure 4A)</w:t>
-      </w:r>
-      <w:r>
-        <w:rPr>
-          <w:rFonts w:ascii="Times New Roman" w:hAnsi="Times New Roman" w:cs="Times New Roman"/>
-        </w:rPr>
-        <w:t xml:space="preserve">. </w:t>
-      </w:r>
-      <w:r>
-        <w:rPr>
-          <w:rFonts w:ascii="Times New Roman" w:hAnsi="Times New Roman" w:cs="Times New Roman"/>
-        </w:rPr>
-        <w:t>The</w:t>
-      </w:r>
-      <w:r>
-        <w:rPr>
-          <w:rFonts w:ascii="Times New Roman" w:hAnsi="Times New Roman" w:cs="Times New Roman"/>
-        </w:rPr>
-        <w:t xml:space="preserve"> capacity</w:t>
-      </w:r>
-      <w:r>
-        <w:rPr>
-          <w:rFonts w:ascii="Times New Roman" w:hAnsi="Times New Roman" w:cs="Times New Roman"/>
-        </w:rPr>
-        <w:t xml:space="preserve"> for </w:t>
-      </w:r>
-      <w:r>
-        <w:rPr>
-          <w:rFonts w:ascii="Times New Roman" w:hAnsi="Times New Roman" w:cs="Times New Roman"/>
-        </w:rPr>
-        <w:t xml:space="preserve">N </w:t>
-      </w:r>
-      <w:r>
-        <w:rPr>
-          <w:rFonts w:ascii="Times New Roman" w:hAnsi="Times New Roman" w:cs="Times New Roman"/>
-        </w:rPr>
-        <w:t>assimilation,</w:t>
-      </w:r>
-      <w:r>
-        <w:rPr>
-          <w:rFonts w:ascii="Times New Roman" w:hAnsi="Times New Roman" w:cs="Times New Roman"/>
-        </w:rPr>
-        <w:t xml:space="preserve"> </w:t>
-      </w:r>
-      <w:r>
-        <w:rPr>
-          <w:rFonts w:ascii="Times New Roman" w:hAnsi="Times New Roman" w:cs="Times New Roman"/>
-        </w:rPr>
-        <w:t>mineralization</w:t>
-      </w:r>
-      <w:r>
-        <w:rPr>
-          <w:rFonts w:ascii="Times New Roman" w:hAnsi="Times New Roman" w:cs="Times New Roman"/>
-        </w:rPr>
-        <w:t xml:space="preserve"> and</w:t>
-      </w:r>
-      <w:r>
-        <w:rPr>
-          <w:rFonts w:ascii="Times New Roman" w:hAnsi="Times New Roman" w:cs="Times New Roman"/>
-        </w:rPr>
-        <w:t xml:space="preserve"> denitrification</w:t>
-      </w:r>
-      <w:r>
-        <w:rPr>
-          <w:rFonts w:ascii="Times New Roman" w:hAnsi="Times New Roman" w:cs="Times New Roman"/>
-        </w:rPr>
-        <w:t xml:space="preserve"> </w:t>
-      </w:r>
-      <w:r>
-        <w:rPr>
-          <w:rFonts w:ascii="Times New Roman" w:hAnsi="Times New Roman" w:cs="Times New Roman"/>
-        </w:rPr>
-        <w:t>was higher than</w:t>
-      </w:r>
-      <w:r>
-        <w:rPr>
-          <w:rFonts w:ascii="Times New Roman" w:hAnsi="Times New Roman" w:cs="Times New Roman"/>
-        </w:rPr>
-        <w:t xml:space="preserve"> fixation</w:t>
-      </w:r>
-      <w:r>
-        <w:rPr>
-          <w:rFonts w:ascii="Times New Roman" w:hAnsi="Times New Roman" w:cs="Times New Roman"/>
-        </w:rPr>
-        <w:t xml:space="preserve"> </w:t>
-      </w:r>
-      <w:r>
-        <w:rPr>
-          <w:rFonts w:ascii="Times New Roman" w:hAnsi="Times New Roman" w:cs="Times New Roman"/>
-        </w:rPr>
-        <w:t xml:space="preserve">(Figure 4B) </w:t>
-      </w:r>
-      <w:r>
-        <w:rPr>
-          <w:rFonts w:ascii="Times New Roman" w:hAnsi="Times New Roman" w:cs="Times New Roman"/>
-        </w:rPr>
-        <w:t>indicating a net loss of C</w:t>
-      </w:r>
-      <w:r>
-        <w:rPr>
-          <w:rFonts w:ascii="Times New Roman" w:hAnsi="Times New Roman" w:cs="Times New Roman"/>
-        </w:rPr>
-        <w:t xml:space="preserve"> and N</w:t>
-      </w:r>
-      <w:r>
-        <w:rPr>
-          <w:rFonts w:ascii="Times New Roman" w:hAnsi="Times New Roman" w:cs="Times New Roman"/>
-        </w:rPr>
-        <w:t xml:space="preserve"> from the system</w:t>
-      </w:r>
-      <w:r>
-        <w:rPr>
-          <w:rFonts w:ascii="Times New Roman" w:hAnsi="Times New Roman" w:cs="Times New Roman"/>
-        </w:rPr>
-        <w:t xml:space="preserve">. </w:t>
-      </w:r>
-      <w:r>
-        <w:rPr>
-          <w:rFonts w:ascii="Times New Roman" w:hAnsi="Times New Roman" w:cs="Times New Roman"/>
-        </w:rPr>
-        <w:t xml:space="preserve">We recognize </w:t>
-      </w:r>
-      <w:r>
-        <w:rPr>
-          <w:rFonts w:ascii="Times New Roman" w:hAnsi="Times New Roman" w:cs="Times New Roman"/>
-        </w:rPr>
-        <w:t xml:space="preserve">the </w:t>
-      </w:r>
-      <w:r>
-        <w:rPr>
-          <w:rFonts w:ascii="Times New Roman" w:hAnsi="Times New Roman" w:cs="Times New Roman"/>
-        </w:rPr>
-        <w:t xml:space="preserve">balance in genetic </w:t>
-      </w:r>
-      <w:r>
-        <w:rPr>
-          <w:rFonts w:ascii="Times New Roman" w:hAnsi="Times New Roman" w:cs="Times New Roman"/>
-        </w:rPr>
-        <w:t>potential and does not account for expression</w:t>
-      </w:r>
-      <w:r>
-        <w:rPr>
-          <w:rFonts w:ascii="Times New Roman" w:hAnsi="Times New Roman" w:cs="Times New Roman"/>
-        </w:rPr>
-        <w:t xml:space="preserve"> or</w:t>
-      </w:r>
-      <w:r>
-        <w:rPr>
-          <w:rFonts w:ascii="Times New Roman" w:hAnsi="Times New Roman" w:cs="Times New Roman"/>
-        </w:rPr>
-        <w:t xml:space="preserve"> activity.</w:t>
-      </w:r>
-      <w:r>
-        <w:rPr>
-          <w:rFonts w:ascii="Times New Roman" w:hAnsi="Times New Roman" w:cs="Times New Roman"/>
-        </w:rPr>
-        <w:t xml:space="preserve"> </w:t>
-      </w:r>
-      <w:r>
-        <w:rPr>
-          <w:rFonts w:ascii="Times New Roman" w:hAnsi="Times New Roman" w:cs="Times New Roman"/>
-        </w:rPr>
-        <w:t xml:space="preserve">The indication that there is a net decline in </w:t>
-      </w:r>
-      <w:r>
-        <w:rPr>
-          <w:rFonts w:ascii="Times New Roman" w:hAnsi="Times New Roman" w:cs="Times New Roman"/>
-        </w:rPr>
-        <w:t>N is supported by accumulation of ammonia at 6.5 m</w:t>
-      </w:r>
-      <w:r>
-        <w:rPr>
-          <w:rFonts w:ascii="Times New Roman" w:hAnsi="Times New Roman" w:cs="Times New Roman"/>
-        </w:rPr>
-        <w:t xml:space="preserve">, which could occur from dissimilative nitrate reduction that is </w:t>
-      </w:r>
-      <w:r>
-        <w:rPr>
-          <w:rFonts w:ascii="Times New Roman" w:hAnsi="Times New Roman" w:cs="Times New Roman"/>
-        </w:rPr>
-        <w:t>not converted to nitrogen gas,</w:t>
-      </w:r>
-      <w:r>
-        <w:rPr>
-          <w:rFonts w:ascii="Times New Roman" w:hAnsi="Times New Roman" w:cs="Times New Roman"/>
-        </w:rPr>
-        <w:t xml:space="preserve"> deamination (*check) or Stickland fermentation of amino acids</w:t>
-      </w:r>
-      <w:r>
-        <w:rPr>
-          <w:rFonts w:ascii="Times New Roman" w:hAnsi="Times New Roman" w:cs="Times New Roman"/>
-        </w:rPr>
-        <w:t xml:space="preserve">. </w:t>
+        <w:t xml:space="preserve">hey related to alkane hydroxylases and therefore most likely involved in hydrolysis of compounds such as phenol, which has been previously detected in the bottom waters of Organic Lake (Roberts &amp; Burton 1993a; Roberts </w:t>
+      </w:r>
+      <w:r>
+        <w:rPr>
+          <w:rFonts w:ascii="Times New Roman" w:hAnsi="Times New Roman" w:cs="Times New Roman"/>
+          <w:i/>
+        </w:rPr>
+        <w:t>et al.</w:t>
+      </w:r>
+      <w:r>
+        <w:rPr>
+          <w:rFonts w:ascii="Times New Roman" w:hAnsi="Times New Roman" w:cs="Times New Roman"/>
+        </w:rPr>
+        <w:t xml:space="preserve">, 1993b). </w:t>
       </w:r>
     </w:p>
     <w:p>
@@ -16169,45 +16282,253 @@
       <w:r>
         <w:rPr>
           <w:rFonts w:ascii="Times New Roman" w:hAnsi="Times New Roman" w:cs="Times New Roman"/>
-        </w:rPr>
-        <w:t>A net loss in essential elements implies that a there may be an influx of exogenous nutrients occurs to sustain the lake system. However, external input, such as from glacial melt-water, could only occur in the summer months when the lake is ice-free. Furthermore, the water column structure is characteristic of a negative water balance (*Gibson) indicating the Organic Lake system has been largely closed in the recent past. Thus, if external inputs occur, they are episodic</w:t>
-      </w:r>
-      <w:r>
-        <w:rPr>
-          <w:rFonts w:ascii="Times New Roman" w:hAnsi="Times New Roman" w:cs="Times New Roman"/>
-        </w:rPr>
-        <w:t xml:space="preserve"> </w:t>
-      </w:r>
-      <w:r>
-        <w:rPr>
-          <w:rFonts w:ascii="Times New Roman" w:hAnsi="Times New Roman" w:cs="Times New Roman"/>
-        </w:rPr>
-        <w:t>and would necessitate interim strategies for C, N and S conservation</w:t>
-      </w:r>
-      <w:r>
-        <w:rPr>
-          <w:rFonts w:ascii="Times New Roman" w:hAnsi="Times New Roman" w:cs="Times New Roman"/>
-        </w:rPr>
-        <w:t xml:space="preserve"> as was noted for the nearby Ace Lake (Lauro </w:t>
-      </w:r>
-      <w:r>
-        <w:rPr>
-          <w:rFonts w:ascii="Times New Roman" w:hAnsi="Times New Roman" w:cs="Times New Roman"/>
-          <w:i/>
-        </w:rPr>
-        <w:t>et al</w:t>
-      </w:r>
-      <w:r>
-        <w:rPr>
-          <w:rFonts w:ascii="Times New Roman" w:hAnsi="Times New Roman" w:cs="Times New Roman"/>
-        </w:rPr>
-        <w:t>. 2011)</w:t>
-      </w:r>
-      <w:r>
-        <w:rPr>
-          <w:rFonts w:ascii="Times New Roman" w:hAnsi="Times New Roman" w:cs="Times New Roman"/>
-        </w:rPr>
-        <w:t xml:space="preserve">. </w:t>
+          <w:b/>
+        </w:rPr>
+        <w:t>Absence of S cycle genes</w:t>
+      </w:r>
+      <w:r>
+        <w:rPr>
+          <w:rFonts w:ascii="Times New Roman" w:hAnsi="Times New Roman" w:cs="Times New Roman"/>
+        </w:rPr>
+        <w:t xml:space="preserve">: </w:t>
+      </w:r>
+      <w:r>
+        <w:rPr>
+          <w:rFonts w:ascii="Times New Roman" w:hAnsi="Times New Roman" w:cs="Times New Roman"/>
+        </w:rPr>
+        <w:t xml:space="preserve">Although Organic Lake is not sulfidic, </w:t>
+      </w:r>
+      <w:r>
+        <w:rPr>
+          <w:rFonts w:ascii="Times New Roman" w:hAnsi="Times New Roman" w:cs="Times New Roman"/>
+        </w:rPr>
+        <w:t xml:space="preserve">it is possible for </w:t>
+      </w:r>
+      <w:r>
+        <w:rPr>
+          <w:rFonts w:ascii="Times New Roman" w:hAnsi="Times New Roman" w:cs="Times New Roman"/>
+        </w:rPr>
+        <w:t>‘cryptic’</w:t>
+      </w:r>
+      <w:r>
+        <w:rPr>
+          <w:rFonts w:ascii="Times New Roman" w:hAnsi="Times New Roman" w:cs="Times New Roman"/>
+        </w:rPr>
+        <w:t xml:space="preserve"> </w:t>
+      </w:r>
+      <w:r>
+        <w:rPr>
+          <w:rFonts w:ascii="Times New Roman" w:hAnsi="Times New Roman" w:cs="Times New Roman"/>
+        </w:rPr>
+        <w:t xml:space="preserve">sulfur cycling </w:t>
+      </w:r>
+      <w:r>
+        <w:rPr>
+          <w:rFonts w:ascii="Times New Roman" w:hAnsi="Times New Roman" w:cs="Times New Roman"/>
+        </w:rPr>
+        <w:t>to</w:t>
+      </w:r>
+      <w:r>
+        <w:rPr>
+          <w:rFonts w:ascii="Times New Roman" w:hAnsi="Times New Roman" w:cs="Times New Roman"/>
+        </w:rPr>
+        <w:t xml:space="preserve"> occur where </w:t>
+      </w:r>
+      <w:r>
+        <w:rPr>
+          <w:rFonts w:ascii="Times New Roman" w:hAnsi="Times New Roman" w:cs="Times New Roman"/>
+        </w:rPr>
+        <w:t xml:space="preserve">there is no chemical </w:t>
+      </w:r>
+      <w:r>
+        <w:rPr>
+          <w:rFonts w:ascii="Times New Roman" w:hAnsi="Times New Roman" w:cs="Times New Roman"/>
+        </w:rPr>
+        <w:t>signature</w:t>
+      </w:r>
+      <w:r>
+        <w:rPr>
+          <w:rFonts w:ascii="Times New Roman" w:hAnsi="Times New Roman" w:cs="Times New Roman"/>
+        </w:rPr>
+        <w:t>. S</w:t>
+      </w:r>
+      <w:r>
+        <w:rPr>
+          <w:rFonts w:ascii="Times New Roman" w:hAnsi="Times New Roman" w:cs="Times New Roman"/>
+        </w:rPr>
+        <w:t xml:space="preserve">ulfate reduction </w:t>
+      </w:r>
+      <w:r>
+        <w:rPr>
+          <w:rFonts w:ascii="Times New Roman" w:hAnsi="Times New Roman" w:cs="Times New Roman"/>
+        </w:rPr>
+        <w:t xml:space="preserve">can be </w:t>
+      </w:r>
+      <w:r>
+        <w:rPr>
+          <w:rFonts w:ascii="Times New Roman" w:hAnsi="Times New Roman" w:cs="Times New Roman"/>
+        </w:rPr>
+        <w:t>tightly coupled to</w:t>
+      </w:r>
+      <w:r>
+        <w:rPr>
+          <w:rFonts w:ascii="Times New Roman" w:hAnsi="Times New Roman" w:cs="Times New Roman"/>
+        </w:rPr>
+        <w:t xml:space="preserve"> </w:t>
+      </w:r>
+      <w:r>
+        <w:rPr>
+          <w:rFonts w:ascii="Times New Roman" w:hAnsi="Times New Roman" w:cs="Times New Roman"/>
+        </w:rPr>
+        <w:t xml:space="preserve">sulfide oxidation such that there is no detectable </w:t>
+      </w:r>
+      <w:r>
+        <w:rPr>
+          <w:rFonts w:ascii="Times New Roman" w:hAnsi="Times New Roman" w:cs="Times New Roman"/>
+        </w:rPr>
+        <w:t xml:space="preserve">sulfide </w:t>
+      </w:r>
+      <w:r>
+        <w:rPr>
+          <w:rFonts w:ascii="Times New Roman" w:hAnsi="Times New Roman" w:cs="Times New Roman"/>
+        </w:rPr>
+        <w:t xml:space="preserve">(*Canfield </w:t>
+      </w:r>
+      <w:r>
+        <w:rPr>
+          <w:rFonts w:ascii="Times New Roman" w:hAnsi="Times New Roman" w:cs="Times New Roman"/>
+          <w:i/>
+        </w:rPr>
+        <w:t>et al.</w:t>
+      </w:r>
+      <w:r>
+        <w:rPr>
+          <w:rFonts w:ascii="Times New Roman" w:hAnsi="Times New Roman" w:cs="Times New Roman"/>
+        </w:rPr>
+        <w:t>, 2010)</w:t>
+      </w:r>
+      <w:r>
+        <w:rPr>
+          <w:rFonts w:ascii="Times New Roman" w:hAnsi="Times New Roman" w:cs="Times New Roman"/>
+        </w:rPr>
+        <w:t xml:space="preserve">, or sulfate </w:t>
+      </w:r>
+      <w:r>
+        <w:rPr>
+          <w:rFonts w:ascii="Times New Roman" w:hAnsi="Times New Roman" w:cs="Times New Roman"/>
+        </w:rPr>
+        <w:t xml:space="preserve">(Ng </w:t>
+      </w:r>
+      <w:r>
+        <w:rPr>
+          <w:rFonts w:ascii="Times New Roman" w:hAnsi="Times New Roman" w:cs="Times New Roman"/>
+          <w:i/>
+        </w:rPr>
+        <w:t>et al.</w:t>
+      </w:r>
+      <w:r>
+        <w:rPr>
+          <w:rFonts w:ascii="Times New Roman" w:hAnsi="Times New Roman" w:cs="Times New Roman"/>
+        </w:rPr>
+        <w:t xml:space="preserve">, 2010; Lauro </w:t>
+      </w:r>
+      <w:r>
+        <w:rPr>
+          <w:rFonts w:ascii="Times New Roman" w:hAnsi="Times New Roman" w:cs="Times New Roman"/>
+          <w:i/>
+        </w:rPr>
+        <w:t>et al.</w:t>
+      </w:r>
+      <w:r>
+        <w:rPr>
+          <w:rFonts w:ascii="Times New Roman" w:hAnsi="Times New Roman" w:cs="Times New Roman"/>
+        </w:rPr>
+        <w:t xml:space="preserve">, 2011). </w:t>
+      </w:r>
+      <w:r>
+        <w:rPr>
+          <w:rFonts w:ascii="Times New Roman" w:hAnsi="Times New Roman" w:cs="Times New Roman"/>
+        </w:rPr>
+        <w:t>However</w:t>
+      </w:r>
+      <w:r>
+        <w:rPr>
+          <w:rFonts w:ascii="Times New Roman" w:hAnsi="Times New Roman" w:cs="Times New Roman"/>
+        </w:rPr>
+        <w:t>,</w:t>
+      </w:r>
+      <w:r>
+        <w:rPr>
+          <w:rFonts w:ascii="Times New Roman" w:hAnsi="Times New Roman" w:cs="Times New Roman"/>
+        </w:rPr>
+        <w:t xml:space="preserve"> in Organic Lake, </w:t>
+      </w:r>
+      <w:r>
+        <w:rPr>
+          <w:rFonts w:ascii="Times New Roman" w:hAnsi="Times New Roman" w:cs="Times New Roman"/>
+        </w:rPr>
+        <w:t xml:space="preserve">sulfur oxidation </w:t>
+      </w:r>
+      <w:r>
+        <w:rPr>
+          <w:rFonts w:ascii="Times New Roman" w:hAnsi="Times New Roman" w:cs="Times New Roman"/>
+        </w:rPr>
+        <w:t>genes were</w:t>
+      </w:r>
+      <w:r>
+        <w:rPr>
+          <w:rFonts w:ascii="Times New Roman" w:hAnsi="Times New Roman" w:cs="Times New Roman"/>
+        </w:rPr>
+        <w:t xml:space="preserve"> undetectable and dissimilatory sulfate reduction extremely limited (Figure 4C)</w:t>
+      </w:r>
+      <w:r>
+        <w:rPr>
+          <w:rFonts w:ascii="Times New Roman" w:hAnsi="Times New Roman" w:cs="Times New Roman"/>
+        </w:rPr>
+        <w:t>.</w:t>
+      </w:r>
+      <w:r>
+        <w:rPr>
+          <w:rFonts w:ascii="Times New Roman" w:hAnsi="Times New Roman" w:cs="Times New Roman"/>
+        </w:rPr>
+        <w:t xml:space="preserve"> </w:t>
+      </w:r>
+      <w:r>
+        <w:rPr>
+          <w:rFonts w:ascii="Times New Roman" w:hAnsi="Times New Roman" w:cs="Times New Roman"/>
+        </w:rPr>
+        <w:t xml:space="preserve">Consistent with this, </w:t>
+      </w:r>
+      <w:r>
+        <w:rPr>
+          <w:rFonts w:ascii="Times New Roman" w:hAnsi="Times New Roman" w:cs="Times New Roman"/>
+        </w:rPr>
+        <w:t xml:space="preserve">very few </w:t>
+      </w:r>
+      <w:r>
+        <w:rPr>
+          <w:rFonts w:ascii="Times New Roman" w:hAnsi="Times New Roman" w:cs="Times New Roman"/>
+        </w:rPr>
+        <w:t xml:space="preserve">sulfur oxidizers were found (*check) and sulfate-reducing </w:t>
+      </w:r>
+      <w:r>
+        <w:rPr>
+          <w:rFonts w:ascii="Times New Roman" w:hAnsi="Times New Roman" w:cs="Times New Roman"/>
+          <w:i/>
+        </w:rPr>
+        <w:t>Deltaproteobacteria</w:t>
+      </w:r>
+      <w:r>
+        <w:rPr>
+          <w:rFonts w:ascii="Times New Roman" w:hAnsi="Times New Roman" w:cs="Times New Roman"/>
+        </w:rPr>
+        <w:t xml:space="preserve"> were present (Figure 2 and Table S2) at very low abundance.</w:t>
+      </w:r>
+      <w:r>
+        <w:rPr>
+          <w:rFonts w:ascii="Times New Roman" w:hAnsi="Times New Roman" w:cs="Times New Roman"/>
+        </w:rPr>
+        <w:t xml:space="preserve"> Despite the presence of sulfate, sulfate-reducers appear to be limited and sulfur cycling typical in other stratified water bodies is absent. Several reasons have been suggested such as high salinity (check other saline lakes*), oxidizing environment (*check), cold? </w:t>
       </w:r>
     </w:p>
     <w:p>
@@ -16221,123 +16542,58 @@
       <w:r>
         <w:rPr>
           <w:rFonts w:ascii="Times New Roman" w:hAnsi="Times New Roman" w:cs="Times New Roman"/>
-          <w:color w:val="000000" w:themeColor="text1"/>
-        </w:rPr>
-        <w:t xml:space="preserve">As was observed in the microbial </w:t>
-      </w:r>
-      <w:r>
-        <w:rPr>
-          <w:rFonts w:ascii="Times New Roman" w:hAnsi="Times New Roman" w:cs="Times New Roman"/>
-        </w:rPr>
-        <w:t>community composition</w:t>
-      </w:r>
-      <w:r>
-        <w:rPr>
-          <w:rFonts w:ascii="Times New Roman" w:hAnsi="Times New Roman" w:cs="Times New Roman"/>
-        </w:rPr>
-        <w:t xml:space="preserve">, the </w:t>
-      </w:r>
-      <w:r>
-        <w:rPr>
-          <w:rFonts w:ascii="Times New Roman" w:hAnsi="Times New Roman" w:cs="Times New Roman"/>
-          <w:color w:val="000000" w:themeColor="text1"/>
-        </w:rPr>
-        <w:t xml:space="preserve">molecular markers were distributed according to size fraction and depth. </w:t>
-      </w:r>
-      <w:r>
-        <w:rPr>
-          <w:rFonts w:ascii="Times New Roman" w:hAnsi="Times New Roman" w:cs="Times New Roman"/>
-        </w:rPr>
-        <w:t xml:space="preserve">The majority of the genetic potential for known C, N and S metabolism was restricted to the 0.8 and 3.0 µm size fractions. </w:t>
-      </w:r>
-      <w:r>
-        <w:rPr>
-          <w:rFonts w:ascii="Times New Roman" w:hAnsi="Times New Roman" w:cs="Times New Roman"/>
-        </w:rPr>
-        <w:t>The</w:t>
-      </w:r>
-      <w:r>
-        <w:rPr>
-          <w:rFonts w:ascii="Times New Roman" w:hAnsi="Times New Roman" w:cs="Times New Roman"/>
-        </w:rPr>
-        <w:t xml:space="preserve"> lack of ascribed functional genes in the 0.1 µm </w:t>
-      </w:r>
-      <w:r>
-        <w:rPr>
-          <w:rFonts w:ascii="Times New Roman" w:hAnsi="Times New Roman" w:cs="Times New Roman"/>
-        </w:rPr>
-        <w:t xml:space="preserve">filter </w:t>
-      </w:r>
-      <w:r>
-        <w:rPr>
-          <w:rFonts w:ascii="Times New Roman" w:hAnsi="Times New Roman" w:cs="Times New Roman"/>
-        </w:rPr>
-        <w:t xml:space="preserve">reflects the paucity of cellular life in that fraction and the high representation of candidate divisions, which are </w:t>
-      </w:r>
-      <w:r>
-        <w:rPr>
-          <w:rFonts w:ascii="Times New Roman" w:hAnsi="Times New Roman" w:cs="Times New Roman"/>
-        </w:rPr>
-        <w:t xml:space="preserve">likely to have fewer </w:t>
-      </w:r>
-      <w:r>
-        <w:rPr>
-          <w:rFonts w:ascii="Times New Roman" w:hAnsi="Times New Roman" w:cs="Times New Roman"/>
-        </w:rPr>
-        <w:t>homologs in sequence databases. Aerobic processes such as aerobic respiration and aerobic carbon fixation were more abundant in the mixed zone where DO concentration was highest. Conversely reactions inhibited by oxygen including fermentation, anaerobic carbon fixation, nitrogen fixation, ammonification</w:t>
-      </w:r>
-      <w:r>
-        <w:rPr>
-          <w:rFonts w:ascii="Times New Roman" w:hAnsi="Times New Roman" w:cs="Times New Roman"/>
-        </w:rPr>
-        <w:t xml:space="preserve"> (*)</w:t>
-      </w:r>
-      <w:r>
-        <w:rPr>
-          <w:rFonts w:ascii="Times New Roman" w:hAnsi="Times New Roman" w:cs="Times New Roman"/>
-        </w:rPr>
-        <w:t>, anammox and dissimilatory sulfate reduction were more prevalent in the suboxic deep zone. Potential for nitrogen assimilation, denitrification, nitrogen mineralization, assimilatory sulfate reduction and sulfur mineralization were abundant pathways that showed no clear difference with depth ind</w:t>
-      </w:r>
-      <w:r>
-        <w:rPr>
-          <w:rFonts w:ascii="Times New Roman" w:hAnsi="Times New Roman" w:cs="Times New Roman"/>
-        </w:rPr>
-        <w:t xml:space="preserve">icating they are linked to </w:t>
-      </w:r>
-      <w:r>
-        <w:rPr>
-          <w:rFonts w:ascii="Times New Roman" w:hAnsi="Times New Roman" w:cs="Times New Roman"/>
-        </w:rPr>
-        <w:t xml:space="preserve">abundant taxa </w:t>
-      </w:r>
-      <w:r>
-        <w:rPr>
-          <w:rFonts w:ascii="Times New Roman" w:hAnsi="Times New Roman" w:cs="Times New Roman"/>
-        </w:rPr>
-        <w:t>that were present throughout the lake, or they are genes with a wide distribution among different taxa</w:t>
-      </w:r>
-      <w:r>
-        <w:rPr>
-          <w:rFonts w:ascii="Times New Roman" w:hAnsi="Times New Roman" w:cs="Times New Roman"/>
-        </w:rPr>
-        <w:t>.</w:t>
-      </w:r>
-      <w:r>
-        <w:rPr>
-          <w:rFonts w:ascii="Times New Roman" w:hAnsi="Times New Roman" w:cs="Times New Roman"/>
-        </w:rPr>
-        <w:t xml:space="preserve"> </w:t>
-      </w:r>
-      <w:r>
-        <w:rPr>
-          <w:rFonts w:ascii="Times New Roman" w:hAnsi="Times New Roman" w:cs="Times New Roman"/>
-        </w:rPr>
-        <w:t>(*test for difference in distribution of genes in mixed and deep zones).</w:t>
+          <w:b/>
+        </w:rPr>
+        <w:t xml:space="preserve">Net loss: </w:t>
+      </w:r>
+      <w:r>
+        <w:rPr>
+          <w:rFonts w:ascii="Times New Roman" w:hAnsi="Times New Roman" w:cs="Times New Roman"/>
+        </w:rPr>
+        <w:t>A net loss in essential elements implies that a there may be an influx of exogenous nutrients occurs to sustain the lake system. However, external input, such as from glacial melt-water, could only occur in the summer months when the lake is ice-free. Furthermore, the water column structure is characteristic of a negative water balance (*Gibson) indicating the Organic Lake system has been largely closed in the recent past. Thus, if external inputs occur, they are episodic</w:t>
+      </w:r>
+      <w:r>
+        <w:rPr>
+          <w:rFonts w:ascii="Times New Roman" w:hAnsi="Times New Roman" w:cs="Times New Roman"/>
+        </w:rPr>
+        <w:t xml:space="preserve"> </w:t>
+      </w:r>
+      <w:r>
+        <w:rPr>
+          <w:rFonts w:ascii="Times New Roman" w:hAnsi="Times New Roman" w:cs="Times New Roman"/>
+        </w:rPr>
+        <w:t>and would necessitate interim strategies for C, N and S conservation</w:t>
+      </w:r>
+      <w:r>
+        <w:rPr>
+          <w:rFonts w:ascii="Times New Roman" w:hAnsi="Times New Roman" w:cs="Times New Roman"/>
+        </w:rPr>
+        <w:t xml:space="preserve"> as was noted for the nearby Ace Lake (Lauro </w:t>
+      </w:r>
+      <w:r>
+        <w:rPr>
+          <w:rFonts w:ascii="Times New Roman" w:hAnsi="Times New Roman" w:cs="Times New Roman"/>
+          <w:i/>
+        </w:rPr>
+        <w:t>et al</w:t>
+      </w:r>
+      <w:r>
+        <w:rPr>
+          <w:rFonts w:ascii="Times New Roman" w:hAnsi="Times New Roman" w:cs="Times New Roman"/>
+        </w:rPr>
+        <w:t>. 2011)</w:t>
+      </w:r>
+      <w:r>
+        <w:rPr>
+          <w:rFonts w:ascii="Times New Roman" w:hAnsi="Times New Roman" w:cs="Times New Roman"/>
+        </w:rPr>
+        <w:t xml:space="preserve">. </w:t>
       </w:r>
     </w:p>
     <w:p>
       <w:pPr>
         <w:spacing w:line="240" w:lineRule="auto"/>
+        <w:jc w:val="both"/>
         <w:rPr>
           <w:rFonts w:ascii="Times New Roman" w:hAnsi="Times New Roman" w:cs="Times New Roman"/>
         </w:rPr>
@@ -16345,32 +16601,149 @@
       <w:r>
         <w:rPr>
           <w:rFonts w:ascii="Times New Roman" w:hAnsi="Times New Roman" w:cs="Times New Roman"/>
-        </w:rPr>
-        <w:t>Anaerobic carbon fixation, fermentation and CO oxidation were processes associated with the increased biological activity at 6.5 m. (*why not at 6.7 m too?) Likewise, genes for Stickland fermentation were detected here which could also contribute to the accumulation</w:t>
-      </w:r>
-      <w:r>
-        <w:rPr>
-          <w:rFonts w:ascii="Times New Roman" w:hAnsi="Times New Roman" w:cs="Times New Roman"/>
-        </w:rPr>
-        <w:t xml:space="preserve"> </w:t>
-      </w:r>
-      <w:r>
-        <w:rPr>
-          <w:rFonts w:ascii="Times New Roman" w:hAnsi="Times New Roman" w:cs="Times New Roman"/>
-        </w:rPr>
-        <w:t>of ammonia (*figure).</w:t>
-      </w:r>
-      <w:r>
-        <w:rPr>
-          <w:rFonts w:ascii="Times New Roman" w:hAnsi="Times New Roman" w:cs="Times New Roman"/>
-        </w:rPr>
-        <w:t xml:space="preserve"> </w:t>
-      </w:r>
-      <w:r>
-        <w:rPr>
-          <w:rFonts w:ascii="Times New Roman" w:hAnsi="Times New Roman" w:cs="Times New Roman"/>
-        </w:rPr>
-        <w:t>Conversely, assimilatory sulfate reduction is lowest here, perhaps because sulfur can be assimilated from DMSP/DMS breakdown (*see below).</w:t>
+          <w:color w:val="000000" w:themeColor="text1"/>
+        </w:rPr>
+        <w:t xml:space="preserve">As was observed in the microbial </w:t>
+      </w:r>
+      <w:r>
+        <w:rPr>
+          <w:rFonts w:ascii="Times New Roman" w:hAnsi="Times New Roman" w:cs="Times New Roman"/>
+        </w:rPr>
+        <w:t>community composition</w:t>
+      </w:r>
+      <w:r>
+        <w:rPr>
+          <w:rFonts w:ascii="Times New Roman" w:hAnsi="Times New Roman" w:cs="Times New Roman"/>
+        </w:rPr>
+        <w:t xml:space="preserve">, the </w:t>
+      </w:r>
+      <w:r>
+        <w:rPr>
+          <w:rFonts w:ascii="Times New Roman" w:hAnsi="Times New Roman" w:cs="Times New Roman"/>
+          <w:color w:val="000000" w:themeColor="text1"/>
+        </w:rPr>
+        <w:t xml:space="preserve">molecular markers were distributed according to size fraction and depth. </w:t>
+      </w:r>
+      <w:r>
+        <w:rPr>
+          <w:rFonts w:ascii="Times New Roman" w:hAnsi="Times New Roman" w:cs="Times New Roman"/>
+        </w:rPr>
+        <w:t xml:space="preserve">The majority of the genetic potential for known C, N and S metabolism was restricted to the 0.8 and 3.0 µm size fractions. </w:t>
+      </w:r>
+      <w:r>
+        <w:rPr>
+          <w:rFonts w:ascii="Times New Roman" w:hAnsi="Times New Roman" w:cs="Times New Roman"/>
+        </w:rPr>
+        <w:t>The</w:t>
+      </w:r>
+      <w:r>
+        <w:rPr>
+          <w:rFonts w:ascii="Times New Roman" w:hAnsi="Times New Roman" w:cs="Times New Roman"/>
+        </w:rPr>
+        <w:t xml:space="preserve"> lack of ascribed functional genes in the 0.1 µm </w:t>
+      </w:r>
+      <w:r>
+        <w:rPr>
+          <w:rFonts w:ascii="Times New Roman" w:hAnsi="Times New Roman" w:cs="Times New Roman"/>
+        </w:rPr>
+        <w:t xml:space="preserve">filter </w:t>
+      </w:r>
+      <w:r>
+        <w:rPr>
+          <w:rFonts w:ascii="Times New Roman" w:hAnsi="Times New Roman" w:cs="Times New Roman"/>
+        </w:rPr>
+        <w:t xml:space="preserve">reflects the paucity of cellular life in that fraction and the high representation of candidate divisions, which are </w:t>
+      </w:r>
+      <w:r>
+        <w:rPr>
+          <w:rFonts w:ascii="Times New Roman" w:hAnsi="Times New Roman" w:cs="Times New Roman"/>
+        </w:rPr>
+        <w:t xml:space="preserve">likely to have fewer </w:t>
+      </w:r>
+      <w:r>
+        <w:rPr>
+          <w:rFonts w:ascii="Times New Roman" w:hAnsi="Times New Roman" w:cs="Times New Roman"/>
+        </w:rPr>
+        <w:t>homologs in sequence databases. Aerobic processes such as aerobic respiration and aerobic carbon fixation were more abundant in the mixed zone where DO concentration was highest. Conversely reactions inhibited by oxygen including fermentation, anaerobic carbon fixation, nitrogen fixation, ammonification</w:t>
+      </w:r>
+      <w:r>
+        <w:rPr>
+          <w:rFonts w:ascii="Times New Roman" w:hAnsi="Times New Roman" w:cs="Times New Roman"/>
+        </w:rPr>
+        <w:t xml:space="preserve"> (*)</w:t>
+      </w:r>
+      <w:r>
+        <w:rPr>
+          <w:rFonts w:ascii="Times New Roman" w:hAnsi="Times New Roman" w:cs="Times New Roman"/>
+        </w:rPr>
+        <w:t>, anammox and dissimilatory sulfate reduction were more prevalent in the suboxic deep zone. Potential for nitrogen assimilation, denitrification, nitrogen mineralization, assimilatory sulfate reduction and sulfur mineralization were abundant pathways that showed no clear difference with depth ind</w:t>
+      </w:r>
+      <w:r>
+        <w:rPr>
+          <w:rFonts w:ascii="Times New Roman" w:hAnsi="Times New Roman" w:cs="Times New Roman"/>
+        </w:rPr>
+        <w:t xml:space="preserve">icating they are linked to </w:t>
+      </w:r>
+      <w:r>
+        <w:rPr>
+          <w:rFonts w:ascii="Times New Roman" w:hAnsi="Times New Roman" w:cs="Times New Roman"/>
+        </w:rPr>
+        <w:t xml:space="preserve">abundant taxa </w:t>
+      </w:r>
+      <w:r>
+        <w:rPr>
+          <w:rFonts w:ascii="Times New Roman" w:hAnsi="Times New Roman" w:cs="Times New Roman"/>
+        </w:rPr>
+        <w:t>that were present throughout the lake</w:t>
+      </w:r>
+      <w:r>
+        <w:rPr>
+          <w:rFonts w:ascii="Times New Roman" w:hAnsi="Times New Roman" w:cs="Times New Roman"/>
+        </w:rPr>
+        <w:t xml:space="preserve"> (*check who they are linked to)</w:t>
+      </w:r>
+      <w:r>
+        <w:rPr>
+          <w:rFonts w:ascii="Times New Roman" w:hAnsi="Times New Roman" w:cs="Times New Roman"/>
+        </w:rPr>
+        <w:t>, or they are genes with a wide distribution among different taxa</w:t>
+      </w:r>
+      <w:r>
+        <w:rPr>
+          <w:rFonts w:ascii="Times New Roman" w:hAnsi="Times New Roman" w:cs="Times New Roman"/>
+        </w:rPr>
+        <w:t>.</w:t>
+      </w:r>
+      <w:r>
+        <w:rPr>
+          <w:rFonts w:ascii="Times New Roman" w:hAnsi="Times New Roman" w:cs="Times New Roman"/>
+        </w:rPr>
+        <w:t xml:space="preserve"> </w:t>
+      </w:r>
+      <w:r>
+        <w:rPr>
+          <w:rFonts w:ascii="Times New Roman" w:hAnsi="Times New Roman" w:cs="Times New Roman"/>
+        </w:rPr>
+        <w:t>(*test for difference in distribution of genes in mixed and deep zones).</w:t>
+      </w:r>
+      <w:r>
+        <w:rPr>
+          <w:rFonts w:ascii="Times New Roman" w:hAnsi="Times New Roman" w:cs="Times New Roman"/>
+        </w:rPr>
+        <w:t xml:space="preserve"> The consistency between marker gene and taxonomic distributions (*figure); the phylogenetic assignments of the marker genes to taxa present in the lake and the imputed metabolic capabilites of those taxa provides a solid link </w:t>
+      </w:r>
+      <w:r>
+        <w:rPr>
+          <w:rFonts w:ascii="Times New Roman" w:hAnsi="Times New Roman" w:cs="Times New Roman"/>
+        </w:rPr>
+        <w:lastRenderedPageBreak/>
+        <w:t>between taxa and function. It shows the ecological functions in Organic Lake could generally be assigned to specific taxonomic groups and</w:t>
+      </w:r>
+      <w:r>
+        <w:rPr>
+          <w:rFonts w:ascii="Times New Roman" w:hAnsi="Times New Roman" w:cs="Times New Roman"/>
+        </w:rPr>
+        <w:t xml:space="preserve"> therefore little functional redundancy.</w:t>
       </w:r>
     </w:p>
     <w:p>
@@ -16378,110 +16751,92 @@
         <w:spacing w:line="240" w:lineRule="auto"/>
         <w:rPr>
           <w:rFonts w:ascii="Times New Roman" w:hAnsi="Times New Roman" w:cs="Times New Roman"/>
+        </w:rPr>
+      </w:pPr>
+      <w:r>
+        <w:rPr>
+          <w:rFonts w:ascii="Times New Roman" w:hAnsi="Times New Roman" w:cs="Times New Roman"/>
+        </w:rPr>
+        <w:t>Anaerobic carbon fixation, fermentation and CO oxidation were processes associated with the increased biological activity at 6.5 m. (*why not at 6.7 m too?) Likewise, genes for Stickland fermentation were detected here which could also contribute to the accumulation</w:t>
+      </w:r>
+      <w:r>
+        <w:rPr>
+          <w:rFonts w:ascii="Times New Roman" w:hAnsi="Times New Roman" w:cs="Times New Roman"/>
+        </w:rPr>
+        <w:t xml:space="preserve"> </w:t>
+      </w:r>
+      <w:r>
+        <w:rPr>
+          <w:rFonts w:ascii="Times New Roman" w:hAnsi="Times New Roman" w:cs="Times New Roman"/>
+        </w:rPr>
+        <w:t>of ammonia (*figure).</w:t>
+      </w:r>
+      <w:r>
+        <w:rPr>
+          <w:rFonts w:ascii="Times New Roman" w:hAnsi="Times New Roman" w:cs="Times New Roman"/>
+        </w:rPr>
+        <w:t xml:space="preserve"> </w:t>
+      </w:r>
+      <w:r>
+        <w:rPr>
+          <w:rFonts w:ascii="Times New Roman" w:hAnsi="Times New Roman" w:cs="Times New Roman"/>
+        </w:rPr>
+        <w:t>Conversely, assimilatory sulfate reduction is lowest here, perhaps because sulfur can be assimilated from DMSP/DMS breakdown (*see below).</w:t>
+      </w:r>
+    </w:p>
+    <w:p>
+      <w:pPr>
+        <w:spacing w:line="240" w:lineRule="auto"/>
+        <w:rPr>
+          <w:rFonts w:ascii="Times New Roman" w:hAnsi="Times New Roman" w:cs="Times New Roman"/>
           <w:b/>
         </w:rPr>
       </w:pPr>
       <w:r>
         <w:rPr>
           <w:rFonts w:ascii="Times New Roman" w:hAnsi="Times New Roman" w:cs="Times New Roman"/>
-          <w:color w:val="000000" w:themeColor="text1"/>
-        </w:rPr>
-        <w:t xml:space="preserve">Most processes can be attributed to known functions </w:t>
-      </w:r>
-      <w:r>
-        <w:rPr>
-          <w:rFonts w:ascii="Times New Roman" w:hAnsi="Times New Roman" w:cs="Times New Roman"/>
-          <w:color w:val="000000" w:themeColor="text1"/>
-        </w:rPr>
-        <w:t xml:space="preserve">or distribution </w:t>
-      </w:r>
-      <w:r>
-        <w:rPr>
-          <w:rFonts w:ascii="Times New Roman" w:hAnsi="Times New Roman" w:cs="Times New Roman"/>
-          <w:color w:val="000000" w:themeColor="text1"/>
-        </w:rPr>
-        <w:t xml:space="preserve">of the taxa </w:t>
-      </w:r>
-      <w:r>
-        <w:rPr>
-          <w:rFonts w:ascii="Times New Roman" w:hAnsi="Times New Roman" w:cs="Times New Roman"/>
-          <w:color w:val="000000" w:themeColor="text1"/>
-        </w:rPr>
-        <w:t>detected</w:t>
-      </w:r>
-      <w:r>
-        <w:rPr>
-          <w:rFonts w:ascii="Times New Roman" w:hAnsi="Times New Roman" w:cs="Times New Roman"/>
-          <w:color w:val="000000" w:themeColor="text1"/>
-        </w:rPr>
-        <w:t xml:space="preserve"> (*map KO</w:t>
-      </w:r>
-      <w:r>
-        <w:rPr>
-          <w:rFonts w:ascii="Times New Roman" w:hAnsi="Times New Roman" w:cs="Times New Roman"/>
-          <w:color w:val="000000" w:themeColor="text1"/>
+        </w:rPr>
+        <w:t xml:space="preserve">Oxygenic photosynthesis </w:t>
+      </w:r>
+      <w:r>
+        <w:rPr>
+          <w:rFonts w:ascii="Times New Roman" w:hAnsi="Times New Roman" w:cs="Times New Roman"/>
+        </w:rPr>
+        <w:t xml:space="preserve">was presumably mediated </w:t>
+      </w:r>
+      <w:r>
+        <w:rPr>
+          <w:rFonts w:ascii="Times New Roman" w:hAnsi="Times New Roman" w:cs="Times New Roman"/>
+        </w:rPr>
+        <w:t>out by</w:t>
+      </w:r>
+      <w:r>
+        <w:rPr>
+          <w:rFonts w:ascii="Times New Roman" w:hAnsi="Times New Roman" w:cs="Times New Roman"/>
+        </w:rPr>
+        <w:t xml:space="preserve"> </w:t>
+      </w:r>
+      <w:r>
+        <w:rPr>
+          <w:rFonts w:ascii="Times New Roman" w:hAnsi="Times New Roman" w:cs="Times New Roman"/>
+        </w:rPr>
+        <w:t>phytoflagellates</w:t>
+      </w:r>
+      <w:r>
+        <w:rPr>
+          <w:rFonts w:ascii="Times New Roman" w:hAnsi="Times New Roman" w:cs="Times New Roman"/>
+        </w:rPr>
+        <w:t xml:space="preserve"> as chloroplast</w:t>
+      </w:r>
+      <w:r>
+        <w:rPr>
+          <w:rFonts w:ascii="Times New Roman" w:hAnsi="Times New Roman" w:cs="Times New Roman"/>
         </w:rPr>
         <w:t>s</w:t>
       </w:r>
       <w:r>
         <w:rPr>
           <w:rFonts w:ascii="Times New Roman" w:hAnsi="Times New Roman" w:cs="Times New Roman"/>
-          <w:color w:val="000000" w:themeColor="text1"/>
-        </w:rPr>
-        <w:t xml:space="preserve"> to taxa)</w:t>
-      </w:r>
-      <w:r>
-        <w:rPr>
-          <w:rFonts w:ascii="Times New Roman" w:hAnsi="Times New Roman" w:cs="Times New Roman"/>
-          <w:color w:val="000000" w:themeColor="text1"/>
-        </w:rPr>
-        <w:t xml:space="preserve">. </w:t>
-      </w:r>
-      <w:r>
-        <w:rPr>
-          <w:rFonts w:ascii="Times New Roman" w:hAnsi="Times New Roman" w:cs="Times New Roman"/>
-        </w:rPr>
-        <w:t xml:space="preserve">Oxygenic photosynthesis </w:t>
-      </w:r>
-      <w:r>
-        <w:rPr>
-          <w:rFonts w:ascii="Times New Roman" w:hAnsi="Times New Roman" w:cs="Times New Roman"/>
-        </w:rPr>
-        <w:t xml:space="preserve">was presumably mediated </w:t>
-      </w:r>
-      <w:r>
-        <w:rPr>
-          <w:rFonts w:ascii="Times New Roman" w:hAnsi="Times New Roman" w:cs="Times New Roman"/>
-        </w:rPr>
-        <w:t>out by</w:t>
-      </w:r>
-      <w:r>
-        <w:rPr>
-          <w:rFonts w:ascii="Times New Roman" w:hAnsi="Times New Roman" w:cs="Times New Roman"/>
-        </w:rPr>
-        <w:t xml:space="preserve"> </w:t>
-      </w:r>
-      <w:r>
-        <w:rPr>
-          <w:rFonts w:ascii="Times New Roman" w:hAnsi="Times New Roman" w:cs="Times New Roman"/>
-        </w:rPr>
-        <w:t>phytoflagellates</w:t>
-      </w:r>
-      <w:r>
-        <w:rPr>
-          <w:rFonts w:ascii="Times New Roman" w:hAnsi="Times New Roman" w:cs="Times New Roman"/>
-        </w:rPr>
-        <w:t xml:space="preserve"> as chloroplast</w:t>
-      </w:r>
-      <w:r>
-        <w:rPr>
-          <w:rFonts w:ascii="Times New Roman" w:hAnsi="Times New Roman" w:cs="Times New Roman"/>
-        </w:rPr>
-        <w:t>s</w:t>
-      </w:r>
-      <w:r>
-        <w:rPr>
-          <w:rFonts w:ascii="Times New Roman" w:hAnsi="Times New Roman" w:cs="Times New Roman"/>
         </w:rPr>
         <w:t xml:space="preserve"> </w:t>
       </w:r>
@@ -16587,7 +16942,6 @@
           <w:rFonts w:ascii="Times New Roman" w:hAnsi="Times New Roman" w:cs="Times New Roman"/>
           <w:i/>
         </w:rPr>
-        <w:lastRenderedPageBreak/>
         <w:t>Gammaproteobacteria</w:t>
       </w:r>
       <w:r>
@@ -18282,7 +18636,14 @@
         <w:rPr>
           <w:rFonts w:ascii="Times New Roman" w:hAnsi="Times New Roman" w:cs="Times New Roman"/>
         </w:rPr>
-        <w:t xml:space="preserve"> and “</w:t>
+        <w:t xml:space="preserve"> </w:t>
+      </w:r>
+      <w:r>
+        <w:rPr>
+          <w:rFonts w:ascii="Times New Roman" w:hAnsi="Times New Roman" w:cs="Times New Roman"/>
+        </w:rPr>
+        <w:lastRenderedPageBreak/>
+        <w:t>and “</w:t>
       </w:r>
       <w:r>
         <w:rPr>
@@ -19009,14 +19370,7 @@
         <w:rPr>
           <w:rFonts w:ascii="Times New Roman" w:hAnsi="Times New Roman" w:cs="Times New Roman"/>
         </w:rPr>
-        <w:t xml:space="preserve">. For </w:t>
-      </w:r>
-      <w:r>
-        <w:rPr>
-          <w:rFonts w:ascii="Times New Roman" w:hAnsi="Times New Roman" w:cs="Times New Roman"/>
-        </w:rPr>
-        <w:lastRenderedPageBreak/>
-        <w:t xml:space="preserve">example, only </w:t>
+        <w:t xml:space="preserve">. For example, only </w:t>
       </w:r>
       <w:r>
         <w:rPr>
@@ -19889,7 +20243,14 @@
         <w:rPr>
           <w:rFonts w:ascii="Times New Roman" w:hAnsi="Times New Roman" w:cs="Times New Roman"/>
         </w:rPr>
-        <w:t xml:space="preserve">, consistent with the distribution of </w:t>
+        <w:t xml:space="preserve">, consistent </w:t>
+      </w:r>
+      <w:r>
+        <w:rPr>
+          <w:rFonts w:ascii="Times New Roman" w:hAnsi="Times New Roman" w:cs="Times New Roman"/>
+        </w:rPr>
+        <w:lastRenderedPageBreak/>
+        <w:t xml:space="preserve">with the distribution of </w:t>
       </w:r>
       <w:r>
         <w:rPr>
@@ -20684,14 +21045,7 @@
         <w:rPr>
           <w:rFonts w:ascii="Times New Roman" w:hAnsi="Times New Roman" w:cs="Times New Roman"/>
         </w:rPr>
-        <w:t xml:space="preserve">the more </w:t>
-      </w:r>
-      <w:r>
-        <w:rPr>
-          <w:rFonts w:ascii="Times New Roman" w:hAnsi="Times New Roman" w:cs="Times New Roman"/>
-        </w:rPr>
-        <w:lastRenderedPageBreak/>
-        <w:t xml:space="preserve">abundant </w:t>
+        <w:t xml:space="preserve">the more abundant </w:t>
       </w:r>
       <w:r>
         <w:rPr>
@@ -21480,6 +21834,7 @@
         <w:rPr>
           <w:rFonts w:ascii="Times New Roman" w:hAnsi="Times New Roman" w:cs="Times New Roman"/>
         </w:rPr>
+        <w:lastRenderedPageBreak/>
         <w:t xml:space="preserve">Altschul SF, Gish W, Miller W, Myers EW, Lipman DJ. </w:t>
       </w:r>
       <w:proofErr w:type="gramStart"/>
@@ -21716,7 +22071,6 @@
         <w:rPr>
           <w:rFonts w:ascii="Times New Roman" w:hAnsi="Times New Roman" w:cs="Times New Roman"/>
         </w:rPr>
-        <w:lastRenderedPageBreak/>
         <w:t>B</w:t>
       </w:r>
       <w:r>
@@ -22451,6 +22805,7 @@
         <w:rPr>
           <w:rFonts w:ascii="Times New Roman" w:hAnsi="Times New Roman" w:cs="Times New Roman"/>
         </w:rPr>
+        <w:lastRenderedPageBreak/>
         <w:t xml:space="preserve">Curson ARJ, Rogers R, Todd JD, Bearley CA, Johnston AWB (2008) Molecular genetic analysis of a dimethysulfonioproprionate lyase that liberates the climate-changing gas dimethylsulfide in several marine α-proteobacteria and </w:t>
       </w:r>
       <w:r>
@@ -22746,7 +23101,6 @@
         <w:rPr>
           <w:rFonts w:ascii="Times New Roman" w:hAnsi="Times New Roman" w:cs="Times New Roman"/>
         </w:rPr>
-        <w:lastRenderedPageBreak/>
         <w:t xml:space="preserve">Demergasso C, Dorador C, Meneses D, Blamey J, Cabrol N, Escudero L, Chong G. (2010) Prokaryotic diversity pattern in high-altitude ecosystems of the Chilean Altiplano. </w:t>
       </w:r>
       <w:r>
@@ -23441,6 +23795,7 @@
         <w:rPr>
           <w:rFonts w:ascii="Times New Roman" w:hAnsi="Times New Roman" w:cs="Times New Roman"/>
         </w:rPr>
+        <w:lastRenderedPageBreak/>
         <w:t xml:space="preserve">Fuhrman JA, Schwalbach MS, Stingl U. (2008) Proteorhodopsins: an array of physiological roles? </w:t>
       </w:r>
       <w:r>
@@ -23778,7 +24133,6 @@
         <w:rPr>
           <w:rFonts w:ascii="Times New Roman" w:hAnsi="Times New Roman" w:cs="Times New Roman"/>
         </w:rPr>
-        <w:lastRenderedPageBreak/>
         <w:t xml:space="preserve">Gibson JAE, Qiang XL, Franzmann PD, Garrick RC, Burton HR. (1994) Volatile fatty and dissolved free amino acids in Organic Lake, Vestfold Hills, East Antarctica. </w:t>
       </w:r>
       <w:r>
@@ -24428,6 +24782,7 @@
         <w:rPr>
           <w:rFonts w:ascii="Times New Roman" w:hAnsi="Times New Roman" w:cs="Times New Roman"/>
         </w:rPr>
+        <w:lastRenderedPageBreak/>
         <w:t xml:space="preserve">Huang L, Zhu S, Zhou H, Qu L. (2005) Molecular phylogenetic diversity of bacteria associated with the leachate of a closed municipal solid waste landfill. </w:t>
       </w:r>
       <w:r>
@@ -24818,7 +25173,6 @@
         <w:rPr>
           <w:rFonts w:ascii="Times New Roman" w:hAnsi="Times New Roman" w:cs="Times New Roman"/>
         </w:rPr>
-        <w:lastRenderedPageBreak/>
         <w:t xml:space="preserve">La Scola B, Desnues C, Pagnier I, Robert C, Barrassi L, Fournous G, Merchat C </w:t>
       </w:r>
       <w:r>
@@ -25605,7 +25959,14 @@
         <w:rPr>
           <w:rFonts w:ascii="Times New Roman" w:hAnsi="Times New Roman" w:cs="Times New Roman"/>
         </w:rPr>
-        <w:t xml:space="preserve"> sp.nov., nom. rev. and reclassification of [</w:t>
+        <w:t xml:space="preserve"> </w:t>
+      </w:r>
+      <w:r>
+        <w:rPr>
+          <w:rFonts w:ascii="Times New Roman" w:hAnsi="Times New Roman" w:cs="Times New Roman"/>
+        </w:rPr>
+        <w:lastRenderedPageBreak/>
+        <w:t>sp.nov., nom. rev. and reclassification of [</w:t>
       </w:r>
       <w:r>
         <w:rPr>
@@ -25985,7 +26346,6 @@
         <w:rPr>
           <w:rFonts w:ascii="Times New Roman" w:hAnsi="Times New Roman" w:cs="Times New Roman"/>
         </w:rPr>
-        <w:lastRenderedPageBreak/>
         <w:t xml:space="preserve">Pagaling E, Wang H, Venables M, Wallace A, Grant WD, Cowan DA, Jones BE </w:t>
       </w:r>
       <w:r>
@@ -26524,6 +26884,7 @@
         <w:rPr>
           <w:rFonts w:ascii="Times New Roman" w:hAnsi="Times New Roman" w:cs="Times New Roman"/>
         </w:rPr>
+        <w:lastRenderedPageBreak/>
         <w:t xml:space="preserve">Samsudin AA, Evans PN, Wright AG, </w:t>
       </w:r>
       <w:r>
@@ -26824,7 +27185,6 @@
         <w:rPr>
           <w:rFonts w:ascii="Times New Roman" w:hAnsi="Times New Roman" w:cs="Times New Roman"/>
         </w:rPr>
-        <w:lastRenderedPageBreak/>
         <w:t xml:space="preserve">Tang Y, Ji P, Hayashi J, Koike Y, Wu X, Kida K. (2011) Characteristic microbial community of a dry thermophilic methanogenic digester: its long-term stability and change with feeding. </w:t>
       </w:r>
       <w:r>
@@ -27400,6 +27760,7 @@
         <w:rPr>
           <w:rFonts w:ascii="Times New Roman" w:hAnsi="Times New Roman" w:cs="Times New Roman"/>
         </w:rPr>
+        <w:lastRenderedPageBreak/>
         <w:t xml:space="preserve">Xie C, Mao X, Huang J, Ding Y, Wu J, Dong S, Kong L, Gao G, Li CY, Wei L. (2011) KOBAS 2.0: a web server for annotation and identification of enriched pathways and diseases. </w:t>
       </w:r>
       <w:r>
@@ -27705,7 +28066,6 @@
         <w:rPr>
           <w:rFonts w:ascii="Times New Roman" w:hAnsi="Times New Roman" w:cs="Times New Roman"/>
         </w:rPr>
-        <w:lastRenderedPageBreak/>
         <w:t>Yilmaz P, Iversen MH, Hankeln W, Kottman R, Quast C,</w:t>
       </w:r>
       <w:r>

</xml_diff>

<commit_message>
Added to the microbial taxa table
</commit_message>
<xml_diff>
--- a/Organic_whole_lake_draft7.docx
+++ b/Organic_whole_lake_draft7.docx
@@ -9890,7 +9890,10 @@
         </w:rPr>
       </w:pPr>
       <w:r>
-        <w:t>Selective pressure for p</w:t>
+        <w:t xml:space="preserve">Selection </w:t>
+      </w:r>
+      <w:r>
+        <w:t>for p</w:t>
       </w:r>
       <w:r>
         <w:t>sychrophilic</w:t>
@@ -9925,35 +9928,31 @@
           <w:rFonts w:ascii="Times New Roman" w:hAnsi="Times New Roman" w:cs="Times New Roman"/>
         </w:rPr>
       </w:pPr>
-      <w:r>
-        <w:rPr>
-          <w:rFonts w:ascii="Times New Roman" w:hAnsi="Times New Roman" w:cs="Times New Roman"/>
-        </w:rPr>
-        <w:t>Details of the composition of each phylum</w:t>
-      </w:r>
-      <w:r>
-        <w:rPr>
-          <w:rFonts w:ascii="Times New Roman" w:hAnsi="Times New Roman" w:cs="Times New Roman"/>
-        </w:rPr>
-        <w:t xml:space="preserve"> </w:t>
-      </w:r>
-      <w:r>
-        <w:rPr>
-          <w:rFonts w:ascii="Times New Roman" w:hAnsi="Times New Roman" w:cs="Times New Roman"/>
-        </w:rPr>
-        <w:t>are shown in Table S2</w:t>
-      </w:r>
-      <w:r>
-        <w:rPr>
-          <w:rFonts w:ascii="Times New Roman" w:hAnsi="Times New Roman" w:cs="Times New Roman"/>
-        </w:rPr>
-        <w:t xml:space="preserve"> (*Do euk)</w:t>
-      </w:r>
-      <w:r>
-        <w:rPr>
-          <w:rFonts w:ascii="Times New Roman" w:hAnsi="Times New Roman" w:cs="Times New Roman"/>
-        </w:rPr>
-        <w:t>. Three bacterial classes,</w:t>
+      <w:proofErr w:type="gramStart"/>
+      <w:r>
+        <w:rPr>
+          <w:rFonts w:ascii="Times New Roman" w:hAnsi="Times New Roman" w:cs="Times New Roman"/>
+        </w:rPr>
+        <w:t xml:space="preserve">Details of the </w:t>
+      </w:r>
+      <w:r>
+        <w:rPr>
+          <w:rFonts w:ascii="Times New Roman" w:hAnsi="Times New Roman" w:cs="Times New Roman"/>
+        </w:rPr>
+        <w:t>microbial composition is</w:t>
+      </w:r>
+      <w:proofErr w:type="gramEnd"/>
+      <w:r>
+        <w:rPr>
+          <w:rFonts w:ascii="Times New Roman" w:hAnsi="Times New Roman" w:cs="Times New Roman"/>
+        </w:rPr>
+        <w:t xml:space="preserve"> shown </w:t>
+      </w:r>
+      <w:r>
+        <w:rPr>
+          <w:rFonts w:ascii="Times New Roman" w:hAnsi="Times New Roman" w:cs="Times New Roman"/>
+        </w:rPr>
+        <w:t>in Table S2. Three bacterial classes,</w:t>
       </w:r>
       <w:r>
         <w:rPr>
@@ -10122,6 +10121,25 @@
           <w:rFonts w:ascii="Times New Roman" w:hAnsi="Times New Roman" w:cs="Times New Roman"/>
         </w:rPr>
         <w:t xml:space="preserve"> (Figure 2A). </w:t>
+      </w:r>
+      <w:r>
+        <w:rPr>
+          <w:rFonts w:ascii="Times New Roman" w:hAnsi="Times New Roman" w:cs="Times New Roman"/>
+        </w:rPr>
+        <w:t xml:space="preserve">Cyanobacterial sequences were all classified as chloroplasts (Figure 2B) except for three reads that could not be assigned to any lower rank and indicating free-living </w:t>
+      </w:r>
+      <w:r>
+        <w:rPr>
+          <w:rFonts w:ascii="Times New Roman" w:hAnsi="Times New Roman" w:cs="Times New Roman"/>
+          <w:i/>
+        </w:rPr>
+        <w:t>Cyanobacteria</w:t>
+      </w:r>
+      <w:r>
+        <w:rPr>
+          <w:rFonts w:ascii="Times New Roman" w:hAnsi="Times New Roman" w:cs="Times New Roman"/>
+        </w:rPr>
+        <w:t xml:space="preserve"> are likely absent or extremely rare.</w:t>
       </w:r>
     </w:p>
     <w:p>
@@ -10327,6 +10345,12 @@
         <w:rPr>
           <w:rFonts w:ascii="Times New Roman" w:hAnsi="Times New Roman" w:cs="Times New Roman"/>
         </w:rPr>
+        <w:t xml:space="preserve">(Table S2) </w:t>
+      </w:r>
+      <w:r>
+        <w:rPr>
+          <w:rFonts w:ascii="Times New Roman" w:hAnsi="Times New Roman" w:cs="Times New Roman"/>
+        </w:rPr>
         <w:t xml:space="preserve">and would contribute to primary production (*ref Donna’s paper about </w:t>
       </w:r>
       <w:r>
@@ -10341,25 +10365,11 @@
         </w:rPr>
         <w:t xml:space="preserve">distribution). </w:t>
       </w:r>
-      <w:proofErr w:type="gramStart"/>
-      <w:r>
-        <w:rPr>
-          <w:rFonts w:ascii="Times New Roman" w:hAnsi="Times New Roman" w:cs="Times New Roman"/>
-        </w:rPr>
-        <w:t xml:space="preserve">The </w:t>
-      </w:r>
-      <w:r>
-        <w:rPr>
-          <w:rFonts w:ascii="Times New Roman" w:hAnsi="Times New Roman" w:cs="Times New Roman"/>
-        </w:rPr>
-        <w:t>dinoflagellates?</w:t>
-      </w:r>
-      <w:proofErr w:type="gramEnd"/>
-      <w:r>
-        <w:rPr>
-          <w:rFonts w:ascii="Times New Roman" w:hAnsi="Times New Roman" w:cs="Times New Roman"/>
-        </w:rPr>
-        <w:t xml:space="preserve"> Choanoflagellates have been described in Organic Lake and was the first description of a choanoflagellate in a hypersaline environment (*Van den hoff). </w:t>
+      <w:r>
+        <w:rPr>
+          <w:rFonts w:ascii="Times New Roman" w:hAnsi="Times New Roman" w:cs="Times New Roman"/>
+        </w:rPr>
+        <w:t xml:space="preserve">Choanoflagellates have been described in Organic Lake and was the first description of a choanoflagellate in a hypersaline environment (*Van den hoff). </w:t>
       </w:r>
     </w:p>
     <w:p>
@@ -11008,6 +11018,7 @@
         <w:rPr>
           <w:rFonts w:ascii="Times New Roman" w:hAnsi="Times New Roman" w:cs="Times New Roman"/>
         </w:rPr>
+        <w:lastRenderedPageBreak/>
         <w:t>Similarly the upper salinity limit for the most halo</w:t>
       </w:r>
       <w:r>
@@ -11095,14 +11106,7 @@
         <w:rPr>
           <w:rFonts w:ascii="Times New Roman" w:hAnsi="Times New Roman" w:cs="Times New Roman"/>
         </w:rPr>
-        <w:t xml:space="preserve">Deep </w:t>
-      </w:r>
-      <w:r>
-        <w:rPr>
-          <w:rFonts w:ascii="Times New Roman" w:hAnsi="Times New Roman" w:cs="Times New Roman"/>
-        </w:rPr>
-        <w:lastRenderedPageBreak/>
-        <w:t>Lake</w:t>
+        <w:t>Deep Lake</w:t>
       </w:r>
       <w:r>
         <w:rPr>
@@ -12599,6 +12603,7 @@
           <w:rFonts w:ascii="Times New Roman" w:hAnsi="Times New Roman" w:cs="Times New Roman"/>
           <w:i/>
         </w:rPr>
+        <w:lastRenderedPageBreak/>
         <w:t xml:space="preserve">Roseovarius </w:t>
       </w:r>
       <w:r>
@@ -12711,14 +12716,7 @@
         <w:rPr>
           <w:rFonts w:ascii="Times New Roman" w:hAnsi="Times New Roman" w:cs="Times New Roman"/>
         </w:rPr>
-        <w:t xml:space="preserve">1.1–2.2 μm </w:t>
-      </w:r>
-      <w:r>
-        <w:rPr>
-          <w:rFonts w:ascii="Times New Roman" w:hAnsi="Times New Roman" w:cs="Times New Roman"/>
-        </w:rPr>
-        <w:lastRenderedPageBreak/>
-        <w:t>long</w:t>
+        <w:t>1.1–2.2 μm long</w:t>
       </w:r>
       <w:r>
         <w:rPr>
@@ -14211,7 +14209,14 @@
         <w:rPr>
           <w:rFonts w:ascii="Times New Roman" w:hAnsi="Times New Roman" w:cs="Times New Roman"/>
         </w:rPr>
-        <w:t xml:space="preserve"> and choanoflagellates. These taxa were all found on larger size fractions, except </w:t>
+        <w:t xml:space="preserve"> and choanoflagellates. These taxa were all found on larger size </w:t>
+      </w:r>
+      <w:r>
+        <w:rPr>
+          <w:rFonts w:ascii="Times New Roman" w:hAnsi="Times New Roman" w:cs="Times New Roman"/>
+        </w:rPr>
+        <w:lastRenderedPageBreak/>
+        <w:t xml:space="preserve">fractions, except </w:t>
       </w:r>
       <w:r>
         <w:rPr>
@@ -14262,14 +14267,7 @@
         <w:rPr>
           <w:rFonts w:ascii="Times New Roman" w:hAnsi="Times New Roman" w:cs="Times New Roman"/>
         </w:rPr>
-        <w:t xml:space="preserve"> on the smallest filter may due to small size </w:t>
-      </w:r>
-      <w:r>
-        <w:rPr>
-          <w:rFonts w:ascii="Times New Roman" w:hAnsi="Times New Roman" w:cs="Times New Roman"/>
-        </w:rPr>
-        <w:lastRenderedPageBreak/>
-        <w:t xml:space="preserve">during particular stages in their life history; such as a cyst formation (*sizes) or sexual reproduction (*check), or degraded cellular material. </w:t>
+        <w:t xml:space="preserve"> on the smallest filter may due to small size during particular stages in their life history; such as a cyst formation (*sizes) or sexual reproduction (*check), or degraded cellular material. </w:t>
       </w:r>
     </w:p>
     <w:p>
@@ -15039,37 +15037,19 @@
         <w:rPr>
           <w:rFonts w:ascii="Times New Roman" w:hAnsi="Times New Roman" w:cs="Times New Roman"/>
         </w:rPr>
-        <w:t>E</w:t>
-      </w:r>
-      <w:r>
-        <w:rPr>
-          <w:rFonts w:ascii="Times New Roman" w:hAnsi="Times New Roman" w:cs="Times New Roman"/>
-        </w:rPr>
-        <w:t>co</w:t>
-      </w:r>
-      <w:r>
-        <w:rPr>
-          <w:rFonts w:ascii="Times New Roman" w:hAnsi="Times New Roman" w:cs="Times New Roman"/>
-        </w:rPr>
-        <w:t>system functions</w:t>
-      </w:r>
-      <w:r>
-        <w:rPr>
-          <w:rFonts w:ascii="Times New Roman" w:hAnsi="Times New Roman" w:cs="Times New Roman"/>
-        </w:rPr>
-        <w:t xml:space="preserve"> </w:t>
-      </w:r>
-      <w:r>
-        <w:rPr>
-          <w:rFonts w:ascii="Times New Roman" w:hAnsi="Times New Roman" w:cs="Times New Roman"/>
-        </w:rPr>
-        <w:t xml:space="preserve">and links </w:t>
-      </w:r>
-      <w:r>
-        <w:rPr>
-          <w:rFonts w:ascii="Times New Roman" w:hAnsi="Times New Roman" w:cs="Times New Roman"/>
-        </w:rPr>
-        <w:t>to taxonomic composition</w:t>
+        <w:t xml:space="preserve">Absence of </w:t>
+      </w:r>
+      <w:r>
+        <w:rPr>
+          <w:rFonts w:ascii="Times New Roman" w:hAnsi="Times New Roman" w:cs="Times New Roman"/>
+        </w:rPr>
+        <w:t>typical carbon,</w:t>
+      </w:r>
+      <w:r>
+        <w:rPr>
+          <w:rFonts w:ascii="Times New Roman" w:hAnsi="Times New Roman" w:cs="Times New Roman"/>
+        </w:rPr>
+        <w:t xml:space="preserve"> nitrogen and sulfur conversions in Organic Lake</w:t>
       </w:r>
     </w:p>
     <w:p>
@@ -15083,71 +15063,23 @@
       <w:r>
         <w:rPr>
           <w:rFonts w:ascii="Times New Roman" w:hAnsi="Times New Roman" w:cs="Times New Roman"/>
-        </w:rPr>
-        <w:t>Variation in the cellular population structure was</w:t>
-      </w:r>
-      <w:r>
-        <w:rPr>
-          <w:rFonts w:ascii="Times New Roman" w:hAnsi="Times New Roman" w:cs="Times New Roman"/>
-        </w:rPr>
-        <w:t xml:space="preserve"> significantly correlated (</w:t>
-      </w:r>
-      <w:r>
-        <w:rPr>
-          <w:rFonts w:ascii="Times New Roman" w:hAnsi="Times New Roman" w:cs="Times New Roman"/>
-        </w:rPr>
-        <w:t xml:space="preserve">Rho: </w:t>
-      </w:r>
-      <w:r>
-        <w:rPr>
-          <w:rFonts w:ascii="Times New Roman" w:hAnsi="Times New Roman" w:cs="Times New Roman"/>
-        </w:rPr>
-        <w:t xml:space="preserve">0.519, </w:t>
-      </w:r>
-      <w:r>
-        <w:rPr>
-          <w:rFonts w:ascii="Times New Roman" w:hAnsi="Times New Roman" w:cs="Times New Roman"/>
-        </w:rPr>
-        <w:t xml:space="preserve">significance: </w:t>
-      </w:r>
-      <w:r>
-        <w:rPr>
-          <w:rFonts w:ascii="Times New Roman" w:hAnsi="Times New Roman" w:cs="Times New Roman"/>
-        </w:rPr>
-        <w:t>0</w:t>
-      </w:r>
-      <w:r>
-        <w:rPr>
-          <w:rFonts w:ascii="Times New Roman" w:hAnsi="Times New Roman" w:cs="Times New Roman"/>
-        </w:rPr>
-        <w:t xml:space="preserve">.3%) </w:t>
-      </w:r>
-      <w:r>
-        <w:rPr>
-          <w:rFonts w:ascii="Times New Roman" w:hAnsi="Times New Roman" w:cs="Times New Roman"/>
-        </w:rPr>
-        <w:t xml:space="preserve">with the abiotic parameters </w:t>
-      </w:r>
-      <w:r>
-        <w:rPr>
-          <w:rFonts w:ascii="Times New Roman" w:hAnsi="Times New Roman" w:cs="Times New Roman"/>
           <w:color w:val="000000" w:themeColor="text1"/>
         </w:rPr>
-        <w:t>DO</w:t>
+        <w:t>M</w:t>
       </w:r>
       <w:r>
         <w:rPr>
           <w:rFonts w:ascii="Times New Roman" w:hAnsi="Times New Roman" w:cs="Times New Roman"/>
           <w:color w:val="000000" w:themeColor="text1"/>
         </w:rPr>
-        <w:t>, temperature</w:t>
+        <w:t>olecular</w:t>
       </w:r>
       <w:r>
         <w:rPr>
           <w:rFonts w:ascii="Times New Roman" w:hAnsi="Times New Roman" w:cs="Times New Roman"/>
           <w:color w:val="000000" w:themeColor="text1"/>
         </w:rPr>
-        <w:t>,</w:t>
+        <w:t xml:space="preserve"> markers for</w:t>
       </w:r>
       <w:r>
         <w:rPr>
@@ -15161,166 +15093,76 @@
           <w:rFonts w:ascii="Times New Roman" w:hAnsi="Times New Roman" w:cs="Times New Roman"/>
           <w:color w:val="000000" w:themeColor="text1"/>
         </w:rPr>
-        <w:t>TS and TN</w:t>
-      </w:r>
-      <w:r>
-        <w:rPr>
-          <w:rFonts w:ascii="Times New Roman" w:hAnsi="Times New Roman" w:cs="Times New Roman"/>
-        </w:rPr>
-        <w:t xml:space="preserve">. </w:t>
+        <w:t xml:space="preserve">key </w:t>
       </w:r>
       <w:r>
         <w:rPr>
           <w:rFonts w:ascii="Times New Roman" w:hAnsi="Times New Roman" w:cs="Times New Roman"/>
           <w:color w:val="000000" w:themeColor="text1"/>
         </w:rPr>
-        <w:t>(*RELA</w:t>
+        <w:t xml:space="preserve">C, N and S conversions </w:t>
       </w:r>
       <w:r>
         <w:rPr>
           <w:rFonts w:ascii="Times New Roman" w:hAnsi="Times New Roman" w:cs="Times New Roman"/>
           <w:color w:val="000000" w:themeColor="text1"/>
         </w:rPr>
-        <w:t xml:space="preserve">TE to the species composition?) </w:t>
+        <w:t xml:space="preserve">were retrieved from the metagenomic reads </w:t>
       </w:r>
       <w:r>
         <w:rPr>
           <w:rFonts w:ascii="Times New Roman" w:hAnsi="Times New Roman" w:cs="Times New Roman"/>
           <w:color w:val="000000" w:themeColor="text1"/>
         </w:rPr>
-        <w:t xml:space="preserve"> </w:t>
+        <w:t>to determine</w:t>
       </w:r>
       <w:r>
         <w:rPr>
           <w:rFonts w:ascii="Times New Roman" w:hAnsi="Times New Roman" w:cs="Times New Roman"/>
           <w:color w:val="000000" w:themeColor="text1"/>
         </w:rPr>
-        <w:t>M</w:t>
+        <w:t xml:space="preserve"> </w:t>
       </w:r>
       <w:r>
         <w:rPr>
           <w:rFonts w:ascii="Times New Roman" w:hAnsi="Times New Roman" w:cs="Times New Roman"/>
           <w:color w:val="000000" w:themeColor="text1"/>
         </w:rPr>
-        <w:t>olecular</w:t>
+        <w:t>the capacity for</w:t>
       </w:r>
       <w:r>
         <w:rPr>
           <w:rFonts w:ascii="Times New Roman" w:hAnsi="Times New Roman" w:cs="Times New Roman"/>
           <w:color w:val="000000" w:themeColor="text1"/>
         </w:rPr>
-        <w:t xml:space="preserve"> markers for</w:t>
+        <w:t xml:space="preserve"> nutrient cycling in</w:t>
       </w:r>
       <w:r>
         <w:rPr>
           <w:rFonts w:ascii="Times New Roman" w:hAnsi="Times New Roman" w:cs="Times New Roman"/>
           <w:color w:val="000000" w:themeColor="text1"/>
         </w:rPr>
-        <w:t xml:space="preserve"> </w:t>
+        <w:t xml:space="preserve"> Organic Lake</w:t>
       </w:r>
       <w:r>
         <w:rPr>
           <w:rFonts w:ascii="Times New Roman" w:hAnsi="Times New Roman" w:cs="Times New Roman"/>
           <w:color w:val="000000" w:themeColor="text1"/>
         </w:rPr>
-        <w:t xml:space="preserve">key </w:t>
+        <w:t xml:space="preserve"> (Figure 4)</w:t>
       </w:r>
       <w:r>
         <w:rPr>
           <w:rFonts w:ascii="Times New Roman" w:hAnsi="Times New Roman" w:cs="Times New Roman"/>
           <w:color w:val="000000" w:themeColor="text1"/>
         </w:rPr>
-        <w:t xml:space="preserve">C, N and S conversions </w:t>
+        <w:t>.</w:t>
       </w:r>
       <w:r>
         <w:rPr>
           <w:rFonts w:ascii="Times New Roman" w:hAnsi="Times New Roman" w:cs="Times New Roman"/>
           <w:color w:val="000000" w:themeColor="text1"/>
         </w:rPr>
-        <w:t xml:space="preserve">were retrieved from the metagenomic reads </w:t>
-      </w:r>
-      <w:r>
-        <w:rPr>
-          <w:rFonts w:ascii="Times New Roman" w:hAnsi="Times New Roman" w:cs="Times New Roman"/>
-          <w:color w:val="000000" w:themeColor="text1"/>
-        </w:rPr>
-        <w:t>to determine</w:t>
-      </w:r>
-      <w:r>
-        <w:rPr>
-          <w:rFonts w:ascii="Times New Roman" w:hAnsi="Times New Roman" w:cs="Times New Roman"/>
-          <w:color w:val="000000" w:themeColor="text1"/>
-        </w:rPr>
-        <w:t xml:space="preserve"> </w:t>
-      </w:r>
-      <w:r>
-        <w:rPr>
-          <w:rFonts w:ascii="Times New Roman" w:hAnsi="Times New Roman" w:cs="Times New Roman"/>
-          <w:color w:val="000000" w:themeColor="text1"/>
-        </w:rPr>
-        <w:t>the capacity for</w:t>
-      </w:r>
-      <w:r>
-        <w:rPr>
-          <w:rFonts w:ascii="Times New Roman" w:hAnsi="Times New Roman" w:cs="Times New Roman"/>
-          <w:color w:val="000000" w:themeColor="text1"/>
-        </w:rPr>
-        <w:t xml:space="preserve"> nutrient cycling in</w:t>
-      </w:r>
-      <w:r>
-        <w:rPr>
-          <w:rFonts w:ascii="Times New Roman" w:hAnsi="Times New Roman" w:cs="Times New Roman"/>
-          <w:color w:val="000000" w:themeColor="text1"/>
-        </w:rPr>
-        <w:t xml:space="preserve"> Organic Lake</w:t>
-      </w:r>
-      <w:r>
-        <w:rPr>
-          <w:rFonts w:ascii="Times New Roman" w:hAnsi="Times New Roman" w:cs="Times New Roman"/>
-          <w:color w:val="000000" w:themeColor="text1"/>
-        </w:rPr>
-        <w:t xml:space="preserve"> (Figure 4)</w:t>
-      </w:r>
-      <w:r>
-        <w:rPr>
-          <w:rFonts w:ascii="Times New Roman" w:hAnsi="Times New Roman" w:cs="Times New Roman"/>
-          <w:color w:val="000000" w:themeColor="text1"/>
-        </w:rPr>
-        <w:t>, especially those</w:t>
-      </w:r>
-      <w:r>
-        <w:rPr>
-          <w:rFonts w:ascii="Times New Roman" w:hAnsi="Times New Roman" w:cs="Times New Roman"/>
-          <w:color w:val="000000" w:themeColor="text1"/>
-        </w:rPr>
-        <w:t xml:space="preserve"> </w:t>
-      </w:r>
-      <w:r>
-        <w:rPr>
-          <w:rFonts w:ascii="Times New Roman" w:hAnsi="Times New Roman" w:cs="Times New Roman"/>
-          <w:color w:val="000000" w:themeColor="text1"/>
-        </w:rPr>
-        <w:t xml:space="preserve">that </w:t>
-      </w:r>
-      <w:r>
-        <w:rPr>
-          <w:rFonts w:ascii="Times New Roman" w:hAnsi="Times New Roman" w:cs="Times New Roman"/>
-          <w:color w:val="000000" w:themeColor="text1"/>
-        </w:rPr>
-        <w:t>are related to TN and TS</w:t>
-      </w:r>
-      <w:r>
-        <w:rPr>
-          <w:rFonts w:ascii="Times New Roman" w:hAnsi="Times New Roman" w:cs="Times New Roman"/>
-          <w:color w:val="000000" w:themeColor="text1"/>
-        </w:rPr>
-        <w:t>.</w:t>
-      </w:r>
-      <w:r>
-        <w:rPr>
-          <w:rFonts w:ascii="Times New Roman" w:hAnsi="Times New Roman" w:cs="Times New Roman"/>
-          <w:color w:val="000000" w:themeColor="text1"/>
-        </w:rPr>
         <w:t xml:space="preserve"> It showed the </w:t>
       </w:r>
       <w:r>
@@ -15357,25 +15199,43 @@
         <w:rPr>
           <w:rFonts w:ascii="Times New Roman" w:hAnsi="Times New Roman" w:cs="Times New Roman"/>
         </w:rPr>
-        <w:t xml:space="preserve"> involved in typical N and S cycling</w:t>
-      </w:r>
-      <w:r>
-        <w:rPr>
-          <w:rFonts w:ascii="Times New Roman" w:hAnsi="Times New Roman" w:cs="Times New Roman"/>
-        </w:rPr>
-        <w:t xml:space="preserve"> suggesting a mechanism for the accumulation of metabolic products</w:t>
-      </w:r>
-      <w:r>
-        <w:rPr>
-          <w:rFonts w:ascii="Times New Roman" w:hAnsi="Times New Roman" w:cs="Times New Roman"/>
-        </w:rPr>
-        <w:t xml:space="preserve"> and may indicate a strong role for exogenous inputs into the system</w:t>
-      </w:r>
-      <w:r>
-        <w:rPr>
-          <w:rFonts w:ascii="Times New Roman" w:hAnsi="Times New Roman" w:cs="Times New Roman"/>
-        </w:rPr>
-        <w:t xml:space="preserve">. </w:t>
+        <w:t xml:space="preserve"> involved in C, </w:t>
+      </w:r>
+      <w:r>
+        <w:rPr>
+          <w:rFonts w:ascii="Times New Roman" w:hAnsi="Times New Roman" w:cs="Times New Roman"/>
+        </w:rPr>
+        <w:t>N and S cycling</w:t>
+      </w:r>
+      <w:r>
+        <w:rPr>
+          <w:rFonts w:ascii="Times New Roman" w:hAnsi="Times New Roman" w:cs="Times New Roman"/>
+        </w:rPr>
+        <w:t xml:space="preserve"> </w:t>
+      </w:r>
+      <w:r>
+        <w:rPr>
+          <w:rFonts w:ascii="Times New Roman" w:hAnsi="Times New Roman" w:cs="Times New Roman"/>
+        </w:rPr>
+        <w:t>typical of stratified lakes. This suggests</w:t>
+      </w:r>
+      <w:r>
+        <w:rPr>
+          <w:rFonts w:ascii="Times New Roman" w:hAnsi="Times New Roman" w:cs="Times New Roman"/>
+        </w:rPr>
+        <w:t xml:space="preserve"> a mechanism for the accumulation of metabolic products</w:t>
+      </w:r>
+      <w:r>
+        <w:rPr>
+          <w:rFonts w:ascii="Times New Roman" w:hAnsi="Times New Roman" w:cs="Times New Roman"/>
+        </w:rPr>
+        <w:t xml:space="preserve"> and </w:t>
+      </w:r>
+      <w:r>
+        <w:rPr>
+          <w:rFonts w:ascii="Times New Roman" w:hAnsi="Times New Roman" w:cs="Times New Roman"/>
+        </w:rPr>
+        <w:t xml:space="preserve">adaptations to the unique environmental constraints of Organic Lake. </w:t>
       </w:r>
     </w:p>
     <w:p>
@@ -15458,7 +15318,13 @@
         <w:rPr>
           <w:rFonts w:ascii="Times New Roman" w:hAnsi="Times New Roman" w:cs="Times New Roman"/>
         </w:rPr>
-        <w:t xml:space="preserve"> and this was hypothesized to be due to persistent </w:t>
+        <w:t xml:space="preserve"> and this was hypot</w:t>
+      </w:r>
+      <w:r>
+        <w:rPr>
+          <w:rFonts w:ascii="Times New Roman" w:hAnsi="Times New Roman" w:cs="Times New Roman"/>
+        </w:rPr>
+        <w:t xml:space="preserve">hesized to be due to persistent low </w:t>
       </w:r>
       <w:r>
         <w:rPr>
@@ -15476,7 +15342,19 @@
         <w:rPr>
           <w:rFonts w:ascii="Times New Roman" w:hAnsi="Times New Roman" w:cs="Times New Roman"/>
         </w:rPr>
-        <w:t xml:space="preserve"> and a mechanism to conserve nitrogen as ammonia</w:t>
+        <w:t xml:space="preserve"> and a m</w:t>
+      </w:r>
+      <w:r>
+        <w:rPr>
+          <w:rFonts w:ascii="Times New Roman" w:hAnsi="Times New Roman" w:cs="Times New Roman"/>
+        </w:rPr>
+        <w:t>echanism to conserve nitrogen by remaining as</w:t>
+      </w:r>
+      <w:r>
+        <w:rPr>
+          <w:rFonts w:ascii="Times New Roman" w:hAnsi="Times New Roman" w:cs="Times New Roman"/>
+        </w:rPr>
+        <w:t xml:space="preserve"> ammonia</w:t>
       </w:r>
       <w:r>
         <w:rPr>
@@ -15567,7 +15445,13 @@
         <w:rPr>
           <w:rFonts w:ascii="Times New Roman" w:hAnsi="Times New Roman" w:cs="Times New Roman"/>
         </w:rPr>
-        <w:t xml:space="preserve"> specific to </w:t>
+        <w:t xml:space="preserve"> </w:t>
+      </w:r>
+      <w:r>
+        <w:rPr>
+          <w:rFonts w:ascii="Times New Roman" w:hAnsi="Times New Roman" w:cs="Times New Roman"/>
+        </w:rPr>
+        <w:t xml:space="preserve">in </w:t>
       </w:r>
       <w:r>
         <w:rPr>
@@ -15579,13 +15463,41 @@
         <w:rPr>
           <w:rFonts w:ascii="Times New Roman" w:hAnsi="Times New Roman" w:cs="Times New Roman"/>
         </w:rPr>
-        <w:t xml:space="preserve">(*copper? limitation? </w:t>
-      </w:r>
-      <w:r>
-        <w:rPr>
-          <w:rFonts w:ascii="Times New Roman" w:hAnsi="Times New Roman" w:cs="Times New Roman"/>
-        </w:rPr>
-        <w:t>nitrate concentration</w:t>
+        <w:t>(*copper? light?</w:t>
+      </w:r>
+      <w:r>
+        <w:rPr>
+          <w:rFonts w:ascii="Times New Roman" w:hAnsi="Times New Roman" w:cs="Times New Roman"/>
+        </w:rPr>
+        <w:t xml:space="preserve"> </w:t>
+      </w:r>
+      <w:proofErr w:type="gramStart"/>
+      <w:r>
+        <w:rPr>
+          <w:rFonts w:ascii="Times New Roman" w:hAnsi="Times New Roman" w:cs="Times New Roman"/>
+        </w:rPr>
+        <w:t>N limitation?</w:t>
+      </w:r>
+      <w:proofErr w:type="gramEnd"/>
+      <w:r>
+        <w:rPr>
+          <w:rFonts w:ascii="Times New Roman" w:hAnsi="Times New Roman" w:cs="Times New Roman"/>
+        </w:rPr>
+        <w:t xml:space="preserve"> </w:t>
+      </w:r>
+      <w:proofErr w:type="gramStart"/>
+      <w:r>
+        <w:rPr>
+          <w:rFonts w:ascii="Times New Roman" w:hAnsi="Times New Roman" w:cs="Times New Roman"/>
+        </w:rPr>
+        <w:t>nitrate</w:t>
+      </w:r>
+      <w:proofErr w:type="gramEnd"/>
+      <w:r>
+        <w:rPr>
+          <w:rFonts w:ascii="Times New Roman" w:hAnsi="Times New Roman" w:cs="Times New Roman"/>
+        </w:rPr>
+        <w:t xml:space="preserve"> concentration</w:t>
       </w:r>
       <w:r>
         <w:rPr>
@@ -16497,19 +16409,32 @@
         <w:rPr>
           <w:rFonts w:ascii="Times New Roman" w:hAnsi="Times New Roman" w:cs="Times New Roman"/>
         </w:rPr>
-        <w:t xml:space="preserve">Consistent with this, </w:t>
-      </w:r>
-      <w:r>
-        <w:rPr>
-          <w:rFonts w:ascii="Times New Roman" w:hAnsi="Times New Roman" w:cs="Times New Roman"/>
-        </w:rPr>
-        <w:t xml:space="preserve">very few </w:t>
-      </w:r>
-      <w:r>
-        <w:rPr>
-          <w:rFonts w:ascii="Times New Roman" w:hAnsi="Times New Roman" w:cs="Times New Roman"/>
-        </w:rPr>
-        <w:t xml:space="preserve">sulfur oxidizers were found (*check) and sulfate-reducing </w:t>
+        <w:t>Consistent with this,</w:t>
+      </w:r>
+      <w:r>
+        <w:rPr>
+          <w:rFonts w:ascii="Times New Roman" w:hAnsi="Times New Roman" w:cs="Times New Roman"/>
+        </w:rPr>
+        <w:t xml:space="preserve"> </w:t>
+      </w:r>
+      <w:r>
+        <w:rPr>
+          <w:rFonts w:ascii="Times New Roman" w:hAnsi="Times New Roman" w:cs="Times New Roman"/>
+        </w:rPr>
+        <w:t xml:space="preserve">sulfur-oxidizing </w:t>
+      </w:r>
+      <w:r>
+        <w:rPr>
+          <w:rFonts w:ascii="Times New Roman" w:hAnsi="Times New Roman" w:cs="Times New Roman"/>
+          <w:i/>
+        </w:rPr>
+        <w:t>Epsilonproteobacteria</w:t>
+      </w:r>
+      <w:r>
+        <w:rPr>
+          <w:rFonts w:ascii="Times New Roman" w:hAnsi="Times New Roman" w:cs="Times New Roman"/>
+        </w:rPr>
+        <w:t xml:space="preserve"> and sulfate-reducing </w:t>
       </w:r>
       <w:r>
         <w:rPr>
@@ -16529,6 +16454,12 @@
           <w:rFonts w:ascii="Times New Roman" w:hAnsi="Times New Roman" w:cs="Times New Roman"/>
         </w:rPr>
         <w:t xml:space="preserve"> Despite the presence of sulfate, sulfate-reducers appear to be limited and sulfur cycling typical in other stratified water bodies is absent. Several reasons have been suggested such as high salinity (check other saline lakes*), oxidizing environment (*check), cold? </w:t>
+      </w:r>
+      <w:r>
+        <w:rPr>
+          <w:rFonts w:ascii="Times New Roman" w:hAnsi="Times New Roman" w:cs="Times New Roman"/>
+        </w:rPr>
+        <w:t>In the absence of sulfide, sulfur-oxidizers would be limited to (*double check the genes for sulfur cycles).</w:t>
       </w:r>
     </w:p>
     <w:p>
@@ -16592,201 +16523,483 @@
     </w:p>
     <w:p>
       <w:pPr>
-        <w:spacing w:line="240" w:lineRule="auto"/>
-        <w:jc w:val="both"/>
-        <w:rPr>
-          <w:rFonts w:ascii="Times New Roman" w:hAnsi="Times New Roman" w:cs="Times New Roman"/>
-        </w:rPr>
+        <w:pStyle w:val="Heading2"/>
       </w:pPr>
       <w:r>
-        <w:rPr>
-          <w:rFonts w:ascii="Times New Roman" w:hAnsi="Times New Roman" w:cs="Times New Roman"/>
-          <w:color w:val="000000" w:themeColor="text1"/>
-        </w:rPr>
-        <w:t xml:space="preserve">As was observed in the microbial </w:t>
-      </w:r>
-      <w:r>
-        <w:rPr>
-          <w:rFonts w:ascii="Times New Roman" w:hAnsi="Times New Roman" w:cs="Times New Roman"/>
-        </w:rPr>
-        <w:t>community composition</w:t>
-      </w:r>
-      <w:r>
-        <w:rPr>
-          <w:rFonts w:ascii="Times New Roman" w:hAnsi="Times New Roman" w:cs="Times New Roman"/>
-        </w:rPr>
-        <w:t xml:space="preserve">, the </w:t>
-      </w:r>
-      <w:r>
-        <w:rPr>
-          <w:rFonts w:ascii="Times New Roman" w:hAnsi="Times New Roman" w:cs="Times New Roman"/>
-          <w:color w:val="000000" w:themeColor="text1"/>
-        </w:rPr>
-        <w:t xml:space="preserve">molecular markers were distributed according to size fraction and depth. </w:t>
-      </w:r>
-      <w:r>
-        <w:rPr>
-          <w:rFonts w:ascii="Times New Roman" w:hAnsi="Times New Roman" w:cs="Times New Roman"/>
-        </w:rPr>
-        <w:t xml:space="preserve">The majority of the genetic potential for known C, N and S metabolism was restricted to the 0.8 and 3.0 µm size fractions. </w:t>
-      </w:r>
-      <w:r>
-        <w:rPr>
-          <w:rFonts w:ascii="Times New Roman" w:hAnsi="Times New Roman" w:cs="Times New Roman"/>
-        </w:rPr>
-        <w:t>The</w:t>
-      </w:r>
-      <w:r>
-        <w:rPr>
-          <w:rFonts w:ascii="Times New Roman" w:hAnsi="Times New Roman" w:cs="Times New Roman"/>
-        </w:rPr>
-        <w:t xml:space="preserve"> lack of ascribed functional genes in the 0.1 µm </w:t>
-      </w:r>
-      <w:r>
-        <w:rPr>
-          <w:rFonts w:ascii="Times New Roman" w:hAnsi="Times New Roman" w:cs="Times New Roman"/>
-        </w:rPr>
-        <w:t xml:space="preserve">filter </w:t>
-      </w:r>
-      <w:r>
-        <w:rPr>
-          <w:rFonts w:ascii="Times New Roman" w:hAnsi="Times New Roman" w:cs="Times New Roman"/>
-        </w:rPr>
-        <w:t xml:space="preserve">reflects the paucity of cellular life in that fraction and the high representation of candidate divisions, which are </w:t>
-      </w:r>
-      <w:r>
-        <w:rPr>
-          <w:rFonts w:ascii="Times New Roman" w:hAnsi="Times New Roman" w:cs="Times New Roman"/>
-        </w:rPr>
-        <w:t xml:space="preserve">likely to have fewer </w:t>
-      </w:r>
-      <w:r>
-        <w:rPr>
-          <w:rFonts w:ascii="Times New Roman" w:hAnsi="Times New Roman" w:cs="Times New Roman"/>
-        </w:rPr>
-        <w:t>homologs in sequence databases. Aerobic processes such as aerobic respiration and aerobic carbon fixation were more abundant in the mixed zone where DO concentration was highest. Conversely reactions inhibited by oxygen including fermentation, anaerobic carbon fixation, nitrogen fixation, ammonification</w:t>
-      </w:r>
-      <w:r>
-        <w:rPr>
-          <w:rFonts w:ascii="Times New Roman" w:hAnsi="Times New Roman" w:cs="Times New Roman"/>
-        </w:rPr>
-        <w:t xml:space="preserve"> (*)</w:t>
-      </w:r>
-      <w:r>
-        <w:rPr>
-          <w:rFonts w:ascii="Times New Roman" w:hAnsi="Times New Roman" w:cs="Times New Roman"/>
-        </w:rPr>
-        <w:t>, anammox and dissimilatory sulfate reduction were more prevalent in the suboxic deep zone. Potential for nitrogen assimilation, denitrification, nitrogen mineralization, assimilatory sulfate reduction and sulfur mineralization were abundant pathways that showed no clear difference with depth ind</w:t>
-      </w:r>
-      <w:r>
-        <w:rPr>
-          <w:rFonts w:ascii="Times New Roman" w:hAnsi="Times New Roman" w:cs="Times New Roman"/>
-        </w:rPr>
-        <w:t xml:space="preserve">icating they are linked to </w:t>
-      </w:r>
-      <w:r>
-        <w:rPr>
-          <w:rFonts w:ascii="Times New Roman" w:hAnsi="Times New Roman" w:cs="Times New Roman"/>
-        </w:rPr>
-        <w:t xml:space="preserve">abundant taxa </w:t>
-      </w:r>
-      <w:r>
-        <w:rPr>
-          <w:rFonts w:ascii="Times New Roman" w:hAnsi="Times New Roman" w:cs="Times New Roman"/>
-        </w:rPr>
-        <w:t>that were present throughout the lake</w:t>
-      </w:r>
-      <w:r>
-        <w:rPr>
-          <w:rFonts w:ascii="Times New Roman" w:hAnsi="Times New Roman" w:cs="Times New Roman"/>
-        </w:rPr>
-        <w:t xml:space="preserve"> (*check who they are linked to)</w:t>
-      </w:r>
-      <w:r>
-        <w:rPr>
-          <w:rFonts w:ascii="Times New Roman" w:hAnsi="Times New Roman" w:cs="Times New Roman"/>
-        </w:rPr>
-        <w:t>, or they are genes with a wide distribution among different taxa</w:t>
-      </w:r>
-      <w:r>
-        <w:rPr>
-          <w:rFonts w:ascii="Times New Roman" w:hAnsi="Times New Roman" w:cs="Times New Roman"/>
-        </w:rPr>
-        <w:t>.</w:t>
-      </w:r>
-      <w:r>
-        <w:rPr>
-          <w:rFonts w:ascii="Times New Roman" w:hAnsi="Times New Roman" w:cs="Times New Roman"/>
-        </w:rPr>
-        <w:t xml:space="preserve"> </w:t>
-      </w:r>
-      <w:r>
-        <w:rPr>
-          <w:rFonts w:ascii="Times New Roman" w:hAnsi="Times New Roman" w:cs="Times New Roman"/>
-        </w:rPr>
-        <w:t>(*test for difference in distribution of genes in mixed and deep zones).</w:t>
-      </w:r>
-      <w:r>
-        <w:rPr>
-          <w:rFonts w:ascii="Times New Roman" w:hAnsi="Times New Roman" w:cs="Times New Roman"/>
-        </w:rPr>
-        <w:t xml:space="preserve"> The consistency between marker gene and taxonomic distributions (*figure); the phylogenetic assignments of the marker genes to taxa present in the lake and the imputed metabolic capabilites of those taxa provides a solid link </w:t>
-      </w:r>
-      <w:r>
-        <w:rPr>
-          <w:rFonts w:ascii="Times New Roman" w:hAnsi="Times New Roman" w:cs="Times New Roman"/>
-        </w:rPr>
-        <w:lastRenderedPageBreak/>
-        <w:t>between taxa and function. It shows the ecological functions in Organic Lake could generally be assigned to specific taxonomic groups and</w:t>
-      </w:r>
-      <w:r>
-        <w:rPr>
-          <w:rFonts w:ascii="Times New Roman" w:hAnsi="Times New Roman" w:cs="Times New Roman"/>
-        </w:rPr>
-        <w:t xml:space="preserve"> therefore little functional redundancy.</w:t>
+        <w:t>Ecosystem functions are related to specific taxonomic groups</w:t>
       </w:r>
     </w:p>
     <w:p>
       <w:pPr>
         <w:spacing w:line="240" w:lineRule="auto"/>
-        <w:rPr>
-          <w:rFonts w:ascii="Times New Roman" w:hAnsi="Times New Roman" w:cs="Times New Roman"/>
+        <w:jc w:val="both"/>
+        <w:rPr>
+          <w:rFonts w:ascii="Times New Roman" w:hAnsi="Times New Roman" w:cs="Times New Roman"/>
+          <w:color w:val="000000" w:themeColor="text1"/>
         </w:rPr>
       </w:pPr>
       <w:r>
         <w:rPr>
           <w:rFonts w:ascii="Times New Roman" w:hAnsi="Times New Roman" w:cs="Times New Roman"/>
-        </w:rPr>
-        <w:t>Anaerobic carbon fixation, fermentation and CO oxidation were processes associated with the increased biological activity at 6.5 m. (*why not at 6.7 m too?) Likewise, genes for Stickland fermentation were detected here which could also contribute to the accumulation</w:t>
-      </w:r>
-      <w:r>
-        <w:rPr>
-          <w:rFonts w:ascii="Times New Roman" w:hAnsi="Times New Roman" w:cs="Times New Roman"/>
-        </w:rPr>
-        <w:t xml:space="preserve"> </w:t>
-      </w:r>
-      <w:r>
-        <w:rPr>
-          <w:rFonts w:ascii="Times New Roman" w:hAnsi="Times New Roman" w:cs="Times New Roman"/>
-        </w:rPr>
-        <w:t>of ammonia (*figure).</w:t>
-      </w:r>
-      <w:r>
-        <w:rPr>
-          <w:rFonts w:ascii="Times New Roman" w:hAnsi="Times New Roman" w:cs="Times New Roman"/>
-        </w:rPr>
-        <w:t xml:space="preserve"> </w:t>
-      </w:r>
-      <w:r>
-        <w:rPr>
-          <w:rFonts w:ascii="Times New Roman" w:hAnsi="Times New Roman" w:cs="Times New Roman"/>
-        </w:rPr>
-        <w:t>Conversely, assimilatory sulfate reduction is lowest here, perhaps because sulfur can be assimilated from DMSP/DMS breakdown (*see below).</w:t>
+          <w:color w:val="000000" w:themeColor="text1"/>
+        </w:rPr>
+        <w:t xml:space="preserve">As was observed </w:t>
+      </w:r>
+      <w:r>
+        <w:rPr>
+          <w:rFonts w:ascii="Times New Roman" w:hAnsi="Times New Roman" w:cs="Times New Roman"/>
+          <w:color w:val="000000" w:themeColor="text1"/>
+        </w:rPr>
+        <w:t>for</w:t>
+      </w:r>
+      <w:r>
+        <w:rPr>
+          <w:rFonts w:ascii="Times New Roman" w:hAnsi="Times New Roman" w:cs="Times New Roman"/>
+          <w:color w:val="000000" w:themeColor="text1"/>
+        </w:rPr>
+        <w:t xml:space="preserve"> </w:t>
+      </w:r>
+      <w:r>
+        <w:rPr>
+          <w:rFonts w:ascii="Times New Roman" w:hAnsi="Times New Roman" w:cs="Times New Roman"/>
+        </w:rPr>
+        <w:t>community composition</w:t>
+      </w:r>
+      <w:r>
+        <w:rPr>
+          <w:rFonts w:ascii="Times New Roman" w:hAnsi="Times New Roman" w:cs="Times New Roman"/>
+        </w:rPr>
+        <w:t xml:space="preserve">, </w:t>
+      </w:r>
+      <w:r>
+        <w:rPr>
+          <w:rFonts w:ascii="Times New Roman" w:hAnsi="Times New Roman" w:cs="Times New Roman"/>
+        </w:rPr>
+        <w:t xml:space="preserve">functional </w:t>
+      </w:r>
+      <w:r>
+        <w:rPr>
+          <w:rFonts w:ascii="Times New Roman" w:hAnsi="Times New Roman" w:cs="Times New Roman"/>
+          <w:color w:val="000000" w:themeColor="text1"/>
+        </w:rPr>
+        <w:t>molecular markers were distributed according to size fraction and depth</w:t>
+      </w:r>
+      <w:r>
+        <w:rPr>
+          <w:rFonts w:ascii="Times New Roman" w:hAnsi="Times New Roman" w:cs="Times New Roman"/>
+          <w:color w:val="000000" w:themeColor="text1"/>
+        </w:rPr>
+        <w:t xml:space="preserve"> suggesting functional roles </w:t>
+      </w:r>
+      <w:r>
+        <w:rPr>
+          <w:rFonts w:ascii="Times New Roman" w:hAnsi="Times New Roman" w:cs="Times New Roman"/>
+          <w:color w:val="000000" w:themeColor="text1"/>
+        </w:rPr>
+        <w:t xml:space="preserve">were closely allied with taxonomic groups </w:t>
+      </w:r>
+      <w:r>
+        <w:rPr>
+          <w:rFonts w:ascii="Times New Roman" w:hAnsi="Times New Roman" w:cs="Times New Roman"/>
+          <w:color w:val="000000" w:themeColor="text1"/>
+        </w:rPr>
+        <w:t>(*relate of species matrix and functional matrix)</w:t>
+      </w:r>
+      <w:r>
+        <w:rPr>
+          <w:rFonts w:ascii="Times New Roman" w:hAnsi="Times New Roman" w:cs="Times New Roman"/>
+          <w:color w:val="000000" w:themeColor="text1"/>
+        </w:rPr>
+        <w:t xml:space="preserve">. </w:t>
+      </w:r>
+      <w:r>
+        <w:rPr>
+          <w:rFonts w:ascii="Times New Roman" w:hAnsi="Times New Roman" w:cs="Times New Roman"/>
+          <w:color w:val="000000" w:themeColor="text1"/>
+        </w:rPr>
+        <w:t>Furthermore, va</w:t>
+      </w:r>
+      <w:r>
+        <w:rPr>
+          <w:rFonts w:ascii="Times New Roman" w:hAnsi="Times New Roman" w:cs="Times New Roman"/>
+        </w:rPr>
+        <w:t>riation in the cellular population structure was</w:t>
+      </w:r>
+      <w:r>
+        <w:rPr>
+          <w:rFonts w:ascii="Times New Roman" w:hAnsi="Times New Roman" w:cs="Times New Roman"/>
+        </w:rPr>
+        <w:t xml:space="preserve"> significantly correlated (</w:t>
+      </w:r>
+      <w:r>
+        <w:rPr>
+          <w:rFonts w:ascii="Times New Roman" w:hAnsi="Times New Roman" w:cs="Times New Roman"/>
+        </w:rPr>
+        <w:t>Rho: 0.519, significance: 0</w:t>
+      </w:r>
+      <w:r>
+        <w:rPr>
+          <w:rFonts w:ascii="Times New Roman" w:hAnsi="Times New Roman" w:cs="Times New Roman"/>
+        </w:rPr>
+        <w:t xml:space="preserve">.3%) </w:t>
+      </w:r>
+      <w:r>
+        <w:rPr>
+          <w:rFonts w:ascii="Times New Roman" w:hAnsi="Times New Roman" w:cs="Times New Roman"/>
+        </w:rPr>
+        <w:t xml:space="preserve">with the abiotic parameters </w:t>
+      </w:r>
+      <w:r>
+        <w:rPr>
+          <w:rFonts w:ascii="Times New Roman" w:hAnsi="Times New Roman" w:cs="Times New Roman"/>
+          <w:color w:val="000000" w:themeColor="text1"/>
+        </w:rPr>
+        <w:t>DO</w:t>
+      </w:r>
+      <w:r>
+        <w:rPr>
+          <w:rFonts w:ascii="Times New Roman" w:hAnsi="Times New Roman" w:cs="Times New Roman"/>
+          <w:color w:val="000000" w:themeColor="text1"/>
+        </w:rPr>
+        <w:t>, temperature</w:t>
+      </w:r>
+      <w:r>
+        <w:rPr>
+          <w:rFonts w:ascii="Times New Roman" w:hAnsi="Times New Roman" w:cs="Times New Roman"/>
+          <w:color w:val="000000" w:themeColor="text1"/>
+        </w:rPr>
+        <w:t>,</w:t>
+      </w:r>
+      <w:r>
+        <w:rPr>
+          <w:rFonts w:ascii="Times New Roman" w:hAnsi="Times New Roman" w:cs="Times New Roman"/>
+          <w:color w:val="000000" w:themeColor="text1"/>
+        </w:rPr>
+        <w:t xml:space="preserve"> </w:t>
+      </w:r>
+      <w:r>
+        <w:rPr>
+          <w:rFonts w:ascii="Times New Roman" w:hAnsi="Times New Roman" w:cs="Times New Roman"/>
+          <w:color w:val="000000" w:themeColor="text1"/>
+        </w:rPr>
+        <w:t xml:space="preserve">TS and TN indicating these factors are driving </w:t>
+      </w:r>
+      <w:r>
+        <w:rPr>
+          <w:rFonts w:ascii="Times New Roman" w:hAnsi="Times New Roman" w:cs="Times New Roman"/>
+          <w:color w:val="000000" w:themeColor="text1"/>
+        </w:rPr>
+        <w:t xml:space="preserve">the variation in </w:t>
+      </w:r>
+      <w:r>
+        <w:rPr>
+          <w:rFonts w:ascii="Times New Roman" w:hAnsi="Times New Roman" w:cs="Times New Roman"/>
+          <w:color w:val="000000" w:themeColor="text1"/>
+        </w:rPr>
+        <w:t>specie</w:t>
+      </w:r>
+      <w:r>
+        <w:rPr>
+          <w:rFonts w:ascii="Times New Roman" w:hAnsi="Times New Roman" w:cs="Times New Roman"/>
+          <w:color w:val="000000" w:themeColor="text1"/>
+        </w:rPr>
+        <w:t>s</w:t>
+      </w:r>
+      <w:r>
+        <w:rPr>
+          <w:rFonts w:ascii="Times New Roman" w:hAnsi="Times New Roman" w:cs="Times New Roman"/>
+        </w:rPr>
+        <w:t xml:space="preserve">. </w:t>
+      </w:r>
+      <w:r>
+        <w:rPr>
+          <w:rFonts w:ascii="Times New Roman" w:hAnsi="Times New Roman" w:cs="Times New Roman"/>
+          <w:color w:val="000000" w:themeColor="text1"/>
+        </w:rPr>
+        <w:t>(*RELA</w:t>
+      </w:r>
+      <w:r>
+        <w:rPr>
+          <w:rFonts w:ascii="Times New Roman" w:hAnsi="Times New Roman" w:cs="Times New Roman"/>
+          <w:color w:val="000000" w:themeColor="text1"/>
+        </w:rPr>
+        <w:t xml:space="preserve">TE to the species composition?)  </w:t>
       </w:r>
     </w:p>
     <w:p>
       <w:pPr>
         <w:spacing w:line="240" w:lineRule="auto"/>
+        <w:jc w:val="both"/>
+        <w:rPr>
+          <w:rFonts w:ascii="Times New Roman" w:hAnsi="Times New Roman" w:cs="Times New Roman"/>
+        </w:rPr>
+      </w:pPr>
+      <w:r>
+        <w:rPr>
+          <w:rFonts w:ascii="Times New Roman" w:hAnsi="Times New Roman" w:cs="Times New Roman"/>
+        </w:rPr>
+        <w:t xml:space="preserve">The majority of the genetic potential for known C, N and S metabolism was restricted to the 0.8 and 3.0 µm size fractions. </w:t>
+      </w:r>
+      <w:r>
+        <w:rPr>
+          <w:rFonts w:ascii="Times New Roman" w:hAnsi="Times New Roman" w:cs="Times New Roman"/>
+        </w:rPr>
+        <w:t>The</w:t>
+      </w:r>
+      <w:r>
+        <w:rPr>
+          <w:rFonts w:ascii="Times New Roman" w:hAnsi="Times New Roman" w:cs="Times New Roman"/>
+        </w:rPr>
+        <w:t xml:space="preserve"> lack of ascribed functional genes in the 0.1 µm </w:t>
+      </w:r>
+      <w:r>
+        <w:rPr>
+          <w:rFonts w:ascii="Times New Roman" w:hAnsi="Times New Roman" w:cs="Times New Roman"/>
+        </w:rPr>
+        <w:t xml:space="preserve">filter </w:t>
+      </w:r>
+      <w:r>
+        <w:rPr>
+          <w:rFonts w:ascii="Times New Roman" w:hAnsi="Times New Roman" w:cs="Times New Roman"/>
+        </w:rPr>
+        <w:t xml:space="preserve">reflects the paucity of cellular life in that fraction and the high representation of candidate divisions, which are </w:t>
+      </w:r>
+      <w:r>
+        <w:rPr>
+          <w:rFonts w:ascii="Times New Roman" w:hAnsi="Times New Roman" w:cs="Times New Roman"/>
+        </w:rPr>
+        <w:t xml:space="preserve">likely to have fewer </w:t>
+      </w:r>
+      <w:r>
+        <w:rPr>
+          <w:rFonts w:ascii="Times New Roman" w:hAnsi="Times New Roman" w:cs="Times New Roman"/>
+        </w:rPr>
+        <w:t xml:space="preserve">homologs in sequence databases. </w:t>
+      </w:r>
+      <w:r>
+        <w:rPr>
+          <w:rFonts w:ascii="Times New Roman" w:hAnsi="Times New Roman" w:cs="Times New Roman"/>
+        </w:rPr>
+        <w:t>R</w:t>
+      </w:r>
+      <w:r>
+        <w:rPr>
+          <w:rFonts w:ascii="Times New Roman" w:hAnsi="Times New Roman" w:cs="Times New Roman"/>
+        </w:rPr>
+        <w:t>eactions inhibited by oxygen including fermentation, anaerobic carbon fixation, nitrogen fixation, ammonification</w:t>
+      </w:r>
+      <w:r>
+        <w:rPr>
+          <w:rFonts w:ascii="Times New Roman" w:hAnsi="Times New Roman" w:cs="Times New Roman"/>
+        </w:rPr>
+        <w:t xml:space="preserve"> (*)</w:t>
+      </w:r>
+      <w:r>
+        <w:rPr>
+          <w:rFonts w:ascii="Times New Roman" w:hAnsi="Times New Roman" w:cs="Times New Roman"/>
+        </w:rPr>
+        <w:t xml:space="preserve">, anammox and dissimilatory sulfate reduction were more </w:t>
+      </w:r>
+      <w:r>
+        <w:rPr>
+          <w:rFonts w:ascii="Times New Roman" w:hAnsi="Times New Roman" w:cs="Times New Roman"/>
+        </w:rPr>
+        <w:lastRenderedPageBreak/>
+        <w:t>prevalent in the suboxic deep zone.</w:t>
+      </w:r>
+      <w:r>
+        <w:rPr>
+          <w:rFonts w:ascii="Times New Roman" w:hAnsi="Times New Roman" w:cs="Times New Roman"/>
+        </w:rPr>
+        <w:t xml:space="preserve"> This fits with the significance of DO driving community differences. </w:t>
+      </w:r>
+      <w:r>
+        <w:rPr>
+          <w:rFonts w:ascii="Times New Roman" w:hAnsi="Times New Roman" w:cs="Times New Roman"/>
+        </w:rPr>
+        <w:t>One</w:t>
+      </w:r>
+      <w:r>
+        <w:rPr>
+          <w:rFonts w:ascii="Times New Roman" w:hAnsi="Times New Roman" w:cs="Times New Roman"/>
+        </w:rPr>
+        <w:t xml:space="preserve"> exception to this was denitrification</w:t>
+      </w:r>
+      <w:r>
+        <w:rPr>
+          <w:rFonts w:ascii="Times New Roman" w:hAnsi="Times New Roman" w:cs="Times New Roman"/>
+        </w:rPr>
+        <w:t xml:space="preserve"> and</w:t>
+      </w:r>
+      <w:r>
+        <w:rPr>
+          <w:rFonts w:ascii="Times New Roman" w:hAnsi="Times New Roman" w:cs="Times New Roman"/>
+        </w:rPr>
+        <w:t xml:space="preserve"> aerobic respiratio</w:t>
+      </w:r>
+      <w:r>
+        <w:rPr>
+          <w:rFonts w:ascii="Times New Roman" w:hAnsi="Times New Roman" w:cs="Times New Roman"/>
+        </w:rPr>
+        <w:t xml:space="preserve">n and aerobic carbon fixation, which are </w:t>
+      </w:r>
+      <w:proofErr w:type="gramStart"/>
+      <w:r>
+        <w:rPr>
+          <w:rFonts w:ascii="Times New Roman" w:hAnsi="Times New Roman" w:cs="Times New Roman"/>
+        </w:rPr>
+        <w:t>processes</w:t>
+      </w:r>
+      <w:proofErr w:type="gramEnd"/>
+      <w:r>
+        <w:rPr>
+          <w:rFonts w:ascii="Times New Roman" w:hAnsi="Times New Roman" w:cs="Times New Roman"/>
+        </w:rPr>
+        <w:t xml:space="preserve"> linked mainly to highly abundant facultatively anaerobic bacteria and are common genes likely to be maintained throughout the population even if not expressed. Another exception is aerobic c</w:t>
+      </w:r>
+      <w:r>
+        <w:rPr>
+          <w:rFonts w:ascii="Times New Roman" w:hAnsi="Times New Roman" w:cs="Times New Roman"/>
+        </w:rPr>
+        <w:t xml:space="preserve">arbon fixation which appears to be linked primarily to </w:t>
+      </w:r>
+      <w:r>
+        <w:rPr>
+          <w:rFonts w:ascii="Times New Roman" w:hAnsi="Times New Roman" w:cs="Times New Roman"/>
+          <w:i/>
+        </w:rPr>
+        <w:t>Marinobacter</w:t>
+      </w:r>
+      <w:r>
+        <w:rPr>
+          <w:rFonts w:ascii="Times New Roman" w:hAnsi="Times New Roman" w:cs="Times New Roman"/>
+        </w:rPr>
+        <w:t xml:space="preserve"> or Alteromondales in general and so is most abundant in the mixed zone and the very bottom sample. This is consistent with </w:t>
+      </w:r>
+      <w:r>
+        <w:rPr>
+          <w:rFonts w:ascii="Times New Roman" w:hAnsi="Times New Roman" w:cs="Times New Roman"/>
+          <w:i/>
+        </w:rPr>
+        <w:t>Marinobacter</w:t>
+      </w:r>
+      <w:r>
+        <w:rPr>
+          <w:rFonts w:ascii="Times New Roman" w:hAnsi="Times New Roman" w:cs="Times New Roman"/>
+        </w:rPr>
+        <w:t xml:space="preserve"> having a generalist metabolic strategy and thus many members possessing carbon fixation genes, likely involved in chemolithoautotrophic iron or mangaense oxidation.</w:t>
+      </w:r>
+      <w:r>
+        <w:rPr>
+          <w:rFonts w:ascii="Times New Roman" w:hAnsi="Times New Roman" w:cs="Times New Roman"/>
+        </w:rPr>
+        <w:t xml:space="preserve"> </w:t>
+      </w:r>
+      <w:r>
+        <w:rPr>
+          <w:rFonts w:ascii="Times New Roman" w:hAnsi="Times New Roman" w:cs="Times New Roman"/>
+        </w:rPr>
+        <w:t xml:space="preserve"> </w:t>
+      </w:r>
+    </w:p>
+    <w:p>
+      <w:pPr>
+        <w:spacing w:line="240" w:lineRule="auto"/>
+        <w:jc w:val="both"/>
+        <w:rPr>
+          <w:rFonts w:ascii="Times New Roman" w:hAnsi="Times New Roman" w:cs="Times New Roman"/>
+        </w:rPr>
+      </w:pPr>
+      <w:r>
+        <w:rPr>
+          <w:rFonts w:ascii="Times New Roman" w:hAnsi="Times New Roman" w:cs="Times New Roman"/>
+        </w:rPr>
+        <w:t xml:space="preserve"> </w:t>
+      </w:r>
+      <w:r>
+        <w:rPr>
+          <w:rFonts w:ascii="Times New Roman" w:hAnsi="Times New Roman" w:cs="Times New Roman"/>
+        </w:rPr>
+        <w:t>(*test for difference in distribution of genes in mixed and deep zones).</w:t>
+      </w:r>
+      <w:r>
+        <w:rPr>
+          <w:rFonts w:ascii="Times New Roman" w:hAnsi="Times New Roman" w:cs="Times New Roman"/>
+        </w:rPr>
+        <w:t xml:space="preserve"> The consistency between marker gene and taxonomic distributions (*figure); the phylogenetic assignments of the marker genes to taxa present in the lake and the imputed metabolic capabilites of those taxa provides a solid link between taxa and function. It shows the ecological functions in Organic Lake could be assigned to specific taxonomic groups and</w:t>
+      </w:r>
+      <w:r>
+        <w:rPr>
+          <w:rFonts w:ascii="Times New Roman" w:hAnsi="Times New Roman" w:cs="Times New Roman"/>
+        </w:rPr>
+        <w:t xml:space="preserve"> therefore </w:t>
+      </w:r>
+      <w:r>
+        <w:rPr>
+          <w:rFonts w:ascii="Times New Roman" w:hAnsi="Times New Roman" w:cs="Times New Roman"/>
+        </w:rPr>
+        <w:t xml:space="preserve">there was </w:t>
+      </w:r>
+      <w:r>
+        <w:rPr>
+          <w:rFonts w:ascii="Times New Roman" w:hAnsi="Times New Roman" w:cs="Times New Roman"/>
+        </w:rPr>
+        <w:t>little functional redundancy</w:t>
+      </w:r>
+      <w:r>
+        <w:rPr>
+          <w:rFonts w:ascii="Times New Roman" w:hAnsi="Times New Roman" w:cs="Times New Roman"/>
+        </w:rPr>
+        <w:t xml:space="preserve"> in the Organic Lake community</w:t>
+      </w:r>
+      <w:r>
+        <w:rPr>
+          <w:rFonts w:ascii="Times New Roman" w:hAnsi="Times New Roman" w:cs="Times New Roman"/>
+        </w:rPr>
+        <w:t>.</w:t>
+      </w:r>
+    </w:p>
+    <w:p>
+      <w:pPr>
+        <w:spacing w:line="240" w:lineRule="auto"/>
+        <w:rPr>
+          <w:rFonts w:ascii="Times New Roman" w:hAnsi="Times New Roman" w:cs="Times New Roman"/>
+        </w:rPr>
+      </w:pPr>
+      <w:r>
+        <w:rPr>
+          <w:rFonts w:ascii="Times New Roman" w:hAnsi="Times New Roman" w:cs="Times New Roman"/>
+        </w:rPr>
+        <w:t>Anaerobic carbon fixation, fermentation and CO oxidation were processes associated with the increased biological activity at 6.5 m. (*why not at 6.7 m too?) Likewise, genes for Stickland fermentation were detected here which could also contribute to the accumulation</w:t>
+      </w:r>
+      <w:r>
+        <w:rPr>
+          <w:rFonts w:ascii="Times New Roman" w:hAnsi="Times New Roman" w:cs="Times New Roman"/>
+        </w:rPr>
+        <w:t xml:space="preserve"> </w:t>
+      </w:r>
+      <w:r>
+        <w:rPr>
+          <w:rFonts w:ascii="Times New Roman" w:hAnsi="Times New Roman" w:cs="Times New Roman"/>
+        </w:rPr>
+        <w:t>of ammonia (*figure).</w:t>
+      </w:r>
+      <w:r>
+        <w:rPr>
+          <w:rFonts w:ascii="Times New Roman" w:hAnsi="Times New Roman" w:cs="Times New Roman"/>
+        </w:rPr>
+        <w:t xml:space="preserve"> </w:t>
+      </w:r>
+      <w:r>
+        <w:rPr>
+          <w:rFonts w:ascii="Times New Roman" w:hAnsi="Times New Roman" w:cs="Times New Roman"/>
+        </w:rPr>
+        <w:t>Conversely, assimilatory sulfate reduction is lowest here, perhaps because sulfur can be assimilated from DMSP/DMS breakdown (*see below).</w:t>
+      </w:r>
+    </w:p>
+    <w:p>
+      <w:pPr>
+        <w:spacing w:line="240" w:lineRule="auto"/>
         <w:rPr>
           <w:rFonts w:ascii="Times New Roman" w:hAnsi="Times New Roman" w:cs="Times New Roman"/>
           <w:b/>
@@ -16880,19 +17093,7 @@
         <w:rPr>
           <w:rFonts w:ascii="Times New Roman" w:hAnsi="Times New Roman" w:cs="Times New Roman"/>
         </w:rPr>
-        <w:t xml:space="preserve">with </w:t>
-      </w:r>
-      <w:r>
-        <w:rPr>
-          <w:rFonts w:ascii="Times New Roman" w:hAnsi="Times New Roman" w:cs="Times New Roman"/>
-        </w:rPr>
-        <w:t xml:space="preserve">potentially </w:t>
-      </w:r>
-      <w:r>
-        <w:rPr>
-          <w:rFonts w:ascii="Times New Roman" w:hAnsi="Times New Roman" w:cs="Times New Roman"/>
-        </w:rPr>
-        <w:t xml:space="preserve">some contribution from diatoms and photosynthetic dinoflagellates. </w:t>
+        <w:t xml:space="preserve">with some contribution from diatoms and dinoflagellates. </w:t>
       </w:r>
       <w:r>
         <w:rPr>
@@ -17832,6 +18033,7 @@
         <w:rPr>
           <w:rFonts w:ascii="Times New Roman" w:hAnsi="Times New Roman" w:cs="Times New Roman"/>
         </w:rPr>
+        <w:lastRenderedPageBreak/>
         <w:t>A total of 399 reads matching to rhodopsins were detected in Organic La</w:t>
       </w:r>
       <w:r>
@@ -18636,14 +18838,7 @@
         <w:rPr>
           <w:rFonts w:ascii="Times New Roman" w:hAnsi="Times New Roman" w:cs="Times New Roman"/>
         </w:rPr>
-        <w:t xml:space="preserve"> </w:t>
-      </w:r>
-      <w:r>
-        <w:rPr>
-          <w:rFonts w:ascii="Times New Roman" w:hAnsi="Times New Roman" w:cs="Times New Roman"/>
-        </w:rPr>
-        <w:lastRenderedPageBreak/>
-        <w:t>and “</w:t>
+        <w:t xml:space="preserve"> and “</w:t>
       </w:r>
       <w:r>
         <w:rPr>
@@ -18711,12 +18906,6 @@
       <w:r>
         <w:rPr>
           <w:rFonts w:ascii="Times New Roman" w:hAnsi="Times New Roman" w:cs="Times New Roman"/>
-        </w:rPr>
-        <w:t xml:space="preserve">related </w:t>
-      </w:r>
-      <w:r>
-        <w:rPr>
-          <w:rFonts w:ascii="Times New Roman" w:hAnsi="Times New Roman" w:cs="Times New Roman"/>
           <w:i/>
         </w:rPr>
         <w:t>Sphingobacteria</w:t>
@@ -18725,7 +18914,38 @@
         <w:rPr>
           <w:rFonts w:ascii="Times New Roman" w:hAnsi="Times New Roman" w:cs="Times New Roman"/>
         </w:rPr>
-        <w:t xml:space="preserve"> (Table S2)</w:t>
+        <w:t xml:space="preserve">, such as </w:t>
+      </w:r>
+      <w:r>
+        <w:rPr>
+          <w:rFonts w:ascii="Times New Roman" w:hAnsi="Times New Roman" w:cs="Times New Roman"/>
+          <w:i/>
+        </w:rPr>
+        <w:t>Lewinella</w:t>
+      </w:r>
+      <w:r>
+        <w:rPr>
+          <w:rFonts w:ascii="Times New Roman" w:hAnsi="Times New Roman" w:cs="Times New Roman"/>
+        </w:rPr>
+        <w:t xml:space="preserve"> or the environmental clade </w:t>
+      </w:r>
+      <w:r>
+        <w:rPr>
+          <w:rFonts w:ascii="Times New Roman" w:hAnsi="Times New Roman" w:cs="Times New Roman"/>
+        </w:rPr>
+        <w:t>E6ac02</w:t>
+      </w:r>
+      <w:r>
+        <w:rPr>
+          <w:rFonts w:ascii="Times New Roman" w:hAnsi="Times New Roman" w:cs="Times New Roman"/>
+        </w:rPr>
+        <w:t xml:space="preserve"> </w:t>
+      </w:r>
+      <w:r>
+        <w:rPr>
+          <w:rFonts w:ascii="Times New Roman" w:hAnsi="Times New Roman" w:cs="Times New Roman"/>
+        </w:rPr>
+        <w:t>(Table S2)</w:t>
       </w:r>
       <w:r>
         <w:rPr>
@@ -19825,7 +20045,14 @@
         <w:rPr>
           <w:rFonts w:ascii="Times New Roman" w:hAnsi="Times New Roman" w:cs="Times New Roman"/>
         </w:rPr>
-        <w:t xml:space="preserve">is the type species of the genus and was isolated from Ekho Lake, a meromictic hypersaline lake in the Vestfold Hills (*Labrenz </w:t>
+        <w:t xml:space="preserve">is the type species of the genus and was isolated </w:t>
+      </w:r>
+      <w:r>
+        <w:rPr>
+          <w:rFonts w:ascii="Times New Roman" w:hAnsi="Times New Roman" w:cs="Times New Roman"/>
+        </w:rPr>
+        <w:lastRenderedPageBreak/>
+        <w:t xml:space="preserve">from Ekho Lake, a meromictic hypersaline lake in the Vestfold Hills (*Labrenz </w:t>
       </w:r>
       <w:r>
         <w:rPr>
@@ -20243,14 +20470,7 @@
         <w:rPr>
           <w:rFonts w:ascii="Times New Roman" w:hAnsi="Times New Roman" w:cs="Times New Roman"/>
         </w:rPr>
-        <w:t xml:space="preserve">, consistent </w:t>
-      </w:r>
-      <w:r>
-        <w:rPr>
-          <w:rFonts w:ascii="Times New Roman" w:hAnsi="Times New Roman" w:cs="Times New Roman"/>
-        </w:rPr>
-        <w:lastRenderedPageBreak/>
-        <w:t xml:space="preserve">with the distribution of </w:t>
+        <w:t xml:space="preserve">, consistent with the distribution of </w:t>
       </w:r>
       <w:r>
         <w:rPr>
@@ -21681,7 +21901,45 @@
         <w:rPr>
           <w:rFonts w:ascii="Times New Roman" w:hAnsi="Times New Roman" w:cs="Times New Roman"/>
         </w:rPr>
-        <w:t xml:space="preserve">Viral diversity and distribution  </w:t>
+        <w:lastRenderedPageBreak/>
+        <w:t>Viral diversity and distributio</w:t>
+      </w:r>
+      <w:r>
+        <w:rPr>
+          <w:rFonts w:ascii="Times New Roman" w:hAnsi="Times New Roman" w:cs="Times New Roman"/>
+        </w:rPr>
+        <w:t>n</w:t>
+      </w:r>
+    </w:p>
+    <w:p>
+      <w:pPr>
+        <w:pStyle w:val="Heading2"/>
+        <w:spacing w:line="240" w:lineRule="auto"/>
+        <w:rPr>
+          <w:rFonts w:ascii="Times New Roman" w:hAnsi="Times New Roman" w:cs="Times New Roman"/>
+        </w:rPr>
+      </w:pPr>
+      <w:r>
+        <w:rPr>
+          <w:rFonts w:ascii="Times New Roman" w:hAnsi="Times New Roman" w:cs="Times New Roman"/>
+        </w:rPr>
+        <w:t>Discussion points</w:t>
+      </w:r>
+    </w:p>
+    <w:p>
+      <w:pPr>
+        <w:rPr>
+          <w:rFonts w:ascii="Times New Roman" w:hAnsi="Times New Roman" w:cs="Times New Roman"/>
+        </w:rPr>
+      </w:pPr>
+      <w:r>
+        <w:t xml:space="preserve"> </w:t>
+      </w:r>
+      <w:r>
+        <w:rPr>
+          <w:rFonts w:ascii="Times New Roman" w:hAnsi="Times New Roman" w:cs="Times New Roman"/>
+        </w:rPr>
+        <w:t xml:space="preserve">OD1 might be involved in sulfur cycling as they are normally found in reduced environments high in sulfur compounds. </w:t>
       </w:r>
     </w:p>
     <w:p/>
@@ -21834,7 +22092,6 @@
         <w:rPr>
           <w:rFonts w:ascii="Times New Roman" w:hAnsi="Times New Roman" w:cs="Times New Roman"/>
         </w:rPr>
-        <w:lastRenderedPageBreak/>
         <w:t xml:space="preserve">Altschul SF, Gish W, Miller W, Myers EW, Lipman DJ. </w:t>
       </w:r>
       <w:proofErr w:type="gramStart"/>
@@ -22473,6 +22730,7 @@
         <w:rPr>
           <w:rFonts w:ascii="Times New Roman" w:hAnsi="Times New Roman" w:cs="Times New Roman"/>
         </w:rPr>
+        <w:lastRenderedPageBreak/>
         <w:t>Charlson RJ, Lovelock JE, Andreae MO, Warren SG.</w:t>
       </w:r>
       <w:proofErr w:type="gramEnd"/>
@@ -22805,7 +23063,6 @@
         <w:rPr>
           <w:rFonts w:ascii="Times New Roman" w:hAnsi="Times New Roman" w:cs="Times New Roman"/>
         </w:rPr>
-        <w:lastRenderedPageBreak/>
         <w:t xml:space="preserve">Curson ARJ, Rogers R, Todd JD, Bearley CA, Johnston AWB (2008) Molecular genetic analysis of a dimethysulfonioproprionate lyase that liberates the climate-changing gas dimethylsulfide in several marine α-proteobacteria and </w:t>
       </w:r>
       <w:r>
@@ -23427,6 +23684,7 @@
         <w:rPr>
           <w:rFonts w:ascii="Times New Roman" w:hAnsi="Times New Roman" w:cs="Times New Roman"/>
         </w:rPr>
+        <w:lastRenderedPageBreak/>
         <w:t xml:space="preserve">Edgar RC. (2004) MUSCLE: multiple sequence alignment with high accuracy and high throughput. </w:t>
       </w:r>
       <w:r>
@@ -23795,7 +24053,6 @@
         <w:rPr>
           <w:rFonts w:ascii="Times New Roman" w:hAnsi="Times New Roman" w:cs="Times New Roman"/>
         </w:rPr>
-        <w:lastRenderedPageBreak/>
         <w:t xml:space="preserve">Fuhrman JA, Schwalbach MS, Stingl U. (2008) Proteorhodopsins: an array of physiological roles? </w:t>
       </w:r>
       <w:r>
@@ -24487,6 +24744,7 @@
         <w:rPr>
           <w:rFonts w:ascii="Times New Roman" w:hAnsi="Times New Roman" w:cs="Times New Roman"/>
         </w:rPr>
+        <w:lastRenderedPageBreak/>
         <w:t xml:space="preserve">Glatz RE, Lepp PW, Ward BB, Francis CA. (2006) Planktonic microbial community composition across steep physical/chemical gradients in permanently ice-covered Lake Bonney, Antarctica. </w:t>
       </w:r>
       <w:r>
@@ -24782,7 +25040,6 @@
         <w:rPr>
           <w:rFonts w:ascii="Times New Roman" w:hAnsi="Times New Roman" w:cs="Times New Roman"/>
         </w:rPr>
-        <w:lastRenderedPageBreak/>
         <w:t xml:space="preserve">Huang L, Zhu S, Zhou H, Qu L. (2005) Molecular phylogenetic diversity of bacteria associated with the leachate of a closed municipal solid waste landfill. </w:t>
       </w:r>
       <w:r>
@@ -25448,6 +25705,7 @@
         <w:rPr>
           <w:rFonts w:ascii="Times New Roman" w:hAnsi="Times New Roman" w:cs="Times New Roman"/>
         </w:rPr>
+        <w:lastRenderedPageBreak/>
         <w:t>Lovelock JE and Maggs RJ.</w:t>
       </w:r>
       <w:proofErr w:type="gramEnd"/>
@@ -25959,14 +26217,7 @@
         <w:rPr>
           <w:rFonts w:ascii="Times New Roman" w:hAnsi="Times New Roman" w:cs="Times New Roman"/>
         </w:rPr>
-        <w:t xml:space="preserve"> </w:t>
-      </w:r>
-      <w:r>
-        <w:rPr>
-          <w:rFonts w:ascii="Times New Roman" w:hAnsi="Times New Roman" w:cs="Times New Roman"/>
-        </w:rPr>
-        <w:lastRenderedPageBreak/>
-        <w:t>sp.nov., nom. rev. and reclassification of [</w:t>
+        <w:t xml:space="preserve"> sp.nov., nom. rev. and reclassification of [</w:t>
       </w:r>
       <w:r>
         <w:rPr>
@@ -26546,6 +26797,7 @@
         <w:rPr>
           <w:rFonts w:ascii="Times New Roman" w:hAnsi="Times New Roman" w:cs="Times New Roman"/>
         </w:rPr>
+        <w:lastRenderedPageBreak/>
         <w:t xml:space="preserve">Rivière D, Desvignes V, Pelletier E, Chaussonnerie S, Guermazi S, Weissenbach, Li T </w:t>
       </w:r>
       <w:r>
@@ -26884,7 +27136,6 @@
         <w:rPr>
           <w:rFonts w:ascii="Times New Roman" w:hAnsi="Times New Roman" w:cs="Times New Roman"/>
         </w:rPr>
-        <w:lastRenderedPageBreak/>
         <w:t xml:space="preserve">Samsudin AA, Evans PN, Wright AG, </w:t>
       </w:r>
       <w:r>
@@ -27384,6 +27635,7 @@
         <w:rPr>
           <w:rFonts w:ascii="Times New Roman" w:hAnsi="Times New Roman" w:cs="Times New Roman"/>
         </w:rPr>
+        <w:lastRenderedPageBreak/>
         <w:t xml:space="preserve">Van Trappen S, Mergaert J, Van Eygen S, Dawyndt P, Cnockaert MC, Swing J. (2002) Diversity of 746 heterotrophic bacteria isolated from microbial mats from </w:t>
       </w:r>
       <w:proofErr w:type="gramStart"/>
@@ -27760,7 +28012,6 @@
         <w:rPr>
           <w:rFonts w:ascii="Times New Roman" w:hAnsi="Times New Roman" w:cs="Times New Roman"/>
         </w:rPr>
-        <w:lastRenderedPageBreak/>
         <w:t xml:space="preserve">Xie C, Mao X, Huang J, Ding Y, Wu J, Dong S, Kong L, Gao G, Li CY, Wei L. (2011) KOBAS 2.0: a web server for annotation and identification of enriched pathways and diseases. </w:t>
       </w:r>
       <w:r>

</xml_diff>

<commit_message>
Added stuff about Marinobacter and euks and notes on DRNA
</commit_message>
<xml_diff>
--- a/Organic_whole_lake_draft7.docx
+++ b/Organic_whole_lake_draft7.docx
@@ -9363,7 +9363,13 @@
         <w:rPr>
           <w:rFonts w:ascii="Times New Roman" w:hAnsi="Times New Roman" w:cs="Times New Roman"/>
         </w:rPr>
-        <w:t>3 959</w:t>
+        <w:t xml:space="preserve">3 </w:t>
+      </w:r>
+      <w:r>
+        <w:rPr>
+          <w:rFonts w:ascii="Times New Roman" w:hAnsi="Times New Roman" w:cs="Times New Roman"/>
+        </w:rPr>
+        <w:t>959</w:t>
       </w:r>
       <w:r>
         <w:rPr>
@@ -9440,15 +9446,14 @@
       <w:r>
         <w:rPr>
           <w:rFonts w:ascii="Times New Roman" w:hAnsi="Times New Roman" w:cs="Times New Roman"/>
-          <w:i/>
-        </w:rPr>
-        <w:t>Bacteria</w:t>
-      </w:r>
-      <w:r>
-        <w:rPr>
-          <w:rFonts w:ascii="Times New Roman" w:hAnsi="Times New Roman" w:cs="Times New Roman"/>
-        </w:rPr>
-        <w:t xml:space="preserve"> were nu</w:t>
+        </w:rPr>
+        <w:t xml:space="preserve">Bacteria </w:t>
+      </w:r>
+      <w:r>
+        <w:rPr>
+          <w:rFonts w:ascii="Times New Roman" w:hAnsi="Times New Roman" w:cs="Times New Roman"/>
+        </w:rPr>
+        <w:t>were nu</w:t>
       </w:r>
       <w:r>
         <w:rPr>
@@ -9520,7 +9525,6 @@
       <w:r>
         <w:rPr>
           <w:rFonts w:ascii="Times New Roman" w:hAnsi="Times New Roman" w:cs="Times New Roman"/>
-          <w:i/>
         </w:rPr>
         <w:t>Eucarya</w:t>
       </w:r>
@@ -9594,7 +9598,6 @@
       <w:r>
         <w:rPr>
           <w:rFonts w:ascii="Times New Roman" w:hAnsi="Times New Roman" w:cs="Times New Roman"/>
-          <w:i/>
         </w:rPr>
         <w:t>Archaea</w:t>
       </w:r>
@@ -9608,7 +9611,26 @@
         <w:rPr>
           <w:rFonts w:ascii="Times New Roman" w:hAnsi="Times New Roman" w:cs="Times New Roman"/>
         </w:rPr>
-        <w:t xml:space="preserve">(data not shown) </w:t>
+        <w:t>(</w:t>
+      </w:r>
+      <w:r>
+        <w:rPr>
+          <w:rFonts w:ascii="Times New Roman" w:hAnsi="Times New Roman" w:cs="Times New Roman"/>
+        </w:rPr>
+        <w:t>*</w:t>
+      </w:r>
+      <w:r>
+        <w:rPr>
+          <w:rFonts w:ascii="Times New Roman" w:hAnsi="Times New Roman" w:cs="Times New Roman"/>
+          <w:highlight w:val="yellow"/>
+        </w:rPr>
+        <w:t>Add to table S2</w:t>
+      </w:r>
+      <w:r>
+        <w:rPr>
+          <w:rFonts w:ascii="Times New Roman" w:hAnsi="Times New Roman" w:cs="Times New Roman"/>
+        </w:rPr>
+        <w:t xml:space="preserve">) </w:t>
       </w:r>
       <w:r>
         <w:rPr>
@@ -9722,7 +9744,6 @@
       <w:r>
         <w:rPr>
           <w:rFonts w:ascii="Times New Roman" w:hAnsi="Times New Roman" w:cs="Times New Roman"/>
-          <w:i/>
         </w:rPr>
         <w:t>Archaea</w:t>
       </w:r>
@@ -9928,7 +9949,6 @@
           <w:rFonts w:ascii="Times New Roman" w:hAnsi="Times New Roman" w:cs="Times New Roman"/>
         </w:rPr>
       </w:pPr>
-      <w:proofErr w:type="gramStart"/>
       <w:r>
         <w:rPr>
           <w:rFonts w:ascii="Times New Roman" w:hAnsi="Times New Roman" w:cs="Times New Roman"/>
@@ -9939,9 +9959,8 @@
         <w:rPr>
           <w:rFonts w:ascii="Times New Roman" w:hAnsi="Times New Roman" w:cs="Times New Roman"/>
         </w:rPr>
-        <w:t>microbial composition is</w:t>
-      </w:r>
-      <w:proofErr w:type="gramEnd"/>
+        <w:t>microbial composition are</w:t>
+      </w:r>
       <w:r>
         <w:rPr>
           <w:rFonts w:ascii="Times New Roman" w:hAnsi="Times New Roman" w:cs="Times New Roman"/>
@@ -10068,7 +10087,19 @@
         <w:rPr>
           <w:rFonts w:ascii="Times New Roman" w:hAnsi="Times New Roman" w:cs="Times New Roman"/>
         </w:rPr>
-        <w:t xml:space="preserve"> and candidate divisions OD1 and RF3. Lower abundance clades included the </w:t>
+        <w:t xml:space="preserve"> and candidate divisions OD1 and RF3. Lower abundance </w:t>
+      </w:r>
+      <w:r>
+        <w:rPr>
+          <w:rFonts w:ascii="Times New Roman" w:hAnsi="Times New Roman" w:cs="Times New Roman"/>
+        </w:rPr>
+        <w:t>divisions</w:t>
+      </w:r>
+      <w:r>
+        <w:rPr>
+          <w:rFonts w:ascii="Times New Roman" w:hAnsi="Times New Roman" w:cs="Times New Roman"/>
+        </w:rPr>
+        <w:t xml:space="preserve"> included the </w:t>
       </w:r>
       <w:r>
         <w:rPr>
@@ -10159,7 +10190,6 @@
       <w:r>
         <w:rPr>
           <w:rFonts w:ascii="Times New Roman" w:hAnsi="Times New Roman" w:cs="Times New Roman"/>
-          <w:i/>
         </w:rPr>
         <w:t>Eucarya</w:t>
       </w:r>
@@ -10167,13 +10197,20 @@
         <w:rPr>
           <w:rFonts w:ascii="Times New Roman" w:hAnsi="Times New Roman" w:cs="Times New Roman"/>
         </w:rPr>
-        <w:t xml:space="preserve"> were c</w:t>
-      </w:r>
-      <w:r>
-        <w:rPr>
-          <w:rFonts w:ascii="Times New Roman" w:hAnsi="Times New Roman" w:cs="Times New Roman"/>
-        </w:rPr>
-        <w:t xml:space="preserve">hlorophyte </w:t>
+        <w:t xml:space="preserve"> were </w:t>
+      </w:r>
+      <w:r>
+        <w:rPr>
+          <w:rFonts w:ascii="Times New Roman" w:hAnsi="Times New Roman" w:cs="Times New Roman"/>
+          <w:i/>
+        </w:rPr>
+        <w:t>Chlorophyta</w:t>
+      </w:r>
+      <w:r>
+        <w:rPr>
+          <w:rFonts w:ascii="Times New Roman" w:hAnsi="Times New Roman" w:cs="Times New Roman"/>
+        </w:rPr>
+        <w:t xml:space="preserve"> </w:t>
       </w:r>
       <w:r>
         <w:rPr>
@@ -10197,20 +10234,33 @@
       <w:r>
         <w:rPr>
           <w:rFonts w:ascii="Times New Roman" w:hAnsi="Times New Roman" w:cs="Times New Roman"/>
-        </w:rPr>
-        <w:t>dictyochophyte</w:t>
-      </w:r>
-      <w:r>
-        <w:rPr>
-          <w:rFonts w:ascii="Times New Roman" w:hAnsi="Times New Roman" w:cs="Times New Roman"/>
-        </w:rPr>
-        <w:t xml:space="preserve"> (silicoflagellate)</w:t>
-      </w:r>
-      <w:r>
-        <w:rPr>
-          <w:rFonts w:ascii="Times New Roman" w:hAnsi="Times New Roman" w:cs="Times New Roman"/>
-        </w:rPr>
-        <w:t xml:space="preserve"> algae, which had the same distribution as chloroplasts (Figure 2B). Chlorophytes were principally</w:t>
+          <w:i/>
+        </w:rPr>
+        <w:t>Dictyochophyceae</w:t>
+      </w:r>
+      <w:r>
+        <w:rPr>
+          <w:rFonts w:ascii="Times New Roman" w:hAnsi="Times New Roman" w:cs="Times New Roman"/>
+        </w:rPr>
+        <w:t xml:space="preserve"> (silicoflagellate</w:t>
+      </w:r>
+      <w:r>
+        <w:rPr>
+          <w:rFonts w:ascii="Times New Roman" w:hAnsi="Times New Roman" w:cs="Times New Roman"/>
+        </w:rPr>
+        <w:t>s) (Figure 2B)</w:t>
+      </w:r>
+      <w:r>
+        <w:rPr>
+          <w:rFonts w:ascii="Times New Roman" w:hAnsi="Times New Roman" w:cs="Times New Roman"/>
+        </w:rPr>
+        <w:t xml:space="preserve"> </w:t>
+      </w:r>
+      <w:r>
+        <w:rPr>
+          <w:rFonts w:ascii="Times New Roman" w:hAnsi="Times New Roman" w:cs="Times New Roman"/>
+        </w:rPr>
+        <w:t>principally</w:t>
       </w:r>
       <w:r>
         <w:rPr>
@@ -10235,7 +10285,13 @@
         <w:rPr>
           <w:rFonts w:ascii="Times New Roman" w:hAnsi="Times New Roman" w:cs="Times New Roman"/>
         </w:rPr>
-        <w:t xml:space="preserve"> and dictyochophytes were of the order </w:t>
+        <w:t xml:space="preserve"> and </w:t>
+      </w:r>
+      <w:r>
+        <w:rPr>
+          <w:rFonts w:ascii="Times New Roman" w:hAnsi="Times New Roman" w:cs="Times New Roman"/>
+        </w:rPr>
+        <w:t xml:space="preserve">of the order </w:t>
       </w:r>
       <w:r>
         <w:rPr>
@@ -10248,14 +10304,14 @@
         <w:rPr>
           <w:rFonts w:ascii="Times New Roman" w:hAnsi="Times New Roman" w:cs="Times New Roman"/>
         </w:rPr>
-        <w:t xml:space="preserve">, related to </w:t>
-      </w:r>
-      <w:r>
-        <w:rPr>
-          <w:rFonts w:ascii="Times New Roman" w:hAnsi="Times New Roman" w:cs="Times New Roman"/>
-          <w:i/>
-        </w:rPr>
-        <w:t xml:space="preserve">Pseudopedinella. </w:t>
+        <w:t xml:space="preserve"> respectively (Table S2)</w:t>
+      </w:r>
+      <w:r>
+        <w:rPr>
+          <w:rFonts w:ascii="Times New Roman" w:hAnsi="Times New Roman" w:cs="Times New Roman"/>
+          <w:i/>
+        </w:rPr>
+        <w:t xml:space="preserve">. </w:t>
       </w:r>
       <w:r>
         <w:rPr>
@@ -10312,7 +10368,39 @@
         <w:rPr>
           <w:rFonts w:ascii="Times New Roman" w:hAnsi="Times New Roman" w:cs="Times New Roman"/>
         </w:rPr>
-        <w:t xml:space="preserve"> and heterotrophic choanoflagellates. </w:t>
+        <w:t xml:space="preserve"> and heterotrophic </w:t>
+      </w:r>
+      <w:r>
+        <w:rPr>
+          <w:rFonts w:ascii="Times New Roman" w:hAnsi="Times New Roman" w:cs="Times New Roman"/>
+          <w:i/>
+        </w:rPr>
+        <w:t>Choanoflagellida</w:t>
+      </w:r>
+      <w:r>
+        <w:rPr>
+          <w:rFonts w:ascii="Times New Roman" w:hAnsi="Times New Roman" w:cs="Times New Roman"/>
+        </w:rPr>
+        <w:t xml:space="preserve"> (choanoflagellates) and </w:t>
+      </w:r>
+      <w:r>
+        <w:rPr>
+          <w:rFonts w:ascii="Times New Roman" w:hAnsi="Times New Roman" w:cs="Times New Roman"/>
+          <w:i/>
+        </w:rPr>
+        <w:t>Ciliophora</w:t>
+      </w:r>
+      <w:r>
+        <w:rPr>
+          <w:rFonts w:ascii="Times New Roman" w:hAnsi="Times New Roman" w:cs="Times New Roman"/>
+        </w:rPr>
+        <w:t xml:space="preserve"> (ciliates)</w:t>
+      </w:r>
+      <w:r>
+        <w:rPr>
+          <w:rFonts w:ascii="Times New Roman" w:hAnsi="Times New Roman" w:cs="Times New Roman"/>
+        </w:rPr>
+        <w:t xml:space="preserve">. </w:t>
       </w:r>
       <w:r>
         <w:rPr>
@@ -10325,7 +10413,32 @@
         <w:rPr>
           <w:rFonts w:ascii="Times New Roman" w:hAnsi="Times New Roman" w:cs="Times New Roman"/>
         </w:rPr>
-        <w:t xml:space="preserve"> were related to </w:t>
+        <w:t xml:space="preserve"> </w:t>
+      </w:r>
+      <w:r>
+        <w:rPr>
+          <w:rFonts w:ascii="Times New Roman" w:hAnsi="Times New Roman" w:cs="Times New Roman"/>
+        </w:rPr>
+        <w:t xml:space="preserve">and </w:t>
+      </w:r>
+      <w:r>
+        <w:rPr>
+          <w:rFonts w:ascii="Times New Roman" w:hAnsi="Times New Roman" w:cs="Times New Roman"/>
+          <w:i/>
+        </w:rPr>
+        <w:t>Dinophyceae</w:t>
+      </w:r>
+      <w:r>
+        <w:rPr>
+          <w:rFonts w:ascii="Times New Roman" w:hAnsi="Times New Roman" w:cs="Times New Roman"/>
+        </w:rPr>
+        <w:t xml:space="preserve"> </w:t>
+      </w:r>
+      <w:r>
+        <w:rPr>
+          <w:rFonts w:ascii="Times New Roman" w:hAnsi="Times New Roman" w:cs="Times New Roman"/>
+        </w:rPr>
+        <w:t xml:space="preserve">were related to </w:t>
       </w:r>
       <w:r>
         <w:rPr>
@@ -10345,13 +10458,75 @@
         <w:rPr>
           <w:rFonts w:ascii="Times New Roman" w:hAnsi="Times New Roman" w:cs="Times New Roman"/>
         </w:rPr>
+        <w:t xml:space="preserve">and </w:t>
+      </w:r>
+      <w:r>
+        <w:rPr>
+          <w:rFonts w:ascii="Times New Roman" w:hAnsi="Times New Roman" w:cs="Times New Roman"/>
+          <w:i/>
+        </w:rPr>
+        <w:t>Gymnodinium</w:t>
+      </w:r>
+      <w:r>
+        <w:rPr>
+          <w:rFonts w:ascii="Times New Roman" w:hAnsi="Times New Roman" w:cs="Times New Roman"/>
+        </w:rPr>
+        <w:t xml:space="preserve"> respectively </w:t>
+      </w:r>
+      <w:r>
+        <w:rPr>
+          <w:rFonts w:ascii="Times New Roman" w:hAnsi="Times New Roman" w:cs="Times New Roman"/>
+        </w:rPr>
         <w:t xml:space="preserve">(Table S2) </w:t>
       </w:r>
       <w:r>
         <w:rPr>
           <w:rFonts w:ascii="Times New Roman" w:hAnsi="Times New Roman" w:cs="Times New Roman"/>
         </w:rPr>
-        <w:t xml:space="preserve">and would contribute to primary production (*ref Donna’s paper about </w:t>
+        <w:t xml:space="preserve">and </w:t>
+      </w:r>
+      <w:r>
+        <w:rPr>
+          <w:rFonts w:ascii="Times New Roman" w:hAnsi="Times New Roman" w:cs="Times New Roman"/>
+        </w:rPr>
+        <w:t xml:space="preserve">both </w:t>
+      </w:r>
+      <w:r>
+        <w:rPr>
+          <w:rFonts w:ascii="Times New Roman" w:hAnsi="Times New Roman" w:cs="Times New Roman"/>
+        </w:rPr>
+        <w:t>would contribute to primary production</w:t>
+      </w:r>
+      <w:r>
+        <w:rPr>
+          <w:rFonts w:ascii="Times New Roman" w:hAnsi="Times New Roman" w:cs="Times New Roman"/>
+        </w:rPr>
+        <w:t xml:space="preserve">; however, dinoflagellates are also </w:t>
+      </w:r>
+      <w:r>
+        <w:rPr>
+          <w:rFonts w:ascii="Times New Roman" w:hAnsi="Times New Roman" w:cs="Times New Roman"/>
+        </w:rPr>
+        <w:t>potentially bacteriovorous</w:t>
+      </w:r>
+      <w:r>
+        <w:rPr>
+          <w:rFonts w:ascii="Times New Roman" w:hAnsi="Times New Roman" w:cs="Times New Roman"/>
+        </w:rPr>
+        <w:t>.</w:t>
+      </w:r>
+      <w:r>
+        <w:rPr>
+          <w:rFonts w:ascii="Times New Roman" w:hAnsi="Times New Roman" w:cs="Times New Roman"/>
+        </w:rPr>
+        <w:t xml:space="preserve"> </w:t>
+      </w:r>
+      <w:proofErr w:type="gramStart"/>
+      <w:r>
+        <w:rPr>
+          <w:rFonts w:ascii="Times New Roman" w:hAnsi="Times New Roman" w:cs="Times New Roman"/>
+        </w:rPr>
+        <w:t xml:space="preserve">(*ref Donna’s paper about </w:t>
       </w:r>
       <w:r>
         <w:rPr>
@@ -10363,13 +10538,98 @@
         <w:rPr>
           <w:rFonts w:ascii="Times New Roman" w:hAnsi="Times New Roman" w:cs="Times New Roman"/>
         </w:rPr>
-        <w:t xml:space="preserve">distribution). </w:t>
-      </w:r>
-      <w:r>
-        <w:rPr>
-          <w:rFonts w:ascii="Times New Roman" w:hAnsi="Times New Roman" w:cs="Times New Roman"/>
-        </w:rPr>
-        <w:t xml:space="preserve">Choanoflagellates have been described in Organic Lake and was the first description of a choanoflagellate in a hypersaline environment (*Van den hoff). </w:t>
+        <w:t>distribution).</w:t>
+      </w:r>
+      <w:proofErr w:type="gramEnd"/>
+      <w:r>
+        <w:rPr>
+          <w:rFonts w:ascii="Times New Roman" w:hAnsi="Times New Roman" w:cs="Times New Roman"/>
+        </w:rPr>
+        <w:t xml:space="preserve"> </w:t>
+      </w:r>
+      <w:r>
+        <w:rPr>
+          <w:rFonts w:ascii="Times New Roman" w:hAnsi="Times New Roman" w:cs="Times New Roman"/>
+        </w:rPr>
+        <w:t>A</w:t>
+      </w:r>
+      <w:r>
+        <w:rPr>
+          <w:rFonts w:ascii="Times New Roman" w:hAnsi="Times New Roman" w:cs="Times New Roman"/>
+        </w:rPr>
+        <w:t xml:space="preserve"> choanoflagellate</w:t>
+      </w:r>
+      <w:r>
+        <w:rPr>
+          <w:rFonts w:ascii="Times New Roman" w:hAnsi="Times New Roman" w:cs="Times New Roman"/>
+        </w:rPr>
+        <w:t xml:space="preserve"> described in Organic Lake was the first description of a choanoflagellate</w:t>
+      </w:r>
+      <w:r>
+        <w:rPr>
+          <w:rFonts w:ascii="Times New Roman" w:hAnsi="Times New Roman" w:cs="Times New Roman"/>
+        </w:rPr>
+        <w:t xml:space="preserve"> in a hypersaline environment (van den H</w:t>
+      </w:r>
+      <w:r>
+        <w:rPr>
+          <w:rFonts w:ascii="Times New Roman" w:hAnsi="Times New Roman" w:cs="Times New Roman"/>
+        </w:rPr>
+        <w:t>off</w:t>
+      </w:r>
+      <w:r>
+        <w:rPr>
+          <w:rFonts w:ascii="Times New Roman" w:hAnsi="Times New Roman" w:cs="Times New Roman"/>
+        </w:rPr>
+        <w:t xml:space="preserve"> &amp; Franzmann, 1986</w:t>
+      </w:r>
+      <w:r>
+        <w:rPr>
+          <w:rFonts w:ascii="Times New Roman" w:hAnsi="Times New Roman" w:cs="Times New Roman"/>
+        </w:rPr>
+        <w:t xml:space="preserve">). </w:t>
+      </w:r>
+      <w:r>
+        <w:rPr>
+          <w:rFonts w:ascii="Times New Roman" w:hAnsi="Times New Roman" w:cs="Times New Roman"/>
+        </w:rPr>
+        <w:t xml:space="preserve">They were the dominant </w:t>
+      </w:r>
+      <w:r>
+        <w:rPr>
+          <w:rFonts w:ascii="Times New Roman" w:hAnsi="Times New Roman" w:cs="Times New Roman"/>
+        </w:rPr>
+        <w:t>heterotrophic phagotrophs</w:t>
+      </w:r>
+      <w:r>
+        <w:rPr>
+          <w:rFonts w:ascii="Times New Roman" w:hAnsi="Times New Roman" w:cs="Times New Roman"/>
+        </w:rPr>
+        <w:t xml:space="preserve"> with ciliates and potentially dinoflagellates </w:t>
+      </w:r>
+      <w:r>
+        <w:rPr>
+          <w:rFonts w:ascii="Times New Roman" w:hAnsi="Times New Roman" w:cs="Times New Roman"/>
+        </w:rPr>
+        <w:t xml:space="preserve">also </w:t>
+      </w:r>
+      <w:r>
+        <w:rPr>
+          <w:rFonts w:ascii="Times New Roman" w:hAnsi="Times New Roman" w:cs="Times New Roman"/>
+        </w:rPr>
+        <w:t xml:space="preserve">contributing to </w:t>
+      </w:r>
+      <w:r>
+        <w:rPr>
+          <w:rFonts w:ascii="Times New Roman" w:hAnsi="Times New Roman" w:cs="Times New Roman"/>
+        </w:rPr>
+        <w:t xml:space="preserve">cellular </w:t>
+      </w:r>
+      <w:r>
+        <w:rPr>
+          <w:rFonts w:ascii="Times New Roman" w:hAnsi="Times New Roman" w:cs="Times New Roman"/>
+        </w:rPr>
+        <w:t xml:space="preserve">grazing.  </w:t>
       </w:r>
     </w:p>
     <w:p>
@@ -10894,6 +11154,7 @@
         <w:rPr>
           <w:rFonts w:ascii="Times New Roman" w:hAnsi="Times New Roman" w:cs="Times New Roman"/>
         </w:rPr>
+        <w:lastRenderedPageBreak/>
         <w:t xml:space="preserve">are characterized by the apparent lack of </w:t>
       </w:r>
       <w:r>
@@ -11018,7 +11279,6 @@
         <w:rPr>
           <w:rFonts w:ascii="Times New Roman" w:hAnsi="Times New Roman" w:cs="Times New Roman"/>
         </w:rPr>
-        <w:lastRenderedPageBreak/>
         <w:t>Similarly the upper salinity limit for the most halo</w:t>
       </w:r>
       <w:r>
@@ -12494,6 +12754,7 @@
         <w:rPr>
           <w:rFonts w:ascii="Times New Roman" w:hAnsi="Times New Roman" w:cs="Times New Roman"/>
         </w:rPr>
+        <w:lastRenderedPageBreak/>
         <w:t xml:space="preserve">(Dobson </w:t>
       </w:r>
       <w:r>
@@ -12603,7 +12864,6 @@
           <w:rFonts w:ascii="Times New Roman" w:hAnsi="Times New Roman" w:cs="Times New Roman"/>
           <w:i/>
         </w:rPr>
-        <w:lastRenderedPageBreak/>
         <w:t xml:space="preserve">Roseovarius </w:t>
       </w:r>
       <w:r>
@@ -12834,7 +13094,20 @@
         <w:rPr>
           <w:rFonts w:ascii="Times New Roman" w:hAnsi="Times New Roman" w:cs="Times New Roman"/>
         </w:rPr>
-        <w:t xml:space="preserve">(*other isolates) </w:t>
+        <w:t>(*</w:t>
+      </w:r>
+      <w:r>
+        <w:rPr>
+          <w:rFonts w:ascii="Times New Roman" w:hAnsi="Times New Roman" w:cs="Times New Roman"/>
+          <w:highlight w:val="yellow"/>
+        </w:rPr>
+        <w:t>other isolates</w:t>
+      </w:r>
+      <w:r>
+        <w:rPr>
+          <w:rFonts w:ascii="Times New Roman" w:hAnsi="Times New Roman" w:cs="Times New Roman"/>
+        </w:rPr>
+        <w:t xml:space="preserve">) </w:t>
       </w:r>
       <w:r>
         <w:rPr>
@@ -13286,7 +13559,32 @@
         <w:rPr>
           <w:rFonts w:ascii="Times New Roman" w:hAnsi="Times New Roman" w:cs="Times New Roman"/>
         </w:rPr>
-        <w:t>on this size fraction is consistent with the cell size of isolates (*ref)</w:t>
+        <w:t>on this size fraction is consistent with the cell size of isolates (</w:t>
+      </w:r>
+      <w:r>
+        <w:rPr>
+          <w:rFonts w:ascii="Times New Roman" w:hAnsi="Times New Roman" w:cs="Times New Roman"/>
+        </w:rPr>
+        <w:t xml:space="preserve">Gauthier </w:t>
+      </w:r>
+      <w:r>
+        <w:rPr>
+          <w:rFonts w:ascii="Times New Roman" w:hAnsi="Times New Roman" w:cs="Times New Roman"/>
+          <w:i/>
+        </w:rPr>
+        <w:t>et al.</w:t>
+      </w:r>
+      <w:r>
+        <w:rPr>
+          <w:rFonts w:ascii="Times New Roman" w:hAnsi="Times New Roman" w:cs="Times New Roman"/>
+        </w:rPr>
+        <w:t>, 1992</w:t>
+      </w:r>
+      <w:r>
+        <w:rPr>
+          <w:rFonts w:ascii="Times New Roman" w:hAnsi="Times New Roman" w:cs="Times New Roman"/>
+        </w:rPr>
+        <w:t>)</w:t>
       </w:r>
       <w:r>
         <w:rPr>
@@ -13334,43 +13632,50 @@
         <w:rPr>
           <w:rFonts w:ascii="Times New Roman" w:hAnsi="Times New Roman" w:cs="Times New Roman"/>
         </w:rPr>
+        <w:t>with a general preference for labile carbon sources such as sugars, amino acids and</w:t>
+      </w:r>
+      <w:r>
+        <w:rPr>
+          <w:rFonts w:ascii="Times New Roman" w:hAnsi="Times New Roman" w:cs="Times New Roman"/>
+        </w:rPr>
+        <w:t xml:space="preserve"> organic acids</w:t>
+      </w:r>
+      <w:r>
+        <w:rPr>
+          <w:rFonts w:ascii="Times New Roman" w:hAnsi="Times New Roman" w:cs="Times New Roman"/>
+        </w:rPr>
+        <w:t xml:space="preserve"> (*ref)</w:t>
+      </w:r>
+      <w:r>
+        <w:rPr>
+          <w:rFonts w:ascii="Times New Roman" w:hAnsi="Times New Roman" w:cs="Times New Roman"/>
+        </w:rPr>
+        <w:t xml:space="preserve"> although </w:t>
+      </w:r>
+      <w:r>
+        <w:rPr>
+          <w:rFonts w:ascii="Times New Roman" w:hAnsi="Times New Roman" w:cs="Times New Roman"/>
+        </w:rPr>
         <w:t>originally isolated on hydrocarbons</w:t>
       </w:r>
       <w:r>
         <w:rPr>
           <w:rFonts w:ascii="Times New Roman" w:hAnsi="Times New Roman" w:cs="Times New Roman"/>
         </w:rPr>
-        <w:t xml:space="preserve"> (*ref)</w:t>
-      </w:r>
-      <w:r>
-        <w:rPr>
-          <w:rFonts w:ascii="Times New Roman" w:hAnsi="Times New Roman" w:cs="Times New Roman"/>
-        </w:rPr>
-        <w:t>, and generally prefer</w:t>
-      </w:r>
-      <w:r>
-        <w:rPr>
-          <w:rFonts w:ascii="Times New Roman" w:hAnsi="Times New Roman" w:cs="Times New Roman"/>
-        </w:rPr>
-        <w:t xml:space="preserve"> labile substrates such as sugars, amino acids and</w:t>
-      </w:r>
-      <w:r>
-        <w:rPr>
-          <w:rFonts w:ascii="Times New Roman" w:hAnsi="Times New Roman" w:cs="Times New Roman"/>
-        </w:rPr>
-        <w:t xml:space="preserve"> organic acids</w:t>
-      </w:r>
-      <w:r>
-        <w:rPr>
-          <w:rFonts w:ascii="Times New Roman" w:hAnsi="Times New Roman" w:cs="Times New Roman"/>
-        </w:rPr>
-        <w:t xml:space="preserve"> (*ref)</w:t>
-      </w:r>
-      <w:r>
-        <w:rPr>
-          <w:rFonts w:ascii="Times New Roman" w:hAnsi="Times New Roman" w:cs="Times New Roman"/>
-        </w:rPr>
-        <w:t>. Other isolates are capable of interacting with marine algae (*ref marinobacter adhaerans) and oxidation of manganese (*ref Marinobacter manganoxydans MnI7-9) and arsenate (M santoriniensis sp.) making them metabolically versatile</w:t>
+        <w:t xml:space="preserve"> (Gauthier </w:t>
+      </w:r>
+      <w:r>
+        <w:rPr>
+          <w:rFonts w:ascii="Times New Roman" w:hAnsi="Times New Roman" w:cs="Times New Roman"/>
+          <w:i/>
+        </w:rPr>
+        <w:t>et al.</w:t>
+      </w:r>
+      <w:r>
+        <w:rPr>
+          <w:rFonts w:ascii="Times New Roman" w:hAnsi="Times New Roman" w:cs="Times New Roman"/>
+        </w:rPr>
+        <w:t>, 1992)</w:t>
       </w:r>
       <w:r>
         <w:rPr>
@@ -13381,27 +13686,8 @@
       <w:r>
         <w:rPr>
           <w:rFonts w:ascii="Times New Roman" w:hAnsi="Times New Roman" w:cs="Times New Roman"/>
-          <w:i/>
-        </w:rPr>
-        <w:t xml:space="preserve">Marinobacter </w:t>
-      </w:r>
-      <w:r>
-        <w:rPr>
-          <w:rFonts w:ascii="Times New Roman" w:hAnsi="Times New Roman" w:cs="Times New Roman"/>
-        </w:rPr>
-        <w:t>are ubiquitous in the marine environment (</w:t>
-      </w:r>
-      <w:r>
-        <w:rPr>
-          <w:rFonts w:ascii="Times New Roman" w:hAnsi="Times New Roman" w:cs="Times New Roman"/>
-        </w:rPr>
-        <w:t>*ref) but</w:t>
-      </w:r>
-      <w:r>
-        <w:rPr>
-          <w:rFonts w:ascii="Times New Roman" w:hAnsi="Times New Roman" w:cs="Times New Roman"/>
-        </w:rPr>
-        <w:t xml:space="preserve"> appear to be enriched in several hypersaline Antarctic lakes due to their halotolerance (Bowman </w:t>
+        </w:rPr>
+        <w:t xml:space="preserve">They are enriched in several hypersaline Antarctic lakes (Bowman </w:t>
       </w:r>
       <w:r>
         <w:rPr>
@@ -13414,13 +13700,7 @@
         <w:rPr>
           <w:rFonts w:ascii="Times New Roman" w:hAnsi="Times New Roman" w:cs="Times New Roman"/>
         </w:rPr>
-        <w:t xml:space="preserve">, 2000b; </w:t>
-      </w:r>
-      <w:r>
-        <w:rPr>
-          <w:rFonts w:ascii="Times New Roman" w:hAnsi="Times New Roman" w:cs="Times New Roman"/>
-        </w:rPr>
-        <w:t xml:space="preserve">Naganuma </w:t>
+        <w:t xml:space="preserve">, 2000b; Naganuma </w:t>
       </w:r>
       <w:r>
         <w:rPr>
@@ -13433,13 +13713,7 @@
         <w:rPr>
           <w:rFonts w:ascii="Times New Roman" w:hAnsi="Times New Roman" w:cs="Times New Roman"/>
         </w:rPr>
-        <w:t xml:space="preserve">, 2005; </w:t>
-      </w:r>
-      <w:r>
-        <w:rPr>
-          <w:rFonts w:ascii="Times New Roman" w:hAnsi="Times New Roman" w:cs="Times New Roman"/>
-        </w:rPr>
-        <w:t xml:space="preserve">Glatz </w:t>
+        <w:t xml:space="preserve">, 2005; Glatz </w:t>
       </w:r>
       <w:r>
         <w:rPr>
@@ -13466,7 +13740,240 @@
         <w:rPr>
           <w:rFonts w:ascii="Times New Roman" w:hAnsi="Times New Roman" w:cs="Times New Roman"/>
         </w:rPr>
-        <w:t>*</w:t>
+        <w:t xml:space="preserve">*), likely due to their halotolerance. The genus is extraordinarily </w:t>
+      </w:r>
+      <w:r>
+        <w:rPr>
+          <w:rFonts w:ascii="Times New Roman" w:hAnsi="Times New Roman" w:cs="Times New Roman"/>
+        </w:rPr>
+        <w:t>metabolic</w:t>
+      </w:r>
+      <w:r>
+        <w:rPr>
+          <w:rFonts w:ascii="Times New Roman" w:hAnsi="Times New Roman" w:cs="Times New Roman"/>
+        </w:rPr>
+        <w:t>ally versatile</w:t>
+      </w:r>
+      <w:r>
+        <w:rPr>
+          <w:rFonts w:ascii="Times New Roman" w:hAnsi="Times New Roman" w:cs="Times New Roman"/>
+        </w:rPr>
+        <w:t xml:space="preserve"> described as a “generalist” or “opportunitroph” (*Singer </w:t>
+      </w:r>
+      <w:r>
+        <w:rPr>
+          <w:rFonts w:ascii="Times New Roman" w:hAnsi="Times New Roman" w:cs="Times New Roman"/>
+          <w:i/>
+        </w:rPr>
+        <w:t>et al.</w:t>
+      </w:r>
+      <w:r>
+        <w:rPr>
+          <w:rFonts w:ascii="Times New Roman" w:hAnsi="Times New Roman" w:cs="Times New Roman"/>
+        </w:rPr>
+        <w:t>, 2011)</w:t>
+      </w:r>
+      <w:r>
+        <w:rPr>
+          <w:rFonts w:ascii="Times New Roman" w:hAnsi="Times New Roman" w:cs="Times New Roman"/>
+        </w:rPr>
+        <w:t>. Some i</w:t>
+      </w:r>
+      <w:r>
+        <w:rPr>
+          <w:rFonts w:ascii="Times New Roman" w:hAnsi="Times New Roman" w:cs="Times New Roman"/>
+        </w:rPr>
+        <w:t xml:space="preserve">solates are capable of </w:t>
+      </w:r>
+      <w:r>
+        <w:rPr>
+          <w:rFonts w:ascii="Times New Roman" w:hAnsi="Times New Roman" w:cs="Times New Roman"/>
+        </w:rPr>
+        <w:t xml:space="preserve">interacting with </w:t>
+      </w:r>
+      <w:r>
+        <w:rPr>
+          <w:rFonts w:ascii="Times New Roman" w:hAnsi="Times New Roman" w:cs="Times New Roman"/>
+        </w:rPr>
+        <w:t>diatoms</w:t>
+      </w:r>
+      <w:r>
+        <w:rPr>
+          <w:rFonts w:ascii="Times New Roman" w:hAnsi="Times New Roman" w:cs="Times New Roman"/>
+        </w:rPr>
+        <w:t xml:space="preserve"> (</w:t>
+      </w:r>
+      <w:r>
+        <w:rPr>
+          <w:rFonts w:ascii="Times New Roman" w:hAnsi="Times New Roman" w:cs="Times New Roman"/>
+        </w:rPr>
+        <w:t xml:space="preserve">Gärdes </w:t>
+      </w:r>
+      <w:r>
+        <w:rPr>
+          <w:rFonts w:ascii="Times New Roman" w:hAnsi="Times New Roman" w:cs="Times New Roman"/>
+          <w:i/>
+        </w:rPr>
+        <w:t>et al</w:t>
+      </w:r>
+      <w:r>
+        <w:rPr>
+          <w:rFonts w:ascii="Times New Roman" w:hAnsi="Times New Roman" w:cs="Times New Roman"/>
+        </w:rPr>
+        <w:t>., 2010</w:t>
+      </w:r>
+      <w:r>
+        <w:rPr>
+          <w:rFonts w:ascii="Times New Roman" w:hAnsi="Times New Roman" w:cs="Times New Roman"/>
+        </w:rPr>
+        <w:t>)</w:t>
+      </w:r>
+      <w:r>
+        <w:rPr>
+          <w:rFonts w:ascii="Times New Roman" w:hAnsi="Times New Roman" w:cs="Times New Roman"/>
+        </w:rPr>
+        <w:t xml:space="preserve"> and dinoflagellates (Green </w:t>
+      </w:r>
+      <w:r>
+        <w:rPr>
+          <w:rFonts w:ascii="Times New Roman" w:hAnsi="Times New Roman" w:cs="Times New Roman"/>
+          <w:i/>
+        </w:rPr>
+        <w:t>et al.</w:t>
+      </w:r>
+      <w:r>
+        <w:rPr>
+          <w:rFonts w:ascii="Times New Roman" w:hAnsi="Times New Roman" w:cs="Times New Roman"/>
+        </w:rPr>
+        <w:t>, 2006)</w:t>
+      </w:r>
+      <w:r>
+        <w:rPr>
+          <w:rFonts w:ascii="Times New Roman" w:hAnsi="Times New Roman" w:cs="Times New Roman"/>
+        </w:rPr>
+        <w:t xml:space="preserve">. Others are </w:t>
+      </w:r>
+      <w:r>
+        <w:rPr>
+          <w:rFonts w:ascii="Times New Roman" w:hAnsi="Times New Roman" w:cs="Times New Roman"/>
+        </w:rPr>
+        <w:t>iron/</w:t>
+      </w:r>
+      <w:r>
+        <w:rPr>
+          <w:rFonts w:ascii="Times New Roman" w:hAnsi="Times New Roman" w:cs="Times New Roman"/>
+        </w:rPr>
+        <w:t>manganese</w:t>
+      </w:r>
+      <w:r>
+        <w:rPr>
+          <w:rFonts w:ascii="Times New Roman" w:hAnsi="Times New Roman" w:cs="Times New Roman"/>
+        </w:rPr>
+        <w:t xml:space="preserve"> </w:t>
+      </w:r>
+      <w:r>
+        <w:rPr>
+          <w:rFonts w:ascii="Times New Roman" w:hAnsi="Times New Roman" w:cs="Times New Roman"/>
+        </w:rPr>
+        <w:t>facultative</w:t>
+      </w:r>
+      <w:r>
+        <w:rPr>
+          <w:rFonts w:ascii="Times New Roman" w:hAnsi="Times New Roman" w:cs="Times New Roman"/>
+        </w:rPr>
+        <w:t xml:space="preserve"> </w:t>
+      </w:r>
+      <w:r>
+        <w:rPr>
+          <w:rFonts w:ascii="Times New Roman" w:hAnsi="Times New Roman" w:cs="Times New Roman"/>
+        </w:rPr>
+        <w:t>chemo</w:t>
+      </w:r>
+      <w:r>
+        <w:rPr>
+          <w:rFonts w:ascii="Times New Roman" w:hAnsi="Times New Roman" w:cs="Times New Roman"/>
+        </w:rPr>
+        <w:t xml:space="preserve">autotrophs </w:t>
+      </w:r>
+      <w:r>
+        <w:rPr>
+          <w:rFonts w:ascii="Times New Roman" w:hAnsi="Times New Roman" w:cs="Times New Roman"/>
+        </w:rPr>
+        <w:t xml:space="preserve">(Wang </w:t>
+      </w:r>
+      <w:r>
+        <w:rPr>
+          <w:rFonts w:ascii="Times New Roman" w:hAnsi="Times New Roman" w:cs="Times New Roman"/>
+          <w:i/>
+        </w:rPr>
+        <w:t>et al.</w:t>
+      </w:r>
+      <w:r>
+        <w:rPr>
+          <w:rFonts w:ascii="Times New Roman" w:hAnsi="Times New Roman" w:cs="Times New Roman"/>
+        </w:rPr>
+        <w:t>, 2011</w:t>
+      </w:r>
+      <w:r>
+        <w:rPr>
+          <w:rFonts w:ascii="Times New Roman" w:hAnsi="Times New Roman" w:cs="Times New Roman"/>
+        </w:rPr>
+        <w:t>)</w:t>
+      </w:r>
+      <w:r>
+        <w:rPr>
+          <w:rFonts w:ascii="Times New Roman" w:hAnsi="Times New Roman" w:cs="Times New Roman"/>
+        </w:rPr>
+        <w:t xml:space="preserve"> </w:t>
+      </w:r>
+      <w:r>
+        <w:rPr>
+          <w:rFonts w:ascii="Times New Roman" w:hAnsi="Times New Roman" w:cs="Times New Roman"/>
+        </w:rPr>
+        <w:t xml:space="preserve">(*perhaps sulfur oxidizing Swan 2011) </w:t>
+      </w:r>
+      <w:r>
+        <w:rPr>
+          <w:rFonts w:ascii="Times New Roman" w:hAnsi="Times New Roman" w:cs="Times New Roman"/>
+        </w:rPr>
+        <w:t xml:space="preserve">or capable of unusual redox cycling such as </w:t>
+      </w:r>
+      <w:r>
+        <w:rPr>
+          <w:rFonts w:ascii="Times New Roman" w:hAnsi="Times New Roman" w:cs="Times New Roman"/>
+        </w:rPr>
+        <w:t>switch</w:t>
+      </w:r>
+      <w:r>
+        <w:rPr>
+          <w:rFonts w:ascii="Times New Roman" w:hAnsi="Times New Roman" w:cs="Times New Roman"/>
+        </w:rPr>
+        <w:t>ing</w:t>
+      </w:r>
+      <w:r>
+        <w:rPr>
+          <w:rFonts w:ascii="Times New Roman" w:hAnsi="Times New Roman" w:cs="Times New Roman"/>
+        </w:rPr>
+        <w:t xml:space="preserve"> from arsenate oxidation to dissimilatory arsenate reduction </w:t>
+      </w:r>
+      <w:r>
+        <w:rPr>
+          <w:rFonts w:ascii="Times New Roman" w:hAnsi="Times New Roman" w:cs="Times New Roman"/>
+        </w:rPr>
+        <w:t xml:space="preserve">(Handley </w:t>
+      </w:r>
+      <w:r>
+        <w:rPr>
+          <w:rFonts w:ascii="Times New Roman" w:hAnsi="Times New Roman" w:cs="Times New Roman"/>
+          <w:i/>
+        </w:rPr>
+        <w:t>et al</w:t>
+      </w:r>
+      <w:r>
+        <w:rPr>
+          <w:rFonts w:ascii="Times New Roman" w:hAnsi="Times New Roman" w:cs="Times New Roman"/>
+        </w:rPr>
+        <w:t>., 2009</w:t>
       </w:r>
       <w:r>
         <w:rPr>
@@ -13491,7 +13998,25 @@
         <w:rPr>
           <w:rFonts w:ascii="Times New Roman" w:hAnsi="Times New Roman" w:cs="Times New Roman"/>
         </w:rPr>
-        <w:t xml:space="preserve">isolates from Antarctic lakes are </w:t>
+        <w:t xml:space="preserve">isolates </w:t>
+      </w:r>
+      <w:r>
+        <w:rPr>
+          <w:rFonts w:ascii="Times New Roman" w:hAnsi="Times New Roman" w:cs="Times New Roman"/>
+        </w:rPr>
+        <w:t xml:space="preserve">from Antarctic Lakes </w:t>
+      </w:r>
+      <w:r>
+        <w:rPr>
+          <w:rFonts w:ascii="Times New Roman" w:hAnsi="Times New Roman" w:cs="Times New Roman"/>
+        </w:rPr>
+        <w:t xml:space="preserve">are </w:t>
+      </w:r>
+      <w:r>
+        <w:rPr>
+          <w:rFonts w:ascii="Times New Roman" w:hAnsi="Times New Roman" w:cs="Times New Roman"/>
+        </w:rPr>
+        <w:t xml:space="preserve">similarly </w:t>
       </w:r>
       <w:r>
         <w:rPr>
@@ -13552,7 +14077,19 @@
         <w:rPr>
           <w:rFonts w:ascii="Times New Roman" w:hAnsi="Times New Roman" w:cs="Times New Roman"/>
         </w:rPr>
-        <w:t xml:space="preserve">) </w:t>
+        <w:t>)</w:t>
+      </w:r>
+      <w:r>
+        <w:rPr>
+          <w:rFonts w:ascii="Times New Roman" w:hAnsi="Times New Roman" w:cs="Times New Roman"/>
+        </w:rPr>
+        <w:t>, all of</w:t>
+      </w:r>
+      <w:r>
+        <w:rPr>
+          <w:rFonts w:ascii="Times New Roman" w:hAnsi="Times New Roman" w:cs="Times New Roman"/>
+        </w:rPr>
+        <w:t xml:space="preserve"> </w:t>
       </w:r>
       <w:r>
         <w:rPr>
@@ -13600,7 +14137,25 @@
         <w:rPr>
           <w:rFonts w:ascii="Times New Roman" w:hAnsi="Times New Roman" w:cs="Times New Roman"/>
         </w:rPr>
-        <w:t xml:space="preserve"> (*see below)</w:t>
+        <w:t xml:space="preserve"> in Organic Lake</w:t>
+      </w:r>
+      <w:r>
+        <w:rPr>
+          <w:rFonts w:ascii="Times New Roman" w:hAnsi="Times New Roman" w:cs="Times New Roman"/>
+        </w:rPr>
+        <w:t xml:space="preserve"> and </w:t>
+      </w:r>
+      <w:r>
+        <w:rPr>
+          <w:rFonts w:ascii="Times New Roman" w:hAnsi="Times New Roman" w:cs="Times New Roman"/>
+        </w:rPr>
+        <w:t xml:space="preserve">the possibility of </w:t>
+      </w:r>
+      <w:r>
+        <w:rPr>
+          <w:rFonts w:ascii="Times New Roman" w:hAnsi="Times New Roman" w:cs="Times New Roman"/>
+        </w:rPr>
+        <w:t>occupying multiple functional roles</w:t>
       </w:r>
       <w:r>
         <w:rPr>
@@ -13730,7 +14285,19 @@
         <w:rPr>
           <w:rFonts w:ascii="Times New Roman" w:hAnsi="Times New Roman" w:cs="Times New Roman"/>
         </w:rPr>
-        <w:t xml:space="preserve"> and are the most likely candidates for mediating processes confined to that depth</w:t>
+        <w:t xml:space="preserve"> and are the most likely </w:t>
+      </w:r>
+      <w:r>
+        <w:rPr>
+          <w:rFonts w:ascii="Times New Roman" w:hAnsi="Times New Roman" w:cs="Times New Roman"/>
+        </w:rPr>
+        <w:t>mediated</w:t>
+      </w:r>
+      <w:r>
+        <w:rPr>
+          <w:rFonts w:ascii="Times New Roman" w:hAnsi="Times New Roman" w:cs="Times New Roman"/>
+        </w:rPr>
+        <w:t xml:space="preserve"> processes confined to that depth</w:t>
       </w:r>
       <w:r>
         <w:rPr>
@@ -14079,6 +14646,7 @@
         <w:rPr>
           <w:rFonts w:ascii="Times New Roman" w:hAnsi="Times New Roman" w:cs="Times New Roman"/>
         </w:rPr>
+        <w:lastRenderedPageBreak/>
         <w:t>(*Bacilli?</w:t>
       </w:r>
       <w:proofErr w:type="gramEnd"/>
@@ -14209,14 +14777,7 @@
         <w:rPr>
           <w:rFonts w:ascii="Times New Roman" w:hAnsi="Times New Roman" w:cs="Times New Roman"/>
         </w:rPr>
-        <w:t xml:space="preserve"> and choanoflagellates. These taxa were all found on larger size </w:t>
-      </w:r>
-      <w:r>
-        <w:rPr>
-          <w:rFonts w:ascii="Times New Roman" w:hAnsi="Times New Roman" w:cs="Times New Roman"/>
-        </w:rPr>
-        <w:lastRenderedPageBreak/>
-        <w:t xml:space="preserve">fractions, except </w:t>
+        <w:t xml:space="preserve"> and choanoflagellates. These taxa were all found on larger size fractions, except </w:t>
       </w:r>
       <w:r>
         <w:rPr>
@@ -15577,7 +16138,14 @@
         <w:rPr>
           <w:rFonts w:ascii="Times New Roman" w:hAnsi="Times New Roman" w:cs="Times New Roman"/>
         </w:rPr>
-        <w:t xml:space="preserve">as well as </w:t>
+        <w:t xml:space="preserve">as </w:t>
+      </w:r>
+      <w:r>
+        <w:rPr>
+          <w:rFonts w:ascii="Times New Roman" w:hAnsi="Times New Roman" w:cs="Times New Roman"/>
+        </w:rPr>
+        <w:lastRenderedPageBreak/>
+        <w:t xml:space="preserve">well as </w:t>
       </w:r>
       <w:r>
         <w:rPr>
@@ -15697,7 +16265,6 @@
         <w:rPr>
           <w:rFonts w:ascii="Times New Roman" w:hAnsi="Times New Roman" w:cs="Times New Roman"/>
         </w:rPr>
-        <w:lastRenderedPageBreak/>
         <w:t>As</w:t>
       </w:r>
       <w:r>
@@ -15746,7 +16313,13 @@
         <w:rPr>
           <w:rFonts w:ascii="Times New Roman" w:hAnsi="Times New Roman" w:cs="Times New Roman"/>
         </w:rPr>
-        <w:t xml:space="preserve">Low nitrate </w:t>
+        <w:t>Since 6.5 m is where dissolved N is relatively less limited, it would be consistent that a higher proportion of dissimilatory nitrate reduction to occur at this discrete layer. However, the l</w:t>
+      </w:r>
+      <w:r>
+        <w:rPr>
+          <w:rFonts w:ascii="Times New Roman" w:hAnsi="Times New Roman" w:cs="Times New Roman"/>
+        </w:rPr>
+        <w:t xml:space="preserve">ow nitrate </w:t>
       </w:r>
       <w:r>
         <w:rPr>
@@ -15794,7 +16367,25 @@
         <w:rPr>
           <w:rFonts w:ascii="Times New Roman" w:hAnsi="Times New Roman" w:cs="Times New Roman"/>
         </w:rPr>
-        <w:t xml:space="preserve"> is characteristic of active nitrate respiration (*ref)</w:t>
+        <w:t xml:space="preserve"> is characteristic of </w:t>
+      </w:r>
+      <w:r>
+        <w:rPr>
+          <w:rFonts w:ascii="Times New Roman" w:hAnsi="Times New Roman" w:cs="Times New Roman"/>
+        </w:rPr>
+        <w:t>dissimilatory nitrate reduction to ammonia (DNRA)</w:t>
+      </w:r>
+      <w:r>
+        <w:rPr>
+          <w:rFonts w:ascii="Times New Roman" w:hAnsi="Times New Roman" w:cs="Times New Roman"/>
+        </w:rPr>
+        <w:t xml:space="preserve"> (*ref)</w:t>
+      </w:r>
+      <w:r>
+        <w:rPr>
+          <w:rFonts w:ascii="Times New Roman" w:hAnsi="Times New Roman" w:cs="Times New Roman"/>
+        </w:rPr>
+        <w:t xml:space="preserve"> and not complete canonical denitrification where nitrate is lost from the system as nitrogen gas</w:t>
       </w:r>
       <w:r>
         <w:rPr>
@@ -15806,127 +16397,19 @@
         <w:rPr>
           <w:rFonts w:ascii="Times New Roman" w:hAnsi="Times New Roman" w:cs="Times New Roman"/>
         </w:rPr>
-        <w:t>Since</w:t>
-      </w:r>
-      <w:r>
-        <w:rPr>
-          <w:rFonts w:ascii="Times New Roman" w:hAnsi="Times New Roman" w:cs="Times New Roman"/>
-        </w:rPr>
-        <w:t xml:space="preserve"> </w:t>
-      </w:r>
-      <w:r>
-        <w:rPr>
-          <w:rFonts w:ascii="Times New Roman" w:hAnsi="Times New Roman" w:cs="Times New Roman"/>
-        </w:rPr>
-        <w:t xml:space="preserve">6.5 m </w:t>
-      </w:r>
-      <w:r>
-        <w:rPr>
-          <w:rFonts w:ascii="Times New Roman" w:hAnsi="Times New Roman" w:cs="Times New Roman"/>
-        </w:rPr>
-        <w:t xml:space="preserve">is where dissolved N is relatively less limited, it would be consistent </w:t>
-      </w:r>
-      <w:r>
-        <w:rPr>
-          <w:rFonts w:ascii="Times New Roman" w:hAnsi="Times New Roman" w:cs="Times New Roman"/>
-        </w:rPr>
-        <w:t>that a</w:t>
-      </w:r>
-      <w:r>
-        <w:rPr>
-          <w:rFonts w:ascii="Times New Roman" w:hAnsi="Times New Roman" w:cs="Times New Roman"/>
-        </w:rPr>
-        <w:t xml:space="preserve"> higher proportion of nitrate respiration to occur at this discrete layer. Furthermore, </w:t>
-      </w:r>
-      <w:r>
-        <w:rPr>
-          <w:rFonts w:ascii="Times New Roman" w:hAnsi="Times New Roman" w:cs="Times New Roman"/>
-        </w:rPr>
-        <w:t xml:space="preserve">6.5 m has the </w:t>
-      </w:r>
-      <w:r>
-        <w:rPr>
-          <w:rFonts w:ascii="Times New Roman" w:hAnsi="Times New Roman" w:cs="Times New Roman"/>
-        </w:rPr>
-        <w:t>highest potential for fer</w:t>
-      </w:r>
-      <w:r>
-        <w:rPr>
-          <w:rFonts w:ascii="Times New Roman" w:hAnsi="Times New Roman" w:cs="Times New Roman"/>
-        </w:rPr>
-        <w:t>mentatio</w:t>
-      </w:r>
-      <w:r>
-        <w:rPr>
-          <w:rFonts w:ascii="Times New Roman" w:hAnsi="Times New Roman" w:cs="Times New Roman"/>
-        </w:rPr>
-        <w:t>n and anaerobic carbon fixation</w:t>
-      </w:r>
-      <w:r>
-        <w:rPr>
-          <w:rFonts w:ascii="Times New Roman" w:hAnsi="Times New Roman" w:cs="Times New Roman"/>
-        </w:rPr>
-        <w:t xml:space="preserve"> </w:t>
-      </w:r>
-      <w:r>
-        <w:rPr>
-          <w:rFonts w:ascii="Times New Roman" w:hAnsi="Times New Roman" w:cs="Times New Roman"/>
-        </w:rPr>
-        <w:t xml:space="preserve">to </w:t>
-      </w:r>
-      <w:r>
-        <w:rPr>
-          <w:rFonts w:ascii="Times New Roman" w:hAnsi="Times New Roman" w:cs="Times New Roman"/>
-        </w:rPr>
-        <w:t xml:space="preserve">support </w:t>
-      </w:r>
-      <w:r>
-        <w:rPr>
-          <w:rFonts w:ascii="Times New Roman" w:hAnsi="Times New Roman" w:cs="Times New Roman"/>
-        </w:rPr>
-        <w:t>the cost of nitrate loss at a fixed depth</w:t>
-      </w:r>
-      <w:r>
-        <w:rPr>
-          <w:rFonts w:ascii="Times New Roman" w:hAnsi="Times New Roman" w:cs="Times New Roman"/>
-        </w:rPr>
-        <w:t xml:space="preserve">. </w:t>
-      </w:r>
-      <w:r>
-        <w:rPr>
-          <w:rFonts w:ascii="Times New Roman" w:hAnsi="Times New Roman" w:cs="Times New Roman"/>
-        </w:rPr>
-        <w:t>D</w:t>
-      </w:r>
-      <w:r>
-        <w:rPr>
-          <w:rFonts w:ascii="Times New Roman" w:hAnsi="Times New Roman" w:cs="Times New Roman"/>
-        </w:rPr>
-        <w:t>eamination (*check) and Stickland fermentation of amino acids (figure*) would also contribute to the</w:t>
-      </w:r>
-      <w:r>
-        <w:rPr>
-          <w:rFonts w:ascii="Times New Roman" w:hAnsi="Times New Roman" w:cs="Times New Roman"/>
-        </w:rPr>
-        <w:t xml:space="preserve"> higher</w:t>
-      </w:r>
-      <w:r>
-        <w:rPr>
-          <w:rFonts w:ascii="Times New Roman" w:hAnsi="Times New Roman" w:cs="Times New Roman"/>
-        </w:rPr>
-        <w:t xml:space="preserve"> </w:t>
-      </w:r>
-      <w:r>
-        <w:rPr>
-          <w:rFonts w:ascii="Times New Roman" w:hAnsi="Times New Roman" w:cs="Times New Roman"/>
-        </w:rPr>
-        <w:t>ammonia</w:t>
-      </w:r>
-      <w:r>
-        <w:rPr>
-          <w:rFonts w:ascii="Times New Roman" w:hAnsi="Times New Roman" w:cs="Times New Roman"/>
-        </w:rPr>
-        <w:t xml:space="preserve"> at that depth</w:t>
+        <w:t xml:space="preserve">This would be a possible strategy to </w:t>
+      </w:r>
+      <w:r>
+        <w:rPr>
+          <w:rFonts w:ascii="Times New Roman" w:hAnsi="Times New Roman" w:cs="Times New Roman"/>
+        </w:rPr>
+        <w:t xml:space="preserve">“short circuit” canonical </w:t>
+      </w:r>
+      <w:r>
+        <w:rPr>
+          <w:rFonts w:ascii="Times New Roman" w:hAnsi="Times New Roman" w:cs="Times New Roman"/>
+        </w:rPr>
+        <w:t>denitrification and conserve nitrogen in a closed system</w:t>
       </w:r>
       <w:r>
         <w:rPr>
@@ -15944,19 +16427,43 @@
         <w:rPr>
           <w:rFonts w:ascii="Times New Roman" w:hAnsi="Times New Roman" w:cs="Times New Roman"/>
         </w:rPr>
-        <w:t xml:space="preserve">The N conversion capacity in Organic Lake is therefore distinct from </w:t>
-      </w:r>
-      <w:r>
-        <w:rPr>
-          <w:rFonts w:ascii="Times New Roman" w:hAnsi="Times New Roman" w:cs="Times New Roman"/>
-        </w:rPr>
-        <w:t xml:space="preserve">Ace Lake, </w:t>
-      </w:r>
-      <w:r>
-        <w:rPr>
-          <w:rFonts w:ascii="Times New Roman" w:hAnsi="Times New Roman" w:cs="Times New Roman"/>
-        </w:rPr>
-        <w:t>as there is evidence of overall N loss via denitrification. This could indicate more exogenous inputs or that denitrification proceeds principally to ammonia rather than gas (*look up lake Bonney).</w:t>
+        <w:t xml:space="preserve">Sulfide has been correlated to inhibition of denitrification (*ref), which </w:t>
+      </w:r>
+      <w:r>
+        <w:rPr>
+          <w:rFonts w:ascii="Times New Roman" w:hAnsi="Times New Roman" w:cs="Times New Roman"/>
+        </w:rPr>
+        <w:t xml:space="preserve">may be other reduced sulfur compounds such as DMS </w:t>
+      </w:r>
+      <w:r>
+        <w:rPr>
+          <w:rFonts w:ascii="Times New Roman" w:hAnsi="Times New Roman" w:cs="Times New Roman"/>
+        </w:rPr>
+        <w:t xml:space="preserve">in Organic Lake. Alternative inhibitors are clearly evident in Lake Bonney. </w:t>
+      </w:r>
+      <w:r>
+        <w:rPr>
+          <w:rFonts w:ascii="Times New Roman" w:hAnsi="Times New Roman" w:cs="Times New Roman"/>
+        </w:rPr>
+        <w:t>*</w:t>
+      </w:r>
+      <w:r>
+        <w:rPr>
+          <w:rFonts w:ascii="Times New Roman" w:hAnsi="Times New Roman" w:cs="Times New Roman"/>
+        </w:rPr>
+        <w:t>Search instead for nrfA</w:t>
+      </w:r>
+      <w:r>
+        <w:rPr>
+          <w:rFonts w:ascii="Times New Roman" w:hAnsi="Times New Roman" w:cs="Times New Roman"/>
+        </w:rPr>
+        <w:t xml:space="preserve"> periplasmic!!!!or nirABD</w:t>
+      </w:r>
+      <w:r>
+        <w:rPr>
+          <w:rFonts w:ascii="Times New Roman" w:hAnsi="Times New Roman" w:cs="Times New Roman"/>
+        </w:rPr>
+        <w:t xml:space="preserve"> or nrfH</w:t>
       </w:r>
     </w:p>
     <w:p>
@@ -15970,217 +16477,8 @@
       <w:r>
         <w:rPr>
           <w:rFonts w:ascii="Times New Roman" w:hAnsi="Times New Roman" w:cs="Times New Roman"/>
-          <w:b/>
-        </w:rPr>
-        <w:t>Absence of C cycle genes</w:t>
-      </w:r>
-      <w:r>
-        <w:rPr>
-          <w:rFonts w:ascii="Times New Roman" w:hAnsi="Times New Roman" w:cs="Times New Roman"/>
-        </w:rPr>
-        <w:t xml:space="preserve">: </w:t>
-      </w:r>
-      <w:r>
-        <w:rPr>
-          <w:rFonts w:ascii="Times New Roman" w:hAnsi="Times New Roman" w:cs="Times New Roman"/>
-        </w:rPr>
-        <w:t>Genes for methanogenesis</w:t>
-      </w:r>
-      <w:r>
-        <w:rPr>
-          <w:rFonts w:ascii="Times New Roman" w:hAnsi="Times New Roman" w:cs="Times New Roman"/>
-        </w:rPr>
-        <w:t xml:space="preserve"> </w:t>
-      </w:r>
-      <w:r>
-        <w:rPr>
-          <w:rFonts w:ascii="Times New Roman" w:hAnsi="Times New Roman" w:cs="Times New Roman"/>
-        </w:rPr>
-        <w:t xml:space="preserve">were </w:t>
-      </w:r>
-      <w:r>
-        <w:rPr>
-          <w:rFonts w:ascii="Times New Roman" w:hAnsi="Times New Roman" w:cs="Times New Roman"/>
-        </w:rPr>
-        <w:t>absent</w:t>
-      </w:r>
-      <w:r>
-        <w:rPr>
-          <w:rFonts w:ascii="Times New Roman" w:hAnsi="Times New Roman" w:cs="Times New Roman"/>
-        </w:rPr>
-        <w:t xml:space="preserve"> (Figure 4A)</w:t>
-      </w:r>
-      <w:r>
-        <w:rPr>
-          <w:rFonts w:ascii="Times New Roman" w:hAnsi="Times New Roman" w:cs="Times New Roman"/>
-        </w:rPr>
-        <w:t xml:space="preserve"> which is to be </w:t>
-      </w:r>
-      <w:r>
-        <w:rPr>
-          <w:rFonts w:ascii="Times New Roman" w:hAnsi="Times New Roman" w:cs="Times New Roman"/>
-        </w:rPr>
-        <w:t xml:space="preserve">expected as methanogenesis usually only occurs when </w:t>
-      </w:r>
-      <w:r>
-        <w:rPr>
-          <w:rFonts w:ascii="Times New Roman" w:hAnsi="Times New Roman" w:cs="Times New Roman"/>
-        </w:rPr>
-        <w:t>alternate</w:t>
-      </w:r>
-      <w:r>
-        <w:rPr>
-          <w:rFonts w:ascii="Times New Roman" w:hAnsi="Times New Roman" w:cs="Times New Roman"/>
-        </w:rPr>
-        <w:t xml:space="preserve"> electron acceptors</w:t>
-      </w:r>
-      <w:r>
-        <w:rPr>
-          <w:rFonts w:ascii="Times New Roman" w:hAnsi="Times New Roman" w:cs="Times New Roman"/>
-        </w:rPr>
-        <w:t xml:space="preserve"> are depleted, but Organic Lake sulfate concentrations </w:t>
-      </w:r>
-      <w:r>
-        <w:rPr>
-          <w:rFonts w:ascii="Times New Roman" w:hAnsi="Times New Roman" w:cs="Times New Roman"/>
-        </w:rPr>
-        <w:t xml:space="preserve">in the deep zone are high (twice that of seawater) (Franzman </w:t>
-      </w:r>
-      <w:r>
-        <w:rPr>
-          <w:rFonts w:ascii="Times New Roman" w:hAnsi="Times New Roman" w:cs="Times New Roman"/>
-          <w:i/>
-        </w:rPr>
-        <w:t>et al.</w:t>
-      </w:r>
-      <w:r>
-        <w:rPr>
-          <w:rFonts w:ascii="Times New Roman" w:hAnsi="Times New Roman" w:cs="Times New Roman"/>
-        </w:rPr>
-        <w:t>, 1987).</w:t>
-      </w:r>
-      <w:r>
-        <w:rPr>
-          <w:rFonts w:ascii="Times New Roman" w:hAnsi="Times New Roman" w:cs="Times New Roman"/>
-        </w:rPr>
-        <w:t xml:space="preserve"> (</w:t>
-      </w:r>
-      <w:r>
-        <w:rPr>
-          <w:rFonts w:ascii="Times New Roman" w:hAnsi="Times New Roman" w:cs="Times New Roman"/>
-        </w:rPr>
-        <w:t>(*ref paper SRB vs methanogens</w:t>
-      </w:r>
-      <w:proofErr w:type="gramStart"/>
-      <w:r>
-        <w:rPr>
-          <w:rFonts w:ascii="Times New Roman" w:hAnsi="Times New Roman" w:cs="Times New Roman"/>
-        </w:rPr>
-        <w:t>)</w:t>
-      </w:r>
-      <w:r>
-        <w:rPr>
-          <w:rFonts w:ascii="Times New Roman" w:hAnsi="Times New Roman" w:cs="Times New Roman"/>
-        </w:rPr>
-        <w:t>(</w:t>
-      </w:r>
-      <w:proofErr w:type="gramEnd"/>
-      <w:r>
-        <w:rPr>
-          <w:rFonts w:ascii="Times New Roman" w:hAnsi="Times New Roman" w:cs="Times New Roman"/>
-        </w:rPr>
-        <w:t>*it is probably energetically unfavo</w:t>
-      </w:r>
-      <w:r>
-        <w:rPr>
-          <w:rFonts w:ascii="Times New Roman" w:hAnsi="Times New Roman" w:cs="Times New Roman"/>
-        </w:rPr>
-        <w:t>urable if it is hydrogenotrophic</w:t>
-      </w:r>
-      <w:r>
-        <w:rPr>
-          <w:rFonts w:ascii="Times New Roman" w:hAnsi="Times New Roman" w:cs="Times New Roman"/>
-        </w:rPr>
-        <w:t>,</w:t>
-      </w:r>
-      <w:r>
-        <w:rPr>
-          <w:rFonts w:ascii="Times New Roman" w:hAnsi="Times New Roman" w:cs="Times New Roman"/>
-        </w:rPr>
-        <w:t xml:space="preserve"> and limited by</w:t>
-      </w:r>
-      <w:r>
-        <w:rPr>
-          <w:rFonts w:ascii="Times New Roman" w:hAnsi="Times New Roman" w:cs="Times New Roman"/>
-        </w:rPr>
-        <w:t xml:space="preserve"> competitive exclusion</w:t>
-      </w:r>
-      <w:r>
-        <w:rPr>
-          <w:rFonts w:ascii="Times New Roman" w:hAnsi="Times New Roman" w:cs="Times New Roman"/>
-        </w:rPr>
-        <w:t xml:space="preserve"> if fermentative</w:t>
-      </w:r>
-      <w:r>
-        <w:rPr>
-          <w:rFonts w:ascii="Times New Roman" w:hAnsi="Times New Roman" w:cs="Times New Roman"/>
-        </w:rPr>
-        <w:t>)</w:t>
-      </w:r>
-      <w:r>
-        <w:rPr>
-          <w:rFonts w:ascii="Times New Roman" w:hAnsi="Times New Roman" w:cs="Times New Roman"/>
-        </w:rPr>
-        <w:t>.</w:t>
-      </w:r>
-      <w:r>
-        <w:rPr>
-          <w:rFonts w:ascii="Times New Roman" w:hAnsi="Times New Roman" w:cs="Times New Roman"/>
-        </w:rPr>
-        <w:t xml:space="preserve"> </w:t>
-      </w:r>
-      <w:r>
-        <w:rPr>
-          <w:rFonts w:ascii="Times New Roman" w:hAnsi="Times New Roman" w:cs="Times New Roman"/>
-        </w:rPr>
-        <w:t xml:space="preserve">Moreover, methane oxidation enzymes that were detected are not indicative of active methane </w:t>
-      </w:r>
-      <w:r>
-        <w:rPr>
-          <w:rFonts w:ascii="Times New Roman" w:hAnsi="Times New Roman" w:cs="Times New Roman"/>
-        </w:rPr>
-        <w:t>production.</w:t>
-      </w:r>
-      <w:r>
-        <w:rPr>
-          <w:rFonts w:ascii="Times New Roman" w:hAnsi="Times New Roman" w:cs="Times New Roman"/>
-        </w:rPr>
-        <w:t xml:space="preserve"> </w:t>
-      </w:r>
-      <w:r>
-        <w:rPr>
-          <w:rFonts w:ascii="Times New Roman" w:hAnsi="Times New Roman" w:cs="Times New Roman"/>
-        </w:rPr>
-        <w:t>T</w:t>
-      </w:r>
-      <w:r>
-        <w:rPr>
-          <w:rFonts w:ascii="Times New Roman" w:hAnsi="Times New Roman" w:cs="Times New Roman"/>
-        </w:rPr>
-        <w:t xml:space="preserve">hey related to alkane hydroxylases and therefore most likely involved in hydrolysis of compounds such as phenol, which has been previously detected in the bottom waters of Organic Lake (Roberts &amp; Burton 1993a; Roberts </w:t>
-      </w:r>
-      <w:r>
-        <w:rPr>
-          <w:rFonts w:ascii="Times New Roman" w:hAnsi="Times New Roman" w:cs="Times New Roman"/>
-          <w:i/>
-        </w:rPr>
-        <w:t>et al.</w:t>
-      </w:r>
-      <w:r>
-        <w:rPr>
-          <w:rFonts w:ascii="Times New Roman" w:hAnsi="Times New Roman" w:cs="Times New Roman"/>
-        </w:rPr>
-        <w:t xml:space="preserve">, 1993b). </w:t>
+        </w:rPr>
+        <w:t>Deamination (*check) and Stickland fermentation of amino acids (figure*) would also contribute to the higher ammonia at that depth.</w:t>
       </w:r>
     </w:p>
     <w:p>
@@ -16194,272 +16492,20 @@
       <w:r>
         <w:rPr>
           <w:rFonts w:ascii="Times New Roman" w:hAnsi="Times New Roman" w:cs="Times New Roman"/>
-          <w:b/>
-        </w:rPr>
-        <w:t>Absence of S cycle genes</w:t>
-      </w:r>
-      <w:r>
-        <w:rPr>
-          <w:rFonts w:ascii="Times New Roman" w:hAnsi="Times New Roman" w:cs="Times New Roman"/>
-        </w:rPr>
-        <w:t xml:space="preserve">: </w:t>
-      </w:r>
-      <w:r>
-        <w:rPr>
-          <w:rFonts w:ascii="Times New Roman" w:hAnsi="Times New Roman" w:cs="Times New Roman"/>
-        </w:rPr>
-        <w:t xml:space="preserve">Although Organic Lake is not sulfidic, </w:t>
-      </w:r>
-      <w:r>
-        <w:rPr>
-          <w:rFonts w:ascii="Times New Roman" w:hAnsi="Times New Roman" w:cs="Times New Roman"/>
-        </w:rPr>
-        <w:t xml:space="preserve">it is possible for </w:t>
-      </w:r>
-      <w:r>
-        <w:rPr>
-          <w:rFonts w:ascii="Times New Roman" w:hAnsi="Times New Roman" w:cs="Times New Roman"/>
-        </w:rPr>
-        <w:t>‘cryptic’</w:t>
-      </w:r>
-      <w:r>
-        <w:rPr>
-          <w:rFonts w:ascii="Times New Roman" w:hAnsi="Times New Roman" w:cs="Times New Roman"/>
-        </w:rPr>
-        <w:t xml:space="preserve"> </w:t>
-      </w:r>
-      <w:r>
-        <w:rPr>
-          <w:rFonts w:ascii="Times New Roman" w:hAnsi="Times New Roman" w:cs="Times New Roman"/>
-        </w:rPr>
-        <w:t xml:space="preserve">sulfur cycling </w:t>
-      </w:r>
-      <w:r>
-        <w:rPr>
-          <w:rFonts w:ascii="Times New Roman" w:hAnsi="Times New Roman" w:cs="Times New Roman"/>
-        </w:rPr>
-        <w:t>to</w:t>
-      </w:r>
-      <w:r>
-        <w:rPr>
-          <w:rFonts w:ascii="Times New Roman" w:hAnsi="Times New Roman" w:cs="Times New Roman"/>
-        </w:rPr>
-        <w:t xml:space="preserve"> occur where </w:t>
-      </w:r>
-      <w:r>
-        <w:rPr>
-          <w:rFonts w:ascii="Times New Roman" w:hAnsi="Times New Roman" w:cs="Times New Roman"/>
-        </w:rPr>
-        <w:t xml:space="preserve">there is no chemical </w:t>
-      </w:r>
-      <w:r>
-        <w:rPr>
-          <w:rFonts w:ascii="Times New Roman" w:hAnsi="Times New Roman" w:cs="Times New Roman"/>
-        </w:rPr>
-        <w:t>signature</w:t>
-      </w:r>
-      <w:r>
-        <w:rPr>
-          <w:rFonts w:ascii="Times New Roman" w:hAnsi="Times New Roman" w:cs="Times New Roman"/>
-        </w:rPr>
-        <w:t>. S</w:t>
-      </w:r>
-      <w:r>
-        <w:rPr>
-          <w:rFonts w:ascii="Times New Roman" w:hAnsi="Times New Roman" w:cs="Times New Roman"/>
-        </w:rPr>
-        <w:t xml:space="preserve">ulfate reduction </w:t>
-      </w:r>
-      <w:r>
-        <w:rPr>
-          <w:rFonts w:ascii="Times New Roman" w:hAnsi="Times New Roman" w:cs="Times New Roman"/>
-        </w:rPr>
-        <w:t xml:space="preserve">can be </w:t>
-      </w:r>
-      <w:r>
-        <w:rPr>
-          <w:rFonts w:ascii="Times New Roman" w:hAnsi="Times New Roman" w:cs="Times New Roman"/>
-        </w:rPr>
-        <w:t>tightly coupled to</w:t>
-      </w:r>
-      <w:r>
-        <w:rPr>
-          <w:rFonts w:ascii="Times New Roman" w:hAnsi="Times New Roman" w:cs="Times New Roman"/>
-        </w:rPr>
-        <w:t xml:space="preserve"> </w:t>
-      </w:r>
-      <w:r>
-        <w:rPr>
-          <w:rFonts w:ascii="Times New Roman" w:hAnsi="Times New Roman" w:cs="Times New Roman"/>
-        </w:rPr>
-        <w:t xml:space="preserve">sulfide oxidation such that there is no detectable </w:t>
-      </w:r>
-      <w:r>
-        <w:rPr>
-          <w:rFonts w:ascii="Times New Roman" w:hAnsi="Times New Roman" w:cs="Times New Roman"/>
-        </w:rPr>
-        <w:t xml:space="preserve">sulfide </w:t>
-      </w:r>
-      <w:r>
-        <w:rPr>
-          <w:rFonts w:ascii="Times New Roman" w:hAnsi="Times New Roman" w:cs="Times New Roman"/>
-        </w:rPr>
-        <w:t xml:space="preserve">(*Canfield </w:t>
-      </w:r>
-      <w:r>
-        <w:rPr>
-          <w:rFonts w:ascii="Times New Roman" w:hAnsi="Times New Roman" w:cs="Times New Roman"/>
-          <w:i/>
-        </w:rPr>
-        <w:t>et al.</w:t>
-      </w:r>
-      <w:r>
-        <w:rPr>
-          <w:rFonts w:ascii="Times New Roman" w:hAnsi="Times New Roman" w:cs="Times New Roman"/>
-        </w:rPr>
-        <w:t>, 2010)</w:t>
-      </w:r>
-      <w:r>
-        <w:rPr>
-          <w:rFonts w:ascii="Times New Roman" w:hAnsi="Times New Roman" w:cs="Times New Roman"/>
-        </w:rPr>
-        <w:t xml:space="preserve">, or sulfate </w:t>
-      </w:r>
-      <w:r>
-        <w:rPr>
-          <w:rFonts w:ascii="Times New Roman" w:hAnsi="Times New Roman" w:cs="Times New Roman"/>
-        </w:rPr>
-        <w:t xml:space="preserve">(Ng </w:t>
-      </w:r>
-      <w:r>
-        <w:rPr>
-          <w:rFonts w:ascii="Times New Roman" w:hAnsi="Times New Roman" w:cs="Times New Roman"/>
-          <w:i/>
-        </w:rPr>
-        <w:t>et al.</w:t>
-      </w:r>
-      <w:r>
-        <w:rPr>
-          <w:rFonts w:ascii="Times New Roman" w:hAnsi="Times New Roman" w:cs="Times New Roman"/>
-        </w:rPr>
-        <w:t xml:space="preserve">, 2010; Lauro </w:t>
-      </w:r>
-      <w:r>
-        <w:rPr>
-          <w:rFonts w:ascii="Times New Roman" w:hAnsi="Times New Roman" w:cs="Times New Roman"/>
-          <w:i/>
-        </w:rPr>
-        <w:t>et al.</w:t>
-      </w:r>
-      <w:r>
-        <w:rPr>
-          <w:rFonts w:ascii="Times New Roman" w:hAnsi="Times New Roman" w:cs="Times New Roman"/>
-        </w:rPr>
-        <w:t xml:space="preserve">, 2011). </w:t>
-      </w:r>
-      <w:r>
-        <w:rPr>
-          <w:rFonts w:ascii="Times New Roman" w:hAnsi="Times New Roman" w:cs="Times New Roman"/>
-        </w:rPr>
-        <w:t>However</w:t>
-      </w:r>
-      <w:r>
-        <w:rPr>
-          <w:rFonts w:ascii="Times New Roman" w:hAnsi="Times New Roman" w:cs="Times New Roman"/>
-        </w:rPr>
-        <w:t>,</w:t>
-      </w:r>
-      <w:r>
-        <w:rPr>
-          <w:rFonts w:ascii="Times New Roman" w:hAnsi="Times New Roman" w:cs="Times New Roman"/>
-        </w:rPr>
-        <w:t xml:space="preserve"> in Organic Lake, </w:t>
-      </w:r>
-      <w:r>
-        <w:rPr>
-          <w:rFonts w:ascii="Times New Roman" w:hAnsi="Times New Roman" w:cs="Times New Roman"/>
-        </w:rPr>
-        <w:t xml:space="preserve">sulfur oxidation </w:t>
-      </w:r>
-      <w:r>
-        <w:rPr>
-          <w:rFonts w:ascii="Times New Roman" w:hAnsi="Times New Roman" w:cs="Times New Roman"/>
-        </w:rPr>
-        <w:t>genes were</w:t>
-      </w:r>
-      <w:r>
-        <w:rPr>
-          <w:rFonts w:ascii="Times New Roman" w:hAnsi="Times New Roman" w:cs="Times New Roman"/>
-        </w:rPr>
-        <w:t xml:space="preserve"> undetectable and dissimilatory sulfate reduction extremely limited (Figure 4C)</w:t>
-      </w:r>
-      <w:r>
-        <w:rPr>
-          <w:rFonts w:ascii="Times New Roman" w:hAnsi="Times New Roman" w:cs="Times New Roman"/>
-        </w:rPr>
-        <w:t>.</w:t>
-      </w:r>
-      <w:r>
-        <w:rPr>
-          <w:rFonts w:ascii="Times New Roman" w:hAnsi="Times New Roman" w:cs="Times New Roman"/>
-        </w:rPr>
-        <w:t xml:space="preserve"> </w:t>
-      </w:r>
-      <w:r>
-        <w:rPr>
-          <w:rFonts w:ascii="Times New Roman" w:hAnsi="Times New Roman" w:cs="Times New Roman"/>
-        </w:rPr>
-        <w:t>Consistent with this,</w:t>
-      </w:r>
-      <w:r>
-        <w:rPr>
-          <w:rFonts w:ascii="Times New Roman" w:hAnsi="Times New Roman" w:cs="Times New Roman"/>
-        </w:rPr>
-        <w:t xml:space="preserve"> </w:t>
-      </w:r>
-      <w:r>
-        <w:rPr>
-          <w:rFonts w:ascii="Times New Roman" w:hAnsi="Times New Roman" w:cs="Times New Roman"/>
-        </w:rPr>
-        <w:t xml:space="preserve">sulfur-oxidizing </w:t>
-      </w:r>
-      <w:r>
-        <w:rPr>
-          <w:rFonts w:ascii="Times New Roman" w:hAnsi="Times New Roman" w:cs="Times New Roman"/>
-          <w:i/>
-        </w:rPr>
-        <w:t>Epsilonproteobacteria</w:t>
-      </w:r>
-      <w:r>
-        <w:rPr>
-          <w:rFonts w:ascii="Times New Roman" w:hAnsi="Times New Roman" w:cs="Times New Roman"/>
-        </w:rPr>
-        <w:t xml:space="preserve"> and sulfate-reducing </w:t>
-      </w:r>
-      <w:r>
-        <w:rPr>
-          <w:rFonts w:ascii="Times New Roman" w:hAnsi="Times New Roman" w:cs="Times New Roman"/>
-          <w:i/>
-        </w:rPr>
-        <w:t>Deltaproteobacteria</w:t>
-      </w:r>
-      <w:r>
-        <w:rPr>
-          <w:rFonts w:ascii="Times New Roman" w:hAnsi="Times New Roman" w:cs="Times New Roman"/>
-        </w:rPr>
-        <w:t xml:space="preserve"> were present (Figure 2 and Table S2) at very low abundance.</w:t>
-      </w:r>
-      <w:r>
-        <w:rPr>
-          <w:rFonts w:ascii="Times New Roman" w:hAnsi="Times New Roman" w:cs="Times New Roman"/>
-        </w:rPr>
-        <w:t xml:space="preserve"> Despite the presence of sulfate, sulfate-reducers appear to be limited and sulfur cycling typical in other stratified water bodies is absent. Several reasons have been suggested such as high salinity (check other saline lakes*), oxidizing environment (*check), cold? </w:t>
-      </w:r>
-      <w:r>
-        <w:rPr>
-          <w:rFonts w:ascii="Times New Roman" w:hAnsi="Times New Roman" w:cs="Times New Roman"/>
-        </w:rPr>
-        <w:t>In the absence of sulfide, sulfur-oxidizers would be limited to (*double check the genes for sulfur cycles).</w:t>
+        </w:rPr>
+        <w:t xml:space="preserve">Alternatively, the N cycle </w:t>
+      </w:r>
+      <w:r>
+        <w:rPr>
+          <w:rFonts w:ascii="Times New Roman" w:hAnsi="Times New Roman" w:cs="Times New Roman"/>
+        </w:rPr>
+        <w:t>could</w:t>
+      </w:r>
+      <w:r>
+        <w:rPr>
+          <w:rFonts w:ascii="Times New Roman" w:hAnsi="Times New Roman" w:cs="Times New Roman"/>
+        </w:rPr>
+        <w:t xml:space="preserve"> indicate more exogenous inputs are occuring.</w:t>
       </w:r>
     </w:p>
     <w:p>
@@ -16475,6 +16521,509 @@
           <w:rFonts w:ascii="Times New Roman" w:hAnsi="Times New Roman" w:cs="Times New Roman"/>
           <w:b/>
         </w:rPr>
+        <w:t>Absence of C cycle genes</w:t>
+      </w:r>
+      <w:r>
+        <w:rPr>
+          <w:rFonts w:ascii="Times New Roman" w:hAnsi="Times New Roman" w:cs="Times New Roman"/>
+        </w:rPr>
+        <w:t xml:space="preserve">: </w:t>
+      </w:r>
+      <w:r>
+        <w:rPr>
+          <w:rFonts w:ascii="Times New Roman" w:hAnsi="Times New Roman" w:cs="Times New Roman"/>
+        </w:rPr>
+        <w:t>Genes for methanogenesis</w:t>
+      </w:r>
+      <w:r>
+        <w:rPr>
+          <w:rFonts w:ascii="Times New Roman" w:hAnsi="Times New Roman" w:cs="Times New Roman"/>
+        </w:rPr>
+        <w:t xml:space="preserve"> </w:t>
+      </w:r>
+      <w:r>
+        <w:rPr>
+          <w:rFonts w:ascii="Times New Roman" w:hAnsi="Times New Roman" w:cs="Times New Roman"/>
+        </w:rPr>
+        <w:t xml:space="preserve">were </w:t>
+      </w:r>
+      <w:r>
+        <w:rPr>
+          <w:rFonts w:ascii="Times New Roman" w:hAnsi="Times New Roman" w:cs="Times New Roman"/>
+        </w:rPr>
+        <w:t>absent</w:t>
+      </w:r>
+      <w:r>
+        <w:rPr>
+          <w:rFonts w:ascii="Times New Roman" w:hAnsi="Times New Roman" w:cs="Times New Roman"/>
+        </w:rPr>
+        <w:t xml:space="preserve"> (Figure 4A)</w:t>
+      </w:r>
+      <w:r>
+        <w:rPr>
+          <w:rFonts w:ascii="Times New Roman" w:hAnsi="Times New Roman" w:cs="Times New Roman"/>
+        </w:rPr>
+        <w:t xml:space="preserve"> which is to be </w:t>
+      </w:r>
+      <w:r>
+        <w:rPr>
+          <w:rFonts w:ascii="Times New Roman" w:hAnsi="Times New Roman" w:cs="Times New Roman"/>
+        </w:rPr>
+        <w:t xml:space="preserve">expected as methanogenesis usually only occurs when </w:t>
+      </w:r>
+      <w:r>
+        <w:rPr>
+          <w:rFonts w:ascii="Times New Roman" w:hAnsi="Times New Roman" w:cs="Times New Roman"/>
+        </w:rPr>
+        <w:t>alternate</w:t>
+      </w:r>
+      <w:r>
+        <w:rPr>
+          <w:rFonts w:ascii="Times New Roman" w:hAnsi="Times New Roman" w:cs="Times New Roman"/>
+        </w:rPr>
+        <w:t xml:space="preserve"> electron acceptors</w:t>
+      </w:r>
+      <w:r>
+        <w:rPr>
+          <w:rFonts w:ascii="Times New Roman" w:hAnsi="Times New Roman" w:cs="Times New Roman"/>
+        </w:rPr>
+        <w:t xml:space="preserve"> are depleted, but Organic Lake sulfate concentrations </w:t>
+      </w:r>
+      <w:r>
+        <w:rPr>
+          <w:rFonts w:ascii="Times New Roman" w:hAnsi="Times New Roman" w:cs="Times New Roman"/>
+        </w:rPr>
+        <w:t xml:space="preserve">in the deep zone are high (twice that of seawater) (Franzman </w:t>
+      </w:r>
+      <w:r>
+        <w:rPr>
+          <w:rFonts w:ascii="Times New Roman" w:hAnsi="Times New Roman" w:cs="Times New Roman"/>
+          <w:i/>
+        </w:rPr>
+        <w:t>et al.</w:t>
+      </w:r>
+      <w:r>
+        <w:rPr>
+          <w:rFonts w:ascii="Times New Roman" w:hAnsi="Times New Roman" w:cs="Times New Roman"/>
+        </w:rPr>
+        <w:t>, 1987).</w:t>
+      </w:r>
+      <w:r>
+        <w:rPr>
+          <w:rFonts w:ascii="Times New Roman" w:hAnsi="Times New Roman" w:cs="Times New Roman"/>
+        </w:rPr>
+        <w:t xml:space="preserve"> (</w:t>
+      </w:r>
+      <w:r>
+        <w:rPr>
+          <w:rFonts w:ascii="Times New Roman" w:hAnsi="Times New Roman" w:cs="Times New Roman"/>
+        </w:rPr>
+        <w:t>(*ref paper SRB vs methanogens</w:t>
+      </w:r>
+      <w:proofErr w:type="gramStart"/>
+      <w:r>
+        <w:rPr>
+          <w:rFonts w:ascii="Times New Roman" w:hAnsi="Times New Roman" w:cs="Times New Roman"/>
+        </w:rPr>
+        <w:t>)</w:t>
+      </w:r>
+      <w:r>
+        <w:rPr>
+          <w:rFonts w:ascii="Times New Roman" w:hAnsi="Times New Roman" w:cs="Times New Roman"/>
+        </w:rPr>
+        <w:t>(</w:t>
+      </w:r>
+      <w:proofErr w:type="gramEnd"/>
+      <w:r>
+        <w:rPr>
+          <w:rFonts w:ascii="Times New Roman" w:hAnsi="Times New Roman" w:cs="Times New Roman"/>
+        </w:rPr>
+        <w:t>*it is probably energetically unfavo</w:t>
+      </w:r>
+      <w:r>
+        <w:rPr>
+          <w:rFonts w:ascii="Times New Roman" w:hAnsi="Times New Roman" w:cs="Times New Roman"/>
+        </w:rPr>
+        <w:t>urable if it is hydrogenotrophic</w:t>
+      </w:r>
+      <w:r>
+        <w:rPr>
+          <w:rFonts w:ascii="Times New Roman" w:hAnsi="Times New Roman" w:cs="Times New Roman"/>
+        </w:rPr>
+        <w:t>,</w:t>
+      </w:r>
+      <w:r>
+        <w:rPr>
+          <w:rFonts w:ascii="Times New Roman" w:hAnsi="Times New Roman" w:cs="Times New Roman"/>
+        </w:rPr>
+        <w:t xml:space="preserve"> and limited by</w:t>
+      </w:r>
+      <w:r>
+        <w:rPr>
+          <w:rFonts w:ascii="Times New Roman" w:hAnsi="Times New Roman" w:cs="Times New Roman"/>
+        </w:rPr>
+        <w:t xml:space="preserve"> competitive exclusion</w:t>
+      </w:r>
+      <w:r>
+        <w:rPr>
+          <w:rFonts w:ascii="Times New Roman" w:hAnsi="Times New Roman" w:cs="Times New Roman"/>
+        </w:rPr>
+        <w:t xml:space="preserve"> if fermentative</w:t>
+      </w:r>
+      <w:r>
+        <w:rPr>
+          <w:rFonts w:ascii="Times New Roman" w:hAnsi="Times New Roman" w:cs="Times New Roman"/>
+        </w:rPr>
+        <w:t>)</w:t>
+      </w:r>
+      <w:r>
+        <w:rPr>
+          <w:rFonts w:ascii="Times New Roman" w:hAnsi="Times New Roman" w:cs="Times New Roman"/>
+        </w:rPr>
+        <w:t>.</w:t>
+      </w:r>
+      <w:r>
+        <w:rPr>
+          <w:rFonts w:ascii="Times New Roman" w:hAnsi="Times New Roman" w:cs="Times New Roman"/>
+        </w:rPr>
+        <w:t xml:space="preserve"> </w:t>
+      </w:r>
+      <w:r>
+        <w:rPr>
+          <w:rFonts w:ascii="Times New Roman" w:hAnsi="Times New Roman" w:cs="Times New Roman"/>
+        </w:rPr>
+        <w:t xml:space="preserve">Moreover, methane oxidation enzymes that were detected are not indicative of active methane </w:t>
+      </w:r>
+      <w:r>
+        <w:rPr>
+          <w:rFonts w:ascii="Times New Roman" w:hAnsi="Times New Roman" w:cs="Times New Roman"/>
+        </w:rPr>
+        <w:t>production.</w:t>
+      </w:r>
+      <w:r>
+        <w:rPr>
+          <w:rFonts w:ascii="Times New Roman" w:hAnsi="Times New Roman" w:cs="Times New Roman"/>
+        </w:rPr>
+        <w:t xml:space="preserve"> </w:t>
+      </w:r>
+      <w:r>
+        <w:rPr>
+          <w:rFonts w:ascii="Times New Roman" w:hAnsi="Times New Roman" w:cs="Times New Roman"/>
+        </w:rPr>
+        <w:t>T</w:t>
+      </w:r>
+      <w:r>
+        <w:rPr>
+          <w:rFonts w:ascii="Times New Roman" w:hAnsi="Times New Roman" w:cs="Times New Roman"/>
+        </w:rPr>
+        <w:t xml:space="preserve">hey related to alkane hydroxylases and therefore most likely involved in hydrolysis of compounds such as phenol, which has been previously detected in the bottom waters of Organic Lake (Roberts &amp; Burton 1993a; Roberts </w:t>
+      </w:r>
+      <w:r>
+        <w:rPr>
+          <w:rFonts w:ascii="Times New Roman" w:hAnsi="Times New Roman" w:cs="Times New Roman"/>
+          <w:i/>
+        </w:rPr>
+        <w:t>et al.</w:t>
+      </w:r>
+      <w:r>
+        <w:rPr>
+          <w:rFonts w:ascii="Times New Roman" w:hAnsi="Times New Roman" w:cs="Times New Roman"/>
+        </w:rPr>
+        <w:t xml:space="preserve">, 1993b). </w:t>
+      </w:r>
+    </w:p>
+    <w:p>
+      <w:pPr>
+        <w:spacing w:line="240" w:lineRule="auto"/>
+        <w:jc w:val="both"/>
+        <w:rPr>
+          <w:rFonts w:ascii="Times New Roman" w:hAnsi="Times New Roman" w:cs="Times New Roman"/>
+        </w:rPr>
+      </w:pPr>
+      <w:r>
+        <w:rPr>
+          <w:rFonts w:ascii="Times New Roman" w:hAnsi="Times New Roman" w:cs="Times New Roman"/>
+          <w:b/>
+        </w:rPr>
+        <w:t>Absence of S cycle genes</w:t>
+      </w:r>
+      <w:r>
+        <w:rPr>
+          <w:rFonts w:ascii="Times New Roman" w:hAnsi="Times New Roman" w:cs="Times New Roman"/>
+        </w:rPr>
+        <w:t xml:space="preserve">: </w:t>
+      </w:r>
+      <w:r>
+        <w:rPr>
+          <w:rFonts w:ascii="Times New Roman" w:hAnsi="Times New Roman" w:cs="Times New Roman"/>
+        </w:rPr>
+        <w:t xml:space="preserve">Although Organic Lake is not sulfidic, </w:t>
+      </w:r>
+      <w:r>
+        <w:rPr>
+          <w:rFonts w:ascii="Times New Roman" w:hAnsi="Times New Roman" w:cs="Times New Roman"/>
+        </w:rPr>
+        <w:t xml:space="preserve">it is possible for </w:t>
+      </w:r>
+      <w:r>
+        <w:rPr>
+          <w:rFonts w:ascii="Times New Roman" w:hAnsi="Times New Roman" w:cs="Times New Roman"/>
+        </w:rPr>
+        <w:t>‘cryptic’</w:t>
+      </w:r>
+      <w:r>
+        <w:rPr>
+          <w:rFonts w:ascii="Times New Roman" w:hAnsi="Times New Roman" w:cs="Times New Roman"/>
+        </w:rPr>
+        <w:t xml:space="preserve"> </w:t>
+      </w:r>
+      <w:r>
+        <w:rPr>
+          <w:rFonts w:ascii="Times New Roman" w:hAnsi="Times New Roman" w:cs="Times New Roman"/>
+        </w:rPr>
+        <w:t xml:space="preserve">sulfur cycling </w:t>
+      </w:r>
+      <w:r>
+        <w:rPr>
+          <w:rFonts w:ascii="Times New Roman" w:hAnsi="Times New Roman" w:cs="Times New Roman"/>
+        </w:rPr>
+        <w:t>to</w:t>
+      </w:r>
+      <w:r>
+        <w:rPr>
+          <w:rFonts w:ascii="Times New Roman" w:hAnsi="Times New Roman" w:cs="Times New Roman"/>
+        </w:rPr>
+        <w:t xml:space="preserve"> occur where </w:t>
+      </w:r>
+      <w:r>
+        <w:rPr>
+          <w:rFonts w:ascii="Times New Roman" w:hAnsi="Times New Roman" w:cs="Times New Roman"/>
+        </w:rPr>
+        <w:t xml:space="preserve">there is no chemical </w:t>
+      </w:r>
+      <w:r>
+        <w:rPr>
+          <w:rFonts w:ascii="Times New Roman" w:hAnsi="Times New Roman" w:cs="Times New Roman"/>
+        </w:rPr>
+        <w:t>signature</w:t>
+      </w:r>
+      <w:r>
+        <w:rPr>
+          <w:rFonts w:ascii="Times New Roman" w:hAnsi="Times New Roman" w:cs="Times New Roman"/>
+        </w:rPr>
+        <w:t>. S</w:t>
+      </w:r>
+      <w:r>
+        <w:rPr>
+          <w:rFonts w:ascii="Times New Roman" w:hAnsi="Times New Roman" w:cs="Times New Roman"/>
+        </w:rPr>
+        <w:t xml:space="preserve">ulfate reduction </w:t>
+      </w:r>
+      <w:r>
+        <w:rPr>
+          <w:rFonts w:ascii="Times New Roman" w:hAnsi="Times New Roman" w:cs="Times New Roman"/>
+        </w:rPr>
+        <w:t xml:space="preserve">can be </w:t>
+      </w:r>
+      <w:r>
+        <w:rPr>
+          <w:rFonts w:ascii="Times New Roman" w:hAnsi="Times New Roman" w:cs="Times New Roman"/>
+        </w:rPr>
+        <w:t>tightly coupled to</w:t>
+      </w:r>
+      <w:r>
+        <w:rPr>
+          <w:rFonts w:ascii="Times New Roman" w:hAnsi="Times New Roman" w:cs="Times New Roman"/>
+        </w:rPr>
+        <w:t xml:space="preserve"> </w:t>
+      </w:r>
+      <w:r>
+        <w:rPr>
+          <w:rFonts w:ascii="Times New Roman" w:hAnsi="Times New Roman" w:cs="Times New Roman"/>
+        </w:rPr>
+        <w:t xml:space="preserve">sulfide oxidation such that there is no detectable </w:t>
+      </w:r>
+      <w:r>
+        <w:rPr>
+          <w:rFonts w:ascii="Times New Roman" w:hAnsi="Times New Roman" w:cs="Times New Roman"/>
+        </w:rPr>
+        <w:t xml:space="preserve">sulfide </w:t>
+      </w:r>
+      <w:r>
+        <w:rPr>
+          <w:rFonts w:ascii="Times New Roman" w:hAnsi="Times New Roman" w:cs="Times New Roman"/>
+        </w:rPr>
+        <w:t xml:space="preserve">(*Canfield </w:t>
+      </w:r>
+      <w:r>
+        <w:rPr>
+          <w:rFonts w:ascii="Times New Roman" w:hAnsi="Times New Roman" w:cs="Times New Roman"/>
+          <w:i/>
+        </w:rPr>
+        <w:t>et al.</w:t>
+      </w:r>
+      <w:r>
+        <w:rPr>
+          <w:rFonts w:ascii="Times New Roman" w:hAnsi="Times New Roman" w:cs="Times New Roman"/>
+        </w:rPr>
+        <w:t>, 2010)</w:t>
+      </w:r>
+      <w:r>
+        <w:rPr>
+          <w:rFonts w:ascii="Times New Roman" w:hAnsi="Times New Roman" w:cs="Times New Roman"/>
+        </w:rPr>
+        <w:t xml:space="preserve">, or sulfate </w:t>
+      </w:r>
+      <w:r>
+        <w:rPr>
+          <w:rFonts w:ascii="Times New Roman" w:hAnsi="Times New Roman" w:cs="Times New Roman"/>
+        </w:rPr>
+        <w:t xml:space="preserve">(Ng </w:t>
+      </w:r>
+      <w:r>
+        <w:rPr>
+          <w:rFonts w:ascii="Times New Roman" w:hAnsi="Times New Roman" w:cs="Times New Roman"/>
+          <w:i/>
+        </w:rPr>
+        <w:t>et al.</w:t>
+      </w:r>
+      <w:r>
+        <w:rPr>
+          <w:rFonts w:ascii="Times New Roman" w:hAnsi="Times New Roman" w:cs="Times New Roman"/>
+        </w:rPr>
+        <w:t xml:space="preserve">, 2010; Lauro </w:t>
+      </w:r>
+      <w:r>
+        <w:rPr>
+          <w:rFonts w:ascii="Times New Roman" w:hAnsi="Times New Roman" w:cs="Times New Roman"/>
+          <w:i/>
+        </w:rPr>
+        <w:t>et al.</w:t>
+      </w:r>
+      <w:r>
+        <w:rPr>
+          <w:rFonts w:ascii="Times New Roman" w:hAnsi="Times New Roman" w:cs="Times New Roman"/>
+        </w:rPr>
+        <w:t xml:space="preserve">, 2011). </w:t>
+      </w:r>
+      <w:r>
+        <w:rPr>
+          <w:rFonts w:ascii="Times New Roman" w:hAnsi="Times New Roman" w:cs="Times New Roman"/>
+        </w:rPr>
+        <w:t>However</w:t>
+      </w:r>
+      <w:r>
+        <w:rPr>
+          <w:rFonts w:ascii="Times New Roman" w:hAnsi="Times New Roman" w:cs="Times New Roman"/>
+        </w:rPr>
+        <w:t>,</w:t>
+      </w:r>
+      <w:r>
+        <w:rPr>
+          <w:rFonts w:ascii="Times New Roman" w:hAnsi="Times New Roman" w:cs="Times New Roman"/>
+        </w:rPr>
+        <w:t xml:space="preserve"> in Organic Lake, </w:t>
+      </w:r>
+      <w:r>
+        <w:rPr>
+          <w:rFonts w:ascii="Times New Roman" w:hAnsi="Times New Roman" w:cs="Times New Roman"/>
+        </w:rPr>
+        <w:t xml:space="preserve">sulfur oxidation </w:t>
+      </w:r>
+      <w:r>
+        <w:rPr>
+          <w:rFonts w:ascii="Times New Roman" w:hAnsi="Times New Roman" w:cs="Times New Roman"/>
+        </w:rPr>
+        <w:t>genes were</w:t>
+      </w:r>
+      <w:r>
+        <w:rPr>
+          <w:rFonts w:ascii="Times New Roman" w:hAnsi="Times New Roman" w:cs="Times New Roman"/>
+        </w:rPr>
+        <w:t xml:space="preserve"> undetectable and dissimilatory sulfate reduction extremely limited (Figure 4C)</w:t>
+      </w:r>
+      <w:r>
+        <w:rPr>
+          <w:rFonts w:ascii="Times New Roman" w:hAnsi="Times New Roman" w:cs="Times New Roman"/>
+        </w:rPr>
+        <w:t>.</w:t>
+      </w:r>
+      <w:r>
+        <w:rPr>
+          <w:rFonts w:ascii="Times New Roman" w:hAnsi="Times New Roman" w:cs="Times New Roman"/>
+        </w:rPr>
+        <w:t xml:space="preserve"> </w:t>
+      </w:r>
+      <w:r>
+        <w:rPr>
+          <w:rFonts w:ascii="Times New Roman" w:hAnsi="Times New Roman" w:cs="Times New Roman"/>
+        </w:rPr>
+        <w:t>Consistent with this,</w:t>
+      </w:r>
+      <w:r>
+        <w:rPr>
+          <w:rFonts w:ascii="Times New Roman" w:hAnsi="Times New Roman" w:cs="Times New Roman"/>
+        </w:rPr>
+        <w:t xml:space="preserve"> </w:t>
+      </w:r>
+      <w:r>
+        <w:rPr>
+          <w:rFonts w:ascii="Times New Roman" w:hAnsi="Times New Roman" w:cs="Times New Roman"/>
+        </w:rPr>
+        <w:t xml:space="preserve">sulfur-oxidizing </w:t>
+      </w:r>
+      <w:r>
+        <w:rPr>
+          <w:rFonts w:ascii="Times New Roman" w:hAnsi="Times New Roman" w:cs="Times New Roman"/>
+          <w:i/>
+        </w:rPr>
+        <w:t>Epsilonproteobacteria</w:t>
+      </w:r>
+      <w:r>
+        <w:rPr>
+          <w:rFonts w:ascii="Times New Roman" w:hAnsi="Times New Roman" w:cs="Times New Roman"/>
+        </w:rPr>
+        <w:t xml:space="preserve"> and sulfate-reducing </w:t>
+      </w:r>
+      <w:r>
+        <w:rPr>
+          <w:rFonts w:ascii="Times New Roman" w:hAnsi="Times New Roman" w:cs="Times New Roman"/>
+          <w:i/>
+        </w:rPr>
+        <w:t>Deltaproteobacteria</w:t>
+      </w:r>
+      <w:r>
+        <w:rPr>
+          <w:rFonts w:ascii="Times New Roman" w:hAnsi="Times New Roman" w:cs="Times New Roman"/>
+        </w:rPr>
+        <w:t xml:space="preserve"> were present (Figure 2 and Table S2) at very low abundance.</w:t>
+      </w:r>
+      <w:r>
+        <w:rPr>
+          <w:rFonts w:ascii="Times New Roman" w:hAnsi="Times New Roman" w:cs="Times New Roman"/>
+        </w:rPr>
+        <w:t xml:space="preserve"> Despite the presence of sulfate, sulfate-reducers appear to be limited and sulfur cycling typical in other stratified water bodies is absent. Several reasons have been suggested such as high salinity (check other saline lakes*), oxidizing environment (*check), cold? </w:t>
+      </w:r>
+      <w:r>
+        <w:rPr>
+          <w:rFonts w:ascii="Times New Roman" w:hAnsi="Times New Roman" w:cs="Times New Roman"/>
+        </w:rPr>
+        <w:t>In the absence of sulfide, sulfur-oxidizers would be limited to (*double check the genes for sulfur cycles).</w:t>
+      </w:r>
+    </w:p>
+    <w:p>
+      <w:pPr>
+        <w:spacing w:line="240" w:lineRule="auto"/>
+        <w:jc w:val="both"/>
+        <w:rPr>
+          <w:rFonts w:ascii="Times New Roman" w:hAnsi="Times New Roman" w:cs="Times New Roman"/>
+        </w:rPr>
+      </w:pPr>
+      <w:r>
+        <w:rPr>
+          <w:rFonts w:ascii="Times New Roman" w:hAnsi="Times New Roman" w:cs="Times New Roman"/>
+          <w:b/>
+        </w:rPr>
         <w:t xml:space="preserve">Net loss: </w:t>
       </w:r>
       <w:r>
@@ -16682,7 +17231,15 @@
           <w:rFonts w:ascii="Times New Roman" w:hAnsi="Times New Roman" w:cs="Times New Roman"/>
           <w:color w:val="000000" w:themeColor="text1"/>
         </w:rPr>
-        <w:t xml:space="preserve">TS and TN indicating these factors are driving </w:t>
+        <w:t xml:space="preserve">TS </w:t>
+      </w:r>
+      <w:r>
+        <w:rPr>
+          <w:rFonts w:ascii="Times New Roman" w:hAnsi="Times New Roman" w:cs="Times New Roman"/>
+          <w:color w:val="000000" w:themeColor="text1"/>
+        </w:rPr>
+        <w:lastRenderedPageBreak/>
+        <w:t xml:space="preserve">and TN indicating these factors are driving </w:t>
       </w:r>
       <w:r>
         <w:rPr>
@@ -16798,14 +17355,7 @@
         <w:rPr>
           <w:rFonts w:ascii="Times New Roman" w:hAnsi="Times New Roman" w:cs="Times New Roman"/>
         </w:rPr>
-        <w:t xml:space="preserve">, anammox and dissimilatory sulfate reduction were more </w:t>
-      </w:r>
-      <w:r>
-        <w:rPr>
-          <w:rFonts w:ascii="Times New Roman" w:hAnsi="Times New Roman" w:cs="Times New Roman"/>
-        </w:rPr>
-        <w:lastRenderedPageBreak/>
-        <w:t>prevalent in the suboxic deep zone.</w:t>
+        <w:t>, anammox and dissimilatory sulfate reduction were more prevalent in the suboxic deep zone.</w:t>
       </w:r>
       <w:r>
         <w:rPr>
@@ -17565,7 +18115,14 @@
         <w:rPr>
           <w:rFonts w:ascii="Times New Roman" w:hAnsi="Times New Roman" w:cs="Times New Roman"/>
         </w:rPr>
-        <w:t xml:space="preserve"> in the surface ocean (Rusch </w:t>
+        <w:t xml:space="preserve"> in the surface ocean </w:t>
+      </w:r>
+      <w:r>
+        <w:rPr>
+          <w:rFonts w:ascii="Times New Roman" w:hAnsi="Times New Roman" w:cs="Times New Roman"/>
+        </w:rPr>
+        <w:lastRenderedPageBreak/>
+        <w:t xml:space="preserve">(Rusch </w:t>
       </w:r>
       <w:r>
         <w:rPr>
@@ -18033,7 +18590,6 @@
         <w:rPr>
           <w:rFonts w:ascii="Times New Roman" w:hAnsi="Times New Roman" w:cs="Times New Roman"/>
         </w:rPr>
-        <w:lastRenderedPageBreak/>
         <w:t>A total of 399 reads matching to rhodopsins were detected in Organic La</w:t>
       </w:r>
       <w:r>
@@ -19881,6 +20437,7 @@
         <w:rPr>
           <w:rFonts w:ascii="Times New Roman" w:hAnsi="Times New Roman" w:cs="Times New Roman"/>
         </w:rPr>
+        <w:lastRenderedPageBreak/>
         <w:t>rhodopsin groups</w:t>
       </w:r>
       <w:r>
@@ -20045,14 +20602,7 @@
         <w:rPr>
           <w:rFonts w:ascii="Times New Roman" w:hAnsi="Times New Roman" w:cs="Times New Roman"/>
         </w:rPr>
-        <w:t xml:space="preserve">is the type species of the genus and was isolated </w:t>
-      </w:r>
-      <w:r>
-        <w:rPr>
-          <w:rFonts w:ascii="Times New Roman" w:hAnsi="Times New Roman" w:cs="Times New Roman"/>
-        </w:rPr>
-        <w:lastRenderedPageBreak/>
-        <w:t xml:space="preserve">from Ekho Lake, a meromictic hypersaline lake in the Vestfold Hills (*Labrenz </w:t>
+        <w:t xml:space="preserve">is the type species of the genus and was isolated from Ekho Lake, a meromictic hypersaline lake in the Vestfold Hills (*Labrenz </w:t>
       </w:r>
       <w:r>
         <w:rPr>
@@ -21757,6 +22307,7 @@
         <w:rPr>
           <w:rFonts w:ascii="Times New Roman" w:hAnsi="Times New Roman" w:cs="Times New Roman"/>
         </w:rPr>
+        <w:lastRenderedPageBreak/>
         <w:t>Usually</w:t>
       </w:r>
       <w:r>
@@ -21901,7 +22452,6 @@
         <w:rPr>
           <w:rFonts w:ascii="Times New Roman" w:hAnsi="Times New Roman" w:cs="Times New Roman"/>
         </w:rPr>
-        <w:lastRenderedPageBreak/>
         <w:t>Viral diversity and distributio</w:t>
       </w:r>
       <w:r>
@@ -22616,6 +23166,7 @@
         <w:rPr>
           <w:rFonts w:ascii="Times New Roman" w:hAnsi="Times New Roman" w:cs="Times New Roman"/>
         </w:rPr>
+        <w:lastRenderedPageBreak/>
         <w:t xml:space="preserve">Burke CM and Burton HR. (1988) Photosynthetic bacteria in meromictic lakes </w:t>
       </w:r>
       <w:proofErr w:type="gramStart"/>
@@ -22730,7 +23281,6 @@
         <w:rPr>
           <w:rFonts w:ascii="Times New Roman" w:hAnsi="Times New Roman" w:cs="Times New Roman"/>
         </w:rPr>
-        <w:lastRenderedPageBreak/>
         <w:t>Charlson RJ, Lovelock JE, Andreae MO, Warren SG.</w:t>
       </w:r>
       <w:proofErr w:type="gramEnd"/>
@@ -23512,6 +24062,7 @@
         <w:rPr>
           <w:rFonts w:ascii="Times New Roman" w:hAnsi="Times New Roman" w:cs="Times New Roman"/>
         </w:rPr>
+        <w:lastRenderedPageBreak/>
         <w:t>Dobson SJ, Colwell RR, McMeekin TA, Franzmann PD</w:t>
       </w:r>
       <w:r>
@@ -23684,7 +24235,6 @@
         <w:rPr>
           <w:rFonts w:ascii="Times New Roman" w:hAnsi="Times New Roman" w:cs="Times New Roman"/>
         </w:rPr>
-        <w:lastRenderedPageBreak/>
         <w:t xml:space="preserve">Edgar RC. (2004) MUSCLE: multiple sequence alignment with high accuracy and high throughput. </w:t>
       </w:r>
       <w:r>
@@ -24080,6 +24630,72 @@
           <w:rFonts w:ascii="Times New Roman" w:hAnsi="Times New Roman" w:cs="Times New Roman"/>
         </w:rPr>
         <w:t>: 488–494.</w:t>
+      </w:r>
+    </w:p>
+    <w:p>
+      <w:pPr>
+        <w:spacing w:line="240" w:lineRule="auto"/>
+        <w:rPr>
+          <w:rFonts w:ascii="Times New Roman" w:hAnsi="Times New Roman" w:cs="Times New Roman"/>
+        </w:rPr>
+      </w:pPr>
+      <w:r>
+        <w:rPr>
+          <w:rFonts w:ascii="Times New Roman" w:hAnsi="Times New Roman" w:cs="Times New Roman"/>
+        </w:rPr>
+        <w:t xml:space="preserve">Gärdes A, Kaeppel E, Shehzad A, Seebah S, Teeling H, Yarza P, Glöckner FO </w:t>
+      </w:r>
+      <w:r>
+        <w:rPr>
+          <w:rFonts w:ascii="Times New Roman" w:hAnsi="Times New Roman" w:cs="Times New Roman"/>
+          <w:i/>
+        </w:rPr>
+        <w:t>et al</w:t>
+      </w:r>
+      <w:r>
+        <w:rPr>
+          <w:rFonts w:ascii="Times New Roman" w:hAnsi="Times New Roman" w:cs="Times New Roman"/>
+        </w:rPr>
+        <w:t xml:space="preserve">. (2010) Complete genome sequence of </w:t>
+      </w:r>
+      <w:r>
+        <w:rPr>
+          <w:rFonts w:ascii="Times New Roman" w:hAnsi="Times New Roman" w:cs="Times New Roman"/>
+          <w:i/>
+        </w:rPr>
+        <w:t>Marinobacter adhaerens</w:t>
+      </w:r>
+      <w:r>
+        <w:rPr>
+          <w:rFonts w:ascii="Times New Roman" w:hAnsi="Times New Roman" w:cs="Times New Roman"/>
+        </w:rPr>
+        <w:t xml:space="preserve"> type strain (HP15), a diatom-interacting marine microorganism. </w:t>
+      </w:r>
+      <w:r>
+        <w:rPr>
+          <w:rFonts w:ascii="Times New Roman" w:hAnsi="Times New Roman" w:cs="Times New Roman"/>
+          <w:i/>
+        </w:rPr>
+        <w:t>Stand Genomic Sci</w:t>
+      </w:r>
+      <w:r>
+        <w:rPr>
+          <w:rFonts w:ascii="Times New Roman" w:hAnsi="Times New Roman" w:cs="Times New Roman"/>
+        </w:rPr>
+        <w:t xml:space="preserve"> </w:t>
+      </w:r>
+      <w:r>
+        <w:rPr>
+          <w:rFonts w:ascii="Times New Roman" w:hAnsi="Times New Roman" w:cs="Times New Roman"/>
+          <w:b/>
+        </w:rPr>
+        <w:t>3</w:t>
+      </w:r>
+      <w:r>
+        <w:rPr>
+          <w:rFonts w:ascii="Times New Roman" w:hAnsi="Times New Roman" w:cs="Times New Roman"/>
+        </w:rPr>
+        <w:t>: 97–107.</w:t>
       </w:r>
     </w:p>
     <w:p>
@@ -24431,6 +25047,7 @@
         <w:rPr>
           <w:rFonts w:ascii="Times New Roman" w:hAnsi="Times New Roman" w:cs="Times New Roman"/>
         </w:rPr>
+        <w:lastRenderedPageBreak/>
         <w:t>Gibson JA</w:t>
       </w:r>
       <w:r>
@@ -24744,7 +25361,6 @@
         <w:rPr>
           <w:rFonts w:ascii="Times New Roman" w:hAnsi="Times New Roman" w:cs="Times New Roman"/>
         </w:rPr>
-        <w:lastRenderedPageBreak/>
         <w:t xml:space="preserve">Glatz RE, Lepp PW, Ward BB, Francis CA. (2006) Planktonic microbial community composition across steep physical/chemical gradients in permanently ice-covered Lake Bonney, Antarctica. </w:t>
       </w:r>
       <w:r>
@@ -25483,6 +26099,7 @@
         <w:rPr>
           <w:rFonts w:ascii="Times New Roman" w:hAnsi="Times New Roman" w:cs="Times New Roman"/>
         </w:rPr>
+        <w:lastRenderedPageBreak/>
         <w:t xml:space="preserve">Labrenz M, Collins MD, Lawson PA, Tindall BJ, Schumann P, Hirsch P. (1999) </w:t>
       </w:r>
       <w:r>
@@ -25705,7 +26322,6 @@
         <w:rPr>
           <w:rFonts w:ascii="Times New Roman" w:hAnsi="Times New Roman" w:cs="Times New Roman"/>
         </w:rPr>
-        <w:lastRenderedPageBreak/>
         <w:t>Lovelock JE and Maggs RJ.</w:t>
       </w:r>
       <w:proofErr w:type="gramEnd"/>
@@ -26650,6 +27266,7 @@
         <w:rPr>
           <w:rFonts w:ascii="Times New Roman" w:hAnsi="Times New Roman" w:cs="Times New Roman"/>
         </w:rPr>
+        <w:lastRenderedPageBreak/>
         <w:t xml:space="preserve">Partanen P, Hultman J, Paulin L, Auvinen P, Romantschuk M. (2010) Bacterial diversity at different stages of the composting process. </w:t>
       </w:r>
       <w:r>
@@ -26797,7 +27414,6 @@
         <w:rPr>
           <w:rFonts w:ascii="Times New Roman" w:hAnsi="Times New Roman" w:cs="Times New Roman"/>
         </w:rPr>
-        <w:lastRenderedPageBreak/>
         <w:t xml:space="preserve">Rivière D, Desvignes V, Pelletier E, Chaussonnerie S, Guermazi S, Weissenbach, Li T </w:t>
       </w:r>
       <w:r>
@@ -27476,6 +28092,7 @@
         <w:rPr>
           <w:rFonts w:ascii="Times New Roman" w:hAnsi="Times New Roman" w:cs="Times New Roman"/>
         </w:rPr>
+        <w:lastRenderedPageBreak/>
         <w:t>Tian F, Yu Y, Chen B, Li H, Yao Y</w:t>
       </w:r>
       <w:r>
@@ -27631,33 +28248,26 @@
           <w:rFonts w:ascii="Times New Roman" w:hAnsi="Times New Roman" w:cs="Times New Roman"/>
         </w:rPr>
       </w:pPr>
-      <w:r>
-        <w:rPr>
-          <w:rFonts w:ascii="Times New Roman" w:hAnsi="Times New Roman" w:cs="Times New Roman"/>
-        </w:rPr>
-        <w:lastRenderedPageBreak/>
-        <w:t xml:space="preserve">Van Trappen S, Mergaert J, Van Eygen S, Dawyndt P, Cnockaert MC, Swing J. (2002) Diversity of 746 heterotrophic bacteria isolated from microbial mats from </w:t>
-      </w:r>
       <w:proofErr w:type="gramStart"/>
       <w:r>
         <w:rPr>
           <w:rFonts w:ascii="Times New Roman" w:hAnsi="Times New Roman" w:cs="Times New Roman"/>
         </w:rPr>
-        <w:t>ten Antarctic lakes</w:t>
+        <w:t>van</w:t>
       </w:r>
       <w:proofErr w:type="gramEnd"/>
       <w:r>
         <w:rPr>
           <w:rFonts w:ascii="Times New Roman" w:hAnsi="Times New Roman" w:cs="Times New Roman"/>
         </w:rPr>
-        <w:t xml:space="preserve">. </w:t>
-      </w:r>
-      <w:r>
-        <w:rPr>
-          <w:rFonts w:ascii="Times New Roman" w:hAnsi="Times New Roman" w:cs="Times New Roman"/>
-          <w:i/>
-        </w:rPr>
-        <w:t>System Appl Microbiol</w:t>
+        <w:t xml:space="preserve"> den Hoff J and Franzmann PD. (1986) A choanoflagellate in a hypersaline Antarctic lake. </w:t>
+      </w:r>
+      <w:r>
+        <w:rPr>
+          <w:rFonts w:ascii="Times New Roman" w:hAnsi="Times New Roman" w:cs="Times New Roman"/>
+          <w:i/>
+        </w:rPr>
+        <w:t>Polar Biol</w:t>
       </w:r>
       <w:r>
         <w:rPr>
@@ -27670,13 +28280,13 @@
           <w:rFonts w:ascii="Times New Roman" w:hAnsi="Times New Roman" w:cs="Times New Roman"/>
           <w:b/>
         </w:rPr>
-        <w:t>25</w:t>
-      </w:r>
-      <w:r>
-        <w:rPr>
-          <w:rFonts w:ascii="Times New Roman" w:hAnsi="Times New Roman" w:cs="Times New Roman"/>
-        </w:rPr>
-        <w:t>: 603–610.</w:t>
+        <w:t>6</w:t>
+      </w:r>
+      <w:r>
+        <w:rPr>
+          <w:rFonts w:ascii="Times New Roman" w:hAnsi="Times New Roman" w:cs="Times New Roman"/>
+        </w:rPr>
+        <w:t>: 71–73.</w:t>
       </w:r>
     </w:p>
     <w:p>
@@ -27690,33 +28300,28 @@
         <w:rPr>
           <w:rFonts w:ascii="Times New Roman" w:hAnsi="Times New Roman" w:cs="Times New Roman"/>
         </w:rPr>
-        <w:t xml:space="preserve">Venter JC, Remington K, Heidelberg JF, Halpern AL, Rusch D, Eisen JA </w:t>
-      </w:r>
-      <w:r>
-        <w:rPr>
-          <w:rFonts w:ascii="Times New Roman" w:hAnsi="Times New Roman" w:cs="Times New Roman"/>
-          <w:i/>
-        </w:rPr>
-        <w:t>et al</w:t>
-      </w:r>
-      <w:r>
-        <w:rPr>
-          <w:rFonts w:ascii="Times New Roman" w:hAnsi="Times New Roman" w:cs="Times New Roman"/>
-        </w:rPr>
-        <w:t>. (2004)</w:t>
-      </w:r>
-      <w:r>
-        <w:rPr>
-          <w:rFonts w:ascii="Times New Roman" w:hAnsi="Times New Roman" w:cs="Times New Roman"/>
-        </w:rPr>
-        <w:t xml:space="preserve"> Environmental genome shotgun sequencing of the Sargasso Sea. </w:t>
-      </w:r>
-      <w:r>
-        <w:rPr>
-          <w:rFonts w:ascii="Times New Roman" w:hAnsi="Times New Roman" w:cs="Times New Roman"/>
-          <w:i/>
-        </w:rPr>
-        <w:t>Science</w:t>
+        <w:t xml:space="preserve">Van Trappen S, Mergaert J, Van Eygen S, Dawyndt P, Cnockaert MC, Swing J. (2002) Diversity of 746 heterotrophic bacteria isolated from microbial mats from </w:t>
+      </w:r>
+      <w:proofErr w:type="gramStart"/>
+      <w:r>
+        <w:rPr>
+          <w:rFonts w:ascii="Times New Roman" w:hAnsi="Times New Roman" w:cs="Times New Roman"/>
+        </w:rPr>
+        <w:t>ten Antarctic lakes</w:t>
+      </w:r>
+      <w:proofErr w:type="gramEnd"/>
+      <w:r>
+        <w:rPr>
+          <w:rFonts w:ascii="Times New Roman" w:hAnsi="Times New Roman" w:cs="Times New Roman"/>
+        </w:rPr>
+        <w:t xml:space="preserve">. </w:t>
+      </w:r>
+      <w:r>
+        <w:rPr>
+          <w:rFonts w:ascii="Times New Roman" w:hAnsi="Times New Roman" w:cs="Times New Roman"/>
+          <w:i/>
+        </w:rPr>
+        <w:t>System Appl Microbiol</w:t>
       </w:r>
       <w:r>
         <w:rPr>
@@ -27729,13 +28334,13 @@
           <w:rFonts w:ascii="Times New Roman" w:hAnsi="Times New Roman" w:cs="Times New Roman"/>
           <w:b/>
         </w:rPr>
-        <w:t>304</w:t>
-      </w:r>
-      <w:r>
-        <w:rPr>
-          <w:rFonts w:ascii="Times New Roman" w:hAnsi="Times New Roman" w:cs="Times New Roman"/>
-        </w:rPr>
-        <w:t>: 66–74.</w:t>
+        <w:t>25</w:t>
+      </w:r>
+      <w:r>
+        <w:rPr>
+          <w:rFonts w:ascii="Times New Roman" w:hAnsi="Times New Roman" w:cs="Times New Roman"/>
+        </w:rPr>
+        <w:t>: 603–610.</w:t>
       </w:r>
     </w:p>
     <w:p>
@@ -27745,39 +28350,37 @@
           <w:rFonts w:ascii="Times New Roman" w:hAnsi="Times New Roman" w:cs="Times New Roman"/>
         </w:rPr>
       </w:pPr>
-      <w:proofErr w:type="gramStart"/>
-      <w:r>
-        <w:rPr>
-          <w:rFonts w:ascii="Times New Roman" w:hAnsi="Times New Roman" w:cs="Times New Roman"/>
-        </w:rPr>
-        <w:t xml:space="preserve">Wagner-Döbler I and Biebl H. (2006) Environmental biology of the marine </w:t>
-      </w:r>
-      <w:r>
-        <w:rPr>
-          <w:rFonts w:ascii="Times New Roman" w:hAnsi="Times New Roman" w:cs="Times New Roman"/>
-          <w:i/>
-        </w:rPr>
-        <w:t xml:space="preserve">Roseobacter </w:t>
-      </w:r>
-      <w:r>
-        <w:rPr>
-          <w:rFonts w:ascii="Times New Roman" w:hAnsi="Times New Roman" w:cs="Times New Roman"/>
-        </w:rPr>
-        <w:t>lineage.</w:t>
-      </w:r>
-      <w:proofErr w:type="gramEnd"/>
-      <w:r>
-        <w:rPr>
-          <w:rFonts w:ascii="Times New Roman" w:hAnsi="Times New Roman" w:cs="Times New Roman"/>
-        </w:rPr>
-        <w:t xml:space="preserve"> </w:t>
-      </w:r>
-      <w:r>
-        <w:rPr>
-          <w:rFonts w:ascii="Times New Roman" w:hAnsi="Times New Roman" w:cs="Times New Roman"/>
-          <w:i/>
-        </w:rPr>
-        <w:t>Ann Rev Microbiol</w:t>
+      <w:r>
+        <w:rPr>
+          <w:rFonts w:ascii="Times New Roman" w:hAnsi="Times New Roman" w:cs="Times New Roman"/>
+        </w:rPr>
+        <w:t xml:space="preserve">Venter JC, Remington K, Heidelberg JF, Halpern AL, Rusch D, Eisen JA </w:t>
+      </w:r>
+      <w:r>
+        <w:rPr>
+          <w:rFonts w:ascii="Times New Roman" w:hAnsi="Times New Roman" w:cs="Times New Roman"/>
+          <w:i/>
+        </w:rPr>
+        <w:t>et al</w:t>
+      </w:r>
+      <w:r>
+        <w:rPr>
+          <w:rFonts w:ascii="Times New Roman" w:hAnsi="Times New Roman" w:cs="Times New Roman"/>
+        </w:rPr>
+        <w:t>. (2004)</w:t>
+      </w:r>
+      <w:r>
+        <w:rPr>
+          <w:rFonts w:ascii="Times New Roman" w:hAnsi="Times New Roman" w:cs="Times New Roman"/>
+        </w:rPr>
+        <w:t xml:space="preserve"> Environmental genome shotgun sequencing of the Sargasso Sea. </w:t>
+      </w:r>
+      <w:r>
+        <w:rPr>
+          <w:rFonts w:ascii="Times New Roman" w:hAnsi="Times New Roman" w:cs="Times New Roman"/>
+          <w:i/>
+        </w:rPr>
+        <w:t>Science</w:t>
       </w:r>
       <w:r>
         <w:rPr>
@@ -27790,13 +28393,13 @@
           <w:rFonts w:ascii="Times New Roman" w:hAnsi="Times New Roman" w:cs="Times New Roman"/>
           <w:b/>
         </w:rPr>
-        <w:t>60</w:t>
-      </w:r>
-      <w:r>
-        <w:rPr>
-          <w:rFonts w:ascii="Times New Roman" w:hAnsi="Times New Roman" w:cs="Times New Roman"/>
-        </w:rPr>
-        <w:t xml:space="preserve">: 255–280. </w:t>
+        <w:t>304</w:t>
+      </w:r>
+      <w:r>
+        <w:rPr>
+          <w:rFonts w:ascii="Times New Roman" w:hAnsi="Times New Roman" w:cs="Times New Roman"/>
+        </w:rPr>
+        <w:t>: 66–74.</w:t>
       </w:r>
     </w:p>
     <w:p>
@@ -27806,18 +28409,25 @@
           <w:rFonts w:ascii="Times New Roman" w:hAnsi="Times New Roman" w:cs="Times New Roman"/>
         </w:rPr>
       </w:pPr>
-      <w:r>
-        <w:rPr>
-          <w:rFonts w:ascii="Times New Roman" w:hAnsi="Times New Roman" w:cs="Times New Roman"/>
-        </w:rPr>
-        <w:t xml:space="preserve">Ward BB and Priscu JC. </w:t>
-      </w:r>
       <w:proofErr w:type="gramStart"/>
       <w:r>
         <w:rPr>
           <w:rFonts w:ascii="Times New Roman" w:hAnsi="Times New Roman" w:cs="Times New Roman"/>
         </w:rPr>
-        <w:t>(1997) Detection and characterization of denitrifying bacteria from a permanently ice-covered Antarctic lake.</w:t>
+        <w:t xml:space="preserve">Wagner-Döbler I and Biebl H. (2006) Environmental biology of the marine </w:t>
+      </w:r>
+      <w:r>
+        <w:rPr>
+          <w:rFonts w:ascii="Times New Roman" w:hAnsi="Times New Roman" w:cs="Times New Roman"/>
+          <w:i/>
+        </w:rPr>
+        <w:t xml:space="preserve">Roseobacter </w:t>
+      </w:r>
+      <w:r>
+        <w:rPr>
+          <w:rFonts w:ascii="Times New Roman" w:hAnsi="Times New Roman" w:cs="Times New Roman"/>
+        </w:rPr>
+        <w:t>lineage.</w:t>
       </w:r>
       <w:proofErr w:type="gramEnd"/>
       <w:r>
@@ -27831,7 +28441,7 @@
           <w:rFonts w:ascii="Times New Roman" w:hAnsi="Times New Roman" w:cs="Times New Roman"/>
           <w:i/>
         </w:rPr>
-        <w:t>Hydrobiologia</w:t>
+        <w:t>Ann Rev Microbiol</w:t>
       </w:r>
       <w:r>
         <w:rPr>
@@ -27844,13 +28454,13 @@
           <w:rFonts w:ascii="Times New Roman" w:hAnsi="Times New Roman" w:cs="Times New Roman"/>
           <w:b/>
         </w:rPr>
-        <w:t>347</w:t>
-      </w:r>
-      <w:r>
-        <w:rPr>
-          <w:rFonts w:ascii="Times New Roman" w:hAnsi="Times New Roman" w:cs="Times New Roman"/>
-        </w:rPr>
-        <w:t>: 57–68.</w:t>
+        <w:t>60</w:t>
+      </w:r>
+      <w:r>
+        <w:rPr>
+          <w:rFonts w:ascii="Times New Roman" w:hAnsi="Times New Roman" w:cs="Times New Roman"/>
+        </w:rPr>
+        <w:t xml:space="preserve">: 255–280. </w:t>
       </w:r>
     </w:p>
     <w:p>
@@ -27860,42 +28470,18 @@
           <w:rFonts w:ascii="Times New Roman" w:hAnsi="Times New Roman" w:cs="Times New Roman"/>
         </w:rPr>
       </w:pPr>
+      <w:r>
+        <w:rPr>
+          <w:rFonts w:ascii="Times New Roman" w:hAnsi="Times New Roman" w:cs="Times New Roman"/>
+        </w:rPr>
+        <w:t xml:space="preserve">Ward BB and Priscu JC. </w:t>
+      </w:r>
       <w:proofErr w:type="gramStart"/>
       <w:r>
         <w:rPr>
           <w:rFonts w:ascii="Times New Roman" w:hAnsi="Times New Roman" w:cs="Times New Roman"/>
         </w:rPr>
-        <w:t>Wang Q</w:t>
-      </w:r>
-      <w:r>
-        <w:rPr>
-          <w:rFonts w:ascii="Times New Roman" w:hAnsi="Times New Roman" w:cs="Times New Roman"/>
-        </w:rPr>
-        <w:t>,</w:t>
-      </w:r>
-      <w:r>
-        <w:rPr>
-          <w:rFonts w:ascii="Times New Roman" w:hAnsi="Times New Roman" w:cs="Times New Roman"/>
-        </w:rPr>
-        <w:t xml:space="preserve"> </w:t>
-      </w:r>
-      <w:r>
-        <w:rPr>
-          <w:rFonts w:ascii="Times New Roman" w:hAnsi="Times New Roman" w:cs="Times New Roman"/>
-        </w:rPr>
-        <w:t>Garrity GM, Tiedje JM, Cole JR</w:t>
-      </w:r>
-      <w:r>
-        <w:rPr>
-          <w:rFonts w:ascii="Times New Roman" w:hAnsi="Times New Roman" w:cs="Times New Roman"/>
-        </w:rPr>
-        <w:t>.</w:t>
-      </w:r>
-      <w:r>
-        <w:rPr>
-          <w:rFonts w:ascii="Times New Roman" w:hAnsi="Times New Roman" w:cs="Times New Roman"/>
-        </w:rPr>
-        <w:t xml:space="preserve"> (2007) Naïve Bayesian classifier for rapid assignment of rRNA sequences into new bacterial taxonomy.</w:t>
+        <w:t>(1997) Detection and characterization of denitrifying bacteria from a permanently ice-covered Antarctic lake.</w:t>
       </w:r>
       <w:proofErr w:type="gramEnd"/>
       <w:r>
@@ -27909,44 +28495,26 @@
           <w:rFonts w:ascii="Times New Roman" w:hAnsi="Times New Roman" w:cs="Times New Roman"/>
           <w:i/>
         </w:rPr>
-        <w:t>Appl Environ Microbiol</w:t>
+        <w:t>Hydrobiologia</w:t>
+      </w:r>
+      <w:r>
+        <w:rPr>
+          <w:rFonts w:ascii="Times New Roman" w:hAnsi="Times New Roman" w:cs="Times New Roman"/>
+        </w:rPr>
+        <w:t xml:space="preserve"> </w:t>
       </w:r>
       <w:r>
         <w:rPr>
           <w:rFonts w:ascii="Times New Roman" w:hAnsi="Times New Roman" w:cs="Times New Roman"/>
           <w:b/>
         </w:rPr>
-        <w:t xml:space="preserve"> 73</w:t>
-      </w:r>
-      <w:r>
-        <w:rPr>
-          <w:rFonts w:ascii="Times New Roman" w:hAnsi="Times New Roman" w:cs="Times New Roman"/>
-        </w:rPr>
-        <w:t>:</w:t>
-      </w:r>
-      <w:r>
-        <w:rPr>
-          <w:rFonts w:ascii="Times New Roman" w:hAnsi="Times New Roman" w:cs="Times New Roman"/>
-        </w:rPr>
-        <w:t xml:space="preserve"> </w:t>
-      </w:r>
-      <w:r>
-        <w:rPr>
-          <w:rFonts w:ascii="Times New Roman" w:hAnsi="Times New Roman" w:cs="Times New Roman"/>
-        </w:rPr>
-        <w:t>5261–526</w:t>
-      </w:r>
-      <w:r>
-        <w:rPr>
-          <w:rFonts w:ascii="Times New Roman" w:hAnsi="Times New Roman" w:cs="Times New Roman"/>
-        </w:rPr>
-        <w:t>7</w:t>
-      </w:r>
-      <w:r>
-        <w:rPr>
-          <w:rFonts w:ascii="Times New Roman" w:hAnsi="Times New Roman" w:cs="Times New Roman"/>
-        </w:rPr>
-        <w:t>.</w:t>
+        <w:t>347</w:t>
+      </w:r>
+      <w:r>
+        <w:rPr>
+          <w:rFonts w:ascii="Times New Roman" w:hAnsi="Times New Roman" w:cs="Times New Roman"/>
+        </w:rPr>
+        <w:t>: 57–68.</w:t>
       </w:r>
     </w:p>
     <w:p>
@@ -27956,49 +28524,93 @@
           <w:rFonts w:ascii="Times New Roman" w:hAnsi="Times New Roman" w:cs="Times New Roman"/>
         </w:rPr>
       </w:pPr>
-      <w:r>
-        <w:rPr>
-          <w:rFonts w:ascii="Times New Roman" w:hAnsi="Times New Roman" w:cs="Times New Roman"/>
-        </w:rPr>
-        <w:t>*</w:t>
-      </w:r>
-      <w:r>
-        <w:rPr>
-          <w:rFonts w:ascii="Times New Roman" w:hAnsi="Times New Roman" w:cs="Times New Roman"/>
-        </w:rPr>
-        <w:t xml:space="preserve">Wu J, Mao X, Cai T, Luo J, Wei L. (2006) KOBAS server: a web-based platform for automated annotation and pathway identification. </w:t>
-      </w:r>
-      <w:r>
-        <w:rPr>
-          <w:rFonts w:ascii="Times New Roman" w:hAnsi="Times New Roman" w:cs="Times New Roman"/>
-          <w:i/>
-        </w:rPr>
-        <w:t>Nucleic Acids Res</w:t>
-      </w:r>
-      <w:r>
-        <w:rPr>
-          <w:rFonts w:ascii="Times New Roman" w:hAnsi="Times New Roman" w:cs="Times New Roman"/>
-        </w:rPr>
-        <w:t xml:space="preserve"> </w:t>
+      <w:proofErr w:type="gramStart"/>
+      <w:r>
+        <w:rPr>
+          <w:rFonts w:ascii="Times New Roman" w:hAnsi="Times New Roman" w:cs="Times New Roman"/>
+        </w:rPr>
+        <w:t>Wang Q</w:t>
+      </w:r>
+      <w:r>
+        <w:rPr>
+          <w:rFonts w:ascii="Times New Roman" w:hAnsi="Times New Roman" w:cs="Times New Roman"/>
+        </w:rPr>
+        <w:t>,</w:t>
+      </w:r>
+      <w:r>
+        <w:rPr>
+          <w:rFonts w:ascii="Times New Roman" w:hAnsi="Times New Roman" w:cs="Times New Roman"/>
+        </w:rPr>
+        <w:t xml:space="preserve"> </w:t>
+      </w:r>
+      <w:r>
+        <w:rPr>
+          <w:rFonts w:ascii="Times New Roman" w:hAnsi="Times New Roman" w:cs="Times New Roman"/>
+        </w:rPr>
+        <w:t>Garrity GM, Tiedje JM, Cole JR</w:t>
+      </w:r>
+      <w:r>
+        <w:rPr>
+          <w:rFonts w:ascii="Times New Roman" w:hAnsi="Times New Roman" w:cs="Times New Roman"/>
+        </w:rPr>
+        <w:t>.</w:t>
+      </w:r>
+      <w:r>
+        <w:rPr>
+          <w:rFonts w:ascii="Times New Roman" w:hAnsi="Times New Roman" w:cs="Times New Roman"/>
+        </w:rPr>
+        <w:t xml:space="preserve"> (2007) Naïve Bayesian classifier for rapid assignment of rRNA sequences into new bacterial taxonomy.</w:t>
+      </w:r>
+      <w:proofErr w:type="gramEnd"/>
+      <w:r>
+        <w:rPr>
+          <w:rFonts w:ascii="Times New Roman" w:hAnsi="Times New Roman" w:cs="Times New Roman"/>
+        </w:rPr>
+        <w:t xml:space="preserve"> </w:t>
+      </w:r>
+      <w:r>
+        <w:rPr>
+          <w:rFonts w:ascii="Times New Roman" w:hAnsi="Times New Roman" w:cs="Times New Roman"/>
+          <w:i/>
+        </w:rPr>
+        <w:t>Appl Environ Microbiol</w:t>
       </w:r>
       <w:r>
         <w:rPr>
           <w:rFonts w:ascii="Times New Roman" w:hAnsi="Times New Roman" w:cs="Times New Roman"/>
           <w:b/>
         </w:rPr>
-        <w:t>34</w:t>
-      </w:r>
-      <w:r>
-        <w:rPr>
-          <w:rFonts w:ascii="Times New Roman" w:hAnsi="Times New Roman" w:cs="Times New Roman"/>
-        </w:rPr>
-        <w:t>: W720–</w:t>
-      </w:r>
-      <w:r>
-        <w:rPr>
-          <w:rFonts w:ascii="Times New Roman" w:hAnsi="Times New Roman" w:cs="Times New Roman"/>
-        </w:rPr>
-        <w:t>W724.</w:t>
+        <w:t xml:space="preserve"> 73</w:t>
+      </w:r>
+      <w:r>
+        <w:rPr>
+          <w:rFonts w:ascii="Times New Roman" w:hAnsi="Times New Roman" w:cs="Times New Roman"/>
+        </w:rPr>
+        <w:t>:</w:t>
+      </w:r>
+      <w:r>
+        <w:rPr>
+          <w:rFonts w:ascii="Times New Roman" w:hAnsi="Times New Roman" w:cs="Times New Roman"/>
+        </w:rPr>
+        <w:t xml:space="preserve"> </w:t>
+      </w:r>
+      <w:r>
+        <w:rPr>
+          <w:rFonts w:ascii="Times New Roman" w:hAnsi="Times New Roman" w:cs="Times New Roman"/>
+        </w:rPr>
+        <w:t>5261–526</w:t>
+      </w:r>
+      <w:r>
+        <w:rPr>
+          <w:rFonts w:ascii="Times New Roman" w:hAnsi="Times New Roman" w:cs="Times New Roman"/>
+        </w:rPr>
+        <w:t>7</w:t>
+      </w:r>
+      <w:r>
+        <w:rPr>
+          <w:rFonts w:ascii="Times New Roman" w:hAnsi="Times New Roman" w:cs="Times New Roman"/>
+        </w:rPr>
+        <w:t>.</w:t>
       </w:r>
     </w:p>
     <w:p>
@@ -28006,20 +28618,34 @@
         <w:spacing w:line="240" w:lineRule="auto"/>
         <w:rPr>
           <w:rFonts w:ascii="Times New Roman" w:hAnsi="Times New Roman" w:cs="Times New Roman"/>
+          <w:b/>
         </w:rPr>
       </w:pPr>
       <w:r>
         <w:rPr>
           <w:rFonts w:ascii="Times New Roman" w:hAnsi="Times New Roman" w:cs="Times New Roman"/>
         </w:rPr>
-        <w:t xml:space="preserve">Xie C, Mao X, Huang J, Ding Y, Wu J, Dong S, Kong L, Gao G, Li CY, Wei L. (2011) KOBAS 2.0: a web server for annotation and identification of enriched pathways and diseases. </w:t>
-      </w:r>
-      <w:r>
-        <w:rPr>
-          <w:rFonts w:ascii="Times New Roman" w:hAnsi="Times New Roman" w:cs="Times New Roman"/>
-          <w:i/>
-        </w:rPr>
-        <w:t>Nucleic Acids Res</w:t>
+        <w:t xml:space="preserve">Wang H, Li H, Shao Z, Liao S, Johnstone L, Rensing C, Wang G. (2011) Genome sequence of deep-sea Manganese-oxidizing bacterium </w:t>
+      </w:r>
+      <w:r>
+        <w:rPr>
+          <w:rFonts w:ascii="Times New Roman" w:hAnsi="Times New Roman" w:cs="Times New Roman"/>
+          <w:i/>
+        </w:rPr>
+        <w:t>Marinobacter manganoxydans</w:t>
+      </w:r>
+      <w:r>
+        <w:rPr>
+          <w:rFonts w:ascii="Times New Roman" w:hAnsi="Times New Roman" w:cs="Times New Roman"/>
+        </w:rPr>
+        <w:t xml:space="preserve">. </w:t>
+      </w:r>
+      <w:r>
+        <w:rPr>
+          <w:rFonts w:ascii="Times New Roman" w:hAnsi="Times New Roman" w:cs="Times New Roman"/>
+          <w:i/>
+        </w:rPr>
+        <w:t>J Bacteriol</w:t>
       </w:r>
       <w:r>
         <w:rPr>
@@ -28032,13 +28658,25 @@
           <w:rFonts w:ascii="Times New Roman" w:hAnsi="Times New Roman" w:cs="Times New Roman"/>
           <w:b/>
         </w:rPr>
-        <w:t>39</w:t>
-      </w:r>
-      <w:r>
-        <w:rPr>
-          <w:rFonts w:ascii="Times New Roman" w:hAnsi="Times New Roman" w:cs="Times New Roman"/>
-        </w:rPr>
-        <w:t>: W316–W322.</w:t>
+        <w:t>194</w:t>
+      </w:r>
+      <w:r>
+        <w:rPr>
+          <w:rFonts w:ascii="Times New Roman" w:hAnsi="Times New Roman" w:cs="Times New Roman"/>
+        </w:rPr>
+        <w:t xml:space="preserve">: </w:t>
+      </w:r>
+      <w:r>
+        <w:rPr>
+          <w:rFonts w:ascii="Times New Roman" w:hAnsi="Times New Roman" w:cs="Times New Roman"/>
+        </w:rPr>
+        <w:t>899</w:t>
+      </w:r>
+      <w:r>
+        <w:rPr>
+          <w:rFonts w:ascii="Times New Roman" w:hAnsi="Times New Roman" w:cs="Times New Roman"/>
+        </w:rPr>
+        <w:t>–900.</w:t>
       </w:r>
     </w:p>
     <w:p>
@@ -28052,40 +28690,20 @@
         <w:rPr>
           <w:rFonts w:ascii="Times New Roman" w:hAnsi="Times New Roman" w:cs="Times New Roman"/>
         </w:rPr>
-        <w:t xml:space="preserve">Xing P, Hahn MW, Wu QL. (2009) Low taxon richness of bacterioplankton in high-altitude lakes of the eastern Tibetan Plateau, with a predominance of </w:t>
-      </w:r>
-      <w:r>
-        <w:rPr>
-          <w:rFonts w:ascii="Times New Roman" w:hAnsi="Times New Roman" w:cs="Times New Roman"/>
-          <w:i/>
-        </w:rPr>
-        <w:t>Bacteroidetes</w:t>
-      </w:r>
-      <w:r>
-        <w:rPr>
-          <w:rFonts w:ascii="Times New Roman" w:hAnsi="Times New Roman" w:cs="Times New Roman"/>
-        </w:rPr>
-        <w:t xml:space="preserve"> and </w:t>
-      </w:r>
-      <w:r>
-        <w:rPr>
-          <w:rFonts w:ascii="Times New Roman" w:hAnsi="Times New Roman" w:cs="Times New Roman"/>
-          <w:i/>
-        </w:rPr>
-        <w:t>Synechoccocus</w:t>
-      </w:r>
-      <w:r>
-        <w:rPr>
-          <w:rFonts w:ascii="Times New Roman" w:hAnsi="Times New Roman" w:cs="Times New Roman"/>
-        </w:rPr>
-        <w:t xml:space="preserve"> spp. </w:t>
-      </w:r>
-      <w:r>
-        <w:rPr>
-          <w:rFonts w:ascii="Times New Roman" w:hAnsi="Times New Roman" w:cs="Times New Roman"/>
-          <w:i/>
-        </w:rPr>
-        <w:t>Appl Environ Microbiol</w:t>
+        <w:t>*</w:t>
+      </w:r>
+      <w:r>
+        <w:rPr>
+          <w:rFonts w:ascii="Times New Roman" w:hAnsi="Times New Roman" w:cs="Times New Roman"/>
+        </w:rPr>
+        <w:t xml:space="preserve">Wu J, Mao X, Cai T, Luo J, Wei L. (2006) KOBAS server: a web-based platform for automated annotation and pathway identification. </w:t>
+      </w:r>
+      <w:r>
+        <w:rPr>
+          <w:rFonts w:ascii="Times New Roman" w:hAnsi="Times New Roman" w:cs="Times New Roman"/>
+          <w:i/>
+        </w:rPr>
+        <w:t>Nucleic Acids Res</w:t>
       </w:r>
       <w:r>
         <w:rPr>
@@ -28098,13 +28716,19 @@
           <w:rFonts w:ascii="Times New Roman" w:hAnsi="Times New Roman" w:cs="Times New Roman"/>
           <w:b/>
         </w:rPr>
-        <w:t>75</w:t>
-      </w:r>
-      <w:r>
-        <w:rPr>
-          <w:rFonts w:ascii="Times New Roman" w:hAnsi="Times New Roman" w:cs="Times New Roman"/>
-        </w:rPr>
-        <w:t>: 7017–7025.</w:t>
+        <w:t>34</w:t>
+      </w:r>
+      <w:r>
+        <w:rPr>
+          <w:rFonts w:ascii="Times New Roman" w:hAnsi="Times New Roman" w:cs="Times New Roman"/>
+        </w:rPr>
+        <w:t>: W720–</w:t>
+      </w:r>
+      <w:r>
+        <w:rPr>
+          <w:rFonts w:ascii="Times New Roman" w:hAnsi="Times New Roman" w:cs="Times New Roman"/>
+        </w:rPr>
+        <w:t>W724.</w:t>
       </w:r>
     </w:p>
     <w:p>
@@ -28118,14 +28742,14 @@
         <w:rPr>
           <w:rFonts w:ascii="Times New Roman" w:hAnsi="Times New Roman" w:cs="Times New Roman"/>
         </w:rPr>
-        <w:t xml:space="preserve">Yamane K, Hattori Y, Ohtagaki H, Fujiwara K. (2011) Microbial diversity with dominance of 16S rRNA genes sequences with high GC contents at 74 and 98°C subsurface crude oil deposits in Japan. </w:t>
-      </w:r>
-      <w:r>
-        <w:rPr>
-          <w:rFonts w:ascii="Times New Roman" w:hAnsi="Times New Roman" w:cs="Times New Roman"/>
-          <w:i/>
-        </w:rPr>
-        <w:t>FEMS Microbiol Ecol</w:t>
+        <w:t xml:space="preserve">Xie C, Mao X, Huang J, Ding Y, Wu J, Dong S, Kong L, Gao G, Li CY, Wei L. (2011) KOBAS 2.0: a web server for annotation and identification of enriched pathways and diseases. </w:t>
+      </w:r>
+      <w:r>
+        <w:rPr>
+          <w:rFonts w:ascii="Times New Roman" w:hAnsi="Times New Roman" w:cs="Times New Roman"/>
+          <w:i/>
+        </w:rPr>
+        <w:t>Nucleic Acids Res</w:t>
       </w:r>
       <w:r>
         <w:rPr>
@@ -28138,13 +28762,13 @@
           <w:rFonts w:ascii="Times New Roman" w:hAnsi="Times New Roman" w:cs="Times New Roman"/>
           <w:b/>
         </w:rPr>
-        <w:t>76</w:t>
-      </w:r>
-      <w:r>
-        <w:rPr>
-          <w:rFonts w:ascii="Times New Roman" w:hAnsi="Times New Roman" w:cs="Times New Roman"/>
-        </w:rPr>
-        <w:t>: 220–235.</w:t>
+        <w:t>39</w:t>
+      </w:r>
+      <w:r>
+        <w:rPr>
+          <w:rFonts w:ascii="Times New Roman" w:hAnsi="Times New Roman" w:cs="Times New Roman"/>
+        </w:rPr>
+        <w:t>: W316–W322.</w:t>
       </w:r>
     </w:p>
     <w:p>
@@ -28158,14 +28782,40 @@
         <w:rPr>
           <w:rFonts w:ascii="Times New Roman" w:hAnsi="Times New Roman" w:cs="Times New Roman"/>
         </w:rPr>
-        <w:t xml:space="preserve">Yanagibayashi M, Nogi Y, Li L, Kato C. (1999) Changes in the microbial community in Japan Trench sediment from a depth of 6292 m during cultivation without decompression. </w:t>
-      </w:r>
-      <w:r>
-        <w:rPr>
-          <w:rFonts w:ascii="Times New Roman" w:hAnsi="Times New Roman" w:cs="Times New Roman"/>
-          <w:i/>
-        </w:rPr>
-        <w:t>FEMS Microbiol Lett</w:t>
+        <w:t xml:space="preserve">Xing P, Hahn MW, Wu QL. (2009) Low taxon richness of bacterioplankton in high-altitude lakes of the eastern Tibetan Plateau, with a predominance of </w:t>
+      </w:r>
+      <w:r>
+        <w:rPr>
+          <w:rFonts w:ascii="Times New Roman" w:hAnsi="Times New Roman" w:cs="Times New Roman"/>
+          <w:i/>
+        </w:rPr>
+        <w:t>Bacteroidetes</w:t>
+      </w:r>
+      <w:r>
+        <w:rPr>
+          <w:rFonts w:ascii="Times New Roman" w:hAnsi="Times New Roman" w:cs="Times New Roman"/>
+        </w:rPr>
+        <w:t xml:space="preserve"> and </w:t>
+      </w:r>
+      <w:r>
+        <w:rPr>
+          <w:rFonts w:ascii="Times New Roman" w:hAnsi="Times New Roman" w:cs="Times New Roman"/>
+          <w:i/>
+        </w:rPr>
+        <w:t>Synechoccocus</w:t>
+      </w:r>
+      <w:r>
+        <w:rPr>
+          <w:rFonts w:ascii="Times New Roman" w:hAnsi="Times New Roman" w:cs="Times New Roman"/>
+        </w:rPr>
+        <w:t xml:space="preserve"> spp. </w:t>
+      </w:r>
+      <w:r>
+        <w:rPr>
+          <w:rFonts w:ascii="Times New Roman" w:hAnsi="Times New Roman" w:cs="Times New Roman"/>
+          <w:i/>
+        </w:rPr>
+        <w:t>Appl Environ Microbiol</w:t>
       </w:r>
       <w:r>
         <w:rPr>
@@ -28178,13 +28828,13 @@
           <w:rFonts w:ascii="Times New Roman" w:hAnsi="Times New Roman" w:cs="Times New Roman"/>
           <w:b/>
         </w:rPr>
-        <w:t>170</w:t>
-      </w:r>
-      <w:r>
-        <w:rPr>
-          <w:rFonts w:ascii="Times New Roman" w:hAnsi="Times New Roman" w:cs="Times New Roman"/>
-        </w:rPr>
-        <w:t>: 271–279.</w:t>
+        <w:t>75</w:t>
+      </w:r>
+      <w:r>
+        <w:rPr>
+          <w:rFonts w:ascii="Times New Roman" w:hAnsi="Times New Roman" w:cs="Times New Roman"/>
+        </w:rPr>
+        <w:t>: 7017–7025.</w:t>
       </w:r>
     </w:p>
     <w:p>
@@ -28194,78 +28844,18 @@
           <w:rFonts w:ascii="Times New Roman" w:hAnsi="Times New Roman" w:cs="Times New Roman"/>
         </w:rPr>
       </w:pPr>
-      <w:proofErr w:type="gramStart"/>
-      <w:r>
-        <w:rPr>
-          <w:rFonts w:ascii="Times New Roman" w:hAnsi="Times New Roman" w:cs="Times New Roman"/>
-        </w:rPr>
-        <w:t>Yau S</w:t>
-      </w:r>
-      <w:r>
-        <w:rPr>
-          <w:rFonts w:ascii="Times New Roman" w:hAnsi="Times New Roman" w:cs="Times New Roman"/>
-        </w:rPr>
-        <w:t>,</w:t>
-      </w:r>
-      <w:r>
-        <w:rPr>
-          <w:rFonts w:ascii="Times New Roman" w:hAnsi="Times New Roman" w:cs="Times New Roman"/>
-        </w:rPr>
-        <w:t xml:space="preserve"> Lauro FM, DeMaere MZ, Brown MV, Thomas T, Raftery MJ</w:t>
-      </w:r>
-      <w:r>
-        <w:rPr>
-          <w:rFonts w:ascii="Times New Roman" w:hAnsi="Times New Roman" w:cs="Times New Roman"/>
-        </w:rPr>
-        <w:t xml:space="preserve"> </w:t>
-      </w:r>
-      <w:r>
-        <w:rPr>
-          <w:rFonts w:ascii="Times New Roman" w:hAnsi="Times New Roman" w:cs="Times New Roman"/>
-          <w:i/>
-        </w:rPr>
-        <w:t xml:space="preserve">et al. </w:t>
-      </w:r>
-      <w:r>
-        <w:rPr>
-          <w:rFonts w:ascii="Times New Roman" w:hAnsi="Times New Roman" w:cs="Times New Roman"/>
-        </w:rPr>
-        <w:t>(2011) Virophage control of antarctic algal host-virus dynamics.</w:t>
-      </w:r>
-      <w:proofErr w:type="gramEnd"/>
-      <w:r>
-        <w:rPr>
-          <w:rFonts w:ascii="Times New Roman" w:hAnsi="Times New Roman" w:cs="Times New Roman"/>
-        </w:rPr>
-        <w:t xml:space="preserve"> </w:t>
-      </w:r>
-      <w:r>
-        <w:rPr>
-          <w:rFonts w:ascii="Times New Roman" w:hAnsi="Times New Roman" w:cs="Times New Roman"/>
-          <w:i/>
-        </w:rPr>
-        <w:t xml:space="preserve">Proc </w:t>
-      </w:r>
-      <w:r>
-        <w:rPr>
-          <w:rFonts w:ascii="Times New Roman" w:hAnsi="Times New Roman" w:cs="Times New Roman"/>
-          <w:i/>
-        </w:rPr>
-        <w:t>Natl Acad</w:t>
-      </w:r>
-      <w:r>
-        <w:rPr>
-          <w:rFonts w:ascii="Times New Roman" w:hAnsi="Times New Roman" w:cs="Times New Roman"/>
-          <w:i/>
-        </w:rPr>
-        <w:t xml:space="preserve"> Sci</w:t>
-      </w:r>
-      <w:r>
-        <w:rPr>
-          <w:rFonts w:ascii="Times New Roman" w:hAnsi="Times New Roman" w:cs="Times New Roman"/>
-          <w:i/>
-        </w:rPr>
-        <w:t xml:space="preserve"> USA</w:t>
+      <w:r>
+        <w:rPr>
+          <w:rFonts w:ascii="Times New Roman" w:hAnsi="Times New Roman" w:cs="Times New Roman"/>
+        </w:rPr>
+        <w:t xml:space="preserve">Yamane K, Hattori Y, Ohtagaki H, Fujiwara K. (2011) Microbial diversity with dominance of 16S rRNA genes sequences with high GC contents at 74 and 98°C subsurface crude oil deposits in Japan. </w:t>
+      </w:r>
+      <w:r>
+        <w:rPr>
+          <w:rFonts w:ascii="Times New Roman" w:hAnsi="Times New Roman" w:cs="Times New Roman"/>
+          <w:i/>
+        </w:rPr>
+        <w:t>FEMS Microbiol Ecol</w:t>
       </w:r>
       <w:r>
         <w:rPr>
@@ -28278,32 +28868,13 @@
           <w:rFonts w:ascii="Times New Roman" w:hAnsi="Times New Roman" w:cs="Times New Roman"/>
           <w:b/>
         </w:rPr>
-        <w:t>108</w:t>
-      </w:r>
-      <w:r>
-        <w:rPr>
-          <w:rFonts w:ascii="Times New Roman" w:hAnsi="Times New Roman" w:cs="Times New Roman"/>
-        </w:rPr>
-        <w:t>: 6163</w:t>
-      </w:r>
-      <w:r>
-        <w:rPr>
-          <w:rFonts w:ascii="Times New Roman" w:hAnsi="Times New Roman" w:cs="Times New Roman"/>
-        </w:rPr>
-        <w:softHyphen/>
-        <w:t>–616</w:t>
-      </w:r>
-      <w:r>
-        <w:rPr>
-          <w:rFonts w:ascii="Times New Roman" w:hAnsi="Times New Roman" w:cs="Times New Roman"/>
-        </w:rPr>
-        <w:t>8</w:t>
-      </w:r>
-      <w:r>
-        <w:rPr>
-          <w:rFonts w:ascii="Times New Roman" w:hAnsi="Times New Roman" w:cs="Times New Roman"/>
-        </w:rPr>
-        <w:t>.</w:t>
+        <w:t>76</w:t>
+      </w:r>
+      <w:r>
+        <w:rPr>
+          <w:rFonts w:ascii="Times New Roman" w:hAnsi="Times New Roman" w:cs="Times New Roman"/>
+        </w:rPr>
+        <w:t>: 220–235.</w:t>
       </w:r>
     </w:p>
     <w:p>
@@ -28317,6 +28888,166 @@
         <w:rPr>
           <w:rFonts w:ascii="Times New Roman" w:hAnsi="Times New Roman" w:cs="Times New Roman"/>
         </w:rPr>
+        <w:t xml:space="preserve">Yanagibayashi M, Nogi Y, Li L, Kato C. (1999) Changes in the microbial community in Japan Trench sediment from a depth of 6292 m during cultivation without decompression. </w:t>
+      </w:r>
+      <w:r>
+        <w:rPr>
+          <w:rFonts w:ascii="Times New Roman" w:hAnsi="Times New Roman" w:cs="Times New Roman"/>
+          <w:i/>
+        </w:rPr>
+        <w:t>FEMS Microbiol Lett</w:t>
+      </w:r>
+      <w:r>
+        <w:rPr>
+          <w:rFonts w:ascii="Times New Roman" w:hAnsi="Times New Roman" w:cs="Times New Roman"/>
+        </w:rPr>
+        <w:t xml:space="preserve"> </w:t>
+      </w:r>
+      <w:r>
+        <w:rPr>
+          <w:rFonts w:ascii="Times New Roman" w:hAnsi="Times New Roman" w:cs="Times New Roman"/>
+          <w:b/>
+        </w:rPr>
+        <w:t>170</w:t>
+      </w:r>
+      <w:r>
+        <w:rPr>
+          <w:rFonts w:ascii="Times New Roman" w:hAnsi="Times New Roman" w:cs="Times New Roman"/>
+        </w:rPr>
+        <w:t>: 271–279.</w:t>
+      </w:r>
+    </w:p>
+    <w:p>
+      <w:pPr>
+        <w:spacing w:line="240" w:lineRule="auto"/>
+        <w:rPr>
+          <w:rFonts w:ascii="Times New Roman" w:hAnsi="Times New Roman" w:cs="Times New Roman"/>
+        </w:rPr>
+      </w:pPr>
+      <w:proofErr w:type="gramStart"/>
+      <w:r>
+        <w:rPr>
+          <w:rFonts w:ascii="Times New Roman" w:hAnsi="Times New Roman" w:cs="Times New Roman"/>
+        </w:rPr>
+        <w:t>Yau S</w:t>
+      </w:r>
+      <w:r>
+        <w:rPr>
+          <w:rFonts w:ascii="Times New Roman" w:hAnsi="Times New Roman" w:cs="Times New Roman"/>
+        </w:rPr>
+        <w:t>,</w:t>
+      </w:r>
+      <w:r>
+        <w:rPr>
+          <w:rFonts w:ascii="Times New Roman" w:hAnsi="Times New Roman" w:cs="Times New Roman"/>
+        </w:rPr>
+        <w:t xml:space="preserve"> Lauro FM, DeMaere MZ, Brown MV, Thomas T, Raftery MJ</w:t>
+      </w:r>
+      <w:r>
+        <w:rPr>
+          <w:rFonts w:ascii="Times New Roman" w:hAnsi="Times New Roman" w:cs="Times New Roman"/>
+        </w:rPr>
+        <w:t xml:space="preserve"> </w:t>
+      </w:r>
+      <w:r>
+        <w:rPr>
+          <w:rFonts w:ascii="Times New Roman" w:hAnsi="Times New Roman" w:cs="Times New Roman"/>
+          <w:i/>
+        </w:rPr>
+        <w:t xml:space="preserve">et al. </w:t>
+      </w:r>
+      <w:r>
+        <w:rPr>
+          <w:rFonts w:ascii="Times New Roman" w:hAnsi="Times New Roman" w:cs="Times New Roman"/>
+        </w:rPr>
+        <w:t>(2011) Virophage control of antarctic algal host-virus dynamics.</w:t>
+      </w:r>
+      <w:proofErr w:type="gramEnd"/>
+      <w:r>
+        <w:rPr>
+          <w:rFonts w:ascii="Times New Roman" w:hAnsi="Times New Roman" w:cs="Times New Roman"/>
+        </w:rPr>
+        <w:t xml:space="preserve"> </w:t>
+      </w:r>
+      <w:r>
+        <w:rPr>
+          <w:rFonts w:ascii="Times New Roman" w:hAnsi="Times New Roman" w:cs="Times New Roman"/>
+          <w:i/>
+        </w:rPr>
+        <w:t xml:space="preserve">Proc </w:t>
+      </w:r>
+      <w:r>
+        <w:rPr>
+          <w:rFonts w:ascii="Times New Roman" w:hAnsi="Times New Roman" w:cs="Times New Roman"/>
+          <w:i/>
+        </w:rPr>
+        <w:t>Natl Acad</w:t>
+      </w:r>
+      <w:r>
+        <w:rPr>
+          <w:rFonts w:ascii="Times New Roman" w:hAnsi="Times New Roman" w:cs="Times New Roman"/>
+          <w:i/>
+        </w:rPr>
+        <w:t xml:space="preserve"> Sci</w:t>
+      </w:r>
+      <w:r>
+        <w:rPr>
+          <w:rFonts w:ascii="Times New Roman" w:hAnsi="Times New Roman" w:cs="Times New Roman"/>
+          <w:i/>
+        </w:rPr>
+        <w:t xml:space="preserve"> USA</w:t>
+      </w:r>
+      <w:r>
+        <w:rPr>
+          <w:rFonts w:ascii="Times New Roman" w:hAnsi="Times New Roman" w:cs="Times New Roman"/>
+        </w:rPr>
+        <w:t xml:space="preserve"> </w:t>
+      </w:r>
+      <w:r>
+        <w:rPr>
+          <w:rFonts w:ascii="Times New Roman" w:hAnsi="Times New Roman" w:cs="Times New Roman"/>
+          <w:b/>
+        </w:rPr>
+        <w:t>108</w:t>
+      </w:r>
+      <w:r>
+        <w:rPr>
+          <w:rFonts w:ascii="Times New Roman" w:hAnsi="Times New Roman" w:cs="Times New Roman"/>
+        </w:rPr>
+        <w:t>: 6163</w:t>
+      </w:r>
+      <w:r>
+        <w:rPr>
+          <w:rFonts w:ascii="Times New Roman" w:hAnsi="Times New Roman" w:cs="Times New Roman"/>
+        </w:rPr>
+        <w:softHyphen/>
+        <w:t>–616</w:t>
+      </w:r>
+      <w:r>
+        <w:rPr>
+          <w:rFonts w:ascii="Times New Roman" w:hAnsi="Times New Roman" w:cs="Times New Roman"/>
+        </w:rPr>
+        <w:t>8</w:t>
+      </w:r>
+      <w:r>
+        <w:rPr>
+          <w:rFonts w:ascii="Times New Roman" w:hAnsi="Times New Roman" w:cs="Times New Roman"/>
+        </w:rPr>
+        <w:t>.</w:t>
+      </w:r>
+    </w:p>
+    <w:p>
+      <w:pPr>
+        <w:spacing w:line="240" w:lineRule="auto"/>
+        <w:rPr>
+          <w:rFonts w:ascii="Times New Roman" w:hAnsi="Times New Roman" w:cs="Times New Roman"/>
+        </w:rPr>
+      </w:pPr>
+      <w:r>
+        <w:rPr>
+          <w:rFonts w:ascii="Times New Roman" w:hAnsi="Times New Roman" w:cs="Times New Roman"/>
+        </w:rPr>
+        <w:lastRenderedPageBreak/>
         <w:t>Yilmaz P, Iversen MH, Hankeln W, Kottman R, Quast C,</w:t>
       </w:r>
       <w:r>

</xml_diff>

<commit_message>
Added to the carbon cycle and to the tables
</commit_message>
<xml_diff>
--- a/Organic_whole_lake_draft7.docx
+++ b/Organic_whole_lake_draft7.docx
@@ -7,25 +7,27 @@
         <w:pStyle w:val="Title"/>
       </w:pPr>
       <w:r>
-        <w:t>Understanding g</w:t>
-      </w:r>
-      <w:r>
-        <w:t xml:space="preserve">lobally </w:t>
-      </w:r>
-      <w:r>
-        <w:t xml:space="preserve">important </w:t>
-      </w:r>
-      <w:r>
-        <w:t xml:space="preserve">biogeochemical processes from a study of </w:t>
-      </w:r>
-      <w:r>
-        <w:t xml:space="preserve">a </w:t>
+        <w:t xml:space="preserve">Insight into unusual </w:t>
+      </w:r>
+      <w:proofErr w:type="gramStart"/>
+      <w:r>
+        <w:t>sulfur  biogeochemistry</w:t>
+      </w:r>
+      <w:proofErr w:type="gramEnd"/>
+      <w:r>
+        <w:t xml:space="preserve"> of a</w:t>
+      </w:r>
+      <w:r>
+        <w:t xml:space="preserve"> </w:t>
       </w:r>
       <w:r>
         <w:t xml:space="preserve">hypersaline </w:t>
       </w:r>
       <w:r>
         <w:t>Antarctic lake</w:t>
+      </w:r>
+      <w:r>
+        <w:t xml:space="preserve"> </w:t>
       </w:r>
     </w:p>
     <w:p>
@@ -12428,7 +12430,19 @@
         <w:rPr>
           <w:rFonts w:ascii="Times New Roman" w:hAnsi="Times New Roman" w:cs="Times New Roman"/>
         </w:rPr>
-        <w:t xml:space="preserve">kely has an anaerobic lifestyle. The majority of RF3 </w:t>
+        <w:t>k</w:t>
+      </w:r>
+      <w:r>
+        <w:rPr>
+          <w:rFonts w:ascii="Times New Roman" w:hAnsi="Times New Roman" w:cs="Times New Roman"/>
+        </w:rPr>
+        <w:t>ely has an anaerobic lifestyle due to its prevalence in the deep zone. Also, t</w:t>
+      </w:r>
+      <w:r>
+        <w:rPr>
+          <w:rFonts w:ascii="Times New Roman" w:hAnsi="Times New Roman" w:cs="Times New Roman"/>
+        </w:rPr>
+        <w:t xml:space="preserve">he majority of </w:t>
       </w:r>
       <w:r>
         <w:rPr>
@@ -12752,6 +12766,86 @@
         <w:jc w:val="both"/>
         <w:rPr>
           <w:rFonts w:ascii="Times New Roman" w:hAnsi="Times New Roman" w:cs="Times New Roman"/>
+        </w:rPr>
+      </w:pPr>
+      <w:r>
+        <w:rPr>
+          <w:rFonts w:ascii="Times New Roman" w:hAnsi="Times New Roman" w:cs="Times New Roman"/>
+          <w:i/>
+        </w:rPr>
+        <w:t xml:space="preserve">Clostridia </w:t>
+      </w:r>
+      <w:r>
+        <w:rPr>
+          <w:rFonts w:ascii="Times New Roman" w:hAnsi="Times New Roman" w:cs="Times New Roman"/>
+        </w:rPr>
+        <w:t xml:space="preserve">were the most abundant member of the </w:t>
+      </w:r>
+      <w:r>
+        <w:rPr>
+          <w:rFonts w:ascii="Times New Roman" w:hAnsi="Times New Roman" w:cs="Times New Roman"/>
+          <w:i/>
+        </w:rPr>
+        <w:t>Firmicutes</w:t>
+      </w:r>
+      <w:r>
+        <w:rPr>
+          <w:rFonts w:ascii="Times New Roman" w:hAnsi="Times New Roman" w:cs="Times New Roman"/>
+        </w:rPr>
+        <w:t xml:space="preserve"> and principally comprised the genus </w:t>
+      </w:r>
+      <w:r>
+        <w:rPr>
+          <w:rFonts w:ascii="Times New Roman" w:hAnsi="Times New Roman" w:cs="Times New Roman"/>
+          <w:i/>
+        </w:rPr>
+        <w:t xml:space="preserve">Halanaerobium </w:t>
+      </w:r>
+      <w:r>
+        <w:rPr>
+          <w:rFonts w:ascii="Times New Roman" w:hAnsi="Times New Roman" w:cs="Times New Roman"/>
+        </w:rPr>
+        <w:t xml:space="preserve">(Table S3). The type species </w:t>
+      </w:r>
+      <w:r>
+        <w:rPr>
+          <w:rFonts w:ascii="Times New Roman" w:hAnsi="Times New Roman" w:cs="Times New Roman"/>
+          <w:i/>
+        </w:rPr>
+        <w:t xml:space="preserve">H. praevalens </w:t>
+      </w:r>
+      <w:r>
+        <w:rPr>
+          <w:rFonts w:ascii="Times New Roman" w:hAnsi="Times New Roman" w:cs="Times New Roman"/>
+        </w:rPr>
+        <w:t xml:space="preserve">are 2.4 µm explaining its presence on this size fraction (Ivanova </w:t>
+      </w:r>
+      <w:r>
+        <w:rPr>
+          <w:rFonts w:ascii="Times New Roman" w:hAnsi="Times New Roman" w:cs="Times New Roman"/>
+          <w:i/>
+        </w:rPr>
+        <w:t>et al.</w:t>
+      </w:r>
+      <w:r>
+        <w:rPr>
+          <w:rFonts w:ascii="Times New Roman" w:hAnsi="Times New Roman" w:cs="Times New Roman"/>
+        </w:rPr>
+        <w:t>, 2011)</w:t>
+      </w:r>
+      <w:r>
+        <w:rPr>
+          <w:rFonts w:ascii="Times New Roman" w:hAnsi="Times New Roman" w:cs="Times New Roman"/>
+        </w:rPr>
+        <w:t>.</w:t>
+      </w:r>
+    </w:p>
+    <w:p>
+      <w:pPr>
+        <w:spacing w:line="240" w:lineRule="auto"/>
+        <w:jc w:val="both"/>
+        <w:rPr>
+          <w:rFonts w:ascii="Times New Roman" w:hAnsi="Times New Roman" w:cs="Times New Roman"/>
           <w:i/>
         </w:rPr>
       </w:pPr>
@@ -13725,6 +13819,7 @@
         <w:rPr>
           <w:rFonts w:ascii="Times New Roman" w:hAnsi="Times New Roman" w:cs="Times New Roman"/>
         </w:rPr>
+        <w:lastRenderedPageBreak/>
         <w:t>2005;*</w:t>
       </w:r>
       <w:r>
@@ -13800,7 +13895,6 @@
         <w:pStyle w:val="Heading2"/>
       </w:pPr>
       <w:r>
-        <w:lastRenderedPageBreak/>
         <w:t>Organic Lake functional potential</w:t>
       </w:r>
     </w:p>
@@ -14196,7 +14290,13 @@
         <w:rPr>
           <w:rFonts w:ascii="Times New Roman" w:hAnsi="Times New Roman" w:cs="Times New Roman"/>
         </w:rPr>
-        <w:t xml:space="preserve">Oxygenic photosynthesis was presumably mediated out by phytoflagellates and diatoms (Figure 2). Rubisco, a marker gene for the Calvin carbon fixation cycle, was primarily assigned to </w:t>
+        <w:t>Oxygen-tolerant carbon fixation via the Calvin-Benson-Basham cycle (CBB) was linked to both</w:t>
+      </w:r>
+      <w:r>
+        <w:rPr>
+          <w:rFonts w:ascii="Times New Roman" w:hAnsi="Times New Roman" w:cs="Times New Roman"/>
+        </w:rPr>
+        <w:t xml:space="preserve"> </w:t>
       </w:r>
       <w:r>
         <w:rPr>
@@ -14209,33 +14309,7 @@
         <w:rPr>
           <w:rFonts w:ascii="Times New Roman" w:hAnsi="Times New Roman" w:cs="Times New Roman"/>
         </w:rPr>
-        <w:t>, consistent with this assertion. However, phosphoribulose kinase (</w:t>
-      </w:r>
-      <w:r>
-        <w:rPr>
-          <w:rFonts w:ascii="Times New Roman" w:hAnsi="Times New Roman" w:cs="Times New Roman"/>
-          <w:i/>
-        </w:rPr>
-        <w:t>prk</w:t>
-      </w:r>
-      <w:r>
-        <w:rPr>
-          <w:rFonts w:ascii="Times New Roman" w:hAnsi="Times New Roman" w:cs="Times New Roman"/>
-        </w:rPr>
-        <w:t>A), another diagnostic gene of the Calvin cycle, was assigned to</w:t>
-      </w:r>
-      <w:r>
-        <w:rPr>
-          <w:rFonts w:ascii="Times New Roman" w:hAnsi="Times New Roman" w:cs="Times New Roman"/>
-          <w:i/>
-        </w:rPr>
-        <w:t xml:space="preserve"> Marinobacter</w:t>
-      </w:r>
-      <w:r>
-        <w:rPr>
-          <w:rFonts w:ascii="Times New Roman" w:hAnsi="Times New Roman" w:cs="Times New Roman"/>
-        </w:rPr>
-        <w:t xml:space="preserve">. This implies the </w:t>
+        <w:t xml:space="preserve"> and </w:t>
       </w:r>
       <w:r>
         <w:rPr>
@@ -14248,7 +14322,7 @@
         <w:rPr>
           <w:rFonts w:ascii="Times New Roman" w:hAnsi="Times New Roman" w:cs="Times New Roman"/>
         </w:rPr>
-        <w:t xml:space="preserve">, even the surface heterotrophic lineages, have the capacity for autotrophic carbon fixation. Most likely they have chemolithoautotrophic capacity such as metal oxidation. Aerobic carbon fixation which appears to be linked primarily to </w:t>
+        <w:t xml:space="preserve">, particularly </w:t>
       </w:r>
       <w:r>
         <w:rPr>
@@ -14261,41 +14335,256 @@
         <w:rPr>
           <w:rFonts w:ascii="Times New Roman" w:hAnsi="Times New Roman" w:cs="Times New Roman"/>
         </w:rPr>
-        <w:t xml:space="preserve"> or Alteromondales in general and so is most abundant in the mixed zone and the very bottom sample. This is consistent with </w:t>
-      </w:r>
-      <w:r>
-        <w:rPr>
-          <w:rFonts w:ascii="Times New Roman" w:hAnsi="Times New Roman" w:cs="Times New Roman"/>
-          <w:i/>
-        </w:rPr>
-        <w:t>Marinobacter</w:t>
-      </w:r>
-      <w:r>
-        <w:rPr>
-          <w:rFonts w:ascii="Times New Roman" w:hAnsi="Times New Roman" w:cs="Times New Roman"/>
-        </w:rPr>
-        <w:t xml:space="preserve"> having a generalist metabolic strategy and thus many members possessing carbon fixation genes, likely involved in chemolithoautotrophic iron or manganese oxidation.  Genes for respiration were abundant throughout the water column and assigned to the major heterotrophic bacterial lineages. </w:t>
-      </w:r>
-    </w:p>
-    <w:p>
-      <w:pPr>
-        <w:spacing w:line="240" w:lineRule="auto"/>
-        <w:rPr>
-          <w:rFonts w:ascii="Times New Roman" w:hAnsi="Times New Roman" w:cs="Times New Roman"/>
-        </w:rPr>
-      </w:pPr>
-      <w:r>
-        <w:rPr>
-          <w:rFonts w:ascii="Times New Roman" w:hAnsi="Times New Roman" w:cs="Times New Roman"/>
-          <w:b/>
-        </w:rPr>
-        <w:t>High biological activity at 6.5 m</w:t>
-      </w:r>
-      <w:r>
-        <w:rPr>
-          <w:rFonts w:ascii="Times New Roman" w:hAnsi="Times New Roman" w:cs="Times New Roman"/>
-        </w:rPr>
-        <w:t xml:space="preserve">Anaerobic carbon fixation and fermentation were processes associated with the increased biological activity at 6.5 m. (*why not at 6.7 m too?) </w:t>
+        <w:t xml:space="preserve">. This </w:t>
+      </w:r>
+      <w:r>
+        <w:rPr>
+          <w:rFonts w:ascii="Times New Roman" w:hAnsi="Times New Roman" w:cs="Times New Roman"/>
+        </w:rPr>
+        <w:t xml:space="preserve">supports the ecological role of green algae as the principle photosynthetic organisms. </w:t>
+      </w:r>
+      <w:r>
+        <w:rPr>
+          <w:rFonts w:ascii="Times New Roman" w:hAnsi="Times New Roman" w:cs="Times New Roman"/>
+        </w:rPr>
+        <w:t xml:space="preserve">Potential for CBB cycle </w:t>
+      </w:r>
+      <w:r>
+        <w:rPr>
+          <w:rFonts w:ascii="Times New Roman" w:hAnsi="Times New Roman" w:cs="Times New Roman"/>
+        </w:rPr>
+        <w:t xml:space="preserve">even </w:t>
+      </w:r>
+      <w:r>
+        <w:rPr>
+          <w:rFonts w:ascii="Times New Roman" w:hAnsi="Times New Roman" w:cs="Times New Roman"/>
+        </w:rPr>
+        <w:t xml:space="preserve">in </w:t>
+      </w:r>
+      <w:r>
+        <w:rPr>
+          <w:rFonts w:ascii="Times New Roman" w:hAnsi="Times New Roman" w:cs="Times New Roman"/>
+        </w:rPr>
+        <w:t xml:space="preserve">surface lineages of </w:t>
+      </w:r>
+      <w:r>
+        <w:rPr>
+          <w:rFonts w:ascii="Times New Roman" w:hAnsi="Times New Roman" w:cs="Times New Roman"/>
+          <w:i/>
+        </w:rPr>
+        <w:t xml:space="preserve">Marinobacter </w:t>
+      </w:r>
+      <w:r>
+        <w:rPr>
+          <w:rFonts w:ascii="Times New Roman" w:hAnsi="Times New Roman" w:cs="Times New Roman"/>
+        </w:rPr>
+        <w:t xml:space="preserve">is </w:t>
+      </w:r>
+      <w:r>
+        <w:rPr>
+          <w:rFonts w:ascii="Times New Roman" w:hAnsi="Times New Roman" w:cs="Times New Roman"/>
+        </w:rPr>
+        <w:t>m</w:t>
+      </w:r>
+      <w:r>
+        <w:rPr>
+          <w:rFonts w:ascii="Times New Roman" w:hAnsi="Times New Roman" w:cs="Times New Roman"/>
+        </w:rPr>
+        <w:t xml:space="preserve">ost likely </w:t>
+      </w:r>
+      <w:r>
+        <w:rPr>
+          <w:rFonts w:ascii="Times New Roman" w:hAnsi="Times New Roman" w:cs="Times New Roman"/>
+        </w:rPr>
+        <w:t xml:space="preserve">associated with </w:t>
+      </w:r>
+      <w:r>
+        <w:rPr>
+          <w:rFonts w:ascii="Times New Roman" w:hAnsi="Times New Roman" w:cs="Times New Roman"/>
+        </w:rPr>
+        <w:t>chemo</w:t>
+      </w:r>
+      <w:r>
+        <w:rPr>
+          <w:rFonts w:ascii="Times New Roman" w:hAnsi="Times New Roman" w:cs="Times New Roman"/>
+        </w:rPr>
+        <w:t>autotrophic processes</w:t>
+      </w:r>
+      <w:r>
+        <w:rPr>
+          <w:rFonts w:ascii="Times New Roman" w:hAnsi="Times New Roman" w:cs="Times New Roman"/>
+        </w:rPr>
+        <w:t xml:space="preserve">. </w:t>
+      </w:r>
+      <w:r>
+        <w:rPr>
+          <w:rFonts w:ascii="Times New Roman" w:hAnsi="Times New Roman" w:cs="Times New Roman"/>
+        </w:rPr>
+        <w:t xml:space="preserve">Chemolithoautotrophic C fixation is known in </w:t>
+      </w:r>
+      <w:r>
+        <w:rPr>
+          <w:rFonts w:ascii="Times New Roman" w:hAnsi="Times New Roman" w:cs="Times New Roman"/>
+          <w:i/>
+        </w:rPr>
+        <w:t xml:space="preserve">Marinobacter </w:t>
+      </w:r>
+      <w:r>
+        <w:rPr>
+          <w:rFonts w:ascii="Times New Roman" w:hAnsi="Times New Roman" w:cs="Times New Roman"/>
+        </w:rPr>
+        <w:t xml:space="preserve">from deep sea vents (*ref). There is growing evidence of </w:t>
+      </w:r>
+      <w:r>
+        <w:rPr>
+          <w:rFonts w:ascii="Times New Roman" w:hAnsi="Times New Roman" w:cs="Times New Roman"/>
+        </w:rPr>
+        <w:t xml:space="preserve">sulfur-oxidizing </w:t>
+      </w:r>
+      <w:r>
+        <w:rPr>
+          <w:rFonts w:ascii="Times New Roman" w:hAnsi="Times New Roman" w:cs="Times New Roman"/>
+          <w:i/>
+        </w:rPr>
+        <w:t>Gammaproteobacteria</w:t>
+      </w:r>
+      <w:r>
+        <w:rPr>
+          <w:rFonts w:ascii="Times New Roman" w:hAnsi="Times New Roman" w:cs="Times New Roman"/>
+        </w:rPr>
+        <w:t xml:space="preserve"> </w:t>
+      </w:r>
+      <w:r>
+        <w:rPr>
+          <w:rFonts w:ascii="Times New Roman" w:hAnsi="Times New Roman" w:cs="Times New Roman"/>
+        </w:rPr>
+        <w:t xml:space="preserve">also </w:t>
+      </w:r>
+      <w:r>
+        <w:rPr>
+          <w:rFonts w:ascii="Times New Roman" w:hAnsi="Times New Roman" w:cs="Times New Roman"/>
+        </w:rPr>
+        <w:t xml:space="preserve">in mid-ocean environments </w:t>
+      </w:r>
+      <w:r>
+        <w:rPr>
+          <w:rFonts w:ascii="Times New Roman" w:hAnsi="Times New Roman" w:cs="Times New Roman"/>
+        </w:rPr>
+        <w:t xml:space="preserve">that fix carbon </w:t>
+      </w:r>
+      <w:r>
+        <w:rPr>
+          <w:rFonts w:ascii="Times New Roman" w:hAnsi="Times New Roman" w:cs="Times New Roman"/>
+        </w:rPr>
+        <w:t>via</w:t>
+      </w:r>
+      <w:r>
+        <w:rPr>
+          <w:rFonts w:ascii="Times New Roman" w:hAnsi="Times New Roman" w:cs="Times New Roman"/>
+        </w:rPr>
+        <w:t xml:space="preserve"> CBB </w:t>
+      </w:r>
+      <w:r>
+        <w:rPr>
+          <w:rFonts w:ascii="Times New Roman" w:hAnsi="Times New Roman" w:cs="Times New Roman"/>
+        </w:rPr>
+        <w:t xml:space="preserve">cycle </w:t>
+      </w:r>
+      <w:r>
+        <w:rPr>
+          <w:rFonts w:ascii="Times New Roman" w:hAnsi="Times New Roman" w:cs="Times New Roman"/>
+        </w:rPr>
+        <w:t>(*Swan paper)</w:t>
+      </w:r>
+      <w:r>
+        <w:rPr>
+          <w:rFonts w:ascii="Times New Roman" w:hAnsi="Times New Roman" w:cs="Times New Roman"/>
+        </w:rPr>
+        <w:t>.</w:t>
+      </w:r>
+      <w:r>
+        <w:rPr>
+          <w:rFonts w:ascii="Times New Roman" w:hAnsi="Times New Roman" w:cs="Times New Roman"/>
+        </w:rPr>
+        <w:t xml:space="preserve"> Possession of the oxygen-tolerant CBB cycle by </w:t>
+      </w:r>
+      <w:r>
+        <w:rPr>
+          <w:rFonts w:ascii="Times New Roman" w:hAnsi="Times New Roman" w:cs="Times New Roman"/>
+          <w:i/>
+        </w:rPr>
+        <w:t>Gammaproteobacteria</w:t>
+      </w:r>
+      <w:r>
+        <w:rPr>
+          <w:rFonts w:ascii="Times New Roman" w:hAnsi="Times New Roman" w:cs="Times New Roman"/>
+        </w:rPr>
+        <w:t xml:space="preserve"> is consistent with a facultative anaerobic lifestyle and supported by the distribution of </w:t>
+      </w:r>
+      <w:r>
+        <w:rPr>
+          <w:rFonts w:ascii="Times New Roman" w:hAnsi="Times New Roman" w:cs="Times New Roman"/>
+          <w:i/>
+        </w:rPr>
+        <w:t>Gammaproteobacteria</w:t>
+      </w:r>
+      <w:r>
+        <w:rPr>
+          <w:rFonts w:ascii="Times New Roman" w:hAnsi="Times New Roman" w:cs="Times New Roman"/>
+        </w:rPr>
+        <w:t xml:space="preserve"> CBB genes throughout the water column. </w:t>
+      </w:r>
+      <w:r>
+        <w:rPr>
+          <w:rFonts w:ascii="Times New Roman" w:hAnsi="Times New Roman" w:cs="Times New Roman"/>
+        </w:rPr>
+        <w:t>Most</w:t>
+      </w:r>
+      <w:r>
+        <w:rPr>
+          <w:rFonts w:ascii="Times New Roman" w:hAnsi="Times New Roman" w:cs="Times New Roman"/>
+        </w:rPr>
+        <w:t xml:space="preserve"> matches to </w:t>
+      </w:r>
+      <w:r>
+        <w:rPr>
+          <w:rFonts w:ascii="Times New Roman" w:hAnsi="Times New Roman" w:cs="Times New Roman"/>
+          <w:i/>
+        </w:rPr>
+        <w:t xml:space="preserve">Gammaproteobacteria </w:t>
+      </w:r>
+      <w:r>
+        <w:rPr>
+          <w:rFonts w:ascii="Times New Roman" w:hAnsi="Times New Roman" w:cs="Times New Roman"/>
+        </w:rPr>
+        <w:t>was to phosphoribulose kinase (PRK) and not to ribulose-1</w:t>
+      </w:r>
+      <w:proofErr w:type="gramStart"/>
+      <w:r>
+        <w:rPr>
+          <w:rFonts w:ascii="Times New Roman" w:hAnsi="Times New Roman" w:cs="Times New Roman"/>
+        </w:rPr>
+        <w:t>,5</w:t>
+      </w:r>
+      <w:proofErr w:type="gramEnd"/>
+      <w:r>
+        <w:rPr>
+          <w:rFonts w:ascii="Times New Roman" w:hAnsi="Times New Roman" w:cs="Times New Roman"/>
+        </w:rPr>
+        <w:t xml:space="preserve">-bisphosphate carboxylase/oxygenase (RuBisCO) indicating either lack of RuBisCO and therefore and incomplete CBB cycle. CBB may function in </w:t>
+      </w:r>
+      <w:r>
+        <w:rPr>
+          <w:rFonts w:ascii="Times New Roman" w:hAnsi="Times New Roman" w:cs="Times New Roman"/>
+          <w:i/>
+        </w:rPr>
+        <w:t>Proteobacteria</w:t>
+      </w:r>
+      <w:r>
+        <w:rPr>
+          <w:rFonts w:ascii="Times New Roman" w:hAnsi="Times New Roman" w:cs="Times New Roman"/>
+        </w:rPr>
+        <w:t xml:space="preserve"> as an electron dump (*ref) rather than for carbon fixation.</w:t>
       </w:r>
     </w:p>
     <w:p>
@@ -14309,27 +14598,257 @@
       <w:r>
         <w:rPr>
           <w:rFonts w:ascii="Times New Roman" w:hAnsi="Times New Roman" w:cs="Times New Roman"/>
+        </w:rPr>
+        <w:t xml:space="preserve">Genes for respiration were abundant throughout the water column and assigned to </w:t>
+      </w:r>
+      <w:r>
+        <w:rPr>
+          <w:rFonts w:ascii="Times New Roman" w:hAnsi="Times New Roman" w:cs="Times New Roman"/>
+        </w:rPr>
+        <w:t xml:space="preserve">all </w:t>
+      </w:r>
+      <w:r>
+        <w:rPr>
+          <w:rFonts w:ascii="Times New Roman" w:hAnsi="Times New Roman" w:cs="Times New Roman"/>
+        </w:rPr>
+        <w:t>the major heterotrophic bacterial lineages</w:t>
+      </w:r>
+      <w:r>
+        <w:rPr>
+          <w:rFonts w:ascii="Times New Roman" w:hAnsi="Times New Roman" w:cs="Times New Roman"/>
+        </w:rPr>
+        <w:t xml:space="preserve"> (Table 2)</w:t>
+      </w:r>
+      <w:r>
+        <w:rPr>
+          <w:rFonts w:ascii="Times New Roman" w:hAnsi="Times New Roman" w:cs="Times New Roman"/>
+        </w:rPr>
+        <w:t>.</w:t>
+      </w:r>
+      <w:r>
+        <w:rPr>
+          <w:rFonts w:ascii="Times New Roman" w:hAnsi="Times New Roman" w:cs="Times New Roman"/>
+        </w:rPr>
+        <w:t xml:space="preserve"> Organic Lake appears to be dominated by heterotrophic respiration, which was more prevalent than C fixation potential. This implies without frequent exogenous inputs, C limitation may be occurring.</w:t>
+      </w:r>
+      <w:r>
+        <w:rPr>
+          <w:rFonts w:ascii="Times New Roman" w:hAnsi="Times New Roman" w:cs="Times New Roman"/>
+        </w:rPr>
+        <w:t xml:space="preserve"> </w:t>
+      </w:r>
+    </w:p>
+    <w:p>
+      <w:pPr>
+        <w:spacing w:line="240" w:lineRule="auto"/>
+        <w:rPr>
+          <w:rFonts w:ascii="Times New Roman" w:hAnsi="Times New Roman" w:cs="Times New Roman"/>
           <w:b/>
         </w:rPr>
-        <w:t>Absence of C cycle genes</w:t>
-      </w:r>
-      <w:r>
-        <w:rPr>
-          <w:rFonts w:ascii="Times New Roman" w:hAnsi="Times New Roman" w:cs="Times New Roman"/>
-        </w:rPr>
-        <w:t>: Genes for methanogenesis</w:t>
-      </w:r>
-      <w:r>
-        <w:rPr>
-          <w:rFonts w:ascii="Times New Roman" w:hAnsi="Times New Roman" w:cs="Times New Roman"/>
-        </w:rPr>
-        <w:t xml:space="preserve"> </w:t>
-      </w:r>
-      <w:r>
-        <w:rPr>
-          <w:rFonts w:ascii="Times New Roman" w:hAnsi="Times New Roman" w:cs="Times New Roman"/>
-        </w:rPr>
-        <w:t xml:space="preserve">were absent (Figure 4A). This was expected as methanogenesis usually only occurs when alternate electron acceptors are depleted, but Organic Lake sulfate concentrations in the deep zone are high (Franzman </w:t>
+      </w:pPr>
+      <w:r>
+        <w:rPr>
+          <w:rFonts w:ascii="Times New Roman" w:hAnsi="Times New Roman" w:cs="Times New Roman"/>
+          <w:b/>
+        </w:rPr>
+        <w:t>High biological activity at 6.5 m</w:t>
+      </w:r>
+    </w:p>
+    <w:p>
+      <w:pPr>
+        <w:spacing w:line="240" w:lineRule="auto"/>
+        <w:rPr>
+          <w:rFonts w:ascii="Times New Roman" w:hAnsi="Times New Roman" w:cs="Times New Roman"/>
+        </w:rPr>
+      </w:pPr>
+      <w:r>
+        <w:rPr>
+          <w:rFonts w:ascii="Times New Roman" w:hAnsi="Times New Roman" w:cs="Times New Roman"/>
+        </w:rPr>
+        <w:t>Anaerobic carbon fixation</w:t>
+      </w:r>
+      <w:r>
+        <w:rPr>
+          <w:rFonts w:ascii="Times New Roman" w:hAnsi="Times New Roman" w:cs="Times New Roman"/>
+        </w:rPr>
+        <w:t xml:space="preserve">, </w:t>
+      </w:r>
+      <w:r>
+        <w:rPr>
+          <w:rFonts w:ascii="Times New Roman" w:hAnsi="Times New Roman" w:cs="Times New Roman"/>
+        </w:rPr>
+        <w:t xml:space="preserve">fermentation </w:t>
+      </w:r>
+      <w:r>
+        <w:rPr>
+          <w:rFonts w:ascii="Times New Roman" w:hAnsi="Times New Roman" w:cs="Times New Roman"/>
+        </w:rPr>
+        <w:t xml:space="preserve">and CO oxidation </w:t>
+      </w:r>
+      <w:r>
+        <w:rPr>
+          <w:rFonts w:ascii="Times New Roman" w:hAnsi="Times New Roman" w:cs="Times New Roman"/>
+        </w:rPr>
+        <w:t xml:space="preserve">were processes associated with the increased biological activity at 6.5 m. </w:t>
+      </w:r>
+      <w:r>
+        <w:rPr>
+          <w:rFonts w:ascii="Times New Roman" w:hAnsi="Times New Roman" w:cs="Times New Roman"/>
+        </w:rPr>
+        <w:t>The majority of</w:t>
+      </w:r>
+      <w:r>
+        <w:rPr>
+          <w:rFonts w:ascii="Times New Roman" w:hAnsi="Times New Roman" w:cs="Times New Roman"/>
+        </w:rPr>
+        <w:t xml:space="preserve"> </w:t>
+      </w:r>
+      <w:r>
+        <w:rPr>
+          <w:rFonts w:ascii="Times New Roman" w:hAnsi="Times New Roman" w:cs="Times New Roman"/>
+        </w:rPr>
+        <w:t>l</w:t>
+      </w:r>
+      <w:r>
+        <w:rPr>
+          <w:rFonts w:ascii="Times New Roman" w:hAnsi="Times New Roman" w:cs="Times New Roman"/>
+        </w:rPr>
+        <w:t xml:space="preserve">actic </w:t>
+      </w:r>
+      <w:r>
+        <w:rPr>
+          <w:rFonts w:ascii="Times New Roman" w:hAnsi="Times New Roman" w:cs="Times New Roman"/>
+        </w:rPr>
+        <w:t xml:space="preserve">acid </w:t>
+      </w:r>
+      <w:r>
+        <w:rPr>
+          <w:rFonts w:ascii="Times New Roman" w:hAnsi="Times New Roman" w:cs="Times New Roman"/>
+        </w:rPr>
+        <w:t xml:space="preserve">fermentation </w:t>
+      </w:r>
+      <w:r>
+        <w:rPr>
+          <w:rFonts w:ascii="Times New Roman" w:hAnsi="Times New Roman" w:cs="Times New Roman"/>
+        </w:rPr>
+        <w:t xml:space="preserve">potential was </w:t>
+      </w:r>
+      <w:r>
+        <w:rPr>
+          <w:rFonts w:ascii="Times New Roman" w:hAnsi="Times New Roman" w:cs="Times New Roman"/>
+        </w:rPr>
+        <w:t xml:space="preserve">linked to </w:t>
+      </w:r>
+      <w:r>
+        <w:rPr>
+          <w:rFonts w:ascii="Times New Roman" w:hAnsi="Times New Roman" w:cs="Times New Roman"/>
+          <w:i/>
+        </w:rPr>
+        <w:t>Molli</w:t>
+      </w:r>
+      <w:r>
+        <w:rPr>
+          <w:rFonts w:ascii="Times New Roman" w:hAnsi="Times New Roman" w:cs="Times New Roman"/>
+          <w:i/>
+        </w:rPr>
+        <w:t>cutes</w:t>
+      </w:r>
+      <w:r>
+        <w:rPr>
+          <w:rFonts w:ascii="Times New Roman" w:hAnsi="Times New Roman" w:cs="Times New Roman"/>
+        </w:rPr>
+        <w:t xml:space="preserve">. </w:t>
+      </w:r>
+      <w:r>
+        <w:rPr>
+          <w:rFonts w:ascii="Times New Roman" w:hAnsi="Times New Roman" w:cs="Times New Roman"/>
+        </w:rPr>
+        <w:t xml:space="preserve">There were no </w:t>
+      </w:r>
+      <w:r>
+        <w:rPr>
+          <w:rFonts w:ascii="Times New Roman" w:hAnsi="Times New Roman" w:cs="Times New Roman"/>
+        </w:rPr>
+        <w:t xml:space="preserve">SSU </w:t>
+      </w:r>
+      <w:r>
+        <w:rPr>
+          <w:rFonts w:ascii="Times New Roman" w:hAnsi="Times New Roman" w:cs="Times New Roman"/>
+        </w:rPr>
+        <w:t>matches to any members of the</w:t>
+      </w:r>
+      <w:r>
+        <w:rPr>
+          <w:rFonts w:ascii="Times New Roman" w:hAnsi="Times New Roman" w:cs="Times New Roman"/>
+        </w:rPr>
+        <w:t>se</w:t>
+      </w:r>
+      <w:r>
+        <w:rPr>
+          <w:rFonts w:ascii="Times New Roman" w:hAnsi="Times New Roman" w:cs="Times New Roman"/>
+        </w:rPr>
+        <w:t xml:space="preserve"> </w:t>
+      </w:r>
+      <w:r>
+        <w:rPr>
+          <w:rFonts w:ascii="Times New Roman" w:hAnsi="Times New Roman" w:cs="Times New Roman"/>
+        </w:rPr>
+        <w:t>classes</w:t>
+      </w:r>
+      <w:r>
+        <w:rPr>
+          <w:rFonts w:ascii="Times New Roman" w:hAnsi="Times New Roman" w:cs="Times New Roman"/>
+        </w:rPr>
+        <w:t>,</w:t>
+      </w:r>
+      <w:r>
+        <w:rPr>
+          <w:rFonts w:ascii="Times New Roman" w:hAnsi="Times New Roman" w:cs="Times New Roman"/>
+        </w:rPr>
+        <w:t xml:space="preserve"> but </w:t>
+      </w:r>
+      <w:r>
+        <w:rPr>
+          <w:rFonts w:ascii="Times New Roman" w:hAnsi="Times New Roman" w:cs="Times New Roman"/>
+        </w:rPr>
+        <w:t>the abundant</w:t>
+      </w:r>
+      <w:r>
+        <w:rPr>
+          <w:rFonts w:ascii="Times New Roman" w:hAnsi="Times New Roman" w:cs="Times New Roman"/>
+        </w:rPr>
+        <w:t xml:space="preserve"> candidate division RF3</w:t>
+      </w:r>
+      <w:r>
+        <w:rPr>
+          <w:rFonts w:ascii="Times New Roman" w:hAnsi="Times New Roman" w:cs="Times New Roman"/>
+        </w:rPr>
+        <w:t xml:space="preserve"> </w:t>
+      </w:r>
+      <w:r>
+        <w:rPr>
+          <w:rFonts w:ascii="Times New Roman" w:hAnsi="Times New Roman" w:cs="Times New Roman"/>
+        </w:rPr>
+        <w:t>is</w:t>
+      </w:r>
+      <w:r>
+        <w:rPr>
+          <w:rFonts w:ascii="Times New Roman" w:hAnsi="Times New Roman" w:cs="Times New Roman"/>
+        </w:rPr>
+        <w:t xml:space="preserve"> allied with the </w:t>
+      </w:r>
+      <w:r>
+        <w:rPr>
+          <w:rFonts w:ascii="Times New Roman" w:hAnsi="Times New Roman" w:cs="Times New Roman"/>
+          <w:i/>
+        </w:rPr>
+        <w:t xml:space="preserve">Mollicutes </w:t>
+      </w:r>
+      <w:r>
+        <w:rPr>
+          <w:rFonts w:ascii="Times New Roman" w:hAnsi="Times New Roman" w:cs="Times New Roman"/>
+        </w:rPr>
+        <w:t xml:space="preserve">(Tajima </w:t>
       </w:r>
       <w:r>
         <w:rPr>
@@ -14342,7 +14861,81 @@
         <w:rPr>
           <w:rFonts w:ascii="Times New Roman" w:hAnsi="Times New Roman" w:cs="Times New Roman"/>
         </w:rPr>
-        <w:t xml:space="preserve">, 1987). (*ref paper SRB vs methanogens) Moreover, methane oxidation enzymes that were detected are not indicative of active methane production. They related to alkane hydroxylases and therefore most likely involved in hydrolysis of compounds such as phenol, which has been previously detected in the bottom waters of Organic Lake (Roberts &amp; Burton 1993a; Roberts </w:t>
+        <w:t xml:space="preserve">, 1999). </w:t>
+      </w:r>
+      <w:r>
+        <w:rPr>
+          <w:rFonts w:ascii="Times New Roman" w:hAnsi="Times New Roman" w:cs="Times New Roman"/>
+        </w:rPr>
+        <w:t>Therefore LDH genes that mapped to</w:t>
+      </w:r>
+      <w:r>
+        <w:rPr>
+          <w:rFonts w:ascii="Times New Roman" w:hAnsi="Times New Roman" w:cs="Times New Roman"/>
+        </w:rPr>
+        <w:t xml:space="preserve"> </w:t>
+      </w:r>
+      <w:r>
+        <w:rPr>
+          <w:rFonts w:ascii="Times New Roman" w:hAnsi="Times New Roman" w:cs="Times New Roman"/>
+          <w:i/>
+        </w:rPr>
+        <w:t>Molli</w:t>
+      </w:r>
+      <w:r>
+        <w:rPr>
+          <w:rFonts w:ascii="Times New Roman" w:hAnsi="Times New Roman" w:cs="Times New Roman"/>
+          <w:i/>
+        </w:rPr>
+        <w:t>cutes</w:t>
+      </w:r>
+      <w:r>
+        <w:rPr>
+          <w:rFonts w:ascii="Times New Roman" w:hAnsi="Times New Roman" w:cs="Times New Roman"/>
+        </w:rPr>
+        <w:t xml:space="preserve"> were </w:t>
+      </w:r>
+      <w:r>
+        <w:rPr>
+          <w:rFonts w:ascii="Times New Roman" w:hAnsi="Times New Roman" w:cs="Times New Roman"/>
+        </w:rPr>
+        <w:t xml:space="preserve">likely </w:t>
+      </w:r>
+      <w:r>
+        <w:rPr>
+          <w:rFonts w:ascii="Times New Roman" w:hAnsi="Times New Roman" w:cs="Times New Roman"/>
+        </w:rPr>
+        <w:t>from RF3 supporting a fermentative metaboli</w:t>
+      </w:r>
+      <w:r>
+        <w:rPr>
+          <w:rFonts w:ascii="Times New Roman" w:hAnsi="Times New Roman" w:cs="Times New Roman"/>
+        </w:rPr>
+        <w:t xml:space="preserve">sm for these organisms and </w:t>
+      </w:r>
+      <w:r>
+        <w:rPr>
+          <w:rFonts w:ascii="Times New Roman" w:hAnsi="Times New Roman" w:cs="Times New Roman"/>
+        </w:rPr>
+        <w:t xml:space="preserve">their ecological role in Organic Lake. </w:t>
+      </w:r>
+      <w:r>
+        <w:rPr>
+          <w:rFonts w:ascii="Times New Roman" w:hAnsi="Times New Roman" w:cs="Times New Roman"/>
+        </w:rPr>
+        <w:t>Genes for methanogenesis</w:t>
+      </w:r>
+      <w:r>
+        <w:rPr>
+          <w:rFonts w:ascii="Times New Roman" w:hAnsi="Times New Roman" w:cs="Times New Roman"/>
+        </w:rPr>
+        <w:t xml:space="preserve"> </w:t>
+      </w:r>
+      <w:r>
+        <w:rPr>
+          <w:rFonts w:ascii="Times New Roman" w:hAnsi="Times New Roman" w:cs="Times New Roman"/>
+        </w:rPr>
+        <w:t xml:space="preserve">were absent (Figure 4A) as were methanogenic archaea. This was expected as methanogenesis usually only occurs when alternate electron acceptors (oxygen, nitrate and sulfate) are depleted, but in Organic Lake sulfate concentrations in the deep zone are still high (Franzman </w:t>
       </w:r>
       <w:r>
         <w:rPr>
@@ -14355,7 +14948,176 @@
         <w:rPr>
           <w:rFonts w:ascii="Times New Roman" w:hAnsi="Times New Roman" w:cs="Times New Roman"/>
         </w:rPr>
-        <w:t xml:space="preserve">, 1993b). </w:t>
+        <w:t xml:space="preserve">, 1987). Sulfate-reducing </w:t>
+      </w:r>
+      <w:r>
+        <w:rPr>
+          <w:rFonts w:ascii="Times New Roman" w:hAnsi="Times New Roman" w:cs="Times New Roman"/>
+          <w:i/>
+        </w:rPr>
+        <w:t xml:space="preserve">Deltaproteobacteria </w:t>
+      </w:r>
+      <w:r>
+        <w:rPr>
+          <w:rFonts w:ascii="Times New Roman" w:hAnsi="Times New Roman" w:cs="Times New Roman"/>
+        </w:rPr>
+        <w:t xml:space="preserve">are expected to contribute to short chain </w:t>
+      </w:r>
+      <w:r>
+        <w:rPr>
+          <w:rFonts w:ascii="Times New Roman" w:hAnsi="Times New Roman" w:cs="Times New Roman"/>
+        </w:rPr>
+        <w:lastRenderedPageBreak/>
+        <w:t xml:space="preserve">fatty acids (SCFA) degradation. However they are in low abundance. </w:t>
+      </w:r>
+      <w:proofErr w:type="gramStart"/>
+      <w:r>
+        <w:rPr>
+          <w:rFonts w:ascii="Times New Roman" w:hAnsi="Times New Roman" w:cs="Times New Roman"/>
+        </w:rPr>
+        <w:t>(*more?? sulfur oxidizers??).</w:t>
+      </w:r>
+      <w:proofErr w:type="gramEnd"/>
+      <w:r>
+        <w:rPr>
+          <w:rFonts w:ascii="Times New Roman" w:hAnsi="Times New Roman" w:cs="Times New Roman"/>
+        </w:rPr>
+        <w:t xml:space="preserve"> Additionally, SCFA may be assimilated lithoheterotrophically by </w:t>
+      </w:r>
+      <w:r>
+        <w:rPr>
+          <w:rFonts w:ascii="Times New Roman" w:hAnsi="Times New Roman" w:cs="Times New Roman"/>
+          <w:i/>
+        </w:rPr>
+        <w:t>Roseobacter</w:t>
+      </w:r>
+      <w:r>
+        <w:rPr>
+          <w:rFonts w:ascii="Times New Roman" w:hAnsi="Times New Roman" w:cs="Times New Roman"/>
+        </w:rPr>
+        <w:t xml:space="preserve"> clade (</w:t>
+      </w:r>
+      <w:r>
+        <w:rPr>
+          <w:rFonts w:ascii="Times New Roman" w:hAnsi="Times New Roman" w:cs="Times New Roman"/>
+          <w:i/>
+        </w:rPr>
+        <w:t>Alphaproteobacteria</w:t>
+      </w:r>
+      <w:r>
+        <w:rPr>
+          <w:rFonts w:ascii="Times New Roman" w:hAnsi="Times New Roman" w:cs="Times New Roman"/>
+        </w:rPr>
+        <w:t xml:space="preserve">) and oxidizing CO as energy source thus limiting carbon loss (*ref. Moran 2007). </w:t>
+      </w:r>
+    </w:p>
+    <w:p>
+      <w:pPr>
+        <w:spacing w:line="240" w:lineRule="auto"/>
+        <w:rPr>
+          <w:rFonts w:ascii="Times New Roman" w:hAnsi="Times New Roman" w:cs="Times New Roman"/>
+        </w:rPr>
+      </w:pPr>
+      <w:r>
+        <w:rPr>
+          <w:rFonts w:ascii="Times New Roman" w:hAnsi="Times New Roman" w:cs="Times New Roman"/>
+        </w:rPr>
+        <w:t xml:space="preserve">Anaerobic C fixation was detected by genes to the reverse citric acid cycle (rTCA) and associated with </w:t>
+      </w:r>
+      <w:r>
+        <w:rPr>
+          <w:rFonts w:ascii="Times New Roman" w:hAnsi="Times New Roman" w:cs="Times New Roman"/>
+          <w:i/>
+        </w:rPr>
+        <w:t>Clostridia</w:t>
+      </w:r>
+      <w:r>
+        <w:rPr>
+          <w:rFonts w:ascii="Times New Roman" w:hAnsi="Times New Roman" w:cs="Times New Roman"/>
+        </w:rPr>
+        <w:t xml:space="preserve">. </w:t>
+      </w:r>
+      <w:r>
+        <w:rPr>
+          <w:rFonts w:ascii="Times New Roman" w:hAnsi="Times New Roman" w:cs="Times New Roman"/>
+        </w:rPr>
+        <w:t xml:space="preserve">The genus </w:t>
+      </w:r>
+      <w:r>
+        <w:rPr>
+          <w:rFonts w:ascii="Times New Roman" w:hAnsi="Times New Roman" w:cs="Times New Roman"/>
+          <w:i/>
+        </w:rPr>
+        <w:t xml:space="preserve">Halanaerobium </w:t>
+      </w:r>
+      <w:r>
+        <w:rPr>
+          <w:rFonts w:ascii="Times New Roman" w:hAnsi="Times New Roman" w:cs="Times New Roman"/>
+        </w:rPr>
+        <w:t xml:space="preserve">was the main constituent of the </w:t>
+      </w:r>
+      <w:proofErr w:type="gramStart"/>
+      <w:r>
+        <w:rPr>
+          <w:rFonts w:ascii="Times New Roman" w:hAnsi="Times New Roman" w:cs="Times New Roman"/>
+          <w:i/>
+        </w:rPr>
+        <w:t xml:space="preserve">Clostridia </w:t>
+      </w:r>
+      <w:r>
+        <w:rPr>
+          <w:rFonts w:ascii="Times New Roman" w:hAnsi="Times New Roman" w:cs="Times New Roman"/>
+        </w:rPr>
+        <w:t xml:space="preserve"> (</w:t>
+      </w:r>
+      <w:proofErr w:type="gramEnd"/>
+      <w:r>
+        <w:rPr>
+          <w:rFonts w:ascii="Times New Roman" w:hAnsi="Times New Roman" w:cs="Times New Roman"/>
+        </w:rPr>
+        <w:t xml:space="preserve">Table S3) and is </w:t>
+      </w:r>
+      <w:r>
+        <w:rPr>
+          <w:rFonts w:ascii="Times New Roman" w:hAnsi="Times New Roman" w:cs="Times New Roman"/>
+        </w:rPr>
+        <w:t>not known to be autotrophic. The 2-oxogluterate</w:t>
+      </w:r>
+      <w:proofErr w:type="gramStart"/>
+      <w:r>
+        <w:rPr>
+          <w:rFonts w:ascii="Times New Roman" w:hAnsi="Times New Roman" w:cs="Times New Roman"/>
+        </w:rPr>
+        <w:t>:ferredoxin</w:t>
+      </w:r>
+      <w:proofErr w:type="gramEnd"/>
+      <w:r>
+        <w:rPr>
+          <w:rFonts w:ascii="Times New Roman" w:hAnsi="Times New Roman" w:cs="Times New Roman"/>
+        </w:rPr>
+        <w:t xml:space="preserve"> oxidase gene matched to the genera, Maribacter, Alkaliphilus, Mahella, Odoribacter, Brachyspira, Ammonifex, Chintinophaga and Halothermothrix.</w:t>
+      </w:r>
+    </w:p>
+    <w:p>
+      <w:pPr>
+        <w:spacing w:line="240" w:lineRule="auto"/>
+        <w:rPr>
+          <w:rFonts w:ascii="Times New Roman" w:hAnsi="Times New Roman" w:cs="Times New Roman"/>
+        </w:rPr>
+      </w:pPr>
+      <w:proofErr w:type="gramStart"/>
+      <w:r>
+        <w:rPr>
+          <w:rFonts w:ascii="Times New Roman" w:hAnsi="Times New Roman" w:cs="Times New Roman"/>
+        </w:rPr>
+        <w:t>(*why not at 6.7 m too?)</w:t>
+      </w:r>
+      <w:proofErr w:type="gramEnd"/>
+      <w:r>
+        <w:rPr>
+          <w:rFonts w:ascii="Times New Roman" w:hAnsi="Times New Roman" w:cs="Times New Roman"/>
+        </w:rPr>
+        <w:t xml:space="preserve"> </w:t>
       </w:r>
     </w:p>
     <w:p>
@@ -14363,12 +15125,13 @@
         <w:pStyle w:val="Heading3"/>
       </w:pPr>
       <w:r>
-        <w:t xml:space="preserve">Potential for lithoheterotrophy </w:t>
+        <w:t>Aerobic Anoxygenic Photosynthesis</w:t>
       </w:r>
     </w:p>
     <w:p>
       <w:pPr>
         <w:spacing w:line="240" w:lineRule="auto"/>
+        <w:jc w:val="both"/>
         <w:rPr>
           <w:rFonts w:ascii="Times New Roman" w:hAnsi="Times New Roman" w:cs="Times New Roman"/>
         </w:rPr>
@@ -14377,89 +15140,777 @@
         <w:rPr>
           <w:rFonts w:ascii="Times New Roman" w:hAnsi="Times New Roman" w:cs="Times New Roman"/>
         </w:rPr>
-        <w:t>CO is an indirect green house gas as it contributes to methane and nitrous oxide concentrations (*refMoran). It is formed in aquatic environments during photochemical degradation of organic molecules (*ref).  Purely carboxydotrophic bacteria oxidize CO to CO</w:t>
-      </w:r>
-      <w:r>
-        <w:rPr>
-          <w:rFonts w:ascii="Times New Roman" w:hAnsi="Times New Roman" w:cs="Times New Roman"/>
-          <w:vertAlign w:val="subscript"/>
-        </w:rPr>
-        <w:t>2</w:t>
-      </w:r>
-      <w:r>
-        <w:rPr>
-          <w:rFonts w:ascii="Times New Roman" w:hAnsi="Times New Roman" w:cs="Times New Roman"/>
-        </w:rPr>
-        <w:t xml:space="preserve"> using the enzyme CO dehydrogenase and fix a proportion of the CO</w:t>
-      </w:r>
-      <w:r>
-        <w:rPr>
-          <w:rFonts w:ascii="Times New Roman" w:hAnsi="Times New Roman" w:cs="Times New Roman"/>
-          <w:vertAlign w:val="subscript"/>
-        </w:rPr>
-        <w:t>2</w:t>
-      </w:r>
-      <w:r>
-        <w:rPr>
-          <w:rFonts w:ascii="Times New Roman" w:hAnsi="Times New Roman" w:cs="Times New Roman"/>
-        </w:rPr>
-        <w:t xml:space="preserve"> with ribulose 1</w:t>
+        <w:t xml:space="preserve">Aerobic and anaerobic anoxygenic photosynthesis may be occurring and would be mediated by the Roseobacters present such as </w:t>
+      </w:r>
+      <w:r>
+        <w:rPr>
+          <w:rFonts w:ascii="Times New Roman" w:hAnsi="Times New Roman" w:cs="Times New Roman"/>
+          <w:i/>
+        </w:rPr>
+        <w:t>Roseovarius</w:t>
+      </w:r>
+      <w:r>
+        <w:rPr>
+          <w:rFonts w:ascii="Times New Roman" w:hAnsi="Times New Roman" w:cs="Times New Roman"/>
+        </w:rPr>
+        <w:t xml:space="preserve">. </w:t>
+      </w:r>
+      <w:r>
+        <w:rPr>
+          <w:rFonts w:ascii="Times New Roman" w:hAnsi="Times New Roman" w:cs="Times New Roman"/>
+          <w:i/>
+        </w:rPr>
+        <w:t xml:space="preserve">R. tolerans </w:t>
+      </w:r>
+      <w:r>
+        <w:rPr>
+          <w:rFonts w:ascii="Times New Roman" w:hAnsi="Times New Roman" w:cs="Times New Roman"/>
+        </w:rPr>
+        <w:t xml:space="preserve">is the type species of the genus and was isolated from Ekho Lake, a meromictic hypersaline lake in the Vestfold Hills (*Labrenz </w:t>
+      </w:r>
+      <w:r>
+        <w:rPr>
+          <w:rFonts w:ascii="Times New Roman" w:hAnsi="Times New Roman" w:cs="Times New Roman"/>
+          <w:i/>
+        </w:rPr>
+        <w:t>et al.</w:t>
+      </w:r>
+      <w:r>
+        <w:rPr>
+          <w:rFonts w:ascii="Times New Roman" w:hAnsi="Times New Roman" w:cs="Times New Roman"/>
+        </w:rPr>
+        <w:t xml:space="preserve">, 1999). It was found to produce bacteriochlorophyll A when grown in the dark, but continuous dim light inhibited production (*Labrenz </w:t>
+      </w:r>
+      <w:r>
+        <w:rPr>
+          <w:rFonts w:ascii="Times New Roman" w:hAnsi="Times New Roman" w:cs="Times New Roman"/>
+          <w:i/>
+        </w:rPr>
+        <w:t>et al.</w:t>
+      </w:r>
+      <w:r>
+        <w:rPr>
+          <w:rFonts w:ascii="Times New Roman" w:hAnsi="Times New Roman" w:cs="Times New Roman"/>
+        </w:rPr>
+        <w:t xml:space="preserve">, 1999). (*Look for the </w:t>
+      </w:r>
+      <w:r>
+        <w:rPr>
+          <w:rFonts w:ascii="Times New Roman" w:hAnsi="Times New Roman" w:cs="Times New Roman"/>
+          <w:highlight w:val="yellow"/>
+        </w:rPr>
+        <w:t>pufLM genes</w:t>
+      </w:r>
+      <w:r>
+        <w:rPr>
+          <w:rFonts w:ascii="Times New Roman" w:hAnsi="Times New Roman" w:cs="Times New Roman"/>
+        </w:rPr>
+        <w:t xml:space="preserve">). </w:t>
+      </w:r>
+    </w:p>
+    <w:p>
+      <w:pPr>
+        <w:pStyle w:val="Heading3"/>
+      </w:pPr>
+      <w:r>
+        <w:t>Diverse proteorhodopsin homologs are linked to most bacterial lineages present</w:t>
+      </w:r>
+    </w:p>
+    <w:p>
+      <w:pPr>
+        <w:spacing w:line="240" w:lineRule="auto"/>
+        <w:jc w:val="both"/>
+        <w:rPr>
+          <w:rFonts w:ascii="Times New Roman" w:hAnsi="Times New Roman" w:cs="Times New Roman"/>
+        </w:rPr>
+      </w:pPr>
+      <w:r>
+        <w:rPr>
+          <w:rFonts w:ascii="Times New Roman" w:hAnsi="Times New Roman" w:cs="Times New Roman"/>
+        </w:rPr>
+        <w:t xml:space="preserve">The first rhodopsin found in bacteria, termed proteorhodopsin (PR) acts as a light-driven proton pump and was hypothesized to be used for energy generation (Béjà </w:t>
+      </w:r>
+      <w:r>
+        <w:rPr>
+          <w:rFonts w:ascii="Times New Roman" w:hAnsi="Times New Roman" w:cs="Times New Roman"/>
+          <w:i/>
+        </w:rPr>
+        <w:t>et al</w:t>
+      </w:r>
+      <w:r>
+        <w:rPr>
+          <w:rFonts w:ascii="Times New Roman" w:hAnsi="Times New Roman" w:cs="Times New Roman"/>
+        </w:rPr>
+        <w:t xml:space="preserve">., 2000). Metagenomic studies have since shown PR are diverse, widely distributed in the surface ocean (Rusch </w:t>
+      </w:r>
+      <w:r>
+        <w:rPr>
+          <w:rFonts w:ascii="Times New Roman" w:hAnsi="Times New Roman" w:cs="Times New Roman"/>
+          <w:i/>
+        </w:rPr>
+        <w:t>et al</w:t>
+      </w:r>
+      <w:r>
+        <w:rPr>
+          <w:rFonts w:ascii="Times New Roman" w:hAnsi="Times New Roman" w:cs="Times New Roman"/>
+        </w:rPr>
+        <w:t xml:space="preserve">., 2007) and associated with diverse bacterial clades including </w:t>
+      </w:r>
+      <w:r>
+        <w:rPr>
+          <w:rFonts w:ascii="Times New Roman" w:hAnsi="Times New Roman" w:cs="Times New Roman"/>
+          <w:i/>
+        </w:rPr>
+        <w:t>Alphaproteobacteria</w:t>
+      </w:r>
+      <w:r>
+        <w:rPr>
+          <w:rFonts w:ascii="Times New Roman" w:hAnsi="Times New Roman" w:cs="Times New Roman"/>
+        </w:rPr>
+        <w:t xml:space="preserve"> (de la Torre </w:t>
+      </w:r>
+      <w:r>
+        <w:rPr>
+          <w:rFonts w:ascii="Times New Roman" w:hAnsi="Times New Roman" w:cs="Times New Roman"/>
+          <w:i/>
+        </w:rPr>
+        <w:t>et al.</w:t>
+      </w:r>
+      <w:r>
+        <w:rPr>
+          <w:rFonts w:ascii="Times New Roman" w:hAnsi="Times New Roman" w:cs="Times New Roman"/>
+        </w:rPr>
+        <w:t xml:space="preserve">, 2003) and </w:t>
+      </w:r>
+      <w:r>
+        <w:rPr>
+          <w:rFonts w:ascii="Times New Roman" w:hAnsi="Times New Roman" w:cs="Times New Roman"/>
+          <w:i/>
+        </w:rPr>
+        <w:t>Bacteroidetes</w:t>
+      </w:r>
+      <w:r>
+        <w:rPr>
+          <w:rFonts w:ascii="Times New Roman" w:hAnsi="Times New Roman" w:cs="Times New Roman"/>
+        </w:rPr>
+        <w:t xml:space="preserve"> (Venter </w:t>
+      </w:r>
+      <w:r>
+        <w:rPr>
+          <w:rFonts w:ascii="Times New Roman" w:hAnsi="Times New Roman" w:cs="Times New Roman"/>
+          <w:i/>
+        </w:rPr>
+        <w:t>et al.</w:t>
+      </w:r>
+      <w:r>
+        <w:rPr>
+          <w:rFonts w:ascii="Times New Roman" w:hAnsi="Times New Roman" w:cs="Times New Roman"/>
+        </w:rPr>
+        <w:t>, 2004)</w:t>
+      </w:r>
+      <w:r>
+        <w:rPr>
+          <w:rFonts w:ascii="Times New Roman" w:hAnsi="Times New Roman" w:cs="Times New Roman"/>
+        </w:rPr>
+        <w:t xml:space="preserve"> </w:t>
+      </w:r>
+      <w:r>
+        <w:rPr>
+          <w:rFonts w:ascii="Times New Roman" w:hAnsi="Times New Roman" w:cs="Times New Roman"/>
+        </w:rPr>
+        <w:t>as</w:t>
+      </w:r>
+      <w:r>
+        <w:rPr>
+          <w:rFonts w:ascii="Times New Roman" w:hAnsi="Times New Roman" w:cs="Times New Roman"/>
+        </w:rPr>
+        <w:t xml:space="preserve"> well as </w:t>
+      </w:r>
+      <w:r>
+        <w:rPr>
+          <w:rFonts w:ascii="Times New Roman" w:hAnsi="Times New Roman" w:cs="Times New Roman"/>
+          <w:i/>
+        </w:rPr>
+        <w:t>Euryarchae</w:t>
+      </w:r>
+      <w:r>
+        <w:rPr>
+          <w:rFonts w:ascii="Times New Roman" w:hAnsi="Times New Roman" w:cs="Times New Roman"/>
+          <w:i/>
+        </w:rPr>
+        <w:t>ota</w:t>
+      </w:r>
+      <w:r>
+        <w:rPr>
+          <w:rFonts w:ascii="Times New Roman" w:hAnsi="Times New Roman" w:cs="Times New Roman"/>
+        </w:rPr>
+        <w:t xml:space="preserve"> (Frigaard </w:t>
+      </w:r>
+      <w:r>
+        <w:rPr>
+          <w:rFonts w:ascii="Times New Roman" w:hAnsi="Times New Roman" w:cs="Times New Roman"/>
+          <w:i/>
+        </w:rPr>
+        <w:t>et al.</w:t>
+      </w:r>
+      <w:r>
+        <w:rPr>
+          <w:rFonts w:ascii="Times New Roman" w:hAnsi="Times New Roman" w:cs="Times New Roman"/>
+        </w:rPr>
+        <w:t xml:space="preserve">, 2006). Actinorhodopsins (Sharma </w:t>
+      </w:r>
+      <w:r>
+        <w:rPr>
+          <w:rFonts w:ascii="Times New Roman" w:hAnsi="Times New Roman" w:cs="Times New Roman"/>
+          <w:i/>
+        </w:rPr>
+        <w:t>et al.</w:t>
+      </w:r>
+      <w:r>
+        <w:rPr>
+          <w:rFonts w:ascii="Times New Roman" w:hAnsi="Times New Roman" w:cs="Times New Roman"/>
+        </w:rPr>
+        <w:t xml:space="preserve">, 2008; Sharma </w:t>
+      </w:r>
+      <w:r>
+        <w:rPr>
+          <w:rFonts w:ascii="Times New Roman" w:hAnsi="Times New Roman" w:cs="Times New Roman"/>
+          <w:i/>
+        </w:rPr>
+        <w:t>et al.</w:t>
+      </w:r>
+      <w:r>
+        <w:rPr>
+          <w:rFonts w:ascii="Times New Roman" w:hAnsi="Times New Roman" w:cs="Times New Roman"/>
+        </w:rPr>
+        <w:t>, 2009) and xanthorhodopsin (*ref) form a clade related to PR that we will refer to as actino-xanthorhodopsins.</w:t>
+      </w:r>
+    </w:p>
+    <w:p>
+      <w:pPr>
+        <w:spacing w:line="240" w:lineRule="auto"/>
+        <w:jc w:val="both"/>
+        <w:rPr>
+          <w:rFonts w:ascii="Times New Roman" w:hAnsi="Times New Roman" w:cs="Times New Roman"/>
+        </w:rPr>
+      </w:pPr>
+      <w:r>
+        <w:rPr>
+          <w:rFonts w:ascii="Times New Roman" w:hAnsi="Times New Roman" w:cs="Times New Roman"/>
+        </w:rPr>
+        <w:t xml:space="preserve">A total of 399 reads matching to rhodopsins were detected in Organic Lake, which formed 124 clusters at 90% amino acid identity. Phylogenetic analysis revealed six well-supported rhodopsin groups: MAR-R, OL-R1, OCT-R, SAL-R, AQU-R and PSY-R (Figure S8). Only the </w:t>
+      </w:r>
+      <w:r>
+        <w:rPr>
+          <w:rFonts w:ascii="Times New Roman" w:hAnsi="Times New Roman" w:cs="Times New Roman"/>
+        </w:rPr>
+        <w:t>PSY</w:t>
+      </w:r>
+      <w:r>
+        <w:rPr>
+          <w:rFonts w:ascii="Times New Roman" w:hAnsi="Times New Roman" w:cs="Times New Roman"/>
+        </w:rPr>
+        <w:t xml:space="preserve">-R clustered with the PRs showing most Organic Lake rhodopsin diversity was within the actino-xanthorhodopsin clade. All groups had an L or M residue corresponding to position 105 in the SAR86 PR denoting tuning to surface green light (Man </w:t>
+      </w:r>
+      <w:r>
+        <w:rPr>
+          <w:rFonts w:ascii="Times New Roman" w:hAnsi="Times New Roman" w:cs="Times New Roman"/>
+          <w:i/>
+        </w:rPr>
+        <w:t>et al.</w:t>
+      </w:r>
+      <w:r>
+        <w:rPr>
+          <w:rFonts w:ascii="Times New Roman" w:hAnsi="Times New Roman" w:cs="Times New Roman"/>
+        </w:rPr>
+        <w:t xml:space="preserve">, 2003; Gomez-Consarnau </w:t>
+      </w:r>
+      <w:r>
+        <w:rPr>
+          <w:rFonts w:ascii="Times New Roman" w:hAnsi="Times New Roman" w:cs="Times New Roman"/>
+          <w:i/>
+        </w:rPr>
+        <w:t>et al.</w:t>
+      </w:r>
+      <w:r>
+        <w:rPr>
+          <w:rFonts w:ascii="Times New Roman" w:hAnsi="Times New Roman" w:cs="Times New Roman"/>
+        </w:rPr>
+        <w:t xml:space="preserve">, 2007), which is consistent with the shallow water in Organic Lake and is characteristic of coastal samples (Rusch </w:t>
+      </w:r>
+      <w:r>
+        <w:rPr>
+          <w:rFonts w:ascii="Times New Roman" w:hAnsi="Times New Roman" w:cs="Times New Roman"/>
+          <w:i/>
+        </w:rPr>
+        <w:t>et al.</w:t>
+      </w:r>
+      <w:r>
+        <w:rPr>
+          <w:rFonts w:ascii="Times New Roman" w:hAnsi="Times New Roman" w:cs="Times New Roman"/>
+        </w:rPr>
+        <w:t xml:space="preserve">, 2007). </w:t>
+      </w:r>
+    </w:p>
+    <w:p>
+      <w:pPr>
+        <w:spacing w:line="240" w:lineRule="auto"/>
+        <w:jc w:val="both"/>
+        <w:rPr>
+          <w:rFonts w:ascii="Times New Roman" w:hAnsi="Times New Roman" w:cs="Times New Roman"/>
+        </w:rPr>
+      </w:pPr>
+      <w:r>
+        <w:rPr>
+          <w:rFonts w:ascii="Times New Roman" w:hAnsi="Times New Roman" w:cs="Times New Roman"/>
+        </w:rPr>
+        <w:t xml:space="preserve">MAR-R, PSY-R, OCT-R and AQU-R groups (Figure S8) all clustered with homologs of genera detected in the lake, namely </w:t>
+      </w:r>
+      <w:r>
+        <w:rPr>
+          <w:rFonts w:ascii="Times New Roman" w:hAnsi="Times New Roman" w:cs="Times New Roman"/>
+          <w:i/>
+        </w:rPr>
+        <w:t>Marinobacter</w:t>
+      </w:r>
+      <w:r>
+        <w:rPr>
+          <w:rFonts w:ascii="Times New Roman" w:hAnsi="Times New Roman" w:cs="Times New Roman"/>
+        </w:rPr>
+        <w:t xml:space="preserve">, </w:t>
+      </w:r>
+      <w:r>
+        <w:rPr>
+          <w:rFonts w:ascii="Times New Roman" w:hAnsi="Times New Roman" w:cs="Times New Roman"/>
+          <w:i/>
+        </w:rPr>
+        <w:t>Psychroflexus</w:t>
+      </w:r>
+      <w:r>
+        <w:rPr>
+          <w:rFonts w:ascii="Times New Roman" w:hAnsi="Times New Roman" w:cs="Times New Roman"/>
+        </w:rPr>
+        <w:t xml:space="preserve">, </w:t>
+      </w:r>
+      <w:r>
+        <w:rPr>
+          <w:rFonts w:ascii="Times New Roman" w:hAnsi="Times New Roman" w:cs="Times New Roman"/>
+          <w:i/>
+        </w:rPr>
+        <w:t xml:space="preserve">Octadecabacter </w:t>
+      </w:r>
+      <w:r>
+        <w:rPr>
+          <w:rFonts w:ascii="Times New Roman" w:hAnsi="Times New Roman" w:cs="Times New Roman"/>
+        </w:rPr>
+        <w:t>and “</w:t>
+      </w:r>
+      <w:r>
+        <w:rPr>
+          <w:rFonts w:ascii="Times New Roman" w:hAnsi="Times New Roman" w:cs="Times New Roman"/>
+          <w:i/>
+        </w:rPr>
+        <w:t xml:space="preserve">Candidatus </w:t>
+      </w:r>
+      <w:r>
+        <w:rPr>
+          <w:rFonts w:ascii="Times New Roman" w:hAnsi="Times New Roman" w:cs="Times New Roman"/>
+        </w:rPr>
+        <w:t xml:space="preserve">Aquiluna” (Figure 2C, Table S3). Xanthorhodopsin was described from the sphingomonad </w:t>
+      </w:r>
+      <w:r>
+        <w:rPr>
+          <w:rFonts w:ascii="Times New Roman" w:hAnsi="Times New Roman" w:cs="Times New Roman"/>
+          <w:i/>
+        </w:rPr>
+        <w:t>Salinibacter</w:t>
+      </w:r>
+      <w:r>
+        <w:rPr>
+          <w:rFonts w:ascii="Times New Roman" w:hAnsi="Times New Roman" w:cs="Times New Roman"/>
+        </w:rPr>
+        <w:t xml:space="preserve"> </w:t>
+      </w:r>
+      <w:r>
+        <w:rPr>
+          <w:rFonts w:ascii="Times New Roman" w:hAnsi="Times New Roman" w:cs="Times New Roman"/>
+          <w:i/>
+        </w:rPr>
+        <w:t xml:space="preserve">ruber </w:t>
+      </w:r>
+      <w:r>
+        <w:rPr>
+          <w:rFonts w:ascii="Times New Roman" w:hAnsi="Times New Roman" w:cs="Times New Roman"/>
+        </w:rPr>
+        <w:t xml:space="preserve">(*ref), thus SAL-R likely originates from other </w:t>
+      </w:r>
+      <w:r>
+        <w:rPr>
+          <w:rFonts w:ascii="Times New Roman" w:hAnsi="Times New Roman" w:cs="Times New Roman"/>
+          <w:i/>
+        </w:rPr>
+        <w:t>Sphingobacteria</w:t>
+      </w:r>
+      <w:r>
+        <w:rPr>
+          <w:rFonts w:ascii="Times New Roman" w:hAnsi="Times New Roman" w:cs="Times New Roman"/>
+        </w:rPr>
+        <w:t xml:space="preserve"> </w:t>
+      </w:r>
+      <w:r>
+        <w:rPr>
+          <w:rFonts w:ascii="Times New Roman" w:hAnsi="Times New Roman" w:cs="Times New Roman"/>
+        </w:rPr>
+        <w:t xml:space="preserve">(Table S3). The distribution of the abundant MAR-R and PSY-R rhodopsins agrees with the distribution of </w:t>
+      </w:r>
+      <w:r>
+        <w:rPr>
+          <w:rFonts w:ascii="Times New Roman" w:hAnsi="Times New Roman" w:cs="Times New Roman"/>
+          <w:i/>
+        </w:rPr>
+        <w:t>Marinobacter</w:t>
+      </w:r>
+      <w:r>
+        <w:rPr>
+          <w:rFonts w:ascii="Times New Roman" w:hAnsi="Times New Roman" w:cs="Times New Roman"/>
+        </w:rPr>
+        <w:t xml:space="preserve"> and </w:t>
+      </w:r>
+      <w:r>
+        <w:rPr>
+          <w:rFonts w:ascii="Times New Roman" w:hAnsi="Times New Roman" w:cs="Times New Roman"/>
+          <w:i/>
+        </w:rPr>
+        <w:t>Psychroflexus</w:t>
+      </w:r>
+      <w:r>
+        <w:rPr>
+          <w:rFonts w:ascii="Times New Roman" w:hAnsi="Times New Roman" w:cs="Times New Roman"/>
+        </w:rPr>
+        <w:t xml:space="preserve"> (*Figure) further supporting to their phylogenetic origins. However, the most abundant group, OL-R1, had no close homologs from GENBANK. From its high abundance and concentration on the 3.0 µm fraction, OL-R1 group most likely originated from the </w:t>
+      </w:r>
+      <w:r>
+        <w:rPr>
+          <w:rFonts w:ascii="Times New Roman" w:hAnsi="Times New Roman" w:cs="Times New Roman"/>
+          <w:i/>
+        </w:rPr>
+        <w:t>Rhodobacterales</w:t>
+      </w:r>
+      <w:r>
+        <w:rPr>
+          <w:rFonts w:ascii="Times New Roman" w:hAnsi="Times New Roman" w:cs="Times New Roman"/>
+        </w:rPr>
+        <w:t xml:space="preserve"> including </w:t>
+      </w:r>
+      <w:r>
+        <w:rPr>
+          <w:rFonts w:ascii="Times New Roman" w:hAnsi="Times New Roman" w:cs="Times New Roman"/>
+          <w:i/>
+        </w:rPr>
+        <w:t xml:space="preserve">Roseovarius </w:t>
+      </w:r>
+      <w:r>
+        <w:rPr>
+          <w:rFonts w:ascii="Times New Roman" w:hAnsi="Times New Roman" w:cs="Times New Roman"/>
+        </w:rPr>
+        <w:t xml:space="preserve">(*Figure). Although it is possible that OL-R1 was encoded by </w:t>
+      </w:r>
+      <w:r>
+        <w:rPr>
+          <w:rFonts w:ascii="Times New Roman" w:hAnsi="Times New Roman" w:cs="Times New Roman"/>
+          <w:i/>
+        </w:rPr>
+        <w:t>Flavobacteria</w:t>
+      </w:r>
+      <w:r>
+        <w:rPr>
+          <w:rFonts w:ascii="Times New Roman" w:hAnsi="Times New Roman" w:cs="Times New Roman"/>
+        </w:rPr>
+        <w:t xml:space="preserve"> as they are similarly abundant in the 3.0 µm fraction, all known </w:t>
+      </w:r>
+      <w:r>
+        <w:rPr>
+          <w:rFonts w:ascii="Times New Roman" w:hAnsi="Times New Roman" w:cs="Times New Roman"/>
+          <w:i/>
+        </w:rPr>
+        <w:t>Flavobacteria</w:t>
+      </w:r>
+      <w:r>
+        <w:rPr>
+          <w:rFonts w:ascii="Times New Roman" w:hAnsi="Times New Roman" w:cs="Times New Roman"/>
+        </w:rPr>
+        <w:t xml:space="preserve"> possess PRs, not actino-xanthorhodopsins.</w:t>
+      </w:r>
+      <w:r>
+        <w:rPr>
+          <w:rFonts w:ascii="Times New Roman" w:hAnsi="Times New Roman" w:cs="Times New Roman"/>
+          <w:i/>
+        </w:rPr>
+        <w:t xml:space="preserve"> </w:t>
+      </w:r>
+    </w:p>
+    <w:p>
+      <w:pPr>
+        <w:spacing w:line="240" w:lineRule="auto"/>
+        <w:jc w:val="both"/>
+        <w:rPr>
+          <w:rFonts w:ascii="Times New Roman" w:hAnsi="Times New Roman" w:cs="Times New Roman"/>
+        </w:rPr>
+      </w:pPr>
+      <w:r>
+        <w:rPr>
+          <w:rFonts w:ascii="Times New Roman" w:hAnsi="Times New Roman" w:cs="Times New Roman"/>
+        </w:rPr>
+        <w:t xml:space="preserve">If there are approximately 3 000 bacterial SSU sequences, assuming PR to be single copy and SSU copy number to range from one to ten, 13–100% of Organic Lake bacteria have a PR. This is comparable to the Mediterranean Sea estimates of 13% (Sabehi </w:t>
+      </w:r>
+      <w:r>
+        <w:rPr>
+          <w:rFonts w:ascii="Times New Roman" w:hAnsi="Times New Roman" w:cs="Times New Roman"/>
+          <w:i/>
+        </w:rPr>
+        <w:t>et al.</w:t>
+      </w:r>
+      <w:r>
+        <w:rPr>
+          <w:rFonts w:ascii="Times New Roman" w:hAnsi="Times New Roman" w:cs="Times New Roman"/>
+        </w:rPr>
+        <w:t xml:space="preserve">, 2005).(*use recA or radA, as Sharma </w:t>
+      </w:r>
+      <w:r>
+        <w:rPr>
+          <w:rFonts w:ascii="Times New Roman" w:hAnsi="Times New Roman" w:cs="Times New Roman"/>
+          <w:i/>
+        </w:rPr>
+        <w:t>et al.</w:t>
+      </w:r>
+      <w:r>
+        <w:rPr>
+          <w:rFonts w:ascii="Times New Roman" w:hAnsi="Times New Roman" w:cs="Times New Roman"/>
+        </w:rPr>
+        <w:t>, 2008 which saw Punta Cormorant has 36% vs open ocean 63%).</w:t>
+      </w:r>
+      <w:r>
+        <w:rPr>
+          <w:rFonts w:ascii="Times New Roman" w:hAnsi="Times New Roman" w:cs="Times New Roman"/>
+        </w:rPr>
+        <w:t xml:space="preserve"> </w:t>
+      </w:r>
+    </w:p>
+    <w:p>
+      <w:pPr>
+        <w:spacing w:line="240" w:lineRule="auto"/>
+        <w:jc w:val="both"/>
+        <w:rPr>
+          <w:rFonts w:ascii="Times New Roman" w:hAnsi="Times New Roman" w:cs="Times New Roman"/>
+        </w:rPr>
+      </w:pPr>
+      <w:r>
+        <w:rPr>
+          <w:rFonts w:ascii="Times New Roman" w:hAnsi="Times New Roman" w:cs="Times New Roman"/>
+        </w:rPr>
+        <w:lastRenderedPageBreak/>
+        <w:t xml:space="preserve">Rhodopsins of marine </w:t>
+      </w:r>
+      <w:r>
+        <w:rPr>
+          <w:rFonts w:ascii="Times New Roman" w:hAnsi="Times New Roman" w:cs="Times New Roman"/>
+          <w:i/>
+        </w:rPr>
+        <w:t>Flavobacteria</w:t>
+      </w:r>
+      <w:r>
+        <w:rPr>
+          <w:rFonts w:ascii="Times New Roman" w:hAnsi="Times New Roman" w:cs="Times New Roman"/>
+        </w:rPr>
+        <w:t xml:space="preserve"> and </w:t>
+      </w:r>
+      <w:r>
+        <w:rPr>
+          <w:rFonts w:ascii="Times New Roman" w:hAnsi="Times New Roman" w:cs="Times New Roman"/>
+          <w:i/>
+        </w:rPr>
+        <w:t xml:space="preserve">Vibrio </w:t>
+      </w:r>
+      <w:r>
+        <w:rPr>
+          <w:rFonts w:ascii="Times New Roman" w:hAnsi="Times New Roman" w:cs="Times New Roman"/>
+        </w:rPr>
+        <w:t xml:space="preserve">have been associated with light-dependent energy generation (Gomez-Consarnau </w:t>
+      </w:r>
+      <w:r>
+        <w:rPr>
+          <w:rFonts w:ascii="Times New Roman" w:hAnsi="Times New Roman" w:cs="Times New Roman"/>
+          <w:i/>
+        </w:rPr>
+        <w:t>et al</w:t>
+      </w:r>
+      <w:r>
+        <w:rPr>
+          <w:rFonts w:ascii="Times New Roman" w:hAnsi="Times New Roman" w:cs="Times New Roman"/>
+        </w:rPr>
+        <w:t xml:space="preserve">., 2007), especially under low carbon conditions (*ref). This is a potential mechanism for conserving carbon for growth or inhabiting low oxygen environments. This is most likely to be the case for Organic Lake </w:t>
+      </w:r>
+      <w:r>
+        <w:rPr>
+          <w:rFonts w:ascii="Times New Roman" w:hAnsi="Times New Roman" w:cs="Times New Roman"/>
+          <w:i/>
+        </w:rPr>
+        <w:t>Psychroflexus</w:t>
+      </w:r>
+      <w:r>
+        <w:rPr>
+          <w:rFonts w:ascii="Times New Roman" w:hAnsi="Times New Roman" w:cs="Times New Roman"/>
+        </w:rPr>
+        <w:t xml:space="preserve"> as it is both taxonomically related to </w:t>
+      </w:r>
+      <w:r>
+        <w:rPr>
+          <w:rFonts w:ascii="Times New Roman" w:hAnsi="Times New Roman" w:cs="Times New Roman"/>
+          <w:i/>
+        </w:rPr>
+        <w:t>Dokdonia</w:t>
+      </w:r>
+      <w:r>
+        <w:rPr>
+          <w:rFonts w:ascii="Times New Roman" w:hAnsi="Times New Roman" w:cs="Times New Roman"/>
+        </w:rPr>
+        <w:t xml:space="preserve"> </w:t>
+      </w:r>
+      <w:r>
+        <w:rPr>
+          <w:rFonts w:ascii="Times New Roman" w:hAnsi="Times New Roman" w:cs="Times New Roman"/>
+        </w:rPr>
+        <w:t>and</w:t>
+      </w:r>
+      <w:r>
+        <w:rPr>
+          <w:rFonts w:ascii="Times New Roman" w:hAnsi="Times New Roman" w:cs="Times New Roman"/>
+        </w:rPr>
+        <w:t xml:space="preserve"> has a PR of the same type. These data suggest there is selection for rhodopsins in the dominant Organic Lake bacterial lineages.</w:t>
+      </w:r>
+      <w:r>
+        <w:rPr>
+          <w:rFonts w:ascii="Times New Roman" w:hAnsi="Times New Roman" w:cs="Times New Roman"/>
+        </w:rPr>
+        <w:t xml:space="preserve"> </w:t>
+      </w:r>
+      <w:r>
+        <w:rPr>
+          <w:rFonts w:ascii="Times New Roman" w:hAnsi="Times New Roman" w:cs="Times New Roman"/>
+        </w:rPr>
+        <w:t xml:space="preserve">All sequenced homologs similar to Organic Lake rhodopsins originated from polar and/or </w:t>
       </w:r>
       <w:proofErr w:type="gramStart"/>
       <w:r>
         <w:rPr>
           <w:rFonts w:ascii="Times New Roman" w:hAnsi="Times New Roman" w:cs="Times New Roman"/>
         </w:rPr>
-        <w:t>,5</w:t>
+        <w:t>lake species</w:t>
       </w:r>
       <w:proofErr w:type="gramEnd"/>
       <w:r>
         <w:rPr>
           <w:rFonts w:ascii="Times New Roman" w:hAnsi="Times New Roman" w:cs="Times New Roman"/>
         </w:rPr>
-        <w:t>-bisphosphate carboxylase (RuBisCo). Alternatively, it has been proposed that roseobacters may fix CO</w:t>
-      </w:r>
-      <w:r>
-        <w:rPr>
-          <w:rFonts w:ascii="Times New Roman" w:hAnsi="Times New Roman" w:cs="Times New Roman"/>
-          <w:vertAlign w:val="subscript"/>
-        </w:rPr>
-        <w:t>2</w:t>
-      </w:r>
-      <w:r>
-        <w:rPr>
-          <w:rFonts w:ascii="Times New Roman" w:hAnsi="Times New Roman" w:cs="Times New Roman"/>
-          <w:vertAlign w:val="subscript"/>
-        </w:rPr>
-        <w:t xml:space="preserve"> </w:t>
-      </w:r>
-      <w:r>
-        <w:rPr>
-          <w:rFonts w:ascii="Times New Roman" w:hAnsi="Times New Roman" w:cs="Times New Roman"/>
-        </w:rPr>
-        <w:t xml:space="preserve">by anaplerotic mechanisms (*ref Moran 2007). Many roseobacters such as </w:t>
-      </w:r>
-      <w:r>
-        <w:rPr>
-          <w:rFonts w:ascii="Times New Roman" w:hAnsi="Times New Roman" w:cs="Times New Roman"/>
-          <w:i/>
-        </w:rPr>
-        <w:t>R. pomeroyi</w:t>
-      </w:r>
-      <w:r>
-        <w:rPr>
-          <w:rFonts w:ascii="Times New Roman" w:hAnsi="Times New Roman" w:cs="Times New Roman"/>
-        </w:rPr>
-        <w:t xml:space="preserve"> only possess CO dehydrogenase and are able to oxidize CO at low concentrations as an energy source and assimilate organic carbon for growth thus limiting organic carbon oxidation. </w:t>
-      </w:r>
-      <w:proofErr w:type="gramStart"/>
-      <w:r>
-        <w:rPr>
-          <w:rFonts w:ascii="Times New Roman" w:hAnsi="Times New Roman" w:cs="Times New Roman"/>
-        </w:rPr>
-        <w:t>(*link CO oxidation to taxon).</w:t>
-      </w:r>
-      <w:proofErr w:type="gramEnd"/>
+        <w:t xml:space="preserve"> (Gosink </w:t>
+      </w:r>
+      <w:r>
+        <w:rPr>
+          <w:rFonts w:ascii="Times New Roman" w:hAnsi="Times New Roman" w:cs="Times New Roman"/>
+          <w:i/>
+        </w:rPr>
+        <w:t>et al.</w:t>
+      </w:r>
+      <w:r>
+        <w:rPr>
+          <w:rFonts w:ascii="Times New Roman" w:hAnsi="Times New Roman" w:cs="Times New Roman"/>
+        </w:rPr>
+        <w:t>, 1997;</w:t>
+      </w:r>
+      <w:r>
+        <w:rPr>
+          <w:rFonts w:ascii="Times New Roman" w:hAnsi="Times New Roman" w:cs="Times New Roman"/>
+          <w:i/>
+        </w:rPr>
+        <w:t xml:space="preserve"> </w:t>
+      </w:r>
+      <w:r>
+        <w:rPr>
+          <w:rFonts w:ascii="Times New Roman" w:hAnsi="Times New Roman" w:cs="Times New Roman"/>
+        </w:rPr>
+        <w:t>Ward</w:t>
+      </w:r>
+      <w:r>
+        <w:rPr>
+          <w:rFonts w:ascii="Times New Roman" w:hAnsi="Times New Roman" w:cs="Times New Roman"/>
+        </w:rPr>
+        <w:t xml:space="preserve"> &amp; Priscu, 1997; Bowman </w:t>
+      </w:r>
+      <w:r>
+        <w:rPr>
+          <w:rFonts w:ascii="Times New Roman" w:hAnsi="Times New Roman" w:cs="Times New Roman"/>
+          <w:i/>
+        </w:rPr>
+        <w:t>et al.</w:t>
+      </w:r>
+      <w:r>
+        <w:rPr>
+          <w:rFonts w:ascii="Times New Roman" w:hAnsi="Times New Roman" w:cs="Times New Roman"/>
+        </w:rPr>
+        <w:t>,</w:t>
+      </w:r>
+      <w:r>
+        <w:rPr>
+          <w:rFonts w:ascii="Times New Roman" w:hAnsi="Times New Roman" w:cs="Times New Roman"/>
+          <w:i/>
+        </w:rPr>
+        <w:t xml:space="preserve"> </w:t>
+      </w:r>
+      <w:r>
+        <w:rPr>
+          <w:rFonts w:ascii="Times New Roman" w:hAnsi="Times New Roman" w:cs="Times New Roman"/>
+        </w:rPr>
+        <w:t xml:space="preserve">1998; Antón </w:t>
+      </w:r>
+      <w:r>
+        <w:rPr>
+          <w:rFonts w:ascii="Times New Roman" w:hAnsi="Times New Roman" w:cs="Times New Roman"/>
+          <w:i/>
+        </w:rPr>
+        <w:t>et al.</w:t>
+      </w:r>
+      <w:r>
+        <w:rPr>
+          <w:rFonts w:ascii="Times New Roman" w:hAnsi="Times New Roman" w:cs="Times New Roman"/>
+        </w:rPr>
+        <w:t>, 2002;</w:t>
+      </w:r>
+      <w:r>
+        <w:rPr>
+          <w:rFonts w:ascii="Times New Roman" w:hAnsi="Times New Roman" w:cs="Times New Roman"/>
+          <w:i/>
+        </w:rPr>
+        <w:t xml:space="preserve"> </w:t>
+      </w:r>
+      <w:r>
+        <w:rPr>
+          <w:rFonts w:ascii="Times New Roman" w:hAnsi="Times New Roman" w:cs="Times New Roman"/>
+        </w:rPr>
+        <w:t xml:space="preserve">Hahn, 2009; Kang </w:t>
+      </w:r>
+      <w:r>
+        <w:rPr>
+          <w:rFonts w:ascii="Times New Roman" w:hAnsi="Times New Roman" w:cs="Times New Roman"/>
+          <w:i/>
+        </w:rPr>
+        <w:t>et al.</w:t>
+      </w:r>
+      <w:r>
+        <w:rPr>
+          <w:rFonts w:ascii="Times New Roman" w:hAnsi="Times New Roman" w:cs="Times New Roman"/>
+        </w:rPr>
+        <w:t>, 2012). If these proteorhodopsin homologs in Organic Lake add to energy generation, this would indicate mixotrophy is a common and may be an important adaptive strategy for surviving polar lake environments.</w:t>
+      </w:r>
     </w:p>
     <w:p>
       <w:pPr>
@@ -14473,7 +15924,6 @@
         <w:rPr>
           <w:rFonts w:ascii="Times New Roman" w:hAnsi="Times New Roman" w:cs="Times New Roman"/>
         </w:rPr>
-        <w:lastRenderedPageBreak/>
         <w:t xml:space="preserve">Reduced potential for </w:t>
       </w:r>
       <w:r>
@@ -15496,6 +16946,7 @@
         <w:rPr>
           <w:rFonts w:ascii="Times New Roman" w:hAnsi="Times New Roman" w:cs="Times New Roman"/>
         </w:rPr>
+        <w:lastRenderedPageBreak/>
         <w:t xml:space="preserve">Molecular basis for unusual sulfur chemistry </w:t>
       </w:r>
     </w:p>
@@ -15584,7 +17035,7 @@
         <w:rPr>
           <w:rFonts w:ascii="Times New Roman" w:hAnsi="Times New Roman" w:cs="Times New Roman"/>
         </w:rPr>
-        <w:t>A, Table S3</w:t>
+        <w:t>, Table S3</w:t>
       </w:r>
       <w:r>
         <w:rPr>
@@ -15693,15 +17144,6 @@
           <w:rFonts w:ascii="Times New Roman" w:hAnsi="Times New Roman" w:cs="Times New Roman"/>
         </w:rPr>
         <w:t xml:space="preserve"> to the development of unusually high levels of alternative reduced sulfur compounds.</w:t>
-      </w:r>
-    </w:p>
-    <w:p>
-      <w:pPr>
-        <w:pStyle w:val="Heading3"/>
-      </w:pPr>
-      <w:r>
-        <w:lastRenderedPageBreak/>
-        <w:t>DMSP and DMS metabolism</w:t>
       </w:r>
     </w:p>
     <w:p>
@@ -16931,14 +18373,12 @@
         </w:rPr>
         <w:t xml:space="preserve"> </w:t>
       </w:r>
-      <w:proofErr w:type="gramStart"/>
       <w:r>
         <w:rPr>
           <w:rFonts w:ascii="Times New Roman" w:hAnsi="Times New Roman" w:cs="Times New Roman"/>
         </w:rPr>
         <w:t>Usually</w:t>
       </w:r>
-      <w:proofErr w:type="gramEnd"/>
       <w:r>
         <w:rPr>
           <w:rFonts w:ascii="Times New Roman" w:hAnsi="Times New Roman" w:cs="Times New Roman"/>
@@ -17064,812 +18504,6 @@
           <w:rFonts w:ascii="Times New Roman" w:hAnsi="Times New Roman" w:cs="Times New Roman"/>
         </w:rPr>
         <w:t xml:space="preserve">Lake as a metabolic end-product. </w:t>
-      </w:r>
-    </w:p>
-    <w:p>
-      <w:pPr>
-        <w:pStyle w:val="Heading2"/>
-      </w:pPr>
-      <w:r>
-        <w:t>Potential for photoheterotrophy</w:t>
-      </w:r>
-    </w:p>
-    <w:p>
-      <w:pPr>
-        <w:pStyle w:val="Heading3"/>
-      </w:pPr>
-      <w:r>
-        <w:t>Diverse proteorhodopsin homologs are linked to most bacterial lineages present</w:t>
-      </w:r>
-    </w:p>
-    <w:p>
-      <w:pPr>
-        <w:spacing w:line="240" w:lineRule="auto"/>
-        <w:jc w:val="both"/>
-        <w:rPr>
-          <w:rFonts w:ascii="Times New Roman" w:hAnsi="Times New Roman" w:cs="Times New Roman"/>
-        </w:rPr>
-      </w:pPr>
-      <w:r>
-        <w:rPr>
-          <w:rFonts w:ascii="Times New Roman" w:hAnsi="Times New Roman" w:cs="Times New Roman"/>
-        </w:rPr>
-        <w:t xml:space="preserve">The first rhodopsin found in bacteria, termed proteorhodopsin (PR) acts as a light-driven proton pump and was hypothesized to be used for energy generation (Béjà </w:t>
-      </w:r>
-      <w:r>
-        <w:rPr>
-          <w:rFonts w:ascii="Times New Roman" w:hAnsi="Times New Roman" w:cs="Times New Roman"/>
-          <w:i/>
-        </w:rPr>
-        <w:t>et al</w:t>
-      </w:r>
-      <w:r>
-        <w:rPr>
-          <w:rFonts w:ascii="Times New Roman" w:hAnsi="Times New Roman" w:cs="Times New Roman"/>
-        </w:rPr>
-        <w:t xml:space="preserve">., 2000). Metagenomic studies have since shown PR are diverse, widely distributed in the surface ocean (Rusch </w:t>
-      </w:r>
-      <w:r>
-        <w:rPr>
-          <w:rFonts w:ascii="Times New Roman" w:hAnsi="Times New Roman" w:cs="Times New Roman"/>
-          <w:i/>
-        </w:rPr>
-        <w:t>et al</w:t>
-      </w:r>
-      <w:r>
-        <w:rPr>
-          <w:rFonts w:ascii="Times New Roman" w:hAnsi="Times New Roman" w:cs="Times New Roman"/>
-        </w:rPr>
-        <w:t xml:space="preserve">., 2007) and associated with diverse bacterial clades including </w:t>
-      </w:r>
-      <w:r>
-        <w:rPr>
-          <w:rFonts w:ascii="Times New Roman" w:hAnsi="Times New Roman" w:cs="Times New Roman"/>
-          <w:i/>
-        </w:rPr>
-        <w:t>Alphaproteobacteria</w:t>
-      </w:r>
-      <w:r>
-        <w:rPr>
-          <w:rFonts w:ascii="Times New Roman" w:hAnsi="Times New Roman" w:cs="Times New Roman"/>
-        </w:rPr>
-        <w:t xml:space="preserve"> (de la Torre </w:t>
-      </w:r>
-      <w:r>
-        <w:rPr>
-          <w:rFonts w:ascii="Times New Roman" w:hAnsi="Times New Roman" w:cs="Times New Roman"/>
-          <w:i/>
-        </w:rPr>
-        <w:t>et al.</w:t>
-      </w:r>
-      <w:r>
-        <w:rPr>
-          <w:rFonts w:ascii="Times New Roman" w:hAnsi="Times New Roman" w:cs="Times New Roman"/>
-        </w:rPr>
-        <w:t xml:space="preserve">, 2003) and </w:t>
-      </w:r>
-      <w:r>
-        <w:rPr>
-          <w:rFonts w:ascii="Times New Roman" w:hAnsi="Times New Roman" w:cs="Times New Roman"/>
-          <w:i/>
-        </w:rPr>
-        <w:t>Bacteroidetes</w:t>
-      </w:r>
-      <w:r>
-        <w:rPr>
-          <w:rFonts w:ascii="Times New Roman" w:hAnsi="Times New Roman" w:cs="Times New Roman"/>
-        </w:rPr>
-        <w:t xml:space="preserve"> (Venter </w:t>
-      </w:r>
-      <w:r>
-        <w:rPr>
-          <w:rFonts w:ascii="Times New Roman" w:hAnsi="Times New Roman" w:cs="Times New Roman"/>
-          <w:i/>
-        </w:rPr>
-        <w:t>et al.</w:t>
-      </w:r>
-      <w:r>
-        <w:rPr>
-          <w:rFonts w:ascii="Times New Roman" w:hAnsi="Times New Roman" w:cs="Times New Roman"/>
-        </w:rPr>
-        <w:t>, 2004)</w:t>
-      </w:r>
-      <w:r>
-        <w:rPr>
-          <w:rFonts w:ascii="Times New Roman" w:hAnsi="Times New Roman" w:cs="Times New Roman"/>
-        </w:rPr>
-        <w:t xml:space="preserve"> </w:t>
-      </w:r>
-      <w:r>
-        <w:rPr>
-          <w:rFonts w:ascii="Times New Roman" w:hAnsi="Times New Roman" w:cs="Times New Roman"/>
-        </w:rPr>
-        <w:t>as</w:t>
-      </w:r>
-      <w:r>
-        <w:rPr>
-          <w:rFonts w:ascii="Times New Roman" w:hAnsi="Times New Roman" w:cs="Times New Roman"/>
-        </w:rPr>
-        <w:t xml:space="preserve"> well as </w:t>
-      </w:r>
-      <w:r>
-        <w:rPr>
-          <w:rFonts w:ascii="Times New Roman" w:hAnsi="Times New Roman" w:cs="Times New Roman"/>
-          <w:i/>
-        </w:rPr>
-        <w:t>Euryarchae</w:t>
-      </w:r>
-      <w:r>
-        <w:rPr>
-          <w:rFonts w:ascii="Times New Roman" w:hAnsi="Times New Roman" w:cs="Times New Roman"/>
-          <w:i/>
-        </w:rPr>
-        <w:t>ota</w:t>
-      </w:r>
-      <w:r>
-        <w:rPr>
-          <w:rFonts w:ascii="Times New Roman" w:hAnsi="Times New Roman" w:cs="Times New Roman"/>
-        </w:rPr>
-        <w:t xml:space="preserve"> (Frigaard </w:t>
-      </w:r>
-      <w:r>
-        <w:rPr>
-          <w:rFonts w:ascii="Times New Roman" w:hAnsi="Times New Roman" w:cs="Times New Roman"/>
-          <w:i/>
-        </w:rPr>
-        <w:t>et al.</w:t>
-      </w:r>
-      <w:r>
-        <w:rPr>
-          <w:rFonts w:ascii="Times New Roman" w:hAnsi="Times New Roman" w:cs="Times New Roman"/>
-        </w:rPr>
-        <w:t xml:space="preserve">, 2006). Actinorhodopsins (Sharma </w:t>
-      </w:r>
-      <w:r>
-        <w:rPr>
-          <w:rFonts w:ascii="Times New Roman" w:hAnsi="Times New Roman" w:cs="Times New Roman"/>
-          <w:i/>
-        </w:rPr>
-        <w:t>et al.</w:t>
-      </w:r>
-      <w:r>
-        <w:rPr>
-          <w:rFonts w:ascii="Times New Roman" w:hAnsi="Times New Roman" w:cs="Times New Roman"/>
-        </w:rPr>
-        <w:t xml:space="preserve">, 2008; Sharma </w:t>
-      </w:r>
-      <w:r>
-        <w:rPr>
-          <w:rFonts w:ascii="Times New Roman" w:hAnsi="Times New Roman" w:cs="Times New Roman"/>
-          <w:i/>
-        </w:rPr>
-        <w:t>et al.</w:t>
-      </w:r>
-      <w:r>
-        <w:rPr>
-          <w:rFonts w:ascii="Times New Roman" w:hAnsi="Times New Roman" w:cs="Times New Roman"/>
-        </w:rPr>
-        <w:t>, 2009) and xanthorhodopsin (*ref) form a clade related to PR that we will refer to as actino-xanthorhodopsins.</w:t>
-      </w:r>
-    </w:p>
-    <w:p>
-      <w:pPr>
-        <w:spacing w:line="240" w:lineRule="auto"/>
-        <w:jc w:val="both"/>
-        <w:rPr>
-          <w:rFonts w:ascii="Times New Roman" w:hAnsi="Times New Roman" w:cs="Times New Roman"/>
-        </w:rPr>
-      </w:pPr>
-      <w:r>
-        <w:rPr>
-          <w:rFonts w:ascii="Times New Roman" w:hAnsi="Times New Roman" w:cs="Times New Roman"/>
-        </w:rPr>
-        <w:t xml:space="preserve">A total of 399 reads matching to rhodopsins were detected in Organic Lake, which formed 124 clusters at 90% amino acid identity. Phylogenetic analysis revealed six well-supported rhodopsin groups: MAR-R, </w:t>
-      </w:r>
-      <w:r>
-        <w:rPr>
-          <w:rFonts w:ascii="Times New Roman" w:hAnsi="Times New Roman" w:cs="Times New Roman"/>
-        </w:rPr>
-        <w:lastRenderedPageBreak/>
-        <w:t xml:space="preserve">OL-R1, OCT-R, SAL-R, AQU-R and PSY-R (Figure S8). Only the </w:t>
-      </w:r>
-      <w:r>
-        <w:rPr>
-          <w:rFonts w:ascii="Times New Roman" w:hAnsi="Times New Roman" w:cs="Times New Roman"/>
-        </w:rPr>
-        <w:t>PSY</w:t>
-      </w:r>
-      <w:r>
-        <w:rPr>
-          <w:rFonts w:ascii="Times New Roman" w:hAnsi="Times New Roman" w:cs="Times New Roman"/>
-        </w:rPr>
-        <w:t xml:space="preserve">-R clustered with the PRs showing most Organic Lake rhodopsin diversity was within the actino-xanthorhodopsin clade. All groups had an L or M residue corresponding to position 105 in the SAR86 PR denoting tuning to surface green light (Man </w:t>
-      </w:r>
-      <w:r>
-        <w:rPr>
-          <w:rFonts w:ascii="Times New Roman" w:hAnsi="Times New Roman" w:cs="Times New Roman"/>
-          <w:i/>
-        </w:rPr>
-        <w:t>et al.</w:t>
-      </w:r>
-      <w:r>
-        <w:rPr>
-          <w:rFonts w:ascii="Times New Roman" w:hAnsi="Times New Roman" w:cs="Times New Roman"/>
-        </w:rPr>
-        <w:t xml:space="preserve">, 2003; Gomez-Consarnau </w:t>
-      </w:r>
-      <w:r>
-        <w:rPr>
-          <w:rFonts w:ascii="Times New Roman" w:hAnsi="Times New Roman" w:cs="Times New Roman"/>
-          <w:i/>
-        </w:rPr>
-        <w:t>et al.</w:t>
-      </w:r>
-      <w:r>
-        <w:rPr>
-          <w:rFonts w:ascii="Times New Roman" w:hAnsi="Times New Roman" w:cs="Times New Roman"/>
-        </w:rPr>
-        <w:t xml:space="preserve">, 2007), which is consistent with the shallow water in Organic Lake and is characteristic of coastal samples (Rusch </w:t>
-      </w:r>
-      <w:r>
-        <w:rPr>
-          <w:rFonts w:ascii="Times New Roman" w:hAnsi="Times New Roman" w:cs="Times New Roman"/>
-          <w:i/>
-        </w:rPr>
-        <w:t>et al.</w:t>
-      </w:r>
-      <w:r>
-        <w:rPr>
-          <w:rFonts w:ascii="Times New Roman" w:hAnsi="Times New Roman" w:cs="Times New Roman"/>
-        </w:rPr>
-        <w:t xml:space="preserve">, 2007). </w:t>
-      </w:r>
-    </w:p>
-    <w:p>
-      <w:pPr>
-        <w:spacing w:line="240" w:lineRule="auto"/>
-        <w:jc w:val="both"/>
-        <w:rPr>
-          <w:rFonts w:ascii="Times New Roman" w:hAnsi="Times New Roman" w:cs="Times New Roman"/>
-        </w:rPr>
-      </w:pPr>
-      <w:r>
-        <w:rPr>
-          <w:rFonts w:ascii="Times New Roman" w:hAnsi="Times New Roman" w:cs="Times New Roman"/>
-        </w:rPr>
-        <w:t xml:space="preserve">MAR-R, PSY-R, OCT-R and AQU-R groups (Figure S8) all clustered with homologs of genera detected in the lake, namely </w:t>
-      </w:r>
-      <w:r>
-        <w:rPr>
-          <w:rFonts w:ascii="Times New Roman" w:hAnsi="Times New Roman" w:cs="Times New Roman"/>
-          <w:i/>
-        </w:rPr>
-        <w:t>Marinobacter</w:t>
-      </w:r>
-      <w:r>
-        <w:rPr>
-          <w:rFonts w:ascii="Times New Roman" w:hAnsi="Times New Roman" w:cs="Times New Roman"/>
-        </w:rPr>
-        <w:t xml:space="preserve">, </w:t>
-      </w:r>
-      <w:r>
-        <w:rPr>
-          <w:rFonts w:ascii="Times New Roman" w:hAnsi="Times New Roman" w:cs="Times New Roman"/>
-          <w:i/>
-        </w:rPr>
-        <w:t>Psychroflexus</w:t>
-      </w:r>
-      <w:r>
-        <w:rPr>
-          <w:rFonts w:ascii="Times New Roman" w:hAnsi="Times New Roman" w:cs="Times New Roman"/>
-        </w:rPr>
-        <w:t xml:space="preserve">, </w:t>
-      </w:r>
-      <w:r>
-        <w:rPr>
-          <w:rFonts w:ascii="Times New Roman" w:hAnsi="Times New Roman" w:cs="Times New Roman"/>
-          <w:i/>
-        </w:rPr>
-        <w:t xml:space="preserve">Octadecabacter </w:t>
-      </w:r>
-      <w:r>
-        <w:rPr>
-          <w:rFonts w:ascii="Times New Roman" w:hAnsi="Times New Roman" w:cs="Times New Roman"/>
-        </w:rPr>
-        <w:t>and “</w:t>
-      </w:r>
-      <w:r>
-        <w:rPr>
-          <w:rFonts w:ascii="Times New Roman" w:hAnsi="Times New Roman" w:cs="Times New Roman"/>
-          <w:i/>
-        </w:rPr>
-        <w:t xml:space="preserve">Candidatus </w:t>
-      </w:r>
-      <w:r>
-        <w:rPr>
-          <w:rFonts w:ascii="Times New Roman" w:hAnsi="Times New Roman" w:cs="Times New Roman"/>
-        </w:rPr>
-        <w:t xml:space="preserve">Aquiluna” (Figure 2C, Table S3). Xanthorhodopsin was described from the sphingomonad </w:t>
-      </w:r>
-      <w:r>
-        <w:rPr>
-          <w:rFonts w:ascii="Times New Roman" w:hAnsi="Times New Roman" w:cs="Times New Roman"/>
-          <w:i/>
-        </w:rPr>
-        <w:t>Salinibacter</w:t>
-      </w:r>
-      <w:r>
-        <w:rPr>
-          <w:rFonts w:ascii="Times New Roman" w:hAnsi="Times New Roman" w:cs="Times New Roman"/>
-        </w:rPr>
-        <w:t xml:space="preserve"> </w:t>
-      </w:r>
-      <w:r>
-        <w:rPr>
-          <w:rFonts w:ascii="Times New Roman" w:hAnsi="Times New Roman" w:cs="Times New Roman"/>
-          <w:i/>
-        </w:rPr>
-        <w:t xml:space="preserve">ruber </w:t>
-      </w:r>
-      <w:r>
-        <w:rPr>
-          <w:rFonts w:ascii="Times New Roman" w:hAnsi="Times New Roman" w:cs="Times New Roman"/>
-        </w:rPr>
-        <w:t xml:space="preserve">(*ref), thus SAL-R likely originates from other </w:t>
-      </w:r>
-      <w:r>
-        <w:rPr>
-          <w:rFonts w:ascii="Times New Roman" w:hAnsi="Times New Roman" w:cs="Times New Roman"/>
-          <w:i/>
-        </w:rPr>
-        <w:t>Sphingobacteria</w:t>
-      </w:r>
-      <w:r>
-        <w:rPr>
-          <w:rFonts w:ascii="Times New Roman" w:hAnsi="Times New Roman" w:cs="Times New Roman"/>
-        </w:rPr>
-        <w:t xml:space="preserve"> </w:t>
-      </w:r>
-      <w:r>
-        <w:rPr>
-          <w:rFonts w:ascii="Times New Roman" w:hAnsi="Times New Roman" w:cs="Times New Roman"/>
-        </w:rPr>
-        <w:t xml:space="preserve">(Table S3). The distribution of the abundant MAR-R and PSY-R rhodopsins agrees with the distribution of </w:t>
-      </w:r>
-      <w:r>
-        <w:rPr>
-          <w:rFonts w:ascii="Times New Roman" w:hAnsi="Times New Roman" w:cs="Times New Roman"/>
-          <w:i/>
-        </w:rPr>
-        <w:t>Marinobacter</w:t>
-      </w:r>
-      <w:r>
-        <w:rPr>
-          <w:rFonts w:ascii="Times New Roman" w:hAnsi="Times New Roman" w:cs="Times New Roman"/>
-        </w:rPr>
-        <w:t xml:space="preserve"> and </w:t>
-      </w:r>
-      <w:r>
-        <w:rPr>
-          <w:rFonts w:ascii="Times New Roman" w:hAnsi="Times New Roman" w:cs="Times New Roman"/>
-          <w:i/>
-        </w:rPr>
-        <w:t>Psychroflexus</w:t>
-      </w:r>
-      <w:r>
-        <w:rPr>
-          <w:rFonts w:ascii="Times New Roman" w:hAnsi="Times New Roman" w:cs="Times New Roman"/>
-        </w:rPr>
-        <w:t xml:space="preserve"> (*Figure) further supporting to their phylogenetic origins. However, the most abundant group, OL-R1, had no close homologs from GENBANK. From its high abundance and concentration on the 3.0 µm fraction, OL-R1 group most likely originated from the </w:t>
-      </w:r>
-      <w:r>
-        <w:rPr>
-          <w:rFonts w:ascii="Times New Roman" w:hAnsi="Times New Roman" w:cs="Times New Roman"/>
-          <w:i/>
-        </w:rPr>
-        <w:t>Rhodobacterales</w:t>
-      </w:r>
-      <w:r>
-        <w:rPr>
-          <w:rFonts w:ascii="Times New Roman" w:hAnsi="Times New Roman" w:cs="Times New Roman"/>
-        </w:rPr>
-        <w:t xml:space="preserve"> including </w:t>
-      </w:r>
-      <w:r>
-        <w:rPr>
-          <w:rFonts w:ascii="Times New Roman" w:hAnsi="Times New Roman" w:cs="Times New Roman"/>
-          <w:i/>
-        </w:rPr>
-        <w:t xml:space="preserve">Roseovarius </w:t>
-      </w:r>
-      <w:r>
-        <w:rPr>
-          <w:rFonts w:ascii="Times New Roman" w:hAnsi="Times New Roman" w:cs="Times New Roman"/>
-        </w:rPr>
-        <w:t xml:space="preserve">(*Figure). Although it is possible that OL-R1 was encoded by </w:t>
-      </w:r>
-      <w:r>
-        <w:rPr>
-          <w:rFonts w:ascii="Times New Roman" w:hAnsi="Times New Roman" w:cs="Times New Roman"/>
-          <w:i/>
-        </w:rPr>
-        <w:t>Flavobacteria</w:t>
-      </w:r>
-      <w:r>
-        <w:rPr>
-          <w:rFonts w:ascii="Times New Roman" w:hAnsi="Times New Roman" w:cs="Times New Roman"/>
-        </w:rPr>
-        <w:t xml:space="preserve"> as they are similarly abundant in the 3.0 µm fraction, all known </w:t>
-      </w:r>
-      <w:r>
-        <w:rPr>
-          <w:rFonts w:ascii="Times New Roman" w:hAnsi="Times New Roman" w:cs="Times New Roman"/>
-          <w:i/>
-        </w:rPr>
-        <w:t>Flavobacteria</w:t>
-      </w:r>
-      <w:r>
-        <w:rPr>
-          <w:rFonts w:ascii="Times New Roman" w:hAnsi="Times New Roman" w:cs="Times New Roman"/>
-        </w:rPr>
-        <w:t xml:space="preserve"> possess PRs, not actino-xanthorhodopsins.</w:t>
-      </w:r>
-      <w:r>
-        <w:rPr>
-          <w:rFonts w:ascii="Times New Roman" w:hAnsi="Times New Roman" w:cs="Times New Roman"/>
-          <w:i/>
-        </w:rPr>
-        <w:t xml:space="preserve"> </w:t>
-      </w:r>
-    </w:p>
-    <w:p>
-      <w:pPr>
-        <w:spacing w:line="240" w:lineRule="auto"/>
-        <w:jc w:val="both"/>
-        <w:rPr>
-          <w:rFonts w:ascii="Times New Roman" w:hAnsi="Times New Roman" w:cs="Times New Roman"/>
-        </w:rPr>
-      </w:pPr>
-      <w:r>
-        <w:rPr>
-          <w:rFonts w:ascii="Times New Roman" w:hAnsi="Times New Roman" w:cs="Times New Roman"/>
-        </w:rPr>
-        <w:t xml:space="preserve">If there are approximately 3 000 bacterial SSU sequences, assuming PR to be single copy and SSU copy number to range from one to ten, 13–100% of Organic Lake bacteria have a PR. This is comparable to the Mediterranean Sea estimates of 13% (Sabehi </w:t>
-      </w:r>
-      <w:r>
-        <w:rPr>
-          <w:rFonts w:ascii="Times New Roman" w:hAnsi="Times New Roman" w:cs="Times New Roman"/>
-          <w:i/>
-        </w:rPr>
-        <w:t>et al.</w:t>
-      </w:r>
-      <w:r>
-        <w:rPr>
-          <w:rFonts w:ascii="Times New Roman" w:hAnsi="Times New Roman" w:cs="Times New Roman"/>
-        </w:rPr>
-        <w:t xml:space="preserve">, 2005).(*use recA or radA, as Sharma </w:t>
-      </w:r>
-      <w:r>
-        <w:rPr>
-          <w:rFonts w:ascii="Times New Roman" w:hAnsi="Times New Roman" w:cs="Times New Roman"/>
-          <w:i/>
-        </w:rPr>
-        <w:t>et al.</w:t>
-      </w:r>
-      <w:r>
-        <w:rPr>
-          <w:rFonts w:ascii="Times New Roman" w:hAnsi="Times New Roman" w:cs="Times New Roman"/>
-        </w:rPr>
-        <w:t>, 2008 which saw Punta Cormorant has 36% vs open ocean 63%).</w:t>
-      </w:r>
-      <w:r>
-        <w:rPr>
-          <w:rFonts w:ascii="Times New Roman" w:hAnsi="Times New Roman" w:cs="Times New Roman"/>
-        </w:rPr>
-        <w:t xml:space="preserve"> </w:t>
-      </w:r>
-    </w:p>
-    <w:p>
-      <w:pPr>
-        <w:spacing w:line="240" w:lineRule="auto"/>
-        <w:jc w:val="both"/>
-        <w:rPr>
-          <w:rFonts w:ascii="Times New Roman" w:hAnsi="Times New Roman" w:cs="Times New Roman"/>
-        </w:rPr>
-      </w:pPr>
-      <w:r>
-        <w:rPr>
-          <w:rFonts w:ascii="Times New Roman" w:hAnsi="Times New Roman" w:cs="Times New Roman"/>
-        </w:rPr>
-        <w:t xml:space="preserve">Rhodopsins of marine </w:t>
-      </w:r>
-      <w:r>
-        <w:rPr>
-          <w:rFonts w:ascii="Times New Roman" w:hAnsi="Times New Roman" w:cs="Times New Roman"/>
-          <w:i/>
-        </w:rPr>
-        <w:t>Flavobacteria</w:t>
-      </w:r>
-      <w:r>
-        <w:rPr>
-          <w:rFonts w:ascii="Times New Roman" w:hAnsi="Times New Roman" w:cs="Times New Roman"/>
-        </w:rPr>
-        <w:t xml:space="preserve"> and </w:t>
-      </w:r>
-      <w:r>
-        <w:rPr>
-          <w:rFonts w:ascii="Times New Roman" w:hAnsi="Times New Roman" w:cs="Times New Roman"/>
-          <w:i/>
-        </w:rPr>
-        <w:t xml:space="preserve">Vibrio </w:t>
-      </w:r>
-      <w:r>
-        <w:rPr>
-          <w:rFonts w:ascii="Times New Roman" w:hAnsi="Times New Roman" w:cs="Times New Roman"/>
-        </w:rPr>
-        <w:t xml:space="preserve">have been associated with light-dependent energy generation (Gomez-Consarnau </w:t>
-      </w:r>
-      <w:r>
-        <w:rPr>
-          <w:rFonts w:ascii="Times New Roman" w:hAnsi="Times New Roman" w:cs="Times New Roman"/>
-          <w:i/>
-        </w:rPr>
-        <w:t>et al</w:t>
-      </w:r>
-      <w:r>
-        <w:rPr>
-          <w:rFonts w:ascii="Times New Roman" w:hAnsi="Times New Roman" w:cs="Times New Roman"/>
-        </w:rPr>
-        <w:t xml:space="preserve">., 2007), especially under low carbon conditions (*ref). This is a potential mechanism for conserving carbon for growth or inhabiting low oxygen environments. This is most likely to be the case for Organic Lake </w:t>
-      </w:r>
-      <w:r>
-        <w:rPr>
-          <w:rFonts w:ascii="Times New Roman" w:hAnsi="Times New Roman" w:cs="Times New Roman"/>
-          <w:i/>
-        </w:rPr>
-        <w:t>Psychroflexus</w:t>
-      </w:r>
-      <w:r>
-        <w:rPr>
-          <w:rFonts w:ascii="Times New Roman" w:hAnsi="Times New Roman" w:cs="Times New Roman"/>
-        </w:rPr>
-        <w:t xml:space="preserve"> as it is both taxonomically related to </w:t>
-      </w:r>
-      <w:r>
-        <w:rPr>
-          <w:rFonts w:ascii="Times New Roman" w:hAnsi="Times New Roman" w:cs="Times New Roman"/>
-          <w:i/>
-        </w:rPr>
-        <w:t>Dokdonia</w:t>
-      </w:r>
-      <w:r>
-        <w:rPr>
-          <w:rFonts w:ascii="Times New Roman" w:hAnsi="Times New Roman" w:cs="Times New Roman"/>
-        </w:rPr>
-        <w:t xml:space="preserve"> </w:t>
-      </w:r>
-      <w:r>
-        <w:rPr>
-          <w:rFonts w:ascii="Times New Roman" w:hAnsi="Times New Roman" w:cs="Times New Roman"/>
-        </w:rPr>
-        <w:t>and</w:t>
-      </w:r>
-      <w:r>
-        <w:rPr>
-          <w:rFonts w:ascii="Times New Roman" w:hAnsi="Times New Roman" w:cs="Times New Roman"/>
-        </w:rPr>
-        <w:t xml:space="preserve"> has a PR of the same type. These data suggest there is selection for rhodopsins in the dominant Organic Lake bacterial lineages.</w:t>
-      </w:r>
-      <w:r>
-        <w:rPr>
-          <w:rFonts w:ascii="Times New Roman" w:hAnsi="Times New Roman" w:cs="Times New Roman"/>
-        </w:rPr>
-        <w:t xml:space="preserve"> </w:t>
-      </w:r>
-      <w:r>
-        <w:rPr>
-          <w:rFonts w:ascii="Times New Roman" w:hAnsi="Times New Roman" w:cs="Times New Roman"/>
-        </w:rPr>
-        <w:t xml:space="preserve">All sequenced homologs similar to Organic Lake rhodopsins originated from polar and/or </w:t>
-      </w:r>
-      <w:proofErr w:type="gramStart"/>
-      <w:r>
-        <w:rPr>
-          <w:rFonts w:ascii="Times New Roman" w:hAnsi="Times New Roman" w:cs="Times New Roman"/>
-        </w:rPr>
-        <w:t>lake species</w:t>
-      </w:r>
-      <w:proofErr w:type="gramEnd"/>
-      <w:r>
-        <w:rPr>
-          <w:rFonts w:ascii="Times New Roman" w:hAnsi="Times New Roman" w:cs="Times New Roman"/>
-        </w:rPr>
-        <w:t xml:space="preserve"> (Gosink </w:t>
-      </w:r>
-      <w:r>
-        <w:rPr>
-          <w:rFonts w:ascii="Times New Roman" w:hAnsi="Times New Roman" w:cs="Times New Roman"/>
-          <w:i/>
-        </w:rPr>
-        <w:t>et al.</w:t>
-      </w:r>
-      <w:r>
-        <w:rPr>
-          <w:rFonts w:ascii="Times New Roman" w:hAnsi="Times New Roman" w:cs="Times New Roman"/>
-        </w:rPr>
-        <w:t>, 1997;</w:t>
-      </w:r>
-      <w:r>
-        <w:rPr>
-          <w:rFonts w:ascii="Times New Roman" w:hAnsi="Times New Roman" w:cs="Times New Roman"/>
-          <w:i/>
-        </w:rPr>
-        <w:t xml:space="preserve"> </w:t>
-      </w:r>
-      <w:r>
-        <w:rPr>
-          <w:rFonts w:ascii="Times New Roman" w:hAnsi="Times New Roman" w:cs="Times New Roman"/>
-        </w:rPr>
-        <w:t>Ward</w:t>
-      </w:r>
-      <w:r>
-        <w:rPr>
-          <w:rFonts w:ascii="Times New Roman" w:hAnsi="Times New Roman" w:cs="Times New Roman"/>
-        </w:rPr>
-        <w:t xml:space="preserve"> &amp; Priscu, 1997; Bowman </w:t>
-      </w:r>
-      <w:r>
-        <w:rPr>
-          <w:rFonts w:ascii="Times New Roman" w:hAnsi="Times New Roman" w:cs="Times New Roman"/>
-          <w:i/>
-        </w:rPr>
-        <w:t>et al.</w:t>
-      </w:r>
-      <w:r>
-        <w:rPr>
-          <w:rFonts w:ascii="Times New Roman" w:hAnsi="Times New Roman" w:cs="Times New Roman"/>
-        </w:rPr>
-        <w:t>,</w:t>
-      </w:r>
-      <w:r>
-        <w:rPr>
-          <w:rFonts w:ascii="Times New Roman" w:hAnsi="Times New Roman" w:cs="Times New Roman"/>
-          <w:i/>
-        </w:rPr>
-        <w:t xml:space="preserve"> </w:t>
-      </w:r>
-      <w:r>
-        <w:rPr>
-          <w:rFonts w:ascii="Times New Roman" w:hAnsi="Times New Roman" w:cs="Times New Roman"/>
-        </w:rPr>
-        <w:t xml:space="preserve">1998; Antón </w:t>
-      </w:r>
-      <w:r>
-        <w:rPr>
-          <w:rFonts w:ascii="Times New Roman" w:hAnsi="Times New Roman" w:cs="Times New Roman"/>
-          <w:i/>
-        </w:rPr>
-        <w:t>et al.</w:t>
-      </w:r>
-      <w:r>
-        <w:rPr>
-          <w:rFonts w:ascii="Times New Roman" w:hAnsi="Times New Roman" w:cs="Times New Roman"/>
-        </w:rPr>
-        <w:t>, 2002;</w:t>
-      </w:r>
-      <w:r>
-        <w:rPr>
-          <w:rFonts w:ascii="Times New Roman" w:hAnsi="Times New Roman" w:cs="Times New Roman"/>
-          <w:i/>
-        </w:rPr>
-        <w:t xml:space="preserve"> </w:t>
-      </w:r>
-      <w:r>
-        <w:rPr>
-          <w:rFonts w:ascii="Times New Roman" w:hAnsi="Times New Roman" w:cs="Times New Roman"/>
-        </w:rPr>
-        <w:t xml:space="preserve">Hahn, 2009; Kang </w:t>
-      </w:r>
-      <w:r>
-        <w:rPr>
-          <w:rFonts w:ascii="Times New Roman" w:hAnsi="Times New Roman" w:cs="Times New Roman"/>
-          <w:i/>
-        </w:rPr>
-        <w:t>et al.</w:t>
-      </w:r>
-      <w:r>
-        <w:rPr>
-          <w:rFonts w:ascii="Times New Roman" w:hAnsi="Times New Roman" w:cs="Times New Roman"/>
-        </w:rPr>
-        <w:t>, 2012). If these proteorhodopsin homologs in Organic Lake add to energy generation, this would indicate mixotrophy is a common and may be an important adaptive strategy for surviving polar lake environments.</w:t>
-      </w:r>
-    </w:p>
-    <w:p>
-      <w:pPr>
-        <w:pStyle w:val="Heading3"/>
-      </w:pPr>
-      <w:r>
-        <w:t>Aerobic Anoxygenic Photosynthesis</w:t>
-      </w:r>
-    </w:p>
-    <w:p>
-      <w:pPr>
-        <w:spacing w:line="240" w:lineRule="auto"/>
-        <w:jc w:val="both"/>
-        <w:rPr>
-          <w:rFonts w:ascii="Times New Roman" w:hAnsi="Times New Roman" w:cs="Times New Roman"/>
-        </w:rPr>
-      </w:pPr>
-      <w:r>
-        <w:rPr>
-          <w:rFonts w:ascii="Times New Roman" w:hAnsi="Times New Roman" w:cs="Times New Roman"/>
-        </w:rPr>
-        <w:t xml:space="preserve">Aerobic and anaerobic anoxygenic photosynthesis may be occurring and would be mediated by the Roseobacters present such as </w:t>
-      </w:r>
-      <w:r>
-        <w:rPr>
-          <w:rFonts w:ascii="Times New Roman" w:hAnsi="Times New Roman" w:cs="Times New Roman"/>
-          <w:i/>
-        </w:rPr>
-        <w:t>Roseovarius</w:t>
-      </w:r>
-      <w:r>
-        <w:rPr>
-          <w:rFonts w:ascii="Times New Roman" w:hAnsi="Times New Roman" w:cs="Times New Roman"/>
-        </w:rPr>
-        <w:t xml:space="preserve">. </w:t>
-      </w:r>
-      <w:r>
-        <w:rPr>
-          <w:rFonts w:ascii="Times New Roman" w:hAnsi="Times New Roman" w:cs="Times New Roman"/>
-          <w:i/>
-        </w:rPr>
-        <w:t xml:space="preserve">R. tolerans </w:t>
-      </w:r>
-      <w:r>
-        <w:rPr>
-          <w:rFonts w:ascii="Times New Roman" w:hAnsi="Times New Roman" w:cs="Times New Roman"/>
-        </w:rPr>
-        <w:t xml:space="preserve">is the type species of the genus and was isolated from Ekho Lake, a meromictic hypersaline lake in the Vestfold Hills (*Labrenz </w:t>
-      </w:r>
-      <w:r>
-        <w:rPr>
-          <w:rFonts w:ascii="Times New Roman" w:hAnsi="Times New Roman" w:cs="Times New Roman"/>
-          <w:i/>
-        </w:rPr>
-        <w:t>et al.</w:t>
-      </w:r>
-      <w:r>
-        <w:rPr>
-          <w:rFonts w:ascii="Times New Roman" w:hAnsi="Times New Roman" w:cs="Times New Roman"/>
-        </w:rPr>
-        <w:t xml:space="preserve">, 1999). It was found to produce bacteriochlorophyll A when grown in the dark, but continuous dim light inhibited production (*Labrenz </w:t>
-      </w:r>
-      <w:r>
-        <w:rPr>
-          <w:rFonts w:ascii="Times New Roman" w:hAnsi="Times New Roman" w:cs="Times New Roman"/>
-          <w:i/>
-        </w:rPr>
-        <w:t>et al.</w:t>
-      </w:r>
-      <w:r>
-        <w:rPr>
-          <w:rFonts w:ascii="Times New Roman" w:hAnsi="Times New Roman" w:cs="Times New Roman"/>
-        </w:rPr>
-        <w:t xml:space="preserve">, 1999). (*Look for the </w:t>
-      </w:r>
-      <w:r>
-        <w:rPr>
-          <w:rFonts w:ascii="Times New Roman" w:hAnsi="Times New Roman" w:cs="Times New Roman"/>
-          <w:highlight w:val="yellow"/>
-        </w:rPr>
-        <w:t>pufLM genes</w:t>
-      </w:r>
-      <w:r>
-        <w:rPr>
-          <w:rFonts w:ascii="Times New Roman" w:hAnsi="Times New Roman" w:cs="Times New Roman"/>
-        </w:rPr>
-        <w:t xml:space="preserve">). </w:t>
       </w:r>
     </w:p>
     <w:p>
@@ -17893,6 +18527,7 @@
         <w:rPr>
           <w:rFonts w:ascii="Times New Roman" w:hAnsi="Times New Roman" w:cs="Times New Roman"/>
         </w:rPr>
+        <w:lastRenderedPageBreak/>
         <w:t>Discussion points</w:t>
       </w:r>
     </w:p>
@@ -18039,7 +18674,6 @@
         <w:rPr>
           <w:rFonts w:ascii="Times New Roman" w:hAnsi="Times New Roman" w:cs="Times New Roman"/>
         </w:rPr>
-        <w:lastRenderedPageBreak/>
         <w:t>{*</w:t>
       </w:r>
       <w:r>
@@ -18592,10 +19226,36 @@
     </w:p>
     <w:p>
       <w:pPr>
+        <w:spacing w:line="240" w:lineRule="auto"/>
         <w:rPr>
           <w:rFonts w:ascii="Times New Roman" w:hAnsi="Times New Roman" w:cs="Times New Roman"/>
         </w:rPr>
       </w:pPr>
+      <w:r>
+        <w:rPr>
+          <w:rFonts w:ascii="Times New Roman" w:hAnsi="Times New Roman" w:cs="Times New Roman"/>
+        </w:rPr>
+        <w:t xml:space="preserve">{Methane oxidation enzymes that were detected are related to alkane hydroxylases and therefore most likely involved in hydrolysis of compounds such as phenol, which has been previously detected in the bottom waters of Organic Lake (Roberts &amp; Burton 1993a; Roberts </w:t>
+      </w:r>
+      <w:r>
+        <w:rPr>
+          <w:rFonts w:ascii="Times New Roman" w:hAnsi="Times New Roman" w:cs="Times New Roman"/>
+          <w:i/>
+        </w:rPr>
+        <w:t>et al.</w:t>
+      </w:r>
+      <w:r>
+        <w:rPr>
+          <w:rFonts w:ascii="Times New Roman" w:hAnsi="Times New Roman" w:cs="Times New Roman"/>
+        </w:rPr>
+        <w:t>, 1993b).}</w:t>
+      </w:r>
+      <w:r>
+        <w:rPr>
+          <w:rFonts w:ascii="Times New Roman" w:hAnsi="Times New Roman" w:cs="Times New Roman"/>
+        </w:rPr>
+        <w:t xml:space="preserve"> </w:t>
+      </w:r>
     </w:p>
     <w:p>
       <w:pPr>
@@ -18603,6 +19263,7 @@
         <w:spacing w:line="240" w:lineRule="auto"/>
       </w:pPr>
       <w:r>
+        <w:lastRenderedPageBreak/>
         <w:t>Acknowledgements</w:t>
       </w:r>
     </w:p>
@@ -18746,7 +19407,6 @@
         <w:rPr>
           <w:rFonts w:ascii="Times New Roman" w:hAnsi="Times New Roman" w:cs="Times New Roman"/>
         </w:rPr>
-        <w:lastRenderedPageBreak/>
         <w:t xml:space="preserve">Altschul SF, Gish W, Miller W, Myers EW, Lipman DJ. </w:t>
       </w:r>
       <w:proofErr w:type="gramStart"/>
@@ -19492,6 +20152,7 @@
         <w:rPr>
           <w:rFonts w:ascii="Times New Roman" w:hAnsi="Times New Roman" w:cs="Times New Roman"/>
         </w:rPr>
+        <w:lastRenderedPageBreak/>
         <w:t xml:space="preserve">Chouari R, Le Paslier D, Daegelen P, Ginestet P, Weissenbach J, Sghir A. (2005) Novel predominant archaeal and bacterial groups revealed by molecular analysis of an anaerobic sludge digester. </w:t>
       </w:r>
       <w:r>
@@ -19717,7 +20378,6 @@
         <w:rPr>
           <w:rFonts w:ascii="Times New Roman" w:hAnsi="Times New Roman" w:cs="Times New Roman"/>
         </w:rPr>
-        <w:lastRenderedPageBreak/>
         <w:t xml:space="preserve">Curson ARJ, Rogers R, Todd JD, Bearley CA, Johnston AWB (2008) Molecular genetic analysis of a dimethysulfonioproprionate lyase that liberates the climate-changing gas dimethylsulfide in several marine α-proteobacteria and </w:t>
       </w:r>
       <w:r>
@@ -20500,6 +21160,7 @@
         <w:rPr>
           <w:rFonts w:ascii="Times New Roman" w:hAnsi="Times New Roman" w:cs="Times New Roman"/>
         </w:rPr>
+        <w:lastRenderedPageBreak/>
         <w:t xml:space="preserve">Edgar RC. (2004) MUSCLE: multiple sequence alignment with high accuracy and high throughput. </w:t>
       </w:r>
       <w:r>
@@ -20750,7 +21411,6 @@
         <w:rPr>
           <w:rFonts w:ascii="Times New Roman" w:hAnsi="Times New Roman" w:cs="Times New Roman"/>
         </w:rPr>
-        <w:lastRenderedPageBreak/>
         <w:t xml:space="preserve">Frigaard NU, Martinez A, Mincer TJ, DeLong EF. (2006) Proteorhodopsin lateral gene transfer between marine planktonic Bacteria and Archaea. </w:t>
       </w:r>
       <w:r>
@@ -21523,6 +22183,7 @@
         <w:rPr>
           <w:rFonts w:ascii="Times New Roman" w:hAnsi="Times New Roman" w:cs="Times New Roman"/>
         </w:rPr>
+        <w:lastRenderedPageBreak/>
         <w:t>Gibson JAE</w:t>
       </w:r>
       <w:r>
@@ -21780,7 +22441,6 @@
         <w:rPr>
           <w:rFonts w:ascii="Times New Roman" w:hAnsi="Times New Roman" w:cs="Times New Roman"/>
         </w:rPr>
-        <w:lastRenderedPageBreak/>
         <w:t xml:space="preserve">Hahn MW, Stadler P, Wu QL, Pöckl. (2004) </w:t>
       </w:r>
       <w:proofErr w:type="gramStart"/>
@@ -22483,6 +23143,7 @@
         <w:rPr>
           <w:rFonts w:ascii="Times New Roman" w:hAnsi="Times New Roman" w:cs="Times New Roman"/>
         </w:rPr>
+        <w:lastRenderedPageBreak/>
         <w:t>Lauro FM</w:t>
       </w:r>
       <w:r>
@@ -22901,7 +23562,6 @@
         <w:rPr>
           <w:rFonts w:ascii="Times New Roman" w:hAnsi="Times New Roman" w:cs="Times New Roman"/>
         </w:rPr>
-        <w:lastRenderedPageBreak/>
         <w:t xml:space="preserve">Lee ZM, Bussema C 3rd, Schmidt TM. (2009) rrnDB: documenting the number of rRNA and tRNA genes in bacteria and archaea. </w:t>
       </w:r>
       <w:r>
@@ -23624,6 +24284,7 @@
         <w:rPr>
           <w:rFonts w:ascii="Times New Roman" w:hAnsi="Times New Roman" w:cs="Times New Roman"/>
         </w:rPr>
+        <w:lastRenderedPageBreak/>
         <w:t xml:space="preserve">Powell LM, Bowman JP, Skerratt JH, Franzmann PD, Burton HR. (2005) Ecology of a novel </w:t>
       </w:r>
       <w:r>
@@ -23910,7 +24571,6 @@
         <w:rPr>
           <w:rFonts w:ascii="Times New Roman" w:hAnsi="Times New Roman" w:cs="Times New Roman"/>
         </w:rPr>
-        <w:lastRenderedPageBreak/>
         <w:t xml:space="preserve">Röske K, Sachse R, Scheerer C, Röske I. (2012) Microbial diversity and composition of the sediment in the drinking water reservoir Saidenbach (Saxonia, Germany). </w:t>
       </w:r>
       <w:r>
@@ -24491,6 +25151,7 @@
         <w:rPr>
           <w:rFonts w:ascii="Times New Roman" w:hAnsi="Times New Roman" w:cs="Times New Roman"/>
         </w:rPr>
+        <w:lastRenderedPageBreak/>
         <w:t>Tian F, Yu Y, Chen B, Li H, Yao Y</w:t>
       </w:r>
       <w:r>
@@ -24746,7 +25407,6 @@
         <w:rPr>
           <w:rFonts w:ascii="Times New Roman" w:hAnsi="Times New Roman" w:cs="Times New Roman"/>
         </w:rPr>
-        <w:lastRenderedPageBreak/>
         <w:t xml:space="preserve">Todd JD, Curson ARJ, Kirkwood M, Sullivan MJ, Green RT, Johnston AWB. </w:t>
       </w:r>
       <w:proofErr w:type="gramStart"/>
@@ -25401,6 +26061,7 @@
         <w:rPr>
           <w:rFonts w:ascii="Times New Roman" w:hAnsi="Times New Roman" w:cs="Times New Roman"/>
         </w:rPr>
+        <w:lastRenderedPageBreak/>
         <w:t xml:space="preserve">Xie C, Mao X, Huang J, Ding Y, Wu J, Dong S, Kong L, Gao G, Li CY, Wei L. (2011) KOBAS 2.0: a web server for annotation and identification of enriched pathways and diseases. </w:t>
       </w:r>
       <w:r>
@@ -25706,7 +26367,6 @@
         <w:rPr>
           <w:rFonts w:ascii="Times New Roman" w:hAnsi="Times New Roman" w:cs="Times New Roman"/>
         </w:rPr>
-        <w:lastRenderedPageBreak/>
         <w:t>Yilmaz P, Iversen MH, Hankeln W, Kottman R, Quast C,</w:t>
       </w:r>
       <w:r>

</xml_diff>

<commit_message>
Added to the draft and the sulfur species linkage
</commit_message>
<xml_diff>
--- a/Organic_whole_lake_draft7.docx
+++ b/Organic_whole_lake_draft7.docx
@@ -551,7 +551,15 @@
           <w:sz w:val="16"/>
           <w:szCs w:val="16"/>
         </w:rPr>
-        <w:t xml:space="preserve">are the </w:t>
+        <w:t>were</w:t>
+      </w:r>
+      <w:r>
+        <w:rPr>
+          <w:rFonts w:ascii="Times New Roman" w:hAnsi="Times New Roman" w:cs="Times New Roman"/>
+          <w:sz w:val="16"/>
+          <w:szCs w:val="16"/>
+        </w:rPr>
+        <w:t xml:space="preserve"> the </w:t>
       </w:r>
       <w:r>
         <w:rPr>
@@ -751,7 +759,15 @@
           <w:sz w:val="16"/>
           <w:szCs w:val="16"/>
         </w:rPr>
-        <w:t xml:space="preserve">6.5 m </w:t>
+        <w:t>the oxycline</w:t>
+      </w:r>
+      <w:r>
+        <w:rPr>
+          <w:rFonts w:ascii="Times New Roman" w:hAnsi="Times New Roman" w:cs="Times New Roman"/>
+          <w:sz w:val="16"/>
+          <w:szCs w:val="16"/>
+        </w:rPr>
+        <w:t xml:space="preserve"> </w:t>
       </w:r>
       <w:r>
         <w:rPr>
@@ -791,39 +807,87 @@
           <w:sz w:val="16"/>
           <w:szCs w:val="16"/>
         </w:rPr>
-        <w:t>Genetic potential for nitrog</w:t>
-      </w:r>
-      <w:r>
-        <w:rPr>
-          <w:rFonts w:ascii="Times New Roman" w:hAnsi="Times New Roman" w:cs="Times New Roman"/>
-          <w:sz w:val="16"/>
-          <w:szCs w:val="16"/>
-        </w:rPr>
-        <w:t xml:space="preserve">en cycling showed large denitrification potential, limited fixation and no nitrification. Nitrogen limitation was evident in the </w:t>
-      </w:r>
-      <w:r>
-        <w:rPr>
-          <w:rFonts w:ascii="Times New Roman" w:hAnsi="Times New Roman" w:cs="Times New Roman"/>
-          <w:sz w:val="16"/>
-          <w:szCs w:val="16"/>
-        </w:rPr>
-        <w:t>predominance of ammonia</w:t>
-      </w:r>
-      <w:r>
-        <w:rPr>
-          <w:rFonts w:ascii="Times New Roman" w:hAnsi="Times New Roman" w:cs="Times New Roman"/>
-          <w:sz w:val="16"/>
-          <w:szCs w:val="16"/>
-        </w:rPr>
-        <w:t xml:space="preserve"> uptake and remineralization</w:t>
-      </w:r>
-      <w:r>
-        <w:rPr>
-          <w:rFonts w:ascii="Times New Roman" w:hAnsi="Times New Roman" w:cs="Times New Roman"/>
-          <w:sz w:val="16"/>
-          <w:szCs w:val="16"/>
-        </w:rPr>
-        <w:t xml:space="preserve"> pathways</w:t>
+        <w:t xml:space="preserve">The dominance of heterotrophic respiration pathways indicates potential for carbon </w:t>
+      </w:r>
+      <w:r>
+        <w:rPr>
+          <w:rFonts w:ascii="Times New Roman" w:hAnsi="Times New Roman" w:cs="Times New Roman"/>
+          <w:sz w:val="16"/>
+          <w:szCs w:val="16"/>
+        </w:rPr>
+        <w:t xml:space="preserve">and nitrogen </w:t>
+      </w:r>
+      <w:r>
+        <w:rPr>
+          <w:rFonts w:ascii="Times New Roman" w:hAnsi="Times New Roman" w:cs="Times New Roman"/>
+          <w:sz w:val="16"/>
+          <w:szCs w:val="16"/>
+        </w:rPr>
+        <w:t xml:space="preserve">limitation. However, most heterotrophs also possessed genes </w:t>
+      </w:r>
+      <w:r>
+        <w:rPr>
+          <w:rFonts w:ascii="Times New Roman" w:hAnsi="Times New Roman" w:cs="Times New Roman"/>
+          <w:sz w:val="16"/>
+          <w:szCs w:val="16"/>
+        </w:rPr>
+        <w:t>that may be involved in carbon conservation such as CO oxidation, rhodopsins,</w:t>
+      </w:r>
+      <w:r>
+        <w:rPr>
+          <w:rFonts w:ascii="Times New Roman" w:hAnsi="Times New Roman" w:cs="Times New Roman"/>
+          <w:sz w:val="16"/>
+          <w:szCs w:val="16"/>
+        </w:rPr>
+        <w:t xml:space="preserve"> or </w:t>
+      </w:r>
+      <w:r>
+        <w:rPr>
+          <w:rFonts w:ascii="Times New Roman" w:hAnsi="Times New Roman" w:cs="Times New Roman"/>
+          <w:sz w:val="16"/>
+          <w:szCs w:val="16"/>
+        </w:rPr>
+        <w:t>facultative autotrophy.</w:t>
+      </w:r>
+      <w:r>
+        <w:rPr>
+          <w:rFonts w:ascii="Times New Roman" w:hAnsi="Times New Roman" w:cs="Times New Roman"/>
+          <w:sz w:val="16"/>
+          <w:szCs w:val="16"/>
+        </w:rPr>
+        <w:t xml:space="preserve"> Potential for nitrogen </w:t>
+      </w:r>
+      <w:r>
+        <w:rPr>
+          <w:rFonts w:ascii="Times New Roman" w:hAnsi="Times New Roman" w:cs="Times New Roman"/>
+          <w:sz w:val="16"/>
+          <w:szCs w:val="16"/>
+        </w:rPr>
+        <w:t>cycling was limited to assimilation and regeneration that likely serves as a mechanism for retaining nitrogen. S</w:t>
+      </w:r>
+      <w:r>
+        <w:rPr>
+          <w:rFonts w:ascii="Times New Roman" w:hAnsi="Times New Roman" w:cs="Times New Roman"/>
+          <w:sz w:val="16"/>
+          <w:szCs w:val="16"/>
+        </w:rPr>
+        <w:t>ulfur conversions typical of other aquatic systems was absent or greatly reduced</w:t>
+      </w:r>
+      <w:r>
+        <w:rPr>
+          <w:rFonts w:ascii="Times New Roman" w:hAnsi="Times New Roman" w:cs="Times New Roman"/>
+          <w:sz w:val="16"/>
+          <w:szCs w:val="16"/>
+        </w:rPr>
+        <w:t xml:space="preserve"> and has likely lead to the</w:t>
+      </w:r>
+      <w:r>
+        <w:rPr>
+          <w:rFonts w:ascii="Times New Roman" w:hAnsi="Times New Roman" w:cs="Times New Roman"/>
+          <w:sz w:val="16"/>
+          <w:szCs w:val="16"/>
+        </w:rPr>
+        <w:t xml:space="preserve"> accumulation of DMS, likely produced by DMSP lysis</w:t>
       </w:r>
       <w:r>
         <w:rPr>
@@ -839,268 +903,6 @@
           <w:sz w:val="16"/>
           <w:szCs w:val="16"/>
         </w:rPr>
-        <w:t xml:space="preserve">A diverse set of </w:t>
-      </w:r>
-      <w:r>
-        <w:rPr>
-          <w:rFonts w:ascii="Times New Roman" w:hAnsi="Times New Roman" w:cs="Times New Roman"/>
-          <w:sz w:val="16"/>
-          <w:szCs w:val="16"/>
-        </w:rPr>
-        <w:t xml:space="preserve">functional genes were assigned to the </w:t>
-      </w:r>
-      <w:r>
-        <w:rPr>
-          <w:rFonts w:ascii="Times New Roman" w:hAnsi="Times New Roman" w:cs="Times New Roman"/>
-          <w:i/>
-          <w:sz w:val="16"/>
-          <w:szCs w:val="16"/>
-        </w:rPr>
-        <w:t xml:space="preserve">Marinobacter </w:t>
-      </w:r>
-      <w:r>
-        <w:rPr>
-          <w:rFonts w:ascii="Times New Roman" w:hAnsi="Times New Roman" w:cs="Times New Roman"/>
-          <w:sz w:val="16"/>
-          <w:szCs w:val="16"/>
-        </w:rPr>
-        <w:t xml:space="preserve">and </w:t>
-      </w:r>
-      <w:r>
-        <w:rPr>
-          <w:rFonts w:ascii="Times New Roman" w:hAnsi="Times New Roman" w:cs="Times New Roman"/>
-          <w:i/>
-          <w:sz w:val="16"/>
-          <w:szCs w:val="16"/>
-        </w:rPr>
-        <w:t>Roseovarius</w:t>
-      </w:r>
-      <w:r>
-        <w:rPr>
-          <w:rFonts w:ascii="Times New Roman" w:hAnsi="Times New Roman" w:cs="Times New Roman"/>
-          <w:sz w:val="16"/>
-          <w:szCs w:val="16"/>
-        </w:rPr>
-        <w:t xml:space="preserve"> </w:t>
-      </w:r>
-      <w:r>
-        <w:rPr>
-          <w:rFonts w:ascii="Times New Roman" w:hAnsi="Times New Roman" w:cs="Times New Roman"/>
-          <w:sz w:val="16"/>
-          <w:szCs w:val="16"/>
-        </w:rPr>
-        <w:t xml:space="preserve">clades including </w:t>
-      </w:r>
-      <w:r>
-        <w:rPr>
-          <w:rFonts w:ascii="Times New Roman" w:hAnsi="Times New Roman" w:cs="Times New Roman"/>
-          <w:sz w:val="16"/>
-          <w:szCs w:val="16"/>
-        </w:rPr>
-        <w:t xml:space="preserve">rhodopsin, </w:t>
-      </w:r>
-      <w:r>
-        <w:rPr>
-          <w:rFonts w:ascii="Times New Roman" w:hAnsi="Times New Roman" w:cs="Times New Roman"/>
-          <w:sz w:val="16"/>
-          <w:szCs w:val="16"/>
-        </w:rPr>
-        <w:t xml:space="preserve">DMSP lyase </w:t>
-      </w:r>
-      <w:r>
-        <w:rPr>
-          <w:rFonts w:ascii="Times New Roman" w:hAnsi="Times New Roman" w:cs="Times New Roman"/>
-          <w:sz w:val="16"/>
-          <w:szCs w:val="16"/>
-        </w:rPr>
-        <w:t>(</w:t>
-      </w:r>
-      <w:r>
-        <w:rPr>
-          <w:rFonts w:ascii="Times New Roman" w:hAnsi="Times New Roman" w:cs="Times New Roman"/>
-          <w:i/>
-          <w:sz w:val="16"/>
-          <w:szCs w:val="16"/>
-        </w:rPr>
-        <w:t>dddD</w:t>
-      </w:r>
-      <w:r>
-        <w:rPr>
-          <w:rFonts w:ascii="Times New Roman" w:hAnsi="Times New Roman" w:cs="Times New Roman"/>
-          <w:sz w:val="16"/>
-          <w:szCs w:val="16"/>
-        </w:rPr>
-        <w:t xml:space="preserve">, </w:t>
-      </w:r>
-      <w:r>
-        <w:rPr>
-          <w:rFonts w:ascii="Times New Roman" w:hAnsi="Times New Roman" w:cs="Times New Roman"/>
-          <w:i/>
-          <w:sz w:val="16"/>
-          <w:szCs w:val="16"/>
-        </w:rPr>
-        <w:t xml:space="preserve">dddL </w:t>
-      </w:r>
-      <w:r>
-        <w:rPr>
-          <w:rFonts w:ascii="Times New Roman" w:hAnsi="Times New Roman" w:cs="Times New Roman"/>
-          <w:sz w:val="16"/>
-          <w:szCs w:val="16"/>
-        </w:rPr>
-        <w:t xml:space="preserve">and </w:t>
-      </w:r>
-      <w:r>
-        <w:rPr>
-          <w:rFonts w:ascii="Times New Roman" w:hAnsi="Times New Roman" w:cs="Times New Roman"/>
-          <w:i/>
-          <w:sz w:val="16"/>
-          <w:szCs w:val="16"/>
-        </w:rPr>
-        <w:t>dddP</w:t>
-      </w:r>
-      <w:r>
-        <w:rPr>
-          <w:rFonts w:ascii="Times New Roman" w:hAnsi="Times New Roman" w:cs="Times New Roman"/>
-          <w:sz w:val="16"/>
-          <w:szCs w:val="16"/>
-        </w:rPr>
-        <w:t>)</w:t>
-      </w:r>
-      <w:r>
-        <w:rPr>
-          <w:rFonts w:ascii="Times New Roman" w:hAnsi="Times New Roman" w:cs="Times New Roman"/>
-          <w:sz w:val="16"/>
-          <w:szCs w:val="16"/>
-        </w:rPr>
-        <w:t>,</w:t>
-      </w:r>
-      <w:r>
-        <w:rPr>
-          <w:rFonts w:ascii="Times New Roman" w:hAnsi="Times New Roman" w:cs="Times New Roman"/>
-          <w:i/>
-          <w:sz w:val="16"/>
-          <w:szCs w:val="16"/>
-        </w:rPr>
-        <w:t xml:space="preserve"> </w:t>
-      </w:r>
-      <w:r>
-        <w:rPr>
-          <w:rFonts w:ascii="Times New Roman" w:hAnsi="Times New Roman" w:cs="Times New Roman"/>
-          <w:sz w:val="16"/>
-          <w:szCs w:val="16"/>
-        </w:rPr>
-        <w:t xml:space="preserve">Calvin cycle, anaerobic respiration and CO oxidation genes indicating </w:t>
-      </w:r>
-      <w:r>
-        <w:rPr>
-          <w:rFonts w:ascii="Times New Roman" w:hAnsi="Times New Roman" w:cs="Times New Roman"/>
-          <w:sz w:val="16"/>
-          <w:szCs w:val="16"/>
-        </w:rPr>
-        <w:t xml:space="preserve">they are </w:t>
-      </w:r>
-      <w:r>
-        <w:rPr>
-          <w:rFonts w:ascii="Times New Roman" w:hAnsi="Times New Roman" w:cs="Times New Roman"/>
-          <w:sz w:val="16"/>
-          <w:szCs w:val="16"/>
-        </w:rPr>
-        <w:t>metabolic</w:t>
-      </w:r>
-      <w:r>
-        <w:rPr>
-          <w:rFonts w:ascii="Times New Roman" w:hAnsi="Times New Roman" w:cs="Times New Roman"/>
-          <w:sz w:val="16"/>
-          <w:szCs w:val="16"/>
-        </w:rPr>
-        <w:t>ally</w:t>
-      </w:r>
-      <w:r>
-        <w:rPr>
-          <w:rFonts w:ascii="Times New Roman" w:hAnsi="Times New Roman" w:cs="Times New Roman"/>
-          <w:sz w:val="16"/>
-          <w:szCs w:val="16"/>
-        </w:rPr>
-        <w:t xml:space="preserve"> </w:t>
-      </w:r>
-      <w:r>
-        <w:rPr>
-          <w:rFonts w:ascii="Times New Roman" w:hAnsi="Times New Roman" w:cs="Times New Roman"/>
-          <w:sz w:val="16"/>
-          <w:szCs w:val="16"/>
-        </w:rPr>
-        <w:t>versatile generalists</w:t>
-      </w:r>
-      <w:r>
-        <w:rPr>
-          <w:rFonts w:ascii="Times New Roman" w:hAnsi="Times New Roman" w:cs="Times New Roman"/>
-          <w:sz w:val="16"/>
-          <w:szCs w:val="16"/>
-        </w:rPr>
-        <w:t xml:space="preserve"> that may contribute </w:t>
-      </w:r>
-      <w:r>
-        <w:rPr>
-          <w:rFonts w:ascii="Times New Roman" w:hAnsi="Times New Roman" w:cs="Times New Roman"/>
-          <w:sz w:val="16"/>
-          <w:szCs w:val="16"/>
-        </w:rPr>
-        <w:t>to</w:t>
-      </w:r>
-      <w:r>
-        <w:rPr>
-          <w:rFonts w:ascii="Times New Roman" w:hAnsi="Times New Roman" w:cs="Times New Roman"/>
-          <w:sz w:val="16"/>
-          <w:szCs w:val="16"/>
-        </w:rPr>
-        <w:t xml:space="preserve"> primary production</w:t>
-      </w:r>
-      <w:r>
-        <w:rPr>
-          <w:rFonts w:ascii="Times New Roman" w:hAnsi="Times New Roman" w:cs="Times New Roman"/>
-          <w:sz w:val="16"/>
-          <w:szCs w:val="16"/>
-        </w:rPr>
-        <w:t xml:space="preserve"> and </w:t>
-      </w:r>
-      <w:r>
-        <w:rPr>
-          <w:rFonts w:ascii="Times New Roman" w:hAnsi="Times New Roman" w:cs="Times New Roman"/>
-          <w:sz w:val="16"/>
-          <w:szCs w:val="16"/>
-        </w:rPr>
-        <w:t xml:space="preserve">the </w:t>
-      </w:r>
-      <w:r>
-        <w:rPr>
-          <w:rFonts w:ascii="Times New Roman" w:hAnsi="Times New Roman" w:cs="Times New Roman"/>
-          <w:sz w:val="16"/>
-          <w:szCs w:val="16"/>
-        </w:rPr>
-        <w:t>unusual sulfur cycle</w:t>
-      </w:r>
-      <w:r>
-        <w:rPr>
-          <w:rFonts w:ascii="Times New Roman" w:hAnsi="Times New Roman" w:cs="Times New Roman"/>
-          <w:sz w:val="16"/>
-          <w:szCs w:val="16"/>
-        </w:rPr>
-        <w:t>.</w:t>
-      </w:r>
-      <w:r>
-        <w:rPr>
-          <w:rFonts w:ascii="Times New Roman" w:hAnsi="Times New Roman" w:cs="Times New Roman"/>
-          <w:sz w:val="16"/>
-          <w:szCs w:val="16"/>
-        </w:rPr>
-        <w:t xml:space="preserve"> </w:t>
-      </w:r>
-      <w:r>
-        <w:rPr>
-          <w:rFonts w:ascii="Times New Roman" w:hAnsi="Times New Roman" w:cs="Times New Roman"/>
-          <w:sz w:val="16"/>
-          <w:szCs w:val="16"/>
-        </w:rPr>
         <w:t xml:space="preserve">This </w:t>
       </w:r>
       <w:r>
@@ -1117,79 +919,7 @@
           <w:sz w:val="16"/>
           <w:szCs w:val="16"/>
         </w:rPr>
-        <w:t xml:space="preserve"> has </w:t>
-      </w:r>
-      <w:r>
-        <w:rPr>
-          <w:rFonts w:ascii="Times New Roman" w:hAnsi="Times New Roman" w:cs="Times New Roman"/>
-          <w:sz w:val="16"/>
-          <w:szCs w:val="16"/>
-        </w:rPr>
-        <w:t xml:space="preserve">described </w:t>
-      </w:r>
-      <w:r>
-        <w:rPr>
-          <w:rFonts w:ascii="Times New Roman" w:hAnsi="Times New Roman" w:cs="Times New Roman"/>
-          <w:sz w:val="16"/>
-          <w:szCs w:val="16"/>
-        </w:rPr>
-        <w:t>the microbial community</w:t>
-      </w:r>
-      <w:r>
-        <w:rPr>
-          <w:rFonts w:ascii="Times New Roman" w:hAnsi="Times New Roman" w:cs="Times New Roman"/>
-          <w:sz w:val="16"/>
-          <w:szCs w:val="16"/>
-        </w:rPr>
-        <w:t xml:space="preserve"> </w:t>
-      </w:r>
-      <w:r>
-        <w:rPr>
-          <w:rFonts w:ascii="Times New Roman" w:hAnsi="Times New Roman" w:cs="Times New Roman"/>
-          <w:sz w:val="16"/>
-          <w:szCs w:val="16"/>
-        </w:rPr>
-        <w:t>with</w:t>
-      </w:r>
-      <w:r>
-        <w:rPr>
-          <w:rFonts w:ascii="Times New Roman" w:hAnsi="Times New Roman" w:cs="Times New Roman"/>
-          <w:sz w:val="16"/>
-          <w:szCs w:val="16"/>
-        </w:rPr>
-        <w:t xml:space="preserve">in </w:t>
-      </w:r>
-      <w:r>
-        <w:rPr>
-          <w:rFonts w:ascii="Times New Roman" w:hAnsi="Times New Roman" w:cs="Times New Roman"/>
-          <w:sz w:val="16"/>
-          <w:szCs w:val="16"/>
-        </w:rPr>
-        <w:t xml:space="preserve">a </w:t>
-      </w:r>
-      <w:r>
-        <w:rPr>
-          <w:rFonts w:ascii="Times New Roman" w:hAnsi="Times New Roman" w:cs="Times New Roman"/>
-          <w:sz w:val="16"/>
-          <w:szCs w:val="16"/>
-        </w:rPr>
-        <w:t>natural environment</w:t>
-      </w:r>
-      <w:r>
-        <w:rPr>
-          <w:rFonts w:ascii="Times New Roman" w:hAnsi="Times New Roman" w:cs="Times New Roman"/>
-          <w:sz w:val="16"/>
-          <w:szCs w:val="16"/>
-        </w:rPr>
-        <w:t xml:space="preserve"> </w:t>
-      </w:r>
-      <w:r>
-        <w:rPr>
-          <w:rFonts w:ascii="Times New Roman" w:hAnsi="Times New Roman" w:cs="Times New Roman"/>
-          <w:sz w:val="16"/>
-          <w:szCs w:val="16"/>
-        </w:rPr>
-        <w:t xml:space="preserve">and </w:t>
+        <w:t xml:space="preserve"> </w:t>
       </w:r>
       <w:r>
         <w:rPr>
@@ -1269,15 +999,33 @@
           <w:sz w:val="16"/>
           <w:szCs w:val="16"/>
         </w:rPr>
-        <w:t xml:space="preserve"> potential for diverse strategies in may be</w:t>
-      </w:r>
-      <w:r>
-        <w:rPr>
-          <w:rFonts w:ascii="Times New Roman" w:hAnsi="Times New Roman" w:cs="Times New Roman"/>
-          <w:sz w:val="16"/>
-          <w:szCs w:val="16"/>
-        </w:rPr>
-        <w:t xml:space="preserve"> key for adaptation to the constrain</w:t>
+        <w:t xml:space="preserve"> potential for diverse strategies may be</w:t>
+      </w:r>
+      <w:r>
+        <w:rPr>
+          <w:rFonts w:ascii="Times New Roman" w:hAnsi="Times New Roman" w:cs="Times New Roman"/>
+          <w:sz w:val="16"/>
+          <w:szCs w:val="16"/>
+        </w:rPr>
+        <w:t xml:space="preserve"> </w:t>
+      </w:r>
+      <w:proofErr w:type="gramStart"/>
+      <w:r>
+        <w:rPr>
+          <w:rFonts w:ascii="Times New Roman" w:hAnsi="Times New Roman" w:cs="Times New Roman"/>
+          <w:sz w:val="16"/>
+          <w:szCs w:val="16"/>
+        </w:rPr>
+        <w:t>key</w:t>
+      </w:r>
+      <w:proofErr w:type="gramEnd"/>
+      <w:r>
+        <w:rPr>
+          <w:rFonts w:ascii="Times New Roman" w:hAnsi="Times New Roman" w:cs="Times New Roman"/>
+          <w:sz w:val="16"/>
+          <w:szCs w:val="16"/>
+        </w:rPr>
+        <w:t xml:space="preserve"> for adaptation to the constrain</w:t>
       </w:r>
       <w:r>
         <w:rPr>
@@ -11962,25 +11710,6 @@
         <w:rPr>
           <w:rFonts w:ascii="Times New Roman" w:hAnsi="Times New Roman" w:cs="Times New Roman"/>
         </w:rPr>
-        <w:t>(*</w:t>
-      </w:r>
-      <w:r>
-        <w:rPr>
-          <w:rFonts w:ascii="Times New Roman" w:hAnsi="Times New Roman" w:cs="Times New Roman"/>
-          <w:highlight w:val="yellow"/>
-        </w:rPr>
-        <w:t>perhaps sulfur oxidizing</w:t>
-      </w:r>
-      <w:r>
-        <w:rPr>
-          <w:rFonts w:ascii="Times New Roman" w:hAnsi="Times New Roman" w:cs="Times New Roman"/>
-        </w:rPr>
-        <w:t xml:space="preserve"> Swan 2011) </w:t>
-      </w:r>
-      <w:r>
-        <w:rPr>
-          <w:rFonts w:ascii="Times New Roman" w:hAnsi="Times New Roman" w:cs="Times New Roman"/>
-        </w:rPr>
         <w:t xml:space="preserve">or capable of unusual redox cycling </w:t>
       </w:r>
       <w:r>
@@ -14024,36 +13753,6 @@
         <w:rPr>
           <w:rFonts w:ascii="Times New Roman" w:hAnsi="Times New Roman" w:cs="Times New Roman"/>
         </w:rPr>
-        <w:t>There were differences in the distribution of functional genes according to size fraction and depth (*ANOSIM test of mixed vs deep functional complement). (*</w:t>
-      </w:r>
-      <w:r>
-        <w:rPr>
-          <w:rFonts w:ascii="Times New Roman" w:hAnsi="Times New Roman" w:cs="Times New Roman"/>
-        </w:rPr>
-        <w:t>RELATE</w:t>
-      </w:r>
-      <w:r>
-        <w:rPr>
-          <w:rFonts w:ascii="Times New Roman" w:hAnsi="Times New Roman" w:cs="Times New Roman"/>
-        </w:rPr>
-        <w:t xml:space="preserve"> of</w:t>
-      </w:r>
-      <w:r>
-        <w:rPr>
-          <w:rFonts w:ascii="Times New Roman" w:hAnsi="Times New Roman" w:cs="Times New Roman"/>
-        </w:rPr>
-        <w:t xml:space="preserve"> taxa and functional tables).</w:t>
-      </w:r>
-      <w:r>
-        <w:rPr>
-          <w:rFonts w:ascii="Times New Roman" w:hAnsi="Times New Roman" w:cs="Times New Roman"/>
-        </w:rPr>
-        <w:t xml:space="preserve"> </w:t>
-      </w:r>
-      <w:r>
-        <w:rPr>
-          <w:rFonts w:ascii="Times New Roman" w:hAnsi="Times New Roman" w:cs="Times New Roman"/>
-        </w:rPr>
         <w:t>V</w:t>
       </w:r>
       <w:r>
@@ -14067,151 +13766,139 @@
         <w:rPr>
           <w:rFonts w:ascii="Times New Roman" w:hAnsi="Times New Roman" w:cs="Times New Roman"/>
         </w:rPr>
-        <w:t xml:space="preserve">riation in the </w:t>
-      </w:r>
-      <w:r>
-        <w:rPr>
-          <w:rFonts w:ascii="Times New Roman" w:hAnsi="Times New Roman" w:cs="Times New Roman"/>
+        <w:t>riation in the population structure was</w:t>
+      </w:r>
+      <w:r>
+        <w:rPr>
+          <w:rFonts w:ascii="Times New Roman" w:hAnsi="Times New Roman" w:cs="Times New Roman"/>
+        </w:rPr>
+        <w:t xml:space="preserve"> significantly correlated (</w:t>
+      </w:r>
+      <w:r>
+        <w:rPr>
+          <w:rFonts w:ascii="Times New Roman" w:hAnsi="Times New Roman" w:cs="Times New Roman"/>
+        </w:rPr>
+        <w:t>Rho: 0.519, significance: 0</w:t>
+      </w:r>
+      <w:r>
+        <w:rPr>
+          <w:rFonts w:ascii="Times New Roman" w:hAnsi="Times New Roman" w:cs="Times New Roman"/>
+        </w:rPr>
+        <w:t xml:space="preserve">.3%) </w:t>
+      </w:r>
+      <w:r>
+        <w:rPr>
+          <w:rFonts w:ascii="Times New Roman" w:hAnsi="Times New Roman" w:cs="Times New Roman"/>
+        </w:rPr>
+        <w:t xml:space="preserve">by BEST analysis </w:t>
+      </w:r>
+      <w:r>
+        <w:rPr>
+          <w:rFonts w:ascii="Times New Roman" w:hAnsi="Times New Roman" w:cs="Times New Roman"/>
+        </w:rPr>
+        <w:t>with the abiotic parameters</w:t>
+      </w:r>
+      <w:r>
+        <w:rPr>
+          <w:rFonts w:ascii="Times New Roman" w:hAnsi="Times New Roman" w:cs="Times New Roman"/>
+        </w:rPr>
+        <w:t>:</w:t>
+      </w:r>
+      <w:r>
+        <w:rPr>
+          <w:rFonts w:ascii="Times New Roman" w:hAnsi="Times New Roman" w:cs="Times New Roman"/>
+        </w:rPr>
+        <w:t xml:space="preserve"> </w:t>
+      </w:r>
+      <w:r>
+        <w:rPr>
+          <w:rFonts w:ascii="Times New Roman" w:hAnsi="Times New Roman" w:cs="Times New Roman"/>
+          <w:color w:val="000000" w:themeColor="text1"/>
+        </w:rPr>
+        <w:t>DO</w:t>
+      </w:r>
+      <w:r>
+        <w:rPr>
+          <w:rFonts w:ascii="Times New Roman" w:hAnsi="Times New Roman" w:cs="Times New Roman"/>
+          <w:color w:val="000000" w:themeColor="text1"/>
+        </w:rPr>
+        <w:t>, temperature</w:t>
+      </w:r>
+      <w:r>
+        <w:rPr>
+          <w:rFonts w:ascii="Times New Roman" w:hAnsi="Times New Roman" w:cs="Times New Roman"/>
+          <w:color w:val="000000" w:themeColor="text1"/>
+        </w:rPr>
+        <w:t>,</w:t>
+      </w:r>
+      <w:r>
+        <w:rPr>
+          <w:rFonts w:ascii="Times New Roman" w:hAnsi="Times New Roman" w:cs="Times New Roman"/>
+          <w:color w:val="000000" w:themeColor="text1"/>
+        </w:rPr>
+        <w:t xml:space="preserve"> </w:t>
+      </w:r>
+      <w:r>
+        <w:rPr>
+          <w:rFonts w:ascii="Times New Roman" w:hAnsi="Times New Roman" w:cs="Times New Roman"/>
+          <w:color w:val="000000" w:themeColor="text1"/>
+        </w:rPr>
+        <w:t>TS and TN</w:t>
+      </w:r>
+      <w:r>
+        <w:rPr>
+          <w:rFonts w:ascii="Times New Roman" w:hAnsi="Times New Roman" w:cs="Times New Roman"/>
+          <w:color w:val="000000" w:themeColor="text1"/>
+        </w:rPr>
+        <w:t>. The DO gradient has an obvious e</w:t>
+      </w:r>
+      <w:r>
+        <w:rPr>
+          <w:rFonts w:ascii="Times New Roman" w:hAnsi="Times New Roman" w:cs="Times New Roman"/>
+          <w:color w:val="000000" w:themeColor="text1"/>
+        </w:rPr>
+        <w:t xml:space="preserve">ffect of separating </w:t>
+      </w:r>
+      <w:r>
+        <w:rPr>
+          <w:rFonts w:ascii="Times New Roman" w:hAnsi="Times New Roman" w:cs="Times New Roman"/>
+          <w:color w:val="000000" w:themeColor="text1"/>
         </w:rPr>
         <w:lastRenderedPageBreak/>
-        <w:t>population structure was</w:t>
-      </w:r>
-      <w:r>
-        <w:rPr>
-          <w:rFonts w:ascii="Times New Roman" w:hAnsi="Times New Roman" w:cs="Times New Roman"/>
-        </w:rPr>
-        <w:t xml:space="preserve"> significantly correlated (</w:t>
-      </w:r>
-      <w:r>
-        <w:rPr>
-          <w:rFonts w:ascii="Times New Roman" w:hAnsi="Times New Roman" w:cs="Times New Roman"/>
-        </w:rPr>
-        <w:t>Rho: 0.519, significance: 0</w:t>
-      </w:r>
-      <w:r>
-        <w:rPr>
-          <w:rFonts w:ascii="Times New Roman" w:hAnsi="Times New Roman" w:cs="Times New Roman"/>
-        </w:rPr>
-        <w:t xml:space="preserve">.3%) </w:t>
-      </w:r>
-      <w:r>
-        <w:rPr>
-          <w:rFonts w:ascii="Times New Roman" w:hAnsi="Times New Roman" w:cs="Times New Roman"/>
-        </w:rPr>
-        <w:t xml:space="preserve">by BEST analysis </w:t>
-      </w:r>
-      <w:r>
-        <w:rPr>
-          <w:rFonts w:ascii="Times New Roman" w:hAnsi="Times New Roman" w:cs="Times New Roman"/>
-        </w:rPr>
-        <w:t>with the abiotic parameters</w:t>
-      </w:r>
-      <w:r>
-        <w:rPr>
-          <w:rFonts w:ascii="Times New Roman" w:hAnsi="Times New Roman" w:cs="Times New Roman"/>
-        </w:rPr>
-        <w:t>:</w:t>
-      </w:r>
-      <w:r>
-        <w:rPr>
-          <w:rFonts w:ascii="Times New Roman" w:hAnsi="Times New Roman" w:cs="Times New Roman"/>
-        </w:rPr>
-        <w:t xml:space="preserve"> </w:t>
+        <w:t xml:space="preserve">aerobic </w:t>
       </w:r>
       <w:r>
         <w:rPr>
           <w:rFonts w:ascii="Times New Roman" w:hAnsi="Times New Roman" w:cs="Times New Roman"/>
           <w:color w:val="000000" w:themeColor="text1"/>
         </w:rPr>
-        <w:t>DO</w:t>
+        <w:t>taxa</w:t>
       </w:r>
       <w:r>
         <w:rPr>
           <w:rFonts w:ascii="Times New Roman" w:hAnsi="Times New Roman" w:cs="Times New Roman"/>
           <w:color w:val="000000" w:themeColor="text1"/>
         </w:rPr>
-        <w:t>, temperature</w:t>
+        <w:t xml:space="preserve"> from anaerobes</w:t>
       </w:r>
       <w:r>
         <w:rPr>
           <w:rFonts w:ascii="Times New Roman" w:hAnsi="Times New Roman" w:cs="Times New Roman"/>
           <w:color w:val="000000" w:themeColor="text1"/>
         </w:rPr>
-        <w:t>,</w:t>
-      </w:r>
-      <w:r>
-        <w:rPr>
-          <w:rFonts w:ascii="Times New Roman" w:hAnsi="Times New Roman" w:cs="Times New Roman"/>
-          <w:color w:val="000000" w:themeColor="text1"/>
-        </w:rPr>
-        <w:t xml:space="preserve"> </w:t>
-      </w:r>
-      <w:r>
-        <w:rPr>
-          <w:rFonts w:ascii="Times New Roman" w:hAnsi="Times New Roman" w:cs="Times New Roman"/>
-          <w:color w:val="000000" w:themeColor="text1"/>
-        </w:rPr>
-        <w:t>TS and TN</w:t>
-      </w:r>
-      <w:r>
-        <w:rPr>
-          <w:rFonts w:ascii="Times New Roman" w:hAnsi="Times New Roman" w:cs="Times New Roman"/>
-          <w:color w:val="000000" w:themeColor="text1"/>
-        </w:rPr>
-        <w:t>. The DO gradient has an obvious e</w:t>
-      </w:r>
-      <w:r>
-        <w:rPr>
-          <w:rFonts w:ascii="Times New Roman" w:hAnsi="Times New Roman" w:cs="Times New Roman"/>
-          <w:color w:val="000000" w:themeColor="text1"/>
-        </w:rPr>
-        <w:t xml:space="preserve">ffect of separating aerobic </w:t>
-      </w:r>
-      <w:r>
-        <w:rPr>
-          <w:rFonts w:ascii="Times New Roman" w:hAnsi="Times New Roman" w:cs="Times New Roman"/>
-          <w:color w:val="000000" w:themeColor="text1"/>
-        </w:rPr>
-        <w:t>taxa</w:t>
-      </w:r>
-      <w:r>
-        <w:rPr>
-          <w:rFonts w:ascii="Times New Roman" w:hAnsi="Times New Roman" w:cs="Times New Roman"/>
-          <w:color w:val="000000" w:themeColor="text1"/>
-        </w:rPr>
-        <w:t xml:space="preserve"> from anaerobes</w:t>
-      </w:r>
-      <w:r>
-        <w:rPr>
-          <w:rFonts w:ascii="Times New Roman" w:hAnsi="Times New Roman" w:cs="Times New Roman"/>
-          <w:color w:val="000000" w:themeColor="text1"/>
-        </w:rPr>
-        <w:t>.</w:t>
-      </w:r>
-      <w:r>
-        <w:rPr>
-          <w:rFonts w:ascii="Times New Roman" w:hAnsi="Times New Roman" w:cs="Times New Roman"/>
-          <w:color w:val="000000" w:themeColor="text1"/>
-        </w:rPr>
-        <w:t xml:space="preserve"> </w:t>
-      </w:r>
-      <w:r>
-        <w:rPr>
-          <w:rFonts w:ascii="Times New Roman" w:hAnsi="Times New Roman" w:cs="Times New Roman"/>
-        </w:rPr>
-        <w:t xml:space="preserve">It also </w:t>
-      </w:r>
-      <w:r>
-        <w:rPr>
-          <w:rFonts w:ascii="Times New Roman" w:hAnsi="Times New Roman" w:cs="Times New Roman"/>
-        </w:rPr>
-        <w:t>generated greater</w:t>
-      </w:r>
-      <w:r>
-        <w:rPr>
-          <w:rFonts w:ascii="Times New Roman" w:hAnsi="Times New Roman" w:cs="Times New Roman"/>
-        </w:rPr>
-        <w:t xml:space="preserve"> diversity of N and S </w:t>
+        <w:t xml:space="preserve"> and allows for </w:t>
+      </w:r>
+      <w:r>
+        <w:rPr>
+          <w:rFonts w:ascii="Times New Roman" w:hAnsi="Times New Roman" w:cs="Times New Roman"/>
+        </w:rPr>
+        <w:t xml:space="preserve">oxygen sensitive </w:t>
+      </w:r>
+      <w:r>
+        <w:rPr>
+          <w:rFonts w:ascii="Times New Roman" w:hAnsi="Times New Roman" w:cs="Times New Roman"/>
+        </w:rPr>
+        <w:t xml:space="preserve">N and S </w:t>
       </w:r>
       <w:r>
         <w:rPr>
@@ -14229,37 +13916,13 @@
         <w:rPr>
           <w:rFonts w:ascii="Times New Roman" w:hAnsi="Times New Roman" w:cs="Times New Roman"/>
         </w:rPr>
-        <w:t xml:space="preserve">as </w:t>
-      </w:r>
-      <w:r>
-        <w:rPr>
-          <w:rFonts w:ascii="Times New Roman" w:hAnsi="Times New Roman" w:cs="Times New Roman"/>
-        </w:rPr>
-        <w:t xml:space="preserve">oxygen sensitive </w:t>
-      </w:r>
-      <w:r>
-        <w:rPr>
-          <w:rFonts w:ascii="Times New Roman" w:hAnsi="Times New Roman" w:cs="Times New Roman"/>
-        </w:rPr>
-        <w:t>reaction</w:t>
-      </w:r>
-      <w:r>
-        <w:rPr>
-          <w:rFonts w:ascii="Times New Roman" w:hAnsi="Times New Roman" w:cs="Times New Roman"/>
-        </w:rPr>
-        <w:t xml:space="preserve"> </w:t>
-      </w:r>
-      <w:r>
-        <w:rPr>
-          <w:rFonts w:ascii="Times New Roman" w:hAnsi="Times New Roman" w:cs="Times New Roman"/>
-        </w:rPr>
-        <w:t xml:space="preserve">(discussed below) could </w:t>
-      </w:r>
-      <w:r>
-        <w:rPr>
-          <w:rFonts w:ascii="Times New Roman" w:hAnsi="Times New Roman" w:cs="Times New Roman"/>
-        </w:rPr>
-        <w:t xml:space="preserve">occur there. </w:t>
+        <w:t>(discussed below)</w:t>
+      </w:r>
+      <w:r>
+        <w:rPr>
+          <w:rFonts w:ascii="Times New Roman" w:hAnsi="Times New Roman" w:cs="Times New Roman"/>
+        </w:rPr>
+        <w:t xml:space="preserve">. </w:t>
       </w:r>
       <w:r>
         <w:rPr>
@@ -14295,7 +13958,13 @@
         <w:rPr>
           <w:rFonts w:ascii="Times New Roman" w:hAnsi="Times New Roman" w:cs="Times New Roman"/>
         </w:rPr>
-        <w:t>pathways typical of aquatic environments</w:t>
+        <w:t xml:space="preserve">C, N and S conversions </w:t>
+      </w:r>
+      <w:r>
+        <w:rPr>
+          <w:rFonts w:ascii="Times New Roman" w:hAnsi="Times New Roman" w:cs="Times New Roman"/>
+        </w:rPr>
+        <w:t>typical of aquatic environments</w:t>
       </w:r>
       <w:r>
         <w:rPr>
@@ -14307,19 +13976,7 @@
         <w:rPr>
           <w:rFonts w:ascii="Times New Roman" w:hAnsi="Times New Roman" w:cs="Times New Roman"/>
         </w:rPr>
-        <w:t>. This has</w:t>
-      </w:r>
-      <w:r>
-        <w:rPr>
-          <w:rFonts w:ascii="Times New Roman" w:hAnsi="Times New Roman" w:cs="Times New Roman"/>
-        </w:rPr>
-        <w:t xml:space="preserve"> likel</w:t>
-      </w:r>
-      <w:r>
-        <w:rPr>
-          <w:rFonts w:ascii="Times New Roman" w:hAnsi="Times New Roman" w:cs="Times New Roman"/>
-        </w:rPr>
-        <w:t>y lead</w:t>
+        <w:t>. This has lead</w:t>
       </w:r>
       <w:r>
         <w:rPr>
@@ -14579,19 +14236,13 @@
         <w:rPr>
           <w:rFonts w:ascii="Times New Roman" w:hAnsi="Times New Roman" w:cs="Times New Roman"/>
         </w:rPr>
-        <w:t>ion indicates a potential for net carbon loss, particularly</w:t>
-      </w:r>
-      <w:r>
-        <w:rPr>
-          <w:rFonts w:ascii="Times New Roman" w:hAnsi="Times New Roman" w:cs="Times New Roman"/>
-        </w:rPr>
-        <w:t xml:space="preserve"> in </w:t>
-      </w:r>
-      <w:r>
-        <w:rPr>
-          <w:rFonts w:ascii="Times New Roman" w:hAnsi="Times New Roman" w:cs="Times New Roman"/>
-        </w:rPr>
-        <w:t>the mixed zone</w:t>
+        <w:t xml:space="preserve">ion indicates </w:t>
+      </w:r>
+      <w:r>
+        <w:rPr>
+          <w:rFonts w:ascii="Times New Roman" w:hAnsi="Times New Roman" w:cs="Times New Roman"/>
+        </w:rPr>
+        <w:t>a potential for net carbon loss</w:t>
       </w:r>
       <w:r>
         <w:rPr>
@@ -14664,7 +14315,19 @@
         <w:rPr>
           <w:rFonts w:ascii="Times New Roman" w:hAnsi="Times New Roman" w:cs="Times New Roman"/>
         </w:rPr>
-        <w:t xml:space="preserve">Curiously, there were 100 × more matches to </w:t>
+        <w:t>T</w:t>
+      </w:r>
+      <w:r>
+        <w:rPr>
+          <w:rFonts w:ascii="Times New Roman" w:hAnsi="Times New Roman" w:cs="Times New Roman"/>
+        </w:rPr>
+        <w:t>here were 100 times</w:t>
+      </w:r>
+      <w:r>
+        <w:rPr>
+          <w:rFonts w:ascii="Times New Roman" w:hAnsi="Times New Roman" w:cs="Times New Roman"/>
+        </w:rPr>
+        <w:t xml:space="preserve"> more matches to </w:t>
       </w:r>
       <w:r>
         <w:rPr>
@@ -14682,7 +14345,59 @@
         <w:rPr>
           <w:rFonts w:ascii="Times New Roman" w:hAnsi="Times New Roman" w:cs="Times New Roman"/>
         </w:rPr>
-        <w:t>(PRK) than</w:t>
+        <w:t>(PRK</w:t>
+      </w:r>
+      <w:proofErr w:type="gramStart"/>
+      <w:r>
+        <w:rPr>
+          <w:rFonts w:ascii="Times New Roman" w:hAnsi="Times New Roman" w:cs="Times New Roman"/>
+        </w:rPr>
+        <w:t>)</w:t>
+      </w:r>
+      <w:r>
+        <w:rPr>
+          <w:rFonts w:ascii="Times New Roman" w:hAnsi="Times New Roman" w:cs="Times New Roman"/>
+        </w:rPr>
+        <w:t>(</w:t>
+      </w:r>
+      <w:proofErr w:type="gramEnd"/>
+      <w:r>
+        <w:rPr>
+          <w:rFonts w:ascii="Times New Roman" w:hAnsi="Times New Roman" w:cs="Times New Roman"/>
+        </w:rPr>
+        <w:t>*</w:t>
+      </w:r>
+      <w:r>
+        <w:rPr>
+          <w:rFonts w:ascii="Times New Roman" w:hAnsi="Times New Roman" w:cs="Times New Roman"/>
+          <w:highlight w:val="yellow"/>
+        </w:rPr>
+        <w:t>check other functions of PRK</w:t>
+      </w:r>
+      <w:r>
+        <w:rPr>
+          <w:rFonts w:ascii="Times New Roman" w:hAnsi="Times New Roman" w:cs="Times New Roman"/>
+        </w:rPr>
+        <w:t xml:space="preserve">, </w:t>
+      </w:r>
+      <w:r>
+        <w:rPr>
+          <w:rFonts w:ascii="Times New Roman" w:hAnsi="Times New Roman" w:cs="Times New Roman"/>
+          <w:highlight w:val="yellow"/>
+        </w:rPr>
+        <w:t>blast prk</w:t>
+      </w:r>
+      <w:r>
+        <w:rPr>
+          <w:rFonts w:ascii="Times New Roman" w:hAnsi="Times New Roman" w:cs="Times New Roman"/>
+        </w:rPr>
+        <w:t>)</w:t>
+      </w:r>
+      <w:r>
+        <w:rPr>
+          <w:rFonts w:ascii="Times New Roman" w:hAnsi="Times New Roman" w:cs="Times New Roman"/>
+        </w:rPr>
+        <w:t xml:space="preserve"> than</w:t>
       </w:r>
       <w:r>
         <w:rPr>
@@ -14726,13 +14441,19 @@
         <w:rPr>
           <w:rFonts w:ascii="Times New Roman" w:hAnsi="Times New Roman" w:cs="Times New Roman"/>
         </w:rPr>
-        <w:t>of which only one isolated</w:t>
-      </w:r>
-      <w:r>
-        <w:rPr>
-          <w:rFonts w:ascii="Times New Roman" w:hAnsi="Times New Roman" w:cs="Times New Roman"/>
-        </w:rPr>
-        <w:t xml:space="preserve"> sulfur-oxidizing member is known (Choi </w:t>
+        <w:t xml:space="preserve">of which </w:t>
+      </w:r>
+      <w:r>
+        <w:rPr>
+          <w:rFonts w:ascii="Times New Roman" w:hAnsi="Times New Roman" w:cs="Times New Roman"/>
+        </w:rPr>
+        <w:t xml:space="preserve">a </w:t>
+      </w:r>
+      <w:r>
+        <w:rPr>
+          <w:rFonts w:ascii="Times New Roman" w:hAnsi="Times New Roman" w:cs="Times New Roman"/>
+        </w:rPr>
+        <w:t xml:space="preserve">sulfur-oxidizing member is known (Choi </w:t>
       </w:r>
       <w:r>
         <w:rPr>
@@ -14745,7 +14466,26 @@
         <w:rPr>
           <w:rFonts w:ascii="Times New Roman" w:hAnsi="Times New Roman" w:cs="Times New Roman"/>
         </w:rPr>
-        <w:t xml:space="preserve">, 2009). This </w:t>
+        <w:t>, 2009</w:t>
+      </w:r>
+      <w:r>
+        <w:rPr>
+          <w:rFonts w:ascii="Times New Roman" w:hAnsi="Times New Roman" w:cs="Times New Roman"/>
+        </w:rPr>
+        <w:t>*</w:t>
+      </w:r>
+      <w:r>
+        <w:rPr>
+          <w:rFonts w:ascii="Times New Roman" w:hAnsi="Times New Roman" w:cs="Times New Roman"/>
+          <w:highlight w:val="yellow"/>
+        </w:rPr>
+        <w:t>check more</w:t>
+      </w:r>
+      <w:r>
+        <w:rPr>
+          <w:rFonts w:ascii="Times New Roman" w:hAnsi="Times New Roman" w:cs="Times New Roman"/>
+        </w:rPr>
+        <w:t xml:space="preserve">). This </w:t>
       </w:r>
       <w:r>
         <w:rPr>
@@ -14800,7 +14540,115 @@
         <w:rPr>
           <w:rFonts w:ascii="Times New Roman" w:hAnsi="Times New Roman" w:cs="Times New Roman"/>
         </w:rPr>
-        <w:t xml:space="preserve">In the minority with the complete pathway, facultative chemoautotrophy </w:t>
+        <w:t xml:space="preserve">In </w:t>
+      </w:r>
+      <w:r>
+        <w:rPr>
+          <w:rFonts w:ascii="Times New Roman" w:hAnsi="Times New Roman" w:cs="Times New Roman"/>
+        </w:rPr>
+        <w:t xml:space="preserve">those with the </w:t>
+      </w:r>
+      <w:r>
+        <w:rPr>
+          <w:rFonts w:ascii="Times New Roman" w:hAnsi="Times New Roman" w:cs="Times New Roman"/>
+        </w:rPr>
+        <w:t>complete path</w:t>
+      </w:r>
+      <w:r>
+        <w:rPr>
+          <w:rFonts w:ascii="Times New Roman" w:hAnsi="Times New Roman" w:cs="Times New Roman"/>
+        </w:rPr>
+        <w:t xml:space="preserve">way, facultative chemoautotrophy </w:t>
+      </w:r>
+      <w:r>
+        <w:rPr>
+          <w:rFonts w:ascii="Times New Roman" w:hAnsi="Times New Roman" w:cs="Times New Roman"/>
+        </w:rPr>
+        <w:t>is consistent with a</w:t>
+      </w:r>
+      <w:r>
+        <w:rPr>
+          <w:rFonts w:ascii="Times New Roman" w:hAnsi="Times New Roman" w:cs="Times New Roman"/>
+        </w:rPr>
+        <w:t>n</w:t>
+      </w:r>
+      <w:r>
+        <w:rPr>
+          <w:rFonts w:ascii="Times New Roman" w:hAnsi="Times New Roman" w:cs="Times New Roman"/>
+        </w:rPr>
+        <w:t xml:space="preserve"> </w:t>
+      </w:r>
+      <w:r>
+        <w:rPr>
+          <w:rFonts w:ascii="Times New Roman" w:hAnsi="Times New Roman" w:cs="Times New Roman"/>
+        </w:rPr>
+        <w:t xml:space="preserve">opportunist </w:t>
+      </w:r>
+      <w:r>
+        <w:rPr>
+          <w:rFonts w:ascii="Times New Roman" w:hAnsi="Times New Roman" w:cs="Times New Roman"/>
+        </w:rPr>
+        <w:t>metaboli</w:t>
+      </w:r>
+      <w:r>
+        <w:rPr>
+          <w:rFonts w:ascii="Times New Roman" w:hAnsi="Times New Roman" w:cs="Times New Roman"/>
+        </w:rPr>
+        <w:t>c strategy</w:t>
+      </w:r>
+      <w:r>
+        <w:rPr>
+          <w:rFonts w:ascii="Times New Roman" w:hAnsi="Times New Roman" w:cs="Times New Roman"/>
+        </w:rPr>
+        <w:t xml:space="preserve"> </w:t>
+      </w:r>
+      <w:r>
+        <w:rPr>
+          <w:rFonts w:ascii="Times New Roman" w:hAnsi="Times New Roman" w:cs="Times New Roman"/>
+        </w:rPr>
+        <w:t xml:space="preserve">that </w:t>
+      </w:r>
+      <w:r>
+        <w:rPr>
+          <w:rFonts w:ascii="Times New Roman" w:hAnsi="Times New Roman" w:cs="Times New Roman"/>
+        </w:rPr>
+        <w:t xml:space="preserve">likely </w:t>
+      </w:r>
+      <w:r>
+        <w:rPr>
+          <w:rFonts w:ascii="Times New Roman" w:hAnsi="Times New Roman" w:cs="Times New Roman"/>
+        </w:rPr>
+        <w:t>functions</w:t>
+      </w:r>
+      <w:r>
+        <w:rPr>
+          <w:rFonts w:ascii="Times New Roman" w:hAnsi="Times New Roman" w:cs="Times New Roman"/>
+        </w:rPr>
+        <w:t xml:space="preserve"> </w:t>
+      </w:r>
+      <w:r>
+        <w:rPr>
+          <w:rFonts w:ascii="Times New Roman" w:hAnsi="Times New Roman" w:cs="Times New Roman"/>
+        </w:rPr>
+        <w:t xml:space="preserve">only </w:t>
+      </w:r>
+      <w:r>
+        <w:rPr>
+          <w:rFonts w:ascii="Times New Roman" w:hAnsi="Times New Roman" w:cs="Times New Roman"/>
+        </w:rPr>
+        <w:t>when conditions for more energy yielding pathways are not present.</w:t>
+      </w:r>
+      <w:r>
+        <w:rPr>
+          <w:rFonts w:ascii="Times New Roman" w:hAnsi="Times New Roman" w:cs="Times New Roman"/>
+        </w:rPr>
+        <w:t xml:space="preserve"> </w:t>
+      </w:r>
+      <w:r>
+        <w:rPr>
+          <w:rFonts w:ascii="Times New Roman" w:hAnsi="Times New Roman" w:cs="Times New Roman"/>
+        </w:rPr>
+        <w:t xml:space="preserve">Linked sulfur oxidation and CBB genes have been found in </w:t>
       </w:r>
       <w:r>
         <w:rPr>
@@ -14813,104 +14661,19 @@
         <w:rPr>
           <w:rFonts w:ascii="Times New Roman" w:hAnsi="Times New Roman" w:cs="Times New Roman"/>
         </w:rPr>
-        <w:t xml:space="preserve"> is consistent with a</w:t>
-      </w:r>
-      <w:r>
-        <w:rPr>
-          <w:rFonts w:ascii="Times New Roman" w:hAnsi="Times New Roman" w:cs="Times New Roman"/>
-        </w:rPr>
-        <w:t>n</w:t>
-      </w:r>
-      <w:r>
-        <w:rPr>
-          <w:rFonts w:ascii="Times New Roman" w:hAnsi="Times New Roman" w:cs="Times New Roman"/>
-        </w:rPr>
-        <w:t xml:space="preserve"> </w:t>
-      </w:r>
-      <w:r>
-        <w:rPr>
-          <w:rFonts w:ascii="Times New Roman" w:hAnsi="Times New Roman" w:cs="Times New Roman"/>
-        </w:rPr>
-        <w:t xml:space="preserve">opportunist </w:t>
-      </w:r>
-      <w:r>
-        <w:rPr>
-          <w:rFonts w:ascii="Times New Roman" w:hAnsi="Times New Roman" w:cs="Times New Roman"/>
-        </w:rPr>
-        <w:t>metaboli</w:t>
-      </w:r>
-      <w:r>
-        <w:rPr>
-          <w:rFonts w:ascii="Times New Roman" w:hAnsi="Times New Roman" w:cs="Times New Roman"/>
-        </w:rPr>
-        <w:t>c strategy</w:t>
-      </w:r>
-      <w:r>
-        <w:rPr>
-          <w:rFonts w:ascii="Times New Roman" w:hAnsi="Times New Roman" w:cs="Times New Roman"/>
-        </w:rPr>
-        <w:t xml:space="preserve"> </w:t>
-      </w:r>
-      <w:r>
-        <w:rPr>
-          <w:rFonts w:ascii="Times New Roman" w:hAnsi="Times New Roman" w:cs="Times New Roman"/>
-        </w:rPr>
-        <w:t xml:space="preserve">that </w:t>
-      </w:r>
-      <w:r>
-        <w:rPr>
-          <w:rFonts w:ascii="Times New Roman" w:hAnsi="Times New Roman" w:cs="Times New Roman"/>
-        </w:rPr>
-        <w:t xml:space="preserve">likely </w:t>
-      </w:r>
-      <w:r>
-        <w:rPr>
-          <w:rFonts w:ascii="Times New Roman" w:hAnsi="Times New Roman" w:cs="Times New Roman"/>
-        </w:rPr>
-        <w:t>functions</w:t>
-      </w:r>
-      <w:r>
-        <w:rPr>
-          <w:rFonts w:ascii="Times New Roman" w:hAnsi="Times New Roman" w:cs="Times New Roman"/>
-        </w:rPr>
-        <w:t xml:space="preserve"> </w:t>
-      </w:r>
-      <w:r>
-        <w:rPr>
-          <w:rFonts w:ascii="Times New Roman" w:hAnsi="Times New Roman" w:cs="Times New Roman"/>
-        </w:rPr>
-        <w:t xml:space="preserve">only </w:t>
-      </w:r>
-      <w:r>
-        <w:rPr>
-          <w:rFonts w:ascii="Times New Roman" w:hAnsi="Times New Roman" w:cs="Times New Roman"/>
-        </w:rPr>
-        <w:t>when conditions for more energy yielding pathways are not present.</w:t>
-      </w:r>
-      <w:r>
-        <w:rPr>
-          <w:rFonts w:ascii="Times New Roman" w:hAnsi="Times New Roman" w:cs="Times New Roman"/>
-        </w:rPr>
-        <w:t xml:space="preserve"> </w:t>
-      </w:r>
-      <w:r>
-        <w:rPr>
-          <w:rFonts w:ascii="Times New Roman" w:hAnsi="Times New Roman" w:cs="Times New Roman"/>
-        </w:rPr>
-        <w:t xml:space="preserve">Linked sulfur oxidation and CBB genes have been found in </w:t>
-      </w:r>
-      <w:r>
-        <w:rPr>
-          <w:rFonts w:ascii="Times New Roman" w:hAnsi="Times New Roman" w:cs="Times New Roman"/>
-          <w:i/>
-        </w:rPr>
-        <w:t>Gammaproteobacteria</w:t>
-      </w:r>
-      <w:r>
-        <w:rPr>
-          <w:rFonts w:ascii="Times New Roman" w:hAnsi="Times New Roman" w:cs="Times New Roman"/>
-        </w:rPr>
-        <w:t xml:space="preserve"> in the dark ocean (Swan </w:t>
+        <w:t xml:space="preserve"> in the dark ocean </w:t>
+      </w:r>
+      <w:r>
+        <w:rPr>
+          <w:rFonts w:ascii="Times New Roman" w:hAnsi="Times New Roman" w:cs="Times New Roman"/>
+        </w:rPr>
+        <w:t xml:space="preserve">and is most likely part of a mixotrophic metabolism </w:t>
+      </w:r>
+      <w:r>
+        <w:rPr>
+          <w:rFonts w:ascii="Times New Roman" w:hAnsi="Times New Roman" w:cs="Times New Roman"/>
+        </w:rPr>
+        <w:t xml:space="preserve">(Swan </w:t>
       </w:r>
       <w:r>
         <w:rPr>
@@ -14923,7 +14686,76 @@
         <w:rPr>
           <w:rFonts w:ascii="Times New Roman" w:hAnsi="Times New Roman" w:cs="Times New Roman"/>
         </w:rPr>
-        <w:t xml:space="preserve">, 2011). C fixation may be advantageous in the lake environment when organic C or oxygen becomes limiting. </w:t>
+        <w:t xml:space="preserve">, 2011). </w:t>
+      </w:r>
+      <w:r>
+        <w:rPr>
+          <w:rFonts w:ascii="Times New Roman" w:hAnsi="Times New Roman" w:cs="Times New Roman"/>
+        </w:rPr>
+        <w:t xml:space="preserve">However, genes of sulfur oxidation were not found </w:t>
+      </w:r>
+      <w:r>
+        <w:rPr>
+          <w:rFonts w:ascii="Times New Roman" w:hAnsi="Times New Roman" w:cs="Times New Roman"/>
+        </w:rPr>
+        <w:t>(*</w:t>
+      </w:r>
+      <w:r>
+        <w:rPr>
+          <w:rFonts w:ascii="Times New Roman" w:hAnsi="Times New Roman" w:cs="Times New Roman"/>
+          <w:highlight w:val="yellow"/>
+        </w:rPr>
+        <w:t>but the epsilons are S oxidizers</w:t>
+      </w:r>
+      <w:proofErr w:type="gramStart"/>
+      <w:r>
+        <w:rPr>
+          <w:rFonts w:ascii="Times New Roman" w:hAnsi="Times New Roman" w:cs="Times New Roman"/>
+        </w:rPr>
+        <w:t>)</w:t>
+      </w:r>
+      <w:r>
+        <w:rPr>
+          <w:rFonts w:ascii="Times New Roman" w:hAnsi="Times New Roman" w:cs="Times New Roman"/>
+        </w:rPr>
+        <w:t>(</w:t>
+      </w:r>
+      <w:proofErr w:type="gramEnd"/>
+      <w:r>
+        <w:rPr>
+          <w:rFonts w:ascii="Times New Roman" w:hAnsi="Times New Roman" w:cs="Times New Roman"/>
+        </w:rPr>
+        <w:t xml:space="preserve">see below) indicating they are not sulfur-oxidizers. </w:t>
+      </w:r>
+      <w:r>
+        <w:rPr>
+          <w:rFonts w:ascii="Times New Roman" w:hAnsi="Times New Roman" w:cs="Times New Roman"/>
+        </w:rPr>
+        <w:t xml:space="preserve">C fixation may be advantageous in the lake environment </w:t>
+      </w:r>
+      <w:r>
+        <w:rPr>
+          <w:rFonts w:ascii="Times New Roman" w:hAnsi="Times New Roman" w:cs="Times New Roman"/>
+        </w:rPr>
+        <w:t>if labile</w:t>
+      </w:r>
+      <w:r>
+        <w:rPr>
+          <w:rFonts w:ascii="Times New Roman" w:hAnsi="Times New Roman" w:cs="Times New Roman"/>
+        </w:rPr>
+        <w:t xml:space="preserve"> organic C </w:t>
+      </w:r>
+      <w:r>
+        <w:rPr>
+          <w:rFonts w:ascii="Times New Roman" w:hAnsi="Times New Roman" w:cs="Times New Roman"/>
+        </w:rPr>
+        <w:t>is limited, such as during the winter</w:t>
+      </w:r>
+      <w:r>
+        <w:rPr>
+          <w:rFonts w:ascii="Times New Roman" w:hAnsi="Times New Roman" w:cs="Times New Roman"/>
+        </w:rPr>
+        <w:t xml:space="preserve">. </w:t>
       </w:r>
       <w:r>
         <w:rPr>
@@ -15081,7 +14913,7 @@
         <w:rPr>
           <w:rFonts w:ascii="Times New Roman" w:hAnsi="Times New Roman" w:cs="Times New Roman"/>
         </w:rPr>
-        <w:t xml:space="preserve"> to occur at that depth (see above)</w:t>
+        <w:t xml:space="preserve"> to occur at that depth</w:t>
       </w:r>
       <w:r>
         <w:rPr>
@@ -15099,7 +14931,13 @@
         <w:rPr>
           <w:rFonts w:ascii="Times New Roman" w:hAnsi="Times New Roman" w:cs="Times New Roman"/>
         </w:rPr>
-        <w:t>everse citric acid cycle (rTCA)</w:t>
+        <w:t>everse tricarboxylic</w:t>
+      </w:r>
+      <w:r>
+        <w:rPr>
+          <w:rFonts w:ascii="Times New Roman" w:hAnsi="Times New Roman" w:cs="Times New Roman"/>
+        </w:rPr>
+        <w:t xml:space="preserve"> acid cycle (rTCA)</w:t>
       </w:r>
       <w:r>
         <w:rPr>
@@ -15759,6 +15597,12 @@
         <w:rPr>
           <w:rFonts w:ascii="Times New Roman" w:hAnsi="Times New Roman" w:cs="Times New Roman"/>
         </w:rPr>
+        <w:t>-zone</w:t>
+      </w:r>
+      <w:r>
+        <w:rPr>
+          <w:rFonts w:ascii="Times New Roman" w:hAnsi="Times New Roman" w:cs="Times New Roman"/>
+        </w:rPr>
         <w:t xml:space="preserve"> ecotype of Organic Lake </w:t>
       </w:r>
       <w:r>
@@ -16046,7 +15890,19 @@
         <w:rPr>
           <w:rFonts w:ascii="Times New Roman" w:hAnsi="Times New Roman" w:cs="Times New Roman"/>
         </w:rPr>
-        <w:t xml:space="preserve">is the type species of the genus and was isolated from Ekho Lake, a meromictic hypersaline lake in the Vestfold Hills (*Labrenz </w:t>
+        <w:t>is the type species of the genus and was isolated from Ekho Lake, a meromictic hypersaline lake in the Vestf</w:t>
+      </w:r>
+      <w:r>
+        <w:rPr>
+          <w:rFonts w:ascii="Times New Roman" w:hAnsi="Times New Roman" w:cs="Times New Roman"/>
+        </w:rPr>
+        <w:t>old Hills (</w:t>
+      </w:r>
+      <w:r>
+        <w:rPr>
+          <w:rFonts w:ascii="Times New Roman" w:hAnsi="Times New Roman" w:cs="Times New Roman"/>
+        </w:rPr>
+        <w:t xml:space="preserve">Labrenz </w:t>
       </w:r>
       <w:r>
         <w:rPr>
@@ -16758,21 +16614,7 @@
         <w:rPr>
           <w:rFonts w:ascii="Times New Roman" w:hAnsi="Times New Roman" w:cs="Times New Roman"/>
         </w:rPr>
-        <w:t xml:space="preserve">, 2008). As rhodopsins were present in all the dominant Organic Lake bacterial lineages and all homologs similar to Organic Lake rhodopsins originated from polar and/or </w:t>
-      </w:r>
-      <w:proofErr w:type="gramStart"/>
-      <w:r>
-        <w:rPr>
-          <w:rFonts w:ascii="Times New Roman" w:hAnsi="Times New Roman" w:cs="Times New Roman"/>
-        </w:rPr>
-        <w:t>lake species</w:t>
-      </w:r>
-      <w:proofErr w:type="gramEnd"/>
-      <w:r>
-        <w:rPr>
-          <w:rFonts w:ascii="Times New Roman" w:hAnsi="Times New Roman" w:cs="Times New Roman"/>
-        </w:rPr>
-        <w:t xml:space="preserve"> (Gosink </w:t>
+        <w:t xml:space="preserve">, 2008). As rhodopsins were present in all the dominant Organic Lake bacterial lineages and all homologs similar to Organic Lake rhodopsins originated from polar and/or lake species (Gosink </w:t>
       </w:r>
       <w:r>
         <w:rPr>

</xml_diff>

<commit_message>
Added to the results and figures
</commit_message>
<xml_diff>
--- a/Organic_whole_lake_draft7.docx
+++ b/Organic_whole_lake_draft7.docx
@@ -8474,7 +8474,13 @@
           <w:rFonts w:ascii="Times New Roman" w:hAnsi="Times New Roman" w:cs="Times New Roman"/>
           <w:highlight w:val="yellow"/>
         </w:rPr>
-        <w:t>Figure S3</w:t>
+        <w:t>Figure S</w:t>
+      </w:r>
+      <w:r>
+        <w:rPr>
+          <w:rFonts w:ascii="Times New Roman" w:hAnsi="Times New Roman" w:cs="Times New Roman"/>
+        </w:rPr>
+        <w:t>4</w:t>
       </w:r>
       <w:r>
         <w:rPr>
@@ -8745,7 +8751,13 @@
         <w:rPr>
           <w:rFonts w:ascii="Times New Roman" w:hAnsi="Times New Roman" w:cs="Times New Roman"/>
         </w:rPr>
-        <w:t xml:space="preserve"> (Figure S4</w:t>
+        <w:t xml:space="preserve"> (Figure S</w:t>
+      </w:r>
+      <w:r>
+        <w:rPr>
+          <w:rFonts w:ascii="Times New Roman" w:hAnsi="Times New Roman" w:cs="Times New Roman"/>
+        </w:rPr>
+        <w:t>5</w:t>
       </w:r>
       <w:r>
         <w:rPr>
@@ -14215,19 +14227,52 @@
         <w:rPr>
           <w:rFonts w:ascii="Times New Roman" w:hAnsi="Times New Roman" w:cs="Times New Roman"/>
         </w:rPr>
-        <w:t xml:space="preserve"> addition to all the major aerobic phyla</w:t>
-      </w:r>
-      <w:r>
-        <w:rPr>
-          <w:rFonts w:ascii="Times New Roman" w:hAnsi="Times New Roman" w:cs="Times New Roman"/>
-        </w:rPr>
-        <w:t xml:space="preserve"> (Figure S6A). </w:t>
-      </w:r>
-      <w:r>
-        <w:rPr>
-          <w:rFonts w:ascii="Times New Roman" w:hAnsi="Times New Roman" w:cs="Times New Roman"/>
-        </w:rPr>
-        <w:t xml:space="preserve">Overall, the respiration potential was much higher than fixation indicating a probable net carbon loss. </w:t>
+        <w:t xml:space="preserve"> addition to </w:t>
+      </w:r>
+      <w:r>
+        <w:rPr>
+          <w:rFonts w:ascii="Times New Roman" w:hAnsi="Times New Roman" w:cs="Times New Roman"/>
+          <w:i/>
+        </w:rPr>
+        <w:t>Bacteroidetes</w:t>
+      </w:r>
+      <w:r>
+        <w:rPr>
+          <w:rFonts w:ascii="Times New Roman" w:hAnsi="Times New Roman" w:cs="Times New Roman"/>
+        </w:rPr>
+        <w:t xml:space="preserve">, </w:t>
+      </w:r>
+      <w:r>
+        <w:rPr>
+          <w:rFonts w:ascii="Times New Roman" w:hAnsi="Times New Roman" w:cs="Times New Roman"/>
+          <w:i/>
+        </w:rPr>
+        <w:t xml:space="preserve">Actinobacteria </w:t>
+      </w:r>
+      <w:r>
+        <w:rPr>
+          <w:rFonts w:ascii="Times New Roman" w:hAnsi="Times New Roman" w:cs="Times New Roman"/>
+        </w:rPr>
+        <w:t xml:space="preserve">and </w:t>
+      </w:r>
+      <w:r>
+        <w:rPr>
+          <w:rFonts w:ascii="Times New Roman" w:hAnsi="Times New Roman" w:cs="Times New Roman"/>
+          <w:i/>
+        </w:rPr>
+        <w:t xml:space="preserve">Viridiplantae </w:t>
+      </w:r>
+      <w:r>
+        <w:rPr>
+          <w:rFonts w:ascii="Times New Roman" w:hAnsi="Times New Roman" w:cs="Times New Roman"/>
+        </w:rPr>
+        <w:t xml:space="preserve">(Figure S6A). </w:t>
+      </w:r>
+      <w:r>
+        <w:rPr>
+          <w:rFonts w:ascii="Times New Roman" w:hAnsi="Times New Roman" w:cs="Times New Roman"/>
+        </w:rPr>
+        <w:t xml:space="preserve">Overall, the respiration potential was much higher than fixation indicating net carbon loss. </w:t>
       </w:r>
       <w:r>
         <w:rPr>
@@ -14369,55 +14414,13 @@
         <w:rPr>
           <w:rFonts w:ascii="Times New Roman" w:hAnsi="Times New Roman" w:cs="Times New Roman"/>
         </w:rPr>
-        <w:t xml:space="preserve"> their ecological role as the principle photosynthetic organisms</w:t>
-      </w:r>
-      <w:r>
-        <w:rPr>
-          <w:rFonts w:ascii="Times New Roman" w:hAnsi="Times New Roman" w:cs="Times New Roman"/>
-        </w:rPr>
-        <w:t xml:space="preserve"> driving primary production</w:t>
-      </w:r>
-      <w:r>
-        <w:rPr>
-          <w:rFonts w:ascii="Times New Roman" w:hAnsi="Times New Roman" w:cs="Times New Roman"/>
-        </w:rPr>
-        <w:t>. However, a</w:t>
-      </w:r>
-      <w:r>
-        <w:rPr>
-          <w:rFonts w:ascii="Times New Roman" w:hAnsi="Times New Roman" w:cs="Times New Roman"/>
-        </w:rPr>
-        <w:t xml:space="preserve"> large proportion of </w:t>
-      </w:r>
-      <w:r>
-        <w:rPr>
-          <w:rFonts w:ascii="Times New Roman" w:hAnsi="Times New Roman" w:cs="Times New Roman"/>
-        </w:rPr>
-        <w:t xml:space="preserve">CBB cycle </w:t>
-      </w:r>
-      <w:r>
-        <w:rPr>
-          <w:rFonts w:ascii="Times New Roman" w:hAnsi="Times New Roman" w:cs="Times New Roman"/>
-        </w:rPr>
-        <w:t xml:space="preserve">potential </w:t>
-      </w:r>
-      <w:r>
-        <w:rPr>
-          <w:rFonts w:ascii="Times New Roman" w:hAnsi="Times New Roman" w:cs="Times New Roman"/>
-        </w:rPr>
-        <w:t xml:space="preserve">was </w:t>
-      </w:r>
-      <w:r>
-        <w:rPr>
-          <w:rFonts w:ascii="Times New Roman" w:hAnsi="Times New Roman" w:cs="Times New Roman"/>
-        </w:rPr>
-        <w:t xml:space="preserve">also </w:t>
-      </w:r>
-      <w:r>
-        <w:rPr>
-          <w:rFonts w:ascii="Times New Roman" w:hAnsi="Times New Roman" w:cs="Times New Roman"/>
-        </w:rPr>
-        <w:t xml:space="preserve">linked to </w:t>
+        <w:t xml:space="preserve"> their ecological role as the principle photosynthetic organisms. </w:t>
+      </w:r>
+      <w:r>
+        <w:rPr>
+          <w:rFonts w:ascii="Times New Roman" w:hAnsi="Times New Roman" w:cs="Times New Roman"/>
+        </w:rPr>
+        <w:t xml:space="preserve">However, a large proportion of CBB cycle potential was also linked to </w:t>
       </w:r>
       <w:r>
         <w:rPr>
@@ -14430,37 +14433,7 @@
         <w:rPr>
           <w:rFonts w:ascii="Times New Roman" w:hAnsi="Times New Roman" w:cs="Times New Roman"/>
         </w:rPr>
-        <w:t>(Table 2</w:t>
-      </w:r>
-      <w:r>
-        <w:rPr>
-          <w:rFonts w:ascii="Times New Roman" w:hAnsi="Times New Roman" w:cs="Times New Roman"/>
-        </w:rPr>
-        <w:t>, Figure S6A</w:t>
-      </w:r>
-      <w:r>
-        <w:rPr>
-          <w:rFonts w:ascii="Times New Roman" w:hAnsi="Times New Roman" w:cs="Times New Roman"/>
-        </w:rPr>
-        <w:t>)</w:t>
-      </w:r>
-      <w:r>
-        <w:rPr>
-          <w:rFonts w:ascii="Times New Roman" w:hAnsi="Times New Roman" w:cs="Times New Roman"/>
-        </w:rPr>
-        <w:t xml:space="preserve">. </w:t>
-      </w:r>
-      <w:r>
-        <w:rPr>
-          <w:rFonts w:ascii="Times New Roman" w:hAnsi="Times New Roman" w:cs="Times New Roman"/>
-        </w:rPr>
-        <w:t>A</w:t>
-      </w:r>
-      <w:r>
-        <w:rPr>
-          <w:rFonts w:ascii="Times New Roman" w:hAnsi="Times New Roman" w:cs="Times New Roman"/>
-        </w:rPr>
-        <w:t xml:space="preserve"> minority of the </w:t>
+        <w:t xml:space="preserve">(Table 2, Figure S6A). A minority of the </w:t>
       </w:r>
       <w:r>
         <w:rPr>
@@ -14473,19 +14446,7 @@
         <w:rPr>
           <w:rFonts w:ascii="Times New Roman" w:hAnsi="Times New Roman" w:cs="Times New Roman"/>
         </w:rPr>
-        <w:t xml:space="preserve"> </w:t>
-      </w:r>
-      <w:r>
-        <w:rPr>
-          <w:rFonts w:ascii="Times New Roman" w:hAnsi="Times New Roman" w:cs="Times New Roman"/>
-        </w:rPr>
-        <w:t xml:space="preserve">appear to </w:t>
-      </w:r>
-      <w:r>
-        <w:rPr>
-          <w:rFonts w:ascii="Times New Roman" w:hAnsi="Times New Roman" w:cs="Times New Roman"/>
-        </w:rPr>
-        <w:t xml:space="preserve">possess </w:t>
+        <w:t xml:space="preserve"> appear to possess </w:t>
       </w:r>
       <w:r>
         <w:rPr>
@@ -14505,50 +14466,81 @@
         <w:rPr>
           <w:rFonts w:ascii="Times New Roman" w:hAnsi="Times New Roman" w:cs="Times New Roman"/>
         </w:rPr>
-        <w:t xml:space="preserve">but the majority of </w:t>
-      </w:r>
-      <w:r>
-        <w:rPr>
-          <w:rFonts w:ascii="Times New Roman" w:hAnsi="Times New Roman" w:cs="Times New Roman"/>
-        </w:rPr>
-        <w:t>matches were to</w:t>
-      </w:r>
-      <w:r>
-        <w:rPr>
-          <w:rFonts w:ascii="Times New Roman" w:hAnsi="Times New Roman" w:cs="Times New Roman"/>
-        </w:rPr>
-        <w:t xml:space="preserve"> </w:t>
-      </w:r>
-      <w:r>
-        <w:rPr>
-          <w:rFonts w:ascii="Times New Roman" w:hAnsi="Times New Roman" w:cs="Times New Roman"/>
-        </w:rPr>
-        <w:t>phosphoribulose kinase (PRK)</w:t>
-      </w:r>
-      <w:r>
-        <w:rPr>
-          <w:rFonts w:ascii="Times New Roman" w:hAnsi="Times New Roman" w:cs="Times New Roman"/>
-        </w:rPr>
-        <w:t xml:space="preserve"> from </w:t>
-      </w:r>
-      <w:r>
-        <w:rPr>
-          <w:rFonts w:ascii="Times New Roman" w:hAnsi="Times New Roman" w:cs="Times New Roman"/>
-          <w:i/>
-        </w:rPr>
-        <w:t>Marinobacter</w:t>
-      </w:r>
-      <w:r>
-        <w:rPr>
-          <w:rFonts w:ascii="Times New Roman" w:hAnsi="Times New Roman" w:cs="Times New Roman"/>
-        </w:rPr>
-        <w:t xml:space="preserve"> </w:t>
-      </w:r>
-      <w:r>
-        <w:rPr>
-          <w:rFonts w:ascii="Times New Roman" w:hAnsi="Times New Roman" w:cs="Times New Roman"/>
-        </w:rPr>
-        <w:t>(*</w:t>
+        <w:t xml:space="preserve">(Figure S6A) </w:t>
+      </w:r>
+      <w:r>
+        <w:rPr>
+          <w:rFonts w:ascii="Times New Roman" w:hAnsi="Times New Roman" w:cs="Times New Roman"/>
+        </w:rPr>
+        <w:t xml:space="preserve">related to autotrophic sulfur-oxidizing </w:t>
+      </w:r>
+      <w:r>
+        <w:rPr>
+          <w:rFonts w:ascii="Times New Roman" w:hAnsi="Times New Roman" w:cs="Times New Roman"/>
+          <w:i/>
+        </w:rPr>
+        <w:t>Thiomicrospira</w:t>
+      </w:r>
+      <w:r>
+        <w:rPr>
+          <w:rFonts w:ascii="Times New Roman" w:hAnsi="Times New Roman" w:cs="Times New Roman"/>
+        </w:rPr>
+        <w:t>,</w:t>
+      </w:r>
+      <w:r>
+        <w:rPr>
+          <w:rFonts w:ascii="Times New Roman" w:hAnsi="Times New Roman" w:cs="Times New Roman"/>
+        </w:rPr>
+        <w:t xml:space="preserve"> </w:t>
+      </w:r>
+      <w:r>
+        <w:rPr>
+          <w:rFonts w:ascii="Times New Roman" w:hAnsi="Times New Roman" w:cs="Times New Roman"/>
+        </w:rPr>
+        <w:t>which was</w:t>
+      </w:r>
+      <w:r>
+        <w:rPr>
+          <w:rFonts w:ascii="Times New Roman" w:hAnsi="Times New Roman" w:cs="Times New Roman"/>
+        </w:rPr>
+        <w:t xml:space="preserve"> </w:t>
+      </w:r>
+      <w:r>
+        <w:rPr>
+          <w:rFonts w:ascii="Times New Roman" w:hAnsi="Times New Roman" w:cs="Times New Roman"/>
+        </w:rPr>
+        <w:t xml:space="preserve">detected in the SSU analysis (Table S4). A percentage of sulfur oxidation potential was associated with </w:t>
+      </w:r>
+      <w:r>
+        <w:rPr>
+          <w:rFonts w:ascii="Times New Roman" w:hAnsi="Times New Roman" w:cs="Times New Roman"/>
+          <w:i/>
+        </w:rPr>
+        <w:t xml:space="preserve">Gammaproteobacteria </w:t>
+      </w:r>
+      <w:r>
+        <w:rPr>
+          <w:rFonts w:ascii="Times New Roman" w:hAnsi="Times New Roman" w:cs="Times New Roman"/>
+        </w:rPr>
+        <w:t>(Figure S6C) indicating chemolithoautotr</w:t>
+      </w:r>
+      <w:r>
+        <w:rPr>
+          <w:rFonts w:ascii="Times New Roman" w:hAnsi="Times New Roman" w:cs="Times New Roman"/>
+        </w:rPr>
+        <w:t>ophy contributed</w:t>
+      </w:r>
+      <w:r>
+        <w:rPr>
+          <w:rFonts w:ascii="Times New Roman" w:hAnsi="Times New Roman" w:cs="Times New Roman"/>
+        </w:rPr>
+        <w:t xml:space="preserve"> to primary production. </w:t>
+      </w:r>
+      <w:r>
+        <w:rPr>
+          <w:rFonts w:ascii="Times New Roman" w:hAnsi="Times New Roman" w:cs="Times New Roman"/>
+        </w:rPr>
+        <w:t>The majority of matches were to phosphoribulose kinase (PRK) (*</w:t>
       </w:r>
       <w:r>
         <w:rPr>
@@ -14574,19 +14566,13 @@
         <w:rPr>
           <w:rFonts w:ascii="Times New Roman" w:hAnsi="Times New Roman" w:cs="Times New Roman"/>
         </w:rPr>
-        <w:t>, electron dump?</w:t>
-      </w:r>
-      <w:r>
-        <w:rPr>
-          <w:rFonts w:ascii="Times New Roman" w:hAnsi="Times New Roman" w:cs="Times New Roman"/>
-        </w:rPr>
-        <w:t>) (Figure S6A).</w:t>
-      </w:r>
-      <w:r>
-        <w:rPr>
-          <w:rFonts w:ascii="Times New Roman" w:hAnsi="Times New Roman" w:cs="Times New Roman"/>
-        </w:rPr>
-        <w:t xml:space="preserve"> The significance of PRK without RuBisCO is unclear (*</w:t>
+        <w:t xml:space="preserve">, electron dump?) </w:t>
+      </w:r>
+      <w:r>
+        <w:rPr>
+          <w:rFonts w:ascii="Times New Roman" w:hAnsi="Times New Roman" w:cs="Times New Roman"/>
+        </w:rPr>
+        <w:t>The significance of PRK without RuBisCO is unclear (*</w:t>
       </w:r>
       <w:r>
         <w:rPr>
@@ -14599,129 +14585,7 @@
         <w:rPr>
           <w:rFonts w:ascii="Times New Roman" w:hAnsi="Times New Roman" w:cs="Times New Roman"/>
         </w:rPr>
-        <w:t xml:space="preserve">). Gammaproteobacterial RuBisCO </w:t>
-      </w:r>
-      <w:r>
-        <w:rPr>
-          <w:rFonts w:ascii="Times New Roman" w:hAnsi="Times New Roman" w:cs="Times New Roman"/>
-        </w:rPr>
-        <w:t xml:space="preserve">was </w:t>
-      </w:r>
-      <w:r>
-        <w:rPr>
-          <w:rFonts w:ascii="Times New Roman" w:hAnsi="Times New Roman" w:cs="Times New Roman"/>
-        </w:rPr>
-        <w:t>related</w:t>
-      </w:r>
-      <w:r>
-        <w:rPr>
-          <w:rFonts w:ascii="Times New Roman" w:hAnsi="Times New Roman" w:cs="Times New Roman"/>
-        </w:rPr>
-        <w:t xml:space="preserve"> to</w:t>
-      </w:r>
-      <w:r>
-        <w:rPr>
-          <w:rFonts w:ascii="Times New Roman" w:hAnsi="Times New Roman" w:cs="Times New Roman"/>
-        </w:rPr>
-        <w:t xml:space="preserve"> autotrophic sulfur-oxidizing </w:t>
-      </w:r>
-      <w:r>
-        <w:rPr>
-          <w:rFonts w:ascii="Times New Roman" w:hAnsi="Times New Roman" w:cs="Times New Roman"/>
-          <w:i/>
-        </w:rPr>
-        <w:t>Thiomicrospira</w:t>
-      </w:r>
-      <w:r>
-        <w:rPr>
-          <w:rFonts w:ascii="Times New Roman" w:hAnsi="Times New Roman" w:cs="Times New Roman"/>
-        </w:rPr>
-        <w:t>, which were</w:t>
-      </w:r>
-      <w:r>
-        <w:rPr>
-          <w:rFonts w:ascii="Times New Roman" w:hAnsi="Times New Roman" w:cs="Times New Roman"/>
-        </w:rPr>
-        <w:t xml:space="preserve"> </w:t>
-      </w:r>
-      <w:r>
-        <w:rPr>
-          <w:rFonts w:ascii="Times New Roman" w:hAnsi="Times New Roman" w:cs="Times New Roman"/>
-        </w:rPr>
-        <w:t>detected in the SSU analysis (Table S4).</w:t>
-      </w:r>
-      <w:r>
-        <w:rPr>
-          <w:rFonts w:ascii="Times New Roman" w:hAnsi="Times New Roman" w:cs="Times New Roman"/>
-        </w:rPr>
-        <w:t xml:space="preserve"> </w:t>
-      </w:r>
-      <w:r>
-        <w:rPr>
-          <w:rFonts w:ascii="Times New Roman" w:hAnsi="Times New Roman" w:cs="Times New Roman"/>
-        </w:rPr>
-        <w:t>Furthermore, a percentage</w:t>
-      </w:r>
-      <w:r>
-        <w:rPr>
-          <w:rFonts w:ascii="Times New Roman" w:hAnsi="Times New Roman" w:cs="Times New Roman"/>
-        </w:rPr>
-        <w:t xml:space="preserve"> of sulfur oxidation potential was associated with </w:t>
-      </w:r>
-      <w:r>
-        <w:rPr>
-          <w:rFonts w:ascii="Times New Roman" w:hAnsi="Times New Roman" w:cs="Times New Roman"/>
-          <w:i/>
-        </w:rPr>
-        <w:t>Gammaproteobacteria</w:t>
-      </w:r>
-      <w:r>
-        <w:rPr>
-          <w:rFonts w:ascii="Times New Roman" w:hAnsi="Times New Roman" w:cs="Times New Roman"/>
-        </w:rPr>
-        <w:t xml:space="preserve"> (Figure S6C) </w:t>
-      </w:r>
-      <w:r>
-        <w:rPr>
-          <w:rFonts w:ascii="Times New Roman" w:hAnsi="Times New Roman" w:cs="Times New Roman"/>
-        </w:rPr>
-        <w:t>indicating</w:t>
-      </w:r>
-      <w:r>
-        <w:rPr>
-          <w:rFonts w:ascii="Times New Roman" w:hAnsi="Times New Roman" w:cs="Times New Roman"/>
-        </w:rPr>
-        <w:t xml:space="preserve"> some</w:t>
-      </w:r>
-      <w:r>
-        <w:rPr>
-          <w:rFonts w:ascii="Times New Roman" w:hAnsi="Times New Roman" w:cs="Times New Roman"/>
-        </w:rPr>
-        <w:t xml:space="preserve"> </w:t>
-      </w:r>
-      <w:r>
-        <w:rPr>
-          <w:rFonts w:ascii="Times New Roman" w:hAnsi="Times New Roman" w:cs="Times New Roman"/>
-        </w:rPr>
-        <w:t>chemolithoautotr</w:t>
-      </w:r>
-      <w:r>
-        <w:rPr>
-          <w:rFonts w:ascii="Times New Roman" w:hAnsi="Times New Roman" w:cs="Times New Roman"/>
-        </w:rPr>
-        <w:t>ophic contribution to primary production in Organic Lake</w:t>
-      </w:r>
-      <w:r>
-        <w:rPr>
-          <w:rFonts w:ascii="Times New Roman" w:hAnsi="Times New Roman" w:cs="Times New Roman"/>
-        </w:rPr>
-        <w:t>.</w:t>
-      </w:r>
-      <w:r>
-        <w:rPr>
-          <w:rFonts w:ascii="Times New Roman" w:hAnsi="Times New Roman" w:cs="Times New Roman"/>
-        </w:rPr>
-        <w:t xml:space="preserve"> </w:t>
+        <w:t xml:space="preserve">). </w:t>
       </w:r>
       <w:r>
         <w:rPr>
@@ -14794,7 +14658,102 @@
         <w:rPr>
           <w:rFonts w:ascii="Times New Roman" w:hAnsi="Times New Roman" w:cs="Times New Roman"/>
         </w:rPr>
-        <w:t xml:space="preserve"> oxidase gene matched to the genera, Maribacter, Alkaliphilus, Mahella, Odoribacter, Brachyspira, Ammonifex, Chintinophaga and Halothermothrix.</w:t>
+        <w:t xml:space="preserve"> oxidase gene </w:t>
+      </w:r>
+      <w:r>
+        <w:rPr>
+          <w:rFonts w:ascii="Times New Roman" w:hAnsi="Times New Roman" w:cs="Times New Roman"/>
+        </w:rPr>
+        <w:t>(K00174)</w:t>
+      </w:r>
+      <w:r>
+        <w:rPr>
+          <w:rFonts w:ascii="Times New Roman" w:hAnsi="Times New Roman" w:cs="Times New Roman"/>
+        </w:rPr>
+        <w:t xml:space="preserve">matched to the genera, Maribacter, </w:t>
+      </w:r>
+      <w:r>
+        <w:rPr>
+          <w:rFonts w:ascii="Times New Roman" w:hAnsi="Times New Roman" w:cs="Times New Roman"/>
+          <w:b/>
+        </w:rPr>
+        <w:t>Alkaliphilus</w:t>
+      </w:r>
+      <w:r>
+        <w:rPr>
+          <w:rFonts w:ascii="Times New Roman" w:hAnsi="Times New Roman" w:cs="Times New Roman"/>
+        </w:rPr>
+        <w:t xml:space="preserve">, Mahella, Odoribacter, Brachyspira, </w:t>
+      </w:r>
+      <w:r>
+        <w:rPr>
+          <w:rFonts w:ascii="Times New Roman" w:hAnsi="Times New Roman" w:cs="Times New Roman"/>
+          <w:b/>
+        </w:rPr>
+        <w:t>Ammonifex</w:t>
+      </w:r>
+      <w:r>
+        <w:rPr>
+          <w:rFonts w:ascii="Times New Roman" w:hAnsi="Times New Roman" w:cs="Times New Roman"/>
+        </w:rPr>
+        <w:t xml:space="preserve">, </w:t>
+      </w:r>
+      <w:r>
+        <w:rPr>
+          <w:rFonts w:ascii="Times New Roman" w:hAnsi="Times New Roman" w:cs="Times New Roman"/>
+          <w:b/>
+        </w:rPr>
+        <w:t>Chintinophaga</w:t>
+      </w:r>
+      <w:r>
+        <w:rPr>
+          <w:rFonts w:ascii="Times New Roman" w:hAnsi="Times New Roman" w:cs="Times New Roman"/>
+        </w:rPr>
+        <w:t xml:space="preserve"> and Halothermothrix</w:t>
+      </w:r>
+      <w:r>
+        <w:rPr>
+          <w:rFonts w:ascii="Times New Roman" w:hAnsi="Times New Roman" w:cs="Times New Roman"/>
+        </w:rPr>
+        <w:t xml:space="preserve"> </w:t>
+      </w:r>
+      <w:r>
+        <w:rPr>
+          <w:rFonts w:ascii="Times New Roman" w:hAnsi="Times New Roman" w:cs="Times New Roman"/>
+          <w:b/>
+        </w:rPr>
+        <w:t>Thermochitinophaga</w:t>
+      </w:r>
+      <w:r>
+        <w:rPr>
+          <w:rFonts w:ascii="Times New Roman" w:hAnsi="Times New Roman" w:cs="Times New Roman"/>
+        </w:rPr>
+        <w:t>.</w:t>
+      </w:r>
+      <w:r>
+        <w:rPr>
+          <w:rFonts w:ascii="Times New Roman" w:hAnsi="Times New Roman" w:cs="Times New Roman"/>
+        </w:rPr>
+        <w:t xml:space="preserve"> </w:t>
+      </w:r>
+      <w:r>
+        <w:rPr>
+          <w:rFonts w:ascii="Times New Roman" w:hAnsi="Times New Roman" w:cs="Times New Roman"/>
+        </w:rPr>
+        <w:t xml:space="preserve">K00175 </w:t>
+      </w:r>
+      <w:r>
+        <w:rPr>
+          <w:rFonts w:ascii="Times New Roman" w:hAnsi="Times New Roman" w:cs="Times New Roman"/>
+          <w:b/>
+        </w:rPr>
+        <w:t>Clostridium, Bacillus, Halothemothrix, Thermoanaerobacter</w:t>
+      </w:r>
+      <w:r>
+        <w:rPr>
+          <w:rFonts w:ascii="Times New Roman" w:hAnsi="Times New Roman" w:cs="Times New Roman"/>
+        </w:rPr>
+        <w:t>.</w:t>
       </w:r>
     </w:p>
     <w:p>
@@ -15119,28 +15078,132 @@
       <w:r>
         <w:rPr>
           <w:rFonts w:ascii="Times New Roman" w:hAnsi="Times New Roman" w:cs="Times New Roman"/>
-          <w:i/>
-        </w:rPr>
-        <w:t xml:space="preserve"> </w:t>
-      </w:r>
-      <w:r>
-        <w:rPr>
-          <w:rFonts w:ascii="Times New Roman" w:hAnsi="Times New Roman" w:cs="Times New Roman"/>
-        </w:rPr>
-        <w:t>Furthermore, the low oxygen in the bottom sample likely precludes sulfur oxidation (*</w:t>
+        </w:rPr>
+        <w:t xml:space="preserve"> The majority of rTCA cycle potential was</w:t>
+      </w:r>
+      <w:r>
+        <w:rPr>
+          <w:rFonts w:ascii="Times New Roman" w:hAnsi="Times New Roman" w:cs="Times New Roman"/>
+        </w:rPr>
+        <w:t xml:space="preserve"> </w:t>
+      </w:r>
+      <w:r>
+        <w:rPr>
+          <w:rFonts w:ascii="Times New Roman" w:hAnsi="Times New Roman" w:cs="Times New Roman"/>
+        </w:rPr>
+        <w:t>from matches to 2-oxogluterate</w:t>
+      </w:r>
+      <w:proofErr w:type="gramStart"/>
+      <w:r>
+        <w:rPr>
+          <w:rFonts w:ascii="Times New Roman" w:hAnsi="Times New Roman" w:cs="Times New Roman"/>
+        </w:rPr>
+        <w:t>:ferreoxidin</w:t>
+      </w:r>
+      <w:proofErr w:type="gramEnd"/>
+      <w:r>
+        <w:rPr>
+          <w:rFonts w:ascii="Times New Roman" w:hAnsi="Times New Roman" w:cs="Times New Roman"/>
+        </w:rPr>
+        <w:t xml:space="preserve"> oxidase genes that originated from diverse genera but particularly a members of the class </w:t>
+      </w:r>
+      <w:r>
+        <w:rPr>
+          <w:rFonts w:ascii="Times New Roman" w:hAnsi="Times New Roman" w:cs="Times New Roman"/>
+          <w:i/>
+        </w:rPr>
+        <w:t xml:space="preserve">Clostridia </w:t>
+      </w:r>
+      <w:r>
+        <w:rPr>
+          <w:rFonts w:ascii="Times New Roman" w:hAnsi="Times New Roman" w:cs="Times New Roman"/>
+        </w:rPr>
+        <w:t xml:space="preserve">including </w:t>
+      </w:r>
+      <w:r>
+        <w:rPr>
+          <w:rFonts w:ascii="Times New Roman" w:hAnsi="Times New Roman" w:cs="Times New Roman"/>
+          <w:i/>
+        </w:rPr>
+        <w:t>Ammonifex</w:t>
+      </w:r>
+      <w:r>
+        <w:rPr>
+          <w:rFonts w:ascii="Times New Roman" w:hAnsi="Times New Roman" w:cs="Times New Roman"/>
+        </w:rPr>
+        <w:t xml:space="preserve">, </w:t>
+      </w:r>
+      <w:r>
+        <w:rPr>
+          <w:rFonts w:ascii="Times New Roman" w:hAnsi="Times New Roman" w:cs="Times New Roman"/>
+          <w:i/>
+        </w:rPr>
+        <w:t>Chitinophaga</w:t>
+      </w:r>
+      <w:r>
+        <w:rPr>
+          <w:rFonts w:ascii="Times New Roman" w:hAnsi="Times New Roman" w:cs="Times New Roman"/>
+        </w:rPr>
+        <w:t xml:space="preserve">, </w:t>
+      </w:r>
+      <w:r>
+        <w:rPr>
+          <w:rFonts w:ascii="Times New Roman" w:hAnsi="Times New Roman" w:cs="Times New Roman"/>
+          <w:i/>
+        </w:rPr>
+        <w:t>Clostridium</w:t>
+      </w:r>
+      <w:r>
+        <w:rPr>
+          <w:rFonts w:ascii="Times New Roman" w:hAnsi="Times New Roman" w:cs="Times New Roman"/>
+        </w:rPr>
+        <w:t xml:space="preserve">, </w:t>
+      </w:r>
+      <w:r>
+        <w:rPr>
+          <w:rFonts w:ascii="Times New Roman" w:hAnsi="Times New Roman" w:cs="Times New Roman"/>
+          <w:i/>
+        </w:rPr>
+        <w:t>Halothermothrix</w:t>
+      </w:r>
+      <w:r>
+        <w:rPr>
+          <w:rFonts w:ascii="Times New Roman" w:hAnsi="Times New Roman" w:cs="Times New Roman"/>
+        </w:rPr>
+        <w:t xml:space="preserve"> and </w:t>
+      </w:r>
+      <w:r>
+        <w:rPr>
+          <w:rFonts w:ascii="Times New Roman" w:hAnsi="Times New Roman" w:cs="Times New Roman"/>
+          <w:i/>
+        </w:rPr>
+        <w:t>Thermoanaerobacter.</w:t>
+      </w:r>
+      <w:r>
+        <w:rPr>
+          <w:rFonts w:ascii="Times New Roman" w:hAnsi="Times New Roman" w:cs="Times New Roman"/>
+          <w:i/>
+        </w:rPr>
+        <w:t xml:space="preserve"> </w:t>
+      </w:r>
+      <w:r>
+        <w:rPr>
+          <w:rFonts w:ascii="Times New Roman" w:hAnsi="Times New Roman" w:cs="Times New Roman"/>
+        </w:rPr>
+        <w:t>Some of these genera are known to fix carbon anaerobically but the exact mechanism is not understood (*</w:t>
       </w:r>
       <w:r>
         <w:rPr>
           <w:rFonts w:ascii="Times New Roman" w:hAnsi="Times New Roman" w:cs="Times New Roman"/>
           <w:highlight w:val="yellow"/>
         </w:rPr>
-        <w:t>true</w:t>
-      </w:r>
-      <w:r>
-        <w:rPr>
-          <w:rFonts w:ascii="Times New Roman" w:hAnsi="Times New Roman" w:cs="Times New Roman"/>
-        </w:rPr>
-        <w:t xml:space="preserve">?). </w:t>
+        <w:t>ref</w:t>
+      </w:r>
+      <w:r>
+        <w:rPr>
+          <w:rFonts w:ascii="Times New Roman" w:hAnsi="Times New Roman" w:cs="Times New Roman"/>
+        </w:rPr>
+        <w:t xml:space="preserve">). These matches could represent true C fixation potential or use of these genes in alternative degradative pathways. </w:t>
       </w:r>
       <w:r>
         <w:rPr>
@@ -15206,6 +15269,12 @@
           <w:rFonts w:ascii="Times New Roman" w:hAnsi="Times New Roman" w:cs="Times New Roman"/>
         </w:rPr>
         <w:t xml:space="preserve">). </w:t>
+      </w:r>
+      <w:r>
+        <w:rPr>
+          <w:rFonts w:ascii="Times New Roman" w:hAnsi="Times New Roman" w:cs="Times New Roman"/>
+        </w:rPr>
+        <w:t>This means anaerobic C fixation could be overestimated and C budget is even at a greater deficit in the deep zone.</w:t>
       </w:r>
     </w:p>
     <w:p>
@@ -15220,6 +15289,7 @@
         <w:rPr>
           <w:rFonts w:ascii="Times New Roman" w:hAnsi="Times New Roman" w:cs="Times New Roman"/>
         </w:rPr>
+        <w:lastRenderedPageBreak/>
         <w:t>The high potential for</w:t>
       </w:r>
       <w:r>
@@ -15560,14 +15630,7 @@
         <w:rPr>
           <w:rFonts w:ascii="Times New Roman" w:hAnsi="Times New Roman" w:cs="Times New Roman"/>
         </w:rPr>
-        <w:t xml:space="preserve">, </w:t>
-      </w:r>
-      <w:r>
-        <w:rPr>
-          <w:rFonts w:ascii="Times New Roman" w:hAnsi="Times New Roman" w:cs="Times New Roman"/>
-        </w:rPr>
-        <w:lastRenderedPageBreak/>
-        <w:t xml:space="preserve">indicating slow removal rates accounts for the abundant SCFA detected in the bottom waters (Gibson </w:t>
+        <w:t xml:space="preserve">, indicating slow removal rates accounts for the abundant SCFA detected in the bottom waters (Gibson </w:t>
       </w:r>
       <w:r>
         <w:rPr>
@@ -16054,13 +16117,19 @@
         <w:rPr>
           <w:rFonts w:ascii="Times New Roman" w:hAnsi="Times New Roman" w:cs="Times New Roman"/>
         </w:rPr>
-        <w:t xml:space="preserve">(PR) </w:t>
-      </w:r>
-      <w:r>
-        <w:rPr>
-          <w:rFonts w:ascii="Times New Roman" w:hAnsi="Times New Roman" w:cs="Times New Roman"/>
-        </w:rPr>
-        <w:t>(the first bacterial rhodopsin identified)</w:t>
+        <w:t xml:space="preserve">(PR), </w:t>
+      </w:r>
+      <w:r>
+        <w:rPr>
+          <w:rFonts w:ascii="Times New Roman" w:hAnsi="Times New Roman" w:cs="Times New Roman"/>
+        </w:rPr>
+        <w:t>the first bacterial rhodopsin identified</w:t>
+      </w:r>
+      <w:r>
+        <w:rPr>
+          <w:rFonts w:ascii="Times New Roman" w:hAnsi="Times New Roman" w:cs="Times New Roman"/>
+        </w:rPr>
+        <w:t>,</w:t>
       </w:r>
       <w:r>
         <w:rPr>
@@ -16223,7 +16292,7 @@
         <w:rPr>
           <w:rFonts w:ascii="Times New Roman" w:hAnsi="Times New Roman" w:cs="Times New Roman"/>
         </w:rPr>
-        <w:t xml:space="preserve">ht-dependent energy generation </w:t>
+        <w:t xml:space="preserve">ht-dependent energy generation, particularly during C limitation </w:t>
       </w:r>
       <w:r>
         <w:rPr>
@@ -16376,7 +16445,19 @@
         <w:rPr>
           <w:rFonts w:ascii="Times New Roman" w:hAnsi="Times New Roman" w:cs="Times New Roman"/>
         </w:rPr>
-        <w:t>all the dominant Organic Lake bacterial lineages</w:t>
+        <w:t xml:space="preserve">all the dominant Organic Lake </w:t>
+      </w:r>
+      <w:r>
+        <w:rPr>
+          <w:rFonts w:ascii="Times New Roman" w:hAnsi="Times New Roman" w:cs="Times New Roman"/>
+        </w:rPr>
+        <w:t xml:space="preserve">aerobic heterotrophic </w:t>
+      </w:r>
+      <w:r>
+        <w:rPr>
+          <w:rFonts w:ascii="Times New Roman" w:hAnsi="Times New Roman" w:cs="Times New Roman"/>
+        </w:rPr>
+        <w:t>lineages</w:t>
       </w:r>
       <w:r>
         <w:rPr>
@@ -16406,7 +16487,13 @@
         <w:rPr>
           <w:rFonts w:ascii="Times New Roman" w:hAnsi="Times New Roman" w:cs="Times New Roman"/>
         </w:rPr>
-        <w:t>(Figure S8)</w:t>
+        <w:t>(Figure S7</w:t>
+      </w:r>
+      <w:r>
+        <w:rPr>
+          <w:rFonts w:ascii="Times New Roman" w:hAnsi="Times New Roman" w:cs="Times New Roman"/>
+        </w:rPr>
+        <w:t>)</w:t>
       </w:r>
       <w:r>
         <w:rPr>
@@ -16663,7 +16750,13 @@
         <w:rPr>
           <w:rFonts w:ascii="Times New Roman" w:hAnsi="Times New Roman" w:cs="Times New Roman"/>
         </w:rPr>
-        <w:t xml:space="preserve"> (Figure S8)</w:t>
+        <w:t xml:space="preserve"> (Figure S7</w:t>
+      </w:r>
+      <w:r>
+        <w:rPr>
+          <w:rFonts w:ascii="Times New Roman" w:hAnsi="Times New Roman" w:cs="Times New Roman"/>
+        </w:rPr>
+        <w:t>)</w:t>
       </w:r>
       <w:r>
         <w:rPr>
@@ -16869,6 +16962,7 @@
         <w:rPr>
           <w:rFonts w:ascii="Times New Roman" w:hAnsi="Times New Roman" w:cs="Times New Roman"/>
         </w:rPr>
+        <w:lastRenderedPageBreak/>
         <w:t>T</w:t>
       </w:r>
       <w:r>
@@ -17046,8 +17140,13 @@
         <w:rPr>
           <w:rFonts w:ascii="Times New Roman" w:hAnsi="Times New Roman" w:cs="Times New Roman"/>
         </w:rPr>
-        <w:lastRenderedPageBreak/>
-        <w:t xml:space="preserve">mitigated </w:t>
+        <w:t>moderated</w:t>
+      </w:r>
+      <w:r>
+        <w:rPr>
+          <w:rFonts w:ascii="Times New Roman" w:hAnsi="Times New Roman" w:cs="Times New Roman"/>
+        </w:rPr>
+        <w:t xml:space="preserve"> </w:t>
       </w:r>
       <w:r>
         <w:rPr>
@@ -18396,6 +18495,7 @@
         <w:rPr>
           <w:rFonts w:ascii="Times New Roman" w:hAnsi="Times New Roman" w:cs="Times New Roman"/>
         </w:rPr>
+        <w:lastRenderedPageBreak/>
         <w:t xml:space="preserve">Molecular basis for unusual sulfur chemistry </w:t>
       </w:r>
     </w:p>
@@ -18731,14 +18831,7 @@
         <w:rPr>
           <w:rFonts w:ascii="Times New Roman" w:hAnsi="Times New Roman" w:cs="Times New Roman"/>
         </w:rPr>
-        <w:t xml:space="preserve">gen </w:t>
-      </w:r>
-      <w:r>
-        <w:rPr>
-          <w:rFonts w:ascii="Times New Roman" w:hAnsi="Times New Roman" w:cs="Times New Roman"/>
-        </w:rPr>
-        <w:lastRenderedPageBreak/>
-        <w:t xml:space="preserve">oxidizing sulfur </w:t>
+        <w:t xml:space="preserve">gen oxidizing sulfur </w:t>
       </w:r>
       <w:r>
         <w:rPr>
@@ -18798,7 +18891,19 @@
         <w:rPr>
           <w:rFonts w:ascii="Times New Roman" w:hAnsi="Times New Roman" w:cs="Times New Roman"/>
         </w:rPr>
-        <w:t>cannot proceed in the deep zone as known terminal electron acceptors oxygen and nitrate are depleted</w:t>
+        <w:t xml:space="preserve">cannot proceed in the deep zone as </w:t>
+      </w:r>
+      <w:r>
+        <w:rPr>
+          <w:rFonts w:ascii="Times New Roman" w:hAnsi="Times New Roman" w:cs="Times New Roman"/>
+        </w:rPr>
+        <w:t xml:space="preserve">the </w:t>
+      </w:r>
+      <w:r>
+        <w:rPr>
+          <w:rFonts w:ascii="Times New Roman" w:hAnsi="Times New Roman" w:cs="Times New Roman"/>
+        </w:rPr>
+        <w:t>known terminal electron acceptors oxygen and nitrate are depleted</w:t>
       </w:r>
       <w:r>
         <w:rPr>
@@ -19052,6 +19157,30 @@
           <w:rFonts w:ascii="Times New Roman" w:hAnsi="Times New Roman" w:cs="Times New Roman"/>
         </w:rPr>
         <w:t>.</w:t>
+      </w:r>
+      <w:r>
+        <w:rPr>
+          <w:rFonts w:ascii="Times New Roman" w:hAnsi="Times New Roman" w:cs="Times New Roman"/>
+        </w:rPr>
+        <w:t xml:space="preserve"> </w:t>
+      </w:r>
+      <w:r>
+        <w:rPr>
+          <w:rFonts w:ascii="Times New Roman" w:hAnsi="Times New Roman" w:cs="Times New Roman"/>
+        </w:rPr>
+        <w:t xml:space="preserve">To determine the potential source of high DMS in the bottom waters of Organic Lake, the presence of </w:t>
+      </w:r>
+      <w:r>
+        <w:rPr>
+          <w:rFonts w:ascii="Times New Roman" w:hAnsi="Times New Roman" w:cs="Times New Roman"/>
+        </w:rPr>
+        <w:t>enzymes involved in DMS cycling was investigated</w:t>
+      </w:r>
+      <w:r>
+        <w:rPr>
+          <w:rFonts w:ascii="Times New Roman" w:hAnsi="Times New Roman" w:cs="Times New Roman"/>
+        </w:rPr>
+        <w:t xml:space="preserve">. </w:t>
       </w:r>
     </w:p>
     <w:p>
@@ -19066,13 +19195,218 @@
         <w:rPr>
           <w:rFonts w:ascii="Times New Roman" w:hAnsi="Times New Roman" w:cs="Times New Roman"/>
         </w:rPr>
-        <w:t xml:space="preserve">To determine the potential source of high DMS in the bottom waters of Organic Lake, the presence of </w:t>
-      </w:r>
-      <w:r>
-        <w:rPr>
-          <w:rFonts w:ascii="Times New Roman" w:hAnsi="Times New Roman" w:cs="Times New Roman"/>
-        </w:rPr>
-        <w:t>enzymes involved in DMS cycling was investigated</w:t>
+        <w:t>Genes for DMSP lyases</w:t>
+      </w:r>
+      <w:r>
+        <w:rPr>
+          <w:rFonts w:ascii="Times New Roman" w:hAnsi="Times New Roman" w:cs="Times New Roman"/>
+        </w:rPr>
+        <w:t xml:space="preserve"> Ddd</w:t>
+      </w:r>
+      <w:r>
+        <w:rPr>
+          <w:rFonts w:ascii="Times New Roman" w:hAnsi="Times New Roman" w:cs="Times New Roman"/>
+        </w:rPr>
+        <w:t>D</w:t>
+      </w:r>
+      <w:r>
+        <w:rPr>
+          <w:rFonts w:ascii="Times New Roman" w:hAnsi="Times New Roman" w:cs="Times New Roman"/>
+        </w:rPr>
+        <w:t>,</w:t>
+      </w:r>
+      <w:r>
+        <w:rPr>
+          <w:rFonts w:ascii="Times New Roman" w:hAnsi="Times New Roman" w:cs="Times New Roman"/>
+          <w:i/>
+        </w:rPr>
+        <w:t xml:space="preserve"> </w:t>
+      </w:r>
+      <w:r>
+        <w:rPr>
+          <w:rFonts w:ascii="Times New Roman" w:hAnsi="Times New Roman" w:cs="Times New Roman"/>
+        </w:rPr>
+        <w:t>Ddd</w:t>
+      </w:r>
+      <w:r>
+        <w:rPr>
+          <w:rFonts w:ascii="Times New Roman" w:hAnsi="Times New Roman" w:cs="Times New Roman"/>
+        </w:rPr>
+        <w:t xml:space="preserve">L </w:t>
+      </w:r>
+      <w:r>
+        <w:rPr>
+          <w:rFonts w:ascii="Times New Roman" w:hAnsi="Times New Roman" w:cs="Times New Roman"/>
+        </w:rPr>
+        <w:t>and</w:t>
+      </w:r>
+      <w:r>
+        <w:rPr>
+          <w:rFonts w:ascii="Times New Roman" w:hAnsi="Times New Roman" w:cs="Times New Roman"/>
+          <w:i/>
+        </w:rPr>
+        <w:t xml:space="preserve"> </w:t>
+      </w:r>
+      <w:r>
+        <w:rPr>
+          <w:rFonts w:ascii="Times New Roman" w:hAnsi="Times New Roman" w:cs="Times New Roman"/>
+        </w:rPr>
+        <w:t>Ddd</w:t>
+      </w:r>
+      <w:r>
+        <w:rPr>
+          <w:rFonts w:ascii="Times New Roman" w:hAnsi="Times New Roman" w:cs="Times New Roman"/>
+        </w:rPr>
+        <w:t>P</w:t>
+      </w:r>
+      <w:r>
+        <w:rPr>
+          <w:rFonts w:ascii="Times New Roman" w:hAnsi="Times New Roman" w:cs="Times New Roman"/>
+        </w:rPr>
+        <w:t xml:space="preserve">, were detected in Organic Lake at levels comparable to other dominant processes such as respiration and fermentation (Figure 4C). </w:t>
+      </w:r>
+      <w:r>
+        <w:rPr>
+          <w:rFonts w:ascii="Times New Roman" w:hAnsi="Times New Roman" w:cs="Times New Roman"/>
+        </w:rPr>
+        <w:t>(*</w:t>
+      </w:r>
+      <w:r>
+        <w:rPr>
+          <w:rFonts w:ascii="Times New Roman" w:hAnsi="Times New Roman" w:cs="Times New Roman"/>
+          <w:highlight w:val="yellow"/>
+        </w:rPr>
+        <w:t>recA normalized</w:t>
+      </w:r>
+      <w:r>
+        <w:rPr>
+          <w:rFonts w:ascii="Times New Roman" w:hAnsi="Times New Roman" w:cs="Times New Roman"/>
+        </w:rPr>
+        <w:t xml:space="preserve">) </w:t>
+      </w:r>
+      <w:r>
+        <w:rPr>
+          <w:rFonts w:ascii="Times New Roman" w:hAnsi="Times New Roman" w:cs="Times New Roman"/>
+        </w:rPr>
+        <w:t xml:space="preserve">These enzymes catalyse the breakdown of DMSP forming DMS as a by-product and this process is the major source of DMS in the marine environment (reviewed in Curson </w:t>
+      </w:r>
+      <w:r>
+        <w:rPr>
+          <w:rFonts w:ascii="Times New Roman" w:hAnsi="Times New Roman" w:cs="Times New Roman"/>
+          <w:i/>
+        </w:rPr>
+        <w:t>et al.</w:t>
+      </w:r>
+      <w:r>
+        <w:rPr>
+          <w:rFonts w:ascii="Times New Roman" w:hAnsi="Times New Roman" w:cs="Times New Roman"/>
+        </w:rPr>
+        <w:t xml:space="preserve">, 2011b). </w:t>
+      </w:r>
+      <w:proofErr w:type="gramStart"/>
+      <w:r>
+        <w:rPr>
+          <w:rFonts w:ascii="Times New Roman" w:hAnsi="Times New Roman" w:cs="Times New Roman"/>
+        </w:rPr>
+        <w:t>Ddd</w:t>
+      </w:r>
+      <w:r>
+        <w:rPr>
+          <w:rFonts w:ascii="Times New Roman" w:hAnsi="Times New Roman" w:cs="Times New Roman"/>
+        </w:rPr>
+        <w:t>D</w:t>
+      </w:r>
+      <w:r>
+        <w:rPr>
+          <w:rFonts w:ascii="Times New Roman" w:hAnsi="Times New Roman" w:cs="Times New Roman"/>
+        </w:rPr>
+        <w:t>,</w:t>
+      </w:r>
+      <w:proofErr w:type="gramEnd"/>
+      <w:r>
+        <w:rPr>
+          <w:rFonts w:ascii="Times New Roman" w:hAnsi="Times New Roman" w:cs="Times New Roman"/>
+        </w:rPr>
+        <w:t xml:space="preserve"> </w:t>
+      </w:r>
+      <w:r>
+        <w:rPr>
+          <w:rFonts w:ascii="Times New Roman" w:hAnsi="Times New Roman" w:cs="Times New Roman"/>
+        </w:rPr>
+        <w:t>was the most abundant of the Organic Lake DMSP lyases (70%)</w:t>
+      </w:r>
+      <w:r>
+        <w:rPr>
+          <w:rFonts w:ascii="Times New Roman" w:hAnsi="Times New Roman" w:cs="Times New Roman"/>
+        </w:rPr>
+        <w:t xml:space="preserve"> and comprised </w:t>
+      </w:r>
+      <w:r>
+        <w:rPr>
+          <w:rFonts w:ascii="Times New Roman" w:hAnsi="Times New Roman" w:cs="Times New Roman"/>
+        </w:rPr>
+        <w:t xml:space="preserve">two main </w:t>
+      </w:r>
+      <w:r>
+        <w:rPr>
+          <w:rFonts w:ascii="Times New Roman" w:hAnsi="Times New Roman" w:cs="Times New Roman"/>
+        </w:rPr>
+        <w:t>Ddd</w:t>
+      </w:r>
+      <w:r>
+        <w:rPr>
+          <w:rFonts w:ascii="Times New Roman" w:hAnsi="Times New Roman" w:cs="Times New Roman"/>
+        </w:rPr>
+        <w:t>D</w:t>
+      </w:r>
+      <w:r>
+        <w:rPr>
+          <w:rFonts w:ascii="Times New Roman" w:hAnsi="Times New Roman" w:cs="Times New Roman"/>
+          <w:i/>
+        </w:rPr>
+        <w:t xml:space="preserve"> </w:t>
+      </w:r>
+      <w:r>
+        <w:rPr>
+          <w:rFonts w:ascii="Times New Roman" w:hAnsi="Times New Roman" w:cs="Times New Roman"/>
+        </w:rPr>
+        <w:t>types</w:t>
+      </w:r>
+      <w:r>
+        <w:rPr>
+          <w:rFonts w:ascii="Times New Roman" w:hAnsi="Times New Roman" w:cs="Times New Roman"/>
+        </w:rPr>
+        <w:t xml:space="preserve">: </w:t>
+      </w:r>
+      <w:r>
+        <w:rPr>
+          <w:rFonts w:ascii="Times New Roman" w:hAnsi="Times New Roman" w:cs="Times New Roman"/>
+        </w:rPr>
+        <w:t xml:space="preserve">MAR-dddD </w:t>
+      </w:r>
+      <w:r>
+        <w:rPr>
+          <w:rFonts w:ascii="Times New Roman" w:hAnsi="Times New Roman" w:cs="Times New Roman"/>
+        </w:rPr>
+        <w:t>and</w:t>
+      </w:r>
+      <w:r>
+        <w:rPr>
+          <w:rFonts w:ascii="Times New Roman" w:hAnsi="Times New Roman" w:cs="Times New Roman"/>
+        </w:rPr>
+        <w:t xml:space="preserve"> OL-dddD</w:t>
+      </w:r>
+      <w:r>
+        <w:rPr>
+          <w:rFonts w:ascii="Times New Roman" w:hAnsi="Times New Roman" w:cs="Times New Roman"/>
+        </w:rPr>
+        <w:t xml:space="preserve"> (Figure S7</w:t>
+      </w:r>
+      <w:r>
+        <w:rPr>
+          <w:rFonts w:ascii="Times New Roman" w:hAnsi="Times New Roman" w:cs="Times New Roman"/>
+        </w:rPr>
+        <w:t>)</w:t>
       </w:r>
       <w:r>
         <w:rPr>
@@ -19084,13 +19418,143 @@
         <w:rPr>
           <w:rFonts w:ascii="Times New Roman" w:hAnsi="Times New Roman" w:cs="Times New Roman"/>
         </w:rPr>
-        <w:t>Genes for DMSP lyases</w:t>
-      </w:r>
-      <w:r>
-        <w:rPr>
-          <w:rFonts w:ascii="Times New Roman" w:hAnsi="Times New Roman" w:cs="Times New Roman"/>
-        </w:rPr>
-        <w:t xml:space="preserve"> Ddd</w:t>
+        <w:t>MAR-dddD</w:t>
+      </w:r>
+      <w:r>
+        <w:rPr>
+          <w:rFonts w:ascii="Times New Roman" w:hAnsi="Times New Roman" w:cs="Times New Roman"/>
+        </w:rPr>
+        <w:t xml:space="preserve"> grouped with a </w:t>
+      </w:r>
+      <w:r>
+        <w:rPr>
+          <w:rFonts w:ascii="Times New Roman" w:hAnsi="Times New Roman" w:cs="Times New Roman"/>
+          <w:i/>
+        </w:rPr>
+        <w:t>Marinobacter</w:t>
+      </w:r>
+      <w:r>
+        <w:rPr>
+          <w:rFonts w:ascii="Times New Roman" w:hAnsi="Times New Roman" w:cs="Times New Roman"/>
+        </w:rPr>
+        <w:t xml:space="preserve"> sp. ELB17 homolog and </w:t>
+      </w:r>
+      <w:r>
+        <w:rPr>
+          <w:rFonts w:ascii="Times New Roman" w:hAnsi="Times New Roman" w:cs="Times New Roman"/>
+        </w:rPr>
+        <w:t xml:space="preserve">had a distribution </w:t>
+      </w:r>
+      <w:r>
+        <w:rPr>
+          <w:rFonts w:ascii="Times New Roman" w:hAnsi="Times New Roman" w:cs="Times New Roman"/>
+        </w:rPr>
+        <w:t xml:space="preserve">consistent with </w:t>
+      </w:r>
+      <w:r>
+        <w:rPr>
+          <w:rFonts w:ascii="Times New Roman" w:hAnsi="Times New Roman" w:cs="Times New Roman"/>
+        </w:rPr>
+        <w:t xml:space="preserve">that of </w:t>
+      </w:r>
+      <w:r>
+        <w:rPr>
+          <w:rFonts w:ascii="Times New Roman" w:hAnsi="Times New Roman" w:cs="Times New Roman"/>
+          <w:i/>
+        </w:rPr>
+        <w:t>Marinobacter</w:t>
+      </w:r>
+      <w:r>
+        <w:rPr>
+          <w:rFonts w:ascii="Times New Roman" w:hAnsi="Times New Roman" w:cs="Times New Roman"/>
+          <w:i/>
+        </w:rPr>
+        <w:t xml:space="preserve"> </w:t>
+      </w:r>
+      <w:r>
+        <w:rPr>
+          <w:rFonts w:ascii="Times New Roman" w:hAnsi="Times New Roman" w:cs="Times New Roman"/>
+        </w:rPr>
+        <w:t>(Figure S8</w:t>
+      </w:r>
+      <w:r>
+        <w:rPr>
+          <w:rFonts w:ascii="Times New Roman" w:hAnsi="Times New Roman" w:cs="Times New Roman"/>
+        </w:rPr>
+        <w:t>)</w:t>
+      </w:r>
+      <w:r>
+        <w:rPr>
+          <w:rFonts w:ascii="Times New Roman" w:hAnsi="Times New Roman" w:cs="Times New Roman"/>
+        </w:rPr>
+        <w:t xml:space="preserve">. </w:t>
+      </w:r>
+      <w:r>
+        <w:rPr>
+          <w:rFonts w:ascii="Times New Roman" w:hAnsi="Times New Roman" w:cs="Times New Roman"/>
+        </w:rPr>
+        <w:t>OL-dddD</w:t>
+      </w:r>
+      <w:r>
+        <w:rPr>
+          <w:rFonts w:ascii="Times New Roman" w:hAnsi="Times New Roman" w:cs="Times New Roman"/>
+        </w:rPr>
+        <w:t xml:space="preserve"> </w:t>
+      </w:r>
+      <w:r>
+        <w:rPr>
+          <w:rFonts w:ascii="Times New Roman" w:hAnsi="Times New Roman" w:cs="Times New Roman"/>
+        </w:rPr>
+        <w:t xml:space="preserve">had </w:t>
+      </w:r>
+      <w:r>
+        <w:rPr>
+          <w:rFonts w:ascii="Times New Roman" w:hAnsi="Times New Roman" w:cs="Times New Roman"/>
+        </w:rPr>
+        <w:t>high</w:t>
+      </w:r>
+      <w:r>
+        <w:rPr>
+          <w:rFonts w:ascii="Times New Roman" w:hAnsi="Times New Roman" w:cs="Times New Roman"/>
+        </w:rPr>
+        <w:t>est</w:t>
+      </w:r>
+      <w:r>
+        <w:rPr>
+          <w:rFonts w:ascii="Times New Roman" w:hAnsi="Times New Roman" w:cs="Times New Roman"/>
+        </w:rPr>
+        <w:t xml:space="preserve"> identity</w:t>
+      </w:r>
+      <w:r>
+        <w:rPr>
+          <w:rFonts w:ascii="Times New Roman" w:hAnsi="Times New Roman" w:cs="Times New Roman"/>
+        </w:rPr>
+        <w:t xml:space="preserve"> </w:t>
+      </w:r>
+      <w:r>
+        <w:rPr>
+          <w:rFonts w:ascii="Times New Roman" w:hAnsi="Times New Roman" w:cs="Times New Roman"/>
+        </w:rPr>
+        <w:t>(~80</w:t>
+      </w:r>
+      <w:r>
+        <w:rPr>
+          <w:rFonts w:ascii="Times New Roman" w:hAnsi="Times New Roman" w:cs="Times New Roman"/>
+        </w:rPr>
+        <w:t xml:space="preserve">%) </w:t>
+      </w:r>
+      <w:r>
+        <w:rPr>
+          <w:rFonts w:ascii="Times New Roman" w:hAnsi="Times New Roman" w:cs="Times New Roman"/>
+        </w:rPr>
+        <w:t xml:space="preserve">to </w:t>
+      </w:r>
+      <w:r>
+        <w:rPr>
+          <w:rFonts w:ascii="Times New Roman" w:hAnsi="Times New Roman" w:cs="Times New Roman"/>
+          <w:i/>
+        </w:rPr>
+        <w:t>ddd</w:t>
       </w:r>
       <w:r>
         <w:rPr>
@@ -19101,15 +19565,225 @@
       <w:r>
         <w:rPr>
           <w:rFonts w:ascii="Times New Roman" w:hAnsi="Times New Roman" w:cs="Times New Roman"/>
-        </w:rPr>
-        <w:t>,</w:t>
-      </w:r>
-      <w:r>
-        <w:rPr>
-          <w:rFonts w:ascii="Times New Roman" w:hAnsi="Times New Roman" w:cs="Times New Roman"/>
-          <w:i/>
-        </w:rPr>
-        <w:t xml:space="preserve"> </w:t>
+          <w:i/>
+        </w:rPr>
+        <w:t xml:space="preserve"> </w:t>
+      </w:r>
+      <w:r>
+        <w:rPr>
+          <w:rFonts w:ascii="Times New Roman" w:hAnsi="Times New Roman" w:cs="Times New Roman"/>
+        </w:rPr>
+        <w:t xml:space="preserve">from </w:t>
+      </w:r>
+      <w:r>
+        <w:rPr>
+          <w:rFonts w:ascii="Times New Roman" w:hAnsi="Times New Roman" w:cs="Times New Roman"/>
+          <w:i/>
+        </w:rPr>
+        <w:t xml:space="preserve">Halomonas </w:t>
+      </w:r>
+      <w:r>
+        <w:rPr>
+          <w:rFonts w:ascii="Times New Roman" w:hAnsi="Times New Roman" w:cs="Times New Roman"/>
+        </w:rPr>
+        <w:t xml:space="preserve">sp. </w:t>
+      </w:r>
+      <w:r>
+        <w:rPr>
+          <w:rFonts w:ascii="Times New Roman" w:hAnsi="Times New Roman" w:cs="Times New Roman"/>
+        </w:rPr>
+        <w:t>HTNK</w:t>
+      </w:r>
+      <w:r>
+        <w:rPr>
+          <w:rFonts w:ascii="Times New Roman" w:hAnsi="Times New Roman" w:cs="Times New Roman"/>
+        </w:rPr>
+        <w:t xml:space="preserve">. </w:t>
+      </w:r>
+      <w:r>
+        <w:rPr>
+          <w:rFonts w:ascii="Times New Roman" w:hAnsi="Times New Roman" w:cs="Times New Roman"/>
+        </w:rPr>
+        <w:t>T</w:t>
+      </w:r>
+      <w:r>
+        <w:rPr>
+          <w:rFonts w:ascii="Times New Roman" w:hAnsi="Times New Roman" w:cs="Times New Roman"/>
+        </w:rPr>
+        <w:t xml:space="preserve">he </w:t>
+      </w:r>
+      <w:r>
+        <w:rPr>
+          <w:rFonts w:ascii="Times New Roman" w:hAnsi="Times New Roman" w:cs="Times New Roman"/>
+        </w:rPr>
+        <w:t>abundance</w:t>
+      </w:r>
+      <w:r>
+        <w:rPr>
+          <w:rFonts w:ascii="Times New Roman" w:hAnsi="Times New Roman" w:cs="Times New Roman"/>
+        </w:rPr>
+        <w:t xml:space="preserve"> </w:t>
+      </w:r>
+      <w:r>
+        <w:rPr>
+          <w:rFonts w:ascii="Times New Roman" w:hAnsi="Times New Roman" w:cs="Times New Roman"/>
+        </w:rPr>
+        <w:t xml:space="preserve">of OL-dddD </w:t>
+      </w:r>
+      <w:r>
+        <w:rPr>
+          <w:rFonts w:ascii="Times New Roman" w:hAnsi="Times New Roman" w:cs="Times New Roman"/>
+        </w:rPr>
+        <w:t xml:space="preserve">on </w:t>
+      </w:r>
+      <w:r>
+        <w:rPr>
+          <w:rFonts w:ascii="Times New Roman" w:hAnsi="Times New Roman" w:cs="Times New Roman"/>
+        </w:rPr>
+        <w:t xml:space="preserve">the </w:t>
+      </w:r>
+      <w:r>
+        <w:rPr>
+          <w:rFonts w:ascii="Times New Roman" w:hAnsi="Times New Roman" w:cs="Times New Roman"/>
+        </w:rPr>
+        <w:t>3.0 µm fraction</w:t>
+      </w:r>
+      <w:r>
+        <w:rPr>
+          <w:rFonts w:ascii="Times New Roman" w:hAnsi="Times New Roman" w:cs="Times New Roman"/>
+        </w:rPr>
+        <w:t xml:space="preserve"> suggests </w:t>
+      </w:r>
+      <w:r>
+        <w:rPr>
+          <w:rFonts w:ascii="Times New Roman" w:hAnsi="Times New Roman" w:cs="Times New Roman"/>
+          <w:i/>
+        </w:rPr>
+        <w:t>R</w:t>
+      </w:r>
+      <w:r>
+        <w:rPr>
+          <w:rFonts w:ascii="Times New Roman" w:hAnsi="Times New Roman" w:cs="Times New Roman"/>
+          <w:i/>
+        </w:rPr>
+        <w:t>oseobacter</w:t>
+      </w:r>
+      <w:r>
+        <w:rPr>
+          <w:rFonts w:ascii="Times New Roman" w:hAnsi="Times New Roman" w:cs="Times New Roman"/>
+          <w:i/>
+        </w:rPr>
+        <w:softHyphen/>
+      </w:r>
+      <w:r>
+        <w:rPr>
+          <w:rFonts w:ascii="Times New Roman" w:hAnsi="Times New Roman" w:cs="Times New Roman"/>
+        </w:rPr>
+        <w:t>-clade</w:t>
+      </w:r>
+      <w:r>
+        <w:rPr>
+          <w:rFonts w:ascii="Times New Roman" w:hAnsi="Times New Roman" w:cs="Times New Roman"/>
+        </w:rPr>
+        <w:t xml:space="preserve"> </w:t>
+      </w:r>
+      <w:r>
+        <w:rPr>
+          <w:rFonts w:ascii="Times New Roman" w:hAnsi="Times New Roman" w:cs="Times New Roman"/>
+        </w:rPr>
+        <w:t xml:space="preserve">as </w:t>
+      </w:r>
+      <w:r>
+        <w:rPr>
+          <w:rFonts w:ascii="Times New Roman" w:hAnsi="Times New Roman" w:cs="Times New Roman"/>
+        </w:rPr>
+        <w:t xml:space="preserve">the </w:t>
+      </w:r>
+      <w:r>
+        <w:rPr>
+          <w:rFonts w:ascii="Times New Roman" w:hAnsi="Times New Roman" w:cs="Times New Roman"/>
+        </w:rPr>
+        <w:t>most likely origin</w:t>
+      </w:r>
+      <w:r>
+        <w:rPr>
+          <w:rFonts w:ascii="Times New Roman" w:hAnsi="Times New Roman" w:cs="Times New Roman"/>
+        </w:rPr>
+        <w:t xml:space="preserve"> (Figure S8</w:t>
+      </w:r>
+      <w:r>
+        <w:rPr>
+          <w:rFonts w:ascii="Times New Roman" w:hAnsi="Times New Roman" w:cs="Times New Roman"/>
+        </w:rPr>
+        <w:t>)</w:t>
+      </w:r>
+      <w:r>
+        <w:rPr>
+          <w:rFonts w:ascii="Times New Roman" w:hAnsi="Times New Roman" w:cs="Times New Roman"/>
+        </w:rPr>
+        <w:t xml:space="preserve"> rather than </w:t>
+      </w:r>
+      <w:r>
+        <w:rPr>
+          <w:rFonts w:ascii="Times New Roman" w:hAnsi="Times New Roman" w:cs="Times New Roman"/>
+          <w:i/>
+        </w:rPr>
+        <w:t>Halomonas</w:t>
+      </w:r>
+      <w:r>
+        <w:rPr>
+          <w:rFonts w:ascii="Times New Roman" w:hAnsi="Times New Roman" w:cs="Times New Roman"/>
+        </w:rPr>
+        <w:t>, which was restricted to the 0.8 µm fraction</w:t>
+      </w:r>
+      <w:r>
+        <w:rPr>
+          <w:rFonts w:ascii="Times New Roman" w:hAnsi="Times New Roman" w:cs="Times New Roman"/>
+        </w:rPr>
+        <w:t xml:space="preserve"> (Figure 3</w:t>
+      </w:r>
+      <w:r>
+        <w:rPr>
+          <w:rFonts w:ascii="Times New Roman" w:hAnsi="Times New Roman" w:cs="Times New Roman"/>
+        </w:rPr>
+        <w:t>)</w:t>
+      </w:r>
+      <w:r>
+        <w:rPr>
+          <w:rFonts w:ascii="Times New Roman" w:hAnsi="Times New Roman" w:cs="Times New Roman"/>
+        </w:rPr>
+        <w:t xml:space="preserve"> (*</w:t>
+      </w:r>
+      <w:r>
+        <w:rPr>
+          <w:rFonts w:ascii="Times New Roman" w:hAnsi="Times New Roman" w:cs="Times New Roman"/>
+          <w:highlight w:val="yellow"/>
+        </w:rPr>
+        <w:t>what about phytoplankton or Bacteroidetes</w:t>
+      </w:r>
+      <w:r>
+        <w:rPr>
+          <w:rFonts w:ascii="Times New Roman" w:hAnsi="Times New Roman" w:cs="Times New Roman"/>
+        </w:rPr>
+        <w:t>?)</w:t>
+      </w:r>
+      <w:r>
+        <w:rPr>
+          <w:rFonts w:ascii="Times New Roman" w:hAnsi="Times New Roman" w:cs="Times New Roman"/>
+        </w:rPr>
+        <w:t>.</w:t>
+      </w:r>
+      <w:r>
+        <w:rPr>
+          <w:rFonts w:ascii="Times New Roman" w:hAnsi="Times New Roman" w:cs="Times New Roman"/>
+        </w:rPr>
+        <w:t xml:space="preserve"> </w:t>
+      </w:r>
+      <w:r>
+        <w:rPr>
+          <w:rFonts w:ascii="Times New Roman" w:hAnsi="Times New Roman" w:cs="Times New Roman"/>
+        </w:rPr>
+        <w:t xml:space="preserve">Two </w:t>
       </w:r>
       <w:r>
         <w:rPr>
@@ -19121,20 +19795,320 @@
         <w:rPr>
           <w:rFonts w:ascii="Times New Roman" w:hAnsi="Times New Roman" w:cs="Times New Roman"/>
         </w:rPr>
-        <w:t xml:space="preserve">L </w:t>
-      </w:r>
-      <w:r>
-        <w:rPr>
-          <w:rFonts w:ascii="Times New Roman" w:hAnsi="Times New Roman" w:cs="Times New Roman"/>
-        </w:rPr>
-        <w:t>and</w:t>
-      </w:r>
-      <w:r>
-        <w:rPr>
-          <w:rFonts w:ascii="Times New Roman" w:hAnsi="Times New Roman" w:cs="Times New Roman"/>
-          <w:i/>
-        </w:rPr>
-        <w:t xml:space="preserve"> </w:t>
+        <w:t>L</w:t>
+      </w:r>
+      <w:r>
+        <w:rPr>
+          <w:rFonts w:ascii="Times New Roman" w:hAnsi="Times New Roman" w:cs="Times New Roman"/>
+          <w:i/>
+        </w:rPr>
+        <w:t xml:space="preserve"> </w:t>
+      </w:r>
+      <w:r>
+        <w:rPr>
+          <w:rFonts w:ascii="Times New Roman" w:hAnsi="Times New Roman" w:cs="Times New Roman"/>
+        </w:rPr>
+        <w:t>groups</w:t>
+      </w:r>
+      <w:r>
+        <w:rPr>
+          <w:rFonts w:ascii="Times New Roman" w:hAnsi="Times New Roman" w:cs="Times New Roman"/>
+        </w:rPr>
+        <w:t xml:space="preserve"> were detected in Organic Lake: </w:t>
+      </w:r>
+      <w:r>
+        <w:rPr>
+          <w:rFonts w:ascii="Times New Roman" w:hAnsi="Times New Roman" w:cs="Times New Roman"/>
+        </w:rPr>
+        <w:t xml:space="preserve">SUL-dddL </w:t>
+      </w:r>
+      <w:r>
+        <w:rPr>
+          <w:rFonts w:ascii="Times New Roman" w:hAnsi="Times New Roman" w:cs="Times New Roman"/>
+        </w:rPr>
+        <w:t xml:space="preserve">and a </w:t>
+      </w:r>
+      <w:r>
+        <w:rPr>
+          <w:rFonts w:ascii="Times New Roman" w:hAnsi="Times New Roman" w:cs="Times New Roman"/>
+        </w:rPr>
+        <w:t xml:space="preserve">MAR-dddL </w:t>
+      </w:r>
+      <w:r>
+        <w:rPr>
+          <w:rFonts w:ascii="Times New Roman" w:hAnsi="Times New Roman" w:cs="Times New Roman"/>
+        </w:rPr>
+        <w:t>(Figure S8</w:t>
+      </w:r>
+      <w:r>
+        <w:rPr>
+          <w:rFonts w:ascii="Times New Roman" w:hAnsi="Times New Roman" w:cs="Times New Roman"/>
+        </w:rPr>
+        <w:t>)</w:t>
+      </w:r>
+      <w:r>
+        <w:rPr>
+          <w:rFonts w:ascii="Times New Roman" w:hAnsi="Times New Roman" w:cs="Times New Roman"/>
+        </w:rPr>
+        <w:t xml:space="preserve">. </w:t>
+      </w:r>
+      <w:r>
+        <w:rPr>
+          <w:rFonts w:ascii="Times New Roman" w:hAnsi="Times New Roman" w:cs="Times New Roman"/>
+        </w:rPr>
+        <w:t>SUL-dddL clusters</w:t>
+      </w:r>
+      <w:r>
+        <w:rPr>
+          <w:rFonts w:ascii="Times New Roman" w:hAnsi="Times New Roman" w:cs="Times New Roman"/>
+        </w:rPr>
+        <w:t xml:space="preserve"> </w:t>
+      </w:r>
+      <w:r>
+        <w:rPr>
+          <w:rFonts w:ascii="Times New Roman" w:hAnsi="Times New Roman" w:cs="Times New Roman"/>
+        </w:rPr>
+        <w:t xml:space="preserve">with </w:t>
+      </w:r>
+      <w:r>
+        <w:rPr>
+          <w:rFonts w:ascii="Times New Roman" w:hAnsi="Times New Roman" w:cs="Times New Roman"/>
+          <w:i/>
+        </w:rPr>
+        <w:t xml:space="preserve">Sulfitobacter </w:t>
+      </w:r>
+      <w:r>
+        <w:rPr>
+          <w:rFonts w:ascii="Times New Roman" w:hAnsi="Times New Roman" w:cs="Times New Roman"/>
+        </w:rPr>
+        <w:t>sp. EE-36</w:t>
+      </w:r>
+      <w:r>
+        <w:rPr>
+          <w:rFonts w:ascii="Times New Roman" w:hAnsi="Times New Roman" w:cs="Times New Roman"/>
+        </w:rPr>
+        <w:t xml:space="preserve"> </w:t>
+      </w:r>
+      <w:r>
+        <w:rPr>
+          <w:rFonts w:ascii="Times New Roman" w:hAnsi="Times New Roman" w:cs="Times New Roman"/>
+        </w:rPr>
+        <w:t xml:space="preserve">while </w:t>
+      </w:r>
+      <w:r>
+        <w:rPr>
+          <w:rFonts w:ascii="Times New Roman" w:hAnsi="Times New Roman" w:cs="Times New Roman"/>
+        </w:rPr>
+        <w:t>MAR-dddL</w:t>
+      </w:r>
+      <w:r>
+        <w:rPr>
+          <w:rFonts w:ascii="Times New Roman" w:hAnsi="Times New Roman" w:cs="Times New Roman"/>
+        </w:rPr>
+        <w:t xml:space="preserve"> </w:t>
+      </w:r>
+      <w:r>
+        <w:rPr>
+          <w:rFonts w:ascii="Times New Roman" w:hAnsi="Times New Roman" w:cs="Times New Roman"/>
+        </w:rPr>
+        <w:t xml:space="preserve">groups with a </w:t>
+      </w:r>
+      <w:r>
+        <w:rPr>
+          <w:rFonts w:ascii="Times New Roman" w:hAnsi="Times New Roman" w:cs="Times New Roman"/>
+        </w:rPr>
+        <w:t>hypothetical protein</w:t>
+      </w:r>
+      <w:r>
+        <w:rPr>
+          <w:rFonts w:ascii="Times New Roman" w:hAnsi="Times New Roman" w:cs="Times New Roman"/>
+        </w:rPr>
+        <w:t xml:space="preserve"> from </w:t>
+      </w:r>
+      <w:r>
+        <w:rPr>
+          <w:rFonts w:ascii="Times New Roman" w:hAnsi="Times New Roman" w:cs="Times New Roman"/>
+          <w:i/>
+        </w:rPr>
+        <w:t xml:space="preserve">Marinobacter manganoxydans </w:t>
+      </w:r>
+      <w:r>
+        <w:rPr>
+          <w:rFonts w:ascii="Times New Roman" w:hAnsi="Times New Roman" w:cs="Times New Roman"/>
+        </w:rPr>
+        <w:t>MnI7-9</w:t>
+      </w:r>
+      <w:r>
+        <w:rPr>
+          <w:rFonts w:ascii="Times New Roman" w:hAnsi="Times New Roman" w:cs="Times New Roman"/>
+        </w:rPr>
+        <w:t xml:space="preserve">. This finding suggests </w:t>
+      </w:r>
+      <w:r>
+        <w:rPr>
+          <w:rFonts w:ascii="Times New Roman" w:hAnsi="Times New Roman" w:cs="Times New Roman"/>
+        </w:rPr>
+        <w:t xml:space="preserve">MAR-dddL clade </w:t>
+      </w:r>
+      <w:r>
+        <w:rPr>
+          <w:rFonts w:ascii="Times New Roman" w:hAnsi="Times New Roman" w:cs="Times New Roman"/>
+        </w:rPr>
+        <w:t xml:space="preserve">is an unrecognized </w:t>
+      </w:r>
+      <w:r>
+        <w:rPr>
+          <w:rFonts w:ascii="Times New Roman" w:hAnsi="Times New Roman" w:cs="Times New Roman"/>
+        </w:rPr>
+        <w:t>branch</w:t>
+      </w:r>
+      <w:r>
+        <w:rPr>
+          <w:rFonts w:ascii="Times New Roman" w:hAnsi="Times New Roman" w:cs="Times New Roman"/>
+        </w:rPr>
+        <w:t xml:space="preserve"> of </w:t>
+      </w:r>
+      <w:r>
+        <w:rPr>
+          <w:rFonts w:ascii="Times New Roman" w:hAnsi="Times New Roman" w:cs="Times New Roman"/>
+        </w:rPr>
+        <w:t>this</w:t>
+      </w:r>
+      <w:r>
+        <w:rPr>
+          <w:rFonts w:ascii="Times New Roman" w:hAnsi="Times New Roman" w:cs="Times New Roman"/>
+        </w:rPr>
+        <w:t xml:space="preserve"> enzyme family</w:t>
+      </w:r>
+      <w:r>
+        <w:rPr>
+          <w:rFonts w:ascii="Times New Roman" w:hAnsi="Times New Roman" w:cs="Times New Roman"/>
+        </w:rPr>
+        <w:t xml:space="preserve"> </w:t>
+      </w:r>
+      <w:r>
+        <w:rPr>
+          <w:rFonts w:ascii="Times New Roman" w:hAnsi="Times New Roman" w:cs="Times New Roman"/>
+        </w:rPr>
+        <w:t>linked to</w:t>
+      </w:r>
+      <w:r>
+        <w:rPr>
+          <w:rFonts w:ascii="Times New Roman" w:hAnsi="Times New Roman" w:cs="Times New Roman"/>
+        </w:rPr>
+        <w:t xml:space="preserve"> </w:t>
+      </w:r>
+      <w:r>
+        <w:rPr>
+          <w:rFonts w:ascii="Times New Roman" w:hAnsi="Times New Roman" w:cs="Times New Roman"/>
+          <w:i/>
+        </w:rPr>
+        <w:t>Gammaproteobacteria</w:t>
+      </w:r>
+      <w:r>
+        <w:rPr>
+          <w:rFonts w:ascii="Times New Roman" w:hAnsi="Times New Roman" w:cs="Times New Roman"/>
+        </w:rPr>
+        <w:t>. W</w:t>
+      </w:r>
+      <w:r>
+        <w:rPr>
+          <w:rFonts w:ascii="Times New Roman" w:hAnsi="Times New Roman" w:cs="Times New Roman"/>
+        </w:rPr>
+        <w:t>hether</w:t>
+      </w:r>
+      <w:r>
+        <w:rPr>
+          <w:rFonts w:ascii="Times New Roman" w:hAnsi="Times New Roman" w:cs="Times New Roman"/>
+        </w:rPr>
+        <w:t xml:space="preserve"> it confers the Ddd phenotype</w:t>
+      </w:r>
+      <w:r>
+        <w:rPr>
+          <w:rFonts w:ascii="Times New Roman" w:hAnsi="Times New Roman" w:cs="Times New Roman"/>
+        </w:rPr>
+        <w:t xml:space="preserve"> require</w:t>
+      </w:r>
+      <w:r>
+        <w:rPr>
+          <w:rFonts w:ascii="Times New Roman" w:hAnsi="Times New Roman" w:cs="Times New Roman"/>
+        </w:rPr>
+        <w:t>s</w:t>
+      </w:r>
+      <w:r>
+        <w:rPr>
+          <w:rFonts w:ascii="Times New Roman" w:hAnsi="Times New Roman" w:cs="Times New Roman"/>
+        </w:rPr>
+        <w:t xml:space="preserve"> further confirmation</w:t>
+      </w:r>
+      <w:r>
+        <w:rPr>
+          <w:rFonts w:ascii="Times New Roman" w:hAnsi="Times New Roman" w:cs="Times New Roman"/>
+        </w:rPr>
+        <w:t xml:space="preserve"> although in </w:t>
+      </w:r>
+      <w:r>
+        <w:rPr>
+          <w:rFonts w:ascii="Times New Roman" w:hAnsi="Times New Roman" w:cs="Times New Roman"/>
+          <w:i/>
+        </w:rPr>
+        <w:t xml:space="preserve">Sulfitobacter </w:t>
+      </w:r>
+      <w:r>
+        <w:rPr>
+          <w:rFonts w:ascii="Times New Roman" w:hAnsi="Times New Roman" w:cs="Times New Roman"/>
+        </w:rPr>
+        <w:t xml:space="preserve">sp. EE-36 the </w:t>
+      </w:r>
+      <w:r>
+        <w:rPr>
+          <w:rFonts w:ascii="Times New Roman" w:hAnsi="Times New Roman" w:cs="Times New Roman"/>
+          <w:i/>
+        </w:rPr>
+        <w:t>dddL</w:t>
+      </w:r>
+      <w:r>
+        <w:rPr>
+          <w:rFonts w:ascii="Times New Roman" w:hAnsi="Times New Roman" w:cs="Times New Roman"/>
+        </w:rPr>
+        <w:t xml:space="preserve"> gene alone is sufficient for DMS generation (Curson </w:t>
+      </w:r>
+      <w:r>
+        <w:rPr>
+          <w:rFonts w:ascii="Times New Roman" w:hAnsi="Times New Roman" w:cs="Times New Roman"/>
+          <w:i/>
+        </w:rPr>
+        <w:t>et al.</w:t>
+      </w:r>
+      <w:r>
+        <w:rPr>
+          <w:rFonts w:ascii="Times New Roman" w:hAnsi="Times New Roman" w:cs="Times New Roman"/>
+        </w:rPr>
+        <w:t>, 2008)</w:t>
+      </w:r>
+      <w:r>
+        <w:rPr>
+          <w:rFonts w:ascii="Times New Roman" w:hAnsi="Times New Roman" w:cs="Times New Roman"/>
+        </w:rPr>
+        <w:t xml:space="preserve">. </w:t>
+      </w:r>
+      <w:r>
+        <w:rPr>
+          <w:rFonts w:ascii="Times New Roman" w:hAnsi="Times New Roman" w:cs="Times New Roman"/>
+        </w:rPr>
+        <w:t>Both are predominantly located</w:t>
+      </w:r>
+      <w:r>
+        <w:rPr>
+          <w:rFonts w:ascii="Times New Roman" w:hAnsi="Times New Roman" w:cs="Times New Roman"/>
+        </w:rPr>
+        <w:t xml:space="preserve"> </w:t>
+      </w:r>
+      <w:r>
+        <w:rPr>
+          <w:rFonts w:ascii="Times New Roman" w:hAnsi="Times New Roman" w:cs="Times New Roman"/>
+        </w:rPr>
+        <w:t xml:space="preserve">on the 0.8 µm fraction, which suggests the origin of both Organic Lake </w:t>
       </w:r>
       <w:r>
         <w:rPr>
@@ -19146,32 +20120,108 @@
         <w:rPr>
           <w:rFonts w:ascii="Times New Roman" w:hAnsi="Times New Roman" w:cs="Times New Roman"/>
         </w:rPr>
-        <w:t>P</w:t>
-      </w:r>
-      <w:r>
-        <w:rPr>
-          <w:rFonts w:ascii="Times New Roman" w:hAnsi="Times New Roman" w:cs="Times New Roman"/>
-        </w:rPr>
-        <w:t xml:space="preserve">, were detected in Organic Lake at levels comparable to other dominant processes such as respiration and fermentation (Figure 4C). </w:t>
-      </w:r>
-      <w:r>
-        <w:rPr>
-          <w:rFonts w:ascii="Times New Roman" w:hAnsi="Times New Roman" w:cs="Times New Roman"/>
-        </w:rPr>
-        <w:t xml:space="preserve">These enzymes catalyse the breakdown of DMSP forming DMS as a by-product and this process is the major source of DMS in the marine environment (reviewed in Curson </w:t>
-      </w:r>
-      <w:r>
-        <w:rPr>
-          <w:rFonts w:ascii="Times New Roman" w:hAnsi="Times New Roman" w:cs="Times New Roman"/>
-          <w:i/>
-        </w:rPr>
-        <w:t>et al.</w:t>
-      </w:r>
-      <w:r>
-        <w:rPr>
-          <w:rFonts w:ascii="Times New Roman" w:hAnsi="Times New Roman" w:cs="Times New Roman"/>
-        </w:rPr>
-        <w:t xml:space="preserve">, 2011b). </w:t>
+        <w:t>L</w:t>
+      </w:r>
+      <w:r>
+        <w:rPr>
+          <w:rFonts w:ascii="Times New Roman" w:hAnsi="Times New Roman" w:cs="Times New Roman"/>
+          <w:i/>
+        </w:rPr>
+        <w:t xml:space="preserve"> </w:t>
+      </w:r>
+      <w:r>
+        <w:rPr>
+          <w:rFonts w:ascii="Times New Roman" w:hAnsi="Times New Roman" w:cs="Times New Roman"/>
+        </w:rPr>
+        <w:t xml:space="preserve">types are </w:t>
+      </w:r>
+      <w:r>
+        <w:rPr>
+          <w:rFonts w:ascii="Times New Roman" w:hAnsi="Times New Roman" w:cs="Times New Roman"/>
+          <w:i/>
+        </w:rPr>
+        <w:t>Gammaproteobacteria</w:t>
+      </w:r>
+      <w:r>
+        <w:rPr>
+          <w:rFonts w:ascii="Times New Roman" w:hAnsi="Times New Roman" w:cs="Times New Roman"/>
+        </w:rPr>
+        <w:t xml:space="preserve">. The </w:t>
+      </w:r>
+      <w:r>
+        <w:rPr>
+          <w:rFonts w:ascii="Times New Roman" w:hAnsi="Times New Roman" w:cs="Times New Roman"/>
+        </w:rPr>
+        <w:t xml:space="preserve">MAR-dddL </w:t>
+      </w:r>
+      <w:r>
+        <w:rPr>
+          <w:rFonts w:ascii="Times New Roman" w:hAnsi="Times New Roman" w:cs="Times New Roman"/>
+        </w:rPr>
+        <w:t xml:space="preserve">fits the distribution of </w:t>
+      </w:r>
+      <w:r>
+        <w:rPr>
+          <w:rFonts w:ascii="Times New Roman" w:hAnsi="Times New Roman" w:cs="Times New Roman"/>
+          <w:i/>
+        </w:rPr>
+        <w:t>Marinobacter</w:t>
+      </w:r>
+      <w:r>
+        <w:rPr>
+          <w:rFonts w:ascii="Times New Roman" w:hAnsi="Times New Roman" w:cs="Times New Roman"/>
+        </w:rPr>
+        <w:t xml:space="preserve"> while </w:t>
+      </w:r>
+      <w:r>
+        <w:rPr>
+          <w:rFonts w:ascii="Times New Roman" w:hAnsi="Times New Roman" w:cs="Times New Roman"/>
+        </w:rPr>
+        <w:t xml:space="preserve">the abundance of SUL-dddL </w:t>
+      </w:r>
+      <w:r>
+        <w:rPr>
+          <w:rFonts w:ascii="Times New Roman" w:hAnsi="Times New Roman" w:cs="Times New Roman"/>
+        </w:rPr>
+        <w:t xml:space="preserve">at 6.5 m indicates </w:t>
+      </w:r>
+      <w:r>
+        <w:rPr>
+          <w:rFonts w:ascii="Times New Roman" w:hAnsi="Times New Roman" w:cs="Times New Roman"/>
+        </w:rPr>
+        <w:t xml:space="preserve">this homolog originated from </w:t>
+      </w:r>
+      <w:r>
+        <w:rPr>
+          <w:rFonts w:ascii="Times New Roman" w:hAnsi="Times New Roman" w:cs="Times New Roman"/>
+          <w:i/>
+        </w:rPr>
+        <w:t xml:space="preserve">Psychromonas </w:t>
+      </w:r>
+      <w:r>
+        <w:rPr>
+          <w:rFonts w:ascii="Times New Roman" w:hAnsi="Times New Roman" w:cs="Times New Roman"/>
+        </w:rPr>
+        <w:t xml:space="preserve">or </w:t>
+      </w:r>
+      <w:r>
+        <w:rPr>
+          <w:rFonts w:ascii="Times New Roman" w:hAnsi="Times New Roman" w:cs="Times New Roman"/>
+          <w:i/>
+        </w:rPr>
+        <w:t>Halomonas</w:t>
+      </w:r>
+      <w:r>
+        <w:rPr>
+          <w:rFonts w:ascii="Times New Roman" w:hAnsi="Times New Roman" w:cs="Times New Roman"/>
+        </w:rPr>
+        <w:t xml:space="preserve"> which are predominant at 6.5 m.</w:t>
+      </w:r>
+      <w:r>
+        <w:rPr>
+          <w:rFonts w:ascii="Times New Roman" w:hAnsi="Times New Roman" w:cs="Times New Roman"/>
+        </w:rPr>
+        <w:t xml:space="preserve"> </w:t>
       </w:r>
     </w:p>
     <w:p>
@@ -19182,929 +20232,79 @@
           <w:rFonts w:ascii="Times New Roman" w:hAnsi="Times New Roman" w:cs="Times New Roman"/>
         </w:rPr>
       </w:pPr>
+      <w:r>
+        <w:rPr>
+          <w:rFonts w:ascii="Times New Roman" w:hAnsi="Times New Roman" w:cs="Times New Roman"/>
+          <w:highlight w:val="yellow"/>
+        </w:rPr>
+        <w:t>*dddP</w:t>
+      </w:r>
+      <w:r>
+        <w:rPr>
+          <w:rFonts w:ascii="Times New Roman" w:hAnsi="Times New Roman" w:cs="Times New Roman"/>
+        </w:rPr>
+        <w:t xml:space="preserve"> </w:t>
+      </w:r>
+      <w:r>
+        <w:rPr>
+          <w:rFonts w:ascii="Times New Roman" w:hAnsi="Times New Roman" w:cs="Times New Roman"/>
+        </w:rPr>
+        <w:t>*</w:t>
+      </w:r>
+      <w:r>
+        <w:rPr>
+          <w:rFonts w:ascii="Times New Roman" w:hAnsi="Times New Roman" w:cs="Times New Roman"/>
+          <w:highlight w:val="yellow"/>
+        </w:rPr>
+        <w:t>Why do DMSP lysis?</w:t>
+      </w:r>
+      <w:r>
+        <w:rPr>
+          <w:rFonts w:ascii="Times New Roman" w:hAnsi="Times New Roman" w:cs="Times New Roman"/>
+        </w:rPr>
+        <w:t xml:space="preserve"> </w:t>
+      </w:r>
       <w:proofErr w:type="gramStart"/>
       <w:r>
         <w:rPr>
           <w:rFonts w:ascii="Times New Roman" w:hAnsi="Times New Roman" w:cs="Times New Roman"/>
         </w:rPr>
-        <w:t>Ddd</w:t>
-      </w:r>
-      <w:r>
-        <w:rPr>
-          <w:rFonts w:ascii="Times New Roman" w:hAnsi="Times New Roman" w:cs="Times New Roman"/>
-        </w:rPr>
-        <w:t>D</w:t>
-      </w:r>
-      <w:r>
-        <w:rPr>
-          <w:rFonts w:ascii="Times New Roman" w:hAnsi="Times New Roman" w:cs="Times New Roman"/>
-        </w:rPr>
-        <w:t>,</w:t>
+        <w:t>energy</w:t>
       </w:r>
       <w:proofErr w:type="gramEnd"/>
       <w:r>
         <w:rPr>
           <w:rFonts w:ascii="Times New Roman" w:hAnsi="Times New Roman" w:cs="Times New Roman"/>
         </w:rPr>
-        <w:t xml:space="preserve"> </w:t>
-      </w:r>
-      <w:r>
-        <w:rPr>
-          <w:rFonts w:ascii="Times New Roman" w:hAnsi="Times New Roman" w:cs="Times New Roman"/>
-        </w:rPr>
-        <w:t>was the most abundant of the Organic Lake DMSP lyases (70%)</w:t>
-      </w:r>
-      <w:r>
-        <w:rPr>
-          <w:rFonts w:ascii="Times New Roman" w:hAnsi="Times New Roman" w:cs="Times New Roman"/>
-        </w:rPr>
-        <w:t xml:space="preserve"> and comprised </w:t>
-      </w:r>
-      <w:r>
-        <w:rPr>
-          <w:rFonts w:ascii="Times New Roman" w:hAnsi="Times New Roman" w:cs="Times New Roman"/>
-        </w:rPr>
-        <w:t xml:space="preserve">two main </w:t>
-      </w:r>
-      <w:r>
-        <w:rPr>
-          <w:rFonts w:ascii="Times New Roman" w:hAnsi="Times New Roman" w:cs="Times New Roman"/>
-        </w:rPr>
-        <w:t>Ddd</w:t>
-      </w:r>
-      <w:r>
-        <w:rPr>
-          <w:rFonts w:ascii="Times New Roman" w:hAnsi="Times New Roman" w:cs="Times New Roman"/>
-        </w:rPr>
-        <w:t>D</w:t>
-      </w:r>
-      <w:r>
-        <w:rPr>
-          <w:rFonts w:ascii="Times New Roman" w:hAnsi="Times New Roman" w:cs="Times New Roman"/>
-          <w:i/>
-        </w:rPr>
-        <w:t xml:space="preserve"> </w:t>
-      </w:r>
-      <w:r>
-        <w:rPr>
-          <w:rFonts w:ascii="Times New Roman" w:hAnsi="Times New Roman" w:cs="Times New Roman"/>
-        </w:rPr>
-        <w:t>types</w:t>
-      </w:r>
-      <w:r>
-        <w:rPr>
-          <w:rFonts w:ascii="Times New Roman" w:hAnsi="Times New Roman" w:cs="Times New Roman"/>
-        </w:rPr>
-        <w:t xml:space="preserve">: </w:t>
-      </w:r>
-      <w:r>
-        <w:rPr>
-          <w:rFonts w:ascii="Times New Roman" w:hAnsi="Times New Roman" w:cs="Times New Roman"/>
-        </w:rPr>
-        <w:t xml:space="preserve">MAR-dddD </w:t>
-      </w:r>
-      <w:r>
-        <w:rPr>
-          <w:rFonts w:ascii="Times New Roman" w:hAnsi="Times New Roman" w:cs="Times New Roman"/>
-        </w:rPr>
-        <w:t>and</w:t>
-      </w:r>
-      <w:r>
-        <w:rPr>
-          <w:rFonts w:ascii="Times New Roman" w:hAnsi="Times New Roman" w:cs="Times New Roman"/>
-        </w:rPr>
-        <w:t xml:space="preserve"> OL-dddD</w:t>
-      </w:r>
-      <w:r>
-        <w:rPr>
-          <w:rFonts w:ascii="Times New Roman" w:hAnsi="Times New Roman" w:cs="Times New Roman"/>
-        </w:rPr>
-        <w:t xml:space="preserve"> (Figure S7</w:t>
-      </w:r>
-      <w:r>
-        <w:rPr>
-          <w:rFonts w:ascii="Times New Roman" w:hAnsi="Times New Roman" w:cs="Times New Roman"/>
-        </w:rPr>
-        <w:t>)</w:t>
-      </w:r>
-      <w:r>
-        <w:rPr>
-          <w:rFonts w:ascii="Times New Roman" w:hAnsi="Times New Roman" w:cs="Times New Roman"/>
-        </w:rPr>
-        <w:t xml:space="preserve">. </w:t>
-      </w:r>
-      <w:r>
-        <w:rPr>
-          <w:rFonts w:ascii="Times New Roman" w:hAnsi="Times New Roman" w:cs="Times New Roman"/>
-        </w:rPr>
-        <w:t>MAR-dddD</w:t>
-      </w:r>
-      <w:r>
-        <w:rPr>
-          <w:rFonts w:ascii="Times New Roman" w:hAnsi="Times New Roman" w:cs="Times New Roman"/>
-        </w:rPr>
-        <w:t xml:space="preserve"> grouped with a </w:t>
-      </w:r>
-      <w:r>
-        <w:rPr>
-          <w:rFonts w:ascii="Times New Roman" w:hAnsi="Times New Roman" w:cs="Times New Roman"/>
-          <w:i/>
-        </w:rPr>
-        <w:t>Marinobacter</w:t>
-      </w:r>
-      <w:r>
-        <w:rPr>
-          <w:rFonts w:ascii="Times New Roman" w:hAnsi="Times New Roman" w:cs="Times New Roman"/>
-        </w:rPr>
-        <w:t xml:space="preserve"> sp. ELB17 homolog and </w:t>
-      </w:r>
-      <w:r>
-        <w:rPr>
-          <w:rFonts w:ascii="Times New Roman" w:hAnsi="Times New Roman" w:cs="Times New Roman"/>
-        </w:rPr>
-        <w:t xml:space="preserve">had a distribution </w:t>
-      </w:r>
-      <w:r>
-        <w:rPr>
-          <w:rFonts w:ascii="Times New Roman" w:hAnsi="Times New Roman" w:cs="Times New Roman"/>
-        </w:rPr>
-        <w:t xml:space="preserve">consistent with </w:t>
-      </w:r>
-      <w:r>
-        <w:rPr>
-          <w:rFonts w:ascii="Times New Roman" w:hAnsi="Times New Roman" w:cs="Times New Roman"/>
-        </w:rPr>
-        <w:t xml:space="preserve">that of </w:t>
-      </w:r>
-      <w:r>
-        <w:rPr>
-          <w:rFonts w:ascii="Times New Roman" w:hAnsi="Times New Roman" w:cs="Times New Roman"/>
-          <w:i/>
-        </w:rPr>
-        <w:t>Marinobacter</w:t>
-      </w:r>
-      <w:r>
-        <w:rPr>
-          <w:rFonts w:ascii="Times New Roman" w:hAnsi="Times New Roman" w:cs="Times New Roman"/>
-          <w:i/>
-        </w:rPr>
-        <w:t xml:space="preserve"> </w:t>
-      </w:r>
-      <w:r>
-        <w:rPr>
-          <w:rFonts w:ascii="Times New Roman" w:hAnsi="Times New Roman" w:cs="Times New Roman"/>
-        </w:rPr>
-        <w:t>(Figure S7</w:t>
-      </w:r>
-      <w:r>
-        <w:rPr>
-          <w:rFonts w:ascii="Times New Roman" w:hAnsi="Times New Roman" w:cs="Times New Roman"/>
-        </w:rPr>
-        <w:t>)</w:t>
-      </w:r>
-      <w:r>
-        <w:rPr>
-          <w:rFonts w:ascii="Times New Roman" w:hAnsi="Times New Roman" w:cs="Times New Roman"/>
-        </w:rPr>
-        <w:t xml:space="preserve">. </w:t>
-      </w:r>
-      <w:r>
-        <w:rPr>
-          <w:rFonts w:ascii="Times New Roman" w:hAnsi="Times New Roman" w:cs="Times New Roman"/>
-        </w:rPr>
-        <w:t>OL-dddD</w:t>
-      </w:r>
-      <w:r>
-        <w:rPr>
-          <w:rFonts w:ascii="Times New Roman" w:hAnsi="Times New Roman" w:cs="Times New Roman"/>
-        </w:rPr>
-        <w:t xml:space="preserve"> </w:t>
-      </w:r>
-      <w:r>
-        <w:rPr>
-          <w:rFonts w:ascii="Times New Roman" w:hAnsi="Times New Roman" w:cs="Times New Roman"/>
-        </w:rPr>
-        <w:t xml:space="preserve">had </w:t>
-      </w:r>
-      <w:r>
-        <w:rPr>
-          <w:rFonts w:ascii="Times New Roman" w:hAnsi="Times New Roman" w:cs="Times New Roman"/>
-        </w:rPr>
-        <w:t>high</w:t>
-      </w:r>
-      <w:r>
-        <w:rPr>
-          <w:rFonts w:ascii="Times New Roman" w:hAnsi="Times New Roman" w:cs="Times New Roman"/>
-        </w:rPr>
-        <w:t>est</w:t>
-      </w:r>
-      <w:r>
-        <w:rPr>
-          <w:rFonts w:ascii="Times New Roman" w:hAnsi="Times New Roman" w:cs="Times New Roman"/>
-        </w:rPr>
-        <w:t xml:space="preserve"> identity</w:t>
-      </w:r>
-      <w:r>
-        <w:rPr>
-          <w:rFonts w:ascii="Times New Roman" w:hAnsi="Times New Roman" w:cs="Times New Roman"/>
-        </w:rPr>
-        <w:t xml:space="preserve"> </w:t>
-      </w:r>
-      <w:r>
-        <w:rPr>
-          <w:rFonts w:ascii="Times New Roman" w:hAnsi="Times New Roman" w:cs="Times New Roman"/>
-        </w:rPr>
-        <w:t>(~80</w:t>
-      </w:r>
-      <w:r>
-        <w:rPr>
-          <w:rFonts w:ascii="Times New Roman" w:hAnsi="Times New Roman" w:cs="Times New Roman"/>
-        </w:rPr>
-        <w:t xml:space="preserve">%) </w:t>
-      </w:r>
-      <w:r>
-        <w:rPr>
-          <w:rFonts w:ascii="Times New Roman" w:hAnsi="Times New Roman" w:cs="Times New Roman"/>
-        </w:rPr>
-        <w:t xml:space="preserve">to </w:t>
-      </w:r>
-      <w:r>
-        <w:rPr>
-          <w:rFonts w:ascii="Times New Roman" w:hAnsi="Times New Roman" w:cs="Times New Roman"/>
-          <w:i/>
-        </w:rPr>
-        <w:t>ddd</w:t>
-      </w:r>
-      <w:r>
-        <w:rPr>
-          <w:rFonts w:ascii="Times New Roman" w:hAnsi="Times New Roman" w:cs="Times New Roman"/>
-        </w:rPr>
-        <w:t>D</w:t>
-      </w:r>
-      <w:r>
-        <w:rPr>
-          <w:rFonts w:ascii="Times New Roman" w:hAnsi="Times New Roman" w:cs="Times New Roman"/>
-          <w:i/>
-        </w:rPr>
-        <w:t xml:space="preserve"> </w:t>
-      </w:r>
-      <w:r>
-        <w:rPr>
-          <w:rFonts w:ascii="Times New Roman" w:hAnsi="Times New Roman" w:cs="Times New Roman"/>
-        </w:rPr>
-        <w:t xml:space="preserve">from </w:t>
-      </w:r>
-      <w:r>
-        <w:rPr>
-          <w:rFonts w:ascii="Times New Roman" w:hAnsi="Times New Roman" w:cs="Times New Roman"/>
-          <w:i/>
-        </w:rPr>
-        <w:t xml:space="preserve">Halomonas </w:t>
-      </w:r>
-      <w:r>
-        <w:rPr>
-          <w:rFonts w:ascii="Times New Roman" w:hAnsi="Times New Roman" w:cs="Times New Roman"/>
-        </w:rPr>
-        <w:t xml:space="preserve">sp. </w:t>
-      </w:r>
-      <w:r>
-        <w:rPr>
-          <w:rFonts w:ascii="Times New Roman" w:hAnsi="Times New Roman" w:cs="Times New Roman"/>
-        </w:rPr>
-        <w:t>HTNK</w:t>
-      </w:r>
-      <w:r>
-        <w:rPr>
-          <w:rFonts w:ascii="Times New Roman" w:hAnsi="Times New Roman" w:cs="Times New Roman"/>
-        </w:rPr>
-        <w:t xml:space="preserve">. </w:t>
-      </w:r>
-      <w:r>
-        <w:rPr>
-          <w:rFonts w:ascii="Times New Roman" w:hAnsi="Times New Roman" w:cs="Times New Roman"/>
-        </w:rPr>
-        <w:t>T</w:t>
-      </w:r>
-      <w:r>
-        <w:rPr>
-          <w:rFonts w:ascii="Times New Roman" w:hAnsi="Times New Roman" w:cs="Times New Roman"/>
-        </w:rPr>
-        <w:t xml:space="preserve">he </w:t>
-      </w:r>
-      <w:r>
-        <w:rPr>
-          <w:rFonts w:ascii="Times New Roman" w:hAnsi="Times New Roman" w:cs="Times New Roman"/>
-        </w:rPr>
-        <w:t>abundance</w:t>
-      </w:r>
-      <w:r>
-        <w:rPr>
-          <w:rFonts w:ascii="Times New Roman" w:hAnsi="Times New Roman" w:cs="Times New Roman"/>
-        </w:rPr>
-        <w:t xml:space="preserve"> </w:t>
-      </w:r>
-      <w:r>
-        <w:rPr>
-          <w:rFonts w:ascii="Times New Roman" w:hAnsi="Times New Roman" w:cs="Times New Roman"/>
-        </w:rPr>
-        <w:t xml:space="preserve">of OL-dddD </w:t>
-      </w:r>
-      <w:r>
-        <w:rPr>
-          <w:rFonts w:ascii="Times New Roman" w:hAnsi="Times New Roman" w:cs="Times New Roman"/>
-        </w:rPr>
-        <w:t xml:space="preserve">on </w:t>
-      </w:r>
-      <w:r>
-        <w:rPr>
-          <w:rFonts w:ascii="Times New Roman" w:hAnsi="Times New Roman" w:cs="Times New Roman"/>
-        </w:rPr>
-        <w:t xml:space="preserve">the </w:t>
-      </w:r>
-      <w:r>
-        <w:rPr>
-          <w:rFonts w:ascii="Times New Roman" w:hAnsi="Times New Roman" w:cs="Times New Roman"/>
-        </w:rPr>
-        <w:t>3.0 µm fraction</w:t>
-      </w:r>
-      <w:r>
-        <w:rPr>
-          <w:rFonts w:ascii="Times New Roman" w:hAnsi="Times New Roman" w:cs="Times New Roman"/>
-        </w:rPr>
-        <w:t xml:space="preserve"> suggests </w:t>
-      </w:r>
-      <w:r>
-        <w:rPr>
-          <w:rFonts w:ascii="Times New Roman" w:hAnsi="Times New Roman" w:cs="Times New Roman"/>
-          <w:i/>
-        </w:rPr>
-        <w:t>Rhodobacteraceae</w:t>
-      </w:r>
-      <w:r>
-        <w:rPr>
-          <w:rFonts w:ascii="Times New Roman" w:hAnsi="Times New Roman" w:cs="Times New Roman"/>
-        </w:rPr>
-        <w:t xml:space="preserve"> </w:t>
-      </w:r>
-      <w:r>
-        <w:rPr>
-          <w:rFonts w:ascii="Times New Roman" w:hAnsi="Times New Roman" w:cs="Times New Roman"/>
-        </w:rPr>
-        <w:t xml:space="preserve">as </w:t>
-      </w:r>
-      <w:r>
-        <w:rPr>
-          <w:rFonts w:ascii="Times New Roman" w:hAnsi="Times New Roman" w:cs="Times New Roman"/>
-        </w:rPr>
-        <w:t xml:space="preserve">the </w:t>
-      </w:r>
-      <w:r>
-        <w:rPr>
-          <w:rFonts w:ascii="Times New Roman" w:hAnsi="Times New Roman" w:cs="Times New Roman"/>
-        </w:rPr>
-        <w:t>most likely origin</w:t>
-      </w:r>
-      <w:r>
-        <w:rPr>
-          <w:rFonts w:ascii="Times New Roman" w:hAnsi="Times New Roman" w:cs="Times New Roman"/>
-        </w:rPr>
-        <w:t xml:space="preserve"> (Figure S7</w:t>
-      </w:r>
-      <w:r>
-        <w:rPr>
-          <w:rFonts w:ascii="Times New Roman" w:hAnsi="Times New Roman" w:cs="Times New Roman"/>
-        </w:rPr>
-        <w:t>)</w:t>
-      </w:r>
-      <w:r>
-        <w:rPr>
-          <w:rFonts w:ascii="Times New Roman" w:hAnsi="Times New Roman" w:cs="Times New Roman"/>
-        </w:rPr>
-        <w:t xml:space="preserve"> rather than </w:t>
-      </w:r>
-      <w:r>
-        <w:rPr>
-          <w:rFonts w:ascii="Times New Roman" w:hAnsi="Times New Roman" w:cs="Times New Roman"/>
-          <w:i/>
-        </w:rPr>
-        <w:t>Halomonas</w:t>
-      </w:r>
-      <w:r>
-        <w:rPr>
-          <w:rFonts w:ascii="Times New Roman" w:hAnsi="Times New Roman" w:cs="Times New Roman"/>
-        </w:rPr>
-        <w:t>, which was restricted to the 0.8 µm fraction</w:t>
-      </w:r>
-      <w:r>
-        <w:rPr>
-          <w:rFonts w:ascii="Times New Roman" w:hAnsi="Times New Roman" w:cs="Times New Roman"/>
-        </w:rPr>
-        <w:t xml:space="preserve"> (Figure 3</w:t>
-      </w:r>
-      <w:r>
-        <w:rPr>
-          <w:rFonts w:ascii="Times New Roman" w:hAnsi="Times New Roman" w:cs="Times New Roman"/>
-        </w:rPr>
-        <w:t>)</w:t>
-      </w:r>
-      <w:r>
-        <w:rPr>
-          <w:rFonts w:ascii="Times New Roman" w:hAnsi="Times New Roman" w:cs="Times New Roman"/>
-        </w:rPr>
-        <w:t>.</w:t>
-      </w:r>
-      <w:r>
-        <w:rPr>
-          <w:rFonts w:ascii="Times New Roman" w:hAnsi="Times New Roman" w:cs="Times New Roman"/>
-        </w:rPr>
-        <w:t xml:space="preserve"> </w:t>
-      </w:r>
-      <w:r>
-        <w:rPr>
-          <w:rFonts w:ascii="Times New Roman" w:hAnsi="Times New Roman" w:cs="Times New Roman"/>
-        </w:rPr>
-        <w:t xml:space="preserve">Two </w:t>
-      </w:r>
-      <w:r>
-        <w:rPr>
-          <w:rFonts w:ascii="Times New Roman" w:hAnsi="Times New Roman" w:cs="Times New Roman"/>
-        </w:rPr>
-        <w:t>Ddd</w:t>
-      </w:r>
-      <w:r>
-        <w:rPr>
-          <w:rFonts w:ascii="Times New Roman" w:hAnsi="Times New Roman" w:cs="Times New Roman"/>
-        </w:rPr>
-        <w:t>L</w:t>
-      </w:r>
-      <w:r>
-        <w:rPr>
-          <w:rFonts w:ascii="Times New Roman" w:hAnsi="Times New Roman" w:cs="Times New Roman"/>
-          <w:i/>
-        </w:rPr>
-        <w:t xml:space="preserve"> </w:t>
-      </w:r>
-      <w:r>
-        <w:rPr>
-          <w:rFonts w:ascii="Times New Roman" w:hAnsi="Times New Roman" w:cs="Times New Roman"/>
-        </w:rPr>
-        <w:t>groups</w:t>
-      </w:r>
-      <w:r>
-        <w:rPr>
-          <w:rFonts w:ascii="Times New Roman" w:hAnsi="Times New Roman" w:cs="Times New Roman"/>
-        </w:rPr>
-        <w:t xml:space="preserve"> were detected in Organic Lake: </w:t>
-      </w:r>
-      <w:r>
-        <w:rPr>
-          <w:rFonts w:ascii="Times New Roman" w:hAnsi="Times New Roman" w:cs="Times New Roman"/>
-        </w:rPr>
-        <w:t xml:space="preserve">SUL-dddL </w:t>
-      </w:r>
-      <w:r>
-        <w:rPr>
-          <w:rFonts w:ascii="Times New Roman" w:hAnsi="Times New Roman" w:cs="Times New Roman"/>
-        </w:rPr>
-        <w:t xml:space="preserve">and a </w:t>
-      </w:r>
-      <w:r>
-        <w:rPr>
-          <w:rFonts w:ascii="Times New Roman" w:hAnsi="Times New Roman" w:cs="Times New Roman"/>
-        </w:rPr>
-        <w:t xml:space="preserve">MAR-dddL </w:t>
-      </w:r>
-      <w:r>
-        <w:rPr>
-          <w:rFonts w:ascii="Times New Roman" w:hAnsi="Times New Roman" w:cs="Times New Roman"/>
-        </w:rPr>
-        <w:t>(Figure S8</w:t>
-      </w:r>
-      <w:r>
-        <w:rPr>
-          <w:rFonts w:ascii="Times New Roman" w:hAnsi="Times New Roman" w:cs="Times New Roman"/>
-        </w:rPr>
-        <w:t>)</w:t>
-      </w:r>
-      <w:r>
-        <w:rPr>
-          <w:rFonts w:ascii="Times New Roman" w:hAnsi="Times New Roman" w:cs="Times New Roman"/>
-        </w:rPr>
-        <w:t xml:space="preserve">. </w:t>
-      </w:r>
-      <w:r>
-        <w:rPr>
-          <w:rFonts w:ascii="Times New Roman" w:hAnsi="Times New Roman" w:cs="Times New Roman"/>
-        </w:rPr>
-        <w:t>SUL-dddL clusters</w:t>
-      </w:r>
-      <w:r>
-        <w:rPr>
-          <w:rFonts w:ascii="Times New Roman" w:hAnsi="Times New Roman" w:cs="Times New Roman"/>
-        </w:rPr>
-        <w:t xml:space="preserve"> </w:t>
-      </w:r>
-      <w:r>
-        <w:rPr>
-          <w:rFonts w:ascii="Times New Roman" w:hAnsi="Times New Roman" w:cs="Times New Roman"/>
-        </w:rPr>
-        <w:t xml:space="preserve">with </w:t>
-      </w:r>
-      <w:r>
-        <w:rPr>
-          <w:rFonts w:ascii="Times New Roman" w:hAnsi="Times New Roman" w:cs="Times New Roman"/>
-          <w:i/>
-        </w:rPr>
-        <w:t xml:space="preserve">Sulfitobacter </w:t>
-      </w:r>
-      <w:r>
-        <w:rPr>
-          <w:rFonts w:ascii="Times New Roman" w:hAnsi="Times New Roman" w:cs="Times New Roman"/>
-        </w:rPr>
-        <w:t>sp. EE-36</w:t>
-      </w:r>
-      <w:r>
-        <w:rPr>
-          <w:rFonts w:ascii="Times New Roman" w:hAnsi="Times New Roman" w:cs="Times New Roman"/>
-        </w:rPr>
-        <w:t xml:space="preserve"> </w:t>
-      </w:r>
-      <w:r>
-        <w:rPr>
-          <w:rFonts w:ascii="Times New Roman" w:hAnsi="Times New Roman" w:cs="Times New Roman"/>
-        </w:rPr>
-        <w:t xml:space="preserve">while </w:t>
-      </w:r>
-      <w:r>
-        <w:rPr>
-          <w:rFonts w:ascii="Times New Roman" w:hAnsi="Times New Roman" w:cs="Times New Roman"/>
-        </w:rPr>
-        <w:t>MAR-dddL</w:t>
-      </w:r>
-      <w:r>
-        <w:rPr>
-          <w:rFonts w:ascii="Times New Roman" w:hAnsi="Times New Roman" w:cs="Times New Roman"/>
-        </w:rPr>
-        <w:t xml:space="preserve"> </w:t>
-      </w:r>
-      <w:r>
-        <w:rPr>
-          <w:rFonts w:ascii="Times New Roman" w:hAnsi="Times New Roman" w:cs="Times New Roman"/>
-        </w:rPr>
-        <w:t xml:space="preserve">groups with a </w:t>
-      </w:r>
-      <w:r>
-        <w:rPr>
-          <w:rFonts w:ascii="Times New Roman" w:hAnsi="Times New Roman" w:cs="Times New Roman"/>
-        </w:rPr>
-        <w:t>hypothetical protein</w:t>
-      </w:r>
-      <w:r>
-        <w:rPr>
-          <w:rFonts w:ascii="Times New Roman" w:hAnsi="Times New Roman" w:cs="Times New Roman"/>
-        </w:rPr>
-        <w:t xml:space="preserve"> from </w:t>
-      </w:r>
-      <w:r>
-        <w:rPr>
-          <w:rFonts w:ascii="Times New Roman" w:hAnsi="Times New Roman" w:cs="Times New Roman"/>
-          <w:i/>
-        </w:rPr>
-        <w:t xml:space="preserve">Marinobacter manganoxydans </w:t>
-      </w:r>
-      <w:r>
-        <w:rPr>
-          <w:rFonts w:ascii="Times New Roman" w:hAnsi="Times New Roman" w:cs="Times New Roman"/>
-        </w:rPr>
-        <w:t>MnI7-9</w:t>
-      </w:r>
-      <w:r>
-        <w:rPr>
-          <w:rFonts w:ascii="Times New Roman" w:hAnsi="Times New Roman" w:cs="Times New Roman"/>
-        </w:rPr>
-        <w:t xml:space="preserve">. This finding suggests </w:t>
-      </w:r>
-      <w:r>
-        <w:rPr>
-          <w:rFonts w:ascii="Times New Roman" w:hAnsi="Times New Roman" w:cs="Times New Roman"/>
-        </w:rPr>
-        <w:t xml:space="preserve">MAR-dddL clade </w:t>
-      </w:r>
-      <w:r>
-        <w:rPr>
-          <w:rFonts w:ascii="Times New Roman" w:hAnsi="Times New Roman" w:cs="Times New Roman"/>
-        </w:rPr>
-        <w:t xml:space="preserve">is an unrecognized </w:t>
-      </w:r>
-      <w:r>
-        <w:rPr>
-          <w:rFonts w:ascii="Times New Roman" w:hAnsi="Times New Roman" w:cs="Times New Roman"/>
-        </w:rPr>
-        <w:t>branch</w:t>
-      </w:r>
-      <w:r>
-        <w:rPr>
-          <w:rFonts w:ascii="Times New Roman" w:hAnsi="Times New Roman" w:cs="Times New Roman"/>
-        </w:rPr>
-        <w:t xml:space="preserve"> of </w:t>
-      </w:r>
-      <w:r>
-        <w:rPr>
-          <w:rFonts w:ascii="Times New Roman" w:hAnsi="Times New Roman" w:cs="Times New Roman"/>
-        </w:rPr>
-        <w:t>this</w:t>
-      </w:r>
-      <w:r>
-        <w:rPr>
-          <w:rFonts w:ascii="Times New Roman" w:hAnsi="Times New Roman" w:cs="Times New Roman"/>
-        </w:rPr>
-        <w:t xml:space="preserve"> enzyme family</w:t>
-      </w:r>
-      <w:r>
-        <w:rPr>
-          <w:rFonts w:ascii="Times New Roman" w:hAnsi="Times New Roman" w:cs="Times New Roman"/>
-        </w:rPr>
-        <w:t xml:space="preserve"> </w:t>
-      </w:r>
-      <w:r>
-        <w:rPr>
-          <w:rFonts w:ascii="Times New Roman" w:hAnsi="Times New Roman" w:cs="Times New Roman"/>
-        </w:rPr>
-        <w:t>and is</w:t>
-      </w:r>
-      <w:r>
-        <w:rPr>
-          <w:rFonts w:ascii="Times New Roman" w:hAnsi="Times New Roman" w:cs="Times New Roman"/>
-        </w:rPr>
-        <w:t xml:space="preserve"> the first </w:t>
-      </w:r>
-      <w:r>
-        <w:rPr>
-          <w:rFonts w:ascii="Times New Roman" w:hAnsi="Times New Roman" w:cs="Times New Roman"/>
-        </w:rPr>
-        <w:t>report</w:t>
-      </w:r>
-      <w:r>
-        <w:rPr>
-          <w:rFonts w:ascii="Times New Roman" w:hAnsi="Times New Roman" w:cs="Times New Roman"/>
-        </w:rPr>
-        <w:t xml:space="preserve"> of </w:t>
-      </w:r>
-      <w:r>
-        <w:rPr>
-          <w:rFonts w:ascii="Times New Roman" w:hAnsi="Times New Roman" w:cs="Times New Roman"/>
-        </w:rPr>
-        <w:t>Ddd</w:t>
-      </w:r>
-      <w:r>
-        <w:rPr>
-          <w:rFonts w:ascii="Times New Roman" w:hAnsi="Times New Roman" w:cs="Times New Roman"/>
-        </w:rPr>
-        <w:t>L</w:t>
-      </w:r>
-      <w:r>
-        <w:rPr>
-          <w:rFonts w:ascii="Times New Roman" w:hAnsi="Times New Roman" w:cs="Times New Roman"/>
-          <w:i/>
-        </w:rPr>
-        <w:t xml:space="preserve"> </w:t>
-      </w:r>
-      <w:r>
-        <w:rPr>
-          <w:rFonts w:ascii="Times New Roman" w:hAnsi="Times New Roman" w:cs="Times New Roman"/>
-        </w:rPr>
-        <w:t>linked to</w:t>
-      </w:r>
-      <w:r>
-        <w:rPr>
-          <w:rFonts w:ascii="Times New Roman" w:hAnsi="Times New Roman" w:cs="Times New Roman"/>
-        </w:rPr>
-        <w:t xml:space="preserve"> </w:t>
-      </w:r>
-      <w:r>
-        <w:rPr>
-          <w:rFonts w:ascii="Times New Roman" w:hAnsi="Times New Roman" w:cs="Times New Roman"/>
-          <w:i/>
-        </w:rPr>
-        <w:t>Gammaproteobacteria</w:t>
-      </w:r>
-      <w:r>
-        <w:rPr>
-          <w:rFonts w:ascii="Times New Roman" w:hAnsi="Times New Roman" w:cs="Times New Roman"/>
-        </w:rPr>
-        <w:t>. W</w:t>
-      </w:r>
-      <w:r>
-        <w:rPr>
-          <w:rFonts w:ascii="Times New Roman" w:hAnsi="Times New Roman" w:cs="Times New Roman"/>
-        </w:rPr>
-        <w:t>hether</w:t>
-      </w:r>
-      <w:r>
-        <w:rPr>
-          <w:rFonts w:ascii="Times New Roman" w:hAnsi="Times New Roman" w:cs="Times New Roman"/>
-        </w:rPr>
-        <w:t xml:space="preserve"> it confers the Ddd phenotype</w:t>
-      </w:r>
-      <w:r>
-        <w:rPr>
-          <w:rFonts w:ascii="Times New Roman" w:hAnsi="Times New Roman" w:cs="Times New Roman"/>
-        </w:rPr>
-        <w:t xml:space="preserve"> require</w:t>
-      </w:r>
-      <w:r>
-        <w:rPr>
-          <w:rFonts w:ascii="Times New Roman" w:hAnsi="Times New Roman" w:cs="Times New Roman"/>
-        </w:rPr>
-        <w:t>s</w:t>
-      </w:r>
-      <w:r>
-        <w:rPr>
-          <w:rFonts w:ascii="Times New Roman" w:hAnsi="Times New Roman" w:cs="Times New Roman"/>
-        </w:rPr>
-        <w:t xml:space="preserve"> further confirmation</w:t>
-      </w:r>
-      <w:r>
-        <w:rPr>
-          <w:rFonts w:ascii="Times New Roman" w:hAnsi="Times New Roman" w:cs="Times New Roman"/>
-        </w:rPr>
-        <w:t xml:space="preserve"> although in </w:t>
-      </w:r>
-      <w:r>
-        <w:rPr>
-          <w:rFonts w:ascii="Times New Roman" w:hAnsi="Times New Roman" w:cs="Times New Roman"/>
-          <w:i/>
-        </w:rPr>
-        <w:t xml:space="preserve">Sulfitobacter </w:t>
-      </w:r>
-      <w:r>
-        <w:rPr>
-          <w:rFonts w:ascii="Times New Roman" w:hAnsi="Times New Roman" w:cs="Times New Roman"/>
-        </w:rPr>
-        <w:t xml:space="preserve">sp. EE-36 the </w:t>
-      </w:r>
-      <w:r>
-        <w:rPr>
-          <w:rFonts w:ascii="Times New Roman" w:hAnsi="Times New Roman" w:cs="Times New Roman"/>
-          <w:i/>
-        </w:rPr>
-        <w:t>dddL</w:t>
-      </w:r>
-      <w:r>
-        <w:rPr>
-          <w:rFonts w:ascii="Times New Roman" w:hAnsi="Times New Roman" w:cs="Times New Roman"/>
-        </w:rPr>
-        <w:t xml:space="preserve"> gene alone is sufficient for DMS generation (Curson </w:t>
-      </w:r>
-      <w:r>
-        <w:rPr>
-          <w:rFonts w:ascii="Times New Roman" w:hAnsi="Times New Roman" w:cs="Times New Roman"/>
-          <w:i/>
-        </w:rPr>
-        <w:t>et al.</w:t>
-      </w:r>
-      <w:r>
-        <w:rPr>
-          <w:rFonts w:ascii="Times New Roman" w:hAnsi="Times New Roman" w:cs="Times New Roman"/>
-        </w:rPr>
-        <w:t>, 2008)</w:t>
-      </w:r>
-      <w:r>
-        <w:rPr>
-          <w:rFonts w:ascii="Times New Roman" w:hAnsi="Times New Roman" w:cs="Times New Roman"/>
-        </w:rPr>
-        <w:t xml:space="preserve">. </w:t>
-      </w:r>
-      <w:r>
-        <w:rPr>
-          <w:rFonts w:ascii="Times New Roman" w:hAnsi="Times New Roman" w:cs="Times New Roman"/>
-        </w:rPr>
-        <w:t>Both are predominantly located</w:t>
-      </w:r>
-      <w:r>
-        <w:rPr>
-          <w:rFonts w:ascii="Times New Roman" w:hAnsi="Times New Roman" w:cs="Times New Roman"/>
-        </w:rPr>
-        <w:t xml:space="preserve"> </w:t>
-      </w:r>
-      <w:r>
-        <w:rPr>
-          <w:rFonts w:ascii="Times New Roman" w:hAnsi="Times New Roman" w:cs="Times New Roman"/>
-        </w:rPr>
-        <w:t xml:space="preserve">on the 0.8 µm fraction, which suggests the origin of both Organic Lake </w:t>
-      </w:r>
-      <w:r>
-        <w:rPr>
-          <w:rFonts w:ascii="Times New Roman" w:hAnsi="Times New Roman" w:cs="Times New Roman"/>
-        </w:rPr>
-        <w:t>Ddd</w:t>
-      </w:r>
-      <w:r>
-        <w:rPr>
-          <w:rFonts w:ascii="Times New Roman" w:hAnsi="Times New Roman" w:cs="Times New Roman"/>
-        </w:rPr>
-        <w:t>L</w:t>
-      </w:r>
-      <w:r>
-        <w:rPr>
-          <w:rFonts w:ascii="Times New Roman" w:hAnsi="Times New Roman" w:cs="Times New Roman"/>
-          <w:i/>
-        </w:rPr>
-        <w:t xml:space="preserve"> </w:t>
-      </w:r>
-      <w:r>
-        <w:rPr>
-          <w:rFonts w:ascii="Times New Roman" w:hAnsi="Times New Roman" w:cs="Times New Roman"/>
-        </w:rPr>
-        <w:t xml:space="preserve">types are </w:t>
-      </w:r>
-      <w:r>
-        <w:rPr>
-          <w:rFonts w:ascii="Times New Roman" w:hAnsi="Times New Roman" w:cs="Times New Roman"/>
-          <w:i/>
-        </w:rPr>
-        <w:t>Gammaproteobacteria</w:t>
-      </w:r>
-      <w:r>
-        <w:rPr>
-          <w:rFonts w:ascii="Times New Roman" w:hAnsi="Times New Roman" w:cs="Times New Roman"/>
-        </w:rPr>
-        <w:t xml:space="preserve">. The </w:t>
-      </w:r>
-      <w:r>
-        <w:rPr>
-          <w:rFonts w:ascii="Times New Roman" w:hAnsi="Times New Roman" w:cs="Times New Roman"/>
-        </w:rPr>
-        <w:t xml:space="preserve">MAR-dddL </w:t>
-      </w:r>
-      <w:r>
-        <w:rPr>
-          <w:rFonts w:ascii="Times New Roman" w:hAnsi="Times New Roman" w:cs="Times New Roman"/>
-        </w:rPr>
-        <w:t xml:space="preserve">fits the distribution of </w:t>
-      </w:r>
-      <w:r>
-        <w:rPr>
-          <w:rFonts w:ascii="Times New Roman" w:hAnsi="Times New Roman" w:cs="Times New Roman"/>
-          <w:i/>
-        </w:rPr>
-        <w:t>Marinobacter</w:t>
-      </w:r>
-      <w:r>
-        <w:rPr>
-          <w:rFonts w:ascii="Times New Roman" w:hAnsi="Times New Roman" w:cs="Times New Roman"/>
-        </w:rPr>
-        <w:t xml:space="preserve"> while </w:t>
-      </w:r>
-      <w:r>
-        <w:rPr>
-          <w:rFonts w:ascii="Times New Roman" w:hAnsi="Times New Roman" w:cs="Times New Roman"/>
-        </w:rPr>
-        <w:t xml:space="preserve">the abundance of SUL-dddL </w:t>
-      </w:r>
-      <w:r>
-        <w:rPr>
-          <w:rFonts w:ascii="Times New Roman" w:hAnsi="Times New Roman" w:cs="Times New Roman"/>
-        </w:rPr>
-        <w:t xml:space="preserve">at 6.5 m indicates </w:t>
-      </w:r>
-      <w:r>
-        <w:rPr>
-          <w:rFonts w:ascii="Times New Roman" w:hAnsi="Times New Roman" w:cs="Times New Roman"/>
-        </w:rPr>
-        <w:t xml:space="preserve">this homolog originated from </w:t>
-      </w:r>
-      <w:r>
-        <w:rPr>
-          <w:rFonts w:ascii="Times New Roman" w:hAnsi="Times New Roman" w:cs="Times New Roman"/>
-          <w:i/>
-        </w:rPr>
-        <w:t xml:space="preserve">Psychromonas </w:t>
-      </w:r>
-      <w:r>
-        <w:rPr>
-          <w:rFonts w:ascii="Times New Roman" w:hAnsi="Times New Roman" w:cs="Times New Roman"/>
-        </w:rPr>
-        <w:t xml:space="preserve">or </w:t>
-      </w:r>
-      <w:r>
-        <w:rPr>
-          <w:rFonts w:ascii="Times New Roman" w:hAnsi="Times New Roman" w:cs="Times New Roman"/>
-          <w:i/>
-        </w:rPr>
-        <w:t>Halomonas</w:t>
-      </w:r>
-      <w:r>
-        <w:rPr>
-          <w:rFonts w:ascii="Times New Roman" w:hAnsi="Times New Roman" w:cs="Times New Roman"/>
-        </w:rPr>
-        <w:t xml:space="preserve"> which are predominant at 6.5 m.</w:t>
-      </w:r>
-      <w:r>
-        <w:rPr>
-          <w:rFonts w:ascii="Times New Roman" w:hAnsi="Times New Roman" w:cs="Times New Roman"/>
-        </w:rPr>
-        <w:t xml:space="preserve"> </w:t>
+        <w:t xml:space="preserve">? </w:t>
+      </w:r>
+      <w:proofErr w:type="gramStart"/>
+      <w:r>
+        <w:rPr>
+          <w:rFonts w:ascii="Times New Roman" w:hAnsi="Times New Roman" w:cs="Times New Roman"/>
+        </w:rPr>
+        <w:t>sulfur</w:t>
+      </w:r>
+      <w:proofErr w:type="gramEnd"/>
+      <w:r>
+        <w:rPr>
+          <w:rFonts w:ascii="Times New Roman" w:hAnsi="Times New Roman" w:cs="Times New Roman"/>
+        </w:rPr>
+        <w:t xml:space="preserve">? </w:t>
+      </w:r>
+      <w:proofErr w:type="gramStart"/>
+      <w:r>
+        <w:rPr>
+          <w:rFonts w:ascii="Times New Roman" w:hAnsi="Times New Roman" w:cs="Times New Roman"/>
+        </w:rPr>
+        <w:t>carbon</w:t>
+      </w:r>
+      <w:proofErr w:type="gramEnd"/>
+      <w:r>
+        <w:rPr>
+          <w:rFonts w:ascii="Times New Roman" w:hAnsi="Times New Roman" w:cs="Times New Roman"/>
+        </w:rPr>
+        <w:t>?</w:t>
       </w:r>
     </w:p>
     <w:p>
@@ -20118,21 +20318,138 @@
       <w:r>
         <w:rPr>
           <w:rFonts w:ascii="Times New Roman" w:hAnsi="Times New Roman" w:cs="Times New Roman"/>
+        </w:rPr>
+        <w:t>DMSP can also be demethylated by the DMSP demethylase (</w:t>
+      </w:r>
+      <w:r>
+        <w:rPr>
+          <w:rFonts w:ascii="Times New Roman" w:hAnsi="Times New Roman" w:cs="Times New Roman"/>
+        </w:rPr>
+        <w:t>DmdA</w:t>
+      </w:r>
+      <w:r>
+        <w:rPr>
+          <w:rFonts w:ascii="Times New Roman" w:hAnsi="Times New Roman" w:cs="Times New Roman"/>
+        </w:rPr>
+        <w:t>)</w:t>
+      </w:r>
+      <w:r>
+        <w:rPr>
+          <w:rFonts w:ascii="Times New Roman" w:hAnsi="Times New Roman" w:cs="Times New Roman"/>
+        </w:rPr>
+        <w:t xml:space="preserve"> to methylmercaptopropionate (MMPA) and </w:t>
+      </w:r>
+      <w:r>
+        <w:rPr>
+          <w:rFonts w:ascii="Times New Roman" w:hAnsi="Times New Roman" w:cs="Times New Roman"/>
+        </w:rPr>
+        <w:t xml:space="preserve">finally to </w:t>
+      </w:r>
+      <w:r>
+        <w:rPr>
+          <w:rFonts w:ascii="Times New Roman" w:hAnsi="Times New Roman" w:cs="Times New Roman"/>
+        </w:rPr>
+        <w:t xml:space="preserve">methanethiol (MT). </w:t>
+      </w:r>
+      <w:r>
+        <w:rPr>
+          <w:rFonts w:ascii="Times New Roman" w:hAnsi="Times New Roman" w:cs="Times New Roman"/>
+        </w:rPr>
+        <w:t>T</w:t>
+      </w:r>
+      <w:r>
+        <w:rPr>
+          <w:rFonts w:ascii="Times New Roman" w:hAnsi="Times New Roman" w:cs="Times New Roman"/>
+        </w:rPr>
+        <w:t xml:space="preserve">his pathway </w:t>
+      </w:r>
+      <w:r>
+        <w:rPr>
+          <w:rFonts w:ascii="Times New Roman" w:hAnsi="Times New Roman" w:cs="Times New Roman"/>
+        </w:rPr>
+        <w:t>limits sulfur loss as MT can be</w:t>
+      </w:r>
+      <w:r>
+        <w:rPr>
+          <w:rFonts w:ascii="Times New Roman" w:hAnsi="Times New Roman" w:cs="Times New Roman"/>
+        </w:rPr>
+        <w:t xml:space="preserve"> assimilated </w:t>
+      </w:r>
+      <w:r>
+        <w:rPr>
+          <w:rFonts w:ascii="Times New Roman" w:hAnsi="Times New Roman" w:cs="Times New Roman"/>
+        </w:rPr>
+        <w:t xml:space="preserve">(Curson </w:t>
+      </w:r>
+      <w:r>
+        <w:rPr>
+          <w:rFonts w:ascii="Times New Roman" w:hAnsi="Times New Roman" w:cs="Times New Roman"/>
+          <w:i/>
+        </w:rPr>
+        <w:t>et al.</w:t>
+      </w:r>
+      <w:r>
+        <w:rPr>
+          <w:rFonts w:ascii="Times New Roman" w:hAnsi="Times New Roman" w:cs="Times New Roman"/>
+        </w:rPr>
+        <w:t>, 2011b). This is estimated to be the dominant pathway of DMSP degradation in the ocean (*ref</w:t>
+      </w:r>
+      <w:r>
+        <w:rPr>
+          <w:rFonts w:ascii="Times New Roman" w:hAnsi="Times New Roman" w:cs="Times New Roman"/>
+        </w:rPr>
+        <w:t xml:space="preserve"> from Howard 2006</w:t>
+      </w:r>
+      <w:r>
+        <w:rPr>
+          <w:rFonts w:ascii="Times New Roman" w:hAnsi="Times New Roman" w:cs="Times New Roman"/>
+        </w:rPr>
+        <w:t>)</w:t>
+      </w:r>
+      <w:r>
+        <w:rPr>
+          <w:rFonts w:ascii="Times New Roman" w:hAnsi="Times New Roman" w:cs="Times New Roman"/>
+        </w:rPr>
+        <w:t xml:space="preserve"> and has been associated with diverse </w:t>
+      </w:r>
+      <w:r>
+        <w:rPr>
+          <w:rFonts w:ascii="Times New Roman" w:hAnsi="Times New Roman" w:cs="Times New Roman"/>
+          <w:i/>
+        </w:rPr>
+        <w:t>Proteobacteria</w:t>
+      </w:r>
+      <w:r>
+        <w:rPr>
+          <w:rFonts w:ascii="Times New Roman" w:hAnsi="Times New Roman" w:cs="Times New Roman"/>
+        </w:rPr>
+        <w:t xml:space="preserve"> clades, but principally </w:t>
+      </w:r>
+      <w:r>
+        <w:rPr>
+          <w:rFonts w:ascii="Times New Roman" w:hAnsi="Times New Roman" w:cs="Times New Roman"/>
+          <w:i/>
+        </w:rPr>
+        <w:t xml:space="preserve">Roseobacter </w:t>
+      </w:r>
+      <w:r>
+        <w:rPr>
+          <w:rFonts w:ascii="Times New Roman" w:hAnsi="Times New Roman" w:cs="Times New Roman"/>
+        </w:rPr>
+        <w:t>(*</w:t>
+      </w:r>
+      <w:r>
+        <w:rPr>
+          <w:rFonts w:ascii="Times New Roman" w:hAnsi="Times New Roman" w:cs="Times New Roman"/>
           <w:highlight w:val="yellow"/>
         </w:rPr>
-        <w:t>*dddP</w:t>
-      </w:r>
-      <w:r>
-        <w:rPr>
-          <w:rFonts w:ascii="Times New Roman" w:hAnsi="Times New Roman" w:cs="Times New Roman"/>
-        </w:rPr>
-        <w:t xml:space="preserve"> *Check other DMSP </w:t>
-      </w:r>
-      <w:r>
-        <w:rPr>
-          <w:rFonts w:ascii="Times New Roman" w:hAnsi="Times New Roman" w:cs="Times New Roman"/>
-        </w:rPr>
-        <w:t>demethylation</w:t>
+        <w:t>Ref</w:t>
+      </w:r>
+      <w:r>
+        <w:rPr>
+          <w:rFonts w:ascii="Times New Roman" w:hAnsi="Times New Roman" w:cs="Times New Roman"/>
+        </w:rPr>
+        <w:t>)</w:t>
       </w:r>
       <w:r>
         <w:rPr>
@@ -20144,7 +20461,71 @@
         <w:rPr>
           <w:rFonts w:ascii="Times New Roman" w:hAnsi="Times New Roman" w:cs="Times New Roman"/>
         </w:rPr>
-        <w:t xml:space="preserve"> </w:t>
+        <w:t xml:space="preserve"> DmdA was found in Organic Lake (Figure 4C) related to roseobacter homologs (Table 2)(*</w:t>
+      </w:r>
+      <w:r>
+        <w:rPr>
+          <w:rFonts w:ascii="Times New Roman" w:hAnsi="Times New Roman" w:cs="Times New Roman"/>
+          <w:highlight w:val="yellow"/>
+        </w:rPr>
+        <w:t>which clades</w:t>
+      </w:r>
+      <w:r>
+        <w:rPr>
+          <w:rFonts w:ascii="Times New Roman" w:hAnsi="Times New Roman" w:cs="Times New Roman"/>
+        </w:rPr>
+        <w:t xml:space="preserve">?). Distribution of DmdA was </w:t>
+      </w:r>
+      <w:r>
+        <w:rPr>
+          <w:rFonts w:ascii="Times New Roman" w:hAnsi="Times New Roman" w:cs="Times New Roman"/>
+        </w:rPr>
+        <w:t>followed that</w:t>
+      </w:r>
+      <w:r>
+        <w:rPr>
+          <w:rFonts w:ascii="Times New Roman" w:hAnsi="Times New Roman" w:cs="Times New Roman"/>
+        </w:rPr>
+        <w:t xml:space="preserve"> of </w:t>
+      </w:r>
+      <w:r>
+        <w:rPr>
+          <w:rFonts w:ascii="Times New Roman" w:hAnsi="Times New Roman" w:cs="Times New Roman"/>
+        </w:rPr>
+        <w:t xml:space="preserve">Organic Lake </w:t>
+      </w:r>
+      <w:r>
+        <w:rPr>
+          <w:rFonts w:ascii="Times New Roman" w:hAnsi="Times New Roman" w:cs="Times New Roman"/>
+          <w:i/>
+        </w:rPr>
+        <w:t>Roseovarius</w:t>
+      </w:r>
+      <w:r>
+        <w:rPr>
+          <w:rFonts w:ascii="Times New Roman" w:hAnsi="Times New Roman" w:cs="Times New Roman"/>
+        </w:rPr>
+        <w:t xml:space="preserve"> (Figure 3) showing peaks at 4.5 and 6.5 m. DMSP demethylation potential  was lower than DMSP lysis (Figure 4C). Even though the regulation of each pathway is not well understood, dominance of lysis potential </w:t>
+      </w:r>
+      <w:r>
+        <w:rPr>
+          <w:rFonts w:ascii="Times New Roman" w:hAnsi="Times New Roman" w:cs="Times New Roman"/>
+        </w:rPr>
+        <w:lastRenderedPageBreak/>
+        <w:t>over demethylation differs from open ocean estimates (*</w:t>
+      </w:r>
+      <w:r>
+        <w:rPr>
+          <w:rFonts w:ascii="Times New Roman" w:hAnsi="Times New Roman" w:cs="Times New Roman"/>
+          <w:highlight w:val="yellow"/>
+        </w:rPr>
+        <w:t>ref</w:t>
+      </w:r>
+      <w:r>
+        <w:rPr>
+          <w:rFonts w:ascii="Times New Roman" w:hAnsi="Times New Roman" w:cs="Times New Roman"/>
+        </w:rPr>
+        <w:t>). This provides a clue as to what conditions may lead to different fates of DMSP and is relevant for climate models.</w:t>
       </w:r>
     </w:p>
     <w:p>
@@ -20176,9 +20557,9 @@
       <w:r>
         <w:rPr>
           <w:rFonts w:ascii="Times New Roman" w:hAnsi="Times New Roman" w:cs="Times New Roman"/>
-          <w:highlight w:val="yellow"/>
-        </w:rPr>
-        <w:t>*</w:t>
+          <w:i/>
+        </w:rPr>
+        <w:t>Clostridia</w:t>
       </w:r>
       <w:r>
         <w:rPr>
@@ -20199,7 +20580,31 @@
         <w:rPr>
           <w:rFonts w:ascii="Times New Roman" w:hAnsi="Times New Roman" w:cs="Times New Roman"/>
         </w:rPr>
-        <w:t>DMSP degradation appears to be the main source of DMS in Organic Lake and was</w:t>
+        <w:t xml:space="preserve">DMSP </w:t>
+      </w:r>
+      <w:r>
+        <w:rPr>
+          <w:rFonts w:ascii="Times New Roman" w:hAnsi="Times New Roman" w:cs="Times New Roman"/>
+        </w:rPr>
+        <w:t>cleavage</w:t>
+      </w:r>
+      <w:r>
+        <w:rPr>
+          <w:rFonts w:ascii="Times New Roman" w:hAnsi="Times New Roman" w:cs="Times New Roman"/>
+        </w:rPr>
+        <w:t xml:space="preserve"> appears to be </w:t>
+      </w:r>
+      <w:r>
+        <w:rPr>
+          <w:rFonts w:ascii="Times New Roman" w:hAnsi="Times New Roman" w:cs="Times New Roman"/>
+        </w:rPr>
+        <w:t xml:space="preserve">a significant </w:t>
+      </w:r>
+      <w:r>
+        <w:rPr>
+          <w:rFonts w:ascii="Times New Roman" w:hAnsi="Times New Roman" w:cs="Times New Roman"/>
+        </w:rPr>
+        <w:t>source of DMS in Organic Lake and was</w:t>
       </w:r>
       <w:r>
         <w:rPr>
@@ -20218,6 +20623,26 @@
           <w:rFonts w:ascii="Times New Roman" w:hAnsi="Times New Roman" w:cs="Times New Roman"/>
           <w:i/>
         </w:rPr>
+        <w:t>Gammaproteobacteria</w:t>
+      </w:r>
+      <w:r>
+        <w:rPr>
+          <w:rFonts w:ascii="Times New Roman" w:hAnsi="Times New Roman" w:cs="Times New Roman"/>
+          <w:i/>
+        </w:rPr>
+        <w:t xml:space="preserve"> </w:t>
+      </w:r>
+      <w:r>
+        <w:rPr>
+          <w:rFonts w:ascii="Times New Roman" w:hAnsi="Times New Roman" w:cs="Times New Roman"/>
+        </w:rPr>
+        <w:t xml:space="preserve">and likely </w:t>
+      </w:r>
+      <w:r>
+        <w:rPr>
+          <w:rFonts w:ascii="Times New Roman" w:hAnsi="Times New Roman" w:cs="Times New Roman"/>
+          <w:i/>
+        </w:rPr>
         <w:t>Roseobacter-</w:t>
       </w:r>
       <w:r>
@@ -20229,67 +20654,96 @@
       <w:r>
         <w:rPr>
           <w:rFonts w:ascii="Times New Roman" w:hAnsi="Times New Roman" w:cs="Times New Roman"/>
-          <w:i/>
-        </w:rPr>
-        <w:t xml:space="preserve"> </w:t>
-      </w:r>
-      <w:r>
-        <w:rPr>
-          <w:rFonts w:ascii="Times New Roman" w:hAnsi="Times New Roman" w:cs="Times New Roman"/>
-        </w:rPr>
-        <w:t>and</w:t>
-      </w:r>
-      <w:r>
-        <w:rPr>
-          <w:rFonts w:ascii="Times New Roman" w:hAnsi="Times New Roman" w:cs="Times New Roman"/>
-          <w:i/>
-        </w:rPr>
-        <w:t xml:space="preserve"> Gammaproteobacteria</w:t>
-      </w:r>
-      <w:r>
-        <w:rPr>
-          <w:rFonts w:ascii="Times New Roman" w:hAnsi="Times New Roman" w:cs="Times New Roman"/>
-        </w:rPr>
-        <w:t xml:space="preserve"> such as </w:t>
-      </w:r>
-      <w:r>
-        <w:rPr>
-          <w:rFonts w:ascii="Times New Roman" w:hAnsi="Times New Roman" w:cs="Times New Roman"/>
-          <w:i/>
-        </w:rPr>
-        <w:t>Marinobacter</w:t>
-      </w:r>
-      <w:r>
-        <w:rPr>
-          <w:rFonts w:ascii="Times New Roman" w:hAnsi="Times New Roman" w:cs="Times New Roman"/>
-        </w:rPr>
-        <w:t xml:space="preserve">, </w:t>
-      </w:r>
-      <w:r>
-        <w:rPr>
-          <w:rFonts w:ascii="Times New Roman" w:hAnsi="Times New Roman" w:cs="Times New Roman"/>
-          <w:i/>
-        </w:rPr>
-        <w:t xml:space="preserve">Psychromonas </w:t>
-      </w:r>
-      <w:r>
-        <w:rPr>
-          <w:rFonts w:ascii="Times New Roman" w:hAnsi="Times New Roman" w:cs="Times New Roman"/>
-        </w:rPr>
-        <w:t xml:space="preserve">and </w:t>
-      </w:r>
-      <w:r>
-        <w:rPr>
-          <w:rFonts w:ascii="Times New Roman" w:hAnsi="Times New Roman" w:cs="Times New Roman"/>
-          <w:i/>
-        </w:rPr>
-        <w:t>Halomonas</w:t>
-      </w:r>
-      <w:r>
-        <w:rPr>
-          <w:rFonts w:ascii="Times New Roman" w:hAnsi="Times New Roman" w:cs="Times New Roman"/>
-        </w:rPr>
-        <w:t xml:space="preserve">. Concentration of DMSP cleavage potential in the bottom (Figure 4C) where the DMS concentration is highest (*ref) is consistent with production of DMS in the deep zone. The likely origin of DMSP is the breakdown of algal cells. Other sources are DMSO reduction </w:t>
+        </w:rPr>
+        <w:t>. Concentration of DMSP cleavage potential in the bottom (Figure 4C) where the DMS concentration is highest (*</w:t>
+      </w:r>
+      <w:r>
+        <w:rPr>
+          <w:rFonts w:ascii="Times New Roman" w:hAnsi="Times New Roman" w:cs="Times New Roman"/>
+          <w:highlight w:val="yellow"/>
+        </w:rPr>
+        <w:t>ref</w:t>
+      </w:r>
+      <w:r>
+        <w:rPr>
+          <w:rFonts w:ascii="Times New Roman" w:hAnsi="Times New Roman" w:cs="Times New Roman"/>
+        </w:rPr>
+        <w:t>) is consistent with production of DMS in the deep zone. The likely origin of DMSP is the breakdown of algal cells.</w:t>
+      </w:r>
+      <w:r>
+        <w:rPr>
+          <w:rFonts w:ascii="Times New Roman" w:hAnsi="Times New Roman" w:cs="Times New Roman"/>
+        </w:rPr>
+        <w:t xml:space="preserve"> Production of DMSP varies among algae, the highest known DMSP producing algae detected in Organic Lake were </w:t>
+      </w:r>
+      <w:r>
+        <w:rPr>
+          <w:rFonts w:ascii="Times New Roman" w:hAnsi="Times New Roman" w:cs="Times New Roman"/>
+          <w:i/>
+        </w:rPr>
+        <w:t xml:space="preserve">Dinophyceae </w:t>
+      </w:r>
+      <w:r>
+        <w:rPr>
+          <w:rFonts w:ascii="Times New Roman" w:hAnsi="Times New Roman" w:cs="Times New Roman"/>
+        </w:rPr>
+        <w:t>(*</w:t>
+      </w:r>
+      <w:r>
+        <w:rPr>
+          <w:rFonts w:ascii="Times New Roman" w:hAnsi="Times New Roman" w:cs="Times New Roman"/>
+          <w:highlight w:val="yellow"/>
+        </w:rPr>
+        <w:t>ref</w:t>
+      </w:r>
+      <w:r>
+        <w:rPr>
+          <w:rFonts w:ascii="Times New Roman" w:hAnsi="Times New Roman" w:cs="Times New Roman"/>
+        </w:rPr>
+        <w:t>). (*</w:t>
+      </w:r>
+      <w:r>
+        <w:rPr>
+          <w:rFonts w:ascii="Times New Roman" w:hAnsi="Times New Roman" w:cs="Times New Roman"/>
+          <w:highlight w:val="yellow"/>
+        </w:rPr>
+        <w:t>check if dunaliella makes DMSP</w:t>
+      </w:r>
+      <w:r>
+        <w:rPr>
+          <w:rFonts w:ascii="Times New Roman" w:hAnsi="Times New Roman" w:cs="Times New Roman"/>
+        </w:rPr>
+        <w:t>).</w:t>
+      </w:r>
+      <w:r>
+        <w:rPr>
+          <w:rFonts w:ascii="Times New Roman" w:hAnsi="Times New Roman" w:cs="Times New Roman"/>
+        </w:rPr>
+        <w:t xml:space="preserve"> Other sources </w:t>
+      </w:r>
+      <w:r>
+        <w:rPr>
+          <w:rFonts w:ascii="Times New Roman" w:hAnsi="Times New Roman" w:cs="Times New Roman"/>
+        </w:rPr>
+        <w:t xml:space="preserve">of DMS </w:t>
+      </w:r>
+      <w:r>
+        <w:rPr>
+          <w:rFonts w:ascii="Times New Roman" w:hAnsi="Times New Roman" w:cs="Times New Roman"/>
+        </w:rPr>
+        <w:t>are DMSO reduction</w:t>
+      </w:r>
+      <w:r>
+        <w:rPr>
+          <w:rFonts w:ascii="Times New Roman" w:hAnsi="Times New Roman" w:cs="Times New Roman"/>
+        </w:rPr>
+        <w:t>, which was not apparent at high abundance,</w:t>
+      </w:r>
+      <w:r>
+        <w:rPr>
+          <w:rFonts w:ascii="Times New Roman" w:hAnsi="Times New Roman" w:cs="Times New Roman"/>
+        </w:rPr>
+        <w:t xml:space="preserve"> </w:t>
       </w:r>
       <w:r>
         <w:rPr>
@@ -20397,49 +20851,87 @@
         <w:rPr>
           <w:rFonts w:ascii="Times New Roman" w:hAnsi="Times New Roman" w:cs="Times New Roman"/>
         </w:rPr>
-        <w:t xml:space="preserve"> a very low abundance of sulfate-reducing bacteria and </w:t>
-      </w:r>
-      <w:r>
-        <w:rPr>
-          <w:rFonts w:ascii="Times New Roman" w:hAnsi="Times New Roman" w:cs="Times New Roman"/>
-        </w:rPr>
-        <w:t>DSR</w:t>
-      </w:r>
-      <w:r>
-        <w:rPr>
-          <w:rFonts w:ascii="Times New Roman" w:hAnsi="Times New Roman" w:cs="Times New Roman"/>
-        </w:rPr>
-        <w:t xml:space="preserve"> genes were detected</w:t>
-      </w:r>
-      <w:r>
-        <w:rPr>
-          <w:rFonts w:ascii="Times New Roman" w:hAnsi="Times New Roman" w:cs="Times New Roman"/>
-        </w:rPr>
-        <w:t xml:space="preserve"> and methanogens are absent</w:t>
-      </w:r>
-      <w:r>
-        <w:rPr>
-          <w:rFonts w:ascii="Times New Roman" w:hAnsi="Times New Roman" w:cs="Times New Roman"/>
-        </w:rPr>
-        <w:t xml:space="preserve">, </w:t>
-      </w:r>
-      <w:r>
-        <w:rPr>
-          <w:rFonts w:ascii="Times New Roman" w:hAnsi="Times New Roman" w:cs="Times New Roman"/>
-        </w:rPr>
-        <w:t>DMS can accumulate</w:t>
-      </w:r>
-      <w:r>
-        <w:rPr>
-          <w:rFonts w:ascii="Times New Roman" w:hAnsi="Times New Roman" w:cs="Times New Roman"/>
-        </w:rPr>
-        <w:t xml:space="preserve"> in Organic </w:t>
-      </w:r>
-      <w:r>
-        <w:rPr>
-          <w:rFonts w:ascii="Times New Roman" w:hAnsi="Times New Roman" w:cs="Times New Roman"/>
-        </w:rPr>
-        <w:t xml:space="preserve">Lake as a metabolic end-product. </w:t>
+        <w:t xml:space="preserve"> a very low abundance of sulfate-reducing </w:t>
+      </w:r>
+      <w:proofErr w:type="gramStart"/>
+      <w:r>
+        <w:rPr>
+          <w:rFonts w:ascii="Times New Roman" w:hAnsi="Times New Roman" w:cs="Times New Roman"/>
+        </w:rPr>
+        <w:t>bacteria</w:t>
+      </w:r>
+      <w:r>
+        <w:rPr>
+          <w:rFonts w:ascii="Times New Roman" w:hAnsi="Times New Roman" w:cs="Times New Roman"/>
+        </w:rPr>
+        <w:t>,</w:t>
+      </w:r>
+      <w:proofErr w:type="gramEnd"/>
+      <w:r>
+        <w:rPr>
+          <w:rFonts w:ascii="Times New Roman" w:hAnsi="Times New Roman" w:cs="Times New Roman"/>
+        </w:rPr>
+        <w:t xml:space="preserve"> and the stagnant waters would preclude loss by ventilation, this allows</w:t>
+      </w:r>
+      <w:r>
+        <w:rPr>
+          <w:rFonts w:ascii="Times New Roman" w:hAnsi="Times New Roman" w:cs="Times New Roman"/>
+        </w:rPr>
+        <w:t xml:space="preserve"> </w:t>
+      </w:r>
+      <w:r>
+        <w:rPr>
+          <w:rFonts w:ascii="Times New Roman" w:hAnsi="Times New Roman" w:cs="Times New Roman"/>
+        </w:rPr>
+        <w:t xml:space="preserve">DMS </w:t>
+      </w:r>
+      <w:r>
+        <w:rPr>
+          <w:rFonts w:ascii="Times New Roman" w:hAnsi="Times New Roman" w:cs="Times New Roman"/>
+        </w:rPr>
+        <w:t xml:space="preserve">likely </w:t>
+      </w:r>
+      <w:r>
+        <w:rPr>
+          <w:rFonts w:ascii="Times New Roman" w:hAnsi="Times New Roman" w:cs="Times New Roman"/>
+        </w:rPr>
+        <w:t>accumulate</w:t>
+      </w:r>
+      <w:r>
+        <w:rPr>
+          <w:rFonts w:ascii="Times New Roman" w:hAnsi="Times New Roman" w:cs="Times New Roman"/>
+        </w:rPr>
+        <w:t xml:space="preserve"> in </w:t>
+      </w:r>
+      <w:r>
+        <w:rPr>
+          <w:rFonts w:ascii="Times New Roman" w:hAnsi="Times New Roman" w:cs="Times New Roman"/>
+        </w:rPr>
+        <w:t xml:space="preserve">the </w:t>
+      </w:r>
+      <w:r>
+        <w:rPr>
+          <w:rFonts w:ascii="Times New Roman" w:hAnsi="Times New Roman" w:cs="Times New Roman"/>
+        </w:rPr>
+        <w:t xml:space="preserve">Organic </w:t>
+      </w:r>
+      <w:r>
+        <w:rPr>
+          <w:rFonts w:ascii="Times New Roman" w:hAnsi="Times New Roman" w:cs="Times New Roman"/>
+        </w:rPr>
+        <w:t>Lake</w:t>
+      </w:r>
+      <w:r>
+        <w:rPr>
+          <w:rFonts w:ascii="Times New Roman" w:hAnsi="Times New Roman" w:cs="Times New Roman"/>
+        </w:rPr>
+        <w:t xml:space="preserve"> deep zone as a metabolic enp-product</w:t>
+      </w:r>
+      <w:r>
+        <w:rPr>
+          <w:rFonts w:ascii="Times New Roman" w:hAnsi="Times New Roman" w:cs="Times New Roman"/>
+        </w:rPr>
+        <w:t xml:space="preserve">. </w:t>
       </w:r>
     </w:p>
     <w:p>
@@ -20467,21 +20959,7 @@
         <w:rPr>
           <w:rFonts w:ascii="Times New Roman" w:hAnsi="Times New Roman" w:cs="Times New Roman"/>
         </w:rPr>
-        <w:t xml:space="preserve">What </w:t>
-      </w:r>
-      <w:proofErr w:type="gramStart"/>
-      <w:r>
-        <w:rPr>
-          <w:rFonts w:ascii="Times New Roman" w:hAnsi="Times New Roman" w:cs="Times New Roman"/>
-        </w:rPr>
-        <w:t>are the sulfate</w:t>
-      </w:r>
-      <w:proofErr w:type="gramEnd"/>
-      <w:r>
-        <w:rPr>
-          <w:rFonts w:ascii="Times New Roman" w:hAnsi="Times New Roman" w:cs="Times New Roman"/>
-        </w:rPr>
-        <w:t xml:space="preserve"> reducing Deltaproteobacteria doing if not sulfate reduction?? Could they make DMS anaerobically? Can sulfur go to DMS? </w:t>
+        <w:t xml:space="preserve">Can sulfur go to DMS? </w:t>
       </w:r>
       <w:proofErr w:type="gramStart"/>
       <w:r>
@@ -20504,7 +20982,6 @@
         <w:rPr>
           <w:rFonts w:ascii="Times New Roman" w:hAnsi="Times New Roman" w:cs="Times New Roman"/>
         </w:rPr>
-        <w:lastRenderedPageBreak/>
         <w:t>{*</w:t>
       </w:r>
       <w:r>
@@ -21063,6 +21540,7 @@
         <w:rPr>
           <w:rFonts w:ascii="Times New Roman" w:hAnsi="Times New Roman" w:cs="Times New Roman"/>
         </w:rPr>
+        <w:lastRenderedPageBreak/>
         <w:t>{*</w:t>
       </w:r>
       <w:r>
@@ -21216,7 +21694,6 @@
         <w:rPr>
           <w:rFonts w:ascii="Times New Roman" w:hAnsi="Times New Roman" w:cs="Times New Roman"/>
         </w:rPr>
-        <w:lastRenderedPageBreak/>
         <w:t>{</w:t>
       </w:r>
       <w:r>
@@ -21749,6 +22226,7 @@
         <w:rPr>
           <w:rFonts w:ascii="Times New Roman" w:hAnsi="Times New Roman" w:cs="Times New Roman"/>
         </w:rPr>
+        <w:lastRenderedPageBreak/>
         <w:t>B</w:t>
       </w:r>
       <w:r>
@@ -22162,7 +22640,6 @@
         <w:rPr>
           <w:rFonts w:ascii="Times New Roman" w:hAnsi="Times New Roman" w:cs="Times New Roman"/>
         </w:rPr>
-        <w:lastRenderedPageBreak/>
         <w:t xml:space="preserve">Burke CM and Burton HR. (1988) Photosynthetic bacteria in meromictic lakes </w:t>
       </w:r>
       <w:proofErr w:type="gramStart"/>
@@ -22744,6 +23221,7 @@
         <w:rPr>
           <w:rFonts w:ascii="Times New Roman" w:hAnsi="Times New Roman" w:cs="Times New Roman"/>
         </w:rPr>
+        <w:lastRenderedPageBreak/>
         <w:t>Curson ARJ</w:t>
       </w:r>
       <w:r>
@@ -23106,7 +23584,6 @@
         <w:rPr>
           <w:rFonts w:ascii="Times New Roman" w:hAnsi="Times New Roman" w:cs="Times New Roman"/>
         </w:rPr>
-        <w:lastRenderedPageBreak/>
         <w:t xml:space="preserve">Deprez PP, Franzmann PD, Burton HR. (1986) </w:t>
       </w:r>
       <w:r>
@@ -23760,6 +24237,7 @@
         <w:rPr>
           <w:rFonts w:ascii="Times New Roman" w:hAnsi="Times New Roman" w:cs="Times New Roman"/>
         </w:rPr>
+        <w:lastRenderedPageBreak/>
         <w:t xml:space="preserve">Gärdes A, Kaeppel E, Shehzad A, Seebah S, Teeling H, Yarza P, Glöckner FO </w:t>
       </w:r>
       <w:r>
@@ -24123,7 +24601,6 @@
         <w:rPr>
           <w:rFonts w:ascii="Times New Roman" w:hAnsi="Times New Roman" w:cs="Times New Roman"/>
         </w:rPr>
-        <w:lastRenderedPageBreak/>
         <w:t xml:space="preserve">Gibson JAE, Qiang XL, Franzmann PD, Garrick RC, Burton HR. (1994) Volatile fatty and dissolved free amino acids in Organic Lake, Vestfold Hills, East Antarctica. </w:t>
       </w:r>
       <w:r>
@@ -24725,6 +25202,7 @@
         <w:rPr>
           <w:rFonts w:ascii="Times New Roman" w:hAnsi="Times New Roman" w:cs="Times New Roman"/>
         </w:rPr>
+        <w:lastRenderedPageBreak/>
         <w:t xml:space="preserve">Hahn MW, Stadler P, Wu QL, Pöckl. (2004) </w:t>
       </w:r>
       <w:proofErr w:type="gramStart"/>
@@ -25077,7 +25555,6 @@
         <w:rPr>
           <w:rFonts w:ascii="Times New Roman" w:hAnsi="Times New Roman" w:cs="Times New Roman"/>
         </w:rPr>
-        <w:lastRenderedPageBreak/>
         <w:t xml:space="preserve">James SR, Burton HR, McMeekin TA, Mancuso CA. (1994) Seasonal abundance of </w:t>
       </w:r>
       <w:r>
@@ -25782,6 +26259,7 @@
         <w:rPr>
           <w:rFonts w:ascii="Times New Roman" w:hAnsi="Times New Roman" w:cs="Times New Roman"/>
         </w:rPr>
+        <w:lastRenderedPageBreak/>
         <w:t>Laybourn-Parry J and</w:t>
       </w:r>
       <w:r>
@@ -26293,7 +26771,6 @@
         <w:rPr>
           <w:rFonts w:ascii="Times New Roman" w:hAnsi="Times New Roman" w:cs="Times New Roman"/>
         </w:rPr>
-        <w:lastRenderedPageBreak/>
         <w:t xml:space="preserve">Miyoshi T, Iwatuski T, Naguma T. (2005) Phylogenetic characterization of 16S rRNA gene clones from deep-groundwater microorganisms that pass through 0.2 µm-pore-size filters. </w:t>
       </w:r>
       <w:r>
@@ -26821,6 +27298,7 @@
         <w:rPr>
           <w:rFonts w:ascii="Times New Roman" w:hAnsi="Times New Roman" w:cs="Times New Roman"/>
         </w:rPr>
+        <w:lastRenderedPageBreak/>
         <w:t xml:space="preserve">Redfield AC, Ketchum BH, Richards FA. (1963) </w:t>
       </w:r>
       <w:proofErr w:type="gramStart"/>
@@ -27160,7 +27638,6 @@
         <w:rPr>
           <w:rFonts w:ascii="Times New Roman" w:hAnsi="Times New Roman" w:cs="Times New Roman"/>
         </w:rPr>
-        <w:lastRenderedPageBreak/>
         <w:t xml:space="preserve">Sabehi G, Loy A, Jung K-H, Partha R, Spudich JL, Isaacson T, Hirschberg J </w:t>
       </w:r>
       <w:r>
@@ -27696,6 +28173,7 @@
         <w:rPr>
           <w:rFonts w:ascii="Times New Roman" w:hAnsi="Times New Roman" w:cs="Times New Roman"/>
         </w:rPr>
+        <w:lastRenderedPageBreak/>
         <w:t>Tian F, Yu Y, Chen B, Li H, Yao Y</w:t>
       </w:r>
       <w:r>
@@ -27951,7 +28429,6 @@
         <w:rPr>
           <w:rFonts w:ascii="Times New Roman" w:hAnsi="Times New Roman" w:cs="Times New Roman"/>
         </w:rPr>
-        <w:lastRenderedPageBreak/>
         <w:t xml:space="preserve">Todd JD, Curson ARJ, Kirkwood M, Sullivan MJ, Green RT, Johnston AWB. </w:t>
       </w:r>
       <w:proofErr w:type="gramStart"/>
@@ -28606,6 +29083,7 @@
         <w:rPr>
           <w:rFonts w:ascii="Times New Roman" w:hAnsi="Times New Roman" w:cs="Times New Roman"/>
         </w:rPr>
+        <w:lastRenderedPageBreak/>
         <w:t xml:space="preserve">Xie C, Mao X, Huang J, Ding Y, Wu J, Dong S, Kong L, Gao G, Li CY, Wei L. (2011) KOBAS 2.0: a web server for annotation and identification of enriched pathways and diseases. </w:t>
       </w:r>
       <w:r>
@@ -28854,7 +29332,6 @@
         <w:rPr>
           <w:rFonts w:ascii="Times New Roman" w:hAnsi="Times New Roman" w:cs="Times New Roman"/>
         </w:rPr>
-        <w:lastRenderedPageBreak/>
         <w:t>Yau S</w:t>
       </w:r>
       <w:r>

</xml_diff>

<commit_message>
fixed up lots of stuff
</commit_message>
<xml_diff>
--- a/Organic_whole_lake_draft7.docx
+++ b/Organic_whole_lake_draft7.docx
@@ -73,26 +73,18 @@
         </w:rPr>
         <w:t>Williams T</w:t>
       </w:r>
-      <w:proofErr w:type="gramStart"/>
+      <w:r>
+        <w:rPr>
+          <w:rFonts w:ascii="Times New Roman" w:hAnsi="Times New Roman" w:cs="Times New Roman"/>
+        </w:rPr>
+        <w:t>J</w:t>
+      </w:r>
       <w:r>
         <w:rPr>
           <w:rFonts w:ascii="Times New Roman" w:hAnsi="Times New Roman" w:cs="Times New Roman"/>
         </w:rPr>
         <w:t>,</w:t>
       </w:r>
-      <w:r>
-        <w:rPr>
-          <w:rFonts w:ascii="Times New Roman" w:hAnsi="Times New Roman" w:cs="Times New Roman"/>
-        </w:rPr>
-        <w:t>???</w:t>
-      </w:r>
-      <w:r>
-        <w:rPr>
-          <w:rFonts w:ascii="Times New Roman" w:hAnsi="Times New Roman" w:cs="Times New Roman"/>
-        </w:rPr>
-        <w:t>,</w:t>
-      </w:r>
-      <w:proofErr w:type="gramEnd"/>
       <w:r>
         <w:rPr>
           <w:rFonts w:ascii="Times New Roman" w:hAnsi="Times New Roman" w:cs="Times New Roman"/>
@@ -337,6 +329,31 @@
           <w:sz w:val="16"/>
           <w:szCs w:val="16"/>
         </w:rPr>
+        <w:t xml:space="preserve"> (Franzmann </w:t>
+      </w:r>
+      <w:r>
+        <w:rPr>
+          <w:rFonts w:ascii="Times New Roman" w:hAnsi="Times New Roman" w:cs="Times New Roman"/>
+          <w:i/>
+          <w:sz w:val="16"/>
+          <w:szCs w:val="16"/>
+        </w:rPr>
+        <w:t>et al.</w:t>
+      </w:r>
+      <w:r>
+        <w:rPr>
+          <w:rFonts w:ascii="Times New Roman" w:hAnsi="Times New Roman" w:cs="Times New Roman"/>
+          <w:sz w:val="16"/>
+          <w:szCs w:val="16"/>
+        </w:rPr>
+        <w:t>, 1987b)</w:t>
+      </w:r>
+      <w:r>
+        <w:rPr>
+          <w:rFonts w:ascii="Times New Roman" w:hAnsi="Times New Roman" w:cs="Times New Roman"/>
+          <w:sz w:val="16"/>
+          <w:szCs w:val="16"/>
+        </w:rPr>
         <w:t xml:space="preserve">. </w:t>
       </w:r>
       <w:r>
@@ -345,7 +362,39 @@
           <w:sz w:val="16"/>
           <w:szCs w:val="16"/>
         </w:rPr>
-        <w:t xml:space="preserve">To determine the microbial community and functional diversity involved in the unusual sulfur chemistry, </w:t>
+        <w:t xml:space="preserve">To determine the microbial community and functional </w:t>
+      </w:r>
+      <w:r>
+        <w:rPr>
+          <w:rFonts w:ascii="Times New Roman" w:hAnsi="Times New Roman" w:cs="Times New Roman"/>
+          <w:sz w:val="16"/>
+          <w:szCs w:val="16"/>
+        </w:rPr>
+        <w:t>processes</w:t>
+      </w:r>
+      <w:r>
+        <w:rPr>
+          <w:rFonts w:ascii="Times New Roman" w:hAnsi="Times New Roman" w:cs="Times New Roman"/>
+          <w:sz w:val="16"/>
+          <w:szCs w:val="16"/>
+        </w:rPr>
+        <w:t xml:space="preserve"> </w:t>
+      </w:r>
+      <w:r>
+        <w:rPr>
+          <w:rFonts w:ascii="Times New Roman" w:hAnsi="Times New Roman" w:cs="Times New Roman"/>
+          <w:sz w:val="16"/>
+          <w:szCs w:val="16"/>
+        </w:rPr>
+        <w:t xml:space="preserve">in Organic Lake, and particularly the basis of </w:t>
+      </w:r>
+      <w:r>
+        <w:rPr>
+          <w:rFonts w:ascii="Times New Roman" w:hAnsi="Times New Roman" w:cs="Times New Roman"/>
+          <w:sz w:val="16"/>
+          <w:szCs w:val="16"/>
+        </w:rPr>
+        <w:t xml:space="preserve">the unusual sulfur chemistry, </w:t>
       </w:r>
       <w:r>
         <w:rPr>
@@ -706,31 +755,23 @@
           <w:sz w:val="16"/>
           <w:szCs w:val="16"/>
         </w:rPr>
-        <w:t>The dominance of respiration</w:t>
-      </w:r>
-      <w:r>
-        <w:rPr>
-          <w:rFonts w:ascii="Times New Roman" w:hAnsi="Times New Roman" w:cs="Times New Roman"/>
-          <w:sz w:val="16"/>
-          <w:szCs w:val="16"/>
-        </w:rPr>
-        <w:t xml:space="preserve">, </w:t>
-      </w:r>
-      <w:r>
-        <w:rPr>
-          <w:rFonts w:ascii="Times New Roman" w:hAnsi="Times New Roman" w:cs="Times New Roman"/>
-          <w:sz w:val="16"/>
-          <w:szCs w:val="16"/>
-        </w:rPr>
-        <w:t>fermentation and denitrification</w:t>
-      </w:r>
-      <w:r>
-        <w:rPr>
-          <w:rFonts w:ascii="Times New Roman" w:hAnsi="Times New Roman" w:cs="Times New Roman"/>
-          <w:sz w:val="16"/>
-          <w:szCs w:val="16"/>
-        </w:rPr>
-        <w:t xml:space="preserve"> pathways </w:t>
+        <w:t xml:space="preserve">The dominance of </w:t>
+      </w:r>
+      <w:r>
+        <w:rPr>
+          <w:rFonts w:ascii="Times New Roman" w:hAnsi="Times New Roman" w:cs="Times New Roman"/>
+          <w:sz w:val="16"/>
+          <w:szCs w:val="16"/>
+        </w:rPr>
+        <w:t>heterotrophic degradation</w:t>
+      </w:r>
+      <w:r>
+        <w:rPr>
+          <w:rFonts w:ascii="Times New Roman" w:hAnsi="Times New Roman" w:cs="Times New Roman"/>
+          <w:sz w:val="16"/>
+          <w:szCs w:val="16"/>
+        </w:rPr>
+        <w:t xml:space="preserve"> </w:t>
       </w:r>
       <w:r>
         <w:rPr>
@@ -754,7 +795,23 @@
           <w:sz w:val="16"/>
           <w:szCs w:val="16"/>
         </w:rPr>
-        <w:t>potential indicates a negative C and N budget</w:t>
+        <w:t>poten</w:t>
+      </w:r>
+      <w:r>
+        <w:rPr>
+          <w:rFonts w:ascii="Times New Roman" w:hAnsi="Times New Roman" w:cs="Times New Roman"/>
+          <w:sz w:val="16"/>
+          <w:szCs w:val="16"/>
+        </w:rPr>
+        <w:t xml:space="preserve">tial indicates </w:t>
+      </w:r>
+      <w:r>
+        <w:rPr>
+          <w:rFonts w:ascii="Times New Roman" w:hAnsi="Times New Roman" w:cs="Times New Roman"/>
+          <w:sz w:val="16"/>
+          <w:szCs w:val="16"/>
+        </w:rPr>
+        <w:t>possible net carbon loss</w:t>
       </w:r>
       <w:r>
         <w:rPr>
@@ -858,6 +915,14 @@
           <w:sz w:val="16"/>
           <w:szCs w:val="16"/>
         </w:rPr>
+        <w:t xml:space="preserve">also </w:t>
+      </w:r>
+      <w:r>
+        <w:rPr>
+          <w:rFonts w:ascii="Times New Roman" w:hAnsi="Times New Roman" w:cs="Times New Roman"/>
+          <w:sz w:val="16"/>
+          <w:szCs w:val="16"/>
+        </w:rPr>
         <w:t>linked to the dominant heterotrophic bacteria</w:t>
       </w:r>
       <w:r>
@@ -866,7 +931,23 @@
           <w:sz w:val="16"/>
           <w:szCs w:val="16"/>
         </w:rPr>
-        <w:t xml:space="preserve"> and may serve to conserve carbon</w:t>
+        <w:t xml:space="preserve"> and may serve </w:t>
+      </w:r>
+      <w:r>
+        <w:rPr>
+          <w:rFonts w:ascii="Times New Roman" w:hAnsi="Times New Roman" w:cs="Times New Roman"/>
+          <w:sz w:val="16"/>
+          <w:szCs w:val="16"/>
+        </w:rPr>
+        <w:t xml:space="preserve">as a mechanism </w:t>
+      </w:r>
+      <w:r>
+        <w:rPr>
+          <w:rFonts w:ascii="Times New Roman" w:hAnsi="Times New Roman" w:cs="Times New Roman"/>
+          <w:sz w:val="16"/>
+          <w:szCs w:val="16"/>
+        </w:rPr>
+        <w:t>to conserve carbon</w:t>
       </w:r>
       <w:r>
         <w:rPr>
@@ -898,31 +979,23 @@
           <w:sz w:val="16"/>
           <w:szCs w:val="16"/>
         </w:rPr>
-        <w:t xml:space="preserve"> nitrogen </w:t>
-      </w:r>
-      <w:r>
-        <w:rPr>
-          <w:rFonts w:ascii="Times New Roman" w:hAnsi="Times New Roman" w:cs="Times New Roman"/>
-          <w:sz w:val="16"/>
-          <w:szCs w:val="16"/>
-        </w:rPr>
-        <w:t>c</w:t>
-      </w:r>
-      <w:r>
-        <w:rPr>
-          <w:rFonts w:ascii="Times New Roman" w:hAnsi="Times New Roman" w:cs="Times New Roman"/>
-          <w:sz w:val="16"/>
-          <w:szCs w:val="16"/>
-        </w:rPr>
-        <w:t>ycling</w:t>
-      </w:r>
-      <w:r>
-        <w:rPr>
-          <w:rFonts w:ascii="Times New Roman" w:hAnsi="Times New Roman" w:cs="Times New Roman"/>
-          <w:sz w:val="16"/>
-          <w:szCs w:val="16"/>
-        </w:rPr>
-        <w:t xml:space="preserve"> appear restricted regenerated N</w:t>
+        <w:t xml:space="preserve"> </w:t>
+      </w:r>
+      <w:r>
+        <w:rPr>
+          <w:rFonts w:ascii="Times New Roman" w:hAnsi="Times New Roman" w:cs="Times New Roman"/>
+          <w:sz w:val="16"/>
+          <w:szCs w:val="16"/>
+        </w:rPr>
+        <w:t xml:space="preserve">there was high genetic potential for </w:t>
+      </w:r>
+      <w:r>
+        <w:rPr>
+          <w:rFonts w:ascii="Times New Roman" w:hAnsi="Times New Roman" w:cs="Times New Roman"/>
+          <w:sz w:val="16"/>
+          <w:szCs w:val="16"/>
+        </w:rPr>
+        <w:t>regenerated N</w:t>
       </w:r>
       <w:r>
         <w:rPr>
@@ -938,23 +1011,23 @@
           <w:sz w:val="16"/>
           <w:szCs w:val="16"/>
         </w:rPr>
-        <w:t xml:space="preserve"> and</w:t>
-      </w:r>
-      <w:r>
-        <w:rPr>
-          <w:rFonts w:ascii="Times New Roman" w:hAnsi="Times New Roman" w:cs="Times New Roman"/>
-          <w:sz w:val="16"/>
-          <w:szCs w:val="16"/>
-        </w:rPr>
-        <w:t xml:space="preserve"> likely</w:t>
-      </w:r>
-      <w:r>
-        <w:rPr>
-          <w:rFonts w:ascii="Times New Roman" w:hAnsi="Times New Roman" w:cs="Times New Roman"/>
-          <w:sz w:val="16"/>
-          <w:szCs w:val="16"/>
-        </w:rPr>
-        <w:t xml:space="preserve"> functions to retain fixed N</w:t>
+        <w:t xml:space="preserve">s that </w:t>
+      </w:r>
+      <w:r>
+        <w:rPr>
+          <w:rFonts w:ascii="Times New Roman" w:hAnsi="Times New Roman" w:cs="Times New Roman"/>
+          <w:sz w:val="16"/>
+          <w:szCs w:val="16"/>
+        </w:rPr>
+        <w:t>likely</w:t>
+      </w:r>
+      <w:r>
+        <w:rPr>
+          <w:rFonts w:ascii="Times New Roman" w:hAnsi="Times New Roman" w:cs="Times New Roman"/>
+          <w:sz w:val="16"/>
+          <w:szCs w:val="16"/>
+        </w:rPr>
+        <w:t xml:space="preserve"> functions to retain fixed nitrogen</w:t>
       </w:r>
       <w:r>
         <w:rPr>
@@ -970,7 +1043,39 @@
           <w:sz w:val="16"/>
           <w:szCs w:val="16"/>
         </w:rPr>
-        <w:t>DMSP lyases (DddD, DddL and DddP) were abundant indicating DMSP is a significant carbon and energy source</w:t>
+        <w:t>D</w:t>
+      </w:r>
+      <w:r>
+        <w:rPr>
+          <w:rFonts w:ascii="Times New Roman" w:hAnsi="Times New Roman" w:cs="Times New Roman"/>
+          <w:sz w:val="16"/>
+          <w:szCs w:val="16"/>
+        </w:rPr>
+        <w:t>imethylsulfoniopropionate</w:t>
+      </w:r>
+      <w:r>
+        <w:rPr>
+          <w:rFonts w:ascii="Times New Roman" w:hAnsi="Times New Roman" w:cs="Times New Roman"/>
+          <w:sz w:val="16"/>
+          <w:szCs w:val="16"/>
+        </w:rPr>
+        <w:t xml:space="preserve"> </w:t>
+      </w:r>
+      <w:r>
+        <w:rPr>
+          <w:rFonts w:ascii="Times New Roman" w:hAnsi="Times New Roman" w:cs="Times New Roman"/>
+          <w:sz w:val="16"/>
+          <w:szCs w:val="16"/>
+        </w:rPr>
+        <w:t xml:space="preserve">(DMSP) </w:t>
+      </w:r>
+      <w:r>
+        <w:rPr>
+          <w:rFonts w:ascii="Times New Roman" w:hAnsi="Times New Roman" w:cs="Times New Roman"/>
+          <w:sz w:val="16"/>
+          <w:szCs w:val="16"/>
+        </w:rPr>
+        <w:t>lyases (DddD, DddL and DddP) were abundant indicating DMSP is a significant carbon and energy source</w:t>
       </w:r>
       <w:r>
         <w:rPr>
@@ -1010,7 +1115,23 @@
           <w:sz w:val="16"/>
           <w:szCs w:val="16"/>
         </w:rPr>
-        <w:t xml:space="preserve"> was</w:t>
+        <w:t xml:space="preserve"> genes (dmdA)</w:t>
+      </w:r>
+      <w:r>
+        <w:rPr>
+          <w:rFonts w:ascii="Times New Roman" w:hAnsi="Times New Roman" w:cs="Times New Roman"/>
+          <w:sz w:val="16"/>
+          <w:szCs w:val="16"/>
+        </w:rPr>
+        <w:t xml:space="preserve"> w</w:t>
+      </w:r>
+      <w:r>
+        <w:rPr>
+          <w:rFonts w:ascii="Times New Roman" w:hAnsi="Times New Roman" w:cs="Times New Roman"/>
+          <w:sz w:val="16"/>
+          <w:szCs w:val="16"/>
+        </w:rPr>
+        <w:t>ere</w:t>
       </w:r>
       <w:r>
         <w:rPr>
@@ -1026,7 +1147,15 @@
           <w:sz w:val="16"/>
           <w:szCs w:val="16"/>
         </w:rPr>
-        <w:t xml:space="preserve"> was</w:t>
+        <w:t xml:space="preserve"> w</w:t>
+      </w:r>
+      <w:r>
+        <w:rPr>
+          <w:rFonts w:ascii="Times New Roman" w:hAnsi="Times New Roman" w:cs="Times New Roman"/>
+          <w:sz w:val="16"/>
+          <w:szCs w:val="16"/>
+        </w:rPr>
+        <w:t>ere</w:t>
       </w:r>
       <w:r>
         <w:rPr>
@@ -1154,65 +1283,15 @@
           <w:sz w:val="16"/>
           <w:szCs w:val="16"/>
         </w:rPr>
-        <w:t xml:space="preserve"> the factors that may determine dominance of these pathways and suggests </w:t>
-      </w:r>
-      <w:r>
-        <w:rPr>
-          <w:rFonts w:ascii="Times New Roman" w:hAnsi="Times New Roman" w:cs="Times New Roman"/>
-          <w:sz w:val="16"/>
-          <w:szCs w:val="16"/>
-        </w:rPr>
-        <w:t xml:space="preserve">nutrient resourcefulness </w:t>
-      </w:r>
-      <w:r>
-        <w:rPr>
-          <w:rFonts w:ascii="Times New Roman" w:hAnsi="Times New Roman" w:cs="Times New Roman"/>
-          <w:sz w:val="16"/>
-          <w:szCs w:val="16"/>
-        </w:rPr>
-        <w:t>may be</w:t>
-      </w:r>
-      <w:r>
-        <w:rPr>
-          <w:rFonts w:ascii="Times New Roman" w:hAnsi="Times New Roman" w:cs="Times New Roman"/>
-          <w:sz w:val="16"/>
-          <w:szCs w:val="16"/>
-        </w:rPr>
-        <w:t xml:space="preserve"> </w:t>
-      </w:r>
-      <w:proofErr w:type="gramStart"/>
-      <w:r>
-        <w:rPr>
-          <w:rFonts w:ascii="Times New Roman" w:hAnsi="Times New Roman" w:cs="Times New Roman"/>
-          <w:sz w:val="16"/>
-          <w:szCs w:val="16"/>
-        </w:rPr>
-        <w:t>key</w:t>
-      </w:r>
-      <w:proofErr w:type="gramEnd"/>
-      <w:r>
-        <w:rPr>
-          <w:rFonts w:ascii="Times New Roman" w:hAnsi="Times New Roman" w:cs="Times New Roman"/>
-          <w:sz w:val="16"/>
-          <w:szCs w:val="16"/>
-        </w:rPr>
-        <w:t xml:space="preserve"> for adaptation to the constrain</w:t>
-      </w:r>
-      <w:r>
-        <w:rPr>
-          <w:rFonts w:ascii="Times New Roman" w:hAnsi="Times New Roman" w:cs="Times New Roman"/>
-          <w:sz w:val="16"/>
-          <w:szCs w:val="16"/>
-        </w:rPr>
-        <w:t>t</w:t>
-      </w:r>
-      <w:r>
-        <w:rPr>
-          <w:rFonts w:ascii="Times New Roman" w:hAnsi="Times New Roman" w:cs="Times New Roman"/>
-          <w:sz w:val="16"/>
-          <w:szCs w:val="16"/>
-        </w:rPr>
-        <w:t>s of saline Antarctic coastal environments</w:t>
+        <w:t xml:space="preserve"> the factors that may determine dominance</w:t>
+      </w:r>
+      <w:r>
+        <w:rPr>
+          <w:rFonts w:ascii="Times New Roman" w:hAnsi="Times New Roman" w:cs="Times New Roman"/>
+          <w:sz w:val="16"/>
+          <w:szCs w:val="16"/>
+        </w:rPr>
+        <w:t xml:space="preserve"> of these pathways</w:t>
       </w:r>
       <w:r>
         <w:rPr>
@@ -6870,7 +6949,23 @@
           <w:sz w:val="16"/>
           <w:szCs w:val="16"/>
         </w:rPr>
-        <w:t xml:space="preserve">were counted. </w:t>
+        <w:t xml:space="preserve">were </w:t>
+      </w:r>
+      <w:r>
+        <w:rPr>
+          <w:rFonts w:ascii="Times New Roman" w:hAnsi="Times New Roman" w:cs="Times New Roman"/>
+          <w:sz w:val="16"/>
+          <w:szCs w:val="16"/>
+        </w:rPr>
+        <w:t xml:space="preserve">normalized to 100 000 reads per sample and </w:t>
+      </w:r>
+      <w:r>
+        <w:rPr>
+          <w:rFonts w:ascii="Times New Roman" w:hAnsi="Times New Roman" w:cs="Times New Roman"/>
+          <w:sz w:val="16"/>
+          <w:szCs w:val="16"/>
+        </w:rPr>
+        <w:t xml:space="preserve">counted. </w:t>
       </w:r>
       <w:r>
         <w:rPr>
@@ -7464,7 +7559,23 @@
           <w:sz w:val="16"/>
           <w:szCs w:val="16"/>
         </w:rPr>
-        <w:t xml:space="preserve"> (Robert, 2004) using default parameters (gap opening penalty: -2.9, gap extension penalty: 0). </w:t>
+        <w:t xml:space="preserve"> (Robert, 2004) using default parameters (gap opening penalty: </w:t>
+      </w:r>
+      <w:r>
+        <w:rPr>
+          <w:rFonts w:ascii="Times New Roman" w:hAnsi="Times New Roman" w:cs="Times New Roman"/>
+          <w:sz w:val="16"/>
+          <w:szCs w:val="16"/>
+        </w:rPr>
+        <w:t>−</w:t>
+      </w:r>
+      <w:r>
+        <w:rPr>
+          <w:rFonts w:ascii="Times New Roman" w:hAnsi="Times New Roman" w:cs="Times New Roman"/>
+          <w:sz w:val="16"/>
+          <w:szCs w:val="16"/>
+        </w:rPr>
+        <w:t xml:space="preserve">2.9, gap extension penalty: 0). </w:t>
       </w:r>
       <w:r>
         <w:rPr>
@@ -8045,6 +8156,7 @@
         <w:rPr>
           <w:rFonts w:ascii="Times New Roman" w:hAnsi="Times New Roman" w:cs="Times New Roman"/>
         </w:rPr>
+        <w:lastRenderedPageBreak/>
         <w:t xml:space="preserve">have been </w:t>
       </w:r>
       <w:r>
@@ -8137,14 +8249,7 @@
         <w:rPr>
           <w:rFonts w:ascii="Times New Roman" w:hAnsi="Times New Roman" w:cs="Times New Roman"/>
         </w:rPr>
-        <w:t xml:space="preserve">The </w:t>
-      </w:r>
-      <w:r>
-        <w:rPr>
-          <w:rFonts w:ascii="Times New Roman" w:hAnsi="Times New Roman" w:cs="Times New Roman"/>
-        </w:rPr>
-        <w:lastRenderedPageBreak/>
-        <w:t xml:space="preserve">deep zone was not completely anoxic as has been recorded in the past (Franzmann </w:t>
+        <w:t xml:space="preserve">The deep zone was not completely anoxic as has been recorded in the past (Franzmann </w:t>
       </w:r>
       <w:r>
         <w:rPr>
@@ -19091,7 +19196,20 @@
         <w:rPr>
           <w:rFonts w:ascii="Times New Roman" w:hAnsi="Times New Roman" w:cs="Times New Roman"/>
         </w:rPr>
-        <w:t xml:space="preserve">iated with aerobic roseobacters </w:t>
+        <w:t xml:space="preserve">iated with aerobic </w:t>
+      </w:r>
+      <w:r>
+        <w:rPr>
+          <w:rFonts w:ascii="Times New Roman" w:hAnsi="Times New Roman" w:cs="Times New Roman"/>
+          <w:i/>
+        </w:rPr>
+        <w:t>Alphaproteobacteria</w:t>
+      </w:r>
+      <w:r>
+        <w:rPr>
+          <w:rFonts w:ascii="Times New Roman" w:hAnsi="Times New Roman" w:cs="Times New Roman"/>
+        </w:rPr>
+        <w:t xml:space="preserve"> </w:t>
       </w:r>
       <w:r>
         <w:rPr>
@@ -19366,7 +19484,13 @@
         <w:rPr>
           <w:rFonts w:ascii="Times New Roman" w:hAnsi="Times New Roman" w:cs="Times New Roman"/>
         </w:rPr>
-        <w:t>enzymes involved in DMS cycling was investigated</w:t>
+        <w:t>enzymes involved in DMS formation</w:t>
+      </w:r>
+      <w:r>
+        <w:rPr>
+          <w:rFonts w:ascii="Times New Roman" w:hAnsi="Times New Roman" w:cs="Times New Roman"/>
+        </w:rPr>
+        <w:t xml:space="preserve"> was investigated</w:t>
       </w:r>
       <w:r>
         <w:rPr>
@@ -19384,7 +19508,19 @@
         <w:rPr>
           <w:rFonts w:ascii="Times New Roman" w:hAnsi="Times New Roman" w:cs="Times New Roman"/>
         </w:rPr>
-        <w:t>DMS transformations have been extensively reviewed in (</w:t>
+        <w:t xml:space="preserve">DMS transformations have been extensively </w:t>
+      </w:r>
+      <w:r>
+        <w:rPr>
+          <w:rFonts w:ascii="Times New Roman" w:hAnsi="Times New Roman" w:cs="Times New Roman"/>
+        </w:rPr>
+        <w:t>reviewed</w:t>
+      </w:r>
+      <w:r>
+        <w:rPr>
+          <w:rFonts w:ascii="Times New Roman" w:hAnsi="Times New Roman" w:cs="Times New Roman"/>
+        </w:rPr>
+        <w:t xml:space="preserve"> (</w:t>
       </w:r>
       <w:r>
         <w:rPr>
@@ -19409,6 +19545,25 @@
         <w:rPr>
           <w:rFonts w:ascii="Times New Roman" w:hAnsi="Times New Roman" w:cs="Times New Roman"/>
         </w:rPr>
+        <w:t xml:space="preserve">Schäfer </w:t>
+      </w:r>
+      <w:r>
+        <w:rPr>
+          <w:rFonts w:ascii="Times New Roman" w:hAnsi="Times New Roman" w:cs="Times New Roman"/>
+          <w:i/>
+        </w:rPr>
+        <w:t>et al.</w:t>
+      </w:r>
+      <w:r>
+        <w:rPr>
+          <w:rFonts w:ascii="Times New Roman" w:hAnsi="Times New Roman" w:cs="Times New Roman"/>
+        </w:rPr>
+        <w:t xml:space="preserve">, 2010; </w:t>
+      </w:r>
+      <w:r>
+        <w:rPr>
+          <w:rFonts w:ascii="Times New Roman" w:hAnsi="Times New Roman" w:cs="Times New Roman"/>
+        </w:rPr>
         <w:t xml:space="preserve">Curson </w:t>
       </w:r>
       <w:r>
@@ -19448,49 +19603,37 @@
         <w:rPr>
           <w:rFonts w:ascii="Times New Roman" w:hAnsi="Times New Roman" w:cs="Times New Roman"/>
         </w:rPr>
-        <w:t xml:space="preserve">, 2012). Briefly, </w:t>
-      </w:r>
-      <w:r>
-        <w:rPr>
-          <w:rFonts w:ascii="Times New Roman" w:hAnsi="Times New Roman" w:cs="Times New Roman"/>
-        </w:rPr>
-        <w:t xml:space="preserve">DMS in the marine environment </w:t>
-      </w:r>
-      <w:r>
-        <w:rPr>
-          <w:rFonts w:ascii="Times New Roman" w:hAnsi="Times New Roman" w:cs="Times New Roman"/>
-        </w:rPr>
-        <w:t xml:space="preserve">principally </w:t>
-      </w:r>
-      <w:r>
-        <w:rPr>
-          <w:rFonts w:ascii="Times New Roman" w:hAnsi="Times New Roman" w:cs="Times New Roman"/>
-        </w:rPr>
-        <w:t>originates from breakdown of dimethylsulfonioproprionate (DMSP)</w:t>
-      </w:r>
-      <w:r>
-        <w:rPr>
-          <w:rFonts w:ascii="Times New Roman" w:hAnsi="Times New Roman" w:cs="Times New Roman"/>
-        </w:rPr>
-        <w:t xml:space="preserve"> which </w:t>
-      </w:r>
-      <w:r>
-        <w:rPr>
-          <w:rFonts w:ascii="Times New Roman" w:hAnsi="Times New Roman" w:cs="Times New Roman"/>
-        </w:rPr>
-        <w:t xml:space="preserve">is produced by eucaryotic algae and functions </w:t>
-      </w:r>
-      <w:r>
-        <w:rPr>
-          <w:rFonts w:ascii="Times New Roman" w:hAnsi="Times New Roman" w:cs="Times New Roman"/>
-        </w:rPr>
-        <w:t>primarily</w:t>
-      </w:r>
-      <w:r>
-        <w:rPr>
-          <w:rFonts w:ascii="Times New Roman" w:hAnsi="Times New Roman" w:cs="Times New Roman"/>
-        </w:rPr>
-        <w:t xml:space="preserve"> as an osmoprotectant</w:t>
+        <w:t>, 2012).</w:t>
+      </w:r>
+      <w:r>
+        <w:rPr>
+          <w:rFonts w:ascii="Times New Roman" w:hAnsi="Times New Roman" w:cs="Times New Roman"/>
+        </w:rPr>
+        <w:t xml:space="preserve"> T</w:t>
+      </w:r>
+      <w:r>
+        <w:rPr>
+          <w:rFonts w:ascii="Times New Roman" w:hAnsi="Times New Roman" w:cs="Times New Roman"/>
+        </w:rPr>
+        <w:t xml:space="preserve">he main source of DMS </w:t>
+      </w:r>
+      <w:r>
+        <w:rPr>
+          <w:rFonts w:ascii="Times New Roman" w:hAnsi="Times New Roman" w:cs="Times New Roman"/>
+        </w:rPr>
+        <w:t xml:space="preserve">in the marine environment </w:t>
+      </w:r>
+      <w:r>
+        <w:rPr>
+          <w:rFonts w:ascii="Times New Roman" w:hAnsi="Times New Roman" w:cs="Times New Roman"/>
+        </w:rPr>
+        <w:t xml:space="preserve">is from the </w:t>
+      </w:r>
+      <w:r>
+        <w:rPr>
+          <w:rFonts w:ascii="Times New Roman" w:hAnsi="Times New Roman" w:cs="Times New Roman"/>
+        </w:rPr>
+        <w:t>breakdown of dimethylsulfonioproprionate (DMSP)</w:t>
       </w:r>
       <w:r>
         <w:rPr>
@@ -19508,13 +19651,61 @@
         <w:rPr>
           <w:rFonts w:ascii="Times New Roman" w:hAnsi="Times New Roman" w:cs="Times New Roman"/>
         </w:rPr>
+        <w:t>E</w:t>
+      </w:r>
+      <w:r>
+        <w:rPr>
+          <w:rFonts w:ascii="Times New Roman" w:hAnsi="Times New Roman" w:cs="Times New Roman"/>
+        </w:rPr>
+        <w:t>ucaryotic phytoplankton</w:t>
+      </w:r>
+      <w:r>
+        <w:rPr>
+          <w:rFonts w:ascii="Times New Roman" w:hAnsi="Times New Roman" w:cs="Times New Roman"/>
+        </w:rPr>
+        <w:t>, i</w:t>
+      </w:r>
+      <w:r>
+        <w:rPr>
+          <w:rFonts w:ascii="Times New Roman" w:hAnsi="Times New Roman" w:cs="Times New Roman"/>
+        </w:rPr>
+        <w:t xml:space="preserve">n particular, </w:t>
+      </w:r>
+      <w:r>
+        <w:rPr>
+          <w:rFonts w:ascii="Times New Roman" w:hAnsi="Times New Roman" w:cs="Times New Roman"/>
+        </w:rPr>
+        <w:t xml:space="preserve">diatoms, </w:t>
+      </w:r>
+      <w:r>
+        <w:rPr>
+          <w:rFonts w:ascii="Times New Roman" w:hAnsi="Times New Roman" w:cs="Times New Roman"/>
+        </w:rPr>
+        <w:t xml:space="preserve">dinoflagellates and haptophytes produce large quantities of DMSP, which is thought to function principally as an osmolyte. </w:t>
+      </w:r>
+      <w:r>
+        <w:rPr>
+          <w:rFonts w:ascii="Times New Roman" w:hAnsi="Times New Roman" w:cs="Times New Roman"/>
+        </w:rPr>
         <w:t>DMSP is rel</w:t>
       </w:r>
       <w:r>
         <w:rPr>
           <w:rFonts w:ascii="Times New Roman" w:hAnsi="Times New Roman" w:cs="Times New Roman"/>
         </w:rPr>
-        <w:t xml:space="preserve">eased due to cell lysis </w:t>
+        <w:t>eased due to cell lysis</w:t>
+      </w:r>
+      <w:r>
+        <w:rPr>
+          <w:rFonts w:ascii="Times New Roman" w:hAnsi="Times New Roman" w:cs="Times New Roman"/>
+        </w:rPr>
+        <w:t>, grazing</w:t>
+      </w:r>
+      <w:r>
+        <w:rPr>
+          <w:rFonts w:ascii="Times New Roman" w:hAnsi="Times New Roman" w:cs="Times New Roman"/>
+        </w:rPr>
+        <w:t xml:space="preserve"> </w:t>
       </w:r>
       <w:r>
         <w:rPr>
@@ -19604,7 +19795,7 @@
         <w:rPr>
           <w:rFonts w:ascii="Times New Roman" w:hAnsi="Times New Roman" w:cs="Times New Roman"/>
         </w:rPr>
-        <w:t xml:space="preserve">Y) or DMSP demethylation by DMSP demethylase (DmdA). </w:t>
+        <w:t xml:space="preserve">Y) or demethylation by DMSP demethylase (DmdA). </w:t>
       </w:r>
       <w:r>
         <w:rPr>
@@ -19652,13 +19843,7 @@
         <w:rPr>
           <w:rFonts w:ascii="Times New Roman" w:hAnsi="Times New Roman" w:cs="Times New Roman"/>
         </w:rPr>
-        <w:t xml:space="preserve">and energy source in addition to a </w:t>
-      </w:r>
-      <w:r>
-        <w:rPr>
-          <w:rFonts w:ascii="Times New Roman" w:hAnsi="Times New Roman" w:cs="Times New Roman"/>
-        </w:rPr>
-        <w:t>sulfur source</w:t>
+        <w:t>and energy source</w:t>
       </w:r>
       <w:r>
         <w:rPr>
@@ -19670,13 +19855,7 @@
         <w:rPr>
           <w:rFonts w:ascii="Times New Roman" w:hAnsi="Times New Roman" w:cs="Times New Roman"/>
         </w:rPr>
-        <w:t>The</w:t>
-      </w:r>
-      <w:r>
-        <w:rPr>
-          <w:rFonts w:ascii="Times New Roman" w:hAnsi="Times New Roman" w:cs="Times New Roman"/>
-        </w:rPr>
-        <w:t xml:space="preserve"> </w:t>
+        <w:t xml:space="preserve">However, it is only the </w:t>
       </w:r>
       <w:r>
         <w:rPr>
@@ -19688,7 +19867,19 @@
         <w:rPr>
           <w:rFonts w:ascii="Times New Roman" w:hAnsi="Times New Roman" w:cs="Times New Roman"/>
         </w:rPr>
-        <w:t xml:space="preserve"> pathway releases </w:t>
+        <w:t xml:space="preserve"> pathway </w:t>
+      </w:r>
+      <w:r>
+        <w:rPr>
+          <w:rFonts w:ascii="Times New Roman" w:hAnsi="Times New Roman" w:cs="Times New Roman"/>
+        </w:rPr>
+        <w:t xml:space="preserve">that </w:t>
+      </w:r>
+      <w:r>
+        <w:rPr>
+          <w:rFonts w:ascii="Times New Roman" w:hAnsi="Times New Roman" w:cs="Times New Roman"/>
+        </w:rPr>
+        <w:t xml:space="preserve">releases </w:t>
       </w:r>
       <w:r>
         <w:rPr>
@@ -19706,67 +19897,31 @@
         <w:rPr>
           <w:rFonts w:ascii="Times New Roman" w:hAnsi="Times New Roman" w:cs="Times New Roman"/>
         </w:rPr>
-        <w:t>that can be lost</w:t>
-      </w:r>
-      <w:r>
-        <w:rPr>
-          <w:rFonts w:ascii="Times New Roman" w:hAnsi="Times New Roman" w:cs="Times New Roman"/>
-        </w:rPr>
-        <w:t xml:space="preserve"> </w:t>
-      </w:r>
-      <w:r>
-        <w:rPr>
-          <w:rFonts w:ascii="Times New Roman" w:hAnsi="Times New Roman" w:cs="Times New Roman"/>
-        </w:rPr>
-        <w:t xml:space="preserve">through ventilation into the atmosphere while in </w:t>
-      </w:r>
-      <w:r>
-        <w:rPr>
-          <w:rFonts w:ascii="Times New Roman" w:hAnsi="Times New Roman" w:cs="Times New Roman"/>
-        </w:rPr>
-        <w:t>demethylation</w:t>
-      </w:r>
-      <w:r>
-        <w:rPr>
-          <w:rFonts w:ascii="Times New Roman" w:hAnsi="Times New Roman" w:cs="Times New Roman"/>
-        </w:rPr>
-        <w:t>,</w:t>
-      </w:r>
-      <w:r>
-        <w:rPr>
-          <w:rFonts w:ascii="Times New Roman" w:hAnsi="Times New Roman" w:cs="Times New Roman"/>
-        </w:rPr>
-        <w:t xml:space="preserve"> </w:t>
-      </w:r>
-      <w:r>
-        <w:rPr>
-          <w:rFonts w:ascii="Times New Roman" w:hAnsi="Times New Roman" w:cs="Times New Roman"/>
-        </w:rPr>
-        <w:t>methanethiol (MT) is formed, which can be readily assimilated</w:t>
-      </w:r>
-      <w:r>
-        <w:rPr>
-          <w:rFonts w:ascii="Times New Roman" w:hAnsi="Times New Roman" w:cs="Times New Roman"/>
-        </w:rPr>
-        <w:t xml:space="preserve"> as a reduced S source</w:t>
-      </w:r>
-      <w:r>
-        <w:rPr>
-          <w:rFonts w:ascii="Times New Roman" w:hAnsi="Times New Roman" w:cs="Times New Roman"/>
-        </w:rPr>
-        <w:t xml:space="preserve"> </w:t>
-      </w:r>
-      <w:r>
-        <w:rPr>
-          <w:rFonts w:ascii="Times New Roman" w:hAnsi="Times New Roman" w:cs="Times New Roman"/>
-        </w:rPr>
-        <w:t>for amino acid synthesis</w:t>
-      </w:r>
-      <w:r>
-        <w:rPr>
-          <w:rFonts w:ascii="Times New Roman" w:hAnsi="Times New Roman" w:cs="Times New Roman"/>
-        </w:rPr>
-        <w:t>.</w:t>
+        <w:t xml:space="preserve">that </w:t>
+      </w:r>
+      <w:r>
+        <w:rPr>
+          <w:rFonts w:ascii="Times New Roman" w:hAnsi="Times New Roman" w:cs="Times New Roman"/>
+        </w:rPr>
+        <w:t xml:space="preserve">can be </w:t>
+      </w:r>
+      <w:r>
+        <w:rPr>
+          <w:rFonts w:ascii="Times New Roman" w:hAnsi="Times New Roman" w:cs="Times New Roman"/>
+        </w:rPr>
+        <w:t xml:space="preserve">lead to sulfur loss through ventilation </w:t>
+      </w:r>
+      <w:r>
+        <w:rPr>
+          <w:rFonts w:ascii="Times New Roman" w:hAnsi="Times New Roman" w:cs="Times New Roman"/>
+        </w:rPr>
+        <w:t>to the atmosphere</w:t>
+      </w:r>
+      <w:r>
+        <w:rPr>
+          <w:rFonts w:ascii="Times New Roman" w:hAnsi="Times New Roman" w:cs="Times New Roman"/>
+        </w:rPr>
+        <w:t xml:space="preserve">. </w:t>
       </w:r>
     </w:p>
     <w:p>
@@ -19867,20 +20022,149 @@
         <w:rPr>
           <w:rFonts w:ascii="Times New Roman" w:hAnsi="Times New Roman" w:cs="Times New Roman"/>
         </w:rPr>
-        <w:t xml:space="preserve"> an important energy source in Organic Lake (*c</w:t>
+        <w:t xml:space="preserve"> an important </w:t>
+      </w:r>
+      <w:r>
+        <w:rPr>
+          <w:rFonts w:ascii="Times New Roman" w:hAnsi="Times New Roman" w:cs="Times New Roman"/>
+        </w:rPr>
+        <w:t xml:space="preserve">carbon and </w:t>
+      </w:r>
+      <w:r>
+        <w:rPr>
+          <w:rFonts w:ascii="Times New Roman" w:hAnsi="Times New Roman" w:cs="Times New Roman"/>
+        </w:rPr>
+        <w:t>energy source in Organic Lake</w:t>
+      </w:r>
+      <w:r>
+        <w:rPr>
+          <w:rFonts w:ascii="Times New Roman" w:hAnsi="Times New Roman" w:cs="Times New Roman"/>
+        </w:rPr>
+        <w:t xml:space="preserve">. </w:t>
+      </w:r>
+      <w:proofErr w:type="gramStart"/>
+      <w:r>
+        <w:rPr>
+          <w:rFonts w:ascii="Times New Roman" w:hAnsi="Times New Roman" w:cs="Times New Roman"/>
+        </w:rPr>
+        <w:t>Ddd</w:t>
+      </w:r>
+      <w:r>
+        <w:rPr>
+          <w:rFonts w:ascii="Times New Roman" w:hAnsi="Times New Roman" w:cs="Times New Roman"/>
+        </w:rPr>
+        <w:t>D</w:t>
+      </w:r>
+      <w:r>
+        <w:rPr>
+          <w:rFonts w:ascii="Times New Roman" w:hAnsi="Times New Roman" w:cs="Times New Roman"/>
+        </w:rPr>
+        <w:t>,</w:t>
+      </w:r>
+      <w:proofErr w:type="gramEnd"/>
+      <w:r>
+        <w:rPr>
+          <w:rFonts w:ascii="Times New Roman" w:hAnsi="Times New Roman" w:cs="Times New Roman"/>
+        </w:rPr>
+        <w:t xml:space="preserve"> </w:t>
+      </w:r>
+      <w:r>
+        <w:rPr>
+          <w:rFonts w:ascii="Times New Roman" w:hAnsi="Times New Roman" w:cs="Times New Roman"/>
+        </w:rPr>
+        <w:t xml:space="preserve">was the most abundant of the Organic Lake DMSP lyases </w:t>
+      </w:r>
+      <w:r>
+        <w:rPr>
+          <w:rFonts w:ascii="Times New Roman" w:hAnsi="Times New Roman" w:cs="Times New Roman"/>
+        </w:rPr>
+        <w:t>(*</w:t>
       </w:r>
       <w:r>
         <w:rPr>
           <w:rFonts w:ascii="Times New Roman" w:hAnsi="Times New Roman" w:cs="Times New Roman"/>
           <w:highlight w:val="yellow"/>
         </w:rPr>
-        <w:t>hec</w:t>
-      </w:r>
-      <w:r>
-        <w:rPr>
-          <w:rFonts w:ascii="Times New Roman" w:hAnsi="Times New Roman" w:cs="Times New Roman"/>
-        </w:rPr>
-        <w:t>k)</w:t>
+        <w:t>table</w:t>
+      </w:r>
+      <w:r>
+        <w:rPr>
+          <w:rFonts w:ascii="Times New Roman" w:hAnsi="Times New Roman" w:cs="Times New Roman"/>
+        </w:rPr>
+        <w:t xml:space="preserve">) </w:t>
+      </w:r>
+      <w:r>
+        <w:rPr>
+          <w:rFonts w:ascii="Times New Roman" w:hAnsi="Times New Roman" w:cs="Times New Roman"/>
+        </w:rPr>
+        <w:t xml:space="preserve">and comprised </w:t>
+      </w:r>
+      <w:r>
+        <w:rPr>
+          <w:rFonts w:ascii="Times New Roman" w:hAnsi="Times New Roman" w:cs="Times New Roman"/>
+        </w:rPr>
+        <w:t xml:space="preserve">two main </w:t>
+      </w:r>
+      <w:r>
+        <w:rPr>
+          <w:rFonts w:ascii="Times New Roman" w:hAnsi="Times New Roman" w:cs="Times New Roman"/>
+        </w:rPr>
+        <w:t>Ddd</w:t>
+      </w:r>
+      <w:r>
+        <w:rPr>
+          <w:rFonts w:ascii="Times New Roman" w:hAnsi="Times New Roman" w:cs="Times New Roman"/>
+        </w:rPr>
+        <w:t>D</w:t>
+      </w:r>
+      <w:r>
+        <w:rPr>
+          <w:rFonts w:ascii="Times New Roman" w:hAnsi="Times New Roman" w:cs="Times New Roman"/>
+          <w:i/>
+        </w:rPr>
+        <w:t xml:space="preserve"> </w:t>
+      </w:r>
+      <w:r>
+        <w:rPr>
+          <w:rFonts w:ascii="Times New Roman" w:hAnsi="Times New Roman" w:cs="Times New Roman"/>
+        </w:rPr>
+        <w:t>types</w:t>
+      </w:r>
+      <w:r>
+        <w:rPr>
+          <w:rFonts w:ascii="Times New Roman" w:hAnsi="Times New Roman" w:cs="Times New Roman"/>
+        </w:rPr>
+        <w:t xml:space="preserve">: </w:t>
+      </w:r>
+      <w:r>
+        <w:rPr>
+          <w:rFonts w:ascii="Times New Roman" w:hAnsi="Times New Roman" w:cs="Times New Roman"/>
+        </w:rPr>
+        <w:t xml:space="preserve">MAR-dddD </w:t>
+      </w:r>
+      <w:r>
+        <w:rPr>
+          <w:rFonts w:ascii="Times New Roman" w:hAnsi="Times New Roman" w:cs="Times New Roman"/>
+        </w:rPr>
+        <w:t>and</w:t>
+      </w:r>
+      <w:r>
+        <w:rPr>
+          <w:rFonts w:ascii="Times New Roman" w:hAnsi="Times New Roman" w:cs="Times New Roman"/>
+        </w:rPr>
+        <w:t xml:space="preserve"> OL-dddD</w:t>
+      </w:r>
+      <w:r>
+        <w:rPr>
+          <w:rFonts w:ascii="Times New Roman" w:hAnsi="Times New Roman" w:cs="Times New Roman"/>
+        </w:rPr>
+        <w:t xml:space="preserve"> (Figure S8</w:t>
+      </w:r>
+      <w:r>
+        <w:rPr>
+          <w:rFonts w:ascii="Times New Roman" w:hAnsi="Times New Roman" w:cs="Times New Roman"/>
+        </w:rPr>
+        <w:t>)</w:t>
       </w:r>
       <w:r>
         <w:rPr>
@@ -19888,24 +20172,827 @@
         </w:rPr>
         <w:t xml:space="preserve">. </w:t>
       </w:r>
+      <w:r>
+        <w:rPr>
+          <w:rFonts w:ascii="Times New Roman" w:hAnsi="Times New Roman" w:cs="Times New Roman"/>
+        </w:rPr>
+        <w:t xml:space="preserve">Both of these DddD were part of </w:t>
+      </w:r>
+      <w:r>
+        <w:rPr>
+          <w:rFonts w:ascii="Times New Roman" w:hAnsi="Times New Roman" w:cs="Times New Roman"/>
+        </w:rPr>
+        <w:t xml:space="preserve">a </w:t>
+      </w:r>
+      <w:r>
+        <w:rPr>
+          <w:rFonts w:ascii="Times New Roman" w:hAnsi="Times New Roman" w:cs="Times New Roman"/>
+        </w:rPr>
+        <w:t xml:space="preserve">clade </w:t>
+      </w:r>
+      <w:r>
+        <w:rPr>
+          <w:rFonts w:ascii="Times New Roman" w:hAnsi="Times New Roman" w:cs="Times New Roman"/>
+        </w:rPr>
+        <w:t>including</w:t>
+      </w:r>
+      <w:r>
+        <w:rPr>
+          <w:rFonts w:ascii="Times New Roman" w:hAnsi="Times New Roman" w:cs="Times New Roman"/>
+        </w:rPr>
+        <w:t xml:space="preserve"> homologs with demonstrated activity supporting </w:t>
+      </w:r>
+      <w:r>
+        <w:rPr>
+          <w:rFonts w:ascii="Times New Roman" w:hAnsi="Times New Roman" w:cs="Times New Roman"/>
+        </w:rPr>
+        <w:t>their</w:t>
+      </w:r>
+      <w:r>
+        <w:rPr>
+          <w:rFonts w:ascii="Times New Roman" w:hAnsi="Times New Roman" w:cs="Times New Roman"/>
+        </w:rPr>
+        <w:t xml:space="preserve"> function as DMSP lyases. </w:t>
+      </w:r>
+      <w:r>
+        <w:rPr>
+          <w:rFonts w:ascii="Times New Roman" w:hAnsi="Times New Roman" w:cs="Times New Roman"/>
+        </w:rPr>
+        <w:t>MAR-dddD</w:t>
+      </w:r>
+      <w:r>
+        <w:rPr>
+          <w:rFonts w:ascii="Times New Roman" w:hAnsi="Times New Roman" w:cs="Times New Roman"/>
+        </w:rPr>
+        <w:t xml:space="preserve"> grouped with a </w:t>
+      </w:r>
+      <w:r>
+        <w:rPr>
+          <w:rFonts w:ascii="Times New Roman" w:hAnsi="Times New Roman" w:cs="Times New Roman"/>
+          <w:i/>
+        </w:rPr>
+        <w:t>Marinobacter</w:t>
+      </w:r>
+      <w:r>
+        <w:rPr>
+          <w:rFonts w:ascii="Times New Roman" w:hAnsi="Times New Roman" w:cs="Times New Roman"/>
+        </w:rPr>
+        <w:t xml:space="preserve"> sp. ELB17 homolog </w:t>
+      </w:r>
+      <w:r>
+        <w:rPr>
+          <w:rFonts w:ascii="Times New Roman" w:hAnsi="Times New Roman" w:cs="Times New Roman"/>
+        </w:rPr>
+        <w:t xml:space="preserve">indicating its </w:t>
+      </w:r>
+      <w:r>
+        <w:rPr>
+          <w:rFonts w:ascii="Times New Roman" w:hAnsi="Times New Roman" w:cs="Times New Roman"/>
+          <w:i/>
+        </w:rPr>
+        <w:t xml:space="preserve">Marinobacter </w:t>
+      </w:r>
+      <w:r>
+        <w:rPr>
+          <w:rFonts w:ascii="Times New Roman" w:hAnsi="Times New Roman" w:cs="Times New Roman"/>
+        </w:rPr>
+        <w:t xml:space="preserve">origins </w:t>
+      </w:r>
+      <w:r>
+        <w:rPr>
+          <w:rFonts w:ascii="Times New Roman" w:hAnsi="Times New Roman" w:cs="Times New Roman"/>
+        </w:rPr>
+        <w:t>(Figure S8</w:t>
+      </w:r>
+      <w:r>
+        <w:rPr>
+          <w:rFonts w:ascii="Times New Roman" w:hAnsi="Times New Roman" w:cs="Times New Roman"/>
+        </w:rPr>
+        <w:t>)</w:t>
+      </w:r>
+      <w:r>
+        <w:rPr>
+          <w:rFonts w:ascii="Times New Roman" w:hAnsi="Times New Roman" w:cs="Times New Roman"/>
+        </w:rPr>
+        <w:t xml:space="preserve">. </w:t>
+      </w:r>
+      <w:r>
+        <w:rPr>
+          <w:rFonts w:ascii="Times New Roman" w:hAnsi="Times New Roman" w:cs="Times New Roman"/>
+        </w:rPr>
+        <w:t>OL-dddD</w:t>
+      </w:r>
+      <w:r>
+        <w:rPr>
+          <w:rFonts w:ascii="Times New Roman" w:hAnsi="Times New Roman" w:cs="Times New Roman"/>
+        </w:rPr>
+        <w:t xml:space="preserve"> did not cluster with </w:t>
+      </w:r>
+      <w:r>
+        <w:rPr>
+          <w:rFonts w:ascii="Times New Roman" w:hAnsi="Times New Roman" w:cs="Times New Roman"/>
+        </w:rPr>
+        <w:t xml:space="preserve">homologs from </w:t>
+      </w:r>
+      <w:r>
+        <w:rPr>
+          <w:rFonts w:ascii="Times New Roman" w:hAnsi="Times New Roman" w:cs="Times New Roman"/>
+        </w:rPr>
+        <w:t>cultured bacteria</w:t>
+      </w:r>
+      <w:r>
+        <w:rPr>
+          <w:rFonts w:ascii="Times New Roman" w:hAnsi="Times New Roman" w:cs="Times New Roman"/>
+        </w:rPr>
+        <w:t xml:space="preserve">. </w:t>
+      </w:r>
+      <w:r>
+        <w:rPr>
+          <w:rFonts w:ascii="Times New Roman" w:hAnsi="Times New Roman" w:cs="Times New Roman"/>
+        </w:rPr>
+        <w:t>T</w:t>
+      </w:r>
+      <w:r>
+        <w:rPr>
+          <w:rFonts w:ascii="Times New Roman" w:hAnsi="Times New Roman" w:cs="Times New Roman"/>
+        </w:rPr>
+        <w:t xml:space="preserve">he </w:t>
+      </w:r>
+      <w:r>
+        <w:rPr>
+          <w:rFonts w:ascii="Times New Roman" w:hAnsi="Times New Roman" w:cs="Times New Roman"/>
+        </w:rPr>
+        <w:t>abundance</w:t>
+      </w:r>
+      <w:r>
+        <w:rPr>
+          <w:rFonts w:ascii="Times New Roman" w:hAnsi="Times New Roman" w:cs="Times New Roman"/>
+        </w:rPr>
+        <w:t xml:space="preserve"> </w:t>
+      </w:r>
+      <w:r>
+        <w:rPr>
+          <w:rFonts w:ascii="Times New Roman" w:hAnsi="Times New Roman" w:cs="Times New Roman"/>
+        </w:rPr>
+        <w:t xml:space="preserve">of OL-dddD </w:t>
+      </w:r>
+      <w:r>
+        <w:rPr>
+          <w:rFonts w:ascii="Times New Roman" w:hAnsi="Times New Roman" w:cs="Times New Roman"/>
+        </w:rPr>
+        <w:t xml:space="preserve">on </w:t>
+      </w:r>
+      <w:r>
+        <w:rPr>
+          <w:rFonts w:ascii="Times New Roman" w:hAnsi="Times New Roman" w:cs="Times New Roman"/>
+        </w:rPr>
+        <w:t xml:space="preserve">the </w:t>
+      </w:r>
+      <w:r>
+        <w:rPr>
+          <w:rFonts w:ascii="Times New Roman" w:hAnsi="Times New Roman" w:cs="Times New Roman"/>
+        </w:rPr>
+        <w:t>3.0 µm fraction</w:t>
+      </w:r>
+      <w:r>
+        <w:rPr>
+          <w:rFonts w:ascii="Times New Roman" w:hAnsi="Times New Roman" w:cs="Times New Roman"/>
+        </w:rPr>
+        <w:t xml:space="preserve"> suggests </w:t>
+      </w:r>
+      <w:r>
+        <w:rPr>
+          <w:rFonts w:ascii="Times New Roman" w:hAnsi="Times New Roman" w:cs="Times New Roman"/>
+        </w:rPr>
+        <w:t xml:space="preserve">it was linked to </w:t>
+      </w:r>
+      <w:r>
+        <w:rPr>
+          <w:rFonts w:ascii="Times New Roman" w:hAnsi="Times New Roman" w:cs="Times New Roman"/>
+          <w:i/>
+        </w:rPr>
+        <w:t>R</w:t>
+      </w:r>
+      <w:r>
+        <w:rPr>
+          <w:rFonts w:ascii="Times New Roman" w:hAnsi="Times New Roman" w:cs="Times New Roman"/>
+          <w:i/>
+        </w:rPr>
+        <w:t>oseobacter</w:t>
+      </w:r>
+      <w:r>
+        <w:rPr>
+          <w:rFonts w:ascii="Times New Roman" w:hAnsi="Times New Roman" w:cs="Times New Roman"/>
+          <w:i/>
+        </w:rPr>
+        <w:softHyphen/>
+      </w:r>
+      <w:r>
+        <w:rPr>
+          <w:rFonts w:ascii="Times New Roman" w:hAnsi="Times New Roman" w:cs="Times New Roman"/>
+        </w:rPr>
+        <w:t>-clade</w:t>
+      </w:r>
+      <w:r>
+        <w:rPr>
+          <w:rFonts w:ascii="Times New Roman" w:hAnsi="Times New Roman" w:cs="Times New Roman"/>
+        </w:rPr>
+        <w:t xml:space="preserve">, </w:t>
+      </w:r>
+      <w:r>
+        <w:rPr>
+          <w:rFonts w:ascii="Times New Roman" w:hAnsi="Times New Roman" w:cs="Times New Roman"/>
+          <w:i/>
+        </w:rPr>
+        <w:t xml:space="preserve">Bacteroidetes </w:t>
+      </w:r>
+      <w:r>
+        <w:rPr>
+          <w:rFonts w:ascii="Times New Roman" w:hAnsi="Times New Roman" w:cs="Times New Roman"/>
+        </w:rPr>
+        <w:t xml:space="preserve">or </w:t>
+      </w:r>
+      <w:r>
+        <w:rPr>
+          <w:rFonts w:ascii="Times New Roman" w:hAnsi="Times New Roman" w:cs="Times New Roman"/>
+          <w:i/>
+        </w:rPr>
+        <w:t>Dunaliella</w:t>
+      </w:r>
+      <w:r>
+        <w:rPr>
+          <w:rFonts w:ascii="Times New Roman" w:hAnsi="Times New Roman" w:cs="Times New Roman"/>
+        </w:rPr>
+        <w:t xml:space="preserve"> </w:t>
+      </w:r>
+      <w:r>
+        <w:rPr>
+          <w:rFonts w:ascii="Times New Roman" w:hAnsi="Times New Roman" w:cs="Times New Roman"/>
+        </w:rPr>
+        <w:t>(</w:t>
+      </w:r>
+      <w:r>
+        <w:rPr>
+          <w:rFonts w:ascii="Times New Roman" w:hAnsi="Times New Roman" w:cs="Times New Roman"/>
+        </w:rPr>
+        <w:t>*</w:t>
+      </w:r>
+      <w:r>
+        <w:rPr>
+          <w:rFonts w:ascii="Times New Roman" w:hAnsi="Times New Roman" w:cs="Times New Roman"/>
+          <w:highlight w:val="yellow"/>
+        </w:rPr>
+        <w:t>Figure S</w:t>
+      </w:r>
+      <w:r>
+        <w:rPr>
+          <w:rFonts w:ascii="Times New Roman" w:hAnsi="Times New Roman" w:cs="Times New Roman"/>
+        </w:rPr>
+        <w:t>)</w:t>
+      </w:r>
+      <w:r>
+        <w:rPr>
+          <w:rFonts w:ascii="Times New Roman" w:hAnsi="Times New Roman" w:cs="Times New Roman"/>
+        </w:rPr>
+        <w:t xml:space="preserve"> </w:t>
+      </w:r>
+      <w:r>
+        <w:rPr>
+          <w:rFonts w:ascii="Times New Roman" w:hAnsi="Times New Roman" w:cs="Times New Roman"/>
+        </w:rPr>
+        <w:t>(*</w:t>
+      </w:r>
+      <w:r>
+        <w:rPr>
+          <w:rFonts w:ascii="Times New Roman" w:hAnsi="Times New Roman" w:cs="Times New Roman"/>
+          <w:highlight w:val="yellow"/>
+        </w:rPr>
+        <w:t>link ddd gene to scaffolds!</w:t>
+      </w:r>
+      <w:r>
+        <w:rPr>
+          <w:rFonts w:ascii="Times New Roman" w:hAnsi="Times New Roman" w:cs="Times New Roman"/>
+        </w:rPr>
+        <w:t>!!!!</w:t>
+      </w:r>
+      <w:r>
+        <w:rPr>
+          <w:rFonts w:ascii="Times New Roman" w:hAnsi="Times New Roman" w:cs="Times New Roman"/>
+        </w:rPr>
+        <w:t>)</w:t>
+      </w:r>
+      <w:r>
+        <w:rPr>
+          <w:rFonts w:ascii="Times New Roman" w:hAnsi="Times New Roman" w:cs="Times New Roman"/>
+        </w:rPr>
+        <w:t>.</w:t>
+      </w:r>
+      <w:r>
+        <w:rPr>
+          <w:rFonts w:ascii="Times New Roman" w:hAnsi="Times New Roman" w:cs="Times New Roman"/>
+        </w:rPr>
+        <w:t xml:space="preserve"> </w:t>
+      </w:r>
+      <w:r>
+        <w:rPr>
+          <w:rFonts w:ascii="Times New Roman" w:hAnsi="Times New Roman" w:cs="Times New Roman"/>
+        </w:rPr>
+        <w:t xml:space="preserve">Two </w:t>
+      </w:r>
+      <w:r>
+        <w:rPr>
+          <w:rFonts w:ascii="Times New Roman" w:hAnsi="Times New Roman" w:cs="Times New Roman"/>
+        </w:rPr>
+        <w:t>Ddd</w:t>
+      </w:r>
+      <w:r>
+        <w:rPr>
+          <w:rFonts w:ascii="Times New Roman" w:hAnsi="Times New Roman" w:cs="Times New Roman"/>
+        </w:rPr>
+        <w:t>L</w:t>
+      </w:r>
+      <w:r>
+        <w:rPr>
+          <w:rFonts w:ascii="Times New Roman" w:hAnsi="Times New Roman" w:cs="Times New Roman"/>
+          <w:i/>
+        </w:rPr>
+        <w:t xml:space="preserve"> </w:t>
+      </w:r>
+      <w:r>
+        <w:rPr>
+          <w:rFonts w:ascii="Times New Roman" w:hAnsi="Times New Roman" w:cs="Times New Roman"/>
+        </w:rPr>
+        <w:t>groups</w:t>
+      </w:r>
+      <w:r>
+        <w:rPr>
+          <w:rFonts w:ascii="Times New Roman" w:hAnsi="Times New Roman" w:cs="Times New Roman"/>
+        </w:rPr>
+        <w:t xml:space="preserve"> were detected in Organic Lake: SUL-dddL</w:t>
+      </w:r>
+      <w:r>
+        <w:rPr>
+          <w:rFonts w:ascii="Times New Roman" w:hAnsi="Times New Roman" w:cs="Times New Roman"/>
+        </w:rPr>
+        <w:t xml:space="preserve"> </w:t>
+      </w:r>
+      <w:r>
+        <w:rPr>
+          <w:rFonts w:ascii="Times New Roman" w:hAnsi="Times New Roman" w:cs="Times New Roman"/>
+        </w:rPr>
+        <w:t xml:space="preserve">and MAR-dddL </w:t>
+      </w:r>
+      <w:r>
+        <w:rPr>
+          <w:rFonts w:ascii="Times New Roman" w:hAnsi="Times New Roman" w:cs="Times New Roman"/>
+        </w:rPr>
+        <w:t>(Figure S9</w:t>
+      </w:r>
+      <w:r>
+        <w:rPr>
+          <w:rFonts w:ascii="Times New Roman" w:hAnsi="Times New Roman" w:cs="Times New Roman"/>
+        </w:rPr>
+        <w:t>)</w:t>
+      </w:r>
+      <w:r>
+        <w:rPr>
+          <w:rFonts w:ascii="Times New Roman" w:hAnsi="Times New Roman" w:cs="Times New Roman"/>
+        </w:rPr>
+        <w:t xml:space="preserve">. </w:t>
+      </w:r>
+      <w:r>
+        <w:rPr>
+          <w:rFonts w:ascii="Times New Roman" w:hAnsi="Times New Roman" w:cs="Times New Roman"/>
+        </w:rPr>
+        <w:t>The former</w:t>
+      </w:r>
+      <w:r>
+        <w:rPr>
+          <w:rFonts w:ascii="Times New Roman" w:hAnsi="Times New Roman" w:cs="Times New Roman"/>
+        </w:rPr>
+        <w:t xml:space="preserve"> </w:t>
+      </w:r>
+      <w:r>
+        <w:rPr>
+          <w:rFonts w:ascii="Times New Roman" w:hAnsi="Times New Roman" w:cs="Times New Roman"/>
+        </w:rPr>
+        <w:t>clusters</w:t>
+      </w:r>
+      <w:r>
+        <w:rPr>
+          <w:rFonts w:ascii="Times New Roman" w:hAnsi="Times New Roman" w:cs="Times New Roman"/>
+        </w:rPr>
+        <w:t xml:space="preserve"> </w:t>
+      </w:r>
+      <w:r>
+        <w:rPr>
+          <w:rFonts w:ascii="Times New Roman" w:hAnsi="Times New Roman" w:cs="Times New Roman"/>
+        </w:rPr>
+        <w:t xml:space="preserve">with </w:t>
+      </w:r>
+      <w:r>
+        <w:rPr>
+          <w:rFonts w:ascii="Times New Roman" w:hAnsi="Times New Roman" w:cs="Times New Roman"/>
+          <w:i/>
+        </w:rPr>
+        <w:t xml:space="preserve">Sulfitobacter </w:t>
+      </w:r>
+      <w:r>
+        <w:rPr>
+          <w:rFonts w:ascii="Times New Roman" w:hAnsi="Times New Roman" w:cs="Times New Roman"/>
+        </w:rPr>
+        <w:t xml:space="preserve">sp. EE-36 and the latter with </w:t>
+      </w:r>
+      <w:r>
+        <w:rPr>
+          <w:rFonts w:ascii="Times New Roman" w:hAnsi="Times New Roman" w:cs="Times New Roman"/>
+          <w:i/>
+        </w:rPr>
+        <w:t xml:space="preserve">Marinobacter manganoxydans </w:t>
+      </w:r>
+      <w:r>
+        <w:rPr>
+          <w:rFonts w:ascii="Times New Roman" w:hAnsi="Times New Roman" w:cs="Times New Roman"/>
+        </w:rPr>
+        <w:t xml:space="preserve">MnI7-9 </w:t>
+      </w:r>
+      <w:r>
+        <w:rPr>
+          <w:rFonts w:ascii="Times New Roman" w:hAnsi="Times New Roman" w:cs="Times New Roman"/>
+        </w:rPr>
+        <w:t>indicating</w:t>
+      </w:r>
+      <w:r>
+        <w:rPr>
+          <w:rFonts w:ascii="Times New Roman" w:hAnsi="Times New Roman" w:cs="Times New Roman"/>
+        </w:rPr>
+        <w:t xml:space="preserve"> they originate from </w:t>
+      </w:r>
+      <w:r>
+        <w:rPr>
+          <w:rFonts w:ascii="Times New Roman" w:hAnsi="Times New Roman" w:cs="Times New Roman"/>
+          <w:i/>
+        </w:rPr>
+        <w:t>Roseobacter</w:t>
+      </w:r>
+      <w:r>
+        <w:rPr>
+          <w:rFonts w:ascii="Times New Roman" w:hAnsi="Times New Roman" w:cs="Times New Roman"/>
+        </w:rPr>
+        <w:t xml:space="preserve">-clade and </w:t>
+      </w:r>
+      <w:r>
+        <w:rPr>
+          <w:rFonts w:ascii="Times New Roman" w:hAnsi="Times New Roman" w:cs="Times New Roman"/>
+          <w:i/>
+        </w:rPr>
+        <w:t xml:space="preserve">Gammaproteobacteria </w:t>
+      </w:r>
+      <w:r>
+        <w:rPr>
+          <w:rFonts w:ascii="Times New Roman" w:hAnsi="Times New Roman" w:cs="Times New Roman"/>
+        </w:rPr>
+        <w:t>respectively</w:t>
+      </w:r>
+      <w:r>
+        <w:rPr>
+          <w:rFonts w:ascii="Times New Roman" w:hAnsi="Times New Roman" w:cs="Times New Roman"/>
+        </w:rPr>
+        <w:t xml:space="preserve">. </w:t>
+      </w:r>
+      <w:r>
+        <w:rPr>
+          <w:rFonts w:ascii="Times New Roman" w:hAnsi="Times New Roman" w:cs="Times New Roman"/>
+          <w:i/>
+        </w:rPr>
+        <w:t xml:space="preserve">Sulfitobacter </w:t>
+      </w:r>
+      <w:r>
+        <w:rPr>
+          <w:rFonts w:ascii="Times New Roman" w:hAnsi="Times New Roman" w:cs="Times New Roman"/>
+        </w:rPr>
+        <w:t xml:space="preserve">sp. EE-36 has demonstrated DMSP lyase activity supporting </w:t>
+      </w:r>
+      <w:r>
+        <w:rPr>
+          <w:rFonts w:ascii="Times New Roman" w:hAnsi="Times New Roman" w:cs="Times New Roman"/>
+        </w:rPr>
+        <w:t>the same</w:t>
+      </w:r>
+      <w:r>
+        <w:rPr>
+          <w:rFonts w:ascii="Times New Roman" w:hAnsi="Times New Roman" w:cs="Times New Roman"/>
+        </w:rPr>
+        <w:t xml:space="preserve"> functional role for SUL-dddL. </w:t>
+      </w:r>
+      <w:r>
+        <w:rPr>
+          <w:rFonts w:ascii="Times New Roman" w:hAnsi="Times New Roman" w:cs="Times New Roman"/>
+        </w:rPr>
+        <w:t>A</w:t>
+      </w:r>
+      <w:r>
+        <w:rPr>
+          <w:rFonts w:ascii="Times New Roman" w:hAnsi="Times New Roman" w:cs="Times New Roman"/>
+        </w:rPr>
+        <w:t xml:space="preserve">part from a carboxy-terminal cupin pocket, DddL has no similarity any other known enzyme families or domains (Curson </w:t>
+      </w:r>
+      <w:r>
+        <w:rPr>
+          <w:rFonts w:ascii="Times New Roman" w:hAnsi="Times New Roman" w:cs="Times New Roman"/>
+          <w:i/>
+        </w:rPr>
+        <w:t>et al.</w:t>
+      </w:r>
+      <w:r>
+        <w:rPr>
+          <w:rFonts w:ascii="Times New Roman" w:hAnsi="Times New Roman" w:cs="Times New Roman"/>
+        </w:rPr>
+        <w:t>, 2008)</w:t>
+      </w:r>
+      <w:r>
+        <w:rPr>
+          <w:rFonts w:ascii="Times New Roman" w:hAnsi="Times New Roman" w:cs="Times New Roman"/>
+        </w:rPr>
+        <w:t xml:space="preserve"> </w:t>
+      </w:r>
+      <w:r>
+        <w:rPr>
+          <w:rFonts w:ascii="Times New Roman" w:hAnsi="Times New Roman" w:cs="Times New Roman"/>
+        </w:rPr>
+        <w:t xml:space="preserve">and thus </w:t>
+      </w:r>
+      <w:r>
+        <w:rPr>
+          <w:rFonts w:ascii="Times New Roman" w:hAnsi="Times New Roman" w:cs="Times New Roman"/>
+        </w:rPr>
+        <w:t xml:space="preserve">no </w:t>
+      </w:r>
+      <w:r>
+        <w:rPr>
+          <w:rFonts w:ascii="Times New Roman" w:hAnsi="Times New Roman" w:cs="Times New Roman"/>
+        </w:rPr>
+        <w:t>other</w:t>
+      </w:r>
+      <w:r>
+        <w:rPr>
+          <w:rFonts w:ascii="Times New Roman" w:hAnsi="Times New Roman" w:cs="Times New Roman"/>
+        </w:rPr>
+        <w:t xml:space="preserve"> functions</w:t>
+      </w:r>
+      <w:r>
+        <w:rPr>
+          <w:rFonts w:ascii="Times New Roman" w:hAnsi="Times New Roman" w:cs="Times New Roman"/>
+        </w:rPr>
+        <w:t xml:space="preserve"> for DddL-like proteins are known</w:t>
+      </w:r>
+      <w:r>
+        <w:rPr>
+          <w:rFonts w:ascii="Times New Roman" w:hAnsi="Times New Roman" w:cs="Times New Roman"/>
+        </w:rPr>
+        <w:t xml:space="preserve">. </w:t>
+      </w:r>
+      <w:r>
+        <w:rPr>
+          <w:rFonts w:ascii="Times New Roman" w:hAnsi="Times New Roman" w:cs="Times New Roman"/>
+        </w:rPr>
+        <w:t xml:space="preserve">This suggests </w:t>
+      </w:r>
+      <w:r>
+        <w:rPr>
+          <w:rFonts w:ascii="Times New Roman" w:hAnsi="Times New Roman" w:cs="Times New Roman"/>
+        </w:rPr>
+        <w:t xml:space="preserve">MAR-dddL clade </w:t>
+      </w:r>
+      <w:r>
+        <w:rPr>
+          <w:rFonts w:ascii="Times New Roman" w:hAnsi="Times New Roman" w:cs="Times New Roman"/>
+        </w:rPr>
+        <w:t xml:space="preserve">is an unrecognized </w:t>
+      </w:r>
+      <w:r>
+        <w:rPr>
+          <w:rFonts w:ascii="Times New Roman" w:hAnsi="Times New Roman" w:cs="Times New Roman"/>
+        </w:rPr>
+        <w:t>branch</w:t>
+      </w:r>
+      <w:r>
+        <w:rPr>
+          <w:rFonts w:ascii="Times New Roman" w:hAnsi="Times New Roman" w:cs="Times New Roman"/>
+        </w:rPr>
+        <w:t xml:space="preserve"> of </w:t>
+      </w:r>
+      <w:r>
+        <w:rPr>
+          <w:rFonts w:ascii="Times New Roman" w:hAnsi="Times New Roman" w:cs="Times New Roman"/>
+        </w:rPr>
+        <w:t>this</w:t>
+      </w:r>
+      <w:r>
+        <w:rPr>
+          <w:rFonts w:ascii="Times New Roman" w:hAnsi="Times New Roman" w:cs="Times New Roman"/>
+        </w:rPr>
+        <w:t xml:space="preserve"> enzyme family</w:t>
+      </w:r>
+      <w:r>
+        <w:rPr>
+          <w:rFonts w:ascii="Times New Roman" w:hAnsi="Times New Roman" w:cs="Times New Roman"/>
+        </w:rPr>
+        <w:t>. W</w:t>
+      </w:r>
+      <w:r>
+        <w:rPr>
+          <w:rFonts w:ascii="Times New Roman" w:hAnsi="Times New Roman" w:cs="Times New Roman"/>
+        </w:rPr>
+        <w:t>hether</w:t>
+      </w:r>
+      <w:r>
+        <w:rPr>
+          <w:rFonts w:ascii="Times New Roman" w:hAnsi="Times New Roman" w:cs="Times New Roman"/>
+        </w:rPr>
+        <w:t xml:space="preserve"> it confers the Ddd phenotype</w:t>
+      </w:r>
+      <w:r>
+        <w:rPr>
+          <w:rFonts w:ascii="Times New Roman" w:hAnsi="Times New Roman" w:cs="Times New Roman"/>
+        </w:rPr>
+        <w:t xml:space="preserve"> require</w:t>
+      </w:r>
+      <w:r>
+        <w:rPr>
+          <w:rFonts w:ascii="Times New Roman" w:hAnsi="Times New Roman" w:cs="Times New Roman"/>
+        </w:rPr>
+        <w:t>s</w:t>
+      </w:r>
+      <w:r>
+        <w:rPr>
+          <w:rFonts w:ascii="Times New Roman" w:hAnsi="Times New Roman" w:cs="Times New Roman"/>
+        </w:rPr>
+        <w:t xml:space="preserve"> confirmation</w:t>
+      </w:r>
+      <w:r>
+        <w:rPr>
+          <w:rFonts w:ascii="Times New Roman" w:hAnsi="Times New Roman" w:cs="Times New Roman"/>
+        </w:rPr>
+        <w:t>,</w:t>
+      </w:r>
+      <w:r>
+        <w:rPr>
+          <w:rFonts w:ascii="Times New Roman" w:hAnsi="Times New Roman" w:cs="Times New Roman"/>
+        </w:rPr>
+        <w:t xml:space="preserve"> although in </w:t>
+      </w:r>
+      <w:r>
+        <w:rPr>
+          <w:rFonts w:ascii="Times New Roman" w:hAnsi="Times New Roman" w:cs="Times New Roman"/>
+          <w:i/>
+        </w:rPr>
+        <w:t xml:space="preserve">Sulfitobacter </w:t>
+      </w:r>
+      <w:r>
+        <w:rPr>
+          <w:rFonts w:ascii="Times New Roman" w:hAnsi="Times New Roman" w:cs="Times New Roman"/>
+        </w:rPr>
+        <w:t xml:space="preserve">sp. EE-36 the </w:t>
+      </w:r>
+      <w:r>
+        <w:rPr>
+          <w:rFonts w:ascii="Times New Roman" w:hAnsi="Times New Roman" w:cs="Times New Roman"/>
+          <w:i/>
+        </w:rPr>
+        <w:t>dddL</w:t>
+      </w:r>
+      <w:r>
+        <w:rPr>
+          <w:rFonts w:ascii="Times New Roman" w:hAnsi="Times New Roman" w:cs="Times New Roman"/>
+        </w:rPr>
+        <w:t xml:space="preserve"> gene alone is sufficient for DMS generation (Curson </w:t>
+      </w:r>
+      <w:r>
+        <w:rPr>
+          <w:rFonts w:ascii="Times New Roman" w:hAnsi="Times New Roman" w:cs="Times New Roman"/>
+          <w:i/>
+        </w:rPr>
+        <w:t>et al.</w:t>
+      </w:r>
+      <w:r>
+        <w:rPr>
+          <w:rFonts w:ascii="Times New Roman" w:hAnsi="Times New Roman" w:cs="Times New Roman"/>
+        </w:rPr>
+        <w:t>, 2008)</w:t>
+      </w:r>
+      <w:r>
+        <w:rPr>
+          <w:rFonts w:ascii="Times New Roman" w:hAnsi="Times New Roman" w:cs="Times New Roman"/>
+        </w:rPr>
+        <w:t xml:space="preserve">. </w:t>
+      </w:r>
+      <w:r>
+        <w:rPr>
+          <w:rFonts w:ascii="Times New Roman" w:hAnsi="Times New Roman" w:cs="Times New Roman"/>
+        </w:rPr>
+        <w:t xml:space="preserve">DddP was </w:t>
+      </w:r>
+      <w:r>
+        <w:rPr>
+          <w:rFonts w:ascii="Times New Roman" w:hAnsi="Times New Roman" w:cs="Times New Roman"/>
+        </w:rPr>
+        <w:t xml:space="preserve">also detected and was </w:t>
+      </w:r>
+      <w:r>
+        <w:rPr>
+          <w:rFonts w:ascii="Times New Roman" w:hAnsi="Times New Roman" w:cs="Times New Roman"/>
+        </w:rPr>
+        <w:t>the least abundant of the DMSP lyases</w:t>
+      </w:r>
+      <w:r>
+        <w:rPr>
+          <w:rFonts w:ascii="Times New Roman" w:hAnsi="Times New Roman" w:cs="Times New Roman"/>
+        </w:rPr>
+        <w:t xml:space="preserve"> (*</w:t>
+      </w:r>
+      <w:r>
+        <w:rPr>
+          <w:rFonts w:ascii="Times New Roman" w:hAnsi="Times New Roman" w:cs="Times New Roman"/>
+          <w:highlight w:val="yellow"/>
+        </w:rPr>
+        <w:t>table</w:t>
+      </w:r>
+      <w:r>
+        <w:rPr>
+          <w:rFonts w:ascii="Times New Roman" w:hAnsi="Times New Roman" w:cs="Times New Roman"/>
+        </w:rPr>
+        <w:t>)</w:t>
+      </w:r>
+      <w:r>
+        <w:rPr>
+          <w:rFonts w:ascii="Times New Roman" w:hAnsi="Times New Roman" w:cs="Times New Roman"/>
+        </w:rPr>
+        <w:t xml:space="preserve">. Phylogenetic analysis showed Organic Lake DddP likely originates from </w:t>
+      </w:r>
+      <w:r>
+        <w:rPr>
+          <w:rFonts w:ascii="Times New Roman" w:hAnsi="Times New Roman" w:cs="Times New Roman"/>
+          <w:i/>
+        </w:rPr>
+        <w:t>Roseovarius</w:t>
+      </w:r>
+      <w:r>
+        <w:rPr>
+          <w:rFonts w:ascii="Times New Roman" w:hAnsi="Times New Roman" w:cs="Times New Roman"/>
+        </w:rPr>
+        <w:t xml:space="preserve"> (Figure S10) </w:t>
+      </w:r>
+      <w:r>
+        <w:rPr>
+          <w:rFonts w:ascii="Times New Roman" w:hAnsi="Times New Roman" w:cs="Times New Roman"/>
+        </w:rPr>
+        <w:t>and was part of the clade that included the</w:t>
+      </w:r>
+      <w:r>
+        <w:rPr>
+          <w:rFonts w:ascii="Times New Roman" w:hAnsi="Times New Roman" w:cs="Times New Roman"/>
+        </w:rPr>
+        <w:t xml:space="preserve"> functionally verified</w:t>
+      </w:r>
+      <w:r>
+        <w:rPr>
+          <w:rFonts w:ascii="Times New Roman" w:hAnsi="Times New Roman" w:cs="Times New Roman"/>
+        </w:rPr>
+        <w:t xml:space="preserve"> </w:t>
+      </w:r>
+      <w:r>
+        <w:rPr>
+          <w:rFonts w:ascii="Times New Roman" w:hAnsi="Times New Roman" w:cs="Times New Roman"/>
+          <w:i/>
+        </w:rPr>
+        <w:t xml:space="preserve">Roseovarius </w:t>
+      </w:r>
       <w:proofErr w:type="gramStart"/>
       <w:r>
         <w:rPr>
           <w:rFonts w:ascii="Times New Roman" w:hAnsi="Times New Roman" w:cs="Times New Roman"/>
-        </w:rPr>
-        <w:t>Ddd</w:t>
-      </w:r>
-      <w:r>
-        <w:rPr>
-          <w:rFonts w:ascii="Times New Roman" w:hAnsi="Times New Roman" w:cs="Times New Roman"/>
-        </w:rPr>
-        <w:t>D</w:t>
-      </w:r>
-      <w:r>
-        <w:rPr>
-          <w:rFonts w:ascii="Times New Roman" w:hAnsi="Times New Roman" w:cs="Times New Roman"/>
-        </w:rPr>
-        <w:t>,</w:t>
+          <w:i/>
+        </w:rPr>
+        <w:t>nibinhibens</w:t>
+      </w:r>
+      <w:r>
+        <w:rPr>
+          <w:rFonts w:ascii="Times New Roman" w:hAnsi="Times New Roman" w:cs="Times New Roman"/>
+        </w:rPr>
+        <w:t xml:space="preserve"> </w:t>
+      </w:r>
+      <w:r>
+        <w:rPr>
+          <w:rFonts w:ascii="Times New Roman" w:hAnsi="Times New Roman" w:cs="Times New Roman"/>
+        </w:rPr>
+        <w:t xml:space="preserve"> </w:t>
+      </w:r>
+      <w:r>
+        <w:rPr>
+          <w:rFonts w:ascii="Times New Roman" w:hAnsi="Times New Roman" w:cs="Times New Roman"/>
+        </w:rPr>
+        <w:t>DddP</w:t>
       </w:r>
       <w:proofErr w:type="gramEnd"/>
       <w:r>
@@ -19918,863 +21005,7 @@
         <w:rPr>
           <w:rFonts w:ascii="Times New Roman" w:hAnsi="Times New Roman" w:cs="Times New Roman"/>
         </w:rPr>
-        <w:t xml:space="preserve">was the most abundant of the Organic Lake DMSP lyases </w:t>
-      </w:r>
-      <w:r>
-        <w:rPr>
-          <w:rFonts w:ascii="Times New Roman" w:hAnsi="Times New Roman" w:cs="Times New Roman"/>
-        </w:rPr>
-        <w:t>(*</w:t>
-      </w:r>
-      <w:r>
-        <w:rPr>
-          <w:rFonts w:ascii="Times New Roman" w:hAnsi="Times New Roman" w:cs="Times New Roman"/>
-          <w:highlight w:val="yellow"/>
-        </w:rPr>
-        <w:t>table</w:t>
-      </w:r>
-      <w:r>
-        <w:rPr>
-          <w:rFonts w:ascii="Times New Roman" w:hAnsi="Times New Roman" w:cs="Times New Roman"/>
-        </w:rPr>
-        <w:t xml:space="preserve">) </w:t>
-      </w:r>
-      <w:r>
-        <w:rPr>
-          <w:rFonts w:ascii="Times New Roman" w:hAnsi="Times New Roman" w:cs="Times New Roman"/>
-        </w:rPr>
-        <w:t xml:space="preserve">and comprised </w:t>
-      </w:r>
-      <w:r>
-        <w:rPr>
-          <w:rFonts w:ascii="Times New Roman" w:hAnsi="Times New Roman" w:cs="Times New Roman"/>
-        </w:rPr>
-        <w:t xml:space="preserve">two main </w:t>
-      </w:r>
-      <w:r>
-        <w:rPr>
-          <w:rFonts w:ascii="Times New Roman" w:hAnsi="Times New Roman" w:cs="Times New Roman"/>
-        </w:rPr>
-        <w:t>Ddd</w:t>
-      </w:r>
-      <w:r>
-        <w:rPr>
-          <w:rFonts w:ascii="Times New Roman" w:hAnsi="Times New Roman" w:cs="Times New Roman"/>
-        </w:rPr>
-        <w:t>D</w:t>
-      </w:r>
-      <w:r>
-        <w:rPr>
-          <w:rFonts w:ascii="Times New Roman" w:hAnsi="Times New Roman" w:cs="Times New Roman"/>
-          <w:i/>
-        </w:rPr>
-        <w:t xml:space="preserve"> </w:t>
-      </w:r>
-      <w:r>
-        <w:rPr>
-          <w:rFonts w:ascii="Times New Roman" w:hAnsi="Times New Roman" w:cs="Times New Roman"/>
-        </w:rPr>
-        <w:t>types</w:t>
-      </w:r>
-      <w:r>
-        <w:rPr>
-          <w:rFonts w:ascii="Times New Roman" w:hAnsi="Times New Roman" w:cs="Times New Roman"/>
-        </w:rPr>
-        <w:t xml:space="preserve">: </w:t>
-      </w:r>
-      <w:r>
-        <w:rPr>
-          <w:rFonts w:ascii="Times New Roman" w:hAnsi="Times New Roman" w:cs="Times New Roman"/>
-        </w:rPr>
-        <w:t xml:space="preserve">MAR-dddD </w:t>
-      </w:r>
-      <w:r>
-        <w:rPr>
-          <w:rFonts w:ascii="Times New Roman" w:hAnsi="Times New Roman" w:cs="Times New Roman"/>
-        </w:rPr>
-        <w:t>and</w:t>
-      </w:r>
-      <w:r>
-        <w:rPr>
-          <w:rFonts w:ascii="Times New Roman" w:hAnsi="Times New Roman" w:cs="Times New Roman"/>
-        </w:rPr>
-        <w:t xml:space="preserve"> OL-dddD</w:t>
-      </w:r>
-      <w:r>
-        <w:rPr>
-          <w:rFonts w:ascii="Times New Roman" w:hAnsi="Times New Roman" w:cs="Times New Roman"/>
-        </w:rPr>
-        <w:t xml:space="preserve"> (Figure S8</w:t>
-      </w:r>
-      <w:r>
-        <w:rPr>
-          <w:rFonts w:ascii="Times New Roman" w:hAnsi="Times New Roman" w:cs="Times New Roman"/>
-        </w:rPr>
-        <w:t>)</w:t>
-      </w:r>
-      <w:r>
-        <w:rPr>
-          <w:rFonts w:ascii="Times New Roman" w:hAnsi="Times New Roman" w:cs="Times New Roman"/>
-        </w:rPr>
-        <w:t xml:space="preserve">. </w:t>
-      </w:r>
-      <w:r>
-        <w:rPr>
-          <w:rFonts w:ascii="Times New Roman" w:hAnsi="Times New Roman" w:cs="Times New Roman"/>
-        </w:rPr>
-        <w:t xml:space="preserve">Both of these DddD were part of </w:t>
-      </w:r>
-      <w:r>
-        <w:rPr>
-          <w:rFonts w:ascii="Times New Roman" w:hAnsi="Times New Roman" w:cs="Times New Roman"/>
-        </w:rPr>
-        <w:t xml:space="preserve">a </w:t>
-      </w:r>
-      <w:r>
-        <w:rPr>
-          <w:rFonts w:ascii="Times New Roman" w:hAnsi="Times New Roman" w:cs="Times New Roman"/>
-        </w:rPr>
-        <w:t xml:space="preserve">clade </w:t>
-      </w:r>
-      <w:r>
-        <w:rPr>
-          <w:rFonts w:ascii="Times New Roman" w:hAnsi="Times New Roman" w:cs="Times New Roman"/>
-        </w:rPr>
-        <w:t>including</w:t>
-      </w:r>
-      <w:r>
-        <w:rPr>
-          <w:rFonts w:ascii="Times New Roman" w:hAnsi="Times New Roman" w:cs="Times New Roman"/>
-        </w:rPr>
-        <w:t xml:space="preserve"> homologs with demonstrated activity supporting </w:t>
-      </w:r>
-      <w:r>
-        <w:rPr>
-          <w:rFonts w:ascii="Times New Roman" w:hAnsi="Times New Roman" w:cs="Times New Roman"/>
-        </w:rPr>
-        <w:t>their</w:t>
-      </w:r>
-      <w:r>
-        <w:rPr>
-          <w:rFonts w:ascii="Times New Roman" w:hAnsi="Times New Roman" w:cs="Times New Roman"/>
-        </w:rPr>
-        <w:t xml:space="preserve"> function as DMSP lyases. </w:t>
-      </w:r>
-      <w:r>
-        <w:rPr>
-          <w:rFonts w:ascii="Times New Roman" w:hAnsi="Times New Roman" w:cs="Times New Roman"/>
-        </w:rPr>
-        <w:t>MAR-dddD</w:t>
-      </w:r>
-      <w:r>
-        <w:rPr>
-          <w:rFonts w:ascii="Times New Roman" w:hAnsi="Times New Roman" w:cs="Times New Roman"/>
-        </w:rPr>
-        <w:t xml:space="preserve"> grouped with a </w:t>
-      </w:r>
-      <w:r>
-        <w:rPr>
-          <w:rFonts w:ascii="Times New Roman" w:hAnsi="Times New Roman" w:cs="Times New Roman"/>
-          <w:i/>
-        </w:rPr>
-        <w:t>Marinobacter</w:t>
-      </w:r>
-      <w:r>
-        <w:rPr>
-          <w:rFonts w:ascii="Times New Roman" w:hAnsi="Times New Roman" w:cs="Times New Roman"/>
-        </w:rPr>
-        <w:t xml:space="preserve"> sp. ELB17 homolog and </w:t>
-      </w:r>
-      <w:r>
-        <w:rPr>
-          <w:rFonts w:ascii="Times New Roman" w:hAnsi="Times New Roman" w:cs="Times New Roman"/>
-        </w:rPr>
-        <w:t xml:space="preserve">had a distribution </w:t>
-      </w:r>
-      <w:r>
-        <w:rPr>
-          <w:rFonts w:ascii="Times New Roman" w:hAnsi="Times New Roman" w:cs="Times New Roman"/>
-        </w:rPr>
-        <w:t xml:space="preserve">consistent with </w:t>
-      </w:r>
-      <w:r>
-        <w:rPr>
-          <w:rFonts w:ascii="Times New Roman" w:hAnsi="Times New Roman" w:cs="Times New Roman"/>
-        </w:rPr>
-        <w:t xml:space="preserve">that of </w:t>
-      </w:r>
-      <w:r>
-        <w:rPr>
-          <w:rFonts w:ascii="Times New Roman" w:hAnsi="Times New Roman" w:cs="Times New Roman"/>
-          <w:i/>
-        </w:rPr>
-        <w:t>Marinobacter</w:t>
-      </w:r>
-      <w:r>
-        <w:rPr>
-          <w:rFonts w:ascii="Times New Roman" w:hAnsi="Times New Roman" w:cs="Times New Roman"/>
-          <w:i/>
-        </w:rPr>
-        <w:t xml:space="preserve"> </w:t>
-      </w:r>
-      <w:r>
-        <w:rPr>
-          <w:rFonts w:ascii="Times New Roman" w:hAnsi="Times New Roman" w:cs="Times New Roman"/>
-        </w:rPr>
-        <w:t>(Figure S8</w:t>
-      </w:r>
-      <w:r>
-        <w:rPr>
-          <w:rFonts w:ascii="Times New Roman" w:hAnsi="Times New Roman" w:cs="Times New Roman"/>
-        </w:rPr>
-        <w:t>)</w:t>
-      </w:r>
-      <w:r>
-        <w:rPr>
-          <w:rFonts w:ascii="Times New Roman" w:hAnsi="Times New Roman" w:cs="Times New Roman"/>
-        </w:rPr>
-        <w:t xml:space="preserve">. </w:t>
-      </w:r>
-      <w:r>
-        <w:rPr>
-          <w:rFonts w:ascii="Times New Roman" w:hAnsi="Times New Roman" w:cs="Times New Roman"/>
-        </w:rPr>
-        <w:t>OL-dddD</w:t>
-      </w:r>
-      <w:r>
-        <w:rPr>
-          <w:rFonts w:ascii="Times New Roman" w:hAnsi="Times New Roman" w:cs="Times New Roman"/>
-        </w:rPr>
-        <w:t xml:space="preserve"> did not cluster with high support with </w:t>
-      </w:r>
-      <w:r>
-        <w:rPr>
-          <w:rFonts w:ascii="Times New Roman" w:hAnsi="Times New Roman" w:cs="Times New Roman"/>
-        </w:rPr>
-        <w:t xml:space="preserve">homologs from </w:t>
-      </w:r>
-      <w:r>
-        <w:rPr>
-          <w:rFonts w:ascii="Times New Roman" w:hAnsi="Times New Roman" w:cs="Times New Roman"/>
-        </w:rPr>
-        <w:t>cultured bacteria</w:t>
-      </w:r>
-      <w:r>
-        <w:rPr>
-          <w:rFonts w:ascii="Times New Roman" w:hAnsi="Times New Roman" w:cs="Times New Roman"/>
-        </w:rPr>
-        <w:t xml:space="preserve">. </w:t>
-      </w:r>
-      <w:r>
-        <w:rPr>
-          <w:rFonts w:ascii="Times New Roman" w:hAnsi="Times New Roman" w:cs="Times New Roman"/>
-        </w:rPr>
-        <w:t>T</w:t>
-      </w:r>
-      <w:r>
-        <w:rPr>
-          <w:rFonts w:ascii="Times New Roman" w:hAnsi="Times New Roman" w:cs="Times New Roman"/>
-        </w:rPr>
-        <w:t xml:space="preserve">he </w:t>
-      </w:r>
-      <w:r>
-        <w:rPr>
-          <w:rFonts w:ascii="Times New Roman" w:hAnsi="Times New Roman" w:cs="Times New Roman"/>
-        </w:rPr>
-        <w:t>abundance</w:t>
-      </w:r>
-      <w:r>
-        <w:rPr>
-          <w:rFonts w:ascii="Times New Roman" w:hAnsi="Times New Roman" w:cs="Times New Roman"/>
-        </w:rPr>
-        <w:t xml:space="preserve"> </w:t>
-      </w:r>
-      <w:r>
-        <w:rPr>
-          <w:rFonts w:ascii="Times New Roman" w:hAnsi="Times New Roman" w:cs="Times New Roman"/>
-        </w:rPr>
-        <w:t xml:space="preserve">of OL-dddD </w:t>
-      </w:r>
-      <w:r>
-        <w:rPr>
-          <w:rFonts w:ascii="Times New Roman" w:hAnsi="Times New Roman" w:cs="Times New Roman"/>
-        </w:rPr>
-        <w:t xml:space="preserve">on </w:t>
-      </w:r>
-      <w:r>
-        <w:rPr>
-          <w:rFonts w:ascii="Times New Roman" w:hAnsi="Times New Roman" w:cs="Times New Roman"/>
-        </w:rPr>
-        <w:t xml:space="preserve">the </w:t>
-      </w:r>
-      <w:r>
-        <w:rPr>
-          <w:rFonts w:ascii="Times New Roman" w:hAnsi="Times New Roman" w:cs="Times New Roman"/>
-        </w:rPr>
-        <w:t>3.0 µm fraction</w:t>
-      </w:r>
-      <w:r>
-        <w:rPr>
-          <w:rFonts w:ascii="Times New Roman" w:hAnsi="Times New Roman" w:cs="Times New Roman"/>
-        </w:rPr>
-        <w:t xml:space="preserve"> suggests </w:t>
-      </w:r>
-      <w:r>
-        <w:rPr>
-          <w:rFonts w:ascii="Times New Roman" w:hAnsi="Times New Roman" w:cs="Times New Roman"/>
-          <w:i/>
-        </w:rPr>
-        <w:t>R</w:t>
-      </w:r>
-      <w:r>
-        <w:rPr>
-          <w:rFonts w:ascii="Times New Roman" w:hAnsi="Times New Roman" w:cs="Times New Roman"/>
-          <w:i/>
-        </w:rPr>
-        <w:t>oseobacter</w:t>
-      </w:r>
-      <w:r>
-        <w:rPr>
-          <w:rFonts w:ascii="Times New Roman" w:hAnsi="Times New Roman" w:cs="Times New Roman"/>
-          <w:i/>
-        </w:rPr>
-        <w:softHyphen/>
-      </w:r>
-      <w:r>
-        <w:rPr>
-          <w:rFonts w:ascii="Times New Roman" w:hAnsi="Times New Roman" w:cs="Times New Roman"/>
-        </w:rPr>
-        <w:t>-clade</w:t>
-      </w:r>
-      <w:r>
-        <w:rPr>
-          <w:rFonts w:ascii="Times New Roman" w:hAnsi="Times New Roman" w:cs="Times New Roman"/>
-        </w:rPr>
-        <w:t xml:space="preserve"> </w:t>
-      </w:r>
-      <w:r>
-        <w:rPr>
-          <w:rFonts w:ascii="Times New Roman" w:hAnsi="Times New Roman" w:cs="Times New Roman"/>
-        </w:rPr>
-        <w:t xml:space="preserve">as </w:t>
-      </w:r>
-      <w:r>
-        <w:rPr>
-          <w:rFonts w:ascii="Times New Roman" w:hAnsi="Times New Roman" w:cs="Times New Roman"/>
-        </w:rPr>
-        <w:t xml:space="preserve">the </w:t>
-      </w:r>
-      <w:r>
-        <w:rPr>
-          <w:rFonts w:ascii="Times New Roman" w:hAnsi="Times New Roman" w:cs="Times New Roman"/>
-        </w:rPr>
-        <w:t>most likely origin</w:t>
-      </w:r>
-      <w:r>
-        <w:rPr>
-          <w:rFonts w:ascii="Times New Roman" w:hAnsi="Times New Roman" w:cs="Times New Roman"/>
-        </w:rPr>
-        <w:t xml:space="preserve"> (Figure S8</w:t>
-      </w:r>
-      <w:r>
-        <w:rPr>
-          <w:rFonts w:ascii="Times New Roman" w:hAnsi="Times New Roman" w:cs="Times New Roman"/>
-        </w:rPr>
-        <w:t>)</w:t>
-      </w:r>
-      <w:r>
-        <w:rPr>
-          <w:rFonts w:ascii="Times New Roman" w:hAnsi="Times New Roman" w:cs="Times New Roman"/>
-        </w:rPr>
-        <w:t xml:space="preserve"> </w:t>
-      </w:r>
-      <w:r>
-        <w:rPr>
-          <w:rFonts w:ascii="Times New Roman" w:hAnsi="Times New Roman" w:cs="Times New Roman"/>
-        </w:rPr>
-        <w:t>(*</w:t>
-      </w:r>
-      <w:r>
-        <w:rPr>
-          <w:rFonts w:ascii="Times New Roman" w:hAnsi="Times New Roman" w:cs="Times New Roman"/>
-          <w:highlight w:val="yellow"/>
-        </w:rPr>
-        <w:t>what about phytoplankton or Bacteroidetes</w:t>
-      </w:r>
-      <w:r>
-        <w:rPr>
-          <w:rFonts w:ascii="Times New Roman" w:hAnsi="Times New Roman" w:cs="Times New Roman"/>
-        </w:rPr>
-        <w:t>?</w:t>
-      </w:r>
-      <w:r>
-        <w:rPr>
-          <w:rFonts w:ascii="Times New Roman" w:hAnsi="Times New Roman" w:cs="Times New Roman"/>
-        </w:rPr>
-        <w:t>*</w:t>
-      </w:r>
-      <w:r>
-        <w:rPr>
-          <w:rFonts w:ascii="Times New Roman" w:hAnsi="Times New Roman" w:cs="Times New Roman"/>
-          <w:highlight w:val="yellow"/>
-        </w:rPr>
-        <w:t>link ddd gene to scaffolds!</w:t>
-      </w:r>
-      <w:r>
-        <w:rPr>
-          <w:rFonts w:ascii="Times New Roman" w:hAnsi="Times New Roman" w:cs="Times New Roman"/>
-        </w:rPr>
-        <w:t>!!!!</w:t>
-      </w:r>
-      <w:r>
-        <w:rPr>
-          <w:rFonts w:ascii="Times New Roman" w:hAnsi="Times New Roman" w:cs="Times New Roman"/>
-        </w:rPr>
-        <w:t>)</w:t>
-      </w:r>
-      <w:r>
-        <w:rPr>
-          <w:rFonts w:ascii="Times New Roman" w:hAnsi="Times New Roman" w:cs="Times New Roman"/>
-        </w:rPr>
-        <w:t>.</w:t>
-      </w:r>
-      <w:r>
-        <w:rPr>
-          <w:rFonts w:ascii="Times New Roman" w:hAnsi="Times New Roman" w:cs="Times New Roman"/>
-        </w:rPr>
-        <w:t xml:space="preserve"> </w:t>
-      </w:r>
-      <w:r>
-        <w:rPr>
-          <w:rFonts w:ascii="Times New Roman" w:hAnsi="Times New Roman" w:cs="Times New Roman"/>
-        </w:rPr>
-        <w:t xml:space="preserve">Two </w:t>
-      </w:r>
-      <w:r>
-        <w:rPr>
-          <w:rFonts w:ascii="Times New Roman" w:hAnsi="Times New Roman" w:cs="Times New Roman"/>
-        </w:rPr>
-        <w:t>Ddd</w:t>
-      </w:r>
-      <w:r>
-        <w:rPr>
-          <w:rFonts w:ascii="Times New Roman" w:hAnsi="Times New Roman" w:cs="Times New Roman"/>
-        </w:rPr>
-        <w:t>L</w:t>
-      </w:r>
-      <w:r>
-        <w:rPr>
-          <w:rFonts w:ascii="Times New Roman" w:hAnsi="Times New Roman" w:cs="Times New Roman"/>
-          <w:i/>
-        </w:rPr>
-        <w:t xml:space="preserve"> </w:t>
-      </w:r>
-      <w:r>
-        <w:rPr>
-          <w:rFonts w:ascii="Times New Roman" w:hAnsi="Times New Roman" w:cs="Times New Roman"/>
-        </w:rPr>
-        <w:t>groups</w:t>
-      </w:r>
-      <w:r>
-        <w:rPr>
-          <w:rFonts w:ascii="Times New Roman" w:hAnsi="Times New Roman" w:cs="Times New Roman"/>
-        </w:rPr>
-        <w:t xml:space="preserve"> were detected in Organic Lake: SUL-dddL</w:t>
-      </w:r>
-      <w:r>
-        <w:rPr>
-          <w:rFonts w:ascii="Times New Roman" w:hAnsi="Times New Roman" w:cs="Times New Roman"/>
-        </w:rPr>
-        <w:t xml:space="preserve"> </w:t>
-      </w:r>
-      <w:r>
-        <w:rPr>
-          <w:rFonts w:ascii="Times New Roman" w:hAnsi="Times New Roman" w:cs="Times New Roman"/>
-        </w:rPr>
-        <w:t xml:space="preserve">and MAR-dddL </w:t>
-      </w:r>
-      <w:r>
-        <w:rPr>
-          <w:rFonts w:ascii="Times New Roman" w:hAnsi="Times New Roman" w:cs="Times New Roman"/>
-        </w:rPr>
-        <w:t>(Figure S9</w:t>
-      </w:r>
-      <w:r>
-        <w:rPr>
-          <w:rFonts w:ascii="Times New Roman" w:hAnsi="Times New Roman" w:cs="Times New Roman"/>
-        </w:rPr>
-        <w:t>)</w:t>
-      </w:r>
-      <w:r>
-        <w:rPr>
-          <w:rFonts w:ascii="Times New Roman" w:hAnsi="Times New Roman" w:cs="Times New Roman"/>
-        </w:rPr>
-        <w:t xml:space="preserve">. </w:t>
-      </w:r>
-      <w:r>
-        <w:rPr>
-          <w:rFonts w:ascii="Times New Roman" w:hAnsi="Times New Roman" w:cs="Times New Roman"/>
-        </w:rPr>
-        <w:t>The former</w:t>
-      </w:r>
-      <w:r>
-        <w:rPr>
-          <w:rFonts w:ascii="Times New Roman" w:hAnsi="Times New Roman" w:cs="Times New Roman"/>
-        </w:rPr>
-        <w:t xml:space="preserve"> </w:t>
-      </w:r>
-      <w:r>
-        <w:rPr>
-          <w:rFonts w:ascii="Times New Roman" w:hAnsi="Times New Roman" w:cs="Times New Roman"/>
-        </w:rPr>
-        <w:t>clusters</w:t>
-      </w:r>
-      <w:r>
-        <w:rPr>
-          <w:rFonts w:ascii="Times New Roman" w:hAnsi="Times New Roman" w:cs="Times New Roman"/>
-        </w:rPr>
-        <w:t xml:space="preserve"> </w:t>
-      </w:r>
-      <w:r>
-        <w:rPr>
-          <w:rFonts w:ascii="Times New Roman" w:hAnsi="Times New Roman" w:cs="Times New Roman"/>
-        </w:rPr>
-        <w:t xml:space="preserve">with </w:t>
-      </w:r>
-      <w:r>
-        <w:rPr>
-          <w:rFonts w:ascii="Times New Roman" w:hAnsi="Times New Roman" w:cs="Times New Roman"/>
-          <w:i/>
-        </w:rPr>
-        <w:t xml:space="preserve">Sulfitobacter </w:t>
-      </w:r>
-      <w:r>
-        <w:rPr>
-          <w:rFonts w:ascii="Times New Roman" w:hAnsi="Times New Roman" w:cs="Times New Roman"/>
-        </w:rPr>
-        <w:t xml:space="preserve">sp. EE-36 and the latter with </w:t>
-      </w:r>
-      <w:r>
-        <w:rPr>
-          <w:rFonts w:ascii="Times New Roman" w:hAnsi="Times New Roman" w:cs="Times New Roman"/>
-          <w:i/>
-        </w:rPr>
-        <w:t xml:space="preserve">Marinobacter manganoxydans </w:t>
-      </w:r>
-      <w:r>
-        <w:rPr>
-          <w:rFonts w:ascii="Times New Roman" w:hAnsi="Times New Roman" w:cs="Times New Roman"/>
-        </w:rPr>
-        <w:t xml:space="preserve">MnI7-9 </w:t>
-      </w:r>
-      <w:r>
-        <w:rPr>
-          <w:rFonts w:ascii="Times New Roman" w:hAnsi="Times New Roman" w:cs="Times New Roman"/>
-        </w:rPr>
-        <w:t>indicating</w:t>
-      </w:r>
-      <w:r>
-        <w:rPr>
-          <w:rFonts w:ascii="Times New Roman" w:hAnsi="Times New Roman" w:cs="Times New Roman"/>
-        </w:rPr>
-        <w:t xml:space="preserve"> they originate from </w:t>
-      </w:r>
-      <w:r>
-        <w:rPr>
-          <w:rFonts w:ascii="Times New Roman" w:hAnsi="Times New Roman" w:cs="Times New Roman"/>
-          <w:i/>
-        </w:rPr>
-        <w:t>Roseobacter</w:t>
-      </w:r>
-      <w:r>
-        <w:rPr>
-          <w:rFonts w:ascii="Times New Roman" w:hAnsi="Times New Roman" w:cs="Times New Roman"/>
-        </w:rPr>
-        <w:t xml:space="preserve">-clade and </w:t>
-      </w:r>
-      <w:r>
-        <w:rPr>
-          <w:rFonts w:ascii="Times New Roman" w:hAnsi="Times New Roman" w:cs="Times New Roman"/>
-          <w:i/>
-        </w:rPr>
-        <w:t xml:space="preserve">Gammaproteobacteria </w:t>
-      </w:r>
-      <w:r>
-        <w:rPr>
-          <w:rFonts w:ascii="Times New Roman" w:hAnsi="Times New Roman" w:cs="Times New Roman"/>
-        </w:rPr>
-        <w:t>respectively</w:t>
-      </w:r>
-      <w:r>
-        <w:rPr>
-          <w:rFonts w:ascii="Times New Roman" w:hAnsi="Times New Roman" w:cs="Times New Roman"/>
-        </w:rPr>
-        <w:t xml:space="preserve">. </w:t>
-      </w:r>
-      <w:r>
-        <w:rPr>
-          <w:rFonts w:ascii="Times New Roman" w:hAnsi="Times New Roman" w:cs="Times New Roman"/>
-          <w:i/>
-        </w:rPr>
-        <w:t xml:space="preserve">Sulfitobacter </w:t>
-      </w:r>
-      <w:r>
-        <w:rPr>
-          <w:rFonts w:ascii="Times New Roman" w:hAnsi="Times New Roman" w:cs="Times New Roman"/>
-        </w:rPr>
-        <w:t xml:space="preserve">sp. EE-36 has demonstrated DMSP lyase activity supporting </w:t>
-      </w:r>
-      <w:r>
-        <w:rPr>
-          <w:rFonts w:ascii="Times New Roman" w:hAnsi="Times New Roman" w:cs="Times New Roman"/>
-        </w:rPr>
-        <w:t>the same</w:t>
-      </w:r>
-      <w:r>
-        <w:rPr>
-          <w:rFonts w:ascii="Times New Roman" w:hAnsi="Times New Roman" w:cs="Times New Roman"/>
-        </w:rPr>
-        <w:t xml:space="preserve"> functional role for SUL-dddL. </w:t>
-      </w:r>
-      <w:r>
-        <w:rPr>
-          <w:rFonts w:ascii="Times New Roman" w:hAnsi="Times New Roman" w:cs="Times New Roman"/>
-        </w:rPr>
-        <w:t>A</w:t>
-      </w:r>
-      <w:r>
-        <w:rPr>
-          <w:rFonts w:ascii="Times New Roman" w:hAnsi="Times New Roman" w:cs="Times New Roman"/>
-        </w:rPr>
-        <w:t xml:space="preserve">part from a carboxy-terminal cupin pocket, DddL has no similarity any other known enzyme families or domains (Curson </w:t>
-      </w:r>
-      <w:r>
-        <w:rPr>
-          <w:rFonts w:ascii="Times New Roman" w:hAnsi="Times New Roman" w:cs="Times New Roman"/>
-          <w:i/>
-        </w:rPr>
-        <w:t>et al.</w:t>
-      </w:r>
-      <w:r>
-        <w:rPr>
-          <w:rFonts w:ascii="Times New Roman" w:hAnsi="Times New Roman" w:cs="Times New Roman"/>
-        </w:rPr>
-        <w:t>, 2008)</w:t>
-      </w:r>
-      <w:r>
-        <w:rPr>
-          <w:rFonts w:ascii="Times New Roman" w:hAnsi="Times New Roman" w:cs="Times New Roman"/>
-        </w:rPr>
-        <w:t xml:space="preserve"> so </w:t>
-      </w:r>
-      <w:r>
-        <w:rPr>
-          <w:rFonts w:ascii="Times New Roman" w:hAnsi="Times New Roman" w:cs="Times New Roman"/>
-        </w:rPr>
-        <w:t xml:space="preserve">no </w:t>
-      </w:r>
-      <w:r>
-        <w:rPr>
-          <w:rFonts w:ascii="Times New Roman" w:hAnsi="Times New Roman" w:cs="Times New Roman"/>
-        </w:rPr>
-        <w:t xml:space="preserve">alternative functions </w:t>
-      </w:r>
-      <w:r>
-        <w:rPr>
-          <w:rFonts w:ascii="Times New Roman" w:hAnsi="Times New Roman" w:cs="Times New Roman"/>
-        </w:rPr>
-        <w:t xml:space="preserve">for these genes </w:t>
-      </w:r>
-      <w:r>
-        <w:rPr>
-          <w:rFonts w:ascii="Times New Roman" w:hAnsi="Times New Roman" w:cs="Times New Roman"/>
-        </w:rPr>
-        <w:t>are known</w:t>
-      </w:r>
-      <w:r>
-        <w:rPr>
-          <w:rFonts w:ascii="Times New Roman" w:hAnsi="Times New Roman" w:cs="Times New Roman"/>
-        </w:rPr>
-        <w:t xml:space="preserve">. </w:t>
-      </w:r>
-      <w:r>
-        <w:rPr>
-          <w:rFonts w:ascii="Times New Roman" w:hAnsi="Times New Roman" w:cs="Times New Roman"/>
-        </w:rPr>
-        <w:t xml:space="preserve">This suggests </w:t>
-      </w:r>
-      <w:r>
-        <w:rPr>
-          <w:rFonts w:ascii="Times New Roman" w:hAnsi="Times New Roman" w:cs="Times New Roman"/>
-        </w:rPr>
-        <w:t xml:space="preserve">MAR-dddL clade </w:t>
-      </w:r>
-      <w:r>
-        <w:rPr>
-          <w:rFonts w:ascii="Times New Roman" w:hAnsi="Times New Roman" w:cs="Times New Roman"/>
-        </w:rPr>
-        <w:t xml:space="preserve">is an unrecognized </w:t>
-      </w:r>
-      <w:r>
-        <w:rPr>
-          <w:rFonts w:ascii="Times New Roman" w:hAnsi="Times New Roman" w:cs="Times New Roman"/>
-        </w:rPr>
-        <w:t>branch</w:t>
-      </w:r>
-      <w:r>
-        <w:rPr>
-          <w:rFonts w:ascii="Times New Roman" w:hAnsi="Times New Roman" w:cs="Times New Roman"/>
-        </w:rPr>
-        <w:t xml:space="preserve"> of </w:t>
-      </w:r>
-      <w:r>
-        <w:rPr>
-          <w:rFonts w:ascii="Times New Roman" w:hAnsi="Times New Roman" w:cs="Times New Roman"/>
-        </w:rPr>
-        <w:t>this</w:t>
-      </w:r>
-      <w:r>
-        <w:rPr>
-          <w:rFonts w:ascii="Times New Roman" w:hAnsi="Times New Roman" w:cs="Times New Roman"/>
-        </w:rPr>
-        <w:t xml:space="preserve"> enzyme family</w:t>
-      </w:r>
-      <w:r>
-        <w:rPr>
-          <w:rFonts w:ascii="Times New Roman" w:hAnsi="Times New Roman" w:cs="Times New Roman"/>
-        </w:rPr>
-        <w:t xml:space="preserve"> </w:t>
-      </w:r>
-      <w:r>
-        <w:rPr>
-          <w:rFonts w:ascii="Times New Roman" w:hAnsi="Times New Roman" w:cs="Times New Roman"/>
-        </w:rPr>
-        <w:t>linked to</w:t>
-      </w:r>
-      <w:r>
-        <w:rPr>
-          <w:rFonts w:ascii="Times New Roman" w:hAnsi="Times New Roman" w:cs="Times New Roman"/>
-        </w:rPr>
-        <w:t xml:space="preserve"> </w:t>
-      </w:r>
-      <w:r>
-        <w:rPr>
-          <w:rFonts w:ascii="Times New Roman" w:hAnsi="Times New Roman" w:cs="Times New Roman"/>
-          <w:i/>
-        </w:rPr>
-        <w:t>Gammaproteobacteria</w:t>
-      </w:r>
-      <w:r>
-        <w:rPr>
-          <w:rFonts w:ascii="Times New Roman" w:hAnsi="Times New Roman" w:cs="Times New Roman"/>
-        </w:rPr>
-        <w:t>. W</w:t>
-      </w:r>
-      <w:r>
-        <w:rPr>
-          <w:rFonts w:ascii="Times New Roman" w:hAnsi="Times New Roman" w:cs="Times New Roman"/>
-        </w:rPr>
-        <w:t>hether</w:t>
-      </w:r>
-      <w:r>
-        <w:rPr>
-          <w:rFonts w:ascii="Times New Roman" w:hAnsi="Times New Roman" w:cs="Times New Roman"/>
-        </w:rPr>
-        <w:t xml:space="preserve"> it confers the Ddd phenotype</w:t>
-      </w:r>
-      <w:r>
-        <w:rPr>
-          <w:rFonts w:ascii="Times New Roman" w:hAnsi="Times New Roman" w:cs="Times New Roman"/>
-        </w:rPr>
-        <w:t xml:space="preserve"> require</w:t>
-      </w:r>
-      <w:r>
-        <w:rPr>
-          <w:rFonts w:ascii="Times New Roman" w:hAnsi="Times New Roman" w:cs="Times New Roman"/>
-        </w:rPr>
-        <w:t>s</w:t>
-      </w:r>
-      <w:r>
-        <w:rPr>
-          <w:rFonts w:ascii="Times New Roman" w:hAnsi="Times New Roman" w:cs="Times New Roman"/>
-        </w:rPr>
-        <w:t xml:space="preserve"> confirmation</w:t>
-      </w:r>
-      <w:r>
-        <w:rPr>
-          <w:rFonts w:ascii="Times New Roman" w:hAnsi="Times New Roman" w:cs="Times New Roman"/>
-        </w:rPr>
-        <w:t>,</w:t>
-      </w:r>
-      <w:r>
-        <w:rPr>
-          <w:rFonts w:ascii="Times New Roman" w:hAnsi="Times New Roman" w:cs="Times New Roman"/>
-        </w:rPr>
-        <w:t xml:space="preserve"> although in </w:t>
-      </w:r>
-      <w:r>
-        <w:rPr>
-          <w:rFonts w:ascii="Times New Roman" w:hAnsi="Times New Roman" w:cs="Times New Roman"/>
-          <w:i/>
-        </w:rPr>
-        <w:t xml:space="preserve">Sulfitobacter </w:t>
-      </w:r>
-      <w:r>
-        <w:rPr>
-          <w:rFonts w:ascii="Times New Roman" w:hAnsi="Times New Roman" w:cs="Times New Roman"/>
-        </w:rPr>
-        <w:t xml:space="preserve">sp. EE-36 the </w:t>
-      </w:r>
-      <w:r>
-        <w:rPr>
-          <w:rFonts w:ascii="Times New Roman" w:hAnsi="Times New Roman" w:cs="Times New Roman"/>
-          <w:i/>
-        </w:rPr>
-        <w:t>dddL</w:t>
-      </w:r>
-      <w:r>
-        <w:rPr>
-          <w:rFonts w:ascii="Times New Roman" w:hAnsi="Times New Roman" w:cs="Times New Roman"/>
-        </w:rPr>
-        <w:t xml:space="preserve"> gene alone is sufficient for DMS generation (Curson </w:t>
-      </w:r>
-      <w:r>
-        <w:rPr>
-          <w:rFonts w:ascii="Times New Roman" w:hAnsi="Times New Roman" w:cs="Times New Roman"/>
-          <w:i/>
-        </w:rPr>
-        <w:t>et al.</w:t>
-      </w:r>
-      <w:r>
-        <w:rPr>
-          <w:rFonts w:ascii="Times New Roman" w:hAnsi="Times New Roman" w:cs="Times New Roman"/>
-        </w:rPr>
-        <w:t>, 2008)</w:t>
-      </w:r>
-      <w:r>
-        <w:rPr>
-          <w:rFonts w:ascii="Times New Roman" w:hAnsi="Times New Roman" w:cs="Times New Roman"/>
-        </w:rPr>
-        <w:t xml:space="preserve">. </w:t>
-      </w:r>
-      <w:r>
-        <w:rPr>
-          <w:rFonts w:ascii="Times New Roman" w:hAnsi="Times New Roman" w:cs="Times New Roman"/>
-        </w:rPr>
-        <w:t xml:space="preserve">DddP was the least abundant of the DMSP lyases. Phylogenetic analysis showed Organic Lake DddP likely originates from </w:t>
-      </w:r>
-      <w:r>
-        <w:rPr>
-          <w:rFonts w:ascii="Times New Roman" w:hAnsi="Times New Roman" w:cs="Times New Roman"/>
-          <w:i/>
-        </w:rPr>
-        <w:t>Roseovarius</w:t>
-      </w:r>
-      <w:r>
-        <w:rPr>
-          <w:rFonts w:ascii="Times New Roman" w:hAnsi="Times New Roman" w:cs="Times New Roman"/>
-        </w:rPr>
-        <w:t xml:space="preserve"> (Figure S10) which is part of the clade which includes functionally verified members (*Todd </w:t>
+        <w:t xml:space="preserve">(Todd </w:t>
       </w:r>
       <w:r>
         <w:rPr>
@@ -20802,25 +21033,37 @@
         <w:rPr>
           <w:rFonts w:ascii="Times New Roman" w:hAnsi="Times New Roman" w:cs="Times New Roman"/>
         </w:rPr>
-        <w:t xml:space="preserve">A single clade </w:t>
-      </w:r>
-      <w:r>
-        <w:rPr>
-          <w:rFonts w:ascii="Times New Roman" w:hAnsi="Times New Roman" w:cs="Times New Roman"/>
-        </w:rPr>
-        <w:t>DmdA was fou</w:t>
-      </w:r>
-      <w:r>
-        <w:rPr>
-          <w:rFonts w:ascii="Times New Roman" w:hAnsi="Times New Roman" w:cs="Times New Roman"/>
-        </w:rPr>
-        <w:t xml:space="preserve">nd in Organic Lake </w:t>
-      </w:r>
-      <w:r>
-        <w:rPr>
-          <w:rFonts w:ascii="Times New Roman" w:hAnsi="Times New Roman" w:cs="Times New Roman"/>
-        </w:rPr>
-        <w:t xml:space="preserve">(Figure S11) that allied </w:t>
+        <w:t xml:space="preserve">A single </w:t>
+      </w:r>
+      <w:r>
+        <w:rPr>
+          <w:rFonts w:ascii="Times New Roman" w:hAnsi="Times New Roman" w:cs="Times New Roman"/>
+        </w:rPr>
+        <w:t xml:space="preserve">DmdA </w:t>
+      </w:r>
+      <w:r>
+        <w:rPr>
+          <w:rFonts w:ascii="Times New Roman" w:hAnsi="Times New Roman" w:cs="Times New Roman"/>
+        </w:rPr>
+        <w:t xml:space="preserve">type </w:t>
+      </w:r>
+      <w:r>
+        <w:rPr>
+          <w:rFonts w:ascii="Times New Roman" w:hAnsi="Times New Roman" w:cs="Times New Roman"/>
+        </w:rPr>
+        <w:t>was fou</w:t>
+      </w:r>
+      <w:r>
+        <w:rPr>
+          <w:rFonts w:ascii="Times New Roman" w:hAnsi="Times New Roman" w:cs="Times New Roman"/>
+        </w:rPr>
+        <w:t xml:space="preserve">nd, which </w:t>
+      </w:r>
+      <w:r>
+        <w:rPr>
+          <w:rFonts w:ascii="Times New Roman" w:hAnsi="Times New Roman" w:cs="Times New Roman"/>
+        </w:rPr>
+        <w:t xml:space="preserve">allied </w:t>
       </w:r>
       <w:r>
         <w:rPr>
@@ -20839,7 +21082,19 @@
         <w:rPr>
           <w:rFonts w:ascii="Times New Roman" w:hAnsi="Times New Roman" w:cs="Times New Roman"/>
         </w:rPr>
-        <w:t xml:space="preserve">-clade dmdA, </w:t>
+        <w:t>-clade dmdA</w:t>
+      </w:r>
+      <w:r>
+        <w:rPr>
+          <w:rFonts w:ascii="Times New Roman" w:hAnsi="Times New Roman" w:cs="Times New Roman"/>
+        </w:rPr>
+        <w:t xml:space="preserve"> (Figure S11)</w:t>
+      </w:r>
+      <w:r>
+        <w:rPr>
+          <w:rFonts w:ascii="Times New Roman" w:hAnsi="Times New Roman" w:cs="Times New Roman"/>
+        </w:rPr>
+        <w:t xml:space="preserve">, </w:t>
       </w:r>
       <w:r>
         <w:rPr>
@@ -20902,16 +21157,8 @@
         <w:rPr>
           <w:rFonts w:ascii="Times New Roman" w:hAnsi="Times New Roman" w:cs="Times New Roman"/>
         </w:rPr>
-        <w:t xml:space="preserve">the Organic Lake DmdA sequences </w:t>
-      </w:r>
-      <w:proofErr w:type="gramStart"/>
-      <w:r>
-        <w:rPr>
-          <w:rFonts w:ascii="Times New Roman" w:hAnsi="Times New Roman" w:cs="Times New Roman"/>
-        </w:rPr>
-        <w:t>were</w:t>
-      </w:r>
-      <w:proofErr w:type="gramEnd"/>
+        <w:t>the Organic Lake DmdA were</w:t>
+      </w:r>
       <w:r>
         <w:rPr>
           <w:rFonts w:ascii="Times New Roman" w:hAnsi="Times New Roman" w:cs="Times New Roman"/>
@@ -20957,6 +21204,12 @@
           <w:rFonts w:ascii="Times New Roman" w:hAnsi="Times New Roman" w:cs="Times New Roman"/>
         </w:rPr>
         <w:lastRenderedPageBreak/>
+        <w:t xml:space="preserve">DMSP cleavage potential was more than twice that of </w:t>
+      </w:r>
+      <w:r>
+        <w:rPr>
+          <w:rFonts w:ascii="Times New Roman" w:hAnsi="Times New Roman" w:cs="Times New Roman"/>
+        </w:rPr>
         <w:t>DM</w:t>
       </w:r>
       <w:r>
@@ -20969,25 +21222,13 @@
         <w:rPr>
           <w:rFonts w:ascii="Times New Roman" w:hAnsi="Times New Roman" w:cs="Times New Roman"/>
         </w:rPr>
-        <w:t xml:space="preserve"> was lower than DMSP </w:t>
-      </w:r>
-      <w:r>
-        <w:rPr>
-          <w:rFonts w:ascii="Times New Roman" w:hAnsi="Times New Roman" w:cs="Times New Roman"/>
-        </w:rPr>
-        <w:t>cleavage</w:t>
-      </w:r>
-      <w:r>
-        <w:rPr>
-          <w:rFonts w:ascii="Times New Roman" w:hAnsi="Times New Roman" w:cs="Times New Roman"/>
-        </w:rPr>
         <w:t xml:space="preserve"> (Figure 4C</w:t>
       </w:r>
       <w:r>
         <w:rPr>
           <w:rFonts w:ascii="Times New Roman" w:hAnsi="Times New Roman" w:cs="Times New Roman"/>
         </w:rPr>
-        <w:t xml:space="preserve">; </w:t>
+        <w:t xml:space="preserve">, </w:t>
       </w:r>
       <w:r>
         <w:rPr>
@@ -21224,6 +21465,73 @@
           <w:rFonts w:ascii="Times New Roman" w:hAnsi="Times New Roman" w:cs="Times New Roman"/>
         </w:rPr>
         <w:t xml:space="preserve">). </w:t>
+      </w:r>
+      <w:r>
+        <w:rPr>
+          <w:rFonts w:ascii="Times New Roman" w:hAnsi="Times New Roman" w:cs="Times New Roman"/>
+        </w:rPr>
+        <w:t xml:space="preserve">This provides </w:t>
+      </w:r>
+      <w:r>
+        <w:rPr>
+          <w:rFonts w:ascii="Times New Roman" w:hAnsi="Times New Roman" w:cs="Times New Roman"/>
+        </w:rPr>
+        <w:t>come insight into</w:t>
+      </w:r>
+      <w:r>
+        <w:rPr>
+          <w:rFonts w:ascii="Times New Roman" w:hAnsi="Times New Roman" w:cs="Times New Roman"/>
+        </w:rPr>
+        <w:t xml:space="preserve"> conditions may </w:t>
+      </w:r>
+      <w:r>
+        <w:rPr>
+          <w:rFonts w:ascii="Times New Roman" w:hAnsi="Times New Roman" w:cs="Times New Roman"/>
+        </w:rPr>
+        <w:t>favor different</w:t>
+      </w:r>
+      <w:r>
+        <w:rPr>
+          <w:rFonts w:ascii="Times New Roman" w:hAnsi="Times New Roman" w:cs="Times New Roman"/>
+        </w:rPr>
+        <w:t xml:space="preserve"> fates of DMSP</w:t>
+      </w:r>
+      <w:r>
+        <w:rPr>
+          <w:rFonts w:ascii="Times New Roman" w:hAnsi="Times New Roman" w:cs="Times New Roman"/>
+        </w:rPr>
+        <w:t xml:space="preserve">. </w:t>
+      </w:r>
+      <w:r>
+        <w:rPr>
+          <w:rFonts w:ascii="Times New Roman" w:hAnsi="Times New Roman" w:cs="Times New Roman"/>
+        </w:rPr>
+        <w:t>It appears hypersaline coastal environments</w:t>
+      </w:r>
+      <w:r>
+        <w:rPr>
+          <w:rFonts w:ascii="Times New Roman" w:hAnsi="Times New Roman" w:cs="Times New Roman"/>
+        </w:rPr>
+        <w:t xml:space="preserve"> may favo</w:t>
+      </w:r>
+      <w:r>
+        <w:rPr>
+          <w:rFonts w:ascii="Times New Roman" w:hAnsi="Times New Roman" w:cs="Times New Roman"/>
+        </w:rPr>
+        <w:t>r a “messy-eater” strategy of sulfur compound utilization as sulfur is in excess. (*</w:t>
+      </w:r>
+      <w:r>
+        <w:rPr>
+          <w:rFonts w:ascii="Times New Roman" w:hAnsi="Times New Roman" w:cs="Times New Roman"/>
+          <w:highlight w:val="yellow"/>
+        </w:rPr>
+        <w:t>maybe compare to Ace Lake</w:t>
+      </w:r>
+      <w:r>
+        <w:rPr>
+          <w:rFonts w:ascii="Times New Roman" w:hAnsi="Times New Roman" w:cs="Times New Roman"/>
+        </w:rPr>
+        <w:t>).</w:t>
       </w:r>
     </w:p>
     <w:p>
@@ -21238,59 +21546,385 @@
         <w:rPr>
           <w:rFonts w:ascii="Times New Roman" w:hAnsi="Times New Roman" w:cs="Times New Roman"/>
         </w:rPr>
-        <w:t>This provides a clue as to what conditions may lead to different fates of DMSP</w:t>
-      </w:r>
-      <w:r>
-        <w:rPr>
-          <w:rFonts w:ascii="Times New Roman" w:hAnsi="Times New Roman" w:cs="Times New Roman"/>
-        </w:rPr>
-        <w:t xml:space="preserve">. </w:t>
-      </w:r>
-    </w:p>
-    <w:p>
-      <w:pPr>
-        <w:spacing w:line="240" w:lineRule="auto"/>
-        <w:jc w:val="both"/>
-        <w:rPr>
-          <w:rFonts w:ascii="Times New Roman" w:hAnsi="Times New Roman" w:cs="Times New Roman"/>
-        </w:rPr>
-      </w:pPr>
-      <w:r>
-        <w:rPr>
-          <w:rFonts w:ascii="Times New Roman" w:hAnsi="Times New Roman" w:cs="Times New Roman"/>
-        </w:rPr>
-        <w:t>In addit</w:t>
-      </w:r>
-      <w:r>
-        <w:rPr>
-          <w:rFonts w:ascii="Times New Roman" w:hAnsi="Times New Roman" w:cs="Times New Roman"/>
-        </w:rPr>
-        <w:t>ion, reduction of DMSO to DMS (Figure 4C</w:t>
-      </w:r>
-      <w:r>
-        <w:rPr>
-          <w:rFonts w:ascii="Times New Roman" w:hAnsi="Times New Roman" w:cs="Times New Roman"/>
-        </w:rPr>
-        <w:t>)</w:t>
-      </w:r>
-      <w:r>
-        <w:rPr>
-          <w:rFonts w:ascii="Times New Roman" w:hAnsi="Times New Roman" w:cs="Times New Roman"/>
-        </w:rPr>
-        <w:t xml:space="preserve"> </w:t>
-      </w:r>
-      <w:r>
-        <w:rPr>
-          <w:rFonts w:ascii="Times New Roman" w:hAnsi="Times New Roman" w:cs="Times New Roman"/>
-        </w:rPr>
-        <w:t xml:space="preserve">may be a further source of DMS in the deep zone. Potential for DMSO reduction was associated to </w:t>
-      </w:r>
-      <w:r>
-        <w:rPr>
-          <w:rFonts w:ascii="Times New Roman" w:hAnsi="Times New Roman" w:cs="Times New Roman"/>
-          <w:i/>
-        </w:rPr>
-        <w:t>Clostridia</w:t>
+        <w:t xml:space="preserve">DMSP </w:t>
+      </w:r>
+      <w:r>
+        <w:rPr>
+          <w:rFonts w:ascii="Times New Roman" w:hAnsi="Times New Roman" w:cs="Times New Roman"/>
+        </w:rPr>
+        <w:t>cleavage</w:t>
+      </w:r>
+      <w:r>
+        <w:rPr>
+          <w:rFonts w:ascii="Times New Roman" w:hAnsi="Times New Roman" w:cs="Times New Roman"/>
+        </w:rPr>
+        <w:t xml:space="preserve"> appears to be </w:t>
+      </w:r>
+      <w:r>
+        <w:rPr>
+          <w:rFonts w:ascii="Times New Roman" w:hAnsi="Times New Roman" w:cs="Times New Roman"/>
+        </w:rPr>
+        <w:t xml:space="preserve">a significant </w:t>
+      </w:r>
+      <w:r>
+        <w:rPr>
+          <w:rFonts w:ascii="Times New Roman" w:hAnsi="Times New Roman" w:cs="Times New Roman"/>
+        </w:rPr>
+        <w:t xml:space="preserve">source of DMS in Organic Lake. </w:t>
+      </w:r>
+      <w:r>
+        <w:rPr>
+          <w:rFonts w:ascii="Times New Roman" w:hAnsi="Times New Roman" w:cs="Times New Roman"/>
+        </w:rPr>
+        <w:t xml:space="preserve">DMSP likely </w:t>
+      </w:r>
+      <w:r>
+        <w:rPr>
+          <w:rFonts w:ascii="Times New Roman" w:hAnsi="Times New Roman" w:cs="Times New Roman"/>
+        </w:rPr>
+        <w:t xml:space="preserve">originates </w:t>
+      </w:r>
+      <w:r>
+        <w:rPr>
+          <w:rFonts w:ascii="Times New Roman" w:hAnsi="Times New Roman" w:cs="Times New Roman"/>
+        </w:rPr>
+        <w:t xml:space="preserve">from diatoms or dinoflagellates as </w:t>
+      </w:r>
+      <w:r>
+        <w:rPr>
+          <w:rFonts w:ascii="Times New Roman" w:hAnsi="Times New Roman" w:cs="Times New Roman"/>
+        </w:rPr>
+        <w:t xml:space="preserve">Organic Lake </w:t>
+      </w:r>
+      <w:r>
+        <w:rPr>
+          <w:rFonts w:ascii="Times New Roman" w:hAnsi="Times New Roman" w:cs="Times New Roman"/>
+          <w:i/>
+        </w:rPr>
+        <w:t xml:space="preserve">Dunaliella </w:t>
+      </w:r>
+      <w:r>
+        <w:rPr>
+          <w:rFonts w:ascii="Times New Roman" w:hAnsi="Times New Roman" w:cs="Times New Roman"/>
+        </w:rPr>
+        <w:t>do not</w:t>
+      </w:r>
+      <w:r>
+        <w:rPr>
+          <w:rFonts w:ascii="Times New Roman" w:hAnsi="Times New Roman" w:cs="Times New Roman"/>
+        </w:rPr>
+        <w:t xml:space="preserve"> produce DMSP </w:t>
+      </w:r>
+      <w:r>
+        <w:rPr>
+          <w:rFonts w:ascii="Times New Roman" w:hAnsi="Times New Roman" w:cs="Times New Roman"/>
+        </w:rPr>
+        <w:t xml:space="preserve">in culture </w:t>
+      </w:r>
+      <w:r>
+        <w:rPr>
+          <w:rFonts w:ascii="Times New Roman" w:hAnsi="Times New Roman" w:cs="Times New Roman"/>
+        </w:rPr>
+        <w:t xml:space="preserve">(Franzmann </w:t>
+      </w:r>
+      <w:r>
+        <w:rPr>
+          <w:rFonts w:ascii="Times New Roman" w:hAnsi="Times New Roman" w:cs="Times New Roman"/>
+          <w:i/>
+        </w:rPr>
+        <w:t>et al.</w:t>
+      </w:r>
+      <w:r>
+        <w:rPr>
+          <w:rFonts w:ascii="Times New Roman" w:hAnsi="Times New Roman" w:cs="Times New Roman"/>
+        </w:rPr>
+        <w:t xml:space="preserve">, 1987b). </w:t>
+      </w:r>
+      <w:r>
+        <w:rPr>
+          <w:rFonts w:ascii="Times New Roman" w:hAnsi="Times New Roman" w:cs="Times New Roman"/>
+        </w:rPr>
+        <w:t xml:space="preserve">In fact, marine </w:t>
+      </w:r>
+      <w:r>
+        <w:rPr>
+          <w:rFonts w:ascii="Times New Roman" w:hAnsi="Times New Roman" w:cs="Times New Roman"/>
+          <w:i/>
+        </w:rPr>
+        <w:t>Dunaliella tertiolecta</w:t>
+      </w:r>
+      <w:r>
+        <w:rPr>
+          <w:rFonts w:ascii="Times New Roman" w:hAnsi="Times New Roman" w:cs="Times New Roman"/>
+        </w:rPr>
+        <w:t xml:space="preserve"> is known to cleave DMSP extracellularly (*Seymour </w:t>
+      </w:r>
+      <w:r>
+        <w:rPr>
+          <w:rFonts w:ascii="Times New Roman" w:hAnsi="Times New Roman" w:cs="Times New Roman"/>
+          <w:i/>
+        </w:rPr>
+        <w:t>et al.</w:t>
+      </w:r>
+      <w:r>
+        <w:rPr>
+          <w:rFonts w:ascii="Times New Roman" w:hAnsi="Times New Roman" w:cs="Times New Roman"/>
+        </w:rPr>
+        <w:t>, 2010).</w:t>
+      </w:r>
+      <w:r>
+        <w:rPr>
+          <w:rFonts w:ascii="Times New Roman" w:hAnsi="Times New Roman" w:cs="Times New Roman"/>
+          <w:i/>
+        </w:rPr>
+        <w:t xml:space="preserve"> </w:t>
+      </w:r>
+      <w:r>
+        <w:rPr>
+          <w:rFonts w:ascii="Times New Roman" w:hAnsi="Times New Roman" w:cs="Times New Roman"/>
+        </w:rPr>
+        <w:t>DMSP cleavage potential</w:t>
+      </w:r>
+      <w:r>
+        <w:rPr>
+          <w:rFonts w:ascii="Times New Roman" w:hAnsi="Times New Roman" w:cs="Times New Roman"/>
+        </w:rPr>
+        <w:t xml:space="preserve"> was</w:t>
+      </w:r>
+      <w:r>
+        <w:rPr>
+          <w:rFonts w:ascii="Times New Roman" w:hAnsi="Times New Roman" w:cs="Times New Roman"/>
+        </w:rPr>
+        <w:t xml:space="preserve"> highest</w:t>
+      </w:r>
+      <w:r>
+        <w:rPr>
+          <w:rFonts w:ascii="Times New Roman" w:hAnsi="Times New Roman" w:cs="Times New Roman"/>
+        </w:rPr>
+        <w:t xml:space="preserve"> in the </w:t>
+      </w:r>
+      <w:r>
+        <w:rPr>
+          <w:rFonts w:ascii="Times New Roman" w:hAnsi="Times New Roman" w:cs="Times New Roman"/>
+        </w:rPr>
+        <w:t>deep zone</w:t>
+      </w:r>
+      <w:r>
+        <w:rPr>
+          <w:rFonts w:ascii="Times New Roman" w:hAnsi="Times New Roman" w:cs="Times New Roman"/>
+        </w:rPr>
+        <w:t xml:space="preserve"> (Figure 4</w:t>
+      </w:r>
+      <w:r>
+        <w:rPr>
+          <w:rFonts w:ascii="Times New Roman" w:hAnsi="Times New Roman" w:cs="Times New Roman"/>
+        </w:rPr>
+        <w:t>C) where the DMS concentration has been measured to be highest (</w:t>
+      </w:r>
+      <w:r>
+        <w:rPr>
+          <w:rFonts w:ascii="Times New Roman" w:hAnsi="Times New Roman" w:cs="Times New Roman"/>
+        </w:rPr>
+        <w:t xml:space="preserve">Deprez </w:t>
+      </w:r>
+      <w:r>
+        <w:rPr>
+          <w:rFonts w:ascii="Times New Roman" w:hAnsi="Times New Roman" w:cs="Times New Roman"/>
+          <w:i/>
+        </w:rPr>
+        <w:t>et al</w:t>
+      </w:r>
+      <w:r>
+        <w:rPr>
+          <w:rFonts w:ascii="Times New Roman" w:hAnsi="Times New Roman" w:cs="Times New Roman"/>
+        </w:rPr>
+        <w:t>., 1986;</w:t>
+      </w:r>
+      <w:r>
+        <w:rPr>
+          <w:rFonts w:ascii="Times New Roman" w:hAnsi="Times New Roman" w:cs="Times New Roman"/>
+          <w:i/>
+        </w:rPr>
+        <w:t xml:space="preserve"> </w:t>
+      </w:r>
+      <w:r>
+        <w:rPr>
+          <w:rFonts w:ascii="Times New Roman" w:hAnsi="Times New Roman" w:cs="Times New Roman"/>
+        </w:rPr>
+        <w:t xml:space="preserve">Franzmann </w:t>
+      </w:r>
+      <w:r>
+        <w:rPr>
+          <w:rFonts w:ascii="Times New Roman" w:hAnsi="Times New Roman" w:cs="Times New Roman"/>
+          <w:i/>
+        </w:rPr>
+        <w:t>et al.</w:t>
+      </w:r>
+      <w:r>
+        <w:rPr>
+          <w:rFonts w:ascii="Times New Roman" w:hAnsi="Times New Roman" w:cs="Times New Roman"/>
+        </w:rPr>
+        <w:t xml:space="preserve">, 1987; Gibson </w:t>
+      </w:r>
+      <w:r>
+        <w:rPr>
+          <w:rFonts w:ascii="Times New Roman" w:hAnsi="Times New Roman" w:cs="Times New Roman"/>
+          <w:i/>
+        </w:rPr>
+        <w:t>et al.</w:t>
+      </w:r>
+      <w:r>
+        <w:rPr>
+          <w:rFonts w:ascii="Times New Roman" w:hAnsi="Times New Roman" w:cs="Times New Roman"/>
+        </w:rPr>
+        <w:t xml:space="preserve">, 1991; Roberts &amp; Burton 1993a; Roberts </w:t>
+      </w:r>
+      <w:r>
+        <w:rPr>
+          <w:rFonts w:ascii="Times New Roman" w:hAnsi="Times New Roman" w:cs="Times New Roman"/>
+          <w:i/>
+        </w:rPr>
+        <w:t>et al.</w:t>
+      </w:r>
+      <w:r>
+        <w:rPr>
+          <w:rFonts w:ascii="Times New Roman" w:hAnsi="Times New Roman" w:cs="Times New Roman"/>
+        </w:rPr>
+        <w:t>, 1993b</w:t>
+      </w:r>
+      <w:r>
+        <w:rPr>
+          <w:rFonts w:ascii="Times New Roman" w:hAnsi="Times New Roman" w:cs="Times New Roman"/>
+        </w:rPr>
+        <w:t xml:space="preserve">). </w:t>
+      </w:r>
+      <w:r>
+        <w:rPr>
+          <w:rFonts w:ascii="Times New Roman" w:hAnsi="Times New Roman" w:cs="Times New Roman"/>
+        </w:rPr>
+        <w:t xml:space="preserve">DMS </w:t>
+      </w:r>
+      <w:r>
+        <w:rPr>
+          <w:rFonts w:ascii="Times New Roman" w:hAnsi="Times New Roman" w:cs="Times New Roman"/>
+        </w:rPr>
+        <w:t xml:space="preserve">can </w:t>
+      </w:r>
+      <w:r>
+        <w:rPr>
+          <w:rFonts w:ascii="Times New Roman" w:hAnsi="Times New Roman" w:cs="Times New Roman"/>
+        </w:rPr>
+        <w:t xml:space="preserve">also </w:t>
+      </w:r>
+      <w:r>
+        <w:rPr>
+          <w:rFonts w:ascii="Times New Roman" w:hAnsi="Times New Roman" w:cs="Times New Roman"/>
+        </w:rPr>
+        <w:t xml:space="preserve">be produced in </w:t>
+      </w:r>
+      <w:r>
+        <w:rPr>
+          <w:rFonts w:ascii="Times New Roman" w:hAnsi="Times New Roman" w:cs="Times New Roman"/>
+        </w:rPr>
+        <w:t>anoxic environments from the reduction of DMSO</w:t>
+      </w:r>
+      <w:r>
+        <w:rPr>
+          <w:rFonts w:ascii="Times New Roman" w:hAnsi="Times New Roman" w:cs="Times New Roman"/>
+        </w:rPr>
+        <w:t>, degradation of sulfur containing amino acids and sulfide methylation</w:t>
+      </w:r>
+      <w:r>
+        <w:rPr>
+          <w:rFonts w:ascii="Times New Roman" w:hAnsi="Times New Roman" w:cs="Times New Roman"/>
+        </w:rPr>
+        <w:t xml:space="preserve"> (Schäfer </w:t>
+      </w:r>
+      <w:r>
+        <w:rPr>
+          <w:rFonts w:ascii="Times New Roman" w:hAnsi="Times New Roman" w:cs="Times New Roman"/>
+          <w:i/>
+        </w:rPr>
+        <w:t>et al.</w:t>
+      </w:r>
+      <w:r>
+        <w:rPr>
+          <w:rFonts w:ascii="Times New Roman" w:hAnsi="Times New Roman" w:cs="Times New Roman"/>
+        </w:rPr>
+        <w:t>, 2010)</w:t>
+      </w:r>
+      <w:r>
+        <w:rPr>
+          <w:rFonts w:ascii="Times New Roman" w:hAnsi="Times New Roman" w:cs="Times New Roman"/>
+        </w:rPr>
+        <w:t>. The first of these</w:t>
+      </w:r>
+      <w:r>
+        <w:rPr>
+          <w:rFonts w:ascii="Times New Roman" w:hAnsi="Times New Roman" w:cs="Times New Roman"/>
+        </w:rPr>
+        <w:t xml:space="preserve"> was not a major pathway of DMS generation in Organic Lake (Figure 4C). </w:t>
+      </w:r>
+      <w:r>
+        <w:rPr>
+          <w:rFonts w:ascii="Times New Roman" w:hAnsi="Times New Roman" w:cs="Times New Roman"/>
+        </w:rPr>
+        <w:t xml:space="preserve">Pathways for the second two processes have not been established making it difficult to assess if they occur. </w:t>
+      </w:r>
+      <w:r>
+        <w:rPr>
+          <w:rFonts w:ascii="Times New Roman" w:hAnsi="Times New Roman" w:cs="Times New Roman"/>
+          <w:i/>
+        </w:rPr>
+        <w:t xml:space="preserve">Halomonas </w:t>
+      </w:r>
+      <w:r>
+        <w:rPr>
+          <w:rFonts w:ascii="Times New Roman" w:hAnsi="Times New Roman" w:cs="Times New Roman"/>
+        </w:rPr>
+        <w:t>isolates from Organic Lake</w:t>
+      </w:r>
+      <w:r>
+        <w:rPr>
+          <w:rFonts w:ascii="Times New Roman" w:hAnsi="Times New Roman" w:cs="Times New Roman"/>
+        </w:rPr>
+        <w:t xml:space="preserve"> can produce DMS from cysteine in culture</w:t>
+      </w:r>
+      <w:r>
+        <w:rPr>
+          <w:rFonts w:ascii="Times New Roman" w:hAnsi="Times New Roman" w:cs="Times New Roman"/>
+        </w:rPr>
+        <w:t xml:space="preserve"> (*ref)</w:t>
+      </w:r>
+      <w:r>
+        <w:rPr>
+          <w:rFonts w:ascii="Times New Roman" w:hAnsi="Times New Roman" w:cs="Times New Roman"/>
+        </w:rPr>
+        <w:t xml:space="preserve"> and </w:t>
+      </w:r>
+      <w:r>
+        <w:rPr>
+          <w:rFonts w:ascii="Times New Roman" w:hAnsi="Times New Roman" w:cs="Times New Roman"/>
+        </w:rPr>
+        <w:t>provides some evidence th</w:t>
+      </w:r>
+      <w:r>
+        <w:rPr>
+          <w:rFonts w:ascii="Times New Roman" w:hAnsi="Times New Roman" w:cs="Times New Roman"/>
+        </w:rPr>
+        <w:t>e</w:t>
+      </w:r>
+      <w:r>
+        <w:rPr>
+          <w:rFonts w:ascii="Times New Roman" w:hAnsi="Times New Roman" w:cs="Times New Roman"/>
+        </w:rPr>
+        <w:t>se processes in the</w:t>
+      </w:r>
+      <w:r>
+        <w:rPr>
+          <w:rFonts w:ascii="Times New Roman" w:hAnsi="Times New Roman" w:cs="Times New Roman"/>
+        </w:rPr>
+        <w:t xml:space="preserve"> deep zone</w:t>
       </w:r>
       <w:r>
         <w:rPr>
@@ -21298,82 +21932,35 @@
         </w:rPr>
         <w:t>.</w:t>
       </w:r>
-    </w:p>
-    <w:p>
-      <w:pPr>
-        <w:spacing w:line="240" w:lineRule="auto"/>
-        <w:jc w:val="both"/>
-        <w:rPr>
-          <w:rFonts w:ascii="Times New Roman" w:hAnsi="Times New Roman" w:cs="Times New Roman"/>
-        </w:rPr>
-      </w:pPr>
-      <w:r>
-        <w:rPr>
-          <w:rFonts w:ascii="Times New Roman" w:hAnsi="Times New Roman" w:cs="Times New Roman"/>
-        </w:rPr>
-        <w:t xml:space="preserve">DMSP </w:t>
-      </w:r>
-      <w:r>
-        <w:rPr>
-          <w:rFonts w:ascii="Times New Roman" w:hAnsi="Times New Roman" w:cs="Times New Roman"/>
-        </w:rPr>
-        <w:t>cleavage</w:t>
-      </w:r>
-      <w:r>
-        <w:rPr>
-          <w:rFonts w:ascii="Times New Roman" w:hAnsi="Times New Roman" w:cs="Times New Roman"/>
-        </w:rPr>
-        <w:t xml:space="preserve"> appears to be </w:t>
-      </w:r>
-      <w:r>
-        <w:rPr>
-          <w:rFonts w:ascii="Times New Roman" w:hAnsi="Times New Roman" w:cs="Times New Roman"/>
-        </w:rPr>
-        <w:t xml:space="preserve">a significant </w:t>
-      </w:r>
-      <w:r>
-        <w:rPr>
-          <w:rFonts w:ascii="Times New Roman" w:hAnsi="Times New Roman" w:cs="Times New Roman"/>
-        </w:rPr>
-        <w:t>source of DMS in Organic Lake. Concentration of DMSP cleavage potential in the bottom (Figure 4</w:t>
-      </w:r>
-      <w:r>
-        <w:rPr>
-          <w:rFonts w:ascii="Times New Roman" w:hAnsi="Times New Roman" w:cs="Times New Roman"/>
-        </w:rPr>
-        <w:t>C) where the DMS concentration has been measured to be highest (</w:t>
-      </w:r>
-      <w:r>
-        <w:rPr>
-          <w:rFonts w:ascii="Times New Roman" w:hAnsi="Times New Roman" w:cs="Times New Roman"/>
-        </w:rPr>
-        <w:t xml:space="preserve">Deprez </w:t>
-      </w:r>
-      <w:r>
-        <w:rPr>
-          <w:rFonts w:ascii="Times New Roman" w:hAnsi="Times New Roman" w:cs="Times New Roman"/>
-          <w:i/>
-        </w:rPr>
-        <w:t>et al</w:t>
-      </w:r>
-      <w:r>
-        <w:rPr>
-          <w:rFonts w:ascii="Times New Roman" w:hAnsi="Times New Roman" w:cs="Times New Roman"/>
-        </w:rPr>
-        <w:t>., 1986;</w:t>
-      </w:r>
-      <w:r>
-        <w:rPr>
-          <w:rFonts w:ascii="Times New Roman" w:hAnsi="Times New Roman" w:cs="Times New Roman"/>
-          <w:i/>
-        </w:rPr>
-        <w:t xml:space="preserve"> </w:t>
-      </w:r>
-      <w:r>
-        <w:rPr>
-          <w:rFonts w:ascii="Times New Roman" w:hAnsi="Times New Roman" w:cs="Times New Roman"/>
-        </w:rPr>
-        <w:t xml:space="preserve">Franzmann </w:t>
+      <w:r>
+        <w:rPr>
+          <w:rFonts w:ascii="Times New Roman" w:hAnsi="Times New Roman" w:cs="Times New Roman"/>
+        </w:rPr>
+        <w:t xml:space="preserve"> </w:t>
+      </w:r>
+      <w:r>
+        <w:rPr>
+          <w:rFonts w:ascii="Times New Roman" w:hAnsi="Times New Roman" w:cs="Times New Roman"/>
+        </w:rPr>
+        <w:t>In the mixed zone, DMS oxidized as a carbon and energy source or utilized as an electron donor by sulfur-oxidzing autotrophs</w:t>
+      </w:r>
+      <w:r>
+        <w:rPr>
+          <w:rFonts w:ascii="Times New Roman" w:hAnsi="Times New Roman" w:cs="Times New Roman"/>
+        </w:rPr>
+        <w:t xml:space="preserve"> </w:t>
+      </w:r>
+      <w:r>
+        <w:rPr>
+          <w:rFonts w:ascii="Times New Roman" w:hAnsi="Times New Roman" w:cs="Times New Roman"/>
+        </w:rPr>
+        <w:t>(</w:t>
+      </w:r>
+      <w:r>
+        <w:rPr>
+          <w:rFonts w:ascii="Times New Roman" w:hAnsi="Times New Roman" w:cs="Times New Roman"/>
+        </w:rPr>
+        <w:t xml:space="preserve">Schäfer </w:t>
       </w:r>
       <w:r>
         <w:rPr>
@@ -21386,7 +21973,79 @@
         <w:rPr>
           <w:rFonts w:ascii="Times New Roman" w:hAnsi="Times New Roman" w:cs="Times New Roman"/>
         </w:rPr>
-        <w:t xml:space="preserve">, 1987; Gibson </w:t>
+        <w:t>, 2010</w:t>
+      </w:r>
+      <w:r>
+        <w:rPr>
+          <w:rFonts w:ascii="Times New Roman" w:hAnsi="Times New Roman" w:cs="Times New Roman"/>
+        </w:rPr>
+        <w:t>). In anoxic environments,</w:t>
+      </w:r>
+      <w:r>
+        <w:rPr>
+          <w:rFonts w:ascii="Times New Roman" w:hAnsi="Times New Roman" w:cs="Times New Roman"/>
+        </w:rPr>
+        <w:t xml:space="preserve"> methanogenic</w:t>
+      </w:r>
+      <w:r>
+        <w:rPr>
+          <w:rFonts w:ascii="Times New Roman" w:hAnsi="Times New Roman" w:cs="Times New Roman"/>
+        </w:rPr>
+        <w:t xml:space="preserve"> </w:t>
+      </w:r>
+      <w:r>
+        <w:rPr>
+          <w:rFonts w:ascii="Times New Roman" w:hAnsi="Times New Roman" w:cs="Times New Roman"/>
+        </w:rPr>
+        <w:t>Archaea or sulfate-</w:t>
+      </w:r>
+      <w:r>
+        <w:rPr>
+          <w:rFonts w:ascii="Times New Roman" w:hAnsi="Times New Roman" w:cs="Times New Roman"/>
+        </w:rPr>
+        <w:t>reducing bacteria</w:t>
+      </w:r>
+      <w:r>
+        <w:rPr>
+          <w:rFonts w:ascii="Times New Roman" w:hAnsi="Times New Roman" w:cs="Times New Roman"/>
+        </w:rPr>
+        <w:t xml:space="preserve"> break</w:t>
+      </w:r>
+      <w:r>
+        <w:rPr>
+          <w:rFonts w:ascii="Times New Roman" w:hAnsi="Times New Roman" w:cs="Times New Roman"/>
+        </w:rPr>
+        <w:t xml:space="preserve"> </w:t>
+      </w:r>
+      <w:r>
+        <w:rPr>
+          <w:rFonts w:ascii="Times New Roman" w:hAnsi="Times New Roman" w:cs="Times New Roman"/>
+        </w:rPr>
+        <w:t>down</w:t>
+      </w:r>
+      <w:r>
+        <w:rPr>
+          <w:rFonts w:ascii="Times New Roman" w:hAnsi="Times New Roman" w:cs="Times New Roman"/>
+        </w:rPr>
+        <w:t xml:space="preserve"> </w:t>
+      </w:r>
+      <w:r>
+        <w:rPr>
+          <w:rFonts w:ascii="Times New Roman" w:hAnsi="Times New Roman" w:cs="Times New Roman"/>
+        </w:rPr>
+        <w:t>DMS</w:t>
+      </w:r>
+      <w:r>
+        <w:rPr>
+          <w:rFonts w:ascii="Times New Roman" w:hAnsi="Times New Roman" w:cs="Times New Roman"/>
+        </w:rPr>
+        <w:t xml:space="preserve"> </w:t>
+      </w:r>
+      <w:r>
+        <w:rPr>
+          <w:rFonts w:ascii="Times New Roman" w:hAnsi="Times New Roman" w:cs="Times New Roman"/>
+        </w:rPr>
+        <w:t xml:space="preserve">(*Scholten </w:t>
       </w:r>
       <w:r>
         <w:rPr>
@@ -21399,7 +22058,13 @@
         <w:rPr>
           <w:rFonts w:ascii="Times New Roman" w:hAnsi="Times New Roman" w:cs="Times New Roman"/>
         </w:rPr>
-        <w:t xml:space="preserve">, 1991; Roberts &amp; Burton 1993a; Roberts </w:t>
+        <w:t xml:space="preserve">, </w:t>
+      </w:r>
+      <w:r>
+        <w:rPr>
+          <w:rFonts w:ascii="Times New Roman" w:hAnsi="Times New Roman" w:cs="Times New Roman"/>
+        </w:rPr>
+        <w:t xml:space="preserve">2003 or Schäfer </w:t>
       </w:r>
       <w:r>
         <w:rPr>
@@ -21412,76 +22077,31 @@
         <w:rPr>
           <w:rFonts w:ascii="Times New Roman" w:hAnsi="Times New Roman" w:cs="Times New Roman"/>
         </w:rPr>
-        <w:t>, 1993b</w:t>
-      </w:r>
-      <w:r>
-        <w:rPr>
-          <w:rFonts w:ascii="Times New Roman" w:hAnsi="Times New Roman" w:cs="Times New Roman"/>
-        </w:rPr>
-        <w:t>) is consistent with</w:t>
-      </w:r>
-      <w:r>
-        <w:rPr>
-          <w:rFonts w:ascii="Times New Roman" w:hAnsi="Times New Roman" w:cs="Times New Roman"/>
-        </w:rPr>
-        <w:t xml:space="preserve"> high concentration due to high rates of</w:t>
-      </w:r>
-      <w:r>
-        <w:rPr>
-          <w:rFonts w:ascii="Times New Roman" w:hAnsi="Times New Roman" w:cs="Times New Roman"/>
-        </w:rPr>
-        <w:t xml:space="preserve"> production of DMS in the deep zone. </w:t>
-      </w:r>
-      <w:r>
-        <w:rPr>
-          <w:rFonts w:ascii="Times New Roman" w:hAnsi="Times New Roman" w:cs="Times New Roman"/>
-        </w:rPr>
-        <w:t xml:space="preserve">Production of DMSP varies among algae, the highest known DMSP producing algae detected in Organic Lake were </w:t>
-      </w:r>
-      <w:r>
-        <w:rPr>
-          <w:rFonts w:ascii="Times New Roman" w:hAnsi="Times New Roman" w:cs="Times New Roman"/>
-          <w:i/>
-        </w:rPr>
-        <w:t xml:space="preserve">Dinophyceae </w:t>
-      </w:r>
-      <w:r>
-        <w:rPr>
-          <w:rFonts w:ascii="Times New Roman" w:hAnsi="Times New Roman" w:cs="Times New Roman"/>
-        </w:rPr>
-        <w:t>(*</w:t>
-      </w:r>
-      <w:r>
-        <w:rPr>
-          <w:rFonts w:ascii="Times New Roman" w:hAnsi="Times New Roman" w:cs="Times New Roman"/>
-          <w:highlight w:val="yellow"/>
-        </w:rPr>
-        <w:t>ref</w:t>
-      </w:r>
-      <w:r>
-        <w:rPr>
-          <w:rFonts w:ascii="Times New Roman" w:hAnsi="Times New Roman" w:cs="Times New Roman"/>
-        </w:rPr>
-        <w:t>). (*</w:t>
-      </w:r>
-      <w:r>
-        <w:rPr>
-          <w:rFonts w:ascii="Times New Roman" w:hAnsi="Times New Roman" w:cs="Times New Roman"/>
-          <w:highlight w:val="yellow"/>
-        </w:rPr>
-        <w:t>check if dunaliella makes DMSP</w:t>
-      </w:r>
-      <w:r>
-        <w:rPr>
-          <w:rFonts w:ascii="Times New Roman" w:hAnsi="Times New Roman" w:cs="Times New Roman"/>
-        </w:rPr>
-        <w:t>).</w:t>
-      </w:r>
-      <w:r>
-        <w:rPr>
-          <w:rFonts w:ascii="Times New Roman" w:hAnsi="Times New Roman" w:cs="Times New Roman"/>
-        </w:rPr>
-        <w:t xml:space="preserve"> Other sources </w:t>
+        <w:t>, 2008</w:t>
+      </w:r>
+      <w:r>
+        <w:rPr>
+          <w:rFonts w:ascii="Times New Roman" w:hAnsi="Times New Roman" w:cs="Times New Roman"/>
+        </w:rPr>
+        <w:t>). Since</w:t>
+      </w:r>
+      <w:r>
+        <w:rPr>
+          <w:rFonts w:ascii="Times New Roman" w:hAnsi="Times New Roman" w:cs="Times New Roman"/>
+        </w:rPr>
+        <w:t xml:space="preserve"> sulfate-reducing bacteria</w:t>
+      </w:r>
+      <w:r>
+        <w:rPr>
+          <w:rFonts w:ascii="Times New Roman" w:hAnsi="Times New Roman" w:cs="Times New Roman"/>
+        </w:rPr>
+        <w:t xml:space="preserve"> were not abundant</w:t>
+      </w:r>
+      <w:r>
+        <w:rPr>
+          <w:rFonts w:ascii="Times New Roman" w:hAnsi="Times New Roman" w:cs="Times New Roman"/>
+        </w:rPr>
+        <w:t xml:space="preserve">, and the stagnant waters would preclude loss </w:t>
       </w:r>
       <w:r>
         <w:rPr>
@@ -21493,185 +22113,7 @@
         <w:rPr>
           <w:rFonts w:ascii="Times New Roman" w:hAnsi="Times New Roman" w:cs="Times New Roman"/>
         </w:rPr>
-        <w:t>are DMSO reduction</w:t>
-      </w:r>
-      <w:r>
-        <w:rPr>
-          <w:rFonts w:ascii="Times New Roman" w:hAnsi="Times New Roman" w:cs="Times New Roman"/>
-        </w:rPr>
-        <w:t>, which was not apparent at high abundance,</w:t>
-      </w:r>
-      <w:r>
-        <w:rPr>
-          <w:rFonts w:ascii="Times New Roman" w:hAnsi="Times New Roman" w:cs="Times New Roman"/>
-        </w:rPr>
-        <w:t xml:space="preserve"> </w:t>
-      </w:r>
-      <w:r>
-        <w:rPr>
-          <w:rFonts w:ascii="Times New Roman" w:hAnsi="Times New Roman" w:cs="Times New Roman"/>
-        </w:rPr>
-        <w:t>or a yet undefined pathway of anaerobic production from cysteine (*ref)</w:t>
-      </w:r>
-      <w:r>
-        <w:rPr>
-          <w:rFonts w:ascii="Times New Roman" w:hAnsi="Times New Roman" w:cs="Times New Roman"/>
-        </w:rPr>
-        <w:t>.</w:t>
-      </w:r>
-      <w:r>
-        <w:rPr>
-          <w:rFonts w:ascii="Times New Roman" w:hAnsi="Times New Roman" w:cs="Times New Roman"/>
-        </w:rPr>
-        <w:t xml:space="preserve"> </w:t>
-      </w:r>
-      <w:r>
-        <w:rPr>
-          <w:rFonts w:ascii="Times New Roman" w:hAnsi="Times New Roman" w:cs="Times New Roman"/>
-        </w:rPr>
-        <w:t>Usually</w:t>
-      </w:r>
-      <w:r>
-        <w:rPr>
-          <w:rFonts w:ascii="Times New Roman" w:hAnsi="Times New Roman" w:cs="Times New Roman"/>
-        </w:rPr>
-        <w:t xml:space="preserve"> methanogenic</w:t>
-      </w:r>
-      <w:r>
-        <w:rPr>
-          <w:rFonts w:ascii="Times New Roman" w:hAnsi="Times New Roman" w:cs="Times New Roman"/>
-        </w:rPr>
-        <w:t xml:space="preserve"> </w:t>
-      </w:r>
-      <w:r>
-        <w:rPr>
-          <w:rFonts w:ascii="Times New Roman" w:hAnsi="Times New Roman" w:cs="Times New Roman"/>
-        </w:rPr>
-        <w:t>Archaea or sulfate-</w:t>
-      </w:r>
-      <w:r>
-        <w:rPr>
-          <w:rFonts w:ascii="Times New Roman" w:hAnsi="Times New Roman" w:cs="Times New Roman"/>
-        </w:rPr>
-        <w:t>reducing bacteria</w:t>
-      </w:r>
-      <w:r>
-        <w:rPr>
-          <w:rFonts w:ascii="Times New Roman" w:hAnsi="Times New Roman" w:cs="Times New Roman"/>
-        </w:rPr>
-        <w:t xml:space="preserve"> break</w:t>
-      </w:r>
-      <w:r>
-        <w:rPr>
-          <w:rFonts w:ascii="Times New Roman" w:hAnsi="Times New Roman" w:cs="Times New Roman"/>
-        </w:rPr>
-        <w:t xml:space="preserve"> </w:t>
-      </w:r>
-      <w:r>
-        <w:rPr>
-          <w:rFonts w:ascii="Times New Roman" w:hAnsi="Times New Roman" w:cs="Times New Roman"/>
-        </w:rPr>
-        <w:t>down</w:t>
-      </w:r>
-      <w:r>
-        <w:rPr>
-          <w:rFonts w:ascii="Times New Roman" w:hAnsi="Times New Roman" w:cs="Times New Roman"/>
-        </w:rPr>
-        <w:t xml:space="preserve"> </w:t>
-      </w:r>
-      <w:r>
-        <w:rPr>
-          <w:rFonts w:ascii="Times New Roman" w:hAnsi="Times New Roman" w:cs="Times New Roman"/>
-        </w:rPr>
-        <w:t>DMS</w:t>
-      </w:r>
-      <w:r>
-        <w:rPr>
-          <w:rFonts w:ascii="Times New Roman" w:hAnsi="Times New Roman" w:cs="Times New Roman"/>
-        </w:rPr>
-        <w:t xml:space="preserve"> </w:t>
-      </w:r>
-      <w:r>
-        <w:rPr>
-          <w:rFonts w:ascii="Times New Roman" w:hAnsi="Times New Roman" w:cs="Times New Roman"/>
-        </w:rPr>
-        <w:t xml:space="preserve">in </w:t>
-      </w:r>
-      <w:r>
-        <w:rPr>
-          <w:rFonts w:ascii="Times New Roman" w:hAnsi="Times New Roman" w:cs="Times New Roman"/>
-        </w:rPr>
-        <w:t>anoxic conditions</w:t>
-      </w:r>
-      <w:r>
-        <w:rPr>
-          <w:rFonts w:ascii="Times New Roman" w:hAnsi="Times New Roman" w:cs="Times New Roman"/>
-        </w:rPr>
-        <w:t xml:space="preserve"> (*Scholten </w:t>
-      </w:r>
-      <w:r>
-        <w:rPr>
-          <w:rFonts w:ascii="Times New Roman" w:hAnsi="Times New Roman" w:cs="Times New Roman"/>
-          <w:i/>
-        </w:rPr>
-        <w:t>et al.</w:t>
-      </w:r>
-      <w:r>
-        <w:rPr>
-          <w:rFonts w:ascii="Times New Roman" w:hAnsi="Times New Roman" w:cs="Times New Roman"/>
-        </w:rPr>
-        <w:t xml:space="preserve">, </w:t>
-      </w:r>
-      <w:r>
-        <w:rPr>
-          <w:rFonts w:ascii="Times New Roman" w:hAnsi="Times New Roman" w:cs="Times New Roman"/>
-        </w:rPr>
-        <w:t xml:space="preserve">2003 or Schäfer </w:t>
-      </w:r>
-      <w:r>
-        <w:rPr>
-          <w:rFonts w:ascii="Times New Roman" w:hAnsi="Times New Roman" w:cs="Times New Roman"/>
-          <w:i/>
-        </w:rPr>
-        <w:t>et al.</w:t>
-      </w:r>
-      <w:r>
-        <w:rPr>
-          <w:rFonts w:ascii="Times New Roman" w:hAnsi="Times New Roman" w:cs="Times New Roman"/>
-        </w:rPr>
-        <w:t>, 2008</w:t>
-      </w:r>
-      <w:r>
-        <w:rPr>
-          <w:rFonts w:ascii="Times New Roman" w:hAnsi="Times New Roman" w:cs="Times New Roman"/>
-        </w:rPr>
-        <w:t>). Since only</w:t>
-      </w:r>
-      <w:r>
-        <w:rPr>
-          <w:rFonts w:ascii="Times New Roman" w:hAnsi="Times New Roman" w:cs="Times New Roman"/>
-        </w:rPr>
-        <w:t xml:space="preserve"> a very low abundance of sulfate-reducing </w:t>
-      </w:r>
-      <w:proofErr w:type="gramStart"/>
-      <w:r>
-        <w:rPr>
-          <w:rFonts w:ascii="Times New Roman" w:hAnsi="Times New Roman" w:cs="Times New Roman"/>
-        </w:rPr>
-        <w:t>bacteria</w:t>
-      </w:r>
-      <w:r>
-        <w:rPr>
-          <w:rFonts w:ascii="Times New Roman" w:hAnsi="Times New Roman" w:cs="Times New Roman"/>
-        </w:rPr>
-        <w:t>,</w:t>
-      </w:r>
-      <w:proofErr w:type="gramEnd"/>
-      <w:r>
-        <w:rPr>
-          <w:rFonts w:ascii="Times New Roman" w:hAnsi="Times New Roman" w:cs="Times New Roman"/>
-        </w:rPr>
-        <w:t xml:space="preserve"> and the stagnant waters would preclude loss by ventilation, this allows</w:t>
+        <w:t>by ventilation, this allows</w:t>
       </w:r>
       <w:r>
         <w:rPr>
@@ -21725,7 +22167,7 @@
         <w:rPr>
           <w:rFonts w:ascii="Times New Roman" w:hAnsi="Times New Roman" w:cs="Times New Roman"/>
         </w:rPr>
-        <w:t xml:space="preserve"> deep zone as a metabolic enp-product</w:t>
+        <w:t xml:space="preserve"> deep zone</w:t>
       </w:r>
       <w:r>
         <w:rPr>
@@ -22209,6 +22651,7 @@
           <w:rFonts w:ascii="Times New Roman" w:hAnsi="Times New Roman" w:cs="Times New Roman"/>
           <w:i/>
         </w:rPr>
+        <w:lastRenderedPageBreak/>
         <w:t>Gamm</w:t>
       </w:r>
       <w:r>
@@ -22300,14 +22743,7 @@
         <w:rPr>
           <w:rFonts w:ascii="Times New Roman" w:hAnsi="Times New Roman" w:cs="Times New Roman"/>
         </w:rPr>
-        <w:t xml:space="preserve">, 2005) and anoxygenic sulfur bacteria (Burke &amp; Burton, 1988). In </w:t>
-      </w:r>
-      <w:r>
-        <w:rPr>
-          <w:rFonts w:ascii="Times New Roman" w:hAnsi="Times New Roman" w:cs="Times New Roman"/>
-        </w:rPr>
-        <w:lastRenderedPageBreak/>
-        <w:t xml:space="preserve">contrast, it appears too low for haloarchaea found to dominate Deep Lake (Bowman </w:t>
+        <w:t xml:space="preserve">, 2005) and anoxygenic sulfur bacteria (Burke &amp; Burton, 1988). In contrast, it appears too low for haloarchaea found to dominate Deep Lake (Bowman </w:t>
       </w:r>
       <w:r>
         <w:rPr>
@@ -22819,6 +23255,7 @@
         <w:rPr>
           <w:rFonts w:ascii="Times New Roman" w:hAnsi="Times New Roman" w:cs="Times New Roman"/>
         </w:rPr>
+        <w:lastRenderedPageBreak/>
         <w:t>Abell GCJ and Bowman JP.</w:t>
       </w:r>
       <w:proofErr w:type="gramEnd"/>
@@ -22873,7 +23310,6 @@
         <w:rPr>
           <w:rFonts w:ascii="Times New Roman" w:hAnsi="Times New Roman" w:cs="Times New Roman"/>
         </w:rPr>
-        <w:lastRenderedPageBreak/>
         <w:t xml:space="preserve">Altschul SF, Gish W, Miller W, Myers EW, Lipman DJ. </w:t>
       </w:r>
       <w:proofErr w:type="gramStart"/>
@@ -23772,6 +24208,7 @@
         <w:rPr>
           <w:rFonts w:ascii="Times New Roman" w:hAnsi="Times New Roman" w:cs="Times New Roman"/>
         </w:rPr>
+        <w:lastRenderedPageBreak/>
         <w:t xml:space="preserve">Chouari R, Le Paslier D, Daegelen P, Ginestet P, Weissenbach J, Sghir A. (2005) Novel predominant archaeal and bacterial groups revealed by molecular analysis of an anaerobic sludge digester. </w:t>
       </w:r>
       <w:r>
@@ -23821,7 +24258,6 @@
         <w:rPr>
           <w:rFonts w:ascii="Times New Roman" w:hAnsi="Times New Roman" w:cs="Times New Roman"/>
         </w:rPr>
-        <w:lastRenderedPageBreak/>
         <w:t>Clarke KR</w:t>
       </w:r>
       <w:r>
@@ -24780,6 +25216,7 @@
         <w:rPr>
           <w:rFonts w:ascii="Times New Roman" w:hAnsi="Times New Roman" w:cs="Times New Roman"/>
         </w:rPr>
+        <w:lastRenderedPageBreak/>
         <w:t xml:space="preserve">Edgar RC. (2004) MUSCLE: multiple sequence alignment with high accuracy and high throughput. </w:t>
       </w:r>
       <w:r>
@@ -24814,7 +25251,6 @@
         <w:rPr>
           <w:rFonts w:ascii="Times New Roman" w:hAnsi="Times New Roman" w:cs="Times New Roman"/>
         </w:rPr>
-        <w:lastRenderedPageBreak/>
         <w:t xml:space="preserve">Ferris JM, Gibson JAE, Burton HR. (1991) Evidence of density currents with the potential to promote meromixis in the ice-covered saline lakes. </w:t>
       </w:r>
       <w:r>
@@ -25866,6 +26302,7 @@
         <w:rPr>
           <w:rFonts w:ascii="Times New Roman" w:hAnsi="Times New Roman" w:cs="Times New Roman"/>
         </w:rPr>
+        <w:lastRenderedPageBreak/>
         <w:t xml:space="preserve">Glatz RE, Lepp PW, Ward BB, Francis CA. (2006) Planktonic microbial community composition across steep physical/chemical gradients in permanently ice-covered Lake Bonney, Antarctica. </w:t>
       </w:r>
       <w:r>
@@ -25906,7 +26343,6 @@
         <w:rPr>
           <w:rFonts w:ascii="Times New Roman" w:hAnsi="Times New Roman" w:cs="Times New Roman"/>
         </w:rPr>
-        <w:lastRenderedPageBreak/>
         <w:t xml:space="preserve">Goberna M, Insam H, Franke-Whittle IH. (2009) Effect of biowaste sludge maturation on the diversity of thermophilic bacteria and archaea in an anaerobic reactor. </w:t>
       </w:r>
       <w:r>
@@ -26726,6 +27162,7 @@
         <w:rPr>
           <w:rFonts w:ascii="Times New Roman" w:hAnsi="Times New Roman" w:cs="Times New Roman"/>
         </w:rPr>
+        <w:lastRenderedPageBreak/>
         <w:t>Kraft B, Stous M, Tegetmeyer HE.</w:t>
       </w:r>
       <w:proofErr w:type="gramEnd"/>
@@ -26773,7 +27210,6 @@
         <w:rPr>
           <w:rFonts w:ascii="Times New Roman" w:hAnsi="Times New Roman" w:cs="Times New Roman"/>
         </w:rPr>
-        <w:lastRenderedPageBreak/>
         <w:t xml:space="preserve">La Scola B, Desnues C, Pagnier I, Robert C, Barrassi L, Fournous G, Merchat C </w:t>
       </w:r>
       <w:r>
@@ -27858,6 +28294,7 @@
         <w:rPr>
           <w:rFonts w:ascii="Times New Roman" w:hAnsi="Times New Roman" w:cs="Times New Roman"/>
         </w:rPr>
+        <w:lastRenderedPageBreak/>
         <w:t>Moran MA, Reisch CR, Kiene RP, Whitman WB.</w:t>
       </w:r>
       <w:proofErr w:type="gramEnd"/>
@@ -27919,7 +28356,6 @@
         <w:rPr>
           <w:rFonts w:ascii="Times New Roman" w:hAnsi="Times New Roman" w:cs="Times New Roman"/>
         </w:rPr>
-        <w:lastRenderedPageBreak/>
         <w:t xml:space="preserve">Naganuma T, Hua PN, Okamoto T, Ban S, Imura S, Kanda H. (2005) Depth distribution of euryhaline halophilic bacteria in Suribati Ike, a meromictic lake in East Antarctica. </w:t>
       </w:r>
       <w:r>
@@ -28805,6 +29241,7 @@
         <w:rPr>
           <w:rFonts w:ascii="Times New Roman" w:hAnsi="Times New Roman" w:cs="Times New Roman"/>
         </w:rPr>
+        <w:lastRenderedPageBreak/>
         <w:t xml:space="preserve">Schmidtova J, Hallam SJ, Baldwin SA. (2009) Phylogenetic diversity of transition and anoxic zone bacterial communities within a near-shore anoxic basin: Nitinat Lake. </w:t>
       </w:r>
       <w:r>
@@ -28846,7 +29283,6 @@
         <w:rPr>
           <w:rFonts w:ascii="Times New Roman" w:hAnsi="Times New Roman" w:cs="Times New Roman"/>
         </w:rPr>
-        <w:lastRenderedPageBreak/>
         <w:t>Sharma AK, Zhaxybayeva O, Papke RT, Doolittle WF.</w:t>
       </w:r>
       <w:proofErr w:type="gramEnd"/>
@@ -29635,6 +30071,7 @@
         <w:rPr>
           <w:rFonts w:ascii="Times New Roman" w:hAnsi="Times New Roman" w:cs="Times New Roman"/>
         </w:rPr>
+        <w:lastRenderedPageBreak/>
         <w:t xml:space="preserve">Unrein F, Izaguirre I, Massana R, Balagué V, Gasol JM. (2005) Nanoplankton assemblages in maritime Antarctic lakes: characterisation and molecular fingerprinting comparison. </w:t>
       </w:r>
       <w:r>
@@ -29669,7 +30106,6 @@
         <w:rPr>
           <w:rFonts w:ascii="Times New Roman" w:hAnsi="Times New Roman" w:cs="Times New Roman"/>
         </w:rPr>
-        <w:lastRenderedPageBreak/>
         <w:t xml:space="preserve">Van Trappen S, Mergaert J, Van Eygen S, Dawyndt P, Cnockaert MC, Swing J. (2002) Diversity of 746 heterotrophic bacteria isolated from microbial mats from </w:t>
       </w:r>
       <w:proofErr w:type="gramStart"/>
@@ -30583,6 +31019,7 @@
         <w:rPr>
           <w:rFonts w:ascii="Times New Roman" w:hAnsi="Times New Roman" w:cs="Times New Roman"/>
         </w:rPr>
+        <w:lastRenderedPageBreak/>
         <w:t xml:space="preserve">Yoon JH, Kang SJ, Jun YT, Oh TK. (2009) </w:t>
       </w:r>
       <w:r>
@@ -30650,7 +31087,6 @@
         <w:rPr>
           <w:rFonts w:ascii="Times New Roman" w:hAnsi="Times New Roman" w:cs="Times New Roman"/>
         </w:rPr>
-        <w:lastRenderedPageBreak/>
         <w:t xml:space="preserve">Zhang H, Hosoi-Tanabe S, Nagata S, Ban S, Imura S. (2010) </w:t>
       </w:r>
       <w:r>

</xml_diff>